<commit_message>
added the consolidated file
</commit_message>
<xml_diff>
--- a/Project Proposal_Data_Encoders.docx
+++ b/Project Proposal_Data_Encoders.docx
@@ -392,6 +392,7 @@
                                 <w:szCs w:val="16"/>
                               </w:rPr>
                             </w:pPr>
+                            <w:proofErr w:type="spellStart"/>
                             <w:r>
                               <w:rPr>
                                 <w:sz w:val="16"/>
@@ -399,6 +400,7 @@
                               </w:rPr>
                               <w:t>daa</w:t>
                             </w:r>
+                            <w:proofErr w:type="spellEnd"/>
                           </w:p>
                         </w:txbxContent>
                       </wps:txbx>
@@ -451,6 +453,7 @@
                           <w:szCs w:val="16"/>
                         </w:rPr>
                       </w:pPr>
+                      <w:proofErr w:type="spellStart"/>
                       <w:r>
                         <w:rPr>
                           <w:sz w:val="16"/>
@@ -458,6 +461,7 @@
                         </w:rPr>
                         <w:t>daa</w:t>
                       </w:r>
+                      <w:proofErr w:type="spellEnd"/>
                     </w:p>
                   </w:txbxContent>
                 </v:textbox>
@@ -1188,7 +1192,25 @@
           <w:sz w:val="24"/>
           <w:szCs w:val="24"/>
         </w:rPr>
-        <w:t>Implementation of Python : Raghunandan</w:t>
+        <w:t xml:space="preserve">Implementation of </w:t>
+      </w:r>
+      <w:proofErr w:type="gramStart"/>
+      <w:r>
+        <w:rPr>
+          <w:rFonts w:ascii="Helv" w:hAnsi="Helv"/>
+          <w:sz w:val="24"/>
+          <w:szCs w:val="24"/>
+        </w:rPr>
+        <w:t>Python :</w:t>
+      </w:r>
+      <w:proofErr w:type="gramEnd"/>
+      <w:r>
+        <w:rPr>
+          <w:rFonts w:ascii="Helv" w:hAnsi="Helv"/>
+          <w:sz w:val="24"/>
+          <w:szCs w:val="24"/>
+        </w:rPr>
+        <w:t xml:space="preserve"> Raghunandan</w:t>
       </w:r>
     </w:p>
     <w:p>
@@ -1210,8 +1232,54 @@
           <w:sz w:val="24"/>
           <w:szCs w:val="24"/>
         </w:rPr>
-        <w:t>Data prep : Deepthi and Nikitha Kethireddy</w:t>
-      </w:r>
+        <w:t xml:space="preserve">Data </w:t>
+      </w:r>
+      <w:proofErr w:type="gramStart"/>
+      <w:r>
+        <w:rPr>
+          <w:rFonts w:ascii="Helv" w:hAnsi="Helv"/>
+          <w:sz w:val="24"/>
+          <w:szCs w:val="24"/>
+        </w:rPr>
+        <w:t>prep :</w:t>
+      </w:r>
+      <w:proofErr w:type="gramEnd"/>
+      <w:r>
+        <w:rPr>
+          <w:rFonts w:ascii="Helv" w:hAnsi="Helv"/>
+          <w:sz w:val="24"/>
+          <w:szCs w:val="24"/>
+        </w:rPr>
+        <w:t xml:space="preserve"> Deepthi and </w:t>
+      </w:r>
+      <w:proofErr w:type="spellStart"/>
+      <w:r>
+        <w:rPr>
+          <w:rFonts w:ascii="Helv" w:hAnsi="Helv"/>
+          <w:sz w:val="24"/>
+          <w:szCs w:val="24"/>
+        </w:rPr>
+        <w:t>Nikitha</w:t>
+      </w:r>
+      <w:proofErr w:type="spellEnd"/>
+      <w:r>
+        <w:rPr>
+          <w:rFonts w:ascii="Helv" w:hAnsi="Helv"/>
+          <w:sz w:val="24"/>
+          <w:szCs w:val="24"/>
+        </w:rPr>
+        <w:t xml:space="preserve"> </w:t>
+      </w:r>
+      <w:proofErr w:type="spellStart"/>
+      <w:r>
+        <w:rPr>
+          <w:rFonts w:ascii="Helv" w:hAnsi="Helv"/>
+          <w:sz w:val="24"/>
+          <w:szCs w:val="24"/>
+        </w:rPr>
+        <w:t>Kethireddy</w:t>
+      </w:r>
+      <w:proofErr w:type="spellEnd"/>
     </w:p>
     <w:p>
       <w:pPr>
@@ -1225,13 +1293,23 @@
           <w:szCs w:val="24"/>
         </w:rPr>
       </w:pPr>
+      <w:proofErr w:type="gramStart"/>
       <w:r>
         <w:rPr>
           <w:rFonts w:ascii="Helv" w:hAnsi="Helv"/>
           <w:sz w:val="24"/>
           <w:szCs w:val="24"/>
         </w:rPr>
-        <w:t>Visualization : Jeevan , Dheeraj</w:t>
+        <w:t>Visualization :</w:t>
+      </w:r>
+      <w:proofErr w:type="gramEnd"/>
+      <w:r>
+        <w:rPr>
+          <w:rFonts w:ascii="Helv" w:hAnsi="Helv"/>
+          <w:sz w:val="24"/>
+          <w:szCs w:val="24"/>
+        </w:rPr>
+        <w:t xml:space="preserve"> Jeevan , Dheeraj</w:t>
       </w:r>
     </w:p>
     <w:p/>
@@ -1258,14 +1336,7 @@
           <w:sz w:val="36"/>
           <w:szCs w:val="36"/>
         </w:rPr>
-        <w:t>Version-0</w:t>
-      </w:r>
-      <w:r>
-        <w:rPr>
-          <w:sz w:val="36"/>
-          <w:szCs w:val="36"/>
-        </w:rPr>
-        <w:t>2</w:t>
+        <w:t>Version-02</w:t>
       </w:r>
     </w:p>
     <w:p>
@@ -1323,7 +1394,15 @@
                         <w:txbxContent>
                           <w:p>
                             <w:r>
-                              <w:t>Using a package called (pycricbuzz) for generating the live data</w:t>
+                              <w:t>Using a package called (</w:t>
+                            </w:r>
+                            <w:proofErr w:type="spellStart"/>
+                            <w:r>
+                              <w:t>pycricbuzz</w:t>
+                            </w:r>
+                            <w:proofErr w:type="spellEnd"/>
+                            <w:r>
+                              <w:t>) for generating the live data</w:t>
                             </w:r>
                           </w:p>
                         </w:txbxContent>
@@ -1353,7 +1432,15 @@
                   <w:txbxContent>
                     <w:p>
                       <w:r>
-                        <w:t>Using a package called (pycricbuzz) for generating the live data</w:t>
+                        <w:t>Using a package called (</w:t>
+                      </w:r>
+                      <w:proofErr w:type="spellStart"/>
+                      <w:r>
+                        <w:t>pycricbuzz</w:t>
+                      </w:r>
+                      <w:proofErr w:type="spellEnd"/>
+                      <w:r>
+                        <w:t>) for generating the live data</w:t>
                       </w:r>
                     </w:p>
                   </w:txbxContent>
@@ -1915,7 +2002,15 @@
                         <w:txbxContent>
                           <w:p>
                             <w:r>
-                              <w:t>Whenever we update the file in power BI, the graphs/bars etc will be updated dynamically.</w:t>
+                              <w:t xml:space="preserve">Whenever we update the file in power BI, the graphs/bars </w:t>
+                            </w:r>
+                            <w:proofErr w:type="spellStart"/>
+                            <w:r>
+                              <w:t>etc</w:t>
+                            </w:r>
+                            <w:proofErr w:type="spellEnd"/>
+                            <w:r>
+                              <w:t xml:space="preserve"> will be updated dynamically.</w:t>
                             </w:r>
                           </w:p>
                         </w:txbxContent>
@@ -1942,7 +2037,15 @@
                   <w:txbxContent>
                     <w:p>
                       <w:r>
-                        <w:t>Whenever we update the file in power BI, the graphs/bars etc will be updated dynamically.</w:t>
+                        <w:t xml:space="preserve">Whenever we update the file in power BI, the graphs/bars </w:t>
+                      </w:r>
+                      <w:proofErr w:type="spellStart"/>
+                      <w:r>
+                        <w:t>etc</w:t>
+                      </w:r>
+                      <w:proofErr w:type="spellEnd"/>
+                      <w:r>
+                        <w:t xml:space="preserve"> will be updated dynamically.</w:t>
                       </w:r>
                     </w:p>
                   </w:txbxContent>
@@ -1997,7 +2100,15 @@
                         <w:txbxContent>
                           <w:p>
                             <w:r>
-                              <w:t xml:space="preserve">We use that generated file in Power BI and we have an option to update that file by setting time </w:t>
+                              <w:t xml:space="preserve">We use that generated file in Power </w:t>
+                            </w:r>
+                            <w:proofErr w:type="gramStart"/>
+                            <w:r>
+                              <w:t>BI</w:t>
+                            </w:r>
+                            <w:proofErr w:type="gramEnd"/>
+                            <w:r>
+                              <w:t xml:space="preserve"> and we have an option to update that file by setting time </w:t>
                             </w:r>
                           </w:p>
                         </w:txbxContent>
@@ -2024,7 +2135,15 @@
                   <w:txbxContent>
                     <w:p>
                       <w:r>
-                        <w:t xml:space="preserve">We use that generated file in Power BI and we have an option to update that file by setting time </w:t>
+                        <w:t xml:space="preserve">We use that generated file in Power </w:t>
+                      </w:r>
+                      <w:proofErr w:type="gramStart"/>
+                      <w:r>
+                        <w:t>BI</w:t>
+                      </w:r>
+                      <w:proofErr w:type="gramEnd"/>
+                      <w:r>
+                        <w:t xml:space="preserve"> and we have an option to update that file by setting time </w:t>
                       </w:r>
                     </w:p>
                   </w:txbxContent>
@@ -2054,7 +2173,15 @@
         <w:ind w:left="1080"/>
       </w:pPr>
       <w:r>
-        <w:t>Implementation of Python : Raghunandan</w:t>
+        <w:t xml:space="preserve">Implementation of </w:t>
+      </w:r>
+      <w:proofErr w:type="gramStart"/>
+      <w:r>
+        <w:t>Python :</w:t>
+      </w:r>
+      <w:proofErr w:type="gramEnd"/>
+      <w:r>
+        <w:t xml:space="preserve"> Raghunandan</w:t>
       </w:r>
     </w:p>
     <w:p>
@@ -2067,8 +2194,29 @@
         <w:ind w:left="1080"/>
       </w:pPr>
       <w:r>
-        <w:t>Data prep : Deepthi and Nikitha Kethireddy</w:t>
-      </w:r>
+        <w:t xml:space="preserve">Data </w:t>
+      </w:r>
+      <w:proofErr w:type="gramStart"/>
+      <w:r>
+        <w:t>prep :</w:t>
+      </w:r>
+      <w:proofErr w:type="gramEnd"/>
+      <w:r>
+        <w:t xml:space="preserve"> Deepthi and </w:t>
+      </w:r>
+      <w:proofErr w:type="spellStart"/>
+      <w:r>
+        <w:t>Nikitha</w:t>
+      </w:r>
+      <w:proofErr w:type="spellEnd"/>
+      <w:r>
+        <w:t xml:space="preserve"> </w:t>
+      </w:r>
+      <w:proofErr w:type="spellStart"/>
+      <w:r>
+        <w:t>Kethireddy</w:t>
+      </w:r>
+      <w:proofErr w:type="spellEnd"/>
     </w:p>
     <w:p>
       <w:pPr>
@@ -2079,8 +2227,13 @@
         </w:numPr>
         <w:ind w:left="1080"/>
       </w:pPr>
-      <w:r>
-        <w:t>Visualization : Jeevan , Dheeraj</w:t>
+      <w:proofErr w:type="gramStart"/>
+      <w:r>
+        <w:t>Visualization :</w:t>
+      </w:r>
+      <w:proofErr w:type="gramEnd"/>
+      <w:r>
+        <w:t xml:space="preserve"> Jeevan , Dheeraj</w:t>
       </w:r>
     </w:p>
     <w:p>
@@ -2120,17 +2273,8 @@
           <w:szCs w:val="36"/>
         </w:rPr>
         <w:lastRenderedPageBreak/>
-        <w:t>Version-0</w:t>
-      </w:r>
-      <w:r>
-        <w:rPr>
-          <w:sz w:val="36"/>
-          <w:szCs w:val="36"/>
-        </w:rPr>
-        <w:t>3</w:t>
-      </w:r>
-      <w:bookmarkStart w:id="0" w:name="_GoBack"/>
-      <w:bookmarkEnd w:id="0"/>
+        <w:t>Version-03</w:t>
+      </w:r>
     </w:p>
     <w:p/>
     <w:p/>
@@ -2180,7 +2324,15 @@
                         <w:txbxContent>
                           <w:p>
                             <w:r>
-                              <w:t>Using a package called (pycricbuzz) for generating the live data</w:t>
+                              <w:t>Using a package called (</w:t>
+                            </w:r>
+                            <w:proofErr w:type="spellStart"/>
+                            <w:r>
+                              <w:t>pycricbuzz</w:t>
+                            </w:r>
+                            <w:proofErr w:type="spellEnd"/>
+                            <w:r>
+                              <w:t>) for generating the live data</w:t>
                             </w:r>
                           </w:p>
                         </w:txbxContent>
@@ -2210,7 +2362,15 @@
                   <w:txbxContent>
                     <w:p>
                       <w:r>
-                        <w:t>Using a package called (pycricbuzz) for generating the live data</w:t>
+                        <w:t>Using a package called (</w:t>
+                      </w:r>
+                      <w:proofErr w:type="spellStart"/>
+                      <w:r>
+                        <w:t>pycricbuzz</w:t>
+                      </w:r>
+                      <w:proofErr w:type="spellEnd"/>
+                      <w:r>
+                        <w:t>) for generating the live data</w:t>
                       </w:r>
                     </w:p>
                   </w:txbxContent>
@@ -2742,7 +2902,19 @@
                         <w:txbxContent>
                           <w:p>
                             <w:r>
-                              <w:t>Reports will be refreshed as we update the data in MongoDB</w:t>
+                              <w:t xml:space="preserve">Reports </w:t>
+                            </w:r>
+                            <w:r>
+                              <w:t>in Power</w:t>
+                            </w:r>
+                            <w:r>
+                              <w:t xml:space="preserve"> </w:t>
+                            </w:r>
+                            <w:r>
+                              <w:t xml:space="preserve">BI </w:t>
+                            </w:r>
+                            <w:r>
+                              <w:t>will be refreshed as we update the data in MongoDB</w:t>
                             </w:r>
                           </w:p>
                         </w:txbxContent>
@@ -2769,7 +2941,19 @@
                   <w:txbxContent>
                     <w:p>
                       <w:r>
-                        <w:t>Reports will be refreshed as we update the data in MongoDB</w:t>
+                        <w:t xml:space="preserve">Reports </w:t>
+                      </w:r>
+                      <w:r>
+                        <w:t>in Power</w:t>
+                      </w:r>
+                      <w:r>
+                        <w:t xml:space="preserve"> </w:t>
+                      </w:r>
+                      <w:r>
+                        <w:t xml:space="preserve">BI </w:t>
+                      </w:r>
+                      <w:r>
+                        <w:t>will be refreshed as we update the data in MongoDB</w:t>
                       </w:r>
                     </w:p>
                   </w:txbxContent>
@@ -2824,7 +3008,13 @@
                         <w:txbxContent>
                           <w:p>
                             <w:r>
-                              <w:t xml:space="preserve">We connect to MongoDB to fetch the data and will use  Power BI to generate the graphs </w:t>
+                              <w:t xml:space="preserve">We connect to MongoDB to fetch the data and will </w:t>
+                            </w:r>
+                            <w:r>
+                              <w:t>use Power</w:t>
+                            </w:r>
+                            <w:r>
+                              <w:t xml:space="preserve"> BI to generate the graphs </w:t>
                             </w:r>
                           </w:p>
                         </w:txbxContent>
@@ -2851,7 +3041,13 @@
                   <w:txbxContent>
                     <w:p>
                       <w:r>
-                        <w:t xml:space="preserve">We connect to MongoDB to fetch the data and will use  Power BI to generate the graphs </w:t>
+                        <w:t xml:space="preserve">We connect to MongoDB to fetch the data and will </w:t>
+                      </w:r>
+                      <w:r>
+                        <w:t>use Power</w:t>
+                      </w:r>
+                      <w:r>
+                        <w:t xml:space="preserve"> BI to generate the graphs </w:t>
                       </w:r>
                     </w:p>
                   </w:txbxContent>
@@ -2881,7 +3077,13 @@
         <w:ind w:left="1080"/>
       </w:pPr>
       <w:r>
-        <w:t>Implementation of Python : Raghunandan</w:t>
+        <w:t xml:space="preserve">Implementation of </w:t>
+      </w:r>
+      <w:r>
+        <w:t>Python:</w:t>
+      </w:r>
+      <w:r>
+        <w:t xml:space="preserve"> Raghunandan</w:t>
       </w:r>
     </w:p>
     <w:p>
@@ -2894,8 +3096,27 @@
         <w:ind w:left="1080"/>
       </w:pPr>
       <w:r>
-        <w:t>Data prep : Deepthi and Nikitha Kethireddy</w:t>
-      </w:r>
+        <w:t xml:space="preserve">Data </w:t>
+      </w:r>
+      <w:r>
+        <w:t>prep:</w:t>
+      </w:r>
+      <w:r>
+        <w:t xml:space="preserve"> Deepthi and </w:t>
+      </w:r>
+      <w:proofErr w:type="spellStart"/>
+      <w:r>
+        <w:t>Nikitha</w:t>
+      </w:r>
+      <w:proofErr w:type="spellEnd"/>
+      <w:r>
+        <w:t xml:space="preserve"> </w:t>
+      </w:r>
+      <w:proofErr w:type="spellStart"/>
+      <w:r>
+        <w:t>Kethireddy</w:t>
+      </w:r>
+      <w:proofErr w:type="spellEnd"/>
     </w:p>
     <w:p>
       <w:pPr>
@@ -2928,6 +3149,8 @@
         <w:pStyle w:val="ListParagraph"/>
         <w:ind w:left="1080"/>
       </w:pPr>
+      <w:bookmarkStart w:id="0" w:name="_GoBack"/>
+      <w:bookmarkEnd w:id="0"/>
     </w:p>
     <w:p>
       <w:pPr>
@@ -3172,6 +3395,7 @@
     <w:lsdException w:name="HTML Sample" w:semiHidden="1" w:unhideWhenUsed="1"/>
     <w:lsdException w:name="HTML Typewriter" w:semiHidden="1" w:unhideWhenUsed="1"/>
     <w:lsdException w:name="HTML Variable" w:semiHidden="1" w:unhideWhenUsed="1"/>
+    <w:lsdException w:name="Normal Table" w:semiHidden="1" w:unhideWhenUsed="1"/>
     <w:lsdException w:name="annotation subject" w:semiHidden="1" w:unhideWhenUsed="1"/>
     <w:lsdException w:name="No List" w:semiHidden="1" w:unhideWhenUsed="1"/>
     <w:lsdException w:name="Outline List 1" w:semiHidden="1" w:unhideWhenUsed="1"/>
@@ -3214,8 +3438,11 @@
     <w:lsdException w:name="Table Contemporary" w:semiHidden="1" w:unhideWhenUsed="1"/>
     <w:lsdException w:name="Table Elegant" w:semiHidden="1" w:unhideWhenUsed="1"/>
     <w:lsdException w:name="Table Professional" w:semiHidden="1" w:unhideWhenUsed="1"/>
+    <w:lsdException w:name="Table Subtle 1" w:semiHidden="1" w:unhideWhenUsed="1"/>
     <w:lsdException w:name="Table Subtle 2" w:semiHidden="1" w:unhideWhenUsed="1"/>
     <w:lsdException w:name="Table Web 1" w:semiHidden="1" w:unhideWhenUsed="1"/>
+    <w:lsdException w:name="Table Web 2" w:semiHidden="1" w:unhideWhenUsed="1"/>
+    <w:lsdException w:name="Table Web 3" w:semiHidden="1" w:unhideWhenUsed="1"/>
     <w:lsdException w:name="Balloon Text" w:semiHidden="1" w:unhideWhenUsed="1"/>
     <w:lsdException w:name="Table Grid" w:uiPriority="39"/>
     <w:lsdException w:name="Table Theme" w:semiHidden="1" w:unhideWhenUsed="1"/>

</xml_diff>

<commit_message>
added latest version doc
</commit_message>
<xml_diff>
--- a/Project Proposal_Data_Encoders.docx
+++ b/Project Proposal_Data_Encoders.docx
@@ -1,6 +1,6 @@
 
 <file path=word/document.xml><?xml version="1.0" encoding="utf-8"?>
-<w:document xmlns:wpc="http://schemas.microsoft.com/office/word/2010/wordprocessingCanvas" xmlns:cx="http://schemas.microsoft.com/office/drawing/2014/chartex" xmlns:cx1="http://schemas.microsoft.com/office/drawing/2015/9/8/chartex" xmlns:cx2="http://schemas.microsoft.com/office/drawing/2015/10/21/chartex" xmlns:cx3="http://schemas.microsoft.com/office/drawing/2016/5/9/chartex" xmlns:cx4="http://schemas.microsoft.com/office/drawing/2016/5/10/chartex" xmlns:cx5="http://schemas.microsoft.com/office/drawing/2016/5/11/chartex" xmlns:cx6="http://schemas.microsoft.com/office/drawing/2016/5/12/chartex" xmlns:cx7="http://schemas.microsoft.com/office/drawing/2016/5/13/chartex" xmlns:cx8="http://schemas.microsoft.com/office/drawing/2016/5/14/chartex" xmlns:mc="http://schemas.openxmlformats.org/markup-compatibility/2006" xmlns:aink="http://schemas.microsoft.com/office/drawing/2016/ink" xmlns:am3d="http://schemas.microsoft.com/office/drawing/2017/model3d" xmlns:o="urn:schemas-microsoft-com:office:office" xmlns:r="http://schemas.openxmlformats.org/officeDocument/2006/relationships" xmlns:m="http://schemas.openxmlformats.org/officeDocument/2006/math" xmlns:v="urn:schemas-microsoft-com:vml" xmlns:wp14="http://schemas.microsoft.com/office/word/2010/wordprocessingDrawing" xmlns:wp="http://schemas.openxmlformats.org/drawingml/2006/wordprocessingDrawing" xmlns:w10="urn:schemas-microsoft-com:office:word" xmlns:w="http://schemas.openxmlformats.org/wordprocessingml/2006/main" xmlns:w14="http://schemas.microsoft.com/office/word/2010/wordml" xmlns:w15="http://schemas.microsoft.com/office/word/2012/wordml" xmlns:w16cid="http://schemas.microsoft.com/office/word/2016/wordml/cid" xmlns:w16se="http://schemas.microsoft.com/office/word/2015/wordml/symex" xmlns:wpg="http://schemas.microsoft.com/office/word/2010/wordprocessingGroup" xmlns:wpi="http://schemas.microsoft.com/office/word/2010/wordprocessingInk" xmlns:wne="http://schemas.microsoft.com/office/word/2006/wordml" xmlns:wps="http://schemas.microsoft.com/office/word/2010/wordprocessingShape" mc:Ignorable="w14 w15 w16se w16cid wp14">
+<w:document xmlns:wpc="http://schemas.microsoft.com/office/word/2010/wordprocessingCanvas" xmlns:cx="http://schemas.microsoft.com/office/drawing/2014/chartex" xmlns:cx1="http://schemas.microsoft.com/office/drawing/2015/9/8/chartex" xmlns:cx2="http://schemas.microsoft.com/office/drawing/2015/10/21/chartex" xmlns:cx3="http://schemas.microsoft.com/office/drawing/2016/5/9/chartex" xmlns:cx4="http://schemas.microsoft.com/office/drawing/2016/5/10/chartex" xmlns:cx5="http://schemas.microsoft.com/office/drawing/2016/5/11/chartex" xmlns:cx6="http://schemas.microsoft.com/office/drawing/2016/5/12/chartex" xmlns:cx7="http://schemas.microsoft.com/office/drawing/2016/5/13/chartex" xmlns:cx8="http://schemas.microsoft.com/office/drawing/2016/5/14/chartex" xmlns:mc="http://schemas.openxmlformats.org/markup-compatibility/2006" xmlns:aink="http://schemas.microsoft.com/office/drawing/2016/ink" xmlns:am3d="http://schemas.microsoft.com/office/drawing/2017/model3d" xmlns:o="urn:schemas-microsoft-com:office:office" xmlns:r="http://schemas.openxmlformats.org/officeDocument/2006/relationships" xmlns:m="http://schemas.openxmlformats.org/officeDocument/2006/math" xmlns:v="urn:schemas-microsoft-com:vml" xmlns:wp14="http://schemas.microsoft.com/office/word/2010/wordprocessingDrawing" xmlns:wp="http://schemas.openxmlformats.org/drawingml/2006/wordprocessingDrawing" xmlns:w10="urn:schemas-microsoft-com:office:word" xmlns:w="http://schemas.openxmlformats.org/wordprocessingml/2006/main" xmlns:w14="http://schemas.microsoft.com/office/word/2010/wordml" xmlns:w15="http://schemas.microsoft.com/office/word/2012/wordml" xmlns:w16cex="http://schemas.microsoft.com/office/word/2018/wordml/cex" xmlns:w16cid="http://schemas.microsoft.com/office/word/2016/wordml/cid" xmlns:w16="http://schemas.microsoft.com/office/word/2018/wordml" xmlns:w16se="http://schemas.microsoft.com/office/word/2015/wordml/symex" xmlns:wpg="http://schemas.microsoft.com/office/word/2010/wordprocessingGroup" xmlns:wpi="http://schemas.microsoft.com/office/word/2010/wordprocessingInk" xmlns:wne="http://schemas.microsoft.com/office/word/2006/wordml" xmlns:wps="http://schemas.microsoft.com/office/word/2010/wordprocessingShape" mc:Ignorable="w14 w15 w16se w16cid w16 w16cex wp14">
   <w:body>
     <w:p>
       <w:pPr>
@@ -2100,15 +2100,7 @@
                         <w:txbxContent>
                           <w:p>
                             <w:r>
-                              <w:t xml:space="preserve">We use that generated file in Power </w:t>
-                            </w:r>
-                            <w:proofErr w:type="gramStart"/>
-                            <w:r>
-                              <w:t>BI</w:t>
-                            </w:r>
-                            <w:proofErr w:type="gramEnd"/>
-                            <w:r>
-                              <w:t xml:space="preserve"> and we have an option to update that file by setting time </w:t>
+                              <w:t xml:space="preserve">We use that generated file in Power BI and we have an option to update that file by setting time </w:t>
                             </w:r>
                           </w:p>
                         </w:txbxContent>
@@ -3149,8 +3141,6 @@
         <w:pStyle w:val="ListParagraph"/>
         <w:ind w:left="1080"/>
       </w:pPr>
-      <w:bookmarkStart w:id="0" w:name="_GoBack"/>
-      <w:bookmarkEnd w:id="0"/>
     </w:p>
     <w:p>
       <w:pPr>
@@ -3164,6 +3154,973 @@
         <w:ind w:left="1080"/>
       </w:pPr>
     </w:p>
+    <w:p>
+      <w:pPr>
+        <w:pStyle w:val="ListParagraph"/>
+        <w:ind w:left="1080"/>
+      </w:pPr>
+    </w:p>
+    <w:p>
+      <w:pPr>
+        <w:pStyle w:val="ListParagraph"/>
+        <w:ind w:left="1080"/>
+      </w:pPr>
+    </w:p>
+    <w:p>
+      <w:pPr>
+        <w:pStyle w:val="ListParagraph"/>
+        <w:ind w:left="1080"/>
+      </w:pPr>
+    </w:p>
+    <w:p>
+      <w:pPr>
+        <w:pStyle w:val="ListParagraph"/>
+        <w:ind w:left="1080"/>
+      </w:pPr>
+    </w:p>
+    <w:p>
+      <w:pPr>
+        <w:pStyle w:val="ListParagraph"/>
+        <w:ind w:left="1080"/>
+      </w:pPr>
+    </w:p>
+    <w:p>
+      <w:pPr>
+        <w:pStyle w:val="ListParagraph"/>
+        <w:ind w:left="1080"/>
+      </w:pPr>
+    </w:p>
+    <w:p>
+      <w:pPr>
+        <w:pStyle w:val="ListParagraph"/>
+        <w:ind w:left="1080"/>
+      </w:pPr>
+    </w:p>
+    <w:p>
+      <w:pPr>
+        <w:pStyle w:val="ListParagraph"/>
+        <w:ind w:left="1080"/>
+      </w:pPr>
+    </w:p>
+    <w:p>
+      <w:r>
+        <w:br w:type="page"/>
+      </w:r>
+    </w:p>
+    <w:p>
+      <w:pPr>
+        <w:pStyle w:val="Header"/>
+        <w:rPr>
+          <w:sz w:val="36"/>
+          <w:szCs w:val="36"/>
+        </w:rPr>
+      </w:pPr>
+      <w:r>
+        <w:rPr>
+          <w:sz w:val="36"/>
+          <w:szCs w:val="36"/>
+        </w:rPr>
+        <w:lastRenderedPageBreak/>
+        <w:t>Version-0</w:t>
+      </w:r>
+      <w:r>
+        <w:rPr>
+          <w:sz w:val="36"/>
+          <w:szCs w:val="36"/>
+        </w:rPr>
+        <w:t>4</w:t>
+      </w:r>
+    </w:p>
+    <w:p/>
+    <w:p/>
+    <w:p>
+      <w:r>
+        <w:rPr>
+          <w:noProof/>
+        </w:rPr>
+        <mc:AlternateContent>
+          <mc:Choice Requires="wps">
+            <w:drawing>
+              <wp:anchor distT="0" distB="0" distL="114300" distR="114300" simplePos="0" relativeHeight="251692032" behindDoc="0" locked="0" layoutInCell="1" allowOverlap="1" wp14:anchorId="79FB418B" wp14:editId="370E749F">
+                <wp:simplePos x="0" y="0"/>
+                <wp:positionH relativeFrom="column">
+                  <wp:posOffset>-485775</wp:posOffset>
+                </wp:positionH>
+                <wp:positionV relativeFrom="paragraph">
+                  <wp:posOffset>-1</wp:posOffset>
+                </wp:positionV>
+                <wp:extent cx="1295400" cy="1000125"/>
+                <wp:effectExtent l="0" t="0" r="19050" b="28575"/>
+                <wp:wrapNone/>
+                <wp:docPr id="30" name="Text Box 30"/>
+                <wp:cNvGraphicFramePr/>
+                <a:graphic xmlns:a="http://schemas.openxmlformats.org/drawingml/2006/main">
+                  <a:graphicData uri="http://schemas.microsoft.com/office/word/2010/wordprocessingShape">
+                    <wps:wsp>
+                      <wps:cNvSpPr txBox="1"/>
+                      <wps:spPr>
+                        <a:xfrm>
+                          <a:off x="0" y="0"/>
+                          <a:ext cx="1295400" cy="1000125"/>
+                        </a:xfrm>
+                        <a:prstGeom prst="rect">
+                          <a:avLst/>
+                        </a:prstGeom>
+                        <a:solidFill>
+                          <a:schemeClr val="lt1"/>
+                        </a:solidFill>
+                        <a:ln w="6350">
+                          <a:solidFill>
+                            <a:prstClr val="black"/>
+                          </a:solidFill>
+                        </a:ln>
+                      </wps:spPr>
+                      <wps:txbx>
+                        <w:txbxContent>
+                          <w:p>
+                            <w:r>
+                              <w:t>Using a package called (</w:t>
+                            </w:r>
+                            <w:proofErr w:type="spellStart"/>
+                            <w:r>
+                              <w:t>pycricbuzz</w:t>
+                            </w:r>
+                            <w:proofErr w:type="spellEnd"/>
+                            <w:r>
+                              <w:t>) for generating the live data</w:t>
+                            </w:r>
+                          </w:p>
+                        </w:txbxContent>
+                      </wps:txbx>
+                      <wps:bodyPr rot="0" spcFirstLastPara="0" vertOverflow="overflow" horzOverflow="overflow" vert="horz" wrap="square" lIns="91440" tIns="45720" rIns="91440" bIns="45720" numCol="1" spcCol="0" rtlCol="0" fromWordArt="0" anchor="t" anchorCtr="0" forceAA="0" compatLnSpc="1">
+                        <a:prstTxWarp prst="textNoShape">
+                          <a:avLst/>
+                        </a:prstTxWarp>
+                        <a:noAutofit/>
+                      </wps:bodyPr>
+                    </wps:wsp>
+                  </a:graphicData>
+                </a:graphic>
+                <wp14:sizeRelH relativeFrom="margin">
+                  <wp14:pctWidth>0</wp14:pctWidth>
+                </wp14:sizeRelH>
+                <wp14:sizeRelV relativeFrom="margin">
+                  <wp14:pctHeight>0</wp14:pctHeight>
+                </wp14:sizeRelV>
+              </wp:anchor>
+            </w:drawing>
+          </mc:Choice>
+          <mc:Fallback>
+            <w:pict>
+              <v:shapetype w14:anchorId="79FB418B" id="_x0000_t202" coordsize="21600,21600" o:spt="202" path="m,l,21600r21600,l21600,xe">
+                <v:stroke joinstyle="miter"/>
+                <v:path gradientshapeok="t" o:connecttype="rect"/>
+              </v:shapetype>
+              <v:shape id="Text Box 30" o:spid="_x0000_s1043" type="#_x0000_t202" style="position:absolute;margin-left:-38.25pt;margin-top:0;width:102pt;height:78.75pt;z-index:251692032;visibility:visible;mso-wrap-style:square;mso-width-percent:0;mso-height-percent:0;mso-wrap-distance-left:9pt;mso-wrap-distance-top:0;mso-wrap-distance-right:9pt;mso-wrap-distance-bottom:0;mso-position-horizontal:absolute;mso-position-horizontal-relative:text;mso-position-vertical:absolute;mso-position-vertical-relative:text;mso-width-percent:0;mso-height-percent:0;mso-width-relative:margin;mso-height-relative:margin;v-text-anchor:top" o:gfxdata="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" fillcolor="white [3201]" strokeweight=".5pt">
+                <v:textbox>
+                  <w:txbxContent>
+                    <w:p>
+                      <w:r>
+                        <w:t>Using a package called (</w:t>
+                      </w:r>
+                      <w:proofErr w:type="spellStart"/>
+                      <w:r>
+                        <w:t>pycricbuzz</w:t>
+                      </w:r>
+                      <w:proofErr w:type="spellEnd"/>
+                      <w:r>
+                        <w:t>) for generating the live data</w:t>
+                      </w:r>
+                    </w:p>
+                  </w:txbxContent>
+                </v:textbox>
+              </v:shape>
+            </w:pict>
+          </mc:Fallback>
+        </mc:AlternateContent>
+      </w:r>
+      <w:r>
+        <w:rPr>
+          <w:noProof/>
+        </w:rPr>
+        <mc:AlternateContent>
+          <mc:Choice Requires="wps">
+            <w:drawing>
+              <wp:anchor distT="0" distB="0" distL="114300" distR="114300" simplePos="0" relativeHeight="251693056" behindDoc="0" locked="0" layoutInCell="1" allowOverlap="1" wp14:anchorId="409CCCCE" wp14:editId="5A69DAE5">
+                <wp:simplePos x="0" y="0"/>
+                <wp:positionH relativeFrom="margin">
+                  <wp:posOffset>1400175</wp:posOffset>
+                </wp:positionH>
+                <wp:positionV relativeFrom="paragraph">
+                  <wp:posOffset>9525</wp:posOffset>
+                </wp:positionV>
+                <wp:extent cx="1562100" cy="971550"/>
+                <wp:effectExtent l="0" t="0" r="19050" b="19050"/>
+                <wp:wrapNone/>
+                <wp:docPr id="31" name="Text Box 31"/>
+                <wp:cNvGraphicFramePr/>
+                <a:graphic xmlns:a="http://schemas.openxmlformats.org/drawingml/2006/main">
+                  <a:graphicData uri="http://schemas.microsoft.com/office/word/2010/wordprocessingShape">
+                    <wps:wsp>
+                      <wps:cNvSpPr txBox="1"/>
+                      <wps:spPr>
+                        <a:xfrm>
+                          <a:off x="0" y="0"/>
+                          <a:ext cx="1562100" cy="971550"/>
+                        </a:xfrm>
+                        <a:prstGeom prst="rect">
+                          <a:avLst/>
+                        </a:prstGeom>
+                        <a:solidFill>
+                          <a:schemeClr val="lt1"/>
+                        </a:solidFill>
+                        <a:ln w="6350">
+                          <a:solidFill>
+                            <a:prstClr val="black"/>
+                          </a:solidFill>
+                        </a:ln>
+                      </wps:spPr>
+                      <wps:txbx>
+                        <w:txbxContent>
+                          <w:p>
+                            <w:r>
+                              <w:t xml:space="preserve">We are using python to get the data onto the local system every time the data is updated </w:t>
+                            </w:r>
+                            <w:proofErr w:type="gramStart"/>
+                            <w:r>
+                              <w:t>in</w:t>
+                            </w:r>
+                            <w:proofErr w:type="gramEnd"/>
+                            <w:r>
+                              <w:t xml:space="preserve"> the website.</w:t>
+                            </w:r>
+                          </w:p>
+                          <w:p/>
+                        </w:txbxContent>
+                      </wps:txbx>
+                      <wps:bodyPr rot="0" spcFirstLastPara="0" vertOverflow="overflow" horzOverflow="overflow" vert="horz" wrap="square" lIns="91440" tIns="45720" rIns="91440" bIns="45720" numCol="1" spcCol="0" rtlCol="0" fromWordArt="0" anchor="t" anchorCtr="0" forceAA="0" compatLnSpc="1">
+                        <a:prstTxWarp prst="textNoShape">
+                          <a:avLst/>
+                        </a:prstTxWarp>
+                        <a:noAutofit/>
+                      </wps:bodyPr>
+                    </wps:wsp>
+                  </a:graphicData>
+                </a:graphic>
+                <wp14:sizeRelH relativeFrom="margin">
+                  <wp14:pctWidth>0</wp14:pctWidth>
+                </wp14:sizeRelH>
+                <wp14:sizeRelV relativeFrom="margin">
+                  <wp14:pctHeight>0</wp14:pctHeight>
+                </wp14:sizeRelV>
+              </wp:anchor>
+            </w:drawing>
+          </mc:Choice>
+          <mc:Fallback>
+            <w:pict>
+              <v:shape w14:anchorId="409CCCCE" id="Text Box 31" o:spid="_x0000_s1044" type="#_x0000_t202" style="position:absolute;margin-left:110.25pt;margin-top:.75pt;width:123pt;height:76.5pt;z-index:251693056;visibility:visible;mso-wrap-style:square;mso-width-percent:0;mso-height-percent:0;mso-wrap-distance-left:9pt;mso-wrap-distance-top:0;mso-wrap-distance-right:9pt;mso-wrap-distance-bottom:0;mso-position-horizontal:absolute;mso-position-horizontal-relative:margin;mso-position-vertical:absolute;mso-position-vertical-relative:text;mso-width-percent:0;mso-height-percent:0;mso-width-relative:margin;mso-height-relative:margin;v-text-anchor:top" o:gfxdata="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" fillcolor="white [3201]" strokeweight=".5pt">
+                <v:textbox>
+                  <w:txbxContent>
+                    <w:p>
+                      <w:r>
+                        <w:t xml:space="preserve">We are using python to get the data onto the local system every time the data is updated </w:t>
+                      </w:r>
+                      <w:proofErr w:type="gramStart"/>
+                      <w:r>
+                        <w:t>in</w:t>
+                      </w:r>
+                      <w:proofErr w:type="gramEnd"/>
+                      <w:r>
+                        <w:t xml:space="preserve"> the website.</w:t>
+                      </w:r>
+                    </w:p>
+                    <w:p/>
+                  </w:txbxContent>
+                </v:textbox>
+                <w10:wrap anchorx="margin"/>
+              </v:shape>
+            </w:pict>
+          </mc:Fallback>
+        </mc:AlternateContent>
+      </w:r>
+      <w:r>
+        <w:rPr>
+          <w:noProof/>
+        </w:rPr>
+        <mc:AlternateContent>
+          <mc:Choice Requires="wps">
+            <w:drawing>
+              <wp:anchor distT="0" distB="0" distL="114300" distR="114300" simplePos="0" relativeHeight="251694080" behindDoc="0" locked="0" layoutInCell="1" allowOverlap="1" wp14:anchorId="29FF57CA" wp14:editId="43D796A2">
+                <wp:simplePos x="0" y="0"/>
+                <wp:positionH relativeFrom="column">
+                  <wp:posOffset>3495675</wp:posOffset>
+                </wp:positionH>
+                <wp:positionV relativeFrom="paragraph">
+                  <wp:posOffset>9525</wp:posOffset>
+                </wp:positionV>
+                <wp:extent cx="2152650" cy="952500"/>
+                <wp:effectExtent l="0" t="0" r="19050" b="19050"/>
+                <wp:wrapNone/>
+                <wp:docPr id="32" name="Text Box 32"/>
+                <wp:cNvGraphicFramePr/>
+                <a:graphic xmlns:a="http://schemas.openxmlformats.org/drawingml/2006/main">
+                  <a:graphicData uri="http://schemas.microsoft.com/office/word/2010/wordprocessingShape">
+                    <wps:wsp>
+                      <wps:cNvSpPr txBox="1"/>
+                      <wps:spPr>
+                        <a:xfrm>
+                          <a:off x="0" y="0"/>
+                          <a:ext cx="2152650" cy="952500"/>
+                        </a:xfrm>
+                        <a:prstGeom prst="rect">
+                          <a:avLst/>
+                        </a:prstGeom>
+                        <a:ln/>
+                      </wps:spPr>
+                      <wps:style>
+                        <a:lnRef idx="2">
+                          <a:schemeClr val="dk1"/>
+                        </a:lnRef>
+                        <a:fillRef idx="1">
+                          <a:schemeClr val="lt1"/>
+                        </a:fillRef>
+                        <a:effectRef idx="0">
+                          <a:schemeClr val="dk1"/>
+                        </a:effectRef>
+                        <a:fontRef idx="minor">
+                          <a:schemeClr val="dk1"/>
+                        </a:fontRef>
+                      </wps:style>
+                      <wps:txbx>
+                        <w:txbxContent>
+                          <w:p>
+                            <w:r>
+                              <w:t>Data will be in format of JSON and this will be sent to KAFKA</w:t>
+                            </w:r>
+                          </w:p>
+                        </w:txbxContent>
+                      </wps:txbx>
+                      <wps:bodyPr rot="0" spcFirstLastPara="0" vertOverflow="overflow" horzOverflow="overflow" vert="horz" wrap="square" lIns="91440" tIns="45720" rIns="91440" bIns="45720" numCol="1" spcCol="0" rtlCol="0" fromWordArt="0" anchor="t" anchorCtr="0" forceAA="0" compatLnSpc="1">
+                        <a:prstTxWarp prst="textNoShape">
+                          <a:avLst/>
+                        </a:prstTxWarp>
+                        <a:noAutofit/>
+                      </wps:bodyPr>
+                    </wps:wsp>
+                  </a:graphicData>
+                </a:graphic>
+                <wp14:sizeRelH relativeFrom="margin">
+                  <wp14:pctWidth>0</wp14:pctWidth>
+                </wp14:sizeRelH>
+                <wp14:sizeRelV relativeFrom="margin">
+                  <wp14:pctHeight>0</wp14:pctHeight>
+                </wp14:sizeRelV>
+              </wp:anchor>
+            </w:drawing>
+          </mc:Choice>
+          <mc:Fallback>
+            <w:pict>
+              <v:shape w14:anchorId="29FF57CA" id="Text Box 32" o:spid="_x0000_s1045" type="#_x0000_t202" style="position:absolute;margin-left:275.25pt;margin-top:.75pt;width:169.5pt;height:75pt;z-index:251694080;visibility:visible;mso-wrap-style:square;mso-width-percent:0;mso-height-percent:0;mso-wrap-distance-left:9pt;mso-wrap-distance-top:0;mso-wrap-distance-right:9pt;mso-wrap-distance-bottom:0;mso-position-horizontal:absolute;mso-position-horizontal-relative:text;mso-position-vertical:absolute;mso-position-vertical-relative:text;mso-width-percent:0;mso-height-percent:0;mso-width-relative:margin;mso-height-relative:margin;v-text-anchor:top" o:gfxdata="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" fillcolor="white [3201]" strokecolor="black [3200]" strokeweight="1pt">
+                <v:textbox>
+                  <w:txbxContent>
+                    <w:p>
+                      <w:r>
+                        <w:t>Data will be in format of JSON and this will be sent to KAFKA</w:t>
+                      </w:r>
+                    </w:p>
+                  </w:txbxContent>
+                </v:textbox>
+              </v:shape>
+            </w:pict>
+          </mc:Fallback>
+        </mc:AlternateContent>
+      </w:r>
+    </w:p>
+    <w:p>
+      <w:r>
+        <w:rPr>
+          <w:noProof/>
+        </w:rPr>
+        <mc:AlternateContent>
+          <mc:Choice Requires="wps">
+            <w:drawing>
+              <wp:anchor distT="0" distB="0" distL="114300" distR="114300" simplePos="0" relativeHeight="251697152" behindDoc="0" locked="0" layoutInCell="1" allowOverlap="1" wp14:anchorId="40BA8BCF" wp14:editId="4F925E90">
+                <wp:simplePos x="0" y="0"/>
+                <wp:positionH relativeFrom="column">
+                  <wp:posOffset>2952750</wp:posOffset>
+                </wp:positionH>
+                <wp:positionV relativeFrom="paragraph">
+                  <wp:posOffset>123825</wp:posOffset>
+                </wp:positionV>
+                <wp:extent cx="533400" cy="276225"/>
+                <wp:effectExtent l="0" t="19050" r="38100" b="47625"/>
+                <wp:wrapNone/>
+                <wp:docPr id="33" name="Right Arrow 9"/>
+                <wp:cNvGraphicFramePr/>
+                <a:graphic xmlns:a="http://schemas.openxmlformats.org/drawingml/2006/main">
+                  <a:graphicData uri="http://schemas.microsoft.com/office/word/2010/wordprocessingShape">
+                    <wps:wsp>
+                      <wps:cNvSpPr/>
+                      <wps:spPr>
+                        <a:xfrm>
+                          <a:off x="0" y="0"/>
+                          <a:ext cx="533400" cy="276225"/>
+                        </a:xfrm>
+                        <a:prstGeom prst="rightArrow">
+                          <a:avLst/>
+                        </a:prstGeom>
+                      </wps:spPr>
+                      <wps:style>
+                        <a:lnRef idx="2">
+                          <a:schemeClr val="dk1">
+                            <a:shade val="50000"/>
+                          </a:schemeClr>
+                        </a:lnRef>
+                        <a:fillRef idx="1">
+                          <a:schemeClr val="dk1"/>
+                        </a:fillRef>
+                        <a:effectRef idx="0">
+                          <a:schemeClr val="dk1"/>
+                        </a:effectRef>
+                        <a:fontRef idx="minor">
+                          <a:schemeClr val="lt1"/>
+                        </a:fontRef>
+                      </wps:style>
+                      <wps:bodyPr rot="0" spcFirstLastPara="0" vertOverflow="overflow" horzOverflow="overflow" vert="horz" wrap="square" lIns="91440" tIns="45720" rIns="91440" bIns="45720" numCol="1" spcCol="0" rtlCol="0" fromWordArt="0" anchor="ctr" anchorCtr="0" forceAA="0" compatLnSpc="1">
+                        <a:prstTxWarp prst="textNoShape">
+                          <a:avLst/>
+                        </a:prstTxWarp>
+                        <a:noAutofit/>
+                      </wps:bodyPr>
+                    </wps:wsp>
+                  </a:graphicData>
+                </a:graphic>
+                <wp14:sizeRelH relativeFrom="margin">
+                  <wp14:pctWidth>0</wp14:pctWidth>
+                </wp14:sizeRelH>
+                <wp14:sizeRelV relativeFrom="margin">
+                  <wp14:pctHeight>0</wp14:pctHeight>
+                </wp14:sizeRelV>
+              </wp:anchor>
+            </w:drawing>
+          </mc:Choice>
+          <mc:Fallback>
+            <w:pict>
+              <v:shapetype w14:anchorId="636865AF" id="_x0000_t13" coordsize="21600,21600" o:spt="13" adj="16200,5400" path="m@0,l@0@1,0@1,0@2@0@2@0,21600,21600,10800xe">
+                <v:stroke joinstyle="miter"/>
+                <v:formulas>
+                  <v:f eqn="val #0"/>
+                  <v:f eqn="val #1"/>
+                  <v:f eqn="sum height 0 #1"/>
+                  <v:f eqn="sum 10800 0 #1"/>
+                  <v:f eqn="sum width 0 #0"/>
+                  <v:f eqn="prod @4 @3 10800"/>
+                  <v:f eqn="sum width 0 @5"/>
+                </v:formulas>
+                <v:path o:connecttype="custom" o:connectlocs="@0,0;0,10800;@0,21600;21600,10800" o:connectangles="270,180,90,0" textboxrect="0,@1,@6,@2"/>
+                <v:handles>
+                  <v:h position="#0,#1" xrange="0,21600" yrange="0,10800"/>
+                </v:handles>
+              </v:shapetype>
+              <v:shape id="Right Arrow 9" o:spid="_x0000_s1026" type="#_x0000_t13" style="position:absolute;margin-left:232.5pt;margin-top:9.75pt;width:42pt;height:21.75pt;z-index:251697152;visibility:visible;mso-wrap-style:square;mso-width-percent:0;mso-height-percent:0;mso-wrap-distance-left:9pt;mso-wrap-distance-top:0;mso-wrap-distance-right:9pt;mso-wrap-distance-bottom:0;mso-position-horizontal:absolute;mso-position-horizontal-relative:text;mso-position-vertical:absolute;mso-position-vertical-relative:text;mso-width-percent:0;mso-height-percent:0;mso-width-relative:margin;mso-height-relative:margin;v-text-anchor:middle" o:gfxdata="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" adj="16007" fillcolor="black [3200]" strokecolor="black [1600]" strokeweight="1pt"/>
+            </w:pict>
+          </mc:Fallback>
+        </mc:AlternateContent>
+      </w:r>
+      <w:r>
+        <w:rPr>
+          <w:noProof/>
+        </w:rPr>
+        <mc:AlternateContent>
+          <mc:Choice Requires="wps">
+            <w:drawing>
+              <wp:anchor distT="0" distB="0" distL="114300" distR="114300" simplePos="0" relativeHeight="251696128" behindDoc="0" locked="0" layoutInCell="1" allowOverlap="1" wp14:anchorId="3D429666" wp14:editId="3E90A9F6">
+                <wp:simplePos x="0" y="0"/>
+                <wp:positionH relativeFrom="column">
+                  <wp:posOffset>828675</wp:posOffset>
+                </wp:positionH>
+                <wp:positionV relativeFrom="paragraph">
+                  <wp:posOffset>123825</wp:posOffset>
+                </wp:positionV>
+                <wp:extent cx="581025" cy="228600"/>
+                <wp:effectExtent l="0" t="19050" r="47625" b="38100"/>
+                <wp:wrapNone/>
+                <wp:docPr id="34" name="Right Arrow 8"/>
+                <wp:cNvGraphicFramePr/>
+                <a:graphic xmlns:a="http://schemas.openxmlformats.org/drawingml/2006/main">
+                  <a:graphicData uri="http://schemas.microsoft.com/office/word/2010/wordprocessingShape">
+                    <wps:wsp>
+                      <wps:cNvSpPr/>
+                      <wps:spPr>
+                        <a:xfrm>
+                          <a:off x="0" y="0"/>
+                          <a:ext cx="581025" cy="228600"/>
+                        </a:xfrm>
+                        <a:prstGeom prst="rightArrow">
+                          <a:avLst/>
+                        </a:prstGeom>
+                      </wps:spPr>
+                      <wps:style>
+                        <a:lnRef idx="2">
+                          <a:schemeClr val="dk1">
+                            <a:shade val="50000"/>
+                          </a:schemeClr>
+                        </a:lnRef>
+                        <a:fillRef idx="1">
+                          <a:schemeClr val="dk1"/>
+                        </a:fillRef>
+                        <a:effectRef idx="0">
+                          <a:schemeClr val="dk1"/>
+                        </a:effectRef>
+                        <a:fontRef idx="minor">
+                          <a:schemeClr val="lt1"/>
+                        </a:fontRef>
+                      </wps:style>
+                      <wps:bodyPr rot="0" spcFirstLastPara="0" vertOverflow="overflow" horzOverflow="overflow" vert="horz" wrap="square" lIns="91440" tIns="45720" rIns="91440" bIns="45720" numCol="1" spcCol="0" rtlCol="0" fromWordArt="0" anchor="ctr" anchorCtr="0" forceAA="0" compatLnSpc="1">
+                        <a:prstTxWarp prst="textNoShape">
+                          <a:avLst/>
+                        </a:prstTxWarp>
+                        <a:noAutofit/>
+                      </wps:bodyPr>
+                    </wps:wsp>
+                  </a:graphicData>
+                </a:graphic>
+                <wp14:sizeRelH relativeFrom="margin">
+                  <wp14:pctWidth>0</wp14:pctWidth>
+                </wp14:sizeRelH>
+                <wp14:sizeRelV relativeFrom="margin">
+                  <wp14:pctHeight>0</wp14:pctHeight>
+                </wp14:sizeRelV>
+              </wp:anchor>
+            </w:drawing>
+          </mc:Choice>
+          <mc:Fallback>
+            <w:pict>
+              <v:shape w14:anchorId="7652B3AD" id="Right Arrow 8" o:spid="_x0000_s1026" type="#_x0000_t13" style="position:absolute;margin-left:65.25pt;margin-top:9.75pt;width:45.75pt;height:18pt;z-index:251696128;visibility:visible;mso-wrap-style:square;mso-width-percent:0;mso-height-percent:0;mso-wrap-distance-left:9pt;mso-wrap-distance-top:0;mso-wrap-distance-right:9pt;mso-wrap-distance-bottom:0;mso-position-horizontal:absolute;mso-position-horizontal-relative:text;mso-position-vertical:absolute;mso-position-vertical-relative:text;mso-width-percent:0;mso-height-percent:0;mso-width-relative:margin;mso-height-relative:margin;v-text-anchor:middle" o:gfxdata="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" adj="17351" fillcolor="black [3200]" strokecolor="black [1600]" strokeweight="1pt"/>
+            </w:pict>
+          </mc:Fallback>
+        </mc:AlternateContent>
+      </w:r>
+    </w:p>
+    <w:p/>
+    <w:p>
+      <w:r>
+        <w:rPr>
+          <w:noProof/>
+        </w:rPr>
+        <mc:AlternateContent>
+          <mc:Choice Requires="wps">
+            <w:drawing>
+              <wp:anchor distT="0" distB="0" distL="114300" distR="114300" simplePos="0" relativeHeight="251699200" behindDoc="0" locked="0" layoutInCell="1" allowOverlap="1" wp14:anchorId="4ED51337" wp14:editId="5F4EFE71">
+                <wp:simplePos x="0" y="0"/>
+                <wp:positionH relativeFrom="column">
+                  <wp:posOffset>4467225</wp:posOffset>
+                </wp:positionH>
+                <wp:positionV relativeFrom="paragraph">
+                  <wp:posOffset>114935</wp:posOffset>
+                </wp:positionV>
+                <wp:extent cx="219075" cy="447675"/>
+                <wp:effectExtent l="19050" t="0" r="28575" b="47625"/>
+                <wp:wrapNone/>
+                <wp:docPr id="35" name="Down Arrow 13"/>
+                <wp:cNvGraphicFramePr/>
+                <a:graphic xmlns:a="http://schemas.openxmlformats.org/drawingml/2006/main">
+                  <a:graphicData uri="http://schemas.microsoft.com/office/word/2010/wordprocessingShape">
+                    <wps:wsp>
+                      <wps:cNvSpPr/>
+                      <wps:spPr>
+                        <a:xfrm>
+                          <a:off x="0" y="0"/>
+                          <a:ext cx="219075" cy="447675"/>
+                        </a:xfrm>
+                        <a:prstGeom prst="downArrow">
+                          <a:avLst/>
+                        </a:prstGeom>
+                      </wps:spPr>
+                      <wps:style>
+                        <a:lnRef idx="2">
+                          <a:schemeClr val="dk1">
+                            <a:shade val="50000"/>
+                          </a:schemeClr>
+                        </a:lnRef>
+                        <a:fillRef idx="1">
+                          <a:schemeClr val="dk1"/>
+                        </a:fillRef>
+                        <a:effectRef idx="0">
+                          <a:schemeClr val="dk1"/>
+                        </a:effectRef>
+                        <a:fontRef idx="minor">
+                          <a:schemeClr val="lt1"/>
+                        </a:fontRef>
+                      </wps:style>
+                      <wps:bodyPr rot="0" spcFirstLastPara="0" vertOverflow="overflow" horzOverflow="overflow" vert="horz" wrap="square" lIns="91440" tIns="45720" rIns="91440" bIns="45720" numCol="1" spcCol="0" rtlCol="0" fromWordArt="0" anchor="ctr" anchorCtr="0" forceAA="0" compatLnSpc="1">
+                        <a:prstTxWarp prst="textNoShape">
+                          <a:avLst/>
+                        </a:prstTxWarp>
+                        <a:noAutofit/>
+                      </wps:bodyPr>
+                    </wps:wsp>
+                  </a:graphicData>
+                </a:graphic>
+              </wp:anchor>
+            </w:drawing>
+          </mc:Choice>
+          <mc:Fallback>
+            <w:pict>
+              <v:shapetype w14:anchorId="2A543B0A" id="_x0000_t67" coordsize="21600,21600" o:spt="67" adj="16200,5400" path="m0@0l@1@0@1,0@2,0@2@0,21600@0,10800,21600xe">
+                <v:stroke joinstyle="miter"/>
+                <v:formulas>
+                  <v:f eqn="val #0"/>
+                  <v:f eqn="val #1"/>
+                  <v:f eqn="sum height 0 #1"/>
+                  <v:f eqn="sum 10800 0 #1"/>
+                  <v:f eqn="sum width 0 #0"/>
+                  <v:f eqn="prod @4 @3 10800"/>
+                  <v:f eqn="sum width 0 @5"/>
+                </v:formulas>
+                <v:path o:connecttype="custom" o:connectlocs="10800,0;0,@0;10800,21600;21600,@0" o:connectangles="270,180,90,0" textboxrect="@1,0,@2,@6"/>
+                <v:handles>
+                  <v:h position="#1,#0" xrange="0,10800" yrange="0,21600"/>
+                </v:handles>
+              </v:shapetype>
+              <v:shape id="Down Arrow 13" o:spid="_x0000_s1026" type="#_x0000_t67" style="position:absolute;margin-left:351.75pt;margin-top:9.05pt;width:17.25pt;height:35.25pt;z-index:251699200;visibility:visible;mso-wrap-style:square;mso-wrap-distance-left:9pt;mso-wrap-distance-top:0;mso-wrap-distance-right:9pt;mso-wrap-distance-bottom:0;mso-position-horizontal:absolute;mso-position-horizontal-relative:text;mso-position-vertical:absolute;mso-position-vertical-relative:text;v-text-anchor:middle" o:gfxdata="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" adj="16315" fillcolor="black [3200]" strokecolor="black [1600]" strokeweight="1pt"/>
+            </w:pict>
+          </mc:Fallback>
+        </mc:AlternateContent>
+      </w:r>
+    </w:p>
+    <w:p>
+      <w:pPr>
+        <w:pStyle w:val="ListParagraph"/>
+      </w:pPr>
+      <w:r>
+        <w:rPr>
+          <w:noProof/>
+        </w:rPr>
+        <mc:AlternateContent>
+          <mc:Choice Requires="wps">
+            <w:drawing>
+              <wp:anchor distT="0" distB="0" distL="114300" distR="114300" simplePos="0" relativeHeight="251700224" behindDoc="0" locked="0" layoutInCell="1" allowOverlap="1" wp14:anchorId="7484309B" wp14:editId="0E49984F">
+                <wp:simplePos x="0" y="0"/>
+                <wp:positionH relativeFrom="column">
+                  <wp:posOffset>4476750</wp:posOffset>
+                </wp:positionH>
+                <wp:positionV relativeFrom="paragraph">
+                  <wp:posOffset>1000760</wp:posOffset>
+                </wp:positionV>
+                <wp:extent cx="247650" cy="523875"/>
+                <wp:effectExtent l="19050" t="0" r="19050" b="47625"/>
+                <wp:wrapNone/>
+                <wp:docPr id="36" name="Down Arrow 14"/>
+                <wp:cNvGraphicFramePr/>
+                <a:graphic xmlns:a="http://schemas.openxmlformats.org/drawingml/2006/main">
+                  <a:graphicData uri="http://schemas.microsoft.com/office/word/2010/wordprocessingShape">
+                    <wps:wsp>
+                      <wps:cNvSpPr/>
+                      <wps:spPr>
+                        <a:xfrm>
+                          <a:off x="0" y="0"/>
+                          <a:ext cx="247650" cy="523875"/>
+                        </a:xfrm>
+                        <a:prstGeom prst="downArrow">
+                          <a:avLst/>
+                        </a:prstGeom>
+                      </wps:spPr>
+                      <wps:style>
+                        <a:lnRef idx="2">
+                          <a:schemeClr val="dk1">
+                            <a:shade val="50000"/>
+                          </a:schemeClr>
+                        </a:lnRef>
+                        <a:fillRef idx="1">
+                          <a:schemeClr val="dk1"/>
+                        </a:fillRef>
+                        <a:effectRef idx="0">
+                          <a:schemeClr val="dk1"/>
+                        </a:effectRef>
+                        <a:fontRef idx="minor">
+                          <a:schemeClr val="lt1"/>
+                        </a:fontRef>
+                      </wps:style>
+                      <wps:bodyPr rot="0" spcFirstLastPara="0" vertOverflow="overflow" horzOverflow="overflow" vert="horz" wrap="square" lIns="91440" tIns="45720" rIns="91440" bIns="45720" numCol="1" spcCol="0" rtlCol="0" fromWordArt="0" anchor="ctr" anchorCtr="0" forceAA="0" compatLnSpc="1">
+                        <a:prstTxWarp prst="textNoShape">
+                          <a:avLst/>
+                        </a:prstTxWarp>
+                        <a:noAutofit/>
+                      </wps:bodyPr>
+                    </wps:wsp>
+                  </a:graphicData>
+                </a:graphic>
+                <wp14:sizeRelH relativeFrom="margin">
+                  <wp14:pctWidth>0</wp14:pctWidth>
+                </wp14:sizeRelH>
+              </wp:anchor>
+            </w:drawing>
+          </mc:Choice>
+          <mc:Fallback>
+            <w:pict>
+              <v:shape w14:anchorId="14F89425" id="Down Arrow 14" o:spid="_x0000_s1026" type="#_x0000_t67" style="position:absolute;margin-left:352.5pt;margin-top:78.8pt;width:19.5pt;height:41.25pt;z-index:251700224;visibility:visible;mso-wrap-style:square;mso-width-percent:0;mso-wrap-distance-left:9pt;mso-wrap-distance-top:0;mso-wrap-distance-right:9pt;mso-wrap-distance-bottom:0;mso-position-horizontal:absolute;mso-position-horizontal-relative:text;mso-position-vertical:absolute;mso-position-vertical-relative:text;mso-width-percent:0;mso-width-relative:margin;v-text-anchor:middle" o:gfxdata="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" adj="16495" fillcolor="black [3200]" strokecolor="black [1600]" strokeweight="1pt"/>
+            </w:pict>
+          </mc:Fallback>
+        </mc:AlternateContent>
+      </w:r>
+      <w:r>
+        <w:rPr>
+          <w:noProof/>
+        </w:rPr>
+        <mc:AlternateContent>
+          <mc:Choice Requires="wps">
+            <w:drawing>
+              <wp:anchor distT="0" distB="0" distL="114300" distR="114300" simplePos="0" relativeHeight="251698176" behindDoc="0" locked="0" layoutInCell="1" allowOverlap="1" wp14:anchorId="3864B4B0" wp14:editId="0A74A14D">
+                <wp:simplePos x="0" y="0"/>
+                <wp:positionH relativeFrom="column">
+                  <wp:posOffset>3581400</wp:posOffset>
+                </wp:positionH>
+                <wp:positionV relativeFrom="paragraph">
+                  <wp:posOffset>1505585</wp:posOffset>
+                </wp:positionV>
+                <wp:extent cx="2124075" cy="676275"/>
+                <wp:effectExtent l="0" t="0" r="28575" b="28575"/>
+                <wp:wrapNone/>
+                <wp:docPr id="37" name="Text Box 37"/>
+                <wp:cNvGraphicFramePr/>
+                <a:graphic xmlns:a="http://schemas.openxmlformats.org/drawingml/2006/main">
+                  <a:graphicData uri="http://schemas.microsoft.com/office/word/2010/wordprocessingShape">
+                    <wps:wsp>
+                      <wps:cNvSpPr txBox="1"/>
+                      <wps:spPr>
+                        <a:xfrm>
+                          <a:off x="0" y="0"/>
+                          <a:ext cx="2124075" cy="676275"/>
+                        </a:xfrm>
+                        <a:prstGeom prst="rect">
+                          <a:avLst/>
+                        </a:prstGeom>
+                        <a:solidFill>
+                          <a:schemeClr val="lt1"/>
+                        </a:solidFill>
+                        <a:ln w="6350">
+                          <a:solidFill>
+                            <a:prstClr val="black"/>
+                          </a:solidFill>
+                        </a:ln>
+                      </wps:spPr>
+                      <wps:txbx>
+                        <w:txbxContent>
+                          <w:p>
+                            <w:r>
+                              <w:t xml:space="preserve">Reports in Power BI will be refreshed as we update the data in </w:t>
+                            </w:r>
+                            <w:r>
+                              <w:t>KAFKA</w:t>
+                            </w:r>
+                          </w:p>
+                        </w:txbxContent>
+                      </wps:txbx>
+                      <wps:bodyPr rot="0" spcFirstLastPara="0" vertOverflow="overflow" horzOverflow="overflow" vert="horz" wrap="square" lIns="91440" tIns="45720" rIns="91440" bIns="45720" numCol="1" spcCol="0" rtlCol="0" fromWordArt="0" anchor="t" anchorCtr="0" forceAA="0" compatLnSpc="1">
+                        <a:prstTxWarp prst="textNoShape">
+                          <a:avLst/>
+                        </a:prstTxWarp>
+                        <a:noAutofit/>
+                      </wps:bodyPr>
+                    </wps:wsp>
+                  </a:graphicData>
+                </a:graphic>
+                <wp14:sizeRelH relativeFrom="margin">
+                  <wp14:pctWidth>0</wp14:pctWidth>
+                </wp14:sizeRelH>
+              </wp:anchor>
+            </w:drawing>
+          </mc:Choice>
+          <mc:Fallback>
+            <w:pict>
+              <v:shape w14:anchorId="3864B4B0" id="Text Box 37" o:spid="_x0000_s1046" type="#_x0000_t202" style="position:absolute;left:0;text-align:left;margin-left:282pt;margin-top:118.55pt;width:167.25pt;height:53.25pt;z-index:251698176;visibility:visible;mso-wrap-style:square;mso-width-percent:0;mso-wrap-distance-left:9pt;mso-wrap-distance-top:0;mso-wrap-distance-right:9pt;mso-wrap-distance-bottom:0;mso-position-horizontal:absolute;mso-position-horizontal-relative:text;mso-position-vertical:absolute;mso-position-vertical-relative:text;mso-width-percent:0;mso-width-relative:margin;v-text-anchor:top" o:gfxdata="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" fillcolor="white [3201]" strokeweight=".5pt">
+                <v:textbox>
+                  <w:txbxContent>
+                    <w:p>
+                      <w:r>
+                        <w:t xml:space="preserve">Reports in Power BI will be refreshed as we update the data in </w:t>
+                      </w:r>
+                      <w:r>
+                        <w:t>KAFKA</w:t>
+                      </w:r>
+                    </w:p>
+                  </w:txbxContent>
+                </v:textbox>
+              </v:shape>
+            </w:pict>
+          </mc:Fallback>
+        </mc:AlternateContent>
+      </w:r>
+      <w:r>
+        <w:rPr>
+          <w:noProof/>
+        </w:rPr>
+        <mc:AlternateContent>
+          <mc:Choice Requires="wps">
+            <w:drawing>
+              <wp:anchor distT="0" distB="0" distL="114300" distR="114300" simplePos="0" relativeHeight="251695104" behindDoc="0" locked="0" layoutInCell="1" allowOverlap="1" wp14:anchorId="375CC6E3" wp14:editId="7D46C9FA">
+                <wp:simplePos x="0" y="0"/>
+                <wp:positionH relativeFrom="column">
+                  <wp:posOffset>3524250</wp:posOffset>
+                </wp:positionH>
+                <wp:positionV relativeFrom="paragraph">
+                  <wp:posOffset>276860</wp:posOffset>
+                </wp:positionV>
+                <wp:extent cx="2162175" cy="733425"/>
+                <wp:effectExtent l="0" t="0" r="28575" b="28575"/>
+                <wp:wrapNone/>
+                <wp:docPr id="38" name="Text Box 38"/>
+                <wp:cNvGraphicFramePr/>
+                <a:graphic xmlns:a="http://schemas.openxmlformats.org/drawingml/2006/main">
+                  <a:graphicData uri="http://schemas.microsoft.com/office/word/2010/wordprocessingShape">
+                    <wps:wsp>
+                      <wps:cNvSpPr txBox="1"/>
+                      <wps:spPr>
+                        <a:xfrm>
+                          <a:off x="0" y="0"/>
+                          <a:ext cx="2162175" cy="733425"/>
+                        </a:xfrm>
+                        <a:prstGeom prst="rect">
+                          <a:avLst/>
+                        </a:prstGeom>
+                        <a:solidFill>
+                          <a:schemeClr val="lt1"/>
+                        </a:solidFill>
+                        <a:ln w="6350">
+                          <a:solidFill>
+                            <a:prstClr val="black"/>
+                          </a:solidFill>
+                        </a:ln>
+                      </wps:spPr>
+                      <wps:txbx>
+                        <w:txbxContent>
+                          <w:p>
+                            <w:r>
+                              <w:t xml:space="preserve">We connect to </w:t>
+                            </w:r>
+                            <w:r>
+                              <w:t>KAFKA to Power BI</w:t>
+                            </w:r>
+                          </w:p>
+                        </w:txbxContent>
+                      </wps:txbx>
+                      <wps:bodyPr rot="0" spcFirstLastPara="0" vertOverflow="overflow" horzOverflow="overflow" vert="horz" wrap="square" lIns="91440" tIns="45720" rIns="91440" bIns="45720" numCol="1" spcCol="0" rtlCol="0" fromWordArt="0" anchor="t" anchorCtr="0" forceAA="0" compatLnSpc="1">
+                        <a:prstTxWarp prst="textNoShape">
+                          <a:avLst/>
+                        </a:prstTxWarp>
+                        <a:noAutofit/>
+                      </wps:bodyPr>
+                    </wps:wsp>
+                  </a:graphicData>
+                </a:graphic>
+                <wp14:sizeRelV relativeFrom="margin">
+                  <wp14:pctHeight>0</wp14:pctHeight>
+                </wp14:sizeRelV>
+              </wp:anchor>
+            </w:drawing>
+          </mc:Choice>
+          <mc:Fallback>
+            <w:pict>
+              <v:shape w14:anchorId="375CC6E3" id="Text Box 38" o:spid="_x0000_s1047" type="#_x0000_t202" style="position:absolute;left:0;text-align:left;margin-left:277.5pt;margin-top:21.8pt;width:170.25pt;height:57.75pt;z-index:251695104;visibility:visible;mso-wrap-style:square;mso-height-percent:0;mso-wrap-distance-left:9pt;mso-wrap-distance-top:0;mso-wrap-distance-right:9pt;mso-wrap-distance-bottom:0;mso-position-horizontal:absolute;mso-position-horizontal-relative:text;mso-position-vertical:absolute;mso-position-vertical-relative:text;mso-height-percent:0;mso-height-relative:margin;v-text-anchor:top" o:gfxdata="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" fillcolor="white [3201]" strokeweight=".5pt">
+                <v:textbox>
+                  <w:txbxContent>
+                    <w:p>
+                      <w:r>
+                        <w:t xml:space="preserve">We connect to </w:t>
+                      </w:r>
+                      <w:r>
+                        <w:t>KAFKA to Power BI</w:t>
+                      </w:r>
+                    </w:p>
+                  </w:txbxContent>
+                </v:textbox>
+              </v:shape>
+            </w:pict>
+          </mc:Fallback>
+        </mc:AlternateContent>
+      </w:r>
+    </w:p>
+    <w:p/>
+    <w:p/>
+    <w:p/>
+    <w:p/>
+    <w:p/>
+    <w:p/>
+    <w:p/>
+    <w:p/>
+    <w:p/>
+    <w:p>
+      <w:pPr>
+        <w:pStyle w:val="ListParagraph"/>
+        <w:numPr>
+          <w:ilvl w:val="0"/>
+          <w:numId w:val="1"/>
+        </w:numPr>
+        <w:ind w:left="1080"/>
+      </w:pPr>
+      <w:r>
+        <w:t xml:space="preserve">Implementation of Python: </w:t>
+      </w:r>
+      <w:proofErr w:type="spellStart"/>
+      <w:r>
+        <w:t>Raghunandan</w:t>
+      </w:r>
+      <w:proofErr w:type="spellEnd"/>
+    </w:p>
+    <w:p>
+      <w:pPr>
+        <w:pStyle w:val="ListParagraph"/>
+        <w:numPr>
+          <w:ilvl w:val="0"/>
+          <w:numId w:val="1"/>
+        </w:numPr>
+        <w:ind w:left="1080"/>
+      </w:pPr>
+      <w:r>
+        <w:t xml:space="preserve">Data prep: Deepthi and </w:t>
+      </w:r>
+      <w:proofErr w:type="spellStart"/>
+      <w:r>
+        <w:t>Nikitha</w:t>
+      </w:r>
+      <w:proofErr w:type="spellEnd"/>
+      <w:r>
+        <w:t xml:space="preserve"> </w:t>
+      </w:r>
+      <w:proofErr w:type="spellStart"/>
+      <w:r>
+        <w:t>Kethireddy</w:t>
+      </w:r>
+      <w:proofErr w:type="spellEnd"/>
+    </w:p>
+    <w:p>
+      <w:pPr>
+        <w:pStyle w:val="ListParagraph"/>
+        <w:numPr>
+          <w:ilvl w:val="0"/>
+          <w:numId w:val="1"/>
+        </w:numPr>
+        <w:ind w:left="1080"/>
+      </w:pPr>
+      <w:r>
+        <w:t xml:space="preserve">Visualization: Jeevan </w:t>
+      </w:r>
+    </w:p>
+    <w:p>
+      <w:pPr>
+        <w:pStyle w:val="ListParagraph"/>
+        <w:numPr>
+          <w:ilvl w:val="0"/>
+          <w:numId w:val="1"/>
+        </w:numPr>
+        <w:ind w:left="1080"/>
+      </w:pPr>
+      <w:r>
+        <w:t>Commentary Sentiment Analysis: Dheeraj</w:t>
+      </w:r>
+    </w:p>
+    <w:p/>
     <w:p/>
     <w:sectPr>
       <w:pgSz w:w="12240" w:h="15840"/>
@@ -3176,7 +4133,7 @@
 </file>
 
 <file path=word/numbering.xml><?xml version="1.0" encoding="utf-8"?>
-<w:numbering xmlns:wpc="http://schemas.microsoft.com/office/word/2010/wordprocessingCanvas" xmlns:cx="http://schemas.microsoft.com/office/drawing/2014/chartex" xmlns:cx1="http://schemas.microsoft.com/office/drawing/2015/9/8/chartex" xmlns:cx2="http://schemas.microsoft.com/office/drawing/2015/10/21/chartex" xmlns:cx3="http://schemas.microsoft.com/office/drawing/2016/5/9/chartex" xmlns:cx4="http://schemas.microsoft.com/office/drawing/2016/5/10/chartex" xmlns:cx5="http://schemas.microsoft.com/office/drawing/2016/5/11/chartex" xmlns:cx6="http://schemas.microsoft.com/office/drawing/2016/5/12/chartex" xmlns:cx7="http://schemas.microsoft.com/office/drawing/2016/5/13/chartex" xmlns:cx8="http://schemas.microsoft.com/office/drawing/2016/5/14/chartex" xmlns:mc="http://schemas.openxmlformats.org/markup-compatibility/2006" xmlns:aink="http://schemas.microsoft.com/office/drawing/2016/ink" xmlns:am3d="http://schemas.microsoft.com/office/drawing/2017/model3d" xmlns:o="urn:schemas-microsoft-com:office:office" xmlns:r="http://schemas.openxmlformats.org/officeDocument/2006/relationships" xmlns:m="http://schemas.openxmlformats.org/officeDocument/2006/math" xmlns:v="urn:schemas-microsoft-com:vml" xmlns:wp14="http://schemas.microsoft.com/office/word/2010/wordprocessingDrawing" xmlns:wp="http://schemas.openxmlformats.org/drawingml/2006/wordprocessingDrawing" xmlns:w10="urn:schemas-microsoft-com:office:word" xmlns:w="http://schemas.openxmlformats.org/wordprocessingml/2006/main" xmlns:w14="http://schemas.microsoft.com/office/word/2010/wordml" xmlns:w15="http://schemas.microsoft.com/office/word/2012/wordml" xmlns:w16cid="http://schemas.microsoft.com/office/word/2016/wordml/cid" xmlns:w16se="http://schemas.microsoft.com/office/word/2015/wordml/symex" xmlns:wpg="http://schemas.microsoft.com/office/word/2010/wordprocessingGroup" xmlns:wpi="http://schemas.microsoft.com/office/word/2010/wordprocessingInk" xmlns:wne="http://schemas.microsoft.com/office/word/2006/wordml" xmlns:wps="http://schemas.microsoft.com/office/word/2010/wordprocessingShape" mc:Ignorable="w14 w15 w16se w16cid wp14">
+<w:numbering xmlns:wpc="http://schemas.microsoft.com/office/word/2010/wordprocessingCanvas" xmlns:cx="http://schemas.microsoft.com/office/drawing/2014/chartex" xmlns:cx1="http://schemas.microsoft.com/office/drawing/2015/9/8/chartex" xmlns:cx2="http://schemas.microsoft.com/office/drawing/2015/10/21/chartex" xmlns:cx3="http://schemas.microsoft.com/office/drawing/2016/5/9/chartex" xmlns:cx4="http://schemas.microsoft.com/office/drawing/2016/5/10/chartex" xmlns:cx5="http://schemas.microsoft.com/office/drawing/2016/5/11/chartex" xmlns:cx6="http://schemas.microsoft.com/office/drawing/2016/5/12/chartex" xmlns:cx7="http://schemas.microsoft.com/office/drawing/2016/5/13/chartex" xmlns:cx8="http://schemas.microsoft.com/office/drawing/2016/5/14/chartex" xmlns:mc="http://schemas.openxmlformats.org/markup-compatibility/2006" xmlns:aink="http://schemas.microsoft.com/office/drawing/2016/ink" xmlns:am3d="http://schemas.microsoft.com/office/drawing/2017/model3d" xmlns:o="urn:schemas-microsoft-com:office:office" xmlns:r="http://schemas.openxmlformats.org/officeDocument/2006/relationships" xmlns:m="http://schemas.openxmlformats.org/officeDocument/2006/math" xmlns:v="urn:schemas-microsoft-com:vml" xmlns:wp14="http://schemas.microsoft.com/office/word/2010/wordprocessingDrawing" xmlns:wp="http://schemas.openxmlformats.org/drawingml/2006/wordprocessingDrawing" xmlns:w10="urn:schemas-microsoft-com:office:word" xmlns:w="http://schemas.openxmlformats.org/wordprocessingml/2006/main" xmlns:w14="http://schemas.microsoft.com/office/word/2010/wordml" xmlns:w15="http://schemas.microsoft.com/office/word/2012/wordml" xmlns:w16cex="http://schemas.microsoft.com/office/word/2018/wordml/cex" xmlns:w16cid="http://schemas.microsoft.com/office/word/2016/wordml/cid" xmlns:w16="http://schemas.microsoft.com/office/word/2018/wordml" xmlns:w16se="http://schemas.microsoft.com/office/word/2015/wordml/symex" xmlns:wpg="http://schemas.microsoft.com/office/word/2010/wordprocessingGroup" xmlns:wpi="http://schemas.microsoft.com/office/word/2010/wordprocessingInk" xmlns:wne="http://schemas.microsoft.com/office/word/2006/wordml" xmlns:wps="http://schemas.microsoft.com/office/word/2010/wordprocessingShape" mc:Ignorable="w14 w15 w16se w16cid w16 w16cex wp14">
   <w:abstractNum w:abstractNumId="0" w15:restartNumberingAfterBreak="0">
     <w:nsid w:val="5C7668B5"/>
     <w:multiLevelType w:val="hybridMultilevel"/>
@@ -3273,7 +4230,7 @@
 </file>
 
 <file path=word/styles.xml><?xml version="1.0" encoding="utf-8"?>
-<w:styles xmlns:mc="http://schemas.openxmlformats.org/markup-compatibility/2006" xmlns:r="http://schemas.openxmlformats.org/officeDocument/2006/relationships" xmlns:w="http://schemas.openxmlformats.org/wordprocessingml/2006/main" xmlns:w14="http://schemas.microsoft.com/office/word/2010/wordml" xmlns:w15="http://schemas.microsoft.com/office/word/2012/wordml" xmlns:w16cid="http://schemas.microsoft.com/office/word/2016/wordml/cid" xmlns:w16se="http://schemas.microsoft.com/office/word/2015/wordml/symex" mc:Ignorable="w14 w15 w16se w16cid">
+<w:styles xmlns:mc="http://schemas.openxmlformats.org/markup-compatibility/2006" xmlns:r="http://schemas.openxmlformats.org/officeDocument/2006/relationships" xmlns:w="http://schemas.openxmlformats.org/wordprocessingml/2006/main" xmlns:w14="http://schemas.microsoft.com/office/word/2010/wordml" xmlns:w15="http://schemas.microsoft.com/office/word/2012/wordml" xmlns:w16cex="http://schemas.microsoft.com/office/word/2018/wordml/cex" xmlns:w16cid="http://schemas.microsoft.com/office/word/2016/wordml/cid" xmlns:w16="http://schemas.microsoft.com/office/word/2018/wordml" xmlns:w16se="http://schemas.microsoft.com/office/word/2015/wordml/symex" mc:Ignorable="w14 w15 w16se w16cid w16 w16cex">
   <w:docDefaults>
     <w:rPrDefault>
       <w:rPr>

</xml_diff>

<commit_message>
updated product proposal doc with necessary modifications
</commit_message>
<xml_diff>
--- a/Project Proposal_Data_Encoders.docx
+++ b/Project Proposal_Data_Encoders.docx
@@ -1,6 +1,6 @@
 
 <file path=word/document.xml><?xml version="1.0" encoding="utf-8"?>
-<w:document xmlns:wpc="http://schemas.microsoft.com/office/word/2010/wordprocessingCanvas" xmlns:cx="http://schemas.microsoft.com/office/drawing/2014/chartex" xmlns:cx1="http://schemas.microsoft.com/office/drawing/2015/9/8/chartex" xmlns:mc="http://schemas.openxmlformats.org/markup-compatibility/2006" xmlns:o="urn:schemas-microsoft-com:office:office" xmlns:r="http://schemas.openxmlformats.org/officeDocument/2006/relationships" xmlns:m="http://schemas.openxmlformats.org/officeDocument/2006/math" xmlns:v="urn:schemas-microsoft-com:vml" xmlns:wp14="http://schemas.microsoft.com/office/word/2010/wordprocessingDrawing" xmlns:wp="http://schemas.openxmlformats.org/drawingml/2006/wordprocessingDrawing" xmlns:w10="urn:schemas-microsoft-com:office:word" xmlns:w="http://schemas.openxmlformats.org/wordprocessingml/2006/main" xmlns:w14="http://schemas.microsoft.com/office/word/2010/wordml" xmlns:w15="http://schemas.microsoft.com/office/word/2012/wordml" xmlns:w16se="http://schemas.microsoft.com/office/word/2015/wordml/symex" xmlns:wpg="http://schemas.microsoft.com/office/word/2010/wordprocessingGroup" xmlns:wpi="http://schemas.microsoft.com/office/word/2010/wordprocessingInk" xmlns:wne="http://schemas.microsoft.com/office/word/2006/wordml" xmlns:wps="http://schemas.microsoft.com/office/word/2010/wordprocessingShape" mc:Ignorable="w14 w15 w16se wp14">
+<w:document xmlns:wpc="http://schemas.microsoft.com/office/word/2010/wordprocessingCanvas" xmlns:cx="http://schemas.microsoft.com/office/drawing/2014/chartex" xmlns:cx1="http://schemas.microsoft.com/office/drawing/2015/9/8/chartex" xmlns:cx2="http://schemas.microsoft.com/office/drawing/2015/10/21/chartex" xmlns:cx3="http://schemas.microsoft.com/office/drawing/2016/5/9/chartex" xmlns:cx4="http://schemas.microsoft.com/office/drawing/2016/5/10/chartex" xmlns:cx5="http://schemas.microsoft.com/office/drawing/2016/5/11/chartex" xmlns:cx6="http://schemas.microsoft.com/office/drawing/2016/5/12/chartex" xmlns:cx7="http://schemas.microsoft.com/office/drawing/2016/5/13/chartex" xmlns:cx8="http://schemas.microsoft.com/office/drawing/2016/5/14/chartex" xmlns:mc="http://schemas.openxmlformats.org/markup-compatibility/2006" xmlns:aink="http://schemas.microsoft.com/office/drawing/2016/ink" xmlns:am3d="http://schemas.microsoft.com/office/drawing/2017/model3d" xmlns:o="urn:schemas-microsoft-com:office:office" xmlns:r="http://schemas.openxmlformats.org/officeDocument/2006/relationships" xmlns:m="http://schemas.openxmlformats.org/officeDocument/2006/math" xmlns:v="urn:schemas-microsoft-com:vml" xmlns:wp14="http://schemas.microsoft.com/office/word/2010/wordprocessingDrawing" xmlns:wp="http://schemas.openxmlformats.org/drawingml/2006/wordprocessingDrawing" xmlns:w10="urn:schemas-microsoft-com:office:word" xmlns:w="http://schemas.openxmlformats.org/wordprocessingml/2006/main" xmlns:w14="http://schemas.microsoft.com/office/word/2010/wordml" xmlns:w15="http://schemas.microsoft.com/office/word/2012/wordml" xmlns:w16cid="http://schemas.microsoft.com/office/word/2016/wordml/cid" xmlns:w16se="http://schemas.microsoft.com/office/word/2015/wordml/symex" xmlns:wpg="http://schemas.microsoft.com/office/word/2010/wordprocessingGroup" xmlns:wpi="http://schemas.microsoft.com/office/word/2010/wordprocessingInk" xmlns:wne="http://schemas.microsoft.com/office/word/2006/wordml" xmlns:wps="http://schemas.microsoft.com/office/word/2010/wordprocessingShape" mc:Ignorable="w14 w15 w16se w16cid wp14">
   <w:body>
     <w:p>
       <w:pPr>
@@ -722,7 +722,7 @@
               </wp:anchor>
             </w:drawing>
           </mc:Choice>
-          <mc:Fallback xmlns:cx2="http://schemas.microsoft.com/office/drawing/2015/10/21/chartex" xmlns:cx3="http://schemas.microsoft.com/office/drawing/2016/5/9/chartex" xmlns:cx4="http://schemas.microsoft.com/office/drawing/2016/5/10/chartex" xmlns:cx5="http://schemas.microsoft.com/office/drawing/2016/5/11/chartex" xmlns:cx6="http://schemas.microsoft.com/office/drawing/2016/5/12/chartex" xmlns:cx7="http://schemas.microsoft.com/office/drawing/2016/5/13/chartex" xmlns:cx8="http://schemas.microsoft.com/office/drawing/2016/5/14/chartex" xmlns:aink="http://schemas.microsoft.com/office/drawing/2016/ink" xmlns:am3d="http://schemas.microsoft.com/office/drawing/2017/model3d" xmlns:w16cex="http://schemas.microsoft.com/office/word/2018/wordml/cex" xmlns:w16cid="http://schemas.microsoft.com/office/word/2016/wordml/cid" xmlns:w16="http://schemas.microsoft.com/office/word/2018/wordml">
+          <mc:Fallback xmlns:w16="http://schemas.microsoft.com/office/word/2018/wordml" xmlns:w16cex="http://schemas.microsoft.com/office/word/2018/wordml/cex">
             <w:pict>
               <v:shapetype w14:anchorId="41B5115D" id="_x0000_t32" coordsize="21600,21600" o:spt="32" o:oned="t" path="m,l21600,21600e" filled="f">
                 <v:path arrowok="t" fillok="f" o:connecttype="none"/>
@@ -904,7 +904,7 @@
               </wp:anchor>
             </w:drawing>
           </mc:Choice>
-          <mc:Fallback xmlns:cx2="http://schemas.microsoft.com/office/drawing/2015/10/21/chartex" xmlns:cx3="http://schemas.microsoft.com/office/drawing/2016/5/9/chartex" xmlns:cx4="http://schemas.microsoft.com/office/drawing/2016/5/10/chartex" xmlns:cx5="http://schemas.microsoft.com/office/drawing/2016/5/11/chartex" xmlns:cx6="http://schemas.microsoft.com/office/drawing/2016/5/12/chartex" xmlns:cx7="http://schemas.microsoft.com/office/drawing/2016/5/13/chartex" xmlns:cx8="http://schemas.microsoft.com/office/drawing/2016/5/14/chartex" xmlns:aink="http://schemas.microsoft.com/office/drawing/2016/ink" xmlns:am3d="http://schemas.microsoft.com/office/drawing/2017/model3d" xmlns:w16cex="http://schemas.microsoft.com/office/word/2018/wordml/cex" xmlns:w16cid="http://schemas.microsoft.com/office/word/2016/wordml/cid" xmlns:w16="http://schemas.microsoft.com/office/word/2018/wordml">
+          <mc:Fallback xmlns:w16="http://schemas.microsoft.com/office/word/2018/wordml" xmlns:w16cex="http://schemas.microsoft.com/office/word/2018/wordml/cex">
             <w:pict>
               <v:shape w14:anchorId="34503605" id="Straight Arrow Connector 3" o:spid="_x0000_s1026" type="#_x0000_t32" style="position:absolute;margin-left:116pt;margin-top:6.9pt;width:60pt;height:0;z-index:251661312;visibility:visible;mso-wrap-style:square;mso-wrap-distance-left:9pt;mso-wrap-distance-top:0;mso-wrap-distance-right:9pt;mso-wrap-distance-bottom:0;mso-position-horizontal:absolute;mso-position-horizontal-relative:text;mso-position-vertical:absolute;mso-position-vertical-relative:text" o:gfxdata="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" strokecolor="#5b9bd5 [3204]" strokeweight=".5pt">
                 <v:stroke endarrow="block" joinstyle="miter"/>
@@ -971,7 +971,7 @@
               </wp:anchor>
             </w:drawing>
           </mc:Choice>
-          <mc:Fallback xmlns:cx2="http://schemas.microsoft.com/office/drawing/2015/10/21/chartex" xmlns:cx3="http://schemas.microsoft.com/office/drawing/2016/5/9/chartex" xmlns:cx4="http://schemas.microsoft.com/office/drawing/2016/5/10/chartex" xmlns:cx5="http://schemas.microsoft.com/office/drawing/2016/5/11/chartex" xmlns:cx6="http://schemas.microsoft.com/office/drawing/2016/5/12/chartex" xmlns:cx7="http://schemas.microsoft.com/office/drawing/2016/5/13/chartex" xmlns:cx8="http://schemas.microsoft.com/office/drawing/2016/5/14/chartex" xmlns:aink="http://schemas.microsoft.com/office/drawing/2016/ink" xmlns:am3d="http://schemas.microsoft.com/office/drawing/2017/model3d" xmlns:w16cex="http://schemas.microsoft.com/office/word/2018/wordml/cex" xmlns:w16cid="http://schemas.microsoft.com/office/word/2016/wordml/cid" xmlns:w16="http://schemas.microsoft.com/office/word/2018/wordml">
+          <mc:Fallback xmlns:w16="http://schemas.microsoft.com/office/word/2018/wordml" xmlns:w16cex="http://schemas.microsoft.com/office/word/2018/wordml/cex">
             <w:pict>
               <v:shape w14:anchorId="60CF6290" id="Straight Arrow Connector 6" o:spid="_x0000_s1026" type="#_x0000_t32" style="position:absolute;margin-left:280.4pt;margin-top:8.1pt;width:62.25pt;height:.75pt;flip:y;z-index:251663360;visibility:visible;mso-wrap-style:square;mso-wrap-distance-left:9pt;mso-wrap-distance-top:0;mso-wrap-distance-right:9pt;mso-wrap-distance-bottom:0;mso-position-horizontal:absolute;mso-position-horizontal-relative:text;mso-position-vertical:absolute;mso-position-vertical-relative:text" o:gfxdata="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" strokecolor="#5b9bd5 [3204]" strokeweight=".5pt">
                 <v:stroke endarrow="block" joinstyle="miter"/>
@@ -1051,7 +1051,7 @@
               </wp:anchor>
             </w:drawing>
           </mc:Choice>
-          <mc:Fallback xmlns:cx2="http://schemas.microsoft.com/office/drawing/2015/10/21/chartex" xmlns:cx3="http://schemas.microsoft.com/office/drawing/2016/5/9/chartex" xmlns:cx4="http://schemas.microsoft.com/office/drawing/2016/5/10/chartex" xmlns:cx5="http://schemas.microsoft.com/office/drawing/2016/5/11/chartex" xmlns:cx6="http://schemas.microsoft.com/office/drawing/2016/5/12/chartex" xmlns:cx7="http://schemas.microsoft.com/office/drawing/2016/5/13/chartex" xmlns:cx8="http://schemas.microsoft.com/office/drawing/2016/5/14/chartex" xmlns:aink="http://schemas.microsoft.com/office/drawing/2016/ink" xmlns:am3d="http://schemas.microsoft.com/office/drawing/2017/model3d" xmlns:w16cex="http://schemas.microsoft.com/office/word/2018/wordml/cex" xmlns:w16cid="http://schemas.microsoft.com/office/word/2016/wordml/cid" xmlns:w16="http://schemas.microsoft.com/office/word/2018/wordml">
+          <mc:Fallback xmlns:w16="http://schemas.microsoft.com/office/word/2018/wordml" xmlns:w16cex="http://schemas.microsoft.com/office/word/2018/wordml/cex">
             <w:pict>
               <v:shape w14:anchorId="65FD647B" id="Straight Arrow Connector 7" o:spid="_x0000_s1026" type="#_x0000_t32" style="position:absolute;margin-left:388.8pt;margin-top:15.95pt;width:3.6pt;height:77.85pt;flip:x;z-index:251664384;visibility:visible;mso-wrap-style:square;mso-width-percent:0;mso-height-percent:0;mso-wrap-distance-left:9pt;mso-wrap-distance-top:0;mso-wrap-distance-right:9pt;mso-wrap-distance-bottom:0;mso-position-horizontal:absolute;mso-position-horizontal-relative:text;mso-position-vertical:absolute;mso-position-vertical-relative:text;mso-width-percent:0;mso-height-percent:0;mso-width-relative:margin;mso-height-relative:margin" o:gfxdata="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" strokecolor="#5b9bd5 [3204]" strokeweight=".5pt">
                 <v:stroke endarrow="block" joinstyle="miter"/>
@@ -1406,7 +1406,25 @@
           <w:sz w:val="24"/>
           <w:szCs w:val="24"/>
         </w:rPr>
-        <w:t>Implementation of Python : Raghunandan</w:t>
+        <w:t xml:space="preserve">Implementation of </w:t>
+      </w:r>
+      <w:proofErr w:type="gramStart"/>
+      <w:r>
+        <w:rPr>
+          <w:rFonts w:ascii="Times New Roman" w:hAnsi="Times New Roman" w:cs="Times New Roman"/>
+          <w:sz w:val="24"/>
+          <w:szCs w:val="24"/>
+        </w:rPr>
+        <w:t>Python :</w:t>
+      </w:r>
+      <w:proofErr w:type="gramEnd"/>
+      <w:r>
+        <w:rPr>
+          <w:rFonts w:ascii="Times New Roman" w:hAnsi="Times New Roman" w:cs="Times New Roman"/>
+          <w:sz w:val="24"/>
+          <w:szCs w:val="24"/>
+        </w:rPr>
+        <w:t xml:space="preserve"> Raghunandan</w:t>
       </w:r>
     </w:p>
     <w:p>
@@ -1428,7 +1446,25 @@
           <w:sz w:val="24"/>
           <w:szCs w:val="24"/>
         </w:rPr>
-        <w:t>Data prep : Deepthi and Nikitha Kethireddy</w:t>
+        <w:t xml:space="preserve">Data </w:t>
+      </w:r>
+      <w:proofErr w:type="gramStart"/>
+      <w:r>
+        <w:rPr>
+          <w:rFonts w:ascii="Times New Roman" w:hAnsi="Times New Roman" w:cs="Times New Roman"/>
+          <w:sz w:val="24"/>
+          <w:szCs w:val="24"/>
+        </w:rPr>
+        <w:t>prep :</w:t>
+      </w:r>
+      <w:proofErr w:type="gramEnd"/>
+      <w:r>
+        <w:rPr>
+          <w:rFonts w:ascii="Times New Roman" w:hAnsi="Times New Roman" w:cs="Times New Roman"/>
+          <w:sz w:val="24"/>
+          <w:szCs w:val="24"/>
+        </w:rPr>
+        <w:t xml:space="preserve"> Deepthi and Nikitha Kethireddy</w:t>
       </w:r>
     </w:p>
     <w:p>
@@ -1444,13 +1480,23 @@
           <w:szCs w:val="24"/>
         </w:rPr>
       </w:pPr>
-      <w:r>
-        <w:rPr>
-          <w:rFonts w:ascii="Times New Roman" w:hAnsi="Times New Roman" w:cs="Times New Roman"/>
-          <w:sz w:val="24"/>
-          <w:szCs w:val="24"/>
-        </w:rPr>
-        <w:t>Visualization : Jeevan , Dheeraj</w:t>
+      <w:proofErr w:type="gramStart"/>
+      <w:r>
+        <w:rPr>
+          <w:rFonts w:ascii="Times New Roman" w:hAnsi="Times New Roman" w:cs="Times New Roman"/>
+          <w:sz w:val="24"/>
+          <w:szCs w:val="24"/>
+        </w:rPr>
+        <w:t>Visualization :</w:t>
+      </w:r>
+      <w:proofErr w:type="gramEnd"/>
+      <w:r>
+        <w:rPr>
+          <w:rFonts w:ascii="Times New Roman" w:hAnsi="Times New Roman" w:cs="Times New Roman"/>
+          <w:sz w:val="24"/>
+          <w:szCs w:val="24"/>
+        </w:rPr>
+        <w:t xml:space="preserve"> Jeevan , Dheeraj</w:t>
       </w:r>
     </w:p>
     <w:p>
@@ -1922,7 +1968,7 @@
               </wp:anchor>
             </w:drawing>
           </mc:Choice>
-          <mc:Fallback xmlns:cx2="http://schemas.microsoft.com/office/drawing/2015/10/21/chartex" xmlns:cx3="http://schemas.microsoft.com/office/drawing/2016/5/9/chartex" xmlns:cx4="http://schemas.microsoft.com/office/drawing/2016/5/10/chartex" xmlns:cx5="http://schemas.microsoft.com/office/drawing/2016/5/11/chartex" xmlns:cx6="http://schemas.microsoft.com/office/drawing/2016/5/12/chartex" xmlns:cx7="http://schemas.microsoft.com/office/drawing/2016/5/13/chartex" xmlns:cx8="http://schemas.microsoft.com/office/drawing/2016/5/14/chartex" xmlns:aink="http://schemas.microsoft.com/office/drawing/2016/ink" xmlns:am3d="http://schemas.microsoft.com/office/drawing/2017/model3d" xmlns:w16cex="http://schemas.microsoft.com/office/word/2018/wordml/cex" xmlns:w16cid="http://schemas.microsoft.com/office/word/2016/wordml/cid" xmlns:w16="http://schemas.microsoft.com/office/word/2018/wordml">
+          <mc:Fallback xmlns:w16="http://schemas.microsoft.com/office/word/2018/wordml" xmlns:w16cex="http://schemas.microsoft.com/office/word/2018/wordml/cex">
             <w:pict>
               <v:shapetype w14:anchorId="53CC9A75" id="_x0000_t13" coordsize="21600,21600" o:spt="13" adj="16200,5400" path="m@0,l@0@1,0@1,0@2@0@2@0,21600,21600,10800xe">
                 <v:stroke joinstyle="miter"/>
@@ -2013,7 +2059,7 @@
               </wp:anchor>
             </w:drawing>
           </mc:Choice>
-          <mc:Fallback xmlns:cx2="http://schemas.microsoft.com/office/drawing/2015/10/21/chartex" xmlns:cx3="http://schemas.microsoft.com/office/drawing/2016/5/9/chartex" xmlns:cx4="http://schemas.microsoft.com/office/drawing/2016/5/10/chartex" xmlns:cx5="http://schemas.microsoft.com/office/drawing/2016/5/11/chartex" xmlns:cx6="http://schemas.microsoft.com/office/drawing/2016/5/12/chartex" xmlns:cx7="http://schemas.microsoft.com/office/drawing/2016/5/13/chartex" xmlns:cx8="http://schemas.microsoft.com/office/drawing/2016/5/14/chartex" xmlns:aink="http://schemas.microsoft.com/office/drawing/2016/ink" xmlns:am3d="http://schemas.microsoft.com/office/drawing/2017/model3d" xmlns:w16cex="http://schemas.microsoft.com/office/word/2018/wordml/cex" xmlns:w16cid="http://schemas.microsoft.com/office/word/2016/wordml/cid" xmlns:w16="http://schemas.microsoft.com/office/word/2018/wordml">
+          <mc:Fallback xmlns:w16="http://schemas.microsoft.com/office/word/2018/wordml" xmlns:w16cex="http://schemas.microsoft.com/office/word/2018/wordml/cex">
             <w:pict>
               <v:shape w14:anchorId="368336A1" id="Right Arrow 8" o:spid="_x0000_s1026" type="#_x0000_t13" style="position:absolute;margin-left:65.25pt;margin-top:9.75pt;width:45.75pt;height:18pt;z-index:251675648;visibility:visible;mso-wrap-style:square;mso-width-percent:0;mso-height-percent:0;mso-wrap-distance-left:9pt;mso-wrap-distance-top:0;mso-wrap-distance-right:9pt;mso-wrap-distance-bottom:0;mso-position-horizontal:absolute;mso-position-horizontal-relative:text;mso-position-vertical:absolute;mso-position-vertical-relative:text;mso-width-percent:0;mso-height-percent:0;mso-width-relative:margin;mso-height-relative:margin;v-text-anchor:middle" o:gfxdata="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" adj="17351" fillcolor="black [3200]" strokecolor="black [1600]" strokeweight="1pt"/>
             </w:pict>
@@ -2096,7 +2142,7 @@
               </wp:anchor>
             </w:drawing>
           </mc:Choice>
-          <mc:Fallback xmlns:cx2="http://schemas.microsoft.com/office/drawing/2015/10/21/chartex" xmlns:cx3="http://schemas.microsoft.com/office/drawing/2016/5/9/chartex" xmlns:cx4="http://schemas.microsoft.com/office/drawing/2016/5/10/chartex" xmlns:cx5="http://schemas.microsoft.com/office/drawing/2016/5/11/chartex" xmlns:cx6="http://schemas.microsoft.com/office/drawing/2016/5/12/chartex" xmlns:cx7="http://schemas.microsoft.com/office/drawing/2016/5/13/chartex" xmlns:cx8="http://schemas.microsoft.com/office/drawing/2016/5/14/chartex" xmlns:aink="http://schemas.microsoft.com/office/drawing/2016/ink" xmlns:am3d="http://schemas.microsoft.com/office/drawing/2017/model3d" xmlns:w16cex="http://schemas.microsoft.com/office/word/2018/wordml/cex" xmlns:w16cid="http://schemas.microsoft.com/office/word/2016/wordml/cid" xmlns:w16="http://schemas.microsoft.com/office/word/2018/wordml">
+          <mc:Fallback xmlns:w16="http://schemas.microsoft.com/office/word/2018/wordml" xmlns:w16cex="http://schemas.microsoft.com/office/word/2018/wordml/cex">
             <w:pict>
               <v:shapetype w14:anchorId="516AF20F" id="_x0000_t67" coordsize="21600,21600" o:spt="67" adj="16200,5400" path="m0@0l@1@0@1,0@2,0@2@0,21600@0,10800,21600xe">
                 <v:stroke joinstyle="miter"/>
@@ -2192,7 +2238,7 @@
               </wp:anchor>
             </w:drawing>
           </mc:Choice>
-          <mc:Fallback xmlns:cx2="http://schemas.microsoft.com/office/drawing/2015/10/21/chartex" xmlns:cx3="http://schemas.microsoft.com/office/drawing/2016/5/9/chartex" xmlns:cx4="http://schemas.microsoft.com/office/drawing/2016/5/10/chartex" xmlns:cx5="http://schemas.microsoft.com/office/drawing/2016/5/11/chartex" xmlns:cx6="http://schemas.microsoft.com/office/drawing/2016/5/12/chartex" xmlns:cx7="http://schemas.microsoft.com/office/drawing/2016/5/13/chartex" xmlns:cx8="http://schemas.microsoft.com/office/drawing/2016/5/14/chartex" xmlns:aink="http://schemas.microsoft.com/office/drawing/2016/ink" xmlns:am3d="http://schemas.microsoft.com/office/drawing/2017/model3d" xmlns:w16cex="http://schemas.microsoft.com/office/word/2018/wordml/cex" xmlns:w16cid="http://schemas.microsoft.com/office/word/2016/wordml/cid" xmlns:w16="http://schemas.microsoft.com/office/word/2018/wordml">
+          <mc:Fallback xmlns:w16="http://schemas.microsoft.com/office/word/2018/wordml" xmlns:w16cex="http://schemas.microsoft.com/office/word/2018/wordml/cex">
             <w:pict>
               <v:shape w14:anchorId="2897F72A" id="Down Arrow 14" o:spid="_x0000_s1026" type="#_x0000_t67" style="position:absolute;margin-left:352.5pt;margin-top:78.8pt;width:19.5pt;height:41.25pt;z-index:251679744;visibility:visible;mso-wrap-style:square;mso-width-percent:0;mso-wrap-distance-left:9pt;mso-wrap-distance-top:0;mso-wrap-distance-right:9pt;mso-wrap-distance-bottom:0;mso-position-horizontal:absolute;mso-position-horizontal-relative:text;mso-position-vertical:absolute;mso-position-vertical-relative:text;mso-width-percent:0;mso-width-relative:margin;v-text-anchor:middle" o:gfxdata="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" adj="16495" fillcolor="black [3200]" strokecolor="black [1600]" strokeweight="1pt"/>
             </w:pict>
@@ -2344,7 +2390,15 @@
                         <w:txbxContent>
                           <w:p>
                             <w:r>
-                              <w:t xml:space="preserve">We use that generated file in Power BI and we have an option to update that file by setting time </w:t>
+                              <w:t xml:space="preserve">We use that generated file in Power </w:t>
+                            </w:r>
+                            <w:proofErr w:type="gramStart"/>
+                            <w:r>
+                              <w:t>BI</w:t>
+                            </w:r>
+                            <w:proofErr w:type="gramEnd"/>
+                            <w:r>
+                              <w:t xml:space="preserve"> and we have an option to update that file by setting time </w:t>
                             </w:r>
                           </w:p>
                         </w:txbxContent>
@@ -2371,7 +2425,15 @@
                   <w:txbxContent>
                     <w:p>
                       <w:r>
-                        <w:t xml:space="preserve">We use that generated file in Power BI and we have an option to update that file by setting time </w:t>
+                        <w:t xml:space="preserve">We use that generated file in Power </w:t>
+                      </w:r>
+                      <w:proofErr w:type="gramStart"/>
+                      <w:r>
+                        <w:t>BI</w:t>
+                      </w:r>
+                      <w:proofErr w:type="gramEnd"/>
+                      <w:r>
+                        <w:t xml:space="preserve"> and we have an option to update that file by setting time </w:t>
                       </w:r>
                     </w:p>
                   </w:txbxContent>
@@ -2472,7 +2534,21 @@
         <w:rPr>
           <w:rFonts w:ascii="Times New Roman" w:hAnsi="Times New Roman" w:cs="Times New Roman"/>
         </w:rPr>
-        <w:t>Implementation of Python : Raghunandan</w:t>
+        <w:t xml:space="preserve">Implementation of </w:t>
+      </w:r>
+      <w:proofErr w:type="gramStart"/>
+      <w:r>
+        <w:rPr>
+          <w:rFonts w:ascii="Times New Roman" w:hAnsi="Times New Roman" w:cs="Times New Roman"/>
+        </w:rPr>
+        <w:t>Python :</w:t>
+      </w:r>
+      <w:proofErr w:type="gramEnd"/>
+      <w:r>
+        <w:rPr>
+          <w:rFonts w:ascii="Times New Roman" w:hAnsi="Times New Roman" w:cs="Times New Roman"/>
+        </w:rPr>
+        <w:t xml:space="preserve"> Raghunandan</w:t>
       </w:r>
     </w:p>
     <w:p>
@@ -2490,7 +2566,21 @@
         <w:rPr>
           <w:rFonts w:ascii="Times New Roman" w:hAnsi="Times New Roman" w:cs="Times New Roman"/>
         </w:rPr>
-        <w:t>Data prep : Deepthi and Nikitha Kethireddy</w:t>
+        <w:t xml:space="preserve">Data </w:t>
+      </w:r>
+      <w:proofErr w:type="gramStart"/>
+      <w:r>
+        <w:rPr>
+          <w:rFonts w:ascii="Times New Roman" w:hAnsi="Times New Roman" w:cs="Times New Roman"/>
+        </w:rPr>
+        <w:t>prep :</w:t>
+      </w:r>
+      <w:proofErr w:type="gramEnd"/>
+      <w:r>
+        <w:rPr>
+          <w:rFonts w:ascii="Times New Roman" w:hAnsi="Times New Roman" w:cs="Times New Roman"/>
+        </w:rPr>
+        <w:t xml:space="preserve"> Deepthi and Nikitha Kethireddy</w:t>
       </w:r>
     </w:p>
     <w:p>
@@ -2504,11 +2594,19 @@
           <w:rFonts w:ascii="Times New Roman" w:hAnsi="Times New Roman" w:cs="Times New Roman"/>
         </w:rPr>
       </w:pPr>
-      <w:r>
-        <w:rPr>
-          <w:rFonts w:ascii="Times New Roman" w:hAnsi="Times New Roman" w:cs="Times New Roman"/>
-        </w:rPr>
-        <w:t>Visualization : Jeevan , Dheeraj</w:t>
+      <w:proofErr w:type="gramStart"/>
+      <w:r>
+        <w:rPr>
+          <w:rFonts w:ascii="Times New Roman" w:hAnsi="Times New Roman" w:cs="Times New Roman"/>
+        </w:rPr>
+        <w:t>Visualization :</w:t>
+      </w:r>
+      <w:proofErr w:type="gramEnd"/>
+      <w:r>
+        <w:rPr>
+          <w:rFonts w:ascii="Times New Roman" w:hAnsi="Times New Roman" w:cs="Times New Roman"/>
+        </w:rPr>
+        <w:t xml:space="preserve"> Jeevan , Dheeraj</w:t>
       </w:r>
     </w:p>
     <w:p>
@@ -2994,7 +3092,7 @@
               </wp:anchor>
             </w:drawing>
           </mc:Choice>
-          <mc:Fallback xmlns:cx2="http://schemas.microsoft.com/office/drawing/2015/10/21/chartex" xmlns:cx3="http://schemas.microsoft.com/office/drawing/2016/5/9/chartex" xmlns:cx4="http://schemas.microsoft.com/office/drawing/2016/5/10/chartex" xmlns:cx5="http://schemas.microsoft.com/office/drawing/2016/5/11/chartex" xmlns:cx6="http://schemas.microsoft.com/office/drawing/2016/5/12/chartex" xmlns:cx7="http://schemas.microsoft.com/office/drawing/2016/5/13/chartex" xmlns:cx8="http://schemas.microsoft.com/office/drawing/2016/5/14/chartex" xmlns:aink="http://schemas.microsoft.com/office/drawing/2016/ink" xmlns:am3d="http://schemas.microsoft.com/office/drawing/2017/model3d" xmlns:w16cex="http://schemas.microsoft.com/office/word/2018/wordml/cex" xmlns:w16cid="http://schemas.microsoft.com/office/word/2016/wordml/cid" xmlns:w16="http://schemas.microsoft.com/office/word/2018/wordml">
+          <mc:Fallback xmlns:w16="http://schemas.microsoft.com/office/word/2018/wordml" xmlns:w16cex="http://schemas.microsoft.com/office/word/2018/wordml/cex">
             <w:pict>
               <v:shape w14:anchorId="69CF7EE3" id="Right Arrow 9" o:spid="_x0000_s1026" type="#_x0000_t13" style="position:absolute;margin-left:232.5pt;margin-top:9.75pt;width:42pt;height:21.75pt;z-index:251686912;visibility:visible;mso-wrap-style:square;mso-width-percent:0;mso-height-percent:0;mso-wrap-distance-left:9pt;mso-wrap-distance-top:0;mso-wrap-distance-right:9pt;mso-wrap-distance-bottom:0;mso-position-horizontal:absolute;mso-position-horizontal-relative:text;mso-position-vertical:absolute;mso-position-vertical-relative:text;mso-width-percent:0;mso-height-percent:0;mso-width-relative:margin;mso-height-relative:margin;v-text-anchor:middle" o:gfxdata="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" adj="16007" fillcolor="black [3200]" strokecolor="black [1600]" strokeweight="1pt"/>
             </w:pict>
@@ -3069,7 +3167,7 @@
               </wp:anchor>
             </w:drawing>
           </mc:Choice>
-          <mc:Fallback xmlns:cx2="http://schemas.microsoft.com/office/drawing/2015/10/21/chartex" xmlns:cx3="http://schemas.microsoft.com/office/drawing/2016/5/9/chartex" xmlns:cx4="http://schemas.microsoft.com/office/drawing/2016/5/10/chartex" xmlns:cx5="http://schemas.microsoft.com/office/drawing/2016/5/11/chartex" xmlns:cx6="http://schemas.microsoft.com/office/drawing/2016/5/12/chartex" xmlns:cx7="http://schemas.microsoft.com/office/drawing/2016/5/13/chartex" xmlns:cx8="http://schemas.microsoft.com/office/drawing/2016/5/14/chartex" xmlns:aink="http://schemas.microsoft.com/office/drawing/2016/ink" xmlns:am3d="http://schemas.microsoft.com/office/drawing/2017/model3d" xmlns:w16cex="http://schemas.microsoft.com/office/word/2018/wordml/cex" xmlns:w16cid="http://schemas.microsoft.com/office/word/2016/wordml/cid" xmlns:w16="http://schemas.microsoft.com/office/word/2018/wordml">
+          <mc:Fallback xmlns:w16="http://schemas.microsoft.com/office/word/2018/wordml" xmlns:w16cex="http://schemas.microsoft.com/office/word/2018/wordml/cex">
             <w:pict>
               <v:shape w14:anchorId="3D2A4678" id="Right Arrow 8" o:spid="_x0000_s1026" type="#_x0000_t13" style="position:absolute;margin-left:65.25pt;margin-top:9.75pt;width:45.75pt;height:18pt;z-index:251685888;visibility:visible;mso-wrap-style:square;mso-width-percent:0;mso-height-percent:0;mso-wrap-distance-left:9pt;mso-wrap-distance-top:0;mso-wrap-distance-right:9pt;mso-wrap-distance-bottom:0;mso-position-horizontal:absolute;mso-position-horizontal-relative:text;mso-position-vertical:absolute;mso-position-vertical-relative:text;mso-width-percent:0;mso-height-percent:0;mso-width-relative:margin;mso-height-relative:margin;v-text-anchor:middle" o:gfxdata="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" adj="17351" fillcolor="black [3200]" strokecolor="black [1600]" strokeweight="1pt"/>
             </w:pict>
@@ -3152,7 +3250,7 @@
               </wp:anchor>
             </w:drawing>
           </mc:Choice>
-          <mc:Fallback xmlns:cx2="http://schemas.microsoft.com/office/drawing/2015/10/21/chartex" xmlns:cx3="http://schemas.microsoft.com/office/drawing/2016/5/9/chartex" xmlns:cx4="http://schemas.microsoft.com/office/drawing/2016/5/10/chartex" xmlns:cx5="http://schemas.microsoft.com/office/drawing/2016/5/11/chartex" xmlns:cx6="http://schemas.microsoft.com/office/drawing/2016/5/12/chartex" xmlns:cx7="http://schemas.microsoft.com/office/drawing/2016/5/13/chartex" xmlns:cx8="http://schemas.microsoft.com/office/drawing/2016/5/14/chartex" xmlns:aink="http://schemas.microsoft.com/office/drawing/2016/ink" xmlns:am3d="http://schemas.microsoft.com/office/drawing/2017/model3d" xmlns:w16cex="http://schemas.microsoft.com/office/word/2018/wordml/cex" xmlns:w16cid="http://schemas.microsoft.com/office/word/2016/wordml/cid" xmlns:w16="http://schemas.microsoft.com/office/word/2018/wordml">
+          <mc:Fallback xmlns:w16="http://schemas.microsoft.com/office/word/2018/wordml" xmlns:w16cex="http://schemas.microsoft.com/office/word/2018/wordml/cex">
             <w:pict>
               <v:shape w14:anchorId="3EE5A74F" id="Down Arrow 13" o:spid="_x0000_s1026" type="#_x0000_t67" style="position:absolute;margin-left:351.75pt;margin-top:9.05pt;width:17.25pt;height:35.25pt;z-index:251688960;visibility:visible;mso-wrap-style:square;mso-wrap-distance-left:9pt;mso-wrap-distance-top:0;mso-wrap-distance-right:9pt;mso-wrap-distance-bottom:0;mso-position-horizontal:absolute;mso-position-horizontal-relative:text;mso-position-vertical:absolute;mso-position-vertical-relative:text;v-text-anchor:middle" o:gfxdata="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" adj="16315" fillcolor="black [3200]" strokecolor="black [1600]" strokeweight="1pt"/>
             </w:pict>
@@ -3232,7 +3330,7 @@
               </wp:anchor>
             </w:drawing>
           </mc:Choice>
-          <mc:Fallback xmlns:cx2="http://schemas.microsoft.com/office/drawing/2015/10/21/chartex" xmlns:cx3="http://schemas.microsoft.com/office/drawing/2016/5/9/chartex" xmlns:cx4="http://schemas.microsoft.com/office/drawing/2016/5/10/chartex" xmlns:cx5="http://schemas.microsoft.com/office/drawing/2016/5/11/chartex" xmlns:cx6="http://schemas.microsoft.com/office/drawing/2016/5/12/chartex" xmlns:cx7="http://schemas.microsoft.com/office/drawing/2016/5/13/chartex" xmlns:cx8="http://schemas.microsoft.com/office/drawing/2016/5/14/chartex" xmlns:aink="http://schemas.microsoft.com/office/drawing/2016/ink" xmlns:am3d="http://schemas.microsoft.com/office/drawing/2017/model3d" xmlns:w16cex="http://schemas.microsoft.com/office/word/2018/wordml/cex" xmlns:w16cid="http://schemas.microsoft.com/office/word/2016/wordml/cid" xmlns:w16="http://schemas.microsoft.com/office/word/2018/wordml">
+          <mc:Fallback xmlns:w16="http://schemas.microsoft.com/office/word/2018/wordml" xmlns:w16cex="http://schemas.microsoft.com/office/word/2018/wordml/cex">
             <w:pict>
               <v:shape w14:anchorId="7D910F61" id="Down Arrow 14" o:spid="_x0000_s1026" type="#_x0000_t67" style="position:absolute;margin-left:352.5pt;margin-top:78.8pt;width:19.5pt;height:41.25pt;z-index:251689984;visibility:visible;mso-wrap-style:square;mso-width-percent:0;mso-wrap-distance-left:9pt;mso-wrap-distance-top:0;mso-wrap-distance-right:9pt;mso-wrap-distance-bottom:0;mso-position-horizontal:absolute;mso-position-horizontal-relative:text;mso-position-vertical:absolute;mso-position-vertical-relative:text;mso-width-percent:0;mso-width-relative:margin;v-text-anchor:middle" o:gfxdata="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" adj="16495" fillcolor="black [3200]" strokecolor="black [1600]" strokeweight="1pt"/>
             </w:pict>
@@ -3544,16 +3642,8 @@
         <w:rPr>
           <w:rFonts w:ascii="Times New Roman" w:hAnsi="Times New Roman" w:cs="Times New Roman"/>
         </w:rPr>
-        <w:t xml:space="preserve"> </w:t>
-      </w:r>
-      <w:proofErr w:type="spellStart"/>
-      <w:r>
-        <w:rPr>
-          <w:rFonts w:ascii="Times New Roman" w:hAnsi="Times New Roman" w:cs="Times New Roman"/>
-        </w:rPr>
-        <w:t>Raghunandan</w:t>
-      </w:r>
-      <w:proofErr w:type="spellEnd"/>
+        <w:t xml:space="preserve"> Raghunandan</w:t>
+      </w:r>
     </w:p>
     <w:p>
       <w:pPr>
@@ -3600,21 +3690,7 @@
         <w:rPr>
           <w:rFonts w:ascii="Times New Roman" w:hAnsi="Times New Roman" w:cs="Times New Roman"/>
         </w:rPr>
-        <w:t xml:space="preserve">Visualization: </w:t>
-      </w:r>
-      <w:proofErr w:type="spellStart"/>
-      <w:r>
-        <w:rPr>
-          <w:rFonts w:ascii="Times New Roman" w:hAnsi="Times New Roman" w:cs="Times New Roman"/>
-        </w:rPr>
-        <w:t>Jeevan</w:t>
-      </w:r>
-      <w:proofErr w:type="spellEnd"/>
-      <w:r>
-        <w:rPr>
-          <w:rFonts w:ascii="Times New Roman" w:hAnsi="Times New Roman" w:cs="Times New Roman"/>
-        </w:rPr>
-        <w:t xml:space="preserve"> </w:t>
+        <w:t xml:space="preserve">Visualization: Jeevan </w:t>
       </w:r>
     </w:p>
     <w:p>
@@ -4147,7 +4223,7 @@
               </wp:anchor>
             </w:drawing>
           </mc:Choice>
-          <mc:Fallback xmlns:cx2="http://schemas.microsoft.com/office/drawing/2015/10/21/chartex" xmlns:cx3="http://schemas.microsoft.com/office/drawing/2016/5/9/chartex" xmlns:cx4="http://schemas.microsoft.com/office/drawing/2016/5/10/chartex" xmlns:cx5="http://schemas.microsoft.com/office/drawing/2016/5/11/chartex" xmlns:cx6="http://schemas.microsoft.com/office/drawing/2016/5/12/chartex" xmlns:cx7="http://schemas.microsoft.com/office/drawing/2016/5/13/chartex" xmlns:cx8="http://schemas.microsoft.com/office/drawing/2016/5/14/chartex" xmlns:aink="http://schemas.microsoft.com/office/drawing/2016/ink" xmlns:am3d="http://schemas.microsoft.com/office/drawing/2017/model3d" xmlns:w16cex="http://schemas.microsoft.com/office/word/2018/wordml/cex" xmlns:w16cid="http://schemas.microsoft.com/office/word/2016/wordml/cid" xmlns:w16="http://schemas.microsoft.com/office/word/2018/wordml">
+          <mc:Fallback xmlns:w16="http://schemas.microsoft.com/office/word/2018/wordml" xmlns:w16cex="http://schemas.microsoft.com/office/word/2018/wordml/cex">
             <w:pict>
               <v:shapetype w14:anchorId="4A4285CB" id="_x0000_t13" coordsize="21600,21600" o:spt="13" adj="16200,5400" path="m@0,l@0@1,0@1,0@2@0@2@0,21600,21600,10800xe">
                 <v:stroke joinstyle="miter"/>
@@ -4238,7 +4314,7 @@
               </wp:anchor>
             </w:drawing>
           </mc:Choice>
-          <mc:Fallback xmlns:cx2="http://schemas.microsoft.com/office/drawing/2015/10/21/chartex" xmlns:cx3="http://schemas.microsoft.com/office/drawing/2016/5/9/chartex" xmlns:cx4="http://schemas.microsoft.com/office/drawing/2016/5/10/chartex" xmlns:cx5="http://schemas.microsoft.com/office/drawing/2016/5/11/chartex" xmlns:cx6="http://schemas.microsoft.com/office/drawing/2016/5/12/chartex" xmlns:cx7="http://schemas.microsoft.com/office/drawing/2016/5/13/chartex" xmlns:cx8="http://schemas.microsoft.com/office/drawing/2016/5/14/chartex" xmlns:aink="http://schemas.microsoft.com/office/drawing/2016/ink" xmlns:am3d="http://schemas.microsoft.com/office/drawing/2017/model3d" xmlns:w16cex="http://schemas.microsoft.com/office/word/2018/wordml/cex" xmlns:w16cid="http://schemas.microsoft.com/office/word/2016/wordml/cid" xmlns:w16="http://schemas.microsoft.com/office/word/2018/wordml">
+          <mc:Fallback xmlns:w16="http://schemas.microsoft.com/office/word/2018/wordml" xmlns:w16cex="http://schemas.microsoft.com/office/word/2018/wordml/cex">
             <w:pict>
               <v:shape w14:anchorId="36D559F3" id="Right Arrow 8" o:spid="_x0000_s1026" type="#_x0000_t13" style="position:absolute;margin-left:65.25pt;margin-top:9.75pt;width:45.75pt;height:18pt;z-index:251696128;visibility:visible;mso-wrap-style:square;mso-width-percent:0;mso-height-percent:0;mso-wrap-distance-left:9pt;mso-wrap-distance-top:0;mso-wrap-distance-right:9pt;mso-wrap-distance-bottom:0;mso-position-horizontal:absolute;mso-position-horizontal-relative:text;mso-position-vertical:absolute;mso-position-vertical-relative:text;mso-width-percent:0;mso-height-percent:0;mso-width-relative:margin;mso-height-relative:margin;v-text-anchor:middle" o:gfxdata="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" adj="17351" fillcolor="black [3200]" strokecolor="black [1600]" strokeweight="1pt"/>
             </w:pict>
@@ -4484,7 +4560,7 @@
               </wp:anchor>
             </w:drawing>
           </mc:Choice>
-          <mc:Fallback xmlns:cx2="http://schemas.microsoft.com/office/drawing/2015/10/21/chartex" xmlns:cx3="http://schemas.microsoft.com/office/drawing/2016/5/9/chartex" xmlns:cx4="http://schemas.microsoft.com/office/drawing/2016/5/10/chartex" xmlns:cx5="http://schemas.microsoft.com/office/drawing/2016/5/11/chartex" xmlns:cx6="http://schemas.microsoft.com/office/drawing/2016/5/12/chartex" xmlns:cx7="http://schemas.microsoft.com/office/drawing/2016/5/13/chartex" xmlns:cx8="http://schemas.microsoft.com/office/drawing/2016/5/14/chartex" xmlns:aink="http://schemas.microsoft.com/office/drawing/2016/ink" xmlns:am3d="http://schemas.microsoft.com/office/drawing/2017/model3d" xmlns:w16cex="http://schemas.microsoft.com/office/word/2018/wordml/cex" xmlns:w16cid="http://schemas.microsoft.com/office/word/2016/wordml/cid" xmlns:w16="http://schemas.microsoft.com/office/word/2018/wordml">
+          <mc:Fallback xmlns:w16="http://schemas.microsoft.com/office/word/2018/wordml" xmlns:w16cex="http://schemas.microsoft.com/office/word/2018/wordml/cex">
             <w:pict>
               <v:shapetype w14:anchorId="1DF6183B" id="_x0000_t67" coordsize="21600,21600" o:spt="67" adj="16200,5400" path="m0@0l@1@0@1,0@2,0@2@0,21600@0,10800,21600xe">
                 <v:stroke joinstyle="miter"/>
@@ -4580,7 +4656,7 @@
               </wp:anchor>
             </w:drawing>
           </mc:Choice>
-          <mc:Fallback xmlns:cx2="http://schemas.microsoft.com/office/drawing/2015/10/21/chartex" xmlns:cx3="http://schemas.microsoft.com/office/drawing/2016/5/9/chartex" xmlns:cx4="http://schemas.microsoft.com/office/drawing/2016/5/10/chartex" xmlns:cx5="http://schemas.microsoft.com/office/drawing/2016/5/11/chartex" xmlns:cx6="http://schemas.microsoft.com/office/drawing/2016/5/12/chartex" xmlns:cx7="http://schemas.microsoft.com/office/drawing/2016/5/13/chartex" xmlns:cx8="http://schemas.microsoft.com/office/drawing/2016/5/14/chartex" xmlns:aink="http://schemas.microsoft.com/office/drawing/2016/ink" xmlns:am3d="http://schemas.microsoft.com/office/drawing/2017/model3d" xmlns:w16cex="http://schemas.microsoft.com/office/word/2018/wordml/cex" xmlns:w16cid="http://schemas.microsoft.com/office/word/2016/wordml/cid" xmlns:w16="http://schemas.microsoft.com/office/word/2018/wordml">
+          <mc:Fallback xmlns:w16="http://schemas.microsoft.com/office/word/2018/wordml" xmlns:w16cex="http://schemas.microsoft.com/office/word/2018/wordml/cex">
             <w:pict>
               <v:shape w14:anchorId="04644189" id="Down Arrow 14" o:spid="_x0000_s1026" type="#_x0000_t67" style="position:absolute;margin-left:352.5pt;margin-top:78.8pt;width:19.5pt;height:41.25pt;z-index:251700224;visibility:visible;mso-wrap-style:square;mso-width-percent:0;mso-wrap-distance-left:9pt;mso-wrap-distance-top:0;mso-wrap-distance-right:9pt;mso-wrap-distance-bottom:0;mso-position-horizontal:absolute;mso-position-horizontal-relative:text;mso-position-vertical:absolute;mso-position-vertical-relative:text;mso-width-percent:0;mso-width-relative:margin;v-text-anchor:middle" o:gfxdata="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" adj="16495" fillcolor="black [3200]" strokecolor="black [1600]" strokeweight="1pt"/>
             </w:pict>
@@ -4927,16 +5003,8 @@
         <w:rPr>
           <w:rFonts w:ascii="Times New Roman" w:hAnsi="Times New Roman" w:cs="Times New Roman"/>
         </w:rPr>
-        <w:t xml:space="preserve">Implementation of Python: </w:t>
-      </w:r>
-      <w:proofErr w:type="spellStart"/>
-      <w:r>
-        <w:rPr>
-          <w:rFonts w:ascii="Times New Roman" w:hAnsi="Times New Roman" w:cs="Times New Roman"/>
-        </w:rPr>
-        <w:t>Raghunandan</w:t>
-      </w:r>
-      <w:proofErr w:type="spellEnd"/>
+        <w:t>Implementation of Python: Raghunandan</w:t>
+      </w:r>
     </w:p>
     <w:p>
       <w:pPr>
@@ -4971,21 +5039,7 @@
         <w:rPr>
           <w:rFonts w:ascii="Times New Roman" w:hAnsi="Times New Roman" w:cs="Times New Roman"/>
         </w:rPr>
-        <w:t xml:space="preserve">Visualization: </w:t>
-      </w:r>
-      <w:proofErr w:type="spellStart"/>
-      <w:r>
-        <w:rPr>
-          <w:rFonts w:ascii="Times New Roman" w:hAnsi="Times New Roman" w:cs="Times New Roman"/>
-        </w:rPr>
-        <w:t>Jeevan</w:t>
-      </w:r>
-      <w:proofErr w:type="spellEnd"/>
-      <w:r>
-        <w:rPr>
-          <w:rFonts w:ascii="Times New Roman" w:hAnsi="Times New Roman" w:cs="Times New Roman"/>
-        </w:rPr>
-        <w:t xml:space="preserve"> </w:t>
+        <w:t xml:space="preserve">Visualization: Jeevan </w:t>
       </w:r>
     </w:p>
     <w:p>
@@ -5020,13 +5074,18 @@
         <w:pStyle w:val="Header"/>
         <w:rPr>
           <w:rFonts w:ascii="Times New Roman" w:hAnsi="Times New Roman" w:cs="Times New Roman"/>
+          <w:b/>
+          <w:bCs/>
           <w:sz w:val="36"/>
           <w:szCs w:val="36"/>
         </w:rPr>
       </w:pPr>
-      <w:r>
-        <w:rPr>
-          <w:rFonts w:ascii="Times New Roman" w:hAnsi="Times New Roman" w:cs="Times New Roman"/>
+      <w:bookmarkStart w:id="0" w:name="_GoBack"/>
+      <w:r>
+        <w:rPr>
+          <w:rFonts w:ascii="Times New Roman" w:hAnsi="Times New Roman" w:cs="Times New Roman"/>
+          <w:b/>
+          <w:bCs/>
           <w:sz w:val="36"/>
           <w:szCs w:val="36"/>
         </w:rPr>
@@ -5034,48 +5093,15 @@
         <w:t>Version-05</w:t>
       </w:r>
     </w:p>
-    <w:p>
-      <w:pPr>
-        <w:rPr>
-          <w:rFonts w:ascii="Times New Roman" w:hAnsi="Times New Roman" w:cs="Times New Roman"/>
-        </w:rPr>
-      </w:pPr>
-    </w:p>
-    <w:p>
-      <w:pPr>
-        <w:pStyle w:val="ListParagraph"/>
-        <w:numPr>
-          <w:ilvl w:val="0"/>
-          <w:numId w:val="10"/>
-        </w:numPr>
-        <w:jc w:val="center"/>
-        <w:rPr>
-          <w:rFonts w:ascii="Times New Roman" w:hAnsi="Times New Roman" w:cs="Times New Roman"/>
-          <w:sz w:val="32"/>
-          <w:szCs w:val="32"/>
-        </w:rPr>
-      </w:pPr>
-      <w:r>
-        <w:rPr>
-          <w:rFonts w:ascii="Times New Roman" w:hAnsi="Times New Roman" w:cs="Times New Roman"/>
-          <w:sz w:val="32"/>
-          <w:szCs w:val="32"/>
-        </w:rPr>
-        <w:t>Score Prediction</w:t>
-      </w:r>
-      <w:r>
-        <w:rPr>
-          <w:rFonts w:ascii="Times New Roman" w:hAnsi="Times New Roman" w:cs="Times New Roman"/>
-          <w:sz w:val="32"/>
-          <w:szCs w:val="32"/>
-        </w:rPr>
-        <w:t>:</w:t>
-      </w:r>
-    </w:p>
-    <w:p>
-      <w:pPr>
-        <w:ind w:left="1080"/>
-      </w:pPr>
+    <w:bookmarkEnd w:id="0"/>
+    <w:p>
+      <w:pPr>
+        <w:rPr>
+          <w:rFonts w:ascii="Times New Roman" w:hAnsi="Times New Roman" w:cs="Times New Roman"/>
+        </w:rPr>
+      </w:pPr>
+    </w:p>
+    <w:p>
       <w:r>
         <w:rPr>
           <w:rFonts w:ascii="Times New Roman" w:hAnsi="Times New Roman" w:cs="Times New Roman"/>
@@ -5128,24 +5154,7 @@
                         <w:txbxContent>
                           <w:p>
                             <w:r>
-                              <w:t xml:space="preserve">Run zookeeper and </w:t>
-                            </w:r>
-                            <w:proofErr w:type="spellStart"/>
-                            <w:r>
-                              <w:rPr>
-                                <w:rFonts w:ascii="Times New Roman" w:hAnsi="Times New Roman" w:cs="Times New Roman"/>
-                              </w:rPr>
-                              <w:t>kafka</w:t>
-                            </w:r>
-                            <w:proofErr w:type="spellEnd"/>
-                            <w:r>
-                              <w:rPr>
-                                <w:rFonts w:ascii="Times New Roman" w:hAnsi="Times New Roman" w:cs="Times New Roman"/>
-                              </w:rPr>
-                              <w:t xml:space="preserve"> in the local</w:t>
-                            </w:r>
-                            <w:r>
-                              <w:t xml:space="preserve"> system.</w:t>
+                              <w:t>Fetch the data from API in JSON Format</w:t>
                             </w:r>
                           </w:p>
                         </w:txbxContent>
@@ -5167,31 +5176,12 @@
           </mc:Choice>
           <mc:Fallback>
             <w:pict>
-              <v:rect w14:anchorId="1AF1B2FE" id="Rectangle 39" o:spid="_x0000_s1051" style="position:absolute;left:0;text-align:left;margin-left:139.5pt;margin-top:4.25pt;width:126pt;height:54pt;z-index:251706368;visibility:visible;mso-wrap-style:square;mso-height-percent:0;mso-wrap-distance-left:9pt;mso-wrap-distance-top:0;mso-wrap-distance-right:9pt;mso-wrap-distance-bottom:0;mso-position-horizontal:absolute;mso-position-horizontal-relative:text;mso-position-vertical:absolute;mso-position-vertical-relative:text;mso-height-percent:0;mso-height-relative:margin;v-text-anchor:middle" o:gfxdata="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" fillcolor="white [3201]" strokecolor="black [3200]" strokeweight="1pt">
+              <v:rect w14:anchorId="1AF1B2FE" id="Rectangle 39" o:spid="_x0000_s1051" style="position:absolute;margin-left:139.5pt;margin-top:4.25pt;width:126pt;height:54pt;z-index:251706368;visibility:visible;mso-wrap-style:square;mso-height-percent:0;mso-wrap-distance-left:9pt;mso-wrap-distance-top:0;mso-wrap-distance-right:9pt;mso-wrap-distance-bottom:0;mso-position-horizontal:absolute;mso-position-horizontal-relative:text;mso-position-vertical:absolute;mso-position-vertical-relative:text;mso-height-percent:0;mso-height-relative:margin;v-text-anchor:middle" o:gfxdata="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" fillcolor="white [3201]" strokecolor="black [3200]" strokeweight="1pt">
                 <v:textbox>
                   <w:txbxContent>
                     <w:p>
                       <w:r>
-                        <w:t xml:space="preserve">Run zookeeper and </w:t>
-                      </w:r>
-                      <w:proofErr w:type="spellStart"/>
-                      <w:proofErr w:type="gramStart"/>
-                      <w:r>
-                        <w:rPr>
-                          <w:rFonts w:ascii="Times New Roman" w:hAnsi="Times New Roman" w:cs="Times New Roman"/>
-                        </w:rPr>
-                        <w:t>kafka</w:t>
-                      </w:r>
-                      <w:proofErr w:type="spellEnd"/>
-                      <w:proofErr w:type="gramEnd"/>
-                      <w:r>
-                        <w:rPr>
-                          <w:rFonts w:ascii="Times New Roman" w:hAnsi="Times New Roman" w:cs="Times New Roman"/>
-                        </w:rPr>
-                        <w:t xml:space="preserve"> in the local</w:t>
-                      </w:r>
-                      <w:r>
-                        <w:t xml:space="preserve"> system.</w:t>
+                        <w:t>Fetch the data from API in JSON Format</w:t>
                       </w:r>
                     </w:p>
                   </w:txbxContent>
@@ -5211,6 +5201,88 @@
       <w:pPr>
         <w:ind w:left="1080"/>
       </w:pPr>
+      <w:r>
+        <w:rPr>
+          <w:noProof/>
+        </w:rPr>
+        <mc:AlternateContent>
+          <mc:Choice Requires="wps">
+            <w:drawing>
+              <wp:anchor distT="0" distB="0" distL="114300" distR="114300" simplePos="0" relativeHeight="251736064" behindDoc="0" locked="0" layoutInCell="1" allowOverlap="1" wp14:anchorId="3A87FACF" wp14:editId="05016D15">
+                <wp:simplePos x="0" y="0"/>
+                <wp:positionH relativeFrom="column">
+                  <wp:posOffset>2583180</wp:posOffset>
+                </wp:positionH>
+                <wp:positionV relativeFrom="paragraph">
+                  <wp:posOffset>254635</wp:posOffset>
+                </wp:positionV>
+                <wp:extent cx="906780" cy="259080"/>
+                <wp:effectExtent l="0" t="0" r="26670" b="26670"/>
+                <wp:wrapNone/>
+                <wp:docPr id="49" name="Text Box 49"/>
+                <wp:cNvGraphicFramePr/>
+                <a:graphic xmlns:a="http://schemas.openxmlformats.org/drawingml/2006/main">
+                  <a:graphicData uri="http://schemas.microsoft.com/office/word/2010/wordprocessingShape">
+                    <wps:wsp>
+                      <wps:cNvSpPr txBox="1"/>
+                      <wps:spPr>
+                        <a:xfrm>
+                          <a:off x="0" y="0"/>
+                          <a:ext cx="906780" cy="259080"/>
+                        </a:xfrm>
+                        <a:prstGeom prst="rect">
+                          <a:avLst/>
+                        </a:prstGeom>
+                        <a:solidFill>
+                          <a:schemeClr val="lt1"/>
+                        </a:solidFill>
+                        <a:ln w="6350">
+                          <a:solidFill>
+                            <a:prstClr val="black"/>
+                          </a:solidFill>
+                        </a:ln>
+                      </wps:spPr>
+                      <wps:txbx>
+                        <w:txbxContent>
+                          <w:p>
+                            <w:r>
+                              <w:t>JSON Data</w:t>
+                            </w:r>
+                          </w:p>
+                        </w:txbxContent>
+                      </wps:txbx>
+                      <wps:bodyPr rot="0" spcFirstLastPara="0" vertOverflow="overflow" horzOverflow="overflow" vert="horz" wrap="square" lIns="91440" tIns="45720" rIns="91440" bIns="45720" numCol="1" spcCol="0" rtlCol="0" fromWordArt="0" anchor="t" anchorCtr="0" forceAA="0" compatLnSpc="1">
+                        <a:prstTxWarp prst="textNoShape">
+                          <a:avLst/>
+                        </a:prstTxWarp>
+                        <a:noAutofit/>
+                      </wps:bodyPr>
+                    </wps:wsp>
+                  </a:graphicData>
+                </a:graphic>
+                <wp14:sizeRelV relativeFrom="margin">
+                  <wp14:pctHeight>0</wp14:pctHeight>
+                </wp14:sizeRelV>
+              </wp:anchor>
+            </w:drawing>
+          </mc:Choice>
+          <mc:Fallback>
+            <w:pict>
+              <v:shape w14:anchorId="3A87FACF" id="Text Box 49" o:spid="_x0000_s1052" type="#_x0000_t202" style="position:absolute;left:0;text-align:left;margin-left:203.4pt;margin-top:20.05pt;width:71.4pt;height:20.4pt;z-index:251736064;visibility:visible;mso-wrap-style:square;mso-height-percent:0;mso-wrap-distance-left:9pt;mso-wrap-distance-top:0;mso-wrap-distance-right:9pt;mso-wrap-distance-bottom:0;mso-position-horizontal:absolute;mso-position-horizontal-relative:text;mso-position-vertical:absolute;mso-position-vertical-relative:text;mso-height-percent:0;mso-height-relative:margin;v-text-anchor:top" o:gfxdata="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" fillcolor="white [3201]" strokeweight=".5pt">
+                <v:textbox>
+                  <w:txbxContent>
+                    <w:p>
+                      <w:r>
+                        <w:t>JSON Data</w:t>
+                      </w:r>
+                    </w:p>
+                  </w:txbxContent>
+                </v:textbox>
+              </v:shape>
+            </w:pict>
+          </mc:Fallback>
+        </mc:AlternateContent>
+      </w:r>
       <w:r>
         <w:rPr>
           <w:noProof/>
@@ -5351,28 +5423,14 @@
                               <w:rPr>
                                 <w:rFonts w:ascii="Times New Roman" w:hAnsi="Times New Roman" w:cs="Times New Roman"/>
                               </w:rPr>
-                              <w:t xml:space="preserve">Open MongoDB and </w:t>
+                              <w:t xml:space="preserve">Convert JSON data to Bytes using </w:t>
                             </w:r>
                             <w:proofErr w:type="spellStart"/>
                             <w:r>
                               <w:rPr>
                                 <w:rFonts w:ascii="Times New Roman" w:hAnsi="Times New Roman" w:cs="Times New Roman"/>
                               </w:rPr>
-                              <w:t>MongoDb</w:t>
-                            </w:r>
-                            <w:proofErr w:type="spellEnd"/>
-                            <w:r>
-                              <w:rPr>
-                                <w:rFonts w:ascii="Times New Roman" w:hAnsi="Times New Roman" w:cs="Times New Roman"/>
-                              </w:rPr>
-                              <w:t xml:space="preserve"> Connector to </w:t>
-                            </w:r>
-                            <w:proofErr w:type="spellStart"/>
-                            <w:r>
-                              <w:rPr>
-                                <w:rFonts w:ascii="Times New Roman" w:hAnsi="Times New Roman" w:cs="Times New Roman"/>
-                              </w:rPr>
-                              <w:t>PowerBI</w:t>
+                              <w:t>JSONSerializer</w:t>
                             </w:r>
                             <w:proofErr w:type="spellEnd"/>
                           </w:p>
@@ -5395,7 +5453,7 @@
           </mc:Choice>
           <mc:Fallback>
             <w:pict>
-              <v:rect w14:anchorId="42AB2E5E" id="Rectangle 44" o:spid="_x0000_s1052" style="position:absolute;left:0;text-align:left;margin-left:141.75pt;margin-top:.75pt;width:126pt;height:54pt;z-index:251708416;visibility:visible;mso-wrap-style:square;mso-height-percent:0;mso-wrap-distance-left:9pt;mso-wrap-distance-top:0;mso-wrap-distance-right:9pt;mso-wrap-distance-bottom:0;mso-position-horizontal:absolute;mso-position-horizontal-relative:text;mso-position-vertical:absolute;mso-position-vertical-relative:text;mso-height-percent:0;mso-height-relative:margin;v-text-anchor:middle" o:gfxdata="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" fillcolor="white [3201]" strokecolor="black [3200]" strokeweight="1pt">
+              <v:rect w14:anchorId="42AB2E5E" id="Rectangle 44" o:spid="_x0000_s1053" style="position:absolute;left:0;text-align:left;margin-left:141.75pt;margin-top:.75pt;width:126pt;height:54pt;z-index:251708416;visibility:visible;mso-wrap-style:square;mso-height-percent:0;mso-wrap-distance-left:9pt;mso-wrap-distance-top:0;mso-wrap-distance-right:9pt;mso-wrap-distance-bottom:0;mso-position-horizontal:absolute;mso-position-horizontal-relative:text;mso-position-vertical:absolute;mso-position-vertical-relative:text;mso-height-percent:0;mso-height-relative:margin;v-text-anchor:middle" o:gfxdata="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" fillcolor="white [3201]" strokecolor="black [3200]" strokeweight="1pt">
                 <v:textbox>
                   <w:txbxContent>
                     <w:p>
@@ -5408,28 +5466,14 @@
                         <w:rPr>
                           <w:rFonts w:ascii="Times New Roman" w:hAnsi="Times New Roman" w:cs="Times New Roman"/>
                         </w:rPr>
-                        <w:t xml:space="preserve">Open MongoDB and </w:t>
+                        <w:t xml:space="preserve">Convert JSON data to Bytes using </w:t>
                       </w:r>
                       <w:proofErr w:type="spellStart"/>
                       <w:r>
                         <w:rPr>
                           <w:rFonts w:ascii="Times New Roman" w:hAnsi="Times New Roman" w:cs="Times New Roman"/>
                         </w:rPr>
-                        <w:t>MongoDb</w:t>
-                      </w:r>
-                      <w:proofErr w:type="spellEnd"/>
-                      <w:r>
-                        <w:rPr>
-                          <w:rFonts w:ascii="Times New Roman" w:hAnsi="Times New Roman" w:cs="Times New Roman"/>
-                        </w:rPr>
-                        <w:t xml:space="preserve"> Connector to </w:t>
-                      </w:r>
-                      <w:proofErr w:type="spellStart"/>
-                      <w:r>
-                        <w:rPr>
-                          <w:rFonts w:ascii="Times New Roman" w:hAnsi="Times New Roman" w:cs="Times New Roman"/>
-                        </w:rPr>
-                        <w:t>PowerBI</w:t>
+                        <w:t>JSONSerializer</w:t>
                       </w:r>
                       <w:proofErr w:type="spellEnd"/>
                     </w:p>
@@ -5457,7 +5501,92 @@
         <mc:AlternateContent>
           <mc:Choice Requires="wps">
             <w:drawing>
-              <wp:anchor distT="0" distB="0" distL="114300" distR="114300" simplePos="0" relativeHeight="251720704" behindDoc="0" locked="0" layoutInCell="1" allowOverlap="1" wp14:anchorId="564FF74A" wp14:editId="13282BEF">
+              <wp:anchor distT="0" distB="0" distL="114300" distR="114300" simplePos="0" relativeHeight="251738112" behindDoc="0" locked="0" layoutInCell="1" allowOverlap="1" wp14:anchorId="7F7BFCB4" wp14:editId="59B43D0E">
+                <wp:simplePos x="0" y="0"/>
+                <wp:positionH relativeFrom="column">
+                  <wp:posOffset>2560320</wp:posOffset>
+                </wp:positionH>
+                <wp:positionV relativeFrom="paragraph">
+                  <wp:posOffset>232410</wp:posOffset>
+                </wp:positionV>
+                <wp:extent cx="1303020" cy="259080"/>
+                <wp:effectExtent l="0" t="0" r="11430" b="26670"/>
+                <wp:wrapNone/>
+                <wp:docPr id="50" name="Text Box 50"/>
+                <wp:cNvGraphicFramePr/>
+                <a:graphic xmlns:a="http://schemas.openxmlformats.org/drawingml/2006/main">
+                  <a:graphicData uri="http://schemas.microsoft.com/office/word/2010/wordprocessingShape">
+                    <wps:wsp>
+                      <wps:cNvSpPr txBox="1"/>
+                      <wps:spPr>
+                        <a:xfrm>
+                          <a:off x="0" y="0"/>
+                          <a:ext cx="1303020" cy="259080"/>
+                        </a:xfrm>
+                        <a:prstGeom prst="rect">
+                          <a:avLst/>
+                        </a:prstGeom>
+                        <a:solidFill>
+                          <a:schemeClr val="lt1"/>
+                        </a:solidFill>
+                        <a:ln w="6350">
+                          <a:solidFill>
+                            <a:prstClr val="black"/>
+                          </a:solidFill>
+                        </a:ln>
+                      </wps:spPr>
+                      <wps:txbx>
+                        <w:txbxContent>
+                          <w:p>
+                            <w:r>
+                              <w:t>Data in Byte format</w:t>
+                            </w:r>
+                          </w:p>
+                        </w:txbxContent>
+                      </wps:txbx>
+                      <wps:bodyPr rot="0" spcFirstLastPara="0" vertOverflow="overflow" horzOverflow="overflow" vert="horz" wrap="square" lIns="91440" tIns="45720" rIns="91440" bIns="45720" numCol="1" spcCol="0" rtlCol="0" fromWordArt="0" anchor="t" anchorCtr="0" forceAA="0" compatLnSpc="1">
+                        <a:prstTxWarp prst="textNoShape">
+                          <a:avLst/>
+                        </a:prstTxWarp>
+                        <a:noAutofit/>
+                      </wps:bodyPr>
+                    </wps:wsp>
+                  </a:graphicData>
+                </a:graphic>
+                <wp14:sizeRelH relativeFrom="margin">
+                  <wp14:pctWidth>0</wp14:pctWidth>
+                </wp14:sizeRelH>
+                <wp14:sizeRelV relativeFrom="margin">
+                  <wp14:pctHeight>0</wp14:pctHeight>
+                </wp14:sizeRelV>
+              </wp:anchor>
+            </w:drawing>
+          </mc:Choice>
+          <mc:Fallback>
+            <w:pict>
+              <v:shape w14:anchorId="7F7BFCB4" id="Text Box 50" o:spid="_x0000_s1054" type="#_x0000_t202" style="position:absolute;left:0;text-align:left;margin-left:201.6pt;margin-top:18.3pt;width:102.6pt;height:20.4pt;z-index:251738112;visibility:visible;mso-wrap-style:square;mso-width-percent:0;mso-height-percent:0;mso-wrap-distance-left:9pt;mso-wrap-distance-top:0;mso-wrap-distance-right:9pt;mso-wrap-distance-bottom:0;mso-position-horizontal:absolute;mso-position-horizontal-relative:text;mso-position-vertical:absolute;mso-position-vertical-relative:text;mso-width-percent:0;mso-height-percent:0;mso-width-relative:margin;mso-height-relative:margin;v-text-anchor:top" o:gfxdata="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" fillcolor="white [3201]" strokeweight=".5pt">
+                <v:textbox>
+                  <w:txbxContent>
+                    <w:p>
+                      <w:r>
+                        <w:t>Data in Byte format</w:t>
+                      </w:r>
+                    </w:p>
+                  </w:txbxContent>
+                </v:textbox>
+              </v:shape>
+            </w:pict>
+          </mc:Fallback>
+        </mc:AlternateContent>
+      </w:r>
+      <w:r>
+        <w:rPr>
+          <w:noProof/>
+        </w:rPr>
+        <mc:AlternateContent>
+          <mc:Choice Requires="wps">
+            <w:drawing>
+              <wp:anchor distT="0" distB="0" distL="114300" distR="114300" simplePos="0" relativeHeight="251720704" behindDoc="0" locked="0" layoutInCell="1" allowOverlap="1" wp14:anchorId="564FF74A" wp14:editId="0168C70E">
                 <wp:simplePos x="0" y="0"/>
                 <wp:positionH relativeFrom="column">
                   <wp:posOffset>2486025</wp:posOffset>
@@ -5509,7 +5638,11 @@
           </mc:Choice>
           <mc:Fallback>
             <w:pict>
-              <v:shape w14:anchorId="17EF0C12" id="Straight Arrow Connector 54" o:spid="_x0000_s1026" type="#_x0000_t32" style="position:absolute;margin-left:195.75pt;margin-top:11.05pt;width:0;height:36pt;z-index:251720704;visibility:visible;mso-wrap-style:square;mso-wrap-distance-left:9pt;mso-wrap-distance-top:0;mso-wrap-distance-right:9pt;mso-wrap-distance-bottom:0;mso-position-horizontal:absolute;mso-position-horizontal-relative:text;mso-position-vertical:absolute;mso-position-vertical-relative:text" o:gfxdata="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" strokecolor="black [3200]" strokeweight=".5pt">
+              <v:shapetype w14:anchorId="73C1D5C8" id="_x0000_t32" coordsize="21600,21600" o:spt="32" o:oned="t" path="m,l21600,21600e" filled="f">
+                <v:path arrowok="t" fillok="f" o:connecttype="none"/>
+                <o:lock v:ext="edit" shapetype="t"/>
+              </v:shapetype>
+              <v:shape id="Straight Arrow Connector 54" o:spid="_x0000_s1026" type="#_x0000_t32" style="position:absolute;margin-left:195.75pt;margin-top:11.05pt;width:0;height:36pt;z-index:251720704;visibility:visible;mso-wrap-style:square;mso-wrap-distance-left:9pt;mso-wrap-distance-top:0;mso-wrap-distance-right:9pt;mso-wrap-distance-bottom:0;mso-position-horizontal:absolute;mso-position-horizontal-relative:text;mso-position-vertical:absolute;mso-position-vertical-relative:text" o:gfxdata="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" strokecolor="black [3200]" strokeweight=".5pt">
                 <v:stroke endarrow="block" joinstyle="miter"/>
               </v:shape>
             </w:pict>
@@ -5581,37 +5714,7 @@
                               <w:rPr>
                                 <w:rFonts w:ascii="Times New Roman" w:hAnsi="Times New Roman" w:cs="Times New Roman"/>
                               </w:rPr>
-                              <w:t>R</w:t>
-                            </w:r>
-                            <w:r>
-                              <w:rPr>
-                                <w:rFonts w:ascii="Times New Roman" w:hAnsi="Times New Roman" w:cs="Times New Roman"/>
-                              </w:rPr>
-                              <w:t xml:space="preserve">un the </w:t>
-                            </w:r>
-                            <w:r>
-                              <w:rPr>
-                                <w:rFonts w:ascii="Times New Roman" w:hAnsi="Times New Roman" w:cs="Times New Roman"/>
-                              </w:rPr>
-                              <w:t>producer (</w:t>
-                            </w:r>
-                            <w:r>
-                              <w:rPr>
-                                <w:rFonts w:ascii="Times New Roman" w:hAnsi="Times New Roman" w:cs="Times New Roman"/>
-                              </w:rPr>
-                              <w:t>java</w:t>
-                            </w:r>
-                            <w:r>
-                              <w:rPr>
-                                <w:rFonts w:ascii="Times New Roman" w:hAnsi="Times New Roman" w:cs="Times New Roman"/>
-                              </w:rPr>
-                              <w:t>) and consumer (java with MongoDB)</w:t>
-                            </w:r>
-                            <w:r>
-                              <w:rPr>
-                                <w:rFonts w:ascii="Times New Roman" w:hAnsi="Times New Roman" w:cs="Times New Roman"/>
-                              </w:rPr>
-                              <w:t xml:space="preserve"> for the customized project.</w:t>
+                              <w:t>Stream the bytes data into Kafka</w:t>
                             </w:r>
                           </w:p>
                         </w:txbxContent>
@@ -5636,7 +5739,7 @@
           </mc:Choice>
           <mc:Fallback>
             <w:pict>
-              <v:rect w14:anchorId="602D9C70" id="Rectangle 45" o:spid="_x0000_s1053" style="position:absolute;left:0;text-align:left;margin-left:135pt;margin-top:22.3pt;width:153pt;height:61.5pt;z-index:251710464;visibility:visible;mso-wrap-style:square;mso-width-percent:0;mso-height-percent:0;mso-wrap-distance-left:9pt;mso-wrap-distance-top:0;mso-wrap-distance-right:9pt;mso-wrap-distance-bottom:0;mso-position-horizontal:absolute;mso-position-horizontal-relative:text;mso-position-vertical:absolute;mso-position-vertical-relative:text;mso-width-percent:0;mso-height-percent:0;mso-width-relative:margin;mso-height-relative:margin;v-text-anchor:middle" o:gfxdata="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" fillcolor="white [3201]" strokecolor="black [3200]" strokeweight="1pt">
+              <v:rect w14:anchorId="602D9C70" id="Rectangle 45" o:spid="_x0000_s1055" style="position:absolute;left:0;text-align:left;margin-left:135pt;margin-top:22.3pt;width:153pt;height:61.5pt;z-index:251710464;visibility:visible;mso-wrap-style:square;mso-width-percent:0;mso-height-percent:0;mso-wrap-distance-left:9pt;mso-wrap-distance-top:0;mso-wrap-distance-right:9pt;mso-wrap-distance-bottom:0;mso-position-horizontal:absolute;mso-position-horizontal-relative:text;mso-position-vertical:absolute;mso-position-vertical-relative:text;mso-width-percent:0;mso-height-percent:0;mso-width-relative:margin;mso-height-relative:margin;v-text-anchor:middle" o:gfxdata="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" fillcolor="white [3201]" strokecolor="black [3200]" strokeweight="1pt">
                 <v:textbox>
                   <w:txbxContent>
                     <w:p>
@@ -5649,37 +5752,7 @@
                         <w:rPr>
                           <w:rFonts w:ascii="Times New Roman" w:hAnsi="Times New Roman" w:cs="Times New Roman"/>
                         </w:rPr>
-                        <w:t>R</w:t>
-                      </w:r>
-                      <w:r>
-                        <w:rPr>
-                          <w:rFonts w:ascii="Times New Roman" w:hAnsi="Times New Roman" w:cs="Times New Roman"/>
-                        </w:rPr>
-                        <w:t xml:space="preserve">un the </w:t>
-                      </w:r>
-                      <w:r>
-                        <w:rPr>
-                          <w:rFonts w:ascii="Times New Roman" w:hAnsi="Times New Roman" w:cs="Times New Roman"/>
-                        </w:rPr>
-                        <w:t>producer (</w:t>
-                      </w:r>
-                      <w:r>
-                        <w:rPr>
-                          <w:rFonts w:ascii="Times New Roman" w:hAnsi="Times New Roman" w:cs="Times New Roman"/>
-                        </w:rPr>
-                        <w:t>java</w:t>
-                      </w:r>
-                      <w:r>
-                        <w:rPr>
-                          <w:rFonts w:ascii="Times New Roman" w:hAnsi="Times New Roman" w:cs="Times New Roman"/>
-                        </w:rPr>
-                        <w:t>) and consumer (java with MongoDB)</w:t>
-                      </w:r>
-                      <w:r>
-                        <w:rPr>
-                          <w:rFonts w:ascii="Times New Roman" w:hAnsi="Times New Roman" w:cs="Times New Roman"/>
-                        </w:rPr>
-                        <w:t xml:space="preserve"> for the customized project.</w:t>
+                        <w:t>Stream the bytes data into Kafka</w:t>
                       </w:r>
                     </w:p>
                   </w:txbxContent>
@@ -5711,7 +5784,92 @@
         <mc:AlternateContent>
           <mc:Choice Requires="wps">
             <w:drawing>
-              <wp:anchor distT="0" distB="0" distL="114300" distR="114300" simplePos="0" relativeHeight="251721728" behindDoc="0" locked="0" layoutInCell="1" allowOverlap="1" wp14:anchorId="4A756F22" wp14:editId="792E3F2D">
+              <wp:anchor distT="0" distB="0" distL="114300" distR="114300" simplePos="0" relativeHeight="251740160" behindDoc="0" locked="0" layoutInCell="1" allowOverlap="1" wp14:anchorId="350759AF" wp14:editId="29692B3E">
+                <wp:simplePos x="0" y="0"/>
+                <wp:positionH relativeFrom="column">
+                  <wp:posOffset>2682240</wp:posOffset>
+                </wp:positionH>
+                <wp:positionV relativeFrom="paragraph">
+                  <wp:posOffset>262255</wp:posOffset>
+                </wp:positionV>
+                <wp:extent cx="1303020" cy="259080"/>
+                <wp:effectExtent l="0" t="0" r="11430" b="26670"/>
+                <wp:wrapNone/>
+                <wp:docPr id="51" name="Text Box 51"/>
+                <wp:cNvGraphicFramePr/>
+                <a:graphic xmlns:a="http://schemas.openxmlformats.org/drawingml/2006/main">
+                  <a:graphicData uri="http://schemas.microsoft.com/office/word/2010/wordprocessingShape">
+                    <wps:wsp>
+                      <wps:cNvSpPr txBox="1"/>
+                      <wps:spPr>
+                        <a:xfrm>
+                          <a:off x="0" y="0"/>
+                          <a:ext cx="1303020" cy="259080"/>
+                        </a:xfrm>
+                        <a:prstGeom prst="rect">
+                          <a:avLst/>
+                        </a:prstGeom>
+                        <a:solidFill>
+                          <a:schemeClr val="lt1"/>
+                        </a:solidFill>
+                        <a:ln w="6350">
+                          <a:solidFill>
+                            <a:prstClr val="black"/>
+                          </a:solidFill>
+                        </a:ln>
+                      </wps:spPr>
+                      <wps:txbx>
+                        <w:txbxContent>
+                          <w:p>
+                            <w:r>
+                              <w:t>Data in Byte format</w:t>
+                            </w:r>
+                          </w:p>
+                        </w:txbxContent>
+                      </wps:txbx>
+                      <wps:bodyPr rot="0" spcFirstLastPara="0" vertOverflow="overflow" horzOverflow="overflow" vert="horz" wrap="square" lIns="91440" tIns="45720" rIns="91440" bIns="45720" numCol="1" spcCol="0" rtlCol="0" fromWordArt="0" anchor="t" anchorCtr="0" forceAA="0" compatLnSpc="1">
+                        <a:prstTxWarp prst="textNoShape">
+                          <a:avLst/>
+                        </a:prstTxWarp>
+                        <a:noAutofit/>
+                      </wps:bodyPr>
+                    </wps:wsp>
+                  </a:graphicData>
+                </a:graphic>
+                <wp14:sizeRelH relativeFrom="margin">
+                  <wp14:pctWidth>0</wp14:pctWidth>
+                </wp14:sizeRelH>
+                <wp14:sizeRelV relativeFrom="margin">
+                  <wp14:pctHeight>0</wp14:pctHeight>
+                </wp14:sizeRelV>
+              </wp:anchor>
+            </w:drawing>
+          </mc:Choice>
+          <mc:Fallback>
+            <w:pict>
+              <v:shape w14:anchorId="350759AF" id="Text Box 51" o:spid="_x0000_s1056" type="#_x0000_t202" style="position:absolute;left:0;text-align:left;margin-left:211.2pt;margin-top:20.65pt;width:102.6pt;height:20.4pt;z-index:251740160;visibility:visible;mso-wrap-style:square;mso-width-percent:0;mso-height-percent:0;mso-wrap-distance-left:9pt;mso-wrap-distance-top:0;mso-wrap-distance-right:9pt;mso-wrap-distance-bottom:0;mso-position-horizontal:absolute;mso-position-horizontal-relative:text;mso-position-vertical:absolute;mso-position-vertical-relative:text;mso-width-percent:0;mso-height-percent:0;mso-width-relative:margin;mso-height-relative:margin;v-text-anchor:top" o:gfxdata="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" fillcolor="white [3201]" strokeweight=".5pt">
+                <v:textbox>
+                  <w:txbxContent>
+                    <w:p>
+                      <w:r>
+                        <w:t>Data in Byte format</w:t>
+                      </w:r>
+                    </w:p>
+                  </w:txbxContent>
+                </v:textbox>
+              </v:shape>
+            </w:pict>
+          </mc:Fallback>
+        </mc:AlternateContent>
+      </w:r>
+      <w:r>
+        <w:rPr>
+          <w:noProof/>
+        </w:rPr>
+        <mc:AlternateContent>
+          <mc:Choice Requires="wps">
+            <w:drawing>
+              <wp:anchor distT="0" distB="0" distL="114300" distR="114300" simplePos="0" relativeHeight="251721728" behindDoc="0" locked="0" layoutInCell="1" allowOverlap="1" wp14:anchorId="4A756F22" wp14:editId="375CDCA5">
                 <wp:simplePos x="0" y="0"/>
                 <wp:positionH relativeFrom="column">
                   <wp:posOffset>2552700</wp:posOffset>
@@ -5763,7 +5921,7 @@
           </mc:Choice>
           <mc:Fallback>
             <w:pict>
-              <v:shape w14:anchorId="16362228" id="Straight Arrow Connector 55" o:spid="_x0000_s1026" type="#_x0000_t32" style="position:absolute;margin-left:201pt;margin-top:16.35pt;width:1.5pt;height:30pt;z-index:251721728;visibility:visible;mso-wrap-style:square;mso-wrap-distance-left:9pt;mso-wrap-distance-top:0;mso-wrap-distance-right:9pt;mso-wrap-distance-bottom:0;mso-position-horizontal:absolute;mso-position-horizontal-relative:text;mso-position-vertical:absolute;mso-position-vertical-relative:text" o:gfxdata="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" strokecolor="black [3200]" strokeweight=".5pt">
+              <v:shape w14:anchorId="7C1C2775" id="Straight Arrow Connector 55" o:spid="_x0000_s1026" type="#_x0000_t32" style="position:absolute;margin-left:201pt;margin-top:16.35pt;width:1.5pt;height:30pt;z-index:251721728;visibility:visible;mso-wrap-style:square;mso-wrap-distance-left:9pt;mso-wrap-distance-top:0;mso-wrap-distance-right:9pt;mso-wrap-distance-bottom:0;mso-position-horizontal:absolute;mso-position-horizontal-relative:text;mso-position-vertical:absolute;mso-position-vertical-relative:text" o:gfxdata="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" strokecolor="black [3200]" strokeweight=".5pt">
                 <v:stroke endarrow="block" joinstyle="miter"/>
               </v:shape>
             </w:pict>
@@ -5831,10 +5989,75 @@
                       <wps:txbx>
                         <w:txbxContent>
                           <w:p>
+                            <w:pPr>
+                              <w:rPr>
+                                <w:rFonts w:ascii="Times New Roman" w:hAnsi="Times New Roman" w:cs="Times New Roman"/>
+                              </w:rPr>
+                            </w:pPr>
                             <w:r>
-                              <w:t>Store the streamed data in MongoDB</w:t>
+                              <w:rPr>
+                                <w:rFonts w:ascii="Times New Roman" w:hAnsi="Times New Roman" w:cs="Times New Roman"/>
+                              </w:rPr>
+                              <w:t xml:space="preserve">Convert </w:t>
                             </w:r>
+                            <w:r>
+                              <w:rPr>
+                                <w:rFonts w:ascii="Times New Roman" w:hAnsi="Times New Roman" w:cs="Times New Roman"/>
+                              </w:rPr>
+                              <w:t>Byte format</w:t>
+                            </w:r>
+                            <w:r>
+                              <w:rPr>
+                                <w:rFonts w:ascii="Times New Roman" w:hAnsi="Times New Roman" w:cs="Times New Roman"/>
+                              </w:rPr>
+                              <w:t xml:space="preserve"> data </w:t>
+                            </w:r>
+                            <w:r>
+                              <w:rPr>
+                                <w:rFonts w:ascii="Times New Roman" w:hAnsi="Times New Roman" w:cs="Times New Roman"/>
+                              </w:rPr>
+                              <w:t>in</w:t>
+                            </w:r>
+                            <w:r>
+                              <w:rPr>
+                                <w:rFonts w:ascii="Times New Roman" w:hAnsi="Times New Roman" w:cs="Times New Roman"/>
+                              </w:rPr>
+                              <w:t xml:space="preserve">to </w:t>
+                            </w:r>
+                            <w:r>
+                              <w:rPr>
+                                <w:rFonts w:ascii="Times New Roman" w:hAnsi="Times New Roman" w:cs="Times New Roman"/>
+                              </w:rPr>
+                              <w:t>JSON</w:t>
+                            </w:r>
+                            <w:r>
+                              <w:rPr>
+                                <w:rFonts w:ascii="Times New Roman" w:hAnsi="Times New Roman" w:cs="Times New Roman"/>
+                              </w:rPr>
+                              <w:t xml:space="preserve"> using </w:t>
+                            </w:r>
+                            <w:proofErr w:type="spellStart"/>
+                            <w:r>
+                              <w:rPr>
+                                <w:rFonts w:ascii="Times New Roman" w:hAnsi="Times New Roman" w:cs="Times New Roman"/>
+                              </w:rPr>
+                              <w:t>JSON</w:t>
+                            </w:r>
+                            <w:r>
+                              <w:rPr>
+                                <w:rFonts w:ascii="Times New Roman" w:hAnsi="Times New Roman" w:cs="Times New Roman"/>
+                              </w:rPr>
+                              <w:t>Des</w:t>
+                            </w:r>
+                            <w:r>
+                              <w:rPr>
+                                <w:rFonts w:ascii="Times New Roman" w:hAnsi="Times New Roman" w:cs="Times New Roman"/>
+                              </w:rPr>
+                              <w:t>erializer</w:t>
+                            </w:r>
+                            <w:proofErr w:type="spellEnd"/>
                           </w:p>
+                          <w:p/>
                         </w:txbxContent>
                       </wps:txbx>
                       <wps:bodyPr rot="0" spcFirstLastPara="0" vertOverflow="overflow" horzOverflow="overflow" vert="horz" wrap="square" lIns="91440" tIns="45720" rIns="91440" bIns="45720" numCol="1" spcCol="0" rtlCol="0" fromWordArt="0" anchor="ctr" anchorCtr="0" forceAA="0" compatLnSpc="1">
@@ -5854,14 +6077,79 @@
           </mc:Choice>
           <mc:Fallback>
             <w:pict>
-              <v:rect w14:anchorId="41174F2E" id="Rectangle 46" o:spid="_x0000_s1054" style="position:absolute;left:0;text-align:left;margin-left:2in;margin-top:.7pt;width:126pt;height:54pt;z-index:251712512;visibility:visible;mso-wrap-style:square;mso-height-percent:0;mso-wrap-distance-left:9pt;mso-wrap-distance-top:0;mso-wrap-distance-right:9pt;mso-wrap-distance-bottom:0;mso-position-horizontal:absolute;mso-position-horizontal-relative:text;mso-position-vertical:absolute;mso-position-vertical-relative:text;mso-height-percent:0;mso-height-relative:margin;v-text-anchor:middle" o:gfxdata="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" fillcolor="white [3201]" strokecolor="black [3200]" strokeweight="1pt">
+              <v:rect w14:anchorId="41174F2E" id="Rectangle 46" o:spid="_x0000_s1057" style="position:absolute;left:0;text-align:left;margin-left:2in;margin-top:.7pt;width:126pt;height:54pt;z-index:251712512;visibility:visible;mso-wrap-style:square;mso-height-percent:0;mso-wrap-distance-left:9pt;mso-wrap-distance-top:0;mso-wrap-distance-right:9pt;mso-wrap-distance-bottom:0;mso-position-horizontal:absolute;mso-position-horizontal-relative:text;mso-position-vertical:absolute;mso-position-vertical-relative:text;mso-height-percent:0;mso-height-relative:margin;v-text-anchor:middle" o:gfxdata="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" fillcolor="white [3201]" strokecolor="black [3200]" strokeweight="1pt">
                 <v:textbox>
                   <w:txbxContent>
                     <w:p>
+                      <w:pPr>
+                        <w:rPr>
+                          <w:rFonts w:ascii="Times New Roman" w:hAnsi="Times New Roman" w:cs="Times New Roman"/>
+                        </w:rPr>
+                      </w:pPr>
                       <w:r>
-                        <w:t>Store the streamed data in MongoDB</w:t>
+                        <w:rPr>
+                          <w:rFonts w:ascii="Times New Roman" w:hAnsi="Times New Roman" w:cs="Times New Roman"/>
+                        </w:rPr>
+                        <w:t xml:space="preserve">Convert </w:t>
                       </w:r>
+                      <w:r>
+                        <w:rPr>
+                          <w:rFonts w:ascii="Times New Roman" w:hAnsi="Times New Roman" w:cs="Times New Roman"/>
+                        </w:rPr>
+                        <w:t>Byte format</w:t>
+                      </w:r>
+                      <w:r>
+                        <w:rPr>
+                          <w:rFonts w:ascii="Times New Roman" w:hAnsi="Times New Roman" w:cs="Times New Roman"/>
+                        </w:rPr>
+                        <w:t xml:space="preserve"> data </w:t>
+                      </w:r>
+                      <w:r>
+                        <w:rPr>
+                          <w:rFonts w:ascii="Times New Roman" w:hAnsi="Times New Roman" w:cs="Times New Roman"/>
+                        </w:rPr>
+                        <w:t>in</w:t>
+                      </w:r>
+                      <w:r>
+                        <w:rPr>
+                          <w:rFonts w:ascii="Times New Roman" w:hAnsi="Times New Roman" w:cs="Times New Roman"/>
+                        </w:rPr>
+                        <w:t xml:space="preserve">to </w:t>
+                      </w:r>
+                      <w:r>
+                        <w:rPr>
+                          <w:rFonts w:ascii="Times New Roman" w:hAnsi="Times New Roman" w:cs="Times New Roman"/>
+                        </w:rPr>
+                        <w:t>JSON</w:t>
+                      </w:r>
+                      <w:r>
+                        <w:rPr>
+                          <w:rFonts w:ascii="Times New Roman" w:hAnsi="Times New Roman" w:cs="Times New Roman"/>
+                        </w:rPr>
+                        <w:t xml:space="preserve"> using </w:t>
+                      </w:r>
+                      <w:proofErr w:type="spellStart"/>
+                      <w:r>
+                        <w:rPr>
+                          <w:rFonts w:ascii="Times New Roman" w:hAnsi="Times New Roman" w:cs="Times New Roman"/>
+                        </w:rPr>
+                        <w:t>JSON</w:t>
+                      </w:r>
+                      <w:r>
+                        <w:rPr>
+                          <w:rFonts w:ascii="Times New Roman" w:hAnsi="Times New Roman" w:cs="Times New Roman"/>
+                        </w:rPr>
+                        <w:t>Des</w:t>
+                      </w:r>
+                      <w:r>
+                        <w:rPr>
+                          <w:rFonts w:ascii="Times New Roman" w:hAnsi="Times New Roman" w:cs="Times New Roman"/>
+                        </w:rPr>
+                        <w:t>erializer</w:t>
+                      </w:r>
+                      <w:proofErr w:type="spellEnd"/>
                     </w:p>
+                    <w:p/>
                   </w:txbxContent>
                 </v:textbox>
               </v:rect>
@@ -5879,6 +6167,88 @@
       <w:pPr>
         <w:ind w:left="1080"/>
       </w:pPr>
+      <w:r>
+        <w:rPr>
+          <w:noProof/>
+        </w:rPr>
+        <mc:AlternateContent>
+          <mc:Choice Requires="wps">
+            <w:drawing>
+              <wp:anchor distT="0" distB="0" distL="114300" distR="114300" simplePos="0" relativeHeight="251742208" behindDoc="0" locked="0" layoutInCell="1" allowOverlap="1" wp14:anchorId="5F3BF537" wp14:editId="43DF85DF">
+                <wp:simplePos x="0" y="0"/>
+                <wp:positionH relativeFrom="column">
+                  <wp:posOffset>2682240</wp:posOffset>
+                </wp:positionH>
+                <wp:positionV relativeFrom="paragraph">
+                  <wp:posOffset>209550</wp:posOffset>
+                </wp:positionV>
+                <wp:extent cx="906780" cy="259080"/>
+                <wp:effectExtent l="0" t="0" r="26670" b="26670"/>
+                <wp:wrapNone/>
+                <wp:docPr id="61" name="Text Box 61"/>
+                <wp:cNvGraphicFramePr/>
+                <a:graphic xmlns:a="http://schemas.openxmlformats.org/drawingml/2006/main">
+                  <a:graphicData uri="http://schemas.microsoft.com/office/word/2010/wordprocessingShape">
+                    <wps:wsp>
+                      <wps:cNvSpPr txBox="1"/>
+                      <wps:spPr>
+                        <a:xfrm>
+                          <a:off x="0" y="0"/>
+                          <a:ext cx="906780" cy="259080"/>
+                        </a:xfrm>
+                        <a:prstGeom prst="rect">
+                          <a:avLst/>
+                        </a:prstGeom>
+                        <a:solidFill>
+                          <a:schemeClr val="lt1"/>
+                        </a:solidFill>
+                        <a:ln w="6350">
+                          <a:solidFill>
+                            <a:prstClr val="black"/>
+                          </a:solidFill>
+                        </a:ln>
+                      </wps:spPr>
+                      <wps:txbx>
+                        <w:txbxContent>
+                          <w:p>
+                            <w:r>
+                              <w:t>JSON Data</w:t>
+                            </w:r>
+                          </w:p>
+                        </w:txbxContent>
+                      </wps:txbx>
+                      <wps:bodyPr rot="0" spcFirstLastPara="0" vertOverflow="overflow" horzOverflow="overflow" vert="horz" wrap="square" lIns="91440" tIns="45720" rIns="91440" bIns="45720" numCol="1" spcCol="0" rtlCol="0" fromWordArt="0" anchor="t" anchorCtr="0" forceAA="0" compatLnSpc="1">
+                        <a:prstTxWarp prst="textNoShape">
+                          <a:avLst/>
+                        </a:prstTxWarp>
+                        <a:noAutofit/>
+                      </wps:bodyPr>
+                    </wps:wsp>
+                  </a:graphicData>
+                </a:graphic>
+                <wp14:sizeRelV relativeFrom="margin">
+                  <wp14:pctHeight>0</wp14:pctHeight>
+                </wp14:sizeRelV>
+              </wp:anchor>
+            </w:drawing>
+          </mc:Choice>
+          <mc:Fallback>
+            <w:pict>
+              <v:shape w14:anchorId="5F3BF537" id="Text Box 61" o:spid="_x0000_s1058" type="#_x0000_t202" style="position:absolute;left:0;text-align:left;margin-left:211.2pt;margin-top:16.5pt;width:71.4pt;height:20.4pt;z-index:251742208;visibility:visible;mso-wrap-style:square;mso-height-percent:0;mso-wrap-distance-left:9pt;mso-wrap-distance-top:0;mso-wrap-distance-right:9pt;mso-wrap-distance-bottom:0;mso-position-horizontal:absolute;mso-position-horizontal-relative:text;mso-position-vertical:absolute;mso-position-vertical-relative:text;mso-height-percent:0;mso-height-relative:margin;v-text-anchor:top" o:gfxdata="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" fillcolor="white [3201]" strokeweight=".5pt">
+                <v:textbox>
+                  <w:txbxContent>
+                    <w:p>
+                      <w:r>
+                        <w:t>JSON Data</w:t>
+                      </w:r>
+                    </w:p>
+                  </w:txbxContent>
+                </v:textbox>
+              </v:shape>
+            </w:pict>
+          </mc:Fallback>
+        </mc:AlternateContent>
+      </w:r>
       <w:r>
         <w:rPr>
           <w:noProof/>
@@ -6007,13 +6377,8 @@
                         <w:txbxContent>
                           <w:p>
                             <w:r>
-                              <w:t xml:space="preserve">Connect MongoDB to </w:t>
+                              <w:t>Consuming it into MongoDB</w:t>
                             </w:r>
-                            <w:proofErr w:type="spellStart"/>
-                            <w:r>
-                              <w:t>PowerBI</w:t>
-                            </w:r>
-                            <w:proofErr w:type="spellEnd"/>
                           </w:p>
                         </w:txbxContent>
                       </wps:txbx>
@@ -6034,18 +6399,13 @@
           </mc:Choice>
           <mc:Fallback>
             <w:pict>
-              <v:rect w14:anchorId="64FDE065" id="Rectangle 47" o:spid="_x0000_s1055" style="position:absolute;left:0;text-align:left;margin-left:148.5pt;margin-top:.45pt;width:126pt;height:35.25pt;z-index:251714560;visibility:visible;mso-wrap-style:square;mso-height-percent:0;mso-wrap-distance-left:9pt;mso-wrap-distance-top:0;mso-wrap-distance-right:9pt;mso-wrap-distance-bottom:0;mso-position-horizontal:absolute;mso-position-horizontal-relative:text;mso-position-vertical:absolute;mso-position-vertical-relative:text;mso-height-percent:0;mso-height-relative:margin;v-text-anchor:middle" o:gfxdata="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" fillcolor="white [3201]" strokecolor="black [3200]" strokeweight="1pt">
+              <v:rect w14:anchorId="64FDE065" id="Rectangle 47" o:spid="_x0000_s1059" style="position:absolute;left:0;text-align:left;margin-left:148.5pt;margin-top:.45pt;width:126pt;height:35.25pt;z-index:251714560;visibility:visible;mso-wrap-style:square;mso-height-percent:0;mso-wrap-distance-left:9pt;mso-wrap-distance-top:0;mso-wrap-distance-right:9pt;mso-wrap-distance-bottom:0;mso-position-horizontal:absolute;mso-position-horizontal-relative:text;mso-position-vertical:absolute;mso-position-vertical-relative:text;mso-height-percent:0;mso-height-relative:margin;v-text-anchor:middle" o:gfxdata="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" fillcolor="white [3201]" strokecolor="black [3200]" strokeweight="1pt">
                 <v:textbox>
                   <w:txbxContent>
                     <w:p>
                       <w:r>
-                        <w:t xml:space="preserve">Connect MongoDB to </w:t>
+                        <w:t>Consuming it into MongoDB</w:t>
                       </w:r>
-                      <w:proofErr w:type="spellStart"/>
-                      <w:r>
-                        <w:t>PowerBI</w:t>
-                      </w:r>
-                      <w:proofErr w:type="spellEnd"/>
                     </w:p>
                   </w:txbxContent>
                 </v:textbox>
@@ -6059,6 +6419,88 @@
       <w:pPr>
         <w:ind w:left="1080"/>
       </w:pPr>
+      <w:r>
+        <w:rPr>
+          <w:noProof/>
+        </w:rPr>
+        <mc:AlternateContent>
+          <mc:Choice Requires="wps">
+            <w:drawing>
+              <wp:anchor distT="0" distB="0" distL="114300" distR="114300" simplePos="0" relativeHeight="251744256" behindDoc="0" locked="0" layoutInCell="1" allowOverlap="1" wp14:anchorId="708B97ED" wp14:editId="64D65943">
+                <wp:simplePos x="0" y="0"/>
+                <wp:positionH relativeFrom="column">
+                  <wp:posOffset>2682240</wp:posOffset>
+                </wp:positionH>
+                <wp:positionV relativeFrom="paragraph">
+                  <wp:posOffset>285115</wp:posOffset>
+                </wp:positionV>
+                <wp:extent cx="906780" cy="259080"/>
+                <wp:effectExtent l="0" t="0" r="26670" b="26670"/>
+                <wp:wrapNone/>
+                <wp:docPr id="62" name="Text Box 62"/>
+                <wp:cNvGraphicFramePr/>
+                <a:graphic xmlns:a="http://schemas.openxmlformats.org/drawingml/2006/main">
+                  <a:graphicData uri="http://schemas.microsoft.com/office/word/2010/wordprocessingShape">
+                    <wps:wsp>
+                      <wps:cNvSpPr txBox="1"/>
+                      <wps:spPr>
+                        <a:xfrm>
+                          <a:off x="0" y="0"/>
+                          <a:ext cx="906780" cy="259080"/>
+                        </a:xfrm>
+                        <a:prstGeom prst="rect">
+                          <a:avLst/>
+                        </a:prstGeom>
+                        <a:solidFill>
+                          <a:schemeClr val="lt1"/>
+                        </a:solidFill>
+                        <a:ln w="6350">
+                          <a:solidFill>
+                            <a:prstClr val="black"/>
+                          </a:solidFill>
+                        </a:ln>
+                      </wps:spPr>
+                      <wps:txbx>
+                        <w:txbxContent>
+                          <w:p>
+                            <w:r>
+                              <w:t>JSON Data</w:t>
+                            </w:r>
+                          </w:p>
+                        </w:txbxContent>
+                      </wps:txbx>
+                      <wps:bodyPr rot="0" spcFirstLastPara="0" vertOverflow="overflow" horzOverflow="overflow" vert="horz" wrap="square" lIns="91440" tIns="45720" rIns="91440" bIns="45720" numCol="1" spcCol="0" rtlCol="0" fromWordArt="0" anchor="t" anchorCtr="0" forceAA="0" compatLnSpc="1">
+                        <a:prstTxWarp prst="textNoShape">
+                          <a:avLst/>
+                        </a:prstTxWarp>
+                        <a:noAutofit/>
+                      </wps:bodyPr>
+                    </wps:wsp>
+                  </a:graphicData>
+                </a:graphic>
+                <wp14:sizeRelV relativeFrom="margin">
+                  <wp14:pctHeight>0</wp14:pctHeight>
+                </wp14:sizeRelV>
+              </wp:anchor>
+            </w:drawing>
+          </mc:Choice>
+          <mc:Fallback>
+            <w:pict>
+              <v:shape w14:anchorId="708B97ED" id="Text Box 62" o:spid="_x0000_s1060" type="#_x0000_t202" style="position:absolute;left:0;text-align:left;margin-left:211.2pt;margin-top:22.45pt;width:71.4pt;height:20.4pt;z-index:251744256;visibility:visible;mso-wrap-style:square;mso-height-percent:0;mso-wrap-distance-left:9pt;mso-wrap-distance-top:0;mso-wrap-distance-right:9pt;mso-wrap-distance-bottom:0;mso-position-horizontal:absolute;mso-position-horizontal-relative:text;mso-position-vertical:absolute;mso-position-vertical-relative:text;mso-height-percent:0;mso-height-relative:margin;v-text-anchor:top" o:gfxdata="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" fillcolor="white [3201]" strokeweight=".5pt">
+                <v:textbox>
+                  <w:txbxContent>
+                    <w:p>
+                      <w:r>
+                        <w:t>JSON Data</w:t>
+                      </w:r>
+                    </w:p>
+                  </w:txbxContent>
+                </v:textbox>
+              </v:shape>
+            </w:pict>
+          </mc:Fallback>
+        </mc:AlternateContent>
+      </w:r>
       <w:r>
         <w:rPr>
           <w:noProof/>
@@ -6193,7 +6635,7 @@
                         <w:txbxContent>
                           <w:p>
                             <w:r>
-                              <w:t>Data Preparations (Perform aggregation and compute data to get score for next over)</w:t>
+                              <w:t>Fetch Data from MongoDB</w:t>
                             </w:r>
                           </w:p>
                         </w:txbxContent>
@@ -6218,12 +6660,12 @@
           </mc:Choice>
           <mc:Fallback>
             <w:pict>
-              <v:rect w14:anchorId="4A450FC2" id="Rectangle 48" o:spid="_x0000_s1056" style="position:absolute;left:0;text-align:left;margin-left:136.5pt;margin-top:3.45pt;width:146.25pt;height:61.5pt;z-index:251716608;visibility:visible;mso-wrap-style:square;mso-width-percent:0;mso-height-percent:0;mso-wrap-distance-left:9pt;mso-wrap-distance-top:0;mso-wrap-distance-right:9pt;mso-wrap-distance-bottom:0;mso-position-horizontal:absolute;mso-position-horizontal-relative:text;mso-position-vertical:absolute;mso-position-vertical-relative:text;mso-width-percent:0;mso-height-percent:0;mso-width-relative:margin;mso-height-relative:margin;v-text-anchor:middle" o:gfxdata="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" fillcolor="white [3201]" strokecolor="black [3200]" strokeweight="1pt">
+              <v:rect w14:anchorId="4A450FC2" id="Rectangle 48" o:spid="_x0000_s1061" style="position:absolute;left:0;text-align:left;margin-left:136.5pt;margin-top:3.45pt;width:146.25pt;height:61.5pt;z-index:251716608;visibility:visible;mso-wrap-style:square;mso-width-percent:0;mso-height-percent:0;mso-wrap-distance-left:9pt;mso-wrap-distance-top:0;mso-wrap-distance-right:9pt;mso-wrap-distance-bottom:0;mso-position-horizontal:absolute;mso-position-horizontal-relative:text;mso-position-vertical:absolute;mso-position-vertical-relative:text;mso-width-percent:0;mso-height-percent:0;mso-width-relative:margin;mso-height-relative:margin;v-text-anchor:middle" o:gfxdata="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" fillcolor="white [3201]" strokecolor="black [3200]" strokeweight="1pt">
                 <v:textbox>
                   <w:txbxContent>
                     <w:p>
                       <w:r>
-                        <w:t>Data Preparations (Perform aggregation and compute data to get score for next over)</w:t>
+                        <w:t>Fetch Data from MongoDB</w:t>
                       </w:r>
                     </w:p>
                   </w:txbxContent>
@@ -6398,7 +6840,7 @@
           </mc:Choice>
           <mc:Fallback>
             <w:pict>
-              <v:rect w14:anchorId="3EF0FEC5" id="Rectangle 52" o:spid="_x0000_s1057" style="position:absolute;left:0;text-align:left;margin-left:153pt;margin-top:9.7pt;width:126pt;height:39.75pt;z-index:251718656;visibility:visible;mso-wrap-style:square;mso-height-percent:0;mso-wrap-distance-left:9pt;mso-wrap-distance-top:0;mso-wrap-distance-right:9pt;mso-wrap-distance-bottom:0;mso-position-horizontal:absolute;mso-position-horizontal-relative:text;mso-position-vertical:absolute;mso-position-vertical-relative:text;mso-height-percent:0;mso-height-relative:margin;v-text-anchor:middle" o:gfxdata="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" fillcolor="white [3201]" strokecolor="black [3200]" strokeweight="1pt">
+              <v:rect w14:anchorId="3EF0FEC5" id="Rectangle 52" o:spid="_x0000_s1062" style="position:absolute;left:0;text-align:left;margin-left:153pt;margin-top:9.7pt;width:126pt;height:39.75pt;z-index:251718656;visibility:visible;mso-wrap-style:square;mso-height-percent:0;mso-wrap-distance-left:9pt;mso-wrap-distance-top:0;mso-wrap-distance-right:9pt;mso-wrap-distance-bottom:0;mso-position-horizontal:absolute;mso-position-horizontal-relative:text;mso-position-vertical:absolute;mso-position-vertical-relative:text;mso-height-percent:0;mso-height-relative:margin;v-text-anchor:middle" o:gfxdata="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" fillcolor="white [3201]" strokecolor="black [3200]" strokeweight="1pt">
                 <v:textbox>
                   <w:txbxContent>
                     <w:p>
@@ -6462,7 +6904,39 @@
           <w:sz w:val="24"/>
           <w:szCs w:val="24"/>
         </w:rPr>
-        <w:t xml:space="preserve">We are considering data from the web source known as </w:t>
+        <w:t xml:space="preserve">We are </w:t>
+      </w:r>
+      <w:r>
+        <w:rPr>
+          <w:rFonts w:ascii="Times New Roman" w:hAnsi="Times New Roman" w:cs="Times New Roman"/>
+          <w:sz w:val="24"/>
+          <w:szCs w:val="24"/>
+        </w:rPr>
+        <w:t>fetching the</w:t>
+      </w:r>
+      <w:r>
+        <w:rPr>
+          <w:rFonts w:ascii="Times New Roman" w:hAnsi="Times New Roman" w:cs="Times New Roman"/>
+          <w:sz w:val="24"/>
+          <w:szCs w:val="24"/>
+        </w:rPr>
+        <w:t xml:space="preserve"> data from the </w:t>
+      </w:r>
+      <w:r>
+        <w:rPr>
+          <w:rFonts w:ascii="Times New Roman" w:hAnsi="Times New Roman" w:cs="Times New Roman"/>
+          <w:sz w:val="24"/>
+          <w:szCs w:val="24"/>
+        </w:rPr>
+        <w:t>API provided by</w:t>
+      </w:r>
+      <w:r>
+        <w:rPr>
+          <w:rFonts w:ascii="Times New Roman" w:hAnsi="Times New Roman" w:cs="Times New Roman"/>
+          <w:sz w:val="24"/>
+          <w:szCs w:val="24"/>
+        </w:rPr>
+        <w:t xml:space="preserve"> </w:t>
       </w:r>
       <w:hyperlink r:id="rId5" w:history="1">
         <w:r>
@@ -6489,15 +6963,15 @@
           <w:sz w:val="24"/>
           <w:szCs w:val="24"/>
         </w:rPr>
-        <w:t xml:space="preserve">o visualize and analyze and </w:t>
-      </w:r>
-      <w:r>
-        <w:rPr>
-          <w:rFonts w:ascii="Times New Roman" w:hAnsi="Times New Roman" w:cs="Times New Roman"/>
-          <w:sz w:val="24"/>
-          <w:szCs w:val="24"/>
-        </w:rPr>
-        <w:t>predict the score for the succeeding over.</w:t>
+        <w:t xml:space="preserve">o </w:t>
+      </w:r>
+      <w:r>
+        <w:rPr>
+          <w:rFonts w:ascii="Times New Roman" w:hAnsi="Times New Roman" w:cs="Times New Roman"/>
+          <w:sz w:val="24"/>
+          <w:szCs w:val="24"/>
+        </w:rPr>
+        <w:t>perform data visualization.</w:t>
       </w:r>
     </w:p>
     <w:p>
@@ -6518,6 +6992,15 @@
           <w:szCs w:val="32"/>
         </w:rPr>
       </w:pPr>
+      <w:r>
+        <w:rPr>
+          <w:rFonts w:ascii="Times New Roman" w:hAnsi="Times New Roman" w:cs="Times New Roman"/>
+          <w:b/>
+          <w:sz w:val="32"/>
+          <w:szCs w:val="32"/>
+        </w:rPr>
+        <w:t xml:space="preserve">Steps for </w:t>
+      </w:r>
       <w:r>
         <w:rPr>
           <w:rFonts w:ascii="Times New Roman" w:hAnsi="Times New Roman" w:cs="Times New Roman"/>
@@ -6547,7 +7030,15 @@
           <w:sz w:val="24"/>
           <w:szCs w:val="24"/>
         </w:rPr>
-        <w:t xml:space="preserve">First we will be running zookeeper and </w:t>
+        <w:t>Run</w:t>
+      </w:r>
+      <w:r>
+        <w:rPr>
+          <w:rFonts w:ascii="Times New Roman" w:hAnsi="Times New Roman" w:cs="Times New Roman"/>
+          <w:sz w:val="24"/>
+          <w:szCs w:val="24"/>
+        </w:rPr>
+        <w:t xml:space="preserve"> zookeeper and </w:t>
       </w:r>
       <w:proofErr w:type="spellStart"/>
       <w:r>
@@ -6587,25 +7078,7 @@
           <w:sz w:val="24"/>
           <w:szCs w:val="24"/>
         </w:rPr>
-        <w:t>.\bin\windows\zookeeper-server-start.bat .\</w:t>
-      </w:r>
-      <w:proofErr w:type="spellStart"/>
-      <w:r>
-        <w:rPr>
-          <w:rFonts w:ascii="Times New Roman" w:hAnsi="Times New Roman" w:cs="Times New Roman"/>
-          <w:sz w:val="24"/>
-          <w:szCs w:val="24"/>
-        </w:rPr>
-        <w:t>config</w:t>
-      </w:r>
-      <w:proofErr w:type="spellEnd"/>
-      <w:r>
-        <w:rPr>
-          <w:rFonts w:ascii="Times New Roman" w:hAnsi="Times New Roman" w:cs="Times New Roman"/>
-          <w:sz w:val="24"/>
-          <w:szCs w:val="24"/>
-        </w:rPr>
-        <w:t>\</w:t>
+        <w:t>.\bin\windows\zookeeper-server-start.bat .\config\</w:t>
       </w:r>
       <w:proofErr w:type="spellStart"/>
       <w:r>
@@ -6637,25 +7110,7 @@
           <w:sz w:val="24"/>
           <w:szCs w:val="24"/>
         </w:rPr>
-        <w:t>.\bin\windows\kafka-server-start.bat .\</w:t>
-      </w:r>
-      <w:proofErr w:type="spellStart"/>
-      <w:r>
-        <w:rPr>
-          <w:rFonts w:ascii="Times New Roman" w:hAnsi="Times New Roman" w:cs="Times New Roman"/>
-          <w:sz w:val="24"/>
-          <w:szCs w:val="24"/>
-        </w:rPr>
-        <w:t>config</w:t>
-      </w:r>
-      <w:proofErr w:type="spellEnd"/>
-      <w:r>
-        <w:rPr>
-          <w:rFonts w:ascii="Times New Roman" w:hAnsi="Times New Roman" w:cs="Times New Roman"/>
-          <w:sz w:val="24"/>
-          <w:szCs w:val="24"/>
-        </w:rPr>
-        <w:t>\</w:t>
+        <w:t>.\bin\windows\kafka-server-start.bat .\config\</w:t>
       </w:r>
       <w:proofErr w:type="spellStart"/>
       <w:r>
@@ -6687,7 +7142,39 @@
           <w:sz w:val="24"/>
           <w:szCs w:val="24"/>
         </w:rPr>
-        <w:t xml:space="preserve">The next process is to open MongoDB which is installed within your local system and MongoDB connector to </w:t>
+        <w:t>Run</w:t>
+      </w:r>
+      <w:r>
+        <w:rPr>
+          <w:rFonts w:ascii="Times New Roman" w:hAnsi="Times New Roman" w:cs="Times New Roman"/>
+          <w:sz w:val="24"/>
+          <w:szCs w:val="24"/>
+        </w:rPr>
+        <w:t xml:space="preserve"> </w:t>
+      </w:r>
+      <w:r>
+        <w:rPr>
+          <w:rFonts w:ascii="Times New Roman" w:hAnsi="Times New Roman" w:cs="Times New Roman"/>
+          <w:sz w:val="24"/>
+          <w:szCs w:val="24"/>
+        </w:rPr>
+        <w:t xml:space="preserve">local </w:t>
+      </w:r>
+      <w:r>
+        <w:rPr>
+          <w:rFonts w:ascii="Times New Roman" w:hAnsi="Times New Roman" w:cs="Times New Roman"/>
+          <w:sz w:val="24"/>
+          <w:szCs w:val="24"/>
+        </w:rPr>
+        <w:t xml:space="preserve">MongoDB </w:t>
+      </w:r>
+      <w:r>
+        <w:rPr>
+          <w:rFonts w:ascii="Times New Roman" w:hAnsi="Times New Roman" w:cs="Times New Roman"/>
+          <w:sz w:val="24"/>
+          <w:szCs w:val="24"/>
+        </w:rPr>
+        <w:t xml:space="preserve">server and connect it </w:t>
       </w:r>
       <w:proofErr w:type="spellStart"/>
       <w:r>
@@ -6699,6 +7186,14 @@
         <w:t>PowerBI</w:t>
       </w:r>
       <w:proofErr w:type="spellEnd"/>
+      <w:r>
+        <w:rPr>
+          <w:rFonts w:ascii="Times New Roman" w:hAnsi="Times New Roman" w:cs="Times New Roman"/>
+          <w:sz w:val="24"/>
+          <w:szCs w:val="24"/>
+        </w:rPr>
+        <w:t xml:space="preserve"> using JDBC connections</w:t>
+      </w:r>
       <w:r>
         <w:rPr>
           <w:rFonts w:ascii="Times New Roman" w:hAnsi="Times New Roman" w:cs="Times New Roman"/>
@@ -6727,51 +7222,61 @@
           <w:sz w:val="24"/>
           <w:szCs w:val="24"/>
         </w:rPr>
-        <w:t>Now run</w:t>
-      </w:r>
-      <w:r>
-        <w:rPr>
-          <w:rFonts w:ascii="Times New Roman" w:hAnsi="Times New Roman" w:cs="Times New Roman"/>
-          <w:sz w:val="24"/>
-          <w:szCs w:val="24"/>
-        </w:rPr>
-        <w:t xml:space="preserve"> the producer and consumer for the customized project by the name </w:t>
+        <w:t xml:space="preserve">Build the project using </w:t>
       </w:r>
       <w:proofErr w:type="spellStart"/>
       <w:r>
         <w:rPr>
           <w:rFonts w:ascii="Times New Roman" w:hAnsi="Times New Roman" w:cs="Times New Roman"/>
-          <w:sz w:val="24"/>
-          <w:szCs w:val="24"/>
-        </w:rPr>
-        <w:t>KafkaLiveScoreStream</w:t>
+          <w:i/>
+          <w:iCs/>
+          <w:sz w:val="24"/>
+          <w:szCs w:val="24"/>
+        </w:rPr>
+        <w:t>mvn</w:t>
       </w:r>
       <w:proofErr w:type="spellEnd"/>
       <w:r>
         <w:rPr>
           <w:rFonts w:ascii="Times New Roman" w:hAnsi="Times New Roman" w:cs="Times New Roman"/>
-          <w:sz w:val="24"/>
-          <w:szCs w:val="24"/>
-        </w:rPr>
-        <w:t xml:space="preserve"> which is present in our </w:t>
+          <w:i/>
+          <w:iCs/>
+          <w:sz w:val="24"/>
+          <w:szCs w:val="24"/>
+        </w:rPr>
+        <w:t xml:space="preserve"> clean compile </w:t>
       </w:r>
       <w:proofErr w:type="spellStart"/>
-      <w:r>
-        <w:rPr>
-          <w:rFonts w:ascii="Times New Roman" w:hAnsi="Times New Roman" w:cs="Times New Roman"/>
-          <w:sz w:val="24"/>
-          <w:szCs w:val="24"/>
-        </w:rPr>
-        <w:t>Github</w:t>
+      <w:proofErr w:type="gramStart"/>
+      <w:r>
+        <w:rPr>
+          <w:rFonts w:ascii="Times New Roman" w:hAnsi="Times New Roman" w:cs="Times New Roman"/>
+          <w:i/>
+          <w:iCs/>
+          <w:sz w:val="24"/>
+          <w:szCs w:val="24"/>
+        </w:rPr>
+        <w:t>assembly:single</w:t>
       </w:r>
       <w:proofErr w:type="spellEnd"/>
-      <w:r>
-        <w:rPr>
-          <w:rFonts w:ascii="Times New Roman" w:hAnsi="Times New Roman" w:cs="Times New Roman"/>
-          <w:sz w:val="24"/>
-          <w:szCs w:val="24"/>
-        </w:rPr>
-        <w:t xml:space="preserve"> repository by using IntelliJ IDE.</w:t>
+      <w:proofErr w:type="gramEnd"/>
+      <w:r>
+        <w:rPr>
+          <w:rFonts w:ascii="Times New Roman" w:hAnsi="Times New Roman" w:cs="Times New Roman"/>
+          <w:i/>
+          <w:iCs/>
+          <w:sz w:val="24"/>
+          <w:szCs w:val="24"/>
+        </w:rPr>
+        <w:t xml:space="preserve"> </w:t>
+      </w:r>
+      <w:r>
+        <w:rPr>
+          <w:rFonts w:ascii="Times New Roman" w:hAnsi="Times New Roman" w:cs="Times New Roman"/>
+          <w:sz w:val="24"/>
+          <w:szCs w:val="24"/>
+        </w:rPr>
+        <w:t>command</w:t>
       </w:r>
     </w:p>
     <w:p>
@@ -6793,8 +7298,236 @@
           <w:sz w:val="24"/>
           <w:szCs w:val="24"/>
         </w:rPr>
-        <w:t>Here the producer gets the data from the API of the data source as mentioned above by using Java.</w:t>
-      </w:r>
+        <w:t>R</w:t>
+      </w:r>
+      <w:r>
+        <w:rPr>
+          <w:rFonts w:ascii="Times New Roman" w:hAnsi="Times New Roman" w:cs="Times New Roman"/>
+          <w:sz w:val="24"/>
+          <w:szCs w:val="24"/>
+        </w:rPr>
+        <w:t>un</w:t>
+      </w:r>
+      <w:r>
+        <w:rPr>
+          <w:rFonts w:ascii="Times New Roman" w:hAnsi="Times New Roman" w:cs="Times New Roman"/>
+          <w:sz w:val="24"/>
+          <w:szCs w:val="24"/>
+        </w:rPr>
+        <w:t xml:space="preserve"> the producer and consumer by using </w:t>
+      </w:r>
+      <w:r>
+        <w:rPr>
+          <w:rFonts w:ascii="Times New Roman" w:hAnsi="Times New Roman" w:cs="Times New Roman"/>
+          <w:sz w:val="24"/>
+          <w:szCs w:val="24"/>
+        </w:rPr>
+        <w:t xml:space="preserve">any Java </w:t>
+      </w:r>
+      <w:r>
+        <w:rPr>
+          <w:rFonts w:ascii="Times New Roman" w:hAnsi="Times New Roman" w:cs="Times New Roman"/>
+          <w:sz w:val="24"/>
+          <w:szCs w:val="24"/>
+        </w:rPr>
+        <w:t>IDE</w:t>
+      </w:r>
+      <w:r>
+        <w:rPr>
+          <w:rFonts w:ascii="Times New Roman" w:hAnsi="Times New Roman" w:cs="Times New Roman"/>
+          <w:sz w:val="24"/>
+          <w:szCs w:val="24"/>
+        </w:rPr>
+        <w:t xml:space="preserve"> using the following commands:</w:t>
+      </w:r>
+    </w:p>
+    <w:p>
+      <w:pPr>
+        <w:pStyle w:val="ListParagraph"/>
+        <w:numPr>
+          <w:ilvl w:val="1"/>
+          <w:numId w:val="14"/>
+        </w:numPr>
+        <w:rPr>
+          <w:rFonts w:ascii="Times New Roman" w:hAnsi="Times New Roman" w:cs="Times New Roman"/>
+          <w:sz w:val="24"/>
+          <w:szCs w:val="24"/>
+        </w:rPr>
+      </w:pPr>
+      <w:r>
+        <w:rPr>
+          <w:rFonts w:ascii="Times New Roman" w:hAnsi="Times New Roman" w:cs="Times New Roman"/>
+          <w:sz w:val="24"/>
+          <w:szCs w:val="24"/>
+        </w:rPr>
+        <w:t xml:space="preserve">java -cp target/KafkaLiveScoreStream-1.0-SNAPSHOT-jar-with-dependencies.jar </w:t>
+      </w:r>
+      <w:proofErr w:type="spellStart"/>
+      <w:r>
+        <w:rPr>
+          <w:rFonts w:ascii="Times New Roman" w:hAnsi="Times New Roman" w:cs="Times New Roman"/>
+          <w:sz w:val="24"/>
+          <w:szCs w:val="24"/>
+        </w:rPr>
+        <w:t>edu</w:t>
+      </w:r>
+      <w:proofErr w:type="spellEnd"/>
+      <w:r>
+        <w:rPr>
+          <w:rFonts w:ascii="Times New Roman" w:hAnsi="Times New Roman" w:cs="Times New Roman"/>
+          <w:sz w:val="24"/>
+          <w:szCs w:val="24"/>
+        </w:rPr>
+        <w:t>/</w:t>
+      </w:r>
+      <w:proofErr w:type="spellStart"/>
+      <w:r>
+        <w:rPr>
+          <w:rFonts w:ascii="Times New Roman" w:hAnsi="Times New Roman" w:cs="Times New Roman"/>
+          <w:sz w:val="24"/>
+          <w:szCs w:val="24"/>
+        </w:rPr>
+        <w:t>nwmissouri</w:t>
+      </w:r>
+      <w:proofErr w:type="spellEnd"/>
+      <w:r>
+        <w:rPr>
+          <w:rFonts w:ascii="Times New Roman" w:hAnsi="Times New Roman" w:cs="Times New Roman"/>
+          <w:sz w:val="24"/>
+          <w:szCs w:val="24"/>
+        </w:rPr>
+        <w:t>/</w:t>
+      </w:r>
+      <w:proofErr w:type="spellStart"/>
+      <w:r>
+        <w:rPr>
+          <w:rFonts w:ascii="Times New Roman" w:hAnsi="Times New Roman" w:cs="Times New Roman"/>
+          <w:sz w:val="24"/>
+          <w:szCs w:val="24"/>
+        </w:rPr>
+        <w:t>KafkaLiveScoreStream</w:t>
+      </w:r>
+      <w:proofErr w:type="spellEnd"/>
+      <w:r>
+        <w:rPr>
+          <w:rFonts w:ascii="Times New Roman" w:hAnsi="Times New Roman" w:cs="Times New Roman"/>
+          <w:sz w:val="24"/>
+          <w:szCs w:val="24"/>
+        </w:rPr>
+        <w:t>/</w:t>
+      </w:r>
+      <w:proofErr w:type="spellStart"/>
+      <w:r>
+        <w:rPr>
+          <w:rFonts w:ascii="Times New Roman" w:hAnsi="Times New Roman" w:cs="Times New Roman"/>
+          <w:sz w:val="24"/>
+          <w:szCs w:val="24"/>
+        </w:rPr>
+        <w:t>LiveScoreKafkaProducer</w:t>
+      </w:r>
+      <w:proofErr w:type="spellEnd"/>
+    </w:p>
+    <w:p>
+      <w:pPr>
+        <w:pStyle w:val="ListParagraph"/>
+        <w:numPr>
+          <w:ilvl w:val="1"/>
+          <w:numId w:val="14"/>
+        </w:numPr>
+        <w:rPr>
+          <w:rFonts w:ascii="Times New Roman" w:hAnsi="Times New Roman" w:cs="Times New Roman"/>
+          <w:sz w:val="24"/>
+          <w:szCs w:val="24"/>
+        </w:rPr>
+      </w:pPr>
+      <w:r>
+        <w:rPr>
+          <w:rFonts w:ascii="Times New Roman" w:hAnsi="Times New Roman" w:cs="Times New Roman"/>
+          <w:sz w:val="24"/>
+          <w:szCs w:val="24"/>
+        </w:rPr>
+        <w:t xml:space="preserve">java -cp target/KafkaLiveScoreStream-1.0-SNAPSHOT-jar-with-dependencies.jar </w:t>
+      </w:r>
+      <w:proofErr w:type="spellStart"/>
+      <w:r>
+        <w:rPr>
+          <w:rFonts w:ascii="Times New Roman" w:hAnsi="Times New Roman" w:cs="Times New Roman"/>
+          <w:sz w:val="24"/>
+          <w:szCs w:val="24"/>
+        </w:rPr>
+        <w:t>edu</w:t>
+      </w:r>
+      <w:proofErr w:type="spellEnd"/>
+      <w:r>
+        <w:rPr>
+          <w:rFonts w:ascii="Times New Roman" w:hAnsi="Times New Roman" w:cs="Times New Roman"/>
+          <w:sz w:val="24"/>
+          <w:szCs w:val="24"/>
+        </w:rPr>
+        <w:t>/</w:t>
+      </w:r>
+      <w:proofErr w:type="spellStart"/>
+      <w:r>
+        <w:rPr>
+          <w:rFonts w:ascii="Times New Roman" w:hAnsi="Times New Roman" w:cs="Times New Roman"/>
+          <w:sz w:val="24"/>
+          <w:szCs w:val="24"/>
+        </w:rPr>
+        <w:t>nwmissouri</w:t>
+      </w:r>
+      <w:proofErr w:type="spellEnd"/>
+      <w:r>
+        <w:rPr>
+          <w:rFonts w:ascii="Times New Roman" w:hAnsi="Times New Roman" w:cs="Times New Roman"/>
+          <w:sz w:val="24"/>
+          <w:szCs w:val="24"/>
+        </w:rPr>
+        <w:t>/</w:t>
+      </w:r>
+      <w:proofErr w:type="spellStart"/>
+      <w:r>
+        <w:rPr>
+          <w:rFonts w:ascii="Times New Roman" w:hAnsi="Times New Roman" w:cs="Times New Roman"/>
+          <w:sz w:val="24"/>
+          <w:szCs w:val="24"/>
+        </w:rPr>
+        <w:t>KafkaLiveScoreStream</w:t>
+      </w:r>
+      <w:proofErr w:type="spellEnd"/>
+      <w:r>
+        <w:rPr>
+          <w:rFonts w:ascii="Times New Roman" w:hAnsi="Times New Roman" w:cs="Times New Roman"/>
+          <w:sz w:val="24"/>
+          <w:szCs w:val="24"/>
+        </w:rPr>
+        <w:t>/</w:t>
+      </w:r>
+      <w:proofErr w:type="spellStart"/>
+      <w:r>
+        <w:rPr>
+          <w:rFonts w:ascii="Times New Roman" w:hAnsi="Times New Roman" w:cs="Times New Roman"/>
+          <w:sz w:val="24"/>
+          <w:szCs w:val="24"/>
+        </w:rPr>
+        <w:t>LiveScoreKafka</w:t>
+      </w:r>
+      <w:r>
+        <w:rPr>
+          <w:rFonts w:ascii="Times New Roman" w:hAnsi="Times New Roman" w:cs="Times New Roman"/>
+          <w:sz w:val="24"/>
+          <w:szCs w:val="24"/>
+        </w:rPr>
+        <w:t>Consum</w:t>
+      </w:r>
+      <w:r>
+        <w:rPr>
+          <w:rFonts w:ascii="Times New Roman" w:hAnsi="Times New Roman" w:cs="Times New Roman"/>
+          <w:sz w:val="24"/>
+          <w:szCs w:val="24"/>
+        </w:rPr>
+        <w:t>er</w:t>
+      </w:r>
+      <w:proofErr w:type="spellEnd"/>
     </w:p>
     <w:p>
       <w:pPr>
@@ -6815,25 +7548,7 @@
           <w:sz w:val="24"/>
           <w:szCs w:val="24"/>
         </w:rPr>
-        <w:t>The reason for using java is because of Serialization and De-</w:t>
-      </w:r>
-      <w:proofErr w:type="spellStart"/>
-      <w:r>
-        <w:rPr>
-          <w:rFonts w:ascii="Times New Roman" w:hAnsi="Times New Roman" w:cs="Times New Roman"/>
-          <w:sz w:val="24"/>
-          <w:szCs w:val="24"/>
-        </w:rPr>
-        <w:t>serelization</w:t>
-      </w:r>
-      <w:proofErr w:type="spellEnd"/>
-      <w:r>
-        <w:rPr>
-          <w:rFonts w:ascii="Times New Roman" w:hAnsi="Times New Roman" w:cs="Times New Roman"/>
-          <w:sz w:val="24"/>
-          <w:szCs w:val="24"/>
-        </w:rPr>
-        <w:t xml:space="preserve"> of the JSON data is easy.</w:t>
+        <w:t>Here the producer gets the data from the API of the data source as mentioned above by using Java.</w:t>
       </w:r>
     </w:p>
     <w:p>
@@ -6855,7 +7570,31 @@
           <w:sz w:val="24"/>
           <w:szCs w:val="24"/>
         </w:rPr>
-        <w:t>And consumer processes the data by using Java and stores the end-result using MongoDB.</w:t>
+        <w:t>The reason for using java is because of Serialization and De</w:t>
+      </w:r>
+      <w:r>
+        <w:rPr>
+          <w:rFonts w:ascii="Times New Roman" w:hAnsi="Times New Roman" w:cs="Times New Roman"/>
+          <w:sz w:val="24"/>
+          <w:szCs w:val="24"/>
+        </w:rPr>
+        <w:t>s</w:t>
+      </w:r>
+      <w:r>
+        <w:rPr>
+          <w:rFonts w:ascii="Times New Roman" w:hAnsi="Times New Roman" w:cs="Times New Roman"/>
+          <w:sz w:val="24"/>
+          <w:szCs w:val="24"/>
+        </w:rPr>
+        <w:t xml:space="preserve">erialization </w:t>
+      </w:r>
+      <w:r>
+        <w:rPr>
+          <w:rFonts w:ascii="Times New Roman" w:hAnsi="Times New Roman" w:cs="Times New Roman"/>
+          <w:sz w:val="24"/>
+          <w:szCs w:val="24"/>
+        </w:rPr>
+        <w:t>of the JSON data is easy.</w:t>
       </w:r>
     </w:p>
     <w:p>
@@ -6877,7 +7616,79 @@
           <w:sz w:val="24"/>
           <w:szCs w:val="24"/>
         </w:rPr>
-        <w:t xml:space="preserve">The reason for using MongoDB is that, it’s used to store the streamed data and also it acts as a middleware between Kafka and </w:t>
+        <w:t>C</w:t>
+      </w:r>
+      <w:r>
+        <w:rPr>
+          <w:rFonts w:ascii="Times New Roman" w:hAnsi="Times New Roman" w:cs="Times New Roman"/>
+          <w:sz w:val="24"/>
+          <w:szCs w:val="24"/>
+        </w:rPr>
+        <w:t xml:space="preserve">onsumer </w:t>
+      </w:r>
+      <w:r>
+        <w:rPr>
+          <w:rFonts w:ascii="Times New Roman" w:hAnsi="Times New Roman" w:cs="Times New Roman"/>
+          <w:sz w:val="24"/>
+          <w:szCs w:val="24"/>
+        </w:rPr>
+        <w:t>consumes</w:t>
+      </w:r>
+      <w:r>
+        <w:rPr>
+          <w:rFonts w:ascii="Times New Roman" w:hAnsi="Times New Roman" w:cs="Times New Roman"/>
+          <w:sz w:val="24"/>
+          <w:szCs w:val="24"/>
+        </w:rPr>
+        <w:t xml:space="preserve"> the data by using Java and stores the end-result using MongoDB.</w:t>
+      </w:r>
+    </w:p>
+    <w:p>
+      <w:pPr>
+        <w:pStyle w:val="ListParagraph"/>
+        <w:numPr>
+          <w:ilvl w:val="0"/>
+          <w:numId w:val="14"/>
+        </w:numPr>
+        <w:rPr>
+          <w:rFonts w:ascii="Times New Roman" w:hAnsi="Times New Roman" w:cs="Times New Roman"/>
+          <w:sz w:val="24"/>
+          <w:szCs w:val="24"/>
+        </w:rPr>
+      </w:pPr>
+      <w:r>
+        <w:rPr>
+          <w:rFonts w:ascii="Times New Roman" w:hAnsi="Times New Roman" w:cs="Times New Roman"/>
+          <w:sz w:val="24"/>
+          <w:szCs w:val="24"/>
+        </w:rPr>
+        <w:t>R</w:t>
+      </w:r>
+      <w:r>
+        <w:rPr>
+          <w:rFonts w:ascii="Times New Roman" w:hAnsi="Times New Roman" w:cs="Times New Roman"/>
+          <w:sz w:val="24"/>
+          <w:szCs w:val="24"/>
+        </w:rPr>
+        <w:t xml:space="preserve">eason for using MongoDB is that, it’s used to store the streamed data </w:t>
+      </w:r>
+      <w:proofErr w:type="gramStart"/>
+      <w:r>
+        <w:rPr>
+          <w:rFonts w:ascii="Times New Roman" w:hAnsi="Times New Roman" w:cs="Times New Roman"/>
+          <w:sz w:val="24"/>
+          <w:szCs w:val="24"/>
+        </w:rPr>
+        <w:t>and also</w:t>
+      </w:r>
+      <w:proofErr w:type="gramEnd"/>
+      <w:r>
+        <w:rPr>
+          <w:rFonts w:ascii="Times New Roman" w:hAnsi="Times New Roman" w:cs="Times New Roman"/>
+          <w:sz w:val="24"/>
+          <w:szCs w:val="24"/>
+        </w:rPr>
+        <w:t xml:space="preserve"> it acts as a middleware between Kafka and </w:t>
       </w:r>
       <w:proofErr w:type="spellStart"/>
       <w:r>
@@ -6964,33 +7775,31 @@
           <w:sz w:val="24"/>
           <w:szCs w:val="24"/>
         </w:rPr>
-        <w:t xml:space="preserve">After successful connection establishment from </w:t>
-      </w:r>
-      <w:r>
-        <w:rPr>
-          <w:rFonts w:ascii="Times New Roman" w:hAnsi="Times New Roman" w:cs="Times New Roman"/>
-          <w:sz w:val="24"/>
-          <w:szCs w:val="24"/>
-        </w:rPr>
-        <w:t xml:space="preserve">MongoDB to Power BI, we need to open the JSON file (the end result of data obtained by using </w:t>
-      </w:r>
-      <w:proofErr w:type="spellStart"/>
-      <w:r>
-        <w:rPr>
-          <w:rFonts w:ascii="Times New Roman" w:hAnsi="Times New Roman" w:cs="Times New Roman"/>
-          <w:sz w:val="24"/>
-          <w:szCs w:val="24"/>
-        </w:rPr>
-        <w:t>kafka</w:t>
-      </w:r>
-      <w:proofErr w:type="spellEnd"/>
-      <w:r>
-        <w:rPr>
-          <w:rFonts w:ascii="Times New Roman" w:hAnsi="Times New Roman" w:cs="Times New Roman"/>
-          <w:sz w:val="24"/>
-          <w:szCs w:val="24"/>
-        </w:rPr>
-        <w:t xml:space="preserve"> is stored by using MongoDB).</w:t>
+        <w:t>E</w:t>
+      </w:r>
+      <w:r>
+        <w:rPr>
+          <w:rFonts w:ascii="Times New Roman" w:hAnsi="Times New Roman" w:cs="Times New Roman"/>
+          <w:sz w:val="24"/>
+          <w:szCs w:val="24"/>
+        </w:rPr>
+        <w:t xml:space="preserve">stablishment </w:t>
+      </w:r>
+      <w:r>
+        <w:rPr>
+          <w:rFonts w:ascii="Times New Roman" w:hAnsi="Times New Roman" w:cs="Times New Roman"/>
+          <w:sz w:val="24"/>
+          <w:szCs w:val="24"/>
+        </w:rPr>
+        <w:t xml:space="preserve">connection from </w:t>
+      </w:r>
+      <w:r>
+        <w:rPr>
+          <w:rFonts w:ascii="Times New Roman" w:hAnsi="Times New Roman" w:cs="Times New Roman"/>
+          <w:sz w:val="24"/>
+          <w:szCs w:val="24"/>
+        </w:rPr>
+        <w:t>MongoDB to Power BI</w:t>
       </w:r>
     </w:p>
     <w:p>
@@ -7012,7 +7821,47 @@
           <w:sz w:val="24"/>
           <w:szCs w:val="24"/>
         </w:rPr>
-        <w:t>Then click on transform data option. A separate file will be opened wherein we will perform the following operations:</w:t>
+        <w:t>C</w:t>
+      </w:r>
+      <w:r>
+        <w:rPr>
+          <w:rFonts w:ascii="Times New Roman" w:hAnsi="Times New Roman" w:cs="Times New Roman"/>
+          <w:sz w:val="24"/>
+          <w:szCs w:val="24"/>
+        </w:rPr>
+        <w:t xml:space="preserve">lick on transform data option. A </w:t>
+      </w:r>
+      <w:r>
+        <w:rPr>
+          <w:rFonts w:ascii="Times New Roman" w:hAnsi="Times New Roman" w:cs="Times New Roman"/>
+          <w:sz w:val="24"/>
+          <w:szCs w:val="24"/>
+        </w:rPr>
+        <w:t>new</w:t>
+      </w:r>
+      <w:r>
+        <w:rPr>
+          <w:rFonts w:ascii="Times New Roman" w:hAnsi="Times New Roman" w:cs="Times New Roman"/>
+          <w:sz w:val="24"/>
+          <w:szCs w:val="24"/>
+        </w:rPr>
+        <w:t xml:space="preserve"> </w:t>
+      </w:r>
+      <w:r>
+        <w:rPr>
+          <w:rFonts w:ascii="Times New Roman" w:hAnsi="Times New Roman" w:cs="Times New Roman"/>
+          <w:sz w:val="24"/>
+          <w:szCs w:val="24"/>
+        </w:rPr>
+        <w:t>tab</w:t>
+      </w:r>
+      <w:r>
+        <w:rPr>
+          <w:rFonts w:ascii="Times New Roman" w:hAnsi="Times New Roman" w:cs="Times New Roman"/>
+          <w:sz w:val="24"/>
+          <w:szCs w:val="24"/>
+        </w:rPr>
+        <w:t xml:space="preserve"> will be opened wherein we will perform the following operations:</w:t>
       </w:r>
     </w:p>
     <w:p>
@@ -7034,7 +7883,15 @@
           <w:sz w:val="24"/>
           <w:szCs w:val="24"/>
         </w:rPr>
-        <w:t>Firstly we need to perform group-by operation upon the unique id which is generated for every individual teams.</w:t>
+        <w:t>W</w:t>
+      </w:r>
+      <w:r>
+        <w:rPr>
+          <w:rFonts w:ascii="Times New Roman" w:hAnsi="Times New Roman" w:cs="Times New Roman"/>
+          <w:sz w:val="24"/>
+          <w:szCs w:val="24"/>
+        </w:rPr>
+        <w:t>e need to perform group-by operation upon the unique id which is generated for every individual teams.</w:t>
       </w:r>
     </w:p>
     <w:p>
@@ -7056,7 +7913,49 @@
           <w:sz w:val="24"/>
           <w:szCs w:val="24"/>
         </w:rPr>
-        <w:t>Along with the operation specified above, we shall be finding most recent overs and recent score by calculating the maximum of overs and maximum score so as to obtain the most recent overs and runs scored by each team at that point of time.</w:t>
+        <w:t>W</w:t>
+      </w:r>
+      <w:r>
+        <w:rPr>
+          <w:rFonts w:ascii="Times New Roman" w:hAnsi="Times New Roman" w:cs="Times New Roman"/>
+          <w:sz w:val="24"/>
+          <w:szCs w:val="24"/>
+        </w:rPr>
+        <w:t xml:space="preserve">e </w:t>
+      </w:r>
+      <w:r>
+        <w:rPr>
+          <w:rFonts w:ascii="Times New Roman" w:hAnsi="Times New Roman" w:cs="Times New Roman"/>
+          <w:sz w:val="24"/>
+          <w:szCs w:val="24"/>
+        </w:rPr>
+        <w:t xml:space="preserve">should </w:t>
+      </w:r>
+      <w:r>
+        <w:rPr>
+          <w:rFonts w:ascii="Times New Roman" w:hAnsi="Times New Roman" w:cs="Times New Roman"/>
+          <w:sz w:val="24"/>
+          <w:szCs w:val="24"/>
+        </w:rPr>
+        <w:t xml:space="preserve">be finding most recent overs and recent score by calculating the maximum of overs and maximum score </w:t>
+      </w:r>
+      <w:proofErr w:type="gramStart"/>
+      <w:r>
+        <w:rPr>
+          <w:rFonts w:ascii="Times New Roman" w:hAnsi="Times New Roman" w:cs="Times New Roman"/>
+          <w:sz w:val="24"/>
+          <w:szCs w:val="24"/>
+        </w:rPr>
+        <w:t>so as to</w:t>
+      </w:r>
+      <w:proofErr w:type="gramEnd"/>
+      <w:r>
+        <w:rPr>
+          <w:rFonts w:ascii="Times New Roman" w:hAnsi="Times New Roman" w:cs="Times New Roman"/>
+          <w:sz w:val="24"/>
+          <w:szCs w:val="24"/>
+        </w:rPr>
+        <w:t xml:space="preserve"> obtain the most recent overs and runs scored by each team at that point of time.</w:t>
       </w:r>
     </w:p>
     <w:p>
@@ -7124,7 +8023,25 @@
           <w:sz w:val="24"/>
           <w:szCs w:val="24"/>
         </w:rPr>
-        <w:t>By adding the run rate to total score we can obtain the estimated score.</w:t>
+        <w:t xml:space="preserve">By adding the run rate to total </w:t>
+      </w:r>
+      <w:proofErr w:type="gramStart"/>
+      <w:r>
+        <w:rPr>
+          <w:rFonts w:ascii="Times New Roman" w:hAnsi="Times New Roman" w:cs="Times New Roman"/>
+          <w:sz w:val="24"/>
+          <w:szCs w:val="24"/>
+        </w:rPr>
+        <w:t>score</w:t>
+      </w:r>
+      <w:proofErr w:type="gramEnd"/>
+      <w:r>
+        <w:rPr>
+          <w:rFonts w:ascii="Times New Roman" w:hAnsi="Times New Roman" w:cs="Times New Roman"/>
+          <w:sz w:val="24"/>
+          <w:szCs w:val="24"/>
+        </w:rPr>
+        <w:t xml:space="preserve"> we can obtain the estimated score.</w:t>
       </w:r>
     </w:p>
     <w:p>
@@ -7329,16 +8246,20 @@
         <w:rPr>
           <w:rFonts w:ascii="Times New Roman" w:hAnsi="Times New Roman" w:cs="Times New Roman"/>
         </w:rPr>
-        <w:t xml:space="preserve">: </w:t>
-      </w:r>
-      <w:proofErr w:type="spellStart"/>
-      <w:r>
-        <w:rPr>
-          <w:rFonts w:ascii="Times New Roman" w:hAnsi="Times New Roman" w:cs="Times New Roman"/>
-        </w:rPr>
-        <w:t>Raghunandan</w:t>
-      </w:r>
-      <w:proofErr w:type="spellEnd"/>
+        <w:t xml:space="preserve"> and Data Extraction</w:t>
+      </w:r>
+      <w:r>
+        <w:rPr>
+          <w:rFonts w:ascii="Times New Roman" w:hAnsi="Times New Roman" w:cs="Times New Roman"/>
+        </w:rPr>
+        <w:t>: Raghunandan</w:t>
+      </w:r>
+      <w:r>
+        <w:rPr>
+          <w:rFonts w:ascii="Times New Roman" w:hAnsi="Times New Roman" w:cs="Times New Roman"/>
+        </w:rPr>
+        <w:t xml:space="preserve"> Kumar Naishadam</w:t>
+      </w:r>
     </w:p>
     <w:p>
       <w:pPr>
@@ -7364,6 +8285,7 @@
         <w:t xml:space="preserve"> to </w:t>
       </w:r>
       <w:proofErr w:type="spellStart"/>
+      <w:proofErr w:type="gramStart"/>
       <w:r>
         <w:rPr>
           <w:rFonts w:ascii="Times New Roman" w:hAnsi="Times New Roman" w:cs="Times New Roman"/>
@@ -7375,14 +8297,37 @@
         <w:rPr>
           <w:rFonts w:ascii="Times New Roman" w:hAnsi="Times New Roman" w:cs="Times New Roman"/>
         </w:rPr>
-        <w:t xml:space="preserve"> : </w:t>
-      </w:r>
-      <w:r>
-        <w:rPr>
-          <w:rFonts w:ascii="Times New Roman" w:hAnsi="Times New Roman" w:cs="Times New Roman"/>
-        </w:rPr>
-        <w:t>Nikitha Kethireddy</w:t>
-      </w:r>
+        <w:t xml:space="preserve"> :</w:t>
+      </w:r>
+      <w:proofErr w:type="gramEnd"/>
+      <w:r>
+        <w:rPr>
+          <w:rFonts w:ascii="Times New Roman" w:hAnsi="Times New Roman" w:cs="Times New Roman"/>
+        </w:rPr>
+        <w:t xml:space="preserve"> </w:t>
+      </w:r>
+      <w:proofErr w:type="spellStart"/>
+      <w:r>
+        <w:rPr>
+          <w:rFonts w:ascii="Times New Roman" w:hAnsi="Times New Roman" w:cs="Times New Roman"/>
+        </w:rPr>
+        <w:t>Nikitha</w:t>
+      </w:r>
+      <w:proofErr w:type="spellEnd"/>
+      <w:r>
+        <w:rPr>
+          <w:rFonts w:ascii="Times New Roman" w:hAnsi="Times New Roman" w:cs="Times New Roman"/>
+        </w:rPr>
+        <w:t xml:space="preserve"> </w:t>
+      </w:r>
+      <w:proofErr w:type="spellStart"/>
+      <w:r>
+        <w:rPr>
+          <w:rFonts w:ascii="Times New Roman" w:hAnsi="Times New Roman" w:cs="Times New Roman"/>
+        </w:rPr>
+        <w:t>Kethireddy</w:t>
+      </w:r>
+      <w:proofErr w:type="spellEnd"/>
     </w:p>
     <w:p>
       <w:pPr>
@@ -7423,21 +8368,7 @@
         <w:rPr>
           <w:rFonts w:ascii="Times New Roman" w:hAnsi="Times New Roman" w:cs="Times New Roman"/>
         </w:rPr>
-        <w:t xml:space="preserve">Visualization: </w:t>
-      </w:r>
-      <w:proofErr w:type="spellStart"/>
-      <w:r>
-        <w:rPr>
-          <w:rFonts w:ascii="Times New Roman" w:hAnsi="Times New Roman" w:cs="Times New Roman"/>
-        </w:rPr>
-        <w:t>Jeevan</w:t>
-      </w:r>
-      <w:proofErr w:type="spellEnd"/>
-      <w:r>
-        <w:rPr>
-          <w:rFonts w:ascii="Times New Roman" w:hAnsi="Times New Roman" w:cs="Times New Roman"/>
-        </w:rPr>
-        <w:t xml:space="preserve"> </w:t>
+        <w:t xml:space="preserve">Visualization: Jeevan </w:t>
       </w:r>
     </w:p>
     <w:p>
@@ -7497,10 +8428,7 @@
     <w:p>
       <w:pPr>
         <w:pStyle w:val="ListParagraph"/>
-        <w:numPr>
-          <w:ilvl w:val="0"/>
-          <w:numId w:val="10"/>
-        </w:numPr>
+        <w:ind w:left="1080"/>
         <w:jc w:val="center"/>
         <w:rPr>
           <w:rFonts w:ascii="Times New Roman" w:hAnsi="Times New Roman" w:cs="Times New Roman"/>
@@ -7591,23 +8519,15 @@
                         <w:txbxContent>
                           <w:p>
                             <w:r>
-                              <w:t>Import package (</w:t>
+                              <w:t xml:space="preserve">Fetch Commentary in JSON format using </w:t>
                             </w:r>
                             <w:proofErr w:type="spellStart"/>
                             <w:r>
-                              <w:t>pycricbuzz</w:t>
+                              <w:t>Pycricbuzz</w:t>
                             </w:r>
                             <w:proofErr w:type="spellEnd"/>
                             <w:r>
-                              <w:t xml:space="preserve">) into </w:t>
-                            </w:r>
-                            <w:proofErr w:type="spellStart"/>
-                            <w:r>
-                              <w:t>jupyter</w:t>
-                            </w:r>
-                            <w:proofErr w:type="spellEnd"/>
-                            <w:r>
-                              <w:t xml:space="preserve"> notebook(using python) for generating live commentary</w:t>
+                              <w:t xml:space="preserve"> package.</w:t>
                             </w:r>
                           </w:p>
                           <w:p/>
@@ -7633,42 +8553,20 @@
           </mc:Choice>
           <mc:Fallback>
             <w:pict>
-              <v:rect w14:anchorId="65FB2FDB" id="Rectangle 60" o:spid="_x0000_s1058" style="position:absolute;left:0;text-align:left;margin-left:154.75pt;margin-top:11.8pt;width:2in;height:54pt;z-index:251728896;visibility:visible;mso-wrap-style:square;mso-width-percent:0;mso-height-percent:0;mso-wrap-distance-left:9pt;mso-wrap-distance-top:0;mso-wrap-distance-right:9pt;mso-wrap-distance-bottom:0;mso-position-horizontal:absolute;mso-position-horizontal-relative:text;mso-position-vertical:absolute;mso-position-vertical-relative:text;mso-width-percent:0;mso-height-percent:0;mso-width-relative:margin;mso-height-relative:margin;v-text-anchor:middle" o:gfxdata="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" fillcolor="white [3201]" strokecolor="black [3200]" strokeweight="1pt">
+              <v:rect w14:anchorId="65FB2FDB" id="Rectangle 60" o:spid="_x0000_s1063" style="position:absolute;left:0;text-align:left;margin-left:154.75pt;margin-top:11.8pt;width:2in;height:54pt;z-index:251728896;visibility:visible;mso-wrap-style:square;mso-width-percent:0;mso-height-percent:0;mso-wrap-distance-left:9pt;mso-wrap-distance-top:0;mso-wrap-distance-right:9pt;mso-wrap-distance-bottom:0;mso-position-horizontal:absolute;mso-position-horizontal-relative:text;mso-position-vertical:absolute;mso-position-vertical-relative:text;mso-width-percent:0;mso-height-percent:0;mso-width-relative:margin;mso-height-relative:margin;v-text-anchor:middle" o:gfxdata="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" fillcolor="white [3201]" strokecolor="black [3200]" strokeweight="1pt">
                 <v:textbox>
                   <w:txbxContent>
                     <w:p>
                       <w:r>
-                        <w:t>Import package (</w:t>
+                        <w:t xml:space="preserve">Fetch Commentary in JSON format using </w:t>
                       </w:r>
                       <w:proofErr w:type="spellStart"/>
                       <w:r>
-                        <w:t>pycricbuzz</w:t>
+                        <w:t>Pycricbuzz</w:t>
                       </w:r>
                       <w:proofErr w:type="spellEnd"/>
                       <w:r>
-                        <w:t xml:space="preserve">) </w:t>
-                      </w:r>
-                      <w:r>
-                        <w:t xml:space="preserve">into </w:t>
-                      </w:r>
-                      <w:proofErr w:type="spellStart"/>
-                      <w:r>
-                        <w:t>jupyter</w:t>
-                      </w:r>
-                      <w:proofErr w:type="spellEnd"/>
-                      <w:r>
-                        <w:t xml:space="preserve"> </w:t>
-                      </w:r>
-                      <w:proofErr w:type="gramStart"/>
-                      <w:r>
-                        <w:t>notebook(</w:t>
-                      </w:r>
-                      <w:proofErr w:type="gramEnd"/>
-                      <w:r>
-                        <w:t xml:space="preserve">using python) </w:t>
-                      </w:r>
-                      <w:r>
-                        <w:t>for generating live commentary</w:t>
+                        <w:t xml:space="preserve"> package.</w:t>
                       </w:r>
                     </w:p>
                     <w:p/>
@@ -7851,10 +8749,9 @@
                         <w:txbxContent>
                           <w:p>
                             <w:r>
-                              <w:t>Generate emoji by using NLTK package for the above generated commentaries.</w:t>
+                              <w:t>Sentiment Analysis with NLTK Package and generate score</w:t>
                             </w:r>
                           </w:p>
-                          <w:p/>
                         </w:txbxContent>
                       </wps:txbx>
                       <wps:bodyPr rot="0" spcFirstLastPara="0" vertOverflow="overflow" horzOverflow="overflow" vert="horz" wrap="square" lIns="91440" tIns="45720" rIns="91440" bIns="45720" numCol="1" spcCol="0" rtlCol="0" fromWordArt="0" anchor="ctr" anchorCtr="0" forceAA="0" compatLnSpc="1">
@@ -7877,21 +8774,14 @@
           </mc:Choice>
           <mc:Fallback>
             <w:pict>
-              <v:rect w14:anchorId="71951C43" id="Rectangle 59" o:spid="_x0000_s1059" style="position:absolute;left:0;text-align:left;margin-left:0;margin-top:1.6pt;width:2in;height:54pt;z-index:251730944;visibility:visible;mso-wrap-style:square;mso-width-percent:0;mso-height-percent:0;mso-wrap-distance-left:9pt;mso-wrap-distance-top:0;mso-wrap-distance-right:9pt;mso-wrap-distance-bottom:0;mso-position-horizontal:center;mso-position-horizontal-relative:margin;mso-position-vertical:absolute;mso-position-vertical-relative:text;mso-width-percent:0;mso-height-percent:0;mso-width-relative:margin;mso-height-relative:margin;v-text-anchor:middle" o:gfxdata="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" fillcolor="white [3201]" strokecolor="black [3200]" strokeweight="1pt">
+              <v:rect w14:anchorId="71951C43" id="Rectangle 59" o:spid="_x0000_s1064" style="position:absolute;left:0;text-align:left;margin-left:0;margin-top:1.6pt;width:2in;height:54pt;z-index:251730944;visibility:visible;mso-wrap-style:square;mso-width-percent:0;mso-height-percent:0;mso-wrap-distance-left:9pt;mso-wrap-distance-top:0;mso-wrap-distance-right:9pt;mso-wrap-distance-bottom:0;mso-position-horizontal:center;mso-position-horizontal-relative:margin;mso-position-vertical:absolute;mso-position-vertical-relative:text;mso-width-percent:0;mso-height-percent:0;mso-width-relative:margin;mso-height-relative:margin;v-text-anchor:middle" o:gfxdata="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" fillcolor="white [3201]" strokecolor="black [3200]" strokeweight="1pt">
                 <v:textbox>
                   <w:txbxContent>
                     <w:p>
                       <w:r>
-                        <w:t xml:space="preserve">Generate emoji by using NLTK package for the above generated </w:t>
-                      </w:r>
-                      <w:r>
-                        <w:t>commentaries</w:t>
-                      </w:r>
-                      <w:r>
-                        <w:t>.</w:t>
+                        <w:t>Sentiment Analysis with NLTK Package and generate score</w:t>
                       </w:r>
                     </w:p>
-                    <w:p/>
                   </w:txbxContent>
                 </v:textbox>
                 <w10:wrap anchorx="margin"/>
@@ -8060,15 +8950,7 @@
                         <w:txbxContent>
                           <w:p>
                             <w:r>
-                              <w:t xml:space="preserve">Display end-result in </w:t>
-                            </w:r>
-                            <w:proofErr w:type="spellStart"/>
-                            <w:r>
-                              <w:t>jupyter</w:t>
-                            </w:r>
-                            <w:proofErr w:type="spellEnd"/>
-                            <w:r>
-                              <w:t xml:space="preserve"> notebook.</w:t>
+                              <w:t>Generate emoji using Sentiment score</w:t>
                             </w:r>
                           </w:p>
                           <w:p/>
@@ -8094,20 +8976,12 @@
           </mc:Choice>
           <mc:Fallback>
             <w:pict>
-              <v:rect w14:anchorId="239F3C8D" id="Rectangle 64" o:spid="_x0000_s1060" style="position:absolute;left:0;text-align:left;margin-left:0;margin-top:1.6pt;width:2in;height:54pt;z-index:251732992;visibility:visible;mso-wrap-style:square;mso-width-percent:0;mso-height-percent:0;mso-wrap-distance-left:9pt;mso-wrap-distance-top:0;mso-wrap-distance-right:9pt;mso-wrap-distance-bottom:0;mso-position-horizontal:center;mso-position-horizontal-relative:margin;mso-position-vertical:absolute;mso-position-vertical-relative:text;mso-width-percent:0;mso-height-percent:0;mso-width-relative:margin;mso-height-relative:margin;v-text-anchor:middle" o:gfxdata="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" fillcolor="white [3201]" strokecolor="black [3200]" strokeweight="1pt">
+              <v:rect w14:anchorId="239F3C8D" id="Rectangle 64" o:spid="_x0000_s1065" style="position:absolute;left:0;text-align:left;margin-left:0;margin-top:1.6pt;width:2in;height:54pt;z-index:251732992;visibility:visible;mso-wrap-style:square;mso-width-percent:0;mso-height-percent:0;mso-wrap-distance-left:9pt;mso-wrap-distance-top:0;mso-wrap-distance-right:9pt;mso-wrap-distance-bottom:0;mso-position-horizontal:center;mso-position-horizontal-relative:margin;mso-position-vertical:absolute;mso-position-vertical-relative:text;mso-width-percent:0;mso-height-percent:0;mso-width-relative:margin;mso-height-relative:margin;v-text-anchor:middle" o:gfxdata="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" fillcolor="white [3201]" strokecolor="black [3200]" strokeweight="1pt">
                 <v:textbox>
                   <w:txbxContent>
                     <w:p>
                       <w:r>
-                        <w:t xml:space="preserve">Display end-result in </w:t>
-                      </w:r>
-                      <w:proofErr w:type="spellStart"/>
-                      <w:r>
-                        <w:t>jupyter</w:t>
-                      </w:r>
-                      <w:proofErr w:type="spellEnd"/>
-                      <w:r>
-                        <w:t xml:space="preserve"> notebook.</w:t>
+                        <w:t>Generate emoji using Sentiment score</w:t>
                       </w:r>
                     </w:p>
                     <w:p/>
@@ -8202,18 +9076,24 @@
           <w:sz w:val="24"/>
           <w:szCs w:val="24"/>
         </w:rPr>
-        <w:t xml:space="preserve">Implementation of Python Programming: </w:t>
-      </w:r>
-      <w:proofErr w:type="spellStart"/>
-      <w:r>
-        <w:rPr>
-          <w:rFonts w:ascii="Times New Roman" w:hAnsi="Times New Roman" w:cs="Times New Roman"/>
-          <w:sz w:val="24"/>
-          <w:szCs w:val="24"/>
-        </w:rPr>
-        <w:t>Raghunandan</w:t>
-      </w:r>
-      <w:proofErr w:type="spellEnd"/>
+        <w:t>Data Extraction</w:t>
+      </w:r>
+      <w:r>
+        <w:rPr>
+          <w:rFonts w:ascii="Times New Roman" w:hAnsi="Times New Roman" w:cs="Times New Roman"/>
+          <w:sz w:val="24"/>
+          <w:szCs w:val="24"/>
+        </w:rPr>
+        <w:t>: Raghunandan</w:t>
+      </w:r>
+      <w:r>
+        <w:rPr>
+          <w:rFonts w:ascii="Times New Roman" w:hAnsi="Times New Roman" w:cs="Times New Roman"/>
+          <w:sz w:val="24"/>
+          <w:szCs w:val="24"/>
+        </w:rPr>
+        <w:t xml:space="preserve"> Kumar Naishadam</w:t>
+      </w:r>
     </w:p>
     <w:p>
       <w:pPr>
@@ -8234,27 +9114,8 @@
           <w:sz w:val="24"/>
           <w:szCs w:val="24"/>
         </w:rPr>
-        <w:t xml:space="preserve">Analysis of Commentary: </w:t>
-      </w:r>
-      <w:proofErr w:type="spellStart"/>
-      <w:r>
-        <w:rPr>
-          <w:rFonts w:ascii="Times New Roman" w:hAnsi="Times New Roman" w:cs="Times New Roman"/>
-          <w:sz w:val="24"/>
-          <w:szCs w:val="24"/>
-        </w:rPr>
-        <w:t>Dheeraj</w:t>
-      </w:r>
-      <w:proofErr w:type="spellEnd"/>
-    </w:p>
-    <w:p>
-      <w:pPr>
-        <w:rPr>
-          <w:rFonts w:ascii="Times New Roman" w:hAnsi="Times New Roman" w:cs="Times New Roman"/>
-          <w:sz w:val="24"/>
-          <w:szCs w:val="24"/>
-        </w:rPr>
-      </w:pPr>
+        <w:t>Analysis of Commentary: Dheeraj</w:t>
+      </w:r>
     </w:p>
     <w:p>
       <w:pPr>
@@ -8279,7 +9140,39 @@
           <w:sz w:val="24"/>
           <w:szCs w:val="24"/>
         </w:rPr>
-        <w:t xml:space="preserve">We are considering data from the web source known as </w:t>
+        <w:t xml:space="preserve">We are </w:t>
+      </w:r>
+      <w:r>
+        <w:rPr>
+          <w:rFonts w:ascii="Times New Roman" w:hAnsi="Times New Roman" w:cs="Times New Roman"/>
+          <w:sz w:val="24"/>
+          <w:szCs w:val="24"/>
+        </w:rPr>
+        <w:t>fetching the</w:t>
+      </w:r>
+      <w:r>
+        <w:rPr>
+          <w:rFonts w:ascii="Times New Roman" w:hAnsi="Times New Roman" w:cs="Times New Roman"/>
+          <w:sz w:val="24"/>
+          <w:szCs w:val="24"/>
+        </w:rPr>
+        <w:t xml:space="preserve"> data from the </w:t>
+      </w:r>
+      <w:r>
+        <w:rPr>
+          <w:rFonts w:ascii="Times New Roman" w:hAnsi="Times New Roman" w:cs="Times New Roman"/>
+          <w:sz w:val="24"/>
+          <w:szCs w:val="24"/>
+        </w:rPr>
+        <w:t>API provided by</w:t>
+      </w:r>
+      <w:r>
+        <w:rPr>
+          <w:rFonts w:ascii="Times New Roman" w:hAnsi="Times New Roman" w:cs="Times New Roman"/>
+          <w:sz w:val="24"/>
+          <w:szCs w:val="24"/>
+        </w:rPr>
+        <w:t xml:space="preserve"> </w:t>
       </w:r>
       <w:hyperlink r:id="rId7" w:history="1">
         <w:r>
@@ -8298,17 +9191,16 @@
           <w:sz w:val="24"/>
           <w:szCs w:val="24"/>
         </w:rPr>
-        <w:t xml:space="preserve"> to visualize and analyze and predict the score for the succeeding over.</w:t>
-      </w:r>
-    </w:p>
-    <w:p>
-      <w:pPr>
-        <w:rPr>
-          <w:rFonts w:ascii="Times New Roman" w:hAnsi="Times New Roman" w:cs="Times New Roman"/>
-          <w:sz w:val="24"/>
-          <w:szCs w:val="24"/>
-        </w:rPr>
-      </w:pPr>
+        <w:t xml:space="preserve"> to </w:t>
+      </w:r>
+      <w:r>
+        <w:rPr>
+          <w:rFonts w:ascii="Times New Roman" w:hAnsi="Times New Roman" w:cs="Times New Roman"/>
+          <w:sz w:val="24"/>
+          <w:szCs w:val="24"/>
+        </w:rPr>
+        <w:t>perform data visualization.</w:t>
+      </w:r>
     </w:p>
     <w:p>
       <w:pPr>
@@ -8332,31 +9224,19 @@
     <w:p>
       <w:pPr>
         <w:pStyle w:val="ListParagraph"/>
-        <w:numPr>
-          <w:ilvl w:val="0"/>
-          <w:numId w:val="19"/>
-        </w:numPr>
-        <w:rPr>
-          <w:rFonts w:ascii="Times New Roman" w:hAnsi="Times New Roman" w:cs="Times New Roman"/>
-          <w:sz w:val="24"/>
-          <w:szCs w:val="24"/>
-        </w:rPr>
-      </w:pPr>
-      <w:r>
-        <w:rPr>
-          <w:rFonts w:ascii="Times New Roman" w:hAnsi="Times New Roman" w:cs="Times New Roman"/>
-          <w:sz w:val="24"/>
-          <w:szCs w:val="24"/>
-        </w:rPr>
-        <w:t xml:space="preserve">This website contains an API called as </w:t>
-      </w:r>
-      <w:r>
-        <w:rPr>
-          <w:rFonts w:ascii="Times New Roman" w:hAnsi="Times New Roman" w:cs="Times New Roman"/>
-          <w:sz w:val="24"/>
-          <w:szCs w:val="24"/>
-        </w:rPr>
-        <w:t>“</w:t>
+        <w:rPr>
+          <w:rFonts w:ascii="Times New Roman" w:hAnsi="Times New Roman" w:cs="Times New Roman"/>
+          <w:sz w:val="24"/>
+          <w:szCs w:val="24"/>
+        </w:rPr>
+      </w:pPr>
+      <w:r>
+        <w:rPr>
+          <w:rFonts w:ascii="Times New Roman" w:hAnsi="Times New Roman" w:cs="Times New Roman"/>
+          <w:sz w:val="24"/>
+          <w:szCs w:val="24"/>
+        </w:rPr>
+        <w:t>Commentary data will be extracted using a python package called “</w:t>
       </w:r>
       <w:proofErr w:type="spellStart"/>
       <w:r>
@@ -8376,13 +9256,24 @@
         </w:rPr>
         <w:t>”</w:t>
       </w:r>
-      <w:r>
-        <w:rPr>
-          <w:rFonts w:ascii="Times New Roman" w:hAnsi="Times New Roman" w:cs="Times New Roman"/>
-          <w:sz w:val="24"/>
-          <w:szCs w:val="24"/>
-        </w:rPr>
-        <w:t xml:space="preserve"> which is exclusively used to extract data using python programming.</w:t>
+    </w:p>
+    <w:p>
+      <w:pPr>
+        <w:rPr>
+          <w:rFonts w:ascii="Times New Roman" w:hAnsi="Times New Roman" w:cs="Times New Roman"/>
+          <w:b/>
+          <w:sz w:val="32"/>
+          <w:szCs w:val="32"/>
+        </w:rPr>
+      </w:pPr>
+      <w:r>
+        <w:rPr>
+          <w:rFonts w:ascii="Times New Roman" w:hAnsi="Times New Roman" w:cs="Times New Roman"/>
+          <w:b/>
+          <w:sz w:val="32"/>
+          <w:szCs w:val="32"/>
+        </w:rPr>
+        <w:t>Data Analyzing:</w:t>
       </w:r>
     </w:p>
     <w:p>
@@ -8390,7 +9281,7 @@
         <w:pStyle w:val="ListParagraph"/>
         <w:numPr>
           <w:ilvl w:val="0"/>
-          <w:numId w:val="19"/>
+          <w:numId w:val="20"/>
         </w:numPr>
         <w:rPr>
           <w:rFonts w:ascii="Times New Roman" w:hAnsi="Times New Roman" w:cs="Times New Roman"/>
@@ -8404,17 +9295,46 @@
           <w:sz w:val="24"/>
           <w:szCs w:val="24"/>
         </w:rPr>
-        <w:t>So we will be extracting only the commentary from the web source by using the above mentioned API.</w:t>
-      </w:r>
-    </w:p>
-    <w:p>
-      <w:pPr>
-        <w:rPr>
-          <w:rFonts w:ascii="Times New Roman" w:hAnsi="Times New Roman" w:cs="Times New Roman"/>
-          <w:sz w:val="24"/>
-          <w:szCs w:val="24"/>
-        </w:rPr>
-      </w:pPr>
+        <w:t xml:space="preserve">Data Analysis is done by using a package called as NLTK </w:t>
+      </w:r>
+      <w:r>
+        <w:rPr>
+          <w:rFonts w:ascii="Times New Roman" w:hAnsi="Times New Roman" w:cs="Times New Roman"/>
+          <w:sz w:val="24"/>
+          <w:szCs w:val="24"/>
+        </w:rPr>
+        <w:t>which results in score</w:t>
+      </w:r>
+      <w:r>
+        <w:rPr>
+          <w:rFonts w:ascii="Times New Roman" w:hAnsi="Times New Roman" w:cs="Times New Roman"/>
+          <w:sz w:val="24"/>
+          <w:szCs w:val="24"/>
+        </w:rPr>
+        <w:t>.</w:t>
+      </w:r>
+    </w:p>
+    <w:p>
+      <w:pPr>
+        <w:pStyle w:val="ListParagraph"/>
+        <w:numPr>
+          <w:ilvl w:val="0"/>
+          <w:numId w:val="20"/>
+        </w:numPr>
+        <w:rPr>
+          <w:rFonts w:ascii="Times New Roman" w:hAnsi="Times New Roman" w:cs="Times New Roman"/>
+          <w:sz w:val="24"/>
+          <w:szCs w:val="24"/>
+        </w:rPr>
+      </w:pPr>
+      <w:r>
+        <w:rPr>
+          <w:rFonts w:ascii="Times New Roman" w:hAnsi="Times New Roman" w:cs="Times New Roman"/>
+          <w:sz w:val="24"/>
+          <w:szCs w:val="24"/>
+        </w:rPr>
+        <w:t>Based on the score emojis will be generated.</w:t>
+      </w:r>
     </w:p>
     <w:p>
       <w:pPr>
@@ -8425,71 +9345,13 @@
           <w:szCs w:val="32"/>
         </w:rPr>
       </w:pPr>
-    </w:p>
-    <w:p>
-      <w:pPr>
+      <w:r>
         <w:rPr>
           <w:rFonts w:ascii="Times New Roman" w:hAnsi="Times New Roman" w:cs="Times New Roman"/>
           <w:b/>
           <w:sz w:val="32"/>
           <w:szCs w:val="32"/>
         </w:rPr>
-      </w:pPr>
-      <w:bookmarkStart w:id="0" w:name="_GoBack"/>
-      <w:bookmarkEnd w:id="0"/>
-      <w:r>
-        <w:rPr>
-          <w:rFonts w:ascii="Times New Roman" w:hAnsi="Times New Roman" w:cs="Times New Roman"/>
-          <w:b/>
-          <w:sz w:val="32"/>
-          <w:szCs w:val="32"/>
-        </w:rPr>
-        <w:lastRenderedPageBreak/>
-        <w:t>Data Analyzing:</w:t>
-      </w:r>
-    </w:p>
-    <w:p>
-      <w:pPr>
-        <w:rPr>
-          <w:rFonts w:ascii="Times New Roman" w:hAnsi="Times New Roman" w:cs="Times New Roman"/>
-          <w:sz w:val="24"/>
-          <w:szCs w:val="24"/>
-        </w:rPr>
-      </w:pPr>
-      <w:r>
-        <w:rPr>
-          <w:rFonts w:ascii="Times New Roman" w:hAnsi="Times New Roman" w:cs="Times New Roman"/>
-          <w:sz w:val="24"/>
-          <w:szCs w:val="24"/>
-        </w:rPr>
-        <w:t>Data Analysis is done by using a separate package called as NLTK which is abbreviated as Natural Language Toolkit.</w:t>
-      </w:r>
-    </w:p>
-    <w:p>
-      <w:pPr>
-        <w:rPr>
-          <w:rFonts w:ascii="Times New Roman" w:hAnsi="Times New Roman" w:cs="Times New Roman"/>
-          <w:sz w:val="32"/>
-          <w:szCs w:val="32"/>
-        </w:rPr>
-      </w:pPr>
-    </w:p>
-    <w:p>
-      <w:pPr>
-        <w:rPr>
-          <w:rFonts w:ascii="Times New Roman" w:hAnsi="Times New Roman" w:cs="Times New Roman"/>
-          <w:b/>
-          <w:sz w:val="32"/>
-          <w:szCs w:val="32"/>
-        </w:rPr>
-      </w:pPr>
-      <w:r>
-        <w:rPr>
-          <w:rFonts w:ascii="Times New Roman" w:hAnsi="Times New Roman" w:cs="Times New Roman"/>
-          <w:b/>
-          <w:sz w:val="32"/>
-          <w:szCs w:val="32"/>
-        </w:rPr>
         <w:t>Data Visualization:</w:t>
       </w:r>
     </w:p>
@@ -8509,26 +9371,6 @@
         </w:rPr>
         <w:t>The data thus obtained will be visualized by using python programming.</w:t>
       </w:r>
-    </w:p>
-    <w:p>
-      <w:pPr>
-        <w:rPr>
-          <w:rFonts w:ascii="Times New Roman" w:hAnsi="Times New Roman" w:cs="Times New Roman"/>
-          <w:b/>
-          <w:sz w:val="32"/>
-          <w:szCs w:val="32"/>
-        </w:rPr>
-      </w:pPr>
-    </w:p>
-    <w:p>
-      <w:pPr>
-        <w:rPr>
-          <w:rFonts w:ascii="Times New Roman" w:hAnsi="Times New Roman" w:cs="Times New Roman"/>
-          <w:b/>
-          <w:sz w:val="32"/>
-          <w:szCs w:val="32"/>
-        </w:rPr>
-      </w:pPr>
     </w:p>
     <w:sectPr>
       <w:pgSz w:w="12240" w:h="15840"/>
@@ -8541,7 +9383,7 @@
 </file>
 
 <file path=word/numbering.xml><?xml version="1.0" encoding="utf-8"?>
-<w:numbering xmlns:wpc="http://schemas.microsoft.com/office/word/2010/wordprocessingCanvas" xmlns:cx="http://schemas.microsoft.com/office/drawing/2014/chartex" xmlns:cx1="http://schemas.microsoft.com/office/drawing/2015/9/8/chartex" xmlns:mc="http://schemas.openxmlformats.org/markup-compatibility/2006" xmlns:o="urn:schemas-microsoft-com:office:office" xmlns:r="http://schemas.openxmlformats.org/officeDocument/2006/relationships" xmlns:m="http://schemas.openxmlformats.org/officeDocument/2006/math" xmlns:v="urn:schemas-microsoft-com:vml" xmlns:wp14="http://schemas.microsoft.com/office/word/2010/wordprocessingDrawing" xmlns:wp="http://schemas.openxmlformats.org/drawingml/2006/wordprocessingDrawing" xmlns:w10="urn:schemas-microsoft-com:office:word" xmlns:w="http://schemas.openxmlformats.org/wordprocessingml/2006/main" xmlns:w14="http://schemas.microsoft.com/office/word/2010/wordml" xmlns:w15="http://schemas.microsoft.com/office/word/2012/wordml" xmlns:w16se="http://schemas.microsoft.com/office/word/2015/wordml/symex" xmlns:wpg="http://schemas.microsoft.com/office/word/2010/wordprocessingGroup" xmlns:wpi="http://schemas.microsoft.com/office/word/2010/wordprocessingInk" xmlns:wne="http://schemas.microsoft.com/office/word/2006/wordml" xmlns:wps="http://schemas.microsoft.com/office/word/2010/wordprocessingShape" mc:Ignorable="w14 w15 w16se wp14">
+<w:numbering xmlns:wpc="http://schemas.microsoft.com/office/word/2010/wordprocessingCanvas" xmlns:cx="http://schemas.microsoft.com/office/drawing/2014/chartex" xmlns:cx1="http://schemas.microsoft.com/office/drawing/2015/9/8/chartex" xmlns:cx2="http://schemas.microsoft.com/office/drawing/2015/10/21/chartex" xmlns:cx3="http://schemas.microsoft.com/office/drawing/2016/5/9/chartex" xmlns:cx4="http://schemas.microsoft.com/office/drawing/2016/5/10/chartex" xmlns:cx5="http://schemas.microsoft.com/office/drawing/2016/5/11/chartex" xmlns:cx6="http://schemas.microsoft.com/office/drawing/2016/5/12/chartex" xmlns:cx7="http://schemas.microsoft.com/office/drawing/2016/5/13/chartex" xmlns:cx8="http://schemas.microsoft.com/office/drawing/2016/5/14/chartex" xmlns:mc="http://schemas.openxmlformats.org/markup-compatibility/2006" xmlns:aink="http://schemas.microsoft.com/office/drawing/2016/ink" xmlns:am3d="http://schemas.microsoft.com/office/drawing/2017/model3d" xmlns:o="urn:schemas-microsoft-com:office:office" xmlns:r="http://schemas.openxmlformats.org/officeDocument/2006/relationships" xmlns:m="http://schemas.openxmlformats.org/officeDocument/2006/math" xmlns:v="urn:schemas-microsoft-com:vml" xmlns:wp14="http://schemas.microsoft.com/office/word/2010/wordprocessingDrawing" xmlns:wp="http://schemas.openxmlformats.org/drawingml/2006/wordprocessingDrawing" xmlns:w10="urn:schemas-microsoft-com:office:word" xmlns:w="http://schemas.openxmlformats.org/wordprocessingml/2006/main" xmlns:w14="http://schemas.microsoft.com/office/word/2010/wordml" xmlns:w15="http://schemas.microsoft.com/office/word/2012/wordml" xmlns:w16cid="http://schemas.microsoft.com/office/word/2016/wordml/cid" xmlns:w16se="http://schemas.microsoft.com/office/word/2015/wordml/symex" xmlns:wpg="http://schemas.microsoft.com/office/word/2010/wordprocessingGroup" xmlns:wpi="http://schemas.microsoft.com/office/word/2010/wordprocessingInk" xmlns:wne="http://schemas.microsoft.com/office/word/2006/wordml" xmlns:wps="http://schemas.microsoft.com/office/word/2010/wordprocessingShape" mc:Ignorable="w14 w15 w16se w16cid wp14">
   <w:abstractNum w:abstractNumId="0" w15:restartNumberingAfterBreak="0">
     <w:nsid w:val="050D66BC"/>
     <w:multiLevelType w:val="hybridMultilevel"/>
@@ -10085,6 +10927,119 @@
     </w:lvl>
   </w:abstractNum>
   <w:abstractNum w:abstractNumId="15" w15:restartNumberingAfterBreak="0">
+    <w:nsid w:val="5E1A5CC9"/>
+    <w:multiLevelType w:val="hybridMultilevel"/>
+    <w:tmpl w:val="032E68B0"/>
+    <w:lvl w:ilvl="0" w:tplc="04090001">
+      <w:start w:val="1"/>
+      <w:numFmt w:val="bullet"/>
+      <w:lvlText w:val=""/>
+      <w:lvlJc w:val="left"/>
+      <w:pPr>
+        <w:ind w:left="720" w:hanging="360"/>
+      </w:pPr>
+      <w:rPr>
+        <w:rFonts w:ascii="Symbol" w:hAnsi="Symbol" w:hint="default"/>
+      </w:rPr>
+    </w:lvl>
+    <w:lvl w:ilvl="1" w:tplc="04090003" w:tentative="1">
+      <w:start w:val="1"/>
+      <w:numFmt w:val="bullet"/>
+      <w:lvlText w:val="o"/>
+      <w:lvlJc w:val="left"/>
+      <w:pPr>
+        <w:ind w:left="1440" w:hanging="360"/>
+      </w:pPr>
+      <w:rPr>
+        <w:rFonts w:ascii="Courier New" w:hAnsi="Courier New" w:cs="Courier New" w:hint="default"/>
+      </w:rPr>
+    </w:lvl>
+    <w:lvl w:ilvl="2" w:tplc="04090005" w:tentative="1">
+      <w:start w:val="1"/>
+      <w:numFmt w:val="bullet"/>
+      <w:lvlText w:val=""/>
+      <w:lvlJc w:val="left"/>
+      <w:pPr>
+        <w:ind w:left="2160" w:hanging="360"/>
+      </w:pPr>
+      <w:rPr>
+        <w:rFonts w:ascii="Wingdings" w:hAnsi="Wingdings" w:hint="default"/>
+      </w:rPr>
+    </w:lvl>
+    <w:lvl w:ilvl="3" w:tplc="04090001" w:tentative="1">
+      <w:start w:val="1"/>
+      <w:numFmt w:val="bullet"/>
+      <w:lvlText w:val=""/>
+      <w:lvlJc w:val="left"/>
+      <w:pPr>
+        <w:ind w:left="2880" w:hanging="360"/>
+      </w:pPr>
+      <w:rPr>
+        <w:rFonts w:ascii="Symbol" w:hAnsi="Symbol" w:hint="default"/>
+      </w:rPr>
+    </w:lvl>
+    <w:lvl w:ilvl="4" w:tplc="04090003" w:tentative="1">
+      <w:start w:val="1"/>
+      <w:numFmt w:val="bullet"/>
+      <w:lvlText w:val="o"/>
+      <w:lvlJc w:val="left"/>
+      <w:pPr>
+        <w:ind w:left="3600" w:hanging="360"/>
+      </w:pPr>
+      <w:rPr>
+        <w:rFonts w:ascii="Courier New" w:hAnsi="Courier New" w:cs="Courier New" w:hint="default"/>
+      </w:rPr>
+    </w:lvl>
+    <w:lvl w:ilvl="5" w:tplc="04090005" w:tentative="1">
+      <w:start w:val="1"/>
+      <w:numFmt w:val="bullet"/>
+      <w:lvlText w:val=""/>
+      <w:lvlJc w:val="left"/>
+      <w:pPr>
+        <w:ind w:left="4320" w:hanging="360"/>
+      </w:pPr>
+      <w:rPr>
+        <w:rFonts w:ascii="Wingdings" w:hAnsi="Wingdings" w:hint="default"/>
+      </w:rPr>
+    </w:lvl>
+    <w:lvl w:ilvl="6" w:tplc="04090001" w:tentative="1">
+      <w:start w:val="1"/>
+      <w:numFmt w:val="bullet"/>
+      <w:lvlText w:val=""/>
+      <w:lvlJc w:val="left"/>
+      <w:pPr>
+        <w:ind w:left="5040" w:hanging="360"/>
+      </w:pPr>
+      <w:rPr>
+        <w:rFonts w:ascii="Symbol" w:hAnsi="Symbol" w:hint="default"/>
+      </w:rPr>
+    </w:lvl>
+    <w:lvl w:ilvl="7" w:tplc="04090003" w:tentative="1">
+      <w:start w:val="1"/>
+      <w:numFmt w:val="bullet"/>
+      <w:lvlText w:val="o"/>
+      <w:lvlJc w:val="left"/>
+      <w:pPr>
+        <w:ind w:left="5760" w:hanging="360"/>
+      </w:pPr>
+      <w:rPr>
+        <w:rFonts w:ascii="Courier New" w:hAnsi="Courier New" w:cs="Courier New" w:hint="default"/>
+      </w:rPr>
+    </w:lvl>
+    <w:lvl w:ilvl="8" w:tplc="04090005" w:tentative="1">
+      <w:start w:val="1"/>
+      <w:numFmt w:val="bullet"/>
+      <w:lvlText w:val=""/>
+      <w:lvlJc w:val="left"/>
+      <w:pPr>
+        <w:ind w:left="6480" w:hanging="360"/>
+      </w:pPr>
+      <w:rPr>
+        <w:rFonts w:ascii="Wingdings" w:hAnsi="Wingdings" w:hint="default"/>
+      </w:rPr>
+    </w:lvl>
+  </w:abstractNum>
+  <w:abstractNum w:abstractNumId="16" w15:restartNumberingAfterBreak="0">
     <w:nsid w:val="673948B4"/>
     <w:multiLevelType w:val="hybridMultilevel"/>
     <w:tmpl w:val="A4EC8AF6"/>
@@ -10170,7 +11125,7 @@
       </w:pPr>
     </w:lvl>
   </w:abstractNum>
-  <w:abstractNum w:abstractNumId="16" w15:restartNumberingAfterBreak="0">
+  <w:abstractNum w:abstractNumId="17" w15:restartNumberingAfterBreak="0">
     <w:nsid w:val="6DDD7B31"/>
     <w:multiLevelType w:val="hybridMultilevel"/>
     <w:tmpl w:val="99DADEFE"/>
@@ -10256,10 +11211,10 @@
       </w:pPr>
     </w:lvl>
   </w:abstractNum>
-  <w:abstractNum w:abstractNumId="17" w15:restartNumberingAfterBreak="0">
+  <w:abstractNum w:abstractNumId="18" w15:restartNumberingAfterBreak="0">
     <w:nsid w:val="75B61E6E"/>
     <w:multiLevelType w:val="hybridMultilevel"/>
-    <w:tmpl w:val="398869A8"/>
+    <w:tmpl w:val="E26E485A"/>
     <w:lvl w:ilvl="0" w:tplc="04090001">
       <w:start w:val="1"/>
       <w:numFmt w:val="bullet"/>
@@ -10272,104 +11227,104 @@
         <w:rFonts w:ascii="Symbol" w:hAnsi="Symbol" w:hint="default"/>
       </w:rPr>
     </w:lvl>
-    <w:lvl w:ilvl="1" w:tplc="04090003">
+    <w:lvl w:ilvl="1" w:tplc="0409000B">
+      <w:start w:val="1"/>
+      <w:numFmt w:val="bullet"/>
+      <w:lvlText w:val=""/>
+      <w:lvlJc w:val="left"/>
+      <w:pPr>
+        <w:ind w:left="1440" w:hanging="360"/>
+      </w:pPr>
+      <w:rPr>
+        <w:rFonts w:ascii="Wingdings" w:hAnsi="Wingdings" w:hint="default"/>
+      </w:rPr>
+    </w:lvl>
+    <w:lvl w:ilvl="2" w:tplc="04090005" w:tentative="1">
+      <w:start w:val="1"/>
+      <w:numFmt w:val="bullet"/>
+      <w:lvlText w:val=""/>
+      <w:lvlJc w:val="left"/>
+      <w:pPr>
+        <w:ind w:left="2160" w:hanging="360"/>
+      </w:pPr>
+      <w:rPr>
+        <w:rFonts w:ascii="Wingdings" w:hAnsi="Wingdings" w:hint="default"/>
+      </w:rPr>
+    </w:lvl>
+    <w:lvl w:ilvl="3" w:tplc="04090001" w:tentative="1">
+      <w:start w:val="1"/>
+      <w:numFmt w:val="bullet"/>
+      <w:lvlText w:val=""/>
+      <w:lvlJc w:val="left"/>
+      <w:pPr>
+        <w:ind w:left="2880" w:hanging="360"/>
+      </w:pPr>
+      <w:rPr>
+        <w:rFonts w:ascii="Symbol" w:hAnsi="Symbol" w:hint="default"/>
+      </w:rPr>
+    </w:lvl>
+    <w:lvl w:ilvl="4" w:tplc="04090003" w:tentative="1">
       <w:start w:val="1"/>
       <w:numFmt w:val="bullet"/>
       <w:lvlText w:val="o"/>
       <w:lvlJc w:val="left"/>
       <w:pPr>
-        <w:ind w:left="1440" w:hanging="360"/>
+        <w:ind w:left="3600" w:hanging="360"/>
       </w:pPr>
       <w:rPr>
         <w:rFonts w:ascii="Courier New" w:hAnsi="Courier New" w:cs="Courier New" w:hint="default"/>
       </w:rPr>
     </w:lvl>
-    <w:lvl w:ilvl="2" w:tplc="04090005" w:tentative="1">
+    <w:lvl w:ilvl="5" w:tplc="04090005" w:tentative="1">
       <w:start w:val="1"/>
       <w:numFmt w:val="bullet"/>
       <w:lvlText w:val=""/>
       <w:lvlJc w:val="left"/>
       <w:pPr>
-        <w:ind w:left="2160" w:hanging="360"/>
+        <w:ind w:left="4320" w:hanging="360"/>
       </w:pPr>
       <w:rPr>
         <w:rFonts w:ascii="Wingdings" w:hAnsi="Wingdings" w:hint="default"/>
       </w:rPr>
     </w:lvl>
-    <w:lvl w:ilvl="3" w:tplc="04090001" w:tentative="1">
+    <w:lvl w:ilvl="6" w:tplc="04090001" w:tentative="1">
       <w:start w:val="1"/>
       <w:numFmt w:val="bullet"/>
       <w:lvlText w:val=""/>
       <w:lvlJc w:val="left"/>
       <w:pPr>
-        <w:ind w:left="2880" w:hanging="360"/>
+        <w:ind w:left="5040" w:hanging="360"/>
       </w:pPr>
       <w:rPr>
         <w:rFonts w:ascii="Symbol" w:hAnsi="Symbol" w:hint="default"/>
       </w:rPr>
     </w:lvl>
-    <w:lvl w:ilvl="4" w:tplc="04090003" w:tentative="1">
+    <w:lvl w:ilvl="7" w:tplc="04090003" w:tentative="1">
       <w:start w:val="1"/>
       <w:numFmt w:val="bullet"/>
       <w:lvlText w:val="o"/>
       <w:lvlJc w:val="left"/>
       <w:pPr>
-        <w:ind w:left="3600" w:hanging="360"/>
+        <w:ind w:left="5760" w:hanging="360"/>
       </w:pPr>
       <w:rPr>
         <w:rFonts w:ascii="Courier New" w:hAnsi="Courier New" w:cs="Courier New" w:hint="default"/>
       </w:rPr>
     </w:lvl>
-    <w:lvl w:ilvl="5" w:tplc="04090005" w:tentative="1">
+    <w:lvl w:ilvl="8" w:tplc="04090005" w:tentative="1">
       <w:start w:val="1"/>
       <w:numFmt w:val="bullet"/>
       <w:lvlText w:val=""/>
       <w:lvlJc w:val="left"/>
       <w:pPr>
-        <w:ind w:left="4320" w:hanging="360"/>
+        <w:ind w:left="6480" w:hanging="360"/>
       </w:pPr>
       <w:rPr>
         <w:rFonts w:ascii="Wingdings" w:hAnsi="Wingdings" w:hint="default"/>
       </w:rPr>
     </w:lvl>
-    <w:lvl w:ilvl="6" w:tplc="04090001" w:tentative="1">
-      <w:start w:val="1"/>
-      <w:numFmt w:val="bullet"/>
-      <w:lvlText w:val=""/>
-      <w:lvlJc w:val="left"/>
-      <w:pPr>
-        <w:ind w:left="5040" w:hanging="360"/>
-      </w:pPr>
-      <w:rPr>
-        <w:rFonts w:ascii="Symbol" w:hAnsi="Symbol" w:hint="default"/>
-      </w:rPr>
-    </w:lvl>
-    <w:lvl w:ilvl="7" w:tplc="04090003" w:tentative="1">
-      <w:start w:val="1"/>
-      <w:numFmt w:val="bullet"/>
-      <w:lvlText w:val="o"/>
-      <w:lvlJc w:val="left"/>
-      <w:pPr>
-        <w:ind w:left="5760" w:hanging="360"/>
-      </w:pPr>
-      <w:rPr>
-        <w:rFonts w:ascii="Courier New" w:hAnsi="Courier New" w:cs="Courier New" w:hint="default"/>
-      </w:rPr>
-    </w:lvl>
-    <w:lvl w:ilvl="8" w:tplc="04090005" w:tentative="1">
-      <w:start w:val="1"/>
-      <w:numFmt w:val="bullet"/>
-      <w:lvlText w:val=""/>
-      <w:lvlJc w:val="left"/>
-      <w:pPr>
-        <w:ind w:left="6480" w:hanging="360"/>
-      </w:pPr>
-      <w:rPr>
-        <w:rFonts w:ascii="Wingdings" w:hAnsi="Wingdings" w:hint="default"/>
-      </w:rPr>
-    </w:lvl>
   </w:abstractNum>
-  <w:abstractNum w:abstractNumId="18" w15:restartNumberingAfterBreak="0">
+  <w:abstractNum w:abstractNumId="19" w15:restartNumberingAfterBreak="0">
     <w:nsid w:val="7F8A2911"/>
     <w:multiLevelType w:val="hybridMultilevel"/>
     <w:tmpl w:val="76AAF7C8"/>
@@ -10489,13 +11444,13 @@
     <w:abstractNumId w:val="10"/>
   </w:num>
   <w:num w:numId="3">
-    <w:abstractNumId w:val="16"/>
+    <w:abstractNumId w:val="17"/>
   </w:num>
   <w:num w:numId="4">
     <w:abstractNumId w:val="2"/>
   </w:num>
   <w:num w:numId="5">
-    <w:abstractNumId w:val="15"/>
+    <w:abstractNumId w:val="16"/>
   </w:num>
   <w:num w:numId="6">
     <w:abstractNumId w:val="5"/>
@@ -10522,7 +11477,7 @@
     <w:abstractNumId w:val="3"/>
   </w:num>
   <w:num w:numId="14">
-    <w:abstractNumId w:val="17"/>
+    <w:abstractNumId w:val="18"/>
   </w:num>
   <w:num w:numId="15">
     <w:abstractNumId w:val="4"/>
@@ -10537,13 +11492,16 @@
     <w:abstractNumId w:val="9"/>
   </w:num>
   <w:num w:numId="19">
-    <w:abstractNumId w:val="18"/>
+    <w:abstractNumId w:val="19"/>
+  </w:num>
+  <w:num w:numId="20">
+    <w:abstractNumId w:val="15"/>
   </w:num>
 </w:numbering>
 </file>
 
 <file path=word/styles.xml><?xml version="1.0" encoding="utf-8"?>
-<w:styles xmlns:mc="http://schemas.openxmlformats.org/markup-compatibility/2006" xmlns:r="http://schemas.openxmlformats.org/officeDocument/2006/relationships" xmlns:w="http://schemas.openxmlformats.org/wordprocessingml/2006/main" xmlns:w14="http://schemas.microsoft.com/office/word/2010/wordml" xmlns:w15="http://schemas.microsoft.com/office/word/2012/wordml" xmlns:w16se="http://schemas.microsoft.com/office/word/2015/wordml/symex" mc:Ignorable="w14 w15 w16se">
+<w:styles xmlns:mc="http://schemas.openxmlformats.org/markup-compatibility/2006" xmlns:r="http://schemas.openxmlformats.org/officeDocument/2006/relationships" xmlns:w="http://schemas.openxmlformats.org/wordprocessingml/2006/main" xmlns:w14="http://schemas.microsoft.com/office/word/2010/wordml" xmlns:w15="http://schemas.microsoft.com/office/word/2012/wordml" xmlns:w16cid="http://schemas.microsoft.com/office/word/2016/wordml/cid" xmlns:w16se="http://schemas.microsoft.com/office/word/2015/wordml/symex" mc:Ignorable="w14 w15 w16se w16cid">
   <w:docDefaults>
     <w:rPrDefault>
       <w:rPr>
@@ -10559,7 +11517,7 @@
       </w:pPr>
     </w:pPrDefault>
   </w:docDefaults>
-  <w:latentStyles w:defLockedState="0" w:defUIPriority="99" w:defSemiHidden="0" w:defUnhideWhenUsed="0" w:defQFormat="0" w:count="371">
+  <w:latentStyles w:defLockedState="0" w:defUIPriority="99" w:defSemiHidden="0" w:defUnhideWhenUsed="0" w:defQFormat="0" w:count="376">
     <w:lsdException w:name="Normal" w:uiPriority="0" w:qFormat="1"/>
     <w:lsdException w:name="heading 1" w:uiPriority="9" w:qFormat="1"/>
     <w:lsdException w:name="heading 2" w:semiHidden="1" w:uiPriority="9" w:unhideWhenUsed="1" w:qFormat="1"/>
@@ -10665,7 +11623,6 @@
     <w:lsdException w:name="HTML Sample" w:semiHidden="1" w:unhideWhenUsed="1"/>
     <w:lsdException w:name="HTML Typewriter" w:semiHidden="1" w:unhideWhenUsed="1"/>
     <w:lsdException w:name="HTML Variable" w:semiHidden="1" w:unhideWhenUsed="1"/>
-    <w:lsdException w:name="Normal Table" w:semiHidden="1" w:unhideWhenUsed="1"/>
     <w:lsdException w:name="annotation subject" w:semiHidden="1" w:unhideWhenUsed="1"/>
     <w:lsdException w:name="No List" w:semiHidden="1" w:unhideWhenUsed="1"/>
     <w:lsdException w:name="Outline List 1" w:semiHidden="1" w:unhideWhenUsed="1"/>
@@ -10708,11 +11665,8 @@
     <w:lsdException w:name="Table Contemporary" w:semiHidden="1" w:unhideWhenUsed="1"/>
     <w:lsdException w:name="Table Elegant" w:semiHidden="1" w:unhideWhenUsed="1"/>
     <w:lsdException w:name="Table Professional" w:semiHidden="1" w:unhideWhenUsed="1"/>
-    <w:lsdException w:name="Table Subtle 1" w:semiHidden="1" w:unhideWhenUsed="1"/>
     <w:lsdException w:name="Table Subtle 2" w:semiHidden="1" w:unhideWhenUsed="1"/>
     <w:lsdException w:name="Table Web 1" w:semiHidden="1" w:unhideWhenUsed="1"/>
-    <w:lsdException w:name="Table Web 2" w:semiHidden="1" w:unhideWhenUsed="1"/>
-    <w:lsdException w:name="Table Web 3" w:semiHidden="1" w:unhideWhenUsed="1"/>
     <w:lsdException w:name="Balloon Text" w:semiHidden="1" w:unhideWhenUsed="1"/>
     <w:lsdException w:name="Table Grid" w:uiPriority="39"/>
     <w:lsdException w:name="Table Theme" w:semiHidden="1" w:unhideWhenUsed="1"/>
@@ -10931,6 +11885,11 @@
     <w:lsdException w:name="List Table 5 Dark Accent 6" w:uiPriority="50"/>
     <w:lsdException w:name="List Table 6 Colorful Accent 6" w:uiPriority="51"/>
     <w:lsdException w:name="List Table 7 Colorful Accent 6" w:uiPriority="52"/>
+    <w:lsdException w:name="Mention" w:semiHidden="1" w:unhideWhenUsed="1"/>
+    <w:lsdException w:name="Smart Hyperlink" w:semiHidden="1" w:unhideWhenUsed="1"/>
+    <w:lsdException w:name="Hashtag" w:semiHidden="1" w:unhideWhenUsed="1"/>
+    <w:lsdException w:name="Unresolved Mention" w:semiHidden="1" w:unhideWhenUsed="1"/>
+    <w:lsdException w:name="Smart Link" w:semiHidden="1" w:unhideWhenUsed="1"/>
   </w:latentStyles>
   <w:style w:type="paragraph" w:default="1" w:styleId="Normal">
     <w:name w:val="Normal"/>

</xml_diff>

<commit_message>
Modified document and ppt
</commit_message>
<xml_diff>
--- a/Project Proposal_Data_Encoders.docx
+++ b/Project Proposal_Data_Encoders.docx
@@ -1,6 +1,6 @@
 
 <file path=word/document.xml><?xml version="1.0" encoding="utf-8"?>
-<w:document xmlns:wpc="http://schemas.microsoft.com/office/word/2010/wordprocessingCanvas" xmlns:cx="http://schemas.microsoft.com/office/drawing/2014/chartex" xmlns:cx1="http://schemas.microsoft.com/office/drawing/2015/9/8/chartex" xmlns:cx2="http://schemas.microsoft.com/office/drawing/2015/10/21/chartex" xmlns:cx3="http://schemas.microsoft.com/office/drawing/2016/5/9/chartex" xmlns:cx4="http://schemas.microsoft.com/office/drawing/2016/5/10/chartex" xmlns:cx5="http://schemas.microsoft.com/office/drawing/2016/5/11/chartex" xmlns:cx6="http://schemas.microsoft.com/office/drawing/2016/5/12/chartex" xmlns:cx7="http://schemas.microsoft.com/office/drawing/2016/5/13/chartex" xmlns:cx8="http://schemas.microsoft.com/office/drawing/2016/5/14/chartex" xmlns:mc="http://schemas.openxmlformats.org/markup-compatibility/2006" xmlns:aink="http://schemas.microsoft.com/office/drawing/2016/ink" xmlns:am3d="http://schemas.microsoft.com/office/drawing/2017/model3d" xmlns:o="urn:schemas-microsoft-com:office:office" xmlns:r="http://schemas.openxmlformats.org/officeDocument/2006/relationships" xmlns:m="http://schemas.openxmlformats.org/officeDocument/2006/math" xmlns:v="urn:schemas-microsoft-com:vml" xmlns:wp14="http://schemas.microsoft.com/office/word/2010/wordprocessingDrawing" xmlns:wp="http://schemas.openxmlformats.org/drawingml/2006/wordprocessingDrawing" xmlns:w10="urn:schemas-microsoft-com:office:word" xmlns:w="http://schemas.openxmlformats.org/wordprocessingml/2006/main" xmlns:w14="http://schemas.microsoft.com/office/word/2010/wordml" xmlns:w15="http://schemas.microsoft.com/office/word/2012/wordml" xmlns:w16cid="http://schemas.microsoft.com/office/word/2016/wordml/cid" xmlns:w16se="http://schemas.microsoft.com/office/word/2015/wordml/symex" xmlns:wpg="http://schemas.microsoft.com/office/word/2010/wordprocessingGroup" xmlns:wpi="http://schemas.microsoft.com/office/word/2010/wordprocessingInk" xmlns:wne="http://schemas.microsoft.com/office/word/2006/wordml" xmlns:wps="http://schemas.microsoft.com/office/word/2010/wordprocessingShape" mc:Ignorable="w14 w15 w16se w16cid wp14">
+<w:document xmlns:wpc="http://schemas.microsoft.com/office/word/2010/wordprocessingCanvas" xmlns:cx="http://schemas.microsoft.com/office/drawing/2014/chartex" xmlns:cx1="http://schemas.microsoft.com/office/drawing/2015/9/8/chartex" xmlns:mc="http://schemas.openxmlformats.org/markup-compatibility/2006" xmlns:o="urn:schemas-microsoft-com:office:office" xmlns:r="http://schemas.openxmlformats.org/officeDocument/2006/relationships" xmlns:m="http://schemas.openxmlformats.org/officeDocument/2006/math" xmlns:v="urn:schemas-microsoft-com:vml" xmlns:wp14="http://schemas.microsoft.com/office/word/2010/wordprocessingDrawing" xmlns:wp="http://schemas.openxmlformats.org/drawingml/2006/wordprocessingDrawing" xmlns:w10="urn:schemas-microsoft-com:office:word" xmlns:w="http://schemas.openxmlformats.org/wordprocessingml/2006/main" xmlns:w14="http://schemas.microsoft.com/office/word/2010/wordml" xmlns:w15="http://schemas.microsoft.com/office/word/2012/wordml" xmlns:w16se="http://schemas.microsoft.com/office/word/2015/wordml/symex" xmlns:wpg="http://schemas.microsoft.com/office/word/2010/wordprocessingGroup" xmlns:wpi="http://schemas.microsoft.com/office/word/2010/wordprocessingInk" xmlns:wne="http://schemas.microsoft.com/office/word/2006/wordml" xmlns:wps="http://schemas.microsoft.com/office/word/2010/wordprocessingShape" mc:Ignorable="w14 w15 w16se wp14">
   <w:body>
     <w:p>
       <w:pPr>
@@ -169,7 +169,7 @@
               </wp:anchor>
             </w:drawing>
           </mc:Choice>
-          <mc:Fallback>
+          <mc:Fallback xmlns:w16cid="http://schemas.microsoft.com/office/word/2016/wordml/cid" xmlns:am3d="http://schemas.microsoft.com/office/drawing/2017/model3d" xmlns:aink="http://schemas.microsoft.com/office/drawing/2016/ink" xmlns:cx8="http://schemas.microsoft.com/office/drawing/2016/5/14/chartex" xmlns:cx7="http://schemas.microsoft.com/office/drawing/2016/5/13/chartex" xmlns:cx6="http://schemas.microsoft.com/office/drawing/2016/5/12/chartex" xmlns:cx5="http://schemas.microsoft.com/office/drawing/2016/5/11/chartex" xmlns:cx4="http://schemas.microsoft.com/office/drawing/2016/5/10/chartex" xmlns:cx3="http://schemas.microsoft.com/office/drawing/2016/5/9/chartex" xmlns:cx2="http://schemas.microsoft.com/office/drawing/2015/10/21/chartex">
             <w:pict>
               <v:rect w14:anchorId="7FA998F1" id="Rectangle 1" o:spid="_x0000_s1026" style="position:absolute;left:0;text-align:left;margin-left:-12.5pt;margin-top:22.6pt;width:130.5pt;height:82.9pt;z-index:251659264;visibility:visible;mso-wrap-style:square;mso-width-percent:0;mso-height-percent:0;mso-wrap-distance-left:9pt;mso-wrap-distance-top:0;mso-wrap-distance-right:9pt;mso-wrap-distance-bottom:0;mso-position-horizontal:absolute;mso-position-horizontal-relative:text;mso-position-vertical:absolute;mso-position-vertical-relative:text;mso-width-percent:0;mso-height-percent:0;mso-width-relative:margin;mso-height-relative:margin;v-text-anchor:middle" o:gfxdata="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" fillcolor="white [3201]" strokecolor="#70ad47 [3209]" strokeweight="1pt">
                 <v:textbox>
@@ -333,7 +333,7 @@
               </wp:anchor>
             </w:drawing>
           </mc:Choice>
-          <mc:Fallback>
+          <mc:Fallback xmlns:w16cid="http://schemas.microsoft.com/office/word/2016/wordml/cid" xmlns:am3d="http://schemas.microsoft.com/office/drawing/2017/model3d" xmlns:aink="http://schemas.microsoft.com/office/drawing/2016/ink" xmlns:cx8="http://schemas.microsoft.com/office/drawing/2016/5/14/chartex" xmlns:cx7="http://schemas.microsoft.com/office/drawing/2016/5/13/chartex" xmlns:cx6="http://schemas.microsoft.com/office/drawing/2016/5/12/chartex" xmlns:cx5="http://schemas.microsoft.com/office/drawing/2016/5/11/chartex" xmlns:cx4="http://schemas.microsoft.com/office/drawing/2016/5/10/chartex" xmlns:cx3="http://schemas.microsoft.com/office/drawing/2016/5/9/chartex" xmlns:cx2="http://schemas.microsoft.com/office/drawing/2015/10/21/chartex">
             <w:pict>
               <v:rect w14:anchorId="5D502129" id="Rectangle 2" o:spid="_x0000_s1027" style="position:absolute;margin-left:174.15pt;margin-top:.65pt;width:103.5pt;height:77pt;z-index:251660288;visibility:visible;mso-wrap-style:square;mso-width-percent:0;mso-height-percent:0;mso-wrap-distance-left:9pt;mso-wrap-distance-top:0;mso-wrap-distance-right:9pt;mso-wrap-distance-bottom:0;mso-position-horizontal:absolute;mso-position-horizontal-relative:text;mso-position-vertical:absolute;mso-position-vertical-relative:text;mso-width-percent:0;mso-height-percent:0;mso-width-relative:margin;mso-height-relative:margin;v-text-anchor:middle" o:gfxdata="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" fillcolor="white [3201]" strokecolor="#70ad47 [3209]" strokeweight="1pt">
                 <v:textbox>
@@ -458,6 +458,8 @@
                                 <w:szCs w:val="16"/>
                               </w:rPr>
                             </w:pPr>
+                            <w:proofErr w:type="spellStart"/>
+                            <w:proofErr w:type="gramStart"/>
                             <w:r>
                               <w:rPr>
                                 <w:sz w:val="16"/>
@@ -465,6 +467,8 @@
                               </w:rPr>
                               <w:t>daa</w:t>
                             </w:r>
+                            <w:proofErr w:type="spellEnd"/>
+                            <w:proofErr w:type="gramEnd"/>
                           </w:p>
                         </w:txbxContent>
                       </wps:txbx>
@@ -486,7 +490,7 @@
               </wp:anchor>
             </w:drawing>
           </mc:Choice>
-          <mc:Fallback>
+          <mc:Fallback xmlns:w16cid="http://schemas.microsoft.com/office/word/2016/wordml/cid" xmlns:am3d="http://schemas.microsoft.com/office/drawing/2017/model3d" xmlns:aink="http://schemas.microsoft.com/office/drawing/2016/ink" xmlns:cx8="http://schemas.microsoft.com/office/drawing/2016/5/14/chartex" xmlns:cx7="http://schemas.microsoft.com/office/drawing/2016/5/13/chartex" xmlns:cx6="http://schemas.microsoft.com/office/drawing/2016/5/12/chartex" xmlns:cx5="http://schemas.microsoft.com/office/drawing/2016/5/11/chartex" xmlns:cx4="http://schemas.microsoft.com/office/drawing/2016/5/10/chartex" xmlns:cx3="http://schemas.microsoft.com/office/drawing/2016/5/9/chartex" xmlns:cx2="http://schemas.microsoft.com/office/drawing/2015/10/21/chartex">
             <w:pict>
               <v:shapetype w14:anchorId="426DE7D5" id="_x0000_t202" coordsize="21600,21600" o:spt="202" path="m,l,21600r21600,l21600,xe">
                 <v:stroke joinstyle="miter"/>
@@ -622,7 +626,7 @@
               </wp:anchor>
             </w:drawing>
           </mc:Choice>
-          <mc:Fallback>
+          <mc:Fallback xmlns:w16cid="http://schemas.microsoft.com/office/word/2016/wordml/cid" xmlns:am3d="http://schemas.microsoft.com/office/drawing/2017/model3d" xmlns:aink="http://schemas.microsoft.com/office/drawing/2016/ink" xmlns:cx8="http://schemas.microsoft.com/office/drawing/2016/5/14/chartex" xmlns:cx7="http://schemas.microsoft.com/office/drawing/2016/5/13/chartex" xmlns:cx6="http://schemas.microsoft.com/office/drawing/2016/5/12/chartex" xmlns:cx5="http://schemas.microsoft.com/office/drawing/2016/5/11/chartex" xmlns:cx4="http://schemas.microsoft.com/office/drawing/2016/5/10/chartex" xmlns:cx3="http://schemas.microsoft.com/office/drawing/2016/5/9/chartex" xmlns:cx2="http://schemas.microsoft.com/office/drawing/2015/10/21/chartex">
             <w:pict>
               <v:rect w14:anchorId="7BFD3EE2" id="Rectangle 9" o:spid="_x0000_s1029" style="position:absolute;margin-left:344.75pt;margin-top:6pt;width:106.5pt;height:51.75pt;z-index:251666432;visibility:visible;mso-wrap-style:square;mso-wrap-distance-left:9pt;mso-wrap-distance-top:0;mso-wrap-distance-right:9pt;mso-wrap-distance-bottom:0;mso-position-horizontal:absolute;mso-position-horizontal-relative:text;mso-position-vertical:absolute;mso-position-vertical-relative:text;v-text-anchor:middle" o:gfxdata="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" fillcolor="white [3201]" strokecolor="#70ad47 [3209]" strokeweight="1pt">
                 <v:textbox>
@@ -718,7 +722,7 @@
               </wp:anchor>
             </w:drawing>
           </mc:Choice>
-          <mc:Fallback xmlns:w16cex="http://schemas.microsoft.com/office/word/2018/wordml/cex" xmlns:w16="http://schemas.microsoft.com/office/word/2018/wordml">
+          <mc:Fallback xmlns:w16="http://schemas.microsoft.com/office/word/2018/wordml" xmlns:w16cex="http://schemas.microsoft.com/office/word/2018/wordml/cex" xmlns:w16cid="http://schemas.microsoft.com/office/word/2016/wordml/cid" xmlns:am3d="http://schemas.microsoft.com/office/drawing/2017/model3d" xmlns:aink="http://schemas.microsoft.com/office/drawing/2016/ink" xmlns:cx8="http://schemas.microsoft.com/office/drawing/2016/5/14/chartex" xmlns:cx7="http://schemas.microsoft.com/office/drawing/2016/5/13/chartex" xmlns:cx6="http://schemas.microsoft.com/office/drawing/2016/5/12/chartex" xmlns:cx5="http://schemas.microsoft.com/office/drawing/2016/5/11/chartex" xmlns:cx4="http://schemas.microsoft.com/office/drawing/2016/5/10/chartex" xmlns:cx3="http://schemas.microsoft.com/office/drawing/2016/5/9/chartex" xmlns:cx2="http://schemas.microsoft.com/office/drawing/2015/10/21/chartex">
             <w:pict>
               <v:shapetype w14:anchorId="41B5115D" id="_x0000_t32" coordsize="21600,21600" o:spt="32" o:oned="t" path="m,l21600,21600e" filled="f">
                 <v:path arrowok="t" fillok="f" o:connecttype="none"/>
@@ -809,7 +813,7 @@
               </wp:anchor>
             </w:drawing>
           </mc:Choice>
-          <mc:Fallback>
+          <mc:Fallback xmlns:w16cid="http://schemas.microsoft.com/office/word/2016/wordml/cid" xmlns:am3d="http://schemas.microsoft.com/office/drawing/2017/model3d" xmlns:aink="http://schemas.microsoft.com/office/drawing/2016/ink" xmlns:cx8="http://schemas.microsoft.com/office/drawing/2016/5/14/chartex" xmlns:cx7="http://schemas.microsoft.com/office/drawing/2016/5/13/chartex" xmlns:cx6="http://schemas.microsoft.com/office/drawing/2016/5/12/chartex" xmlns:cx5="http://schemas.microsoft.com/office/drawing/2016/5/11/chartex" xmlns:cx4="http://schemas.microsoft.com/office/drawing/2016/5/10/chartex" xmlns:cx3="http://schemas.microsoft.com/office/drawing/2016/5/9/chartex" xmlns:cx2="http://schemas.microsoft.com/office/drawing/2015/10/21/chartex">
             <w:pict>
               <v:rect w14:anchorId="737F0EC7" id="Rectangle 10" o:spid="_x0000_s1030" style="position:absolute;margin-left:159.75pt;margin-top:145.5pt;width:102.75pt;height:51.75pt;z-index:251667456;visibility:visible;mso-wrap-style:square;mso-wrap-distance-left:9pt;mso-wrap-distance-top:0;mso-wrap-distance-right:9pt;mso-wrap-distance-bottom:0;mso-position-horizontal:absolute;mso-position-horizontal-relative:text;mso-position-vertical:absolute;mso-position-vertical-relative:text;v-text-anchor:middle" o:gfxdata="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" fillcolor="white [3201]" strokecolor="#70ad47 [3209]" strokeweight="1pt">
                 <v:textbox>
@@ -900,7 +904,7 @@
               </wp:anchor>
             </w:drawing>
           </mc:Choice>
-          <mc:Fallback xmlns:w16cex="http://schemas.microsoft.com/office/word/2018/wordml/cex" xmlns:w16="http://schemas.microsoft.com/office/word/2018/wordml">
+          <mc:Fallback xmlns:w16="http://schemas.microsoft.com/office/word/2018/wordml" xmlns:w16cex="http://schemas.microsoft.com/office/word/2018/wordml/cex" xmlns:w16cid="http://schemas.microsoft.com/office/word/2016/wordml/cid" xmlns:am3d="http://schemas.microsoft.com/office/drawing/2017/model3d" xmlns:aink="http://schemas.microsoft.com/office/drawing/2016/ink" xmlns:cx8="http://schemas.microsoft.com/office/drawing/2016/5/14/chartex" xmlns:cx7="http://schemas.microsoft.com/office/drawing/2016/5/13/chartex" xmlns:cx6="http://schemas.microsoft.com/office/drawing/2016/5/12/chartex" xmlns:cx5="http://schemas.microsoft.com/office/drawing/2016/5/11/chartex" xmlns:cx4="http://schemas.microsoft.com/office/drawing/2016/5/10/chartex" xmlns:cx3="http://schemas.microsoft.com/office/drawing/2016/5/9/chartex" xmlns:cx2="http://schemas.microsoft.com/office/drawing/2015/10/21/chartex">
             <w:pict>
               <v:shape w14:anchorId="34503605" id="Straight Arrow Connector 3" o:spid="_x0000_s1026" type="#_x0000_t32" style="position:absolute;margin-left:116pt;margin-top:6.9pt;width:60pt;height:0;z-index:251661312;visibility:visible;mso-wrap-style:square;mso-wrap-distance-left:9pt;mso-wrap-distance-top:0;mso-wrap-distance-right:9pt;mso-wrap-distance-bottom:0;mso-position-horizontal:absolute;mso-position-horizontal-relative:text;mso-position-vertical:absolute;mso-position-vertical-relative:text" o:gfxdata="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" strokecolor="#5b9bd5 [3204]" strokeweight=".5pt">
                 <v:stroke endarrow="block" joinstyle="miter"/>
@@ -967,7 +971,7 @@
               </wp:anchor>
             </w:drawing>
           </mc:Choice>
-          <mc:Fallback xmlns:w16cex="http://schemas.microsoft.com/office/word/2018/wordml/cex" xmlns:w16="http://schemas.microsoft.com/office/word/2018/wordml">
+          <mc:Fallback xmlns:w16="http://schemas.microsoft.com/office/word/2018/wordml" xmlns:w16cex="http://schemas.microsoft.com/office/word/2018/wordml/cex" xmlns:w16cid="http://schemas.microsoft.com/office/word/2016/wordml/cid" xmlns:am3d="http://schemas.microsoft.com/office/drawing/2017/model3d" xmlns:aink="http://schemas.microsoft.com/office/drawing/2016/ink" xmlns:cx8="http://schemas.microsoft.com/office/drawing/2016/5/14/chartex" xmlns:cx7="http://schemas.microsoft.com/office/drawing/2016/5/13/chartex" xmlns:cx6="http://schemas.microsoft.com/office/drawing/2016/5/12/chartex" xmlns:cx5="http://schemas.microsoft.com/office/drawing/2016/5/11/chartex" xmlns:cx4="http://schemas.microsoft.com/office/drawing/2016/5/10/chartex" xmlns:cx3="http://schemas.microsoft.com/office/drawing/2016/5/9/chartex" xmlns:cx2="http://schemas.microsoft.com/office/drawing/2015/10/21/chartex">
             <w:pict>
               <v:shape w14:anchorId="60CF6290" id="Straight Arrow Connector 6" o:spid="_x0000_s1026" type="#_x0000_t32" style="position:absolute;margin-left:280.4pt;margin-top:8.1pt;width:62.25pt;height:.75pt;flip:y;z-index:251663360;visibility:visible;mso-wrap-style:square;mso-wrap-distance-left:9pt;mso-wrap-distance-top:0;mso-wrap-distance-right:9pt;mso-wrap-distance-bottom:0;mso-position-horizontal:absolute;mso-position-horizontal-relative:text;mso-position-vertical:absolute;mso-position-vertical-relative:text" o:gfxdata="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" strokecolor="#5b9bd5 [3204]" strokeweight=".5pt">
                 <v:stroke endarrow="block" joinstyle="miter"/>
@@ -1047,7 +1051,7 @@
               </wp:anchor>
             </w:drawing>
           </mc:Choice>
-          <mc:Fallback xmlns:w16cex="http://schemas.microsoft.com/office/word/2018/wordml/cex" xmlns:w16="http://schemas.microsoft.com/office/word/2018/wordml">
+          <mc:Fallback xmlns:w16="http://schemas.microsoft.com/office/word/2018/wordml" xmlns:w16cex="http://schemas.microsoft.com/office/word/2018/wordml/cex" xmlns:w16cid="http://schemas.microsoft.com/office/word/2016/wordml/cid" xmlns:am3d="http://schemas.microsoft.com/office/drawing/2017/model3d" xmlns:aink="http://schemas.microsoft.com/office/drawing/2016/ink" xmlns:cx8="http://schemas.microsoft.com/office/drawing/2016/5/14/chartex" xmlns:cx7="http://schemas.microsoft.com/office/drawing/2016/5/13/chartex" xmlns:cx6="http://schemas.microsoft.com/office/drawing/2016/5/12/chartex" xmlns:cx5="http://schemas.microsoft.com/office/drawing/2016/5/11/chartex" xmlns:cx4="http://schemas.microsoft.com/office/drawing/2016/5/10/chartex" xmlns:cx3="http://schemas.microsoft.com/office/drawing/2016/5/9/chartex" xmlns:cx2="http://schemas.microsoft.com/office/drawing/2015/10/21/chartex">
             <w:pict>
               <v:shape w14:anchorId="65FD647B" id="Straight Arrow Connector 7" o:spid="_x0000_s1026" type="#_x0000_t32" style="position:absolute;margin-left:388.8pt;margin-top:15.95pt;width:3.6pt;height:77.85pt;flip:x;z-index:251664384;visibility:visible;mso-wrap-style:square;mso-width-percent:0;mso-height-percent:0;mso-wrap-distance-left:9pt;mso-wrap-distance-top:0;mso-wrap-distance-right:9pt;mso-wrap-distance-bottom:0;mso-position-horizontal:absolute;mso-position-horizontal-relative:text;mso-position-vertical:absolute;mso-position-vertical-relative:text;mso-width-percent:0;mso-height-percent:0;mso-width-relative:margin;mso-height-relative:margin" o:gfxdata="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" strokecolor="#5b9bd5 [3204]" strokeweight=".5pt">
                 <v:stroke endarrow="block" joinstyle="miter"/>
@@ -1140,7 +1144,7 @@
               </wp:anchor>
             </w:drawing>
           </mc:Choice>
-          <mc:Fallback>
+          <mc:Fallback xmlns:w16cid="http://schemas.microsoft.com/office/word/2016/wordml/cid" xmlns:am3d="http://schemas.microsoft.com/office/drawing/2017/model3d" xmlns:aink="http://schemas.microsoft.com/office/drawing/2016/ink" xmlns:cx8="http://schemas.microsoft.com/office/drawing/2016/5/14/chartex" xmlns:cx7="http://schemas.microsoft.com/office/drawing/2016/5/13/chartex" xmlns:cx6="http://schemas.microsoft.com/office/drawing/2016/5/12/chartex" xmlns:cx5="http://schemas.microsoft.com/office/drawing/2016/5/11/chartex" xmlns:cx4="http://schemas.microsoft.com/office/drawing/2016/5/10/chartex" xmlns:cx3="http://schemas.microsoft.com/office/drawing/2016/5/9/chartex" xmlns:cx2="http://schemas.microsoft.com/office/drawing/2015/10/21/chartex">
             <w:pict>
               <v:shape w14:anchorId="211CAE83" id="Text Box 12" o:spid="_x0000_s1031" type="#_x0000_t202" style="position:absolute;margin-left:12.55pt;margin-top:17.25pt;width:63.75pt;height:32.25pt;z-index:251669504;visibility:visible;mso-wrap-style:square;mso-width-percent:0;mso-height-percent:0;mso-wrap-distance-left:9pt;mso-wrap-distance-top:0;mso-wrap-distance-right:9pt;mso-wrap-distance-bottom:0;mso-position-horizontal:right;mso-position-horizontal-relative:margin;mso-position-vertical:absolute;mso-position-vertical-relative:text;mso-width-percent:0;mso-height-percent:0;mso-width-relative:margin;mso-height-relative:margin;v-text-anchor:top" o:gfxdata="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" fillcolor="white [3201]" strokeweight=".5pt">
                 <v:textbox>
@@ -1292,7 +1296,7 @@
               </wp:anchor>
             </w:drawing>
           </mc:Choice>
-          <mc:Fallback>
+          <mc:Fallback xmlns:w16cid="http://schemas.microsoft.com/office/word/2016/wordml/cid" xmlns:am3d="http://schemas.microsoft.com/office/drawing/2017/model3d" xmlns:aink="http://schemas.microsoft.com/office/drawing/2016/ink" xmlns:cx8="http://schemas.microsoft.com/office/drawing/2016/5/14/chartex" xmlns:cx7="http://schemas.microsoft.com/office/drawing/2016/5/13/chartex" xmlns:cx6="http://schemas.microsoft.com/office/drawing/2016/5/12/chartex" xmlns:cx5="http://schemas.microsoft.com/office/drawing/2016/5/11/chartex" xmlns:cx4="http://schemas.microsoft.com/office/drawing/2016/5/10/chartex" xmlns:cx3="http://schemas.microsoft.com/office/drawing/2016/5/9/chartex" xmlns:cx2="http://schemas.microsoft.com/office/drawing/2015/10/21/chartex">
             <w:pict>
               <v:rect w14:anchorId="52A4B7F2" id="Rectangle 4" o:spid="_x0000_s1032" style="position:absolute;margin-left:341.25pt;margin-top:9.8pt;width:96.75pt;height:51pt;z-index:251662336;visibility:visible;mso-wrap-style:square;mso-height-percent:0;mso-wrap-distance-left:9pt;mso-wrap-distance-top:0;mso-wrap-distance-right:9pt;mso-wrap-distance-bottom:0;mso-position-horizontal:absolute;mso-position-horizontal-relative:text;mso-position-vertical:absolute;mso-position-vertical-relative:text;mso-height-percent:0;mso-height-relative:margin;v-text-anchor:middle" o:gfxdata="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" fillcolor="white [3201]" strokecolor="#70ad47 [3209]" strokeweight="1pt">
                 <v:textbox>
@@ -1402,8 +1406,18 @@
           <w:sz w:val="24"/>
           <w:szCs w:val="24"/>
         </w:rPr>
-        <w:t>Implementation of Python : Raghunandan</w:t>
-      </w:r>
+        <w:t xml:space="preserve">Implementation of Python : </w:t>
+      </w:r>
+      <w:proofErr w:type="spellStart"/>
+      <w:r>
+        <w:rPr>
+          <w:rFonts w:ascii="Times New Roman" w:hAnsi="Times New Roman" w:cs="Times New Roman"/>
+          <w:sz w:val="24"/>
+          <w:szCs w:val="24"/>
+        </w:rPr>
+        <w:t>Raghunandan</w:t>
+      </w:r>
+      <w:proofErr w:type="spellEnd"/>
     </w:p>
     <w:p>
       <w:pPr>
@@ -1446,8 +1460,36 @@
           <w:sz w:val="24"/>
           <w:szCs w:val="24"/>
         </w:rPr>
-        <w:t>Visualization : Jeevan , Dheeraj</w:t>
-      </w:r>
+        <w:t xml:space="preserve">Visualization : </w:t>
+      </w:r>
+      <w:proofErr w:type="spellStart"/>
+      <w:r>
+        <w:rPr>
+          <w:rFonts w:ascii="Times New Roman" w:hAnsi="Times New Roman" w:cs="Times New Roman"/>
+          <w:sz w:val="24"/>
+          <w:szCs w:val="24"/>
+        </w:rPr>
+        <w:t>Jeevan</w:t>
+      </w:r>
+      <w:proofErr w:type="spellEnd"/>
+      <w:r>
+        <w:rPr>
+          <w:rFonts w:ascii="Times New Roman" w:hAnsi="Times New Roman" w:cs="Times New Roman"/>
+          <w:sz w:val="24"/>
+          <w:szCs w:val="24"/>
+        </w:rPr>
+        <w:t xml:space="preserve"> , </w:t>
+      </w:r>
+      <w:proofErr w:type="spellStart"/>
+      <w:r>
+        <w:rPr>
+          <w:rFonts w:ascii="Times New Roman" w:hAnsi="Times New Roman" w:cs="Times New Roman"/>
+          <w:sz w:val="24"/>
+          <w:szCs w:val="24"/>
+        </w:rPr>
+        <w:t>Dheeraj</w:t>
+      </w:r>
+      <w:proofErr w:type="spellEnd"/>
     </w:p>
     <w:p>
       <w:pPr>
@@ -1607,7 +1649,15 @@
                         <w:txbxContent>
                           <w:p>
                             <w:r>
-                              <w:t>Using a package called (pycricbuzz) for generating the live data</w:t>
+                              <w:t>Using a package called (</w:t>
+                            </w:r>
+                            <w:proofErr w:type="spellStart"/>
+                            <w:r>
+                              <w:t>pycricbuzz</w:t>
+                            </w:r>
+                            <w:proofErr w:type="spellEnd"/>
+                            <w:r>
+                              <w:t>) for generating the live data</w:t>
                             </w:r>
                           </w:p>
                         </w:txbxContent>
@@ -1630,7 +1680,7 @@
               </wp:anchor>
             </w:drawing>
           </mc:Choice>
-          <mc:Fallback>
+          <mc:Fallback xmlns:w16cid="http://schemas.microsoft.com/office/word/2016/wordml/cid" xmlns:am3d="http://schemas.microsoft.com/office/drawing/2017/model3d" xmlns:aink="http://schemas.microsoft.com/office/drawing/2016/ink" xmlns:cx8="http://schemas.microsoft.com/office/drawing/2016/5/14/chartex" xmlns:cx7="http://schemas.microsoft.com/office/drawing/2016/5/13/chartex" xmlns:cx6="http://schemas.microsoft.com/office/drawing/2016/5/12/chartex" xmlns:cx5="http://schemas.microsoft.com/office/drawing/2016/5/11/chartex" xmlns:cx4="http://schemas.microsoft.com/office/drawing/2016/5/10/chartex" xmlns:cx3="http://schemas.microsoft.com/office/drawing/2016/5/9/chartex" xmlns:cx2="http://schemas.microsoft.com/office/drawing/2015/10/21/chartex">
             <w:pict>
               <v:shape w14:anchorId="3F4C2499" id="Text Box 5" o:spid="_x0000_s1033" type="#_x0000_t202" style="position:absolute;margin-left:-38.25pt;margin-top:0;width:102pt;height:78.75pt;z-index:251671552;visibility:visible;mso-wrap-style:square;mso-width-percent:0;mso-height-percent:0;mso-wrap-distance-left:9pt;mso-wrap-distance-top:0;mso-wrap-distance-right:9pt;mso-wrap-distance-bottom:0;mso-position-horizontal:absolute;mso-position-horizontal-relative:text;mso-position-vertical:absolute;mso-position-vertical-relative:text;mso-width-percent:0;mso-height-percent:0;mso-width-relative:margin;mso-height-relative:margin;v-text-anchor:top" o:gfxdata="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" fillcolor="white [3201]" strokeweight=".5pt">
                 <v:textbox>
@@ -1716,7 +1766,7 @@
               </wp:anchor>
             </w:drawing>
           </mc:Choice>
-          <mc:Fallback>
+          <mc:Fallback xmlns:w16cid="http://schemas.microsoft.com/office/word/2016/wordml/cid" xmlns:am3d="http://schemas.microsoft.com/office/drawing/2017/model3d" xmlns:aink="http://schemas.microsoft.com/office/drawing/2016/ink" xmlns:cx8="http://schemas.microsoft.com/office/drawing/2016/5/14/chartex" xmlns:cx7="http://schemas.microsoft.com/office/drawing/2016/5/13/chartex" xmlns:cx6="http://schemas.microsoft.com/office/drawing/2016/5/12/chartex" xmlns:cx5="http://schemas.microsoft.com/office/drawing/2016/5/11/chartex" xmlns:cx4="http://schemas.microsoft.com/office/drawing/2016/5/10/chartex" xmlns:cx3="http://schemas.microsoft.com/office/drawing/2016/5/9/chartex" xmlns:cx2="http://schemas.microsoft.com/office/drawing/2015/10/21/chartex">
             <w:pict>
               <v:shape w14:anchorId="08F1D337" id="Text Box 13" o:spid="_x0000_s1034" type="#_x0000_t202" style="position:absolute;margin-left:110.25pt;margin-top:.75pt;width:123pt;height:76.5pt;z-index:251672576;visibility:visible;mso-wrap-style:square;mso-width-percent:0;mso-height-percent:0;mso-wrap-distance-left:9pt;mso-wrap-distance-top:0;mso-wrap-distance-right:9pt;mso-wrap-distance-bottom:0;mso-position-horizontal:absolute;mso-position-horizontal-relative:margin;mso-position-vertical:absolute;mso-position-vertical-relative:text;mso-width-percent:0;mso-height-percent:0;mso-width-relative:margin;mso-height-relative:margin;v-text-anchor:top" o:gfxdata="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" fillcolor="white [3201]" strokeweight=".5pt">
                 <v:textbox>
@@ -1810,7 +1860,7 @@
               </wp:anchor>
             </w:drawing>
           </mc:Choice>
-          <mc:Fallback>
+          <mc:Fallback xmlns:w16cid="http://schemas.microsoft.com/office/word/2016/wordml/cid" xmlns:am3d="http://schemas.microsoft.com/office/drawing/2017/model3d" xmlns:aink="http://schemas.microsoft.com/office/drawing/2016/ink" xmlns:cx8="http://schemas.microsoft.com/office/drawing/2016/5/14/chartex" xmlns:cx7="http://schemas.microsoft.com/office/drawing/2016/5/13/chartex" xmlns:cx6="http://schemas.microsoft.com/office/drawing/2016/5/12/chartex" xmlns:cx5="http://schemas.microsoft.com/office/drawing/2016/5/11/chartex" xmlns:cx4="http://schemas.microsoft.com/office/drawing/2016/5/10/chartex" xmlns:cx3="http://schemas.microsoft.com/office/drawing/2016/5/9/chartex" xmlns:cx2="http://schemas.microsoft.com/office/drawing/2015/10/21/chartex">
             <w:pict>
               <v:shape w14:anchorId="0AF45D5C" id="Text Box 14" o:spid="_x0000_s1035" type="#_x0000_t202" style="position:absolute;margin-left:275.25pt;margin-top:.75pt;width:169.5pt;height:75pt;z-index:251673600;visibility:visible;mso-wrap-style:square;mso-width-percent:0;mso-height-percent:0;mso-wrap-distance-left:9pt;mso-wrap-distance-top:0;mso-wrap-distance-right:9pt;mso-wrap-distance-bottom:0;mso-position-horizontal:absolute;mso-position-horizontal-relative:text;mso-position-vertical:absolute;mso-position-vertical-relative:text;mso-width-percent:0;mso-height-percent:0;mso-width-relative:margin;mso-height-relative:margin;v-text-anchor:top" o:gfxdata="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" fillcolor="white [3201]" strokecolor="black [3200]" strokeweight="1pt">
                 <v:textbox>
@@ -1902,7 +1952,7 @@
               </wp:anchor>
             </w:drawing>
           </mc:Choice>
-          <mc:Fallback xmlns:w16cex="http://schemas.microsoft.com/office/word/2018/wordml/cex" xmlns:w16="http://schemas.microsoft.com/office/word/2018/wordml">
+          <mc:Fallback xmlns:w16="http://schemas.microsoft.com/office/word/2018/wordml" xmlns:w16cex="http://schemas.microsoft.com/office/word/2018/wordml/cex" xmlns:w16cid="http://schemas.microsoft.com/office/word/2016/wordml/cid" xmlns:am3d="http://schemas.microsoft.com/office/drawing/2017/model3d" xmlns:aink="http://schemas.microsoft.com/office/drawing/2016/ink" xmlns:cx8="http://schemas.microsoft.com/office/drawing/2016/5/14/chartex" xmlns:cx7="http://schemas.microsoft.com/office/drawing/2016/5/13/chartex" xmlns:cx6="http://schemas.microsoft.com/office/drawing/2016/5/12/chartex" xmlns:cx5="http://schemas.microsoft.com/office/drawing/2016/5/11/chartex" xmlns:cx4="http://schemas.microsoft.com/office/drawing/2016/5/10/chartex" xmlns:cx3="http://schemas.microsoft.com/office/drawing/2016/5/9/chartex" xmlns:cx2="http://schemas.microsoft.com/office/drawing/2015/10/21/chartex">
             <w:pict>
               <v:shapetype w14:anchorId="53CC9A75" id="_x0000_t13" coordsize="21600,21600" o:spt="13" adj="16200,5400" path="m@0,l@0@1,0@1,0@2@0@2@0,21600,21600,10800xe">
                 <v:stroke joinstyle="miter"/>
@@ -1993,7 +2043,7 @@
               </wp:anchor>
             </w:drawing>
           </mc:Choice>
-          <mc:Fallback xmlns:w16cex="http://schemas.microsoft.com/office/word/2018/wordml/cex" xmlns:w16="http://schemas.microsoft.com/office/word/2018/wordml">
+          <mc:Fallback xmlns:w16="http://schemas.microsoft.com/office/word/2018/wordml" xmlns:w16cex="http://schemas.microsoft.com/office/word/2018/wordml/cex" xmlns:w16cid="http://schemas.microsoft.com/office/word/2016/wordml/cid" xmlns:am3d="http://schemas.microsoft.com/office/drawing/2017/model3d" xmlns:aink="http://schemas.microsoft.com/office/drawing/2016/ink" xmlns:cx8="http://schemas.microsoft.com/office/drawing/2016/5/14/chartex" xmlns:cx7="http://schemas.microsoft.com/office/drawing/2016/5/13/chartex" xmlns:cx6="http://schemas.microsoft.com/office/drawing/2016/5/12/chartex" xmlns:cx5="http://schemas.microsoft.com/office/drawing/2016/5/11/chartex" xmlns:cx4="http://schemas.microsoft.com/office/drawing/2016/5/10/chartex" xmlns:cx3="http://schemas.microsoft.com/office/drawing/2016/5/9/chartex" xmlns:cx2="http://schemas.microsoft.com/office/drawing/2015/10/21/chartex">
             <w:pict>
               <v:shape w14:anchorId="368336A1" id="Right Arrow 8" o:spid="_x0000_s1026" type="#_x0000_t13" style="position:absolute;margin-left:65.25pt;margin-top:9.75pt;width:45.75pt;height:18pt;z-index:251675648;visibility:visible;mso-wrap-style:square;mso-width-percent:0;mso-height-percent:0;mso-wrap-distance-left:9pt;mso-wrap-distance-top:0;mso-wrap-distance-right:9pt;mso-wrap-distance-bottom:0;mso-position-horizontal:absolute;mso-position-horizontal-relative:text;mso-position-vertical:absolute;mso-position-vertical-relative:text;mso-width-percent:0;mso-height-percent:0;mso-width-relative:margin;mso-height-relative:margin;v-text-anchor:middle" o:gfxdata="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" adj="17351" fillcolor="black [3200]" strokecolor="black [1600]" strokeweight="1pt"/>
             </w:pict>
@@ -2076,7 +2126,7 @@
               </wp:anchor>
             </w:drawing>
           </mc:Choice>
-          <mc:Fallback xmlns:w16cex="http://schemas.microsoft.com/office/word/2018/wordml/cex" xmlns:w16="http://schemas.microsoft.com/office/word/2018/wordml">
+          <mc:Fallback xmlns:w16="http://schemas.microsoft.com/office/word/2018/wordml" xmlns:w16cex="http://schemas.microsoft.com/office/word/2018/wordml/cex" xmlns:w16cid="http://schemas.microsoft.com/office/word/2016/wordml/cid" xmlns:am3d="http://schemas.microsoft.com/office/drawing/2017/model3d" xmlns:aink="http://schemas.microsoft.com/office/drawing/2016/ink" xmlns:cx8="http://schemas.microsoft.com/office/drawing/2016/5/14/chartex" xmlns:cx7="http://schemas.microsoft.com/office/drawing/2016/5/13/chartex" xmlns:cx6="http://schemas.microsoft.com/office/drawing/2016/5/12/chartex" xmlns:cx5="http://schemas.microsoft.com/office/drawing/2016/5/11/chartex" xmlns:cx4="http://schemas.microsoft.com/office/drawing/2016/5/10/chartex" xmlns:cx3="http://schemas.microsoft.com/office/drawing/2016/5/9/chartex" xmlns:cx2="http://schemas.microsoft.com/office/drawing/2015/10/21/chartex">
             <w:pict>
               <v:shapetype w14:anchorId="516AF20F" id="_x0000_t67" coordsize="21600,21600" o:spt="67" adj="16200,5400" path="m0@0l@1@0@1,0@2,0@2@0,21600@0,10800,21600xe">
                 <v:stroke joinstyle="miter"/>
@@ -2172,7 +2222,7 @@
               </wp:anchor>
             </w:drawing>
           </mc:Choice>
-          <mc:Fallback xmlns:w16cex="http://schemas.microsoft.com/office/word/2018/wordml/cex" xmlns:w16="http://schemas.microsoft.com/office/word/2018/wordml">
+          <mc:Fallback xmlns:w16="http://schemas.microsoft.com/office/word/2018/wordml" xmlns:w16cex="http://schemas.microsoft.com/office/word/2018/wordml/cex" xmlns:w16cid="http://schemas.microsoft.com/office/word/2016/wordml/cid" xmlns:am3d="http://schemas.microsoft.com/office/drawing/2017/model3d" xmlns:aink="http://schemas.microsoft.com/office/drawing/2016/ink" xmlns:cx8="http://schemas.microsoft.com/office/drawing/2016/5/14/chartex" xmlns:cx7="http://schemas.microsoft.com/office/drawing/2016/5/13/chartex" xmlns:cx6="http://schemas.microsoft.com/office/drawing/2016/5/12/chartex" xmlns:cx5="http://schemas.microsoft.com/office/drawing/2016/5/11/chartex" xmlns:cx4="http://schemas.microsoft.com/office/drawing/2016/5/10/chartex" xmlns:cx3="http://schemas.microsoft.com/office/drawing/2016/5/9/chartex" xmlns:cx2="http://schemas.microsoft.com/office/drawing/2015/10/21/chartex">
             <w:pict>
               <v:shape w14:anchorId="2897F72A" id="Down Arrow 14" o:spid="_x0000_s1026" type="#_x0000_t67" style="position:absolute;margin-left:352.5pt;margin-top:78.8pt;width:19.5pt;height:41.25pt;z-index:251679744;visibility:visible;mso-wrap-style:square;mso-width-percent:0;mso-wrap-distance-left:9pt;mso-wrap-distance-top:0;mso-wrap-distance-right:9pt;mso-wrap-distance-bottom:0;mso-position-horizontal:absolute;mso-position-horizontal-relative:text;mso-position-vertical:absolute;mso-position-vertical-relative:text;mso-width-percent:0;mso-width-relative:margin;v-text-anchor:middle" o:gfxdata="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" adj="16495" fillcolor="black [3200]" strokecolor="black [1600]" strokeweight="1pt"/>
             </w:pict>
@@ -2225,7 +2275,15 @@
                         <w:txbxContent>
                           <w:p>
                             <w:r>
-                              <w:t>Whenever we update the file in power BI, the graphs/bars etc will be updated dynamically.</w:t>
+                              <w:t xml:space="preserve">Whenever we update the file in power BI, the graphs/bars </w:t>
+                            </w:r>
+                            <w:proofErr w:type="spellStart"/>
+                            <w:r>
+                              <w:t>etc</w:t>
+                            </w:r>
+                            <w:proofErr w:type="spellEnd"/>
+                            <w:r>
+                              <w:t xml:space="preserve"> will be updated dynamically.</w:t>
                             </w:r>
                           </w:p>
                         </w:txbxContent>
@@ -2245,7 +2303,7 @@
               </wp:anchor>
             </w:drawing>
           </mc:Choice>
-          <mc:Fallback>
+          <mc:Fallback xmlns:w16cid="http://schemas.microsoft.com/office/word/2016/wordml/cid" xmlns:am3d="http://schemas.microsoft.com/office/drawing/2017/model3d" xmlns:aink="http://schemas.microsoft.com/office/drawing/2016/ink" xmlns:cx8="http://schemas.microsoft.com/office/drawing/2016/5/14/chartex" xmlns:cx7="http://schemas.microsoft.com/office/drawing/2016/5/13/chartex" xmlns:cx6="http://schemas.microsoft.com/office/drawing/2016/5/12/chartex" xmlns:cx5="http://schemas.microsoft.com/office/drawing/2016/5/11/chartex" xmlns:cx4="http://schemas.microsoft.com/office/drawing/2016/5/10/chartex" xmlns:cx3="http://schemas.microsoft.com/office/drawing/2016/5/9/chartex" xmlns:cx2="http://schemas.microsoft.com/office/drawing/2015/10/21/chartex">
             <w:pict>
               <v:shape w14:anchorId="59B2E23F" id="Text Box 19" o:spid="_x0000_s1036" type="#_x0000_t202" style="position:absolute;left:0;text-align:left;margin-left:282pt;margin-top:118.55pt;width:167.25pt;height:53.25pt;z-index:251677696;visibility:visible;mso-wrap-style:square;mso-width-percent:0;mso-wrap-distance-left:9pt;mso-wrap-distance-top:0;mso-wrap-distance-right:9pt;mso-wrap-distance-bottom:0;mso-position-horizontal:absolute;mso-position-horizontal-relative:text;mso-position-vertical:absolute;mso-position-vertical-relative:text;mso-width-percent:0;mso-width-relative:margin;v-text-anchor:top" o:gfxdata="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" fillcolor="white [3201]" strokeweight=".5pt">
                 <v:textbox>
@@ -2328,7 +2386,7 @@
               </wp:anchor>
             </w:drawing>
           </mc:Choice>
-          <mc:Fallback>
+          <mc:Fallback xmlns:w16cid="http://schemas.microsoft.com/office/word/2016/wordml/cid" xmlns:am3d="http://schemas.microsoft.com/office/drawing/2017/model3d" xmlns:aink="http://schemas.microsoft.com/office/drawing/2016/ink" xmlns:cx8="http://schemas.microsoft.com/office/drawing/2016/5/14/chartex" xmlns:cx7="http://schemas.microsoft.com/office/drawing/2016/5/13/chartex" xmlns:cx6="http://schemas.microsoft.com/office/drawing/2016/5/12/chartex" xmlns:cx5="http://schemas.microsoft.com/office/drawing/2016/5/11/chartex" xmlns:cx4="http://schemas.microsoft.com/office/drawing/2016/5/10/chartex" xmlns:cx3="http://schemas.microsoft.com/office/drawing/2016/5/9/chartex" xmlns:cx2="http://schemas.microsoft.com/office/drawing/2015/10/21/chartex">
             <w:pict>
               <v:shape w14:anchorId="5F962DB4" id="Text Box 20" o:spid="_x0000_s1037" type="#_x0000_t202" style="position:absolute;left:0;text-align:left;margin-left:277.5pt;margin-top:21.8pt;width:170.25pt;height:57.75pt;z-index:251674624;visibility:visible;mso-wrap-style:square;mso-height-percent:0;mso-wrap-distance-left:9pt;mso-wrap-distance-top:0;mso-wrap-distance-right:9pt;mso-wrap-distance-bottom:0;mso-position-horizontal:absolute;mso-position-horizontal-relative:text;mso-position-vertical:absolute;mso-position-vertical-relative:text;mso-height-percent:0;mso-height-relative:margin;v-text-anchor:top" o:gfxdata="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" fillcolor="white [3201]" strokeweight=".5pt">
                 <v:textbox>
@@ -2436,8 +2494,16 @@
         <w:rPr>
           <w:rFonts w:ascii="Times New Roman" w:hAnsi="Times New Roman" w:cs="Times New Roman"/>
         </w:rPr>
-        <w:t>Implementation of Python : Raghunandan</w:t>
-      </w:r>
+        <w:t xml:space="preserve">Implementation of Python : </w:t>
+      </w:r>
+      <w:proofErr w:type="spellStart"/>
+      <w:r>
+        <w:rPr>
+          <w:rFonts w:ascii="Times New Roman" w:hAnsi="Times New Roman" w:cs="Times New Roman"/>
+        </w:rPr>
+        <w:t>Raghunandan</w:t>
+      </w:r>
+      <w:proofErr w:type="spellEnd"/>
     </w:p>
     <w:p>
       <w:pPr>
@@ -2472,8 +2538,30 @@
         <w:rPr>
           <w:rFonts w:ascii="Times New Roman" w:hAnsi="Times New Roman" w:cs="Times New Roman"/>
         </w:rPr>
-        <w:t>Visualization : Jeevan , Dheeraj</w:t>
-      </w:r>
+        <w:t xml:space="preserve">Visualization : </w:t>
+      </w:r>
+      <w:proofErr w:type="spellStart"/>
+      <w:r>
+        <w:rPr>
+          <w:rFonts w:ascii="Times New Roman" w:hAnsi="Times New Roman" w:cs="Times New Roman"/>
+        </w:rPr>
+        <w:t>Jeevan</w:t>
+      </w:r>
+      <w:proofErr w:type="spellEnd"/>
+      <w:r>
+        <w:rPr>
+          <w:rFonts w:ascii="Times New Roman" w:hAnsi="Times New Roman" w:cs="Times New Roman"/>
+        </w:rPr>
+        <w:t xml:space="preserve"> , </w:t>
+      </w:r>
+      <w:proofErr w:type="spellStart"/>
+      <w:r>
+        <w:rPr>
+          <w:rFonts w:ascii="Times New Roman" w:hAnsi="Times New Roman" w:cs="Times New Roman"/>
+        </w:rPr>
+        <w:t>Dheeraj</w:t>
+      </w:r>
+      <w:proofErr w:type="spellEnd"/>
     </w:p>
     <w:p>
       <w:pPr>
@@ -2645,7 +2733,15 @@
                         <w:txbxContent>
                           <w:p>
                             <w:r>
-                              <w:t>Using a package called (pycricbuzz) for generating the live data</w:t>
+                              <w:t>Using a package called (</w:t>
+                            </w:r>
+                            <w:proofErr w:type="spellStart"/>
+                            <w:r>
+                              <w:t>pycricbuzz</w:t>
+                            </w:r>
+                            <w:proofErr w:type="spellEnd"/>
+                            <w:r>
+                              <w:t>) for generating the live data</w:t>
                             </w:r>
                           </w:p>
                         </w:txbxContent>
@@ -2668,7 +2764,7 @@
               </wp:anchor>
             </w:drawing>
           </mc:Choice>
-          <mc:Fallback>
+          <mc:Fallback xmlns:w16cid="http://schemas.microsoft.com/office/word/2016/wordml/cid" xmlns:am3d="http://schemas.microsoft.com/office/drawing/2017/model3d" xmlns:aink="http://schemas.microsoft.com/office/drawing/2016/ink" xmlns:cx8="http://schemas.microsoft.com/office/drawing/2016/5/14/chartex" xmlns:cx7="http://schemas.microsoft.com/office/drawing/2016/5/13/chartex" xmlns:cx6="http://schemas.microsoft.com/office/drawing/2016/5/12/chartex" xmlns:cx5="http://schemas.microsoft.com/office/drawing/2016/5/11/chartex" xmlns:cx4="http://schemas.microsoft.com/office/drawing/2016/5/10/chartex" xmlns:cx3="http://schemas.microsoft.com/office/drawing/2016/5/9/chartex" xmlns:cx2="http://schemas.microsoft.com/office/drawing/2015/10/21/chartex">
             <w:pict>
               <v:shape w14:anchorId="3AABFD34" id="Text Box 21" o:spid="_x0000_s1038" type="#_x0000_t202" style="position:absolute;margin-left:-38.25pt;margin-top:0;width:102pt;height:78.75pt;z-index:251681792;visibility:visible;mso-wrap-style:square;mso-width-percent:0;mso-height-percent:0;mso-wrap-distance-left:9pt;mso-wrap-distance-top:0;mso-wrap-distance-right:9pt;mso-wrap-distance-bottom:0;mso-position-horizontal:absolute;mso-position-horizontal-relative:text;mso-position-vertical:absolute;mso-position-vertical-relative:text;mso-width-percent:0;mso-height-percent:0;mso-width-relative:margin;mso-height-relative:margin;v-text-anchor:top" o:gfxdata="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" fillcolor="white [3201]" strokeweight=".5pt">
                 <v:textbox>
@@ -2755,7 +2851,7 @@
               </wp:anchor>
             </w:drawing>
           </mc:Choice>
-          <mc:Fallback>
+          <mc:Fallback xmlns:w16cid="http://schemas.microsoft.com/office/word/2016/wordml/cid" xmlns:am3d="http://schemas.microsoft.com/office/drawing/2017/model3d" xmlns:aink="http://schemas.microsoft.com/office/drawing/2016/ink" xmlns:cx8="http://schemas.microsoft.com/office/drawing/2016/5/14/chartex" xmlns:cx7="http://schemas.microsoft.com/office/drawing/2016/5/13/chartex" xmlns:cx6="http://schemas.microsoft.com/office/drawing/2016/5/12/chartex" xmlns:cx5="http://schemas.microsoft.com/office/drawing/2016/5/11/chartex" xmlns:cx4="http://schemas.microsoft.com/office/drawing/2016/5/10/chartex" xmlns:cx3="http://schemas.microsoft.com/office/drawing/2016/5/9/chartex" xmlns:cx2="http://schemas.microsoft.com/office/drawing/2015/10/21/chartex">
             <w:pict>
               <v:shape w14:anchorId="4DE1C6FA" id="Text Box 22" o:spid="_x0000_s1039" type="#_x0000_t202" style="position:absolute;margin-left:110.25pt;margin-top:.75pt;width:123pt;height:76.5pt;z-index:251682816;visibility:visible;mso-wrap-style:square;mso-width-percent:0;mso-height-percent:0;mso-wrap-distance-left:9pt;mso-wrap-distance-top:0;mso-wrap-distance-right:9pt;mso-wrap-distance-bottom:0;mso-position-horizontal:absolute;mso-position-horizontal-relative:margin;mso-position-vertical:absolute;mso-position-vertical-relative:text;mso-width-percent:0;mso-height-percent:0;mso-width-relative:margin;mso-height-relative:margin;v-text-anchor:top" o:gfxdata="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" fillcolor="white [3201]" strokeweight=".5pt">
                 <v:textbox>
@@ -2850,7 +2946,7 @@
               </wp:anchor>
             </w:drawing>
           </mc:Choice>
-          <mc:Fallback>
+          <mc:Fallback xmlns:w16cid="http://schemas.microsoft.com/office/word/2016/wordml/cid" xmlns:am3d="http://schemas.microsoft.com/office/drawing/2017/model3d" xmlns:aink="http://schemas.microsoft.com/office/drawing/2016/ink" xmlns:cx8="http://schemas.microsoft.com/office/drawing/2016/5/14/chartex" xmlns:cx7="http://schemas.microsoft.com/office/drawing/2016/5/13/chartex" xmlns:cx6="http://schemas.microsoft.com/office/drawing/2016/5/12/chartex" xmlns:cx5="http://schemas.microsoft.com/office/drawing/2016/5/11/chartex" xmlns:cx4="http://schemas.microsoft.com/office/drawing/2016/5/10/chartex" xmlns:cx3="http://schemas.microsoft.com/office/drawing/2016/5/9/chartex" xmlns:cx2="http://schemas.microsoft.com/office/drawing/2015/10/21/chartex">
             <w:pict>
               <v:shape w14:anchorId="070CC50C" id="Text Box 23" o:spid="_x0000_s1040" type="#_x0000_t202" style="position:absolute;margin-left:275.25pt;margin-top:.75pt;width:169.5pt;height:75pt;z-index:251683840;visibility:visible;mso-wrap-style:square;mso-width-percent:0;mso-height-percent:0;mso-wrap-distance-left:9pt;mso-wrap-distance-top:0;mso-wrap-distance-right:9pt;mso-wrap-distance-bottom:0;mso-position-horizontal:absolute;mso-position-horizontal-relative:text;mso-position-vertical:absolute;mso-position-vertical-relative:text;mso-width-percent:0;mso-height-percent:0;mso-width-relative:margin;mso-height-relative:margin;v-text-anchor:top" o:gfxdata="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" fillcolor="white [3201]" strokecolor="black [3200]" strokeweight="1pt">
                 <v:textbox>
@@ -2942,7 +3038,7 @@
               </wp:anchor>
             </w:drawing>
           </mc:Choice>
-          <mc:Fallback xmlns:w16cex="http://schemas.microsoft.com/office/word/2018/wordml/cex" xmlns:w16="http://schemas.microsoft.com/office/word/2018/wordml">
+          <mc:Fallback xmlns:w16="http://schemas.microsoft.com/office/word/2018/wordml" xmlns:w16cex="http://schemas.microsoft.com/office/word/2018/wordml/cex" xmlns:w16cid="http://schemas.microsoft.com/office/word/2016/wordml/cid" xmlns:am3d="http://schemas.microsoft.com/office/drawing/2017/model3d" xmlns:aink="http://schemas.microsoft.com/office/drawing/2016/ink" xmlns:cx8="http://schemas.microsoft.com/office/drawing/2016/5/14/chartex" xmlns:cx7="http://schemas.microsoft.com/office/drawing/2016/5/13/chartex" xmlns:cx6="http://schemas.microsoft.com/office/drawing/2016/5/12/chartex" xmlns:cx5="http://schemas.microsoft.com/office/drawing/2016/5/11/chartex" xmlns:cx4="http://schemas.microsoft.com/office/drawing/2016/5/10/chartex" xmlns:cx3="http://schemas.microsoft.com/office/drawing/2016/5/9/chartex" xmlns:cx2="http://schemas.microsoft.com/office/drawing/2015/10/21/chartex">
             <w:pict>
               <v:shape w14:anchorId="69CF7EE3" id="Right Arrow 9" o:spid="_x0000_s1026" type="#_x0000_t13" style="position:absolute;margin-left:232.5pt;margin-top:9.75pt;width:42pt;height:21.75pt;z-index:251686912;visibility:visible;mso-wrap-style:square;mso-width-percent:0;mso-height-percent:0;mso-wrap-distance-left:9pt;mso-wrap-distance-top:0;mso-wrap-distance-right:9pt;mso-wrap-distance-bottom:0;mso-position-horizontal:absolute;mso-position-horizontal-relative:text;mso-position-vertical:absolute;mso-position-vertical-relative:text;mso-width-percent:0;mso-height-percent:0;mso-width-relative:margin;mso-height-relative:margin;v-text-anchor:middle" o:gfxdata="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" adj="16007" fillcolor="black [3200]" strokecolor="black [1600]" strokeweight="1pt"/>
             </w:pict>
@@ -3017,7 +3113,7 @@
               </wp:anchor>
             </w:drawing>
           </mc:Choice>
-          <mc:Fallback xmlns:w16cex="http://schemas.microsoft.com/office/word/2018/wordml/cex" xmlns:w16="http://schemas.microsoft.com/office/word/2018/wordml">
+          <mc:Fallback xmlns:w16="http://schemas.microsoft.com/office/word/2018/wordml" xmlns:w16cex="http://schemas.microsoft.com/office/word/2018/wordml/cex" xmlns:w16cid="http://schemas.microsoft.com/office/word/2016/wordml/cid" xmlns:am3d="http://schemas.microsoft.com/office/drawing/2017/model3d" xmlns:aink="http://schemas.microsoft.com/office/drawing/2016/ink" xmlns:cx8="http://schemas.microsoft.com/office/drawing/2016/5/14/chartex" xmlns:cx7="http://schemas.microsoft.com/office/drawing/2016/5/13/chartex" xmlns:cx6="http://schemas.microsoft.com/office/drawing/2016/5/12/chartex" xmlns:cx5="http://schemas.microsoft.com/office/drawing/2016/5/11/chartex" xmlns:cx4="http://schemas.microsoft.com/office/drawing/2016/5/10/chartex" xmlns:cx3="http://schemas.microsoft.com/office/drawing/2016/5/9/chartex" xmlns:cx2="http://schemas.microsoft.com/office/drawing/2015/10/21/chartex">
             <w:pict>
               <v:shape w14:anchorId="3D2A4678" id="Right Arrow 8" o:spid="_x0000_s1026" type="#_x0000_t13" style="position:absolute;margin-left:65.25pt;margin-top:9.75pt;width:45.75pt;height:18pt;z-index:251685888;visibility:visible;mso-wrap-style:square;mso-width-percent:0;mso-height-percent:0;mso-wrap-distance-left:9pt;mso-wrap-distance-top:0;mso-wrap-distance-right:9pt;mso-wrap-distance-bottom:0;mso-position-horizontal:absolute;mso-position-horizontal-relative:text;mso-position-vertical:absolute;mso-position-vertical-relative:text;mso-width-percent:0;mso-height-percent:0;mso-width-relative:margin;mso-height-relative:margin;v-text-anchor:middle" o:gfxdata="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" adj="17351" fillcolor="black [3200]" strokecolor="black [1600]" strokeweight="1pt"/>
             </w:pict>
@@ -3100,7 +3196,7 @@
               </wp:anchor>
             </w:drawing>
           </mc:Choice>
-          <mc:Fallback xmlns:w16cex="http://schemas.microsoft.com/office/word/2018/wordml/cex" xmlns:w16="http://schemas.microsoft.com/office/word/2018/wordml">
+          <mc:Fallback xmlns:w16="http://schemas.microsoft.com/office/word/2018/wordml" xmlns:w16cex="http://schemas.microsoft.com/office/word/2018/wordml/cex" xmlns:w16cid="http://schemas.microsoft.com/office/word/2016/wordml/cid" xmlns:am3d="http://schemas.microsoft.com/office/drawing/2017/model3d" xmlns:aink="http://schemas.microsoft.com/office/drawing/2016/ink" xmlns:cx8="http://schemas.microsoft.com/office/drawing/2016/5/14/chartex" xmlns:cx7="http://schemas.microsoft.com/office/drawing/2016/5/13/chartex" xmlns:cx6="http://schemas.microsoft.com/office/drawing/2016/5/12/chartex" xmlns:cx5="http://schemas.microsoft.com/office/drawing/2016/5/11/chartex" xmlns:cx4="http://schemas.microsoft.com/office/drawing/2016/5/10/chartex" xmlns:cx3="http://schemas.microsoft.com/office/drawing/2016/5/9/chartex" xmlns:cx2="http://schemas.microsoft.com/office/drawing/2015/10/21/chartex">
             <w:pict>
               <v:shape w14:anchorId="3EE5A74F" id="Down Arrow 13" o:spid="_x0000_s1026" type="#_x0000_t67" style="position:absolute;margin-left:351.75pt;margin-top:9.05pt;width:17.25pt;height:35.25pt;z-index:251688960;visibility:visible;mso-wrap-style:square;mso-wrap-distance-left:9pt;mso-wrap-distance-top:0;mso-wrap-distance-right:9pt;mso-wrap-distance-bottom:0;mso-position-horizontal:absolute;mso-position-horizontal-relative:text;mso-position-vertical:absolute;mso-position-vertical-relative:text;v-text-anchor:middle" o:gfxdata="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" adj="16315" fillcolor="black [3200]" strokecolor="black [1600]" strokeweight="1pt"/>
             </w:pict>
@@ -3180,7 +3276,7 @@
               </wp:anchor>
             </w:drawing>
           </mc:Choice>
-          <mc:Fallback xmlns:w16cex="http://schemas.microsoft.com/office/word/2018/wordml/cex" xmlns:w16="http://schemas.microsoft.com/office/word/2018/wordml">
+          <mc:Fallback xmlns:w16="http://schemas.microsoft.com/office/word/2018/wordml" xmlns:w16cex="http://schemas.microsoft.com/office/word/2018/wordml/cex" xmlns:w16cid="http://schemas.microsoft.com/office/word/2016/wordml/cid" xmlns:am3d="http://schemas.microsoft.com/office/drawing/2017/model3d" xmlns:aink="http://schemas.microsoft.com/office/drawing/2016/ink" xmlns:cx8="http://schemas.microsoft.com/office/drawing/2016/5/14/chartex" xmlns:cx7="http://schemas.microsoft.com/office/drawing/2016/5/13/chartex" xmlns:cx6="http://schemas.microsoft.com/office/drawing/2016/5/12/chartex" xmlns:cx5="http://schemas.microsoft.com/office/drawing/2016/5/11/chartex" xmlns:cx4="http://schemas.microsoft.com/office/drawing/2016/5/10/chartex" xmlns:cx3="http://schemas.microsoft.com/office/drawing/2016/5/9/chartex" xmlns:cx2="http://schemas.microsoft.com/office/drawing/2015/10/21/chartex">
             <w:pict>
               <v:shape w14:anchorId="7D910F61" id="Down Arrow 14" o:spid="_x0000_s1026" type="#_x0000_t67" style="position:absolute;margin-left:352.5pt;margin-top:78.8pt;width:19.5pt;height:41.25pt;z-index:251689984;visibility:visible;mso-wrap-style:square;mso-width-percent:0;mso-wrap-distance-left:9pt;mso-wrap-distance-top:0;mso-wrap-distance-right:9pt;mso-wrap-distance-bottom:0;mso-position-horizontal:absolute;mso-position-horizontal-relative:text;mso-position-vertical:absolute;mso-position-vertical-relative:text;mso-width-percent:0;mso-width-relative:margin;v-text-anchor:middle" o:gfxdata="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" adj="16495" fillcolor="black [3200]" strokecolor="black [1600]" strokeweight="1pt"/>
             </w:pict>
@@ -3265,7 +3361,7 @@
               </wp:anchor>
             </w:drawing>
           </mc:Choice>
-          <mc:Fallback>
+          <mc:Fallback xmlns:w16cid="http://schemas.microsoft.com/office/word/2016/wordml/cid" xmlns:am3d="http://schemas.microsoft.com/office/drawing/2017/model3d" xmlns:aink="http://schemas.microsoft.com/office/drawing/2016/ink" xmlns:cx8="http://schemas.microsoft.com/office/drawing/2016/5/14/chartex" xmlns:cx7="http://schemas.microsoft.com/office/drawing/2016/5/13/chartex" xmlns:cx6="http://schemas.microsoft.com/office/drawing/2016/5/12/chartex" xmlns:cx5="http://schemas.microsoft.com/office/drawing/2016/5/11/chartex" xmlns:cx4="http://schemas.microsoft.com/office/drawing/2016/5/10/chartex" xmlns:cx3="http://schemas.microsoft.com/office/drawing/2016/5/9/chartex" xmlns:cx2="http://schemas.microsoft.com/office/drawing/2015/10/21/chartex">
             <w:pict>
               <v:shape w14:anchorId="229DC021" id="Text Box 28" o:spid="_x0000_s1041" type="#_x0000_t202" style="position:absolute;left:0;text-align:left;margin-left:282pt;margin-top:118.55pt;width:167.25pt;height:53.25pt;z-index:251687936;visibility:visible;mso-wrap-style:square;mso-width-percent:0;mso-wrap-distance-left:9pt;mso-wrap-distance-top:0;mso-wrap-distance-right:9pt;mso-wrap-distance-bottom:0;mso-position-horizontal:absolute;mso-position-horizontal-relative:text;mso-position-vertical:absolute;mso-position-vertical-relative:text;mso-width-percent:0;mso-width-relative:margin;v-text-anchor:top" o:gfxdata="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" fillcolor="white [3201]" strokeweight=".5pt">
                 <v:textbox>
@@ -3366,7 +3462,7 @@
               </wp:anchor>
             </w:drawing>
           </mc:Choice>
-          <mc:Fallback>
+          <mc:Fallback xmlns:w16cid="http://schemas.microsoft.com/office/word/2016/wordml/cid" xmlns:am3d="http://schemas.microsoft.com/office/drawing/2017/model3d" xmlns:aink="http://schemas.microsoft.com/office/drawing/2016/ink" xmlns:cx8="http://schemas.microsoft.com/office/drawing/2016/5/14/chartex" xmlns:cx7="http://schemas.microsoft.com/office/drawing/2016/5/13/chartex" xmlns:cx6="http://schemas.microsoft.com/office/drawing/2016/5/12/chartex" xmlns:cx5="http://schemas.microsoft.com/office/drawing/2016/5/11/chartex" xmlns:cx4="http://schemas.microsoft.com/office/drawing/2016/5/10/chartex" xmlns:cx3="http://schemas.microsoft.com/office/drawing/2016/5/9/chartex" xmlns:cx2="http://schemas.microsoft.com/office/drawing/2015/10/21/chartex">
             <w:pict>
               <v:shape w14:anchorId="78784029" id="Text Box 29" o:spid="_x0000_s1042" type="#_x0000_t202" style="position:absolute;left:0;text-align:left;margin-left:277.5pt;margin-top:21.8pt;width:170.25pt;height:57.75pt;z-index:251684864;visibility:visible;mso-wrap-style:square;mso-height-percent:0;mso-wrap-distance-left:9pt;mso-wrap-distance-top:0;mso-wrap-distance-right:9pt;mso-wrap-distance-bottom:0;mso-position-horizontal:absolute;mso-position-horizontal-relative:text;mso-position-vertical:absolute;mso-position-vertical-relative:text;mso-height-percent:0;mso-height-relative:margin;v-text-anchor:top" o:gfxdata="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" fillcolor="white [3201]" strokeweight=".5pt">
                 <v:textbox>
@@ -3492,8 +3588,16 @@
         <w:rPr>
           <w:rFonts w:ascii="Times New Roman" w:hAnsi="Times New Roman" w:cs="Times New Roman"/>
         </w:rPr>
-        <w:t xml:space="preserve"> Raghunandan</w:t>
-      </w:r>
+        <w:t xml:space="preserve"> </w:t>
+      </w:r>
+      <w:proofErr w:type="spellStart"/>
+      <w:r>
+        <w:rPr>
+          <w:rFonts w:ascii="Times New Roman" w:hAnsi="Times New Roman" w:cs="Times New Roman"/>
+        </w:rPr>
+        <w:t>Raghunandan</w:t>
+      </w:r>
+      <w:proofErr w:type="spellEnd"/>
     </w:p>
     <w:p>
       <w:pPr>
@@ -3540,7 +3644,21 @@
         <w:rPr>
           <w:rFonts w:ascii="Times New Roman" w:hAnsi="Times New Roman" w:cs="Times New Roman"/>
         </w:rPr>
-        <w:t xml:space="preserve">Visualization: Jeevan </w:t>
+        <w:t xml:space="preserve">Visualization: </w:t>
+      </w:r>
+      <w:proofErr w:type="spellStart"/>
+      <w:r>
+        <w:rPr>
+          <w:rFonts w:ascii="Times New Roman" w:hAnsi="Times New Roman" w:cs="Times New Roman"/>
+        </w:rPr>
+        <w:t>Jeevan</w:t>
+      </w:r>
+      <w:proofErr w:type="spellEnd"/>
+      <w:r>
+        <w:rPr>
+          <w:rFonts w:ascii="Times New Roman" w:hAnsi="Times New Roman" w:cs="Times New Roman"/>
+        </w:rPr>
+        <w:t xml:space="preserve"> </w:t>
       </w:r>
     </w:p>
     <w:p>
@@ -3558,8 +3676,16 @@
         <w:rPr>
           <w:rFonts w:ascii="Times New Roman" w:hAnsi="Times New Roman" w:cs="Times New Roman"/>
         </w:rPr>
-        <w:t>Commentary Sentiment Analysis: Dheeraj</w:t>
-      </w:r>
+        <w:t xml:space="preserve">Commentary Sentiment Analysis: </w:t>
+      </w:r>
+      <w:proofErr w:type="spellStart"/>
+      <w:r>
+        <w:rPr>
+          <w:rFonts w:ascii="Times New Roman" w:hAnsi="Times New Roman" w:cs="Times New Roman"/>
+        </w:rPr>
+        <w:t>Dheeraj</w:t>
+      </w:r>
+      <w:proofErr w:type="spellEnd"/>
     </w:p>
     <w:p>
       <w:pPr>
@@ -3751,7 +3877,15 @@
                         <w:txbxContent>
                           <w:p>
                             <w:r>
-                              <w:t>Using a package called (pycricbuzz) for generating the live data</w:t>
+                              <w:t>Using a package called (</w:t>
+                            </w:r>
+                            <w:proofErr w:type="spellStart"/>
+                            <w:r>
+                              <w:t>pycricbuzz</w:t>
+                            </w:r>
+                            <w:proofErr w:type="spellEnd"/>
+                            <w:r>
+                              <w:t>) for generating the live data</w:t>
                             </w:r>
                           </w:p>
                           <w:p/>
@@ -3775,7 +3909,7 @@
               </wp:anchor>
             </w:drawing>
           </mc:Choice>
-          <mc:Fallback>
+          <mc:Fallback xmlns:w16cid="http://schemas.microsoft.com/office/word/2016/wordml/cid" xmlns:am3d="http://schemas.microsoft.com/office/drawing/2017/model3d" xmlns:aink="http://schemas.microsoft.com/office/drawing/2016/ink" xmlns:cx8="http://schemas.microsoft.com/office/drawing/2016/5/14/chartex" xmlns:cx7="http://schemas.microsoft.com/office/drawing/2016/5/13/chartex" xmlns:cx6="http://schemas.microsoft.com/office/drawing/2016/5/12/chartex" xmlns:cx5="http://schemas.microsoft.com/office/drawing/2016/5/11/chartex" xmlns:cx4="http://schemas.microsoft.com/office/drawing/2016/5/10/chartex" xmlns:cx3="http://schemas.microsoft.com/office/drawing/2016/5/9/chartex" xmlns:cx2="http://schemas.microsoft.com/office/drawing/2015/10/21/chartex">
             <w:pict>
               <v:shape w14:anchorId="79FB418B" id="Text Box 30" o:spid="_x0000_s1043" type="#_x0000_t202" style="position:absolute;margin-left:-38.1pt;margin-top:22.7pt;width:102pt;height:111.4pt;z-index:251692032;visibility:visible;mso-wrap-style:square;mso-width-percent:0;mso-height-percent:0;mso-wrap-distance-left:9pt;mso-wrap-distance-top:0;mso-wrap-distance-right:9pt;mso-wrap-distance-bottom:0;mso-position-horizontal:absolute;mso-position-horizontal-relative:text;mso-position-vertical:absolute;mso-position-vertical-relative:text;mso-width-percent:0;mso-height-percent:0;mso-width-relative:margin;mso-height-relative:margin;v-text-anchor:top" o:gfxdata="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" fillcolor="white [3201]" strokeweight=".5pt">
                 <v:textbox>
@@ -3870,7 +4004,7 @@
               </wp:anchor>
             </w:drawing>
           </mc:Choice>
-          <mc:Fallback>
+          <mc:Fallback xmlns:w16cid="http://schemas.microsoft.com/office/word/2016/wordml/cid" xmlns:am3d="http://schemas.microsoft.com/office/drawing/2017/model3d" xmlns:aink="http://schemas.microsoft.com/office/drawing/2016/ink" xmlns:cx8="http://schemas.microsoft.com/office/drawing/2016/5/14/chartex" xmlns:cx7="http://schemas.microsoft.com/office/drawing/2016/5/13/chartex" xmlns:cx6="http://schemas.microsoft.com/office/drawing/2016/5/12/chartex" xmlns:cx5="http://schemas.microsoft.com/office/drawing/2016/5/11/chartex" xmlns:cx4="http://schemas.microsoft.com/office/drawing/2016/5/10/chartex" xmlns:cx3="http://schemas.microsoft.com/office/drawing/2016/5/9/chartex" xmlns:cx2="http://schemas.microsoft.com/office/drawing/2015/10/21/chartex">
             <w:pict>
               <v:shape w14:anchorId="409CCCCE" id="Text Box 31" o:spid="_x0000_s1044" type="#_x0000_t202" style="position:absolute;margin-left:110.1pt;margin-top:.9pt;width:91.4pt;height:110.75pt;z-index:251693056;visibility:visible;mso-wrap-style:square;mso-width-percent:0;mso-height-percent:0;mso-wrap-distance-left:9pt;mso-wrap-distance-top:0;mso-wrap-distance-right:9pt;mso-wrap-distance-bottom:0;mso-position-horizontal:absolute;mso-position-horizontal-relative:margin;mso-position-vertical:absolute;mso-position-vertical-relative:text;mso-width-percent:0;mso-height-percent:0;mso-width-relative:margin;mso-height-relative:margin;v-text-anchor:top" o:gfxdata="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" fillcolor="white [3201]" strokeweight=".5pt">
                 <v:textbox>
@@ -3965,7 +4099,7 @@
               </wp:anchor>
             </w:drawing>
           </mc:Choice>
-          <mc:Fallback>
+          <mc:Fallback xmlns:w16cid="http://schemas.microsoft.com/office/word/2016/wordml/cid" xmlns:am3d="http://schemas.microsoft.com/office/drawing/2017/model3d" xmlns:aink="http://schemas.microsoft.com/office/drawing/2016/ink" xmlns:cx8="http://schemas.microsoft.com/office/drawing/2016/5/14/chartex" xmlns:cx7="http://schemas.microsoft.com/office/drawing/2016/5/13/chartex" xmlns:cx6="http://schemas.microsoft.com/office/drawing/2016/5/12/chartex" xmlns:cx5="http://schemas.microsoft.com/office/drawing/2016/5/11/chartex" xmlns:cx4="http://schemas.microsoft.com/office/drawing/2016/5/10/chartex" xmlns:cx3="http://schemas.microsoft.com/office/drawing/2016/5/9/chartex" xmlns:cx2="http://schemas.microsoft.com/office/drawing/2015/10/21/chartex">
             <w:pict>
               <v:shape w14:anchorId="29FF57CA" id="Text Box 32" o:spid="_x0000_s1045" type="#_x0000_t202" style="position:absolute;margin-left:275.25pt;margin-top:.75pt;width:169.5pt;height:75pt;z-index:251694080;visibility:visible;mso-wrap-style:square;mso-width-percent:0;mso-height-percent:0;mso-wrap-distance-left:9pt;mso-wrap-distance-top:0;mso-wrap-distance-right:9pt;mso-wrap-distance-bottom:0;mso-position-horizontal:absolute;mso-position-horizontal-relative:text;mso-position-vertical:absolute;mso-position-vertical-relative:text;mso-width-percent:0;mso-height-percent:0;mso-width-relative:margin;mso-height-relative:margin;v-text-anchor:top" o:gfxdata="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" fillcolor="white [3201]" strokecolor="black [3200]" strokeweight="1pt">
                 <v:textbox>
@@ -4057,7 +4191,7 @@
               </wp:anchor>
             </w:drawing>
           </mc:Choice>
-          <mc:Fallback xmlns:w16cex="http://schemas.microsoft.com/office/word/2018/wordml/cex" xmlns:w16="http://schemas.microsoft.com/office/word/2018/wordml">
+          <mc:Fallback xmlns:w16="http://schemas.microsoft.com/office/word/2018/wordml" xmlns:w16cex="http://schemas.microsoft.com/office/word/2018/wordml/cex" xmlns:w16cid="http://schemas.microsoft.com/office/word/2016/wordml/cid" xmlns:am3d="http://schemas.microsoft.com/office/drawing/2017/model3d" xmlns:aink="http://schemas.microsoft.com/office/drawing/2016/ink" xmlns:cx8="http://schemas.microsoft.com/office/drawing/2016/5/14/chartex" xmlns:cx7="http://schemas.microsoft.com/office/drawing/2016/5/13/chartex" xmlns:cx6="http://schemas.microsoft.com/office/drawing/2016/5/12/chartex" xmlns:cx5="http://schemas.microsoft.com/office/drawing/2016/5/11/chartex" xmlns:cx4="http://schemas.microsoft.com/office/drawing/2016/5/10/chartex" xmlns:cx3="http://schemas.microsoft.com/office/drawing/2016/5/9/chartex" xmlns:cx2="http://schemas.microsoft.com/office/drawing/2015/10/21/chartex">
             <w:pict>
               <v:shapetype w14:anchorId="4A4285CB" id="_x0000_t13" coordsize="21600,21600" o:spt="13" adj="16200,5400" path="m@0,l@0@1,0@1,0@2@0@2@0,21600,21600,10800xe">
                 <v:stroke joinstyle="miter"/>
@@ -4148,7 +4282,7 @@
               </wp:anchor>
             </w:drawing>
           </mc:Choice>
-          <mc:Fallback xmlns:w16cex="http://schemas.microsoft.com/office/word/2018/wordml/cex" xmlns:w16="http://schemas.microsoft.com/office/word/2018/wordml">
+          <mc:Fallback xmlns:w16="http://schemas.microsoft.com/office/word/2018/wordml" xmlns:w16cex="http://schemas.microsoft.com/office/word/2018/wordml/cex" xmlns:w16cid="http://schemas.microsoft.com/office/word/2016/wordml/cid" xmlns:am3d="http://schemas.microsoft.com/office/drawing/2017/model3d" xmlns:aink="http://schemas.microsoft.com/office/drawing/2016/ink" xmlns:cx8="http://schemas.microsoft.com/office/drawing/2016/5/14/chartex" xmlns:cx7="http://schemas.microsoft.com/office/drawing/2016/5/13/chartex" xmlns:cx6="http://schemas.microsoft.com/office/drawing/2016/5/12/chartex" xmlns:cx5="http://schemas.microsoft.com/office/drawing/2016/5/11/chartex" xmlns:cx4="http://schemas.microsoft.com/office/drawing/2016/5/10/chartex" xmlns:cx3="http://schemas.microsoft.com/office/drawing/2016/5/9/chartex" xmlns:cx2="http://schemas.microsoft.com/office/drawing/2015/10/21/chartex">
             <w:pict>
               <v:shape w14:anchorId="36D559F3" id="Right Arrow 8" o:spid="_x0000_s1026" type="#_x0000_t13" style="position:absolute;margin-left:65.25pt;margin-top:9.75pt;width:45.75pt;height:18pt;z-index:251696128;visibility:visible;mso-wrap-style:square;mso-width-percent:0;mso-height-percent:0;mso-wrap-distance-left:9pt;mso-wrap-distance-top:0;mso-wrap-distance-right:9pt;mso-wrap-distance-bottom:0;mso-position-horizontal:absolute;mso-position-horizontal-relative:text;mso-position-vertical:absolute;mso-position-vertical-relative:text;mso-width-percent:0;mso-height-percent:0;mso-width-relative:margin;mso-height-relative:margin;v-text-anchor:middle" o:gfxdata="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" adj="17351" fillcolor="black [3200]" strokecolor="black [1600]" strokeweight="1pt"/>
             </w:pict>
@@ -4225,7 +4359,7 @@
               </wp:anchor>
             </w:drawing>
           </mc:Choice>
-          <mc:Fallback>
+          <mc:Fallback xmlns:w16cid="http://schemas.microsoft.com/office/word/2016/wordml/cid" xmlns:am3d="http://schemas.microsoft.com/office/drawing/2017/model3d" xmlns:aink="http://schemas.microsoft.com/office/drawing/2016/ink" xmlns:cx8="http://schemas.microsoft.com/office/drawing/2016/5/14/chartex" xmlns:cx7="http://schemas.microsoft.com/office/drawing/2016/5/13/chartex" xmlns:cx6="http://schemas.microsoft.com/office/drawing/2016/5/12/chartex" xmlns:cx5="http://schemas.microsoft.com/office/drawing/2016/5/11/chartex" xmlns:cx4="http://schemas.microsoft.com/office/drawing/2016/5/10/chartex" xmlns:cx3="http://schemas.microsoft.com/office/drawing/2016/5/9/chartex" xmlns:cx2="http://schemas.microsoft.com/office/drawing/2015/10/21/chartex">
             <w:pict>
               <v:shape w14:anchorId="742EF910" id="Text Box 40" o:spid="_x0000_s1046" type="#_x0000_t202" style="position:absolute;margin-left:211.85pt;margin-top:12.65pt;width:42.25pt;height:23.55pt;z-index:251701248;visibility:visible;mso-wrap-style:square;mso-wrap-distance-left:9pt;mso-wrap-distance-top:0;mso-wrap-distance-right:9pt;mso-wrap-distance-bottom:0;mso-position-horizontal:absolute;mso-position-horizontal-relative:text;mso-position-vertical:absolute;mso-position-vertical-relative:text;v-text-anchor:top" o:gfxdata="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" fillcolor="white [3201]" strokeweight=".5pt">
                 <v:textbox>
@@ -4315,7 +4449,7 @@
               </wp:anchor>
             </w:drawing>
           </mc:Choice>
-          <mc:Fallback>
+          <mc:Fallback xmlns:w16cid="http://schemas.microsoft.com/office/word/2016/wordml/cid" xmlns:am3d="http://schemas.microsoft.com/office/drawing/2017/model3d" xmlns:aink="http://schemas.microsoft.com/office/drawing/2016/ink" xmlns:cx8="http://schemas.microsoft.com/office/drawing/2016/5/14/chartex" xmlns:cx7="http://schemas.microsoft.com/office/drawing/2016/5/13/chartex" xmlns:cx6="http://schemas.microsoft.com/office/drawing/2016/5/12/chartex" xmlns:cx5="http://schemas.microsoft.com/office/drawing/2016/5/11/chartex" xmlns:cx4="http://schemas.microsoft.com/office/drawing/2016/5/10/chartex" xmlns:cx3="http://schemas.microsoft.com/office/drawing/2016/5/9/chartex" xmlns:cx2="http://schemas.microsoft.com/office/drawing/2015/10/21/chartex">
             <w:pict>
               <v:shape w14:anchorId="20BE9168" id="Text Box 41" o:spid="_x0000_s1047" type="#_x0000_t202" style="position:absolute;margin-left:369pt;margin-top:13.7pt;width:101.1pt;height:23.55pt;z-index:251703296;visibility:visible;mso-wrap-style:square;mso-width-percent:0;mso-wrap-distance-left:9pt;mso-wrap-distance-top:0;mso-wrap-distance-right:9pt;mso-wrap-distance-bottom:0;mso-position-horizontal:absolute;mso-position-horizontal-relative:text;mso-position-vertical:absolute;mso-position-vertical-relative:text;mso-width-percent:0;mso-width-relative:margin;v-text-anchor:top" o:gfxdata="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" fillcolor="white [3201]" strokeweight=".5pt">
                 <v:textbox>
@@ -4394,7 +4528,7 @@
               </wp:anchor>
             </w:drawing>
           </mc:Choice>
-          <mc:Fallback xmlns:w16cex="http://schemas.microsoft.com/office/word/2018/wordml/cex" xmlns:w16="http://schemas.microsoft.com/office/word/2018/wordml">
+          <mc:Fallback xmlns:w16="http://schemas.microsoft.com/office/word/2018/wordml" xmlns:w16cex="http://schemas.microsoft.com/office/word/2018/wordml/cex" xmlns:w16cid="http://schemas.microsoft.com/office/word/2016/wordml/cid" xmlns:am3d="http://schemas.microsoft.com/office/drawing/2017/model3d" xmlns:aink="http://schemas.microsoft.com/office/drawing/2016/ink" xmlns:cx8="http://schemas.microsoft.com/office/drawing/2016/5/14/chartex" xmlns:cx7="http://schemas.microsoft.com/office/drawing/2016/5/13/chartex" xmlns:cx6="http://schemas.microsoft.com/office/drawing/2016/5/12/chartex" xmlns:cx5="http://schemas.microsoft.com/office/drawing/2016/5/11/chartex" xmlns:cx4="http://schemas.microsoft.com/office/drawing/2016/5/10/chartex" xmlns:cx3="http://schemas.microsoft.com/office/drawing/2016/5/9/chartex" xmlns:cx2="http://schemas.microsoft.com/office/drawing/2015/10/21/chartex">
             <w:pict>
               <v:shapetype w14:anchorId="1DF6183B" id="_x0000_t67" coordsize="21600,21600" o:spt="67" adj="16200,5400" path="m0@0l@1@0@1,0@2,0@2@0,21600@0,10800,21600xe">
                 <v:stroke joinstyle="miter"/>
@@ -4490,7 +4624,7 @@
               </wp:anchor>
             </w:drawing>
           </mc:Choice>
-          <mc:Fallback xmlns:w16cex="http://schemas.microsoft.com/office/word/2018/wordml/cex" xmlns:w16="http://schemas.microsoft.com/office/word/2018/wordml">
+          <mc:Fallback xmlns:w16="http://schemas.microsoft.com/office/word/2018/wordml" xmlns:w16cex="http://schemas.microsoft.com/office/word/2018/wordml/cex" xmlns:w16cid="http://schemas.microsoft.com/office/word/2016/wordml/cid" xmlns:am3d="http://schemas.microsoft.com/office/drawing/2017/model3d" xmlns:aink="http://schemas.microsoft.com/office/drawing/2016/ink" xmlns:cx8="http://schemas.microsoft.com/office/drawing/2016/5/14/chartex" xmlns:cx7="http://schemas.microsoft.com/office/drawing/2016/5/13/chartex" xmlns:cx6="http://schemas.microsoft.com/office/drawing/2016/5/12/chartex" xmlns:cx5="http://schemas.microsoft.com/office/drawing/2016/5/11/chartex" xmlns:cx4="http://schemas.microsoft.com/office/drawing/2016/5/10/chartex" xmlns:cx3="http://schemas.microsoft.com/office/drawing/2016/5/9/chartex" xmlns:cx2="http://schemas.microsoft.com/office/drawing/2015/10/21/chartex">
             <w:pict>
               <v:shape w14:anchorId="04644189" id="Down Arrow 14" o:spid="_x0000_s1026" type="#_x0000_t67" style="position:absolute;margin-left:352.5pt;margin-top:78.8pt;width:19.5pt;height:41.25pt;z-index:251700224;visibility:visible;mso-wrap-style:square;mso-width-percent:0;mso-wrap-distance-left:9pt;mso-wrap-distance-top:0;mso-wrap-distance-right:9pt;mso-wrap-distance-bottom:0;mso-position-horizontal:absolute;mso-position-horizontal-relative:text;mso-position-vertical:absolute;mso-position-vertical-relative:text;mso-width-percent:0;mso-width-relative:margin;v-text-anchor:middle" o:gfxdata="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" adj="16495" fillcolor="black [3200]" strokecolor="black [1600]" strokeweight="1pt"/>
             </w:pict>
@@ -4563,7 +4697,7 @@
               </wp:anchor>
             </w:drawing>
           </mc:Choice>
-          <mc:Fallback>
+          <mc:Fallback xmlns:w16cid="http://schemas.microsoft.com/office/word/2016/wordml/cid" xmlns:am3d="http://schemas.microsoft.com/office/drawing/2017/model3d" xmlns:aink="http://schemas.microsoft.com/office/drawing/2016/ink" xmlns:cx8="http://schemas.microsoft.com/office/drawing/2016/5/14/chartex" xmlns:cx7="http://schemas.microsoft.com/office/drawing/2016/5/13/chartex" xmlns:cx6="http://schemas.microsoft.com/office/drawing/2016/5/12/chartex" xmlns:cx5="http://schemas.microsoft.com/office/drawing/2016/5/11/chartex" xmlns:cx4="http://schemas.microsoft.com/office/drawing/2016/5/10/chartex" xmlns:cx3="http://schemas.microsoft.com/office/drawing/2016/5/9/chartex" xmlns:cx2="http://schemas.microsoft.com/office/drawing/2015/10/21/chartex">
             <w:pict>
               <v:shape w14:anchorId="3864B4B0" id="Text Box 37" o:spid="_x0000_s1048" type="#_x0000_t202" style="position:absolute;left:0;text-align:left;margin-left:282pt;margin-top:118.55pt;width:167.25pt;height:53.25pt;z-index:251698176;visibility:visible;mso-wrap-style:square;mso-width-percent:0;mso-wrap-distance-left:9pt;mso-wrap-distance-top:0;mso-wrap-distance-right:9pt;mso-wrap-distance-bottom:0;mso-position-horizontal:absolute;mso-position-horizontal-relative:text;mso-position-vertical:absolute;mso-position-vertical-relative:text;mso-width-percent:0;mso-width-relative:margin;v-text-anchor:top" o:gfxdata="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" fillcolor="white [3201]" strokeweight=".5pt">
                 <v:textbox>
@@ -4646,7 +4780,7 @@
               </wp:anchor>
             </w:drawing>
           </mc:Choice>
-          <mc:Fallback>
+          <mc:Fallback xmlns:w16cid="http://schemas.microsoft.com/office/word/2016/wordml/cid" xmlns:am3d="http://schemas.microsoft.com/office/drawing/2017/model3d" xmlns:aink="http://schemas.microsoft.com/office/drawing/2016/ink" xmlns:cx8="http://schemas.microsoft.com/office/drawing/2016/5/14/chartex" xmlns:cx7="http://schemas.microsoft.com/office/drawing/2016/5/13/chartex" xmlns:cx6="http://schemas.microsoft.com/office/drawing/2016/5/12/chartex" xmlns:cx5="http://schemas.microsoft.com/office/drawing/2016/5/11/chartex" xmlns:cx4="http://schemas.microsoft.com/office/drawing/2016/5/10/chartex" xmlns:cx3="http://schemas.microsoft.com/office/drawing/2016/5/9/chartex" xmlns:cx2="http://schemas.microsoft.com/office/drawing/2015/10/21/chartex">
             <w:pict>
               <v:shape w14:anchorId="375CC6E3" id="Text Box 38" o:spid="_x0000_s1049" type="#_x0000_t202" style="position:absolute;left:0;text-align:left;margin-left:277.5pt;margin-top:21.8pt;width:170.25pt;height:57.75pt;z-index:251695104;visibility:visible;mso-wrap-style:square;mso-height-percent:0;mso-wrap-distance-left:9pt;mso-wrap-distance-top:0;mso-wrap-distance-right:9pt;mso-wrap-distance-bottom:0;mso-position-horizontal:absolute;mso-position-horizontal-relative:text;mso-position-vertical:absolute;mso-position-vertical-relative:text;mso-height-percent:0;mso-height-relative:margin;v-text-anchor:top" o:gfxdata="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" fillcolor="white [3201]" strokeweight=".5pt">
                 <v:textbox>
@@ -4750,7 +4884,7 @@
               </wp:anchor>
             </w:drawing>
           </mc:Choice>
-          <mc:Fallback>
+          <mc:Fallback xmlns:w16cid="http://schemas.microsoft.com/office/word/2016/wordml/cid" xmlns:am3d="http://schemas.microsoft.com/office/drawing/2017/model3d" xmlns:aink="http://schemas.microsoft.com/office/drawing/2016/ink" xmlns:cx8="http://schemas.microsoft.com/office/drawing/2016/5/14/chartex" xmlns:cx7="http://schemas.microsoft.com/office/drawing/2016/5/13/chartex" xmlns:cx6="http://schemas.microsoft.com/office/drawing/2016/5/12/chartex" xmlns:cx5="http://schemas.microsoft.com/office/drawing/2016/5/11/chartex" xmlns:cx4="http://schemas.microsoft.com/office/drawing/2016/5/10/chartex" xmlns:cx3="http://schemas.microsoft.com/office/drawing/2016/5/9/chartex" xmlns:cx2="http://schemas.microsoft.com/office/drawing/2015/10/21/chartex">
             <w:pict>
               <v:shape w14:anchorId="5273EE67" id="Text Box 42" o:spid="_x0000_s1050" type="#_x0000_t202" style="position:absolute;margin-left:371.75pt;margin-top:22.75pt;width:60.25pt;height:23.55pt;z-index:251705344;visibility:visible;mso-wrap-style:square;mso-width-percent:0;mso-wrap-distance-left:9pt;mso-wrap-distance-top:0;mso-wrap-distance-right:9pt;mso-wrap-distance-bottom:0;mso-position-horizontal:absolute;mso-position-horizontal-relative:text;mso-position-vertical:absolute;mso-position-vertical-relative:text;mso-width-percent:0;mso-width-relative:margin;v-text-anchor:top" o:gfxdata="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" fillcolor="white [3201]" strokeweight=".5pt">
                 <v:textbox>
@@ -4837,8 +4971,16 @@
         <w:rPr>
           <w:rFonts w:ascii="Times New Roman" w:hAnsi="Times New Roman" w:cs="Times New Roman"/>
         </w:rPr>
-        <w:t>Implementation of Python: Raghunandan</w:t>
-      </w:r>
+        <w:t xml:space="preserve">Implementation of Python: </w:t>
+      </w:r>
+      <w:proofErr w:type="spellStart"/>
+      <w:r>
+        <w:rPr>
+          <w:rFonts w:ascii="Times New Roman" w:hAnsi="Times New Roman" w:cs="Times New Roman"/>
+        </w:rPr>
+        <w:t>Raghunandan</w:t>
+      </w:r>
+      <w:proofErr w:type="spellEnd"/>
     </w:p>
     <w:p>
       <w:pPr>
@@ -4873,7 +5015,21 @@
         <w:rPr>
           <w:rFonts w:ascii="Times New Roman" w:hAnsi="Times New Roman" w:cs="Times New Roman"/>
         </w:rPr>
-        <w:t xml:space="preserve">Visualization: Jeevan </w:t>
+        <w:t xml:space="preserve">Visualization: </w:t>
+      </w:r>
+      <w:proofErr w:type="spellStart"/>
+      <w:r>
+        <w:rPr>
+          <w:rFonts w:ascii="Times New Roman" w:hAnsi="Times New Roman" w:cs="Times New Roman"/>
+        </w:rPr>
+        <w:t>Jeevan</w:t>
+      </w:r>
+      <w:proofErr w:type="spellEnd"/>
+      <w:r>
+        <w:rPr>
+          <w:rFonts w:ascii="Times New Roman" w:hAnsi="Times New Roman" w:cs="Times New Roman"/>
+        </w:rPr>
+        <w:t xml:space="preserve"> </w:t>
       </w:r>
     </w:p>
     <w:p>
@@ -4891,18 +5047,80 @@
         <w:rPr>
           <w:rFonts w:ascii="Times New Roman" w:hAnsi="Times New Roman" w:cs="Times New Roman"/>
         </w:rPr>
-        <w:t>Commentary Sentiment Analysis: Dheeraj</w:t>
-      </w:r>
-    </w:p>
-    <w:p/>
-    <w:p/>
-    <w:p/>
-    <w:p/>
-    <w:p/>
-    <w:p/>
-    <w:p/>
-    <w:p/>
-    <w:p/>
+        <w:t xml:space="preserve">Commentary Sentiment Analysis: </w:t>
+      </w:r>
+      <w:proofErr w:type="spellStart"/>
+      <w:r>
+        <w:rPr>
+          <w:rFonts w:ascii="Times New Roman" w:hAnsi="Times New Roman" w:cs="Times New Roman"/>
+        </w:rPr>
+        <w:t>Dheeraj</w:t>
+      </w:r>
+      <w:proofErr w:type="spellEnd"/>
+    </w:p>
+    <w:p>
+      <w:pPr>
+        <w:rPr>
+          <w:rFonts w:ascii="Times New Roman" w:hAnsi="Times New Roman" w:cs="Times New Roman"/>
+        </w:rPr>
+      </w:pPr>
+    </w:p>
+    <w:p>
+      <w:pPr>
+        <w:rPr>
+          <w:rFonts w:ascii="Times New Roman" w:hAnsi="Times New Roman" w:cs="Times New Roman"/>
+        </w:rPr>
+      </w:pPr>
+    </w:p>
+    <w:p>
+      <w:pPr>
+        <w:rPr>
+          <w:rFonts w:ascii="Times New Roman" w:hAnsi="Times New Roman" w:cs="Times New Roman"/>
+        </w:rPr>
+      </w:pPr>
+    </w:p>
+    <w:p>
+      <w:pPr>
+        <w:rPr>
+          <w:rFonts w:ascii="Times New Roman" w:hAnsi="Times New Roman" w:cs="Times New Roman"/>
+        </w:rPr>
+      </w:pPr>
+    </w:p>
+    <w:p>
+      <w:pPr>
+        <w:rPr>
+          <w:rFonts w:ascii="Times New Roman" w:hAnsi="Times New Roman" w:cs="Times New Roman"/>
+        </w:rPr>
+      </w:pPr>
+    </w:p>
+    <w:p>
+      <w:pPr>
+        <w:rPr>
+          <w:rFonts w:ascii="Times New Roman" w:hAnsi="Times New Roman" w:cs="Times New Roman"/>
+        </w:rPr>
+      </w:pPr>
+    </w:p>
+    <w:p>
+      <w:pPr>
+        <w:rPr>
+          <w:rFonts w:ascii="Times New Roman" w:hAnsi="Times New Roman" w:cs="Times New Roman"/>
+        </w:rPr>
+      </w:pPr>
+    </w:p>
+    <w:p>
+      <w:pPr>
+        <w:rPr>
+          <w:rFonts w:ascii="Times New Roman" w:hAnsi="Times New Roman" w:cs="Times New Roman"/>
+        </w:rPr>
+      </w:pPr>
+    </w:p>
+    <w:p>
+      <w:pPr>
+        <w:rPr>
+          <w:rFonts w:ascii="Times New Roman" w:hAnsi="Times New Roman" w:cs="Times New Roman"/>
+        </w:rPr>
+      </w:pPr>
+    </w:p>
     <w:p>
       <w:pPr>
         <w:pStyle w:val="Header"/>
@@ -4928,12 +5146,40 @@
     </w:p>
     <w:p>
       <w:pPr>
-        <w:rPr>
-          <w:rFonts w:ascii="Times New Roman" w:hAnsi="Times New Roman" w:cs="Times New Roman"/>
-        </w:rPr>
-      </w:pPr>
-    </w:p>
-    <w:p>
+        <w:pStyle w:val="Header"/>
+        <w:rPr>
+          <w:rFonts w:ascii="Times New Roman" w:hAnsi="Times New Roman" w:cs="Times New Roman"/>
+          <w:b/>
+          <w:bCs/>
+          <w:sz w:val="36"/>
+          <w:szCs w:val="36"/>
+        </w:rPr>
+      </w:pPr>
+      <w:r>
+        <w:rPr>
+          <w:rFonts w:ascii="Times New Roman" w:hAnsi="Times New Roman" w:cs="Times New Roman"/>
+          <w:b/>
+          <w:bCs/>
+          <w:sz w:val="36"/>
+          <w:szCs w:val="36"/>
+        </w:rPr>
+        <w:tab/>
+        <w:t>Score Estimation:</w:t>
+      </w:r>
+    </w:p>
+    <w:p>
+      <w:pPr>
+        <w:rPr>
+          <w:rFonts w:ascii="Times New Roman" w:hAnsi="Times New Roman" w:cs="Times New Roman"/>
+        </w:rPr>
+      </w:pPr>
+    </w:p>
+    <w:p>
+      <w:pPr>
+        <w:rPr>
+          <w:rFonts w:ascii="Times New Roman" w:hAnsi="Times New Roman" w:cs="Times New Roman"/>
+        </w:rPr>
+      </w:pPr>
       <w:r>
         <w:rPr>
           <w:rFonts w:ascii="Times New Roman" w:hAnsi="Times New Roman" w:cs="Times New Roman"/>
@@ -4985,7 +5231,15 @@
                       <wps:txbx>
                         <w:txbxContent>
                           <w:p>
+                            <w:pPr>
+                              <w:rPr>
+                                <w:rFonts w:ascii="Times New Roman" w:hAnsi="Times New Roman" w:cs="Times New Roman"/>
+                              </w:rPr>
+                            </w:pPr>
                             <w:r>
+                              <w:rPr>
+                                <w:rFonts w:ascii="Times New Roman" w:hAnsi="Times New Roman" w:cs="Times New Roman"/>
+                              </w:rPr>
                               <w:t>Fetch the data from API in JSON Format</w:t>
                             </w:r>
                           </w:p>
@@ -5012,7 +5266,15 @@
                 <v:textbox>
                   <w:txbxContent>
                     <w:p>
+                      <w:pPr>
+                        <w:rPr>
+                          <w:rFonts w:ascii="Times New Roman" w:hAnsi="Times New Roman" w:cs="Times New Roman"/>
+                        </w:rPr>
+                      </w:pPr>
                       <w:r>
+                        <w:rPr>
+                          <w:rFonts w:ascii="Times New Roman" w:hAnsi="Times New Roman" w:cs="Times New Roman"/>
+                        </w:rPr>
                         <w:t>Fetch the data from API in JSON Format</w:t>
                       </w:r>
                     </w:p>
@@ -5027,14 +5289,21 @@
     <w:p>
       <w:pPr>
         <w:ind w:left="1080"/>
+        <w:rPr>
+          <w:rFonts w:ascii="Times New Roman" w:hAnsi="Times New Roman" w:cs="Times New Roman"/>
+        </w:rPr>
       </w:pPr>
     </w:p>
     <w:p>
       <w:pPr>
         <w:ind w:left="1080"/>
-      </w:pPr>
-      <w:r>
-        <w:rPr>
+        <w:rPr>
+          <w:rFonts w:ascii="Times New Roman" w:hAnsi="Times New Roman" w:cs="Times New Roman"/>
+        </w:rPr>
+      </w:pPr>
+      <w:r>
+        <w:rPr>
+          <w:rFonts w:ascii="Times New Roman" w:hAnsi="Times New Roman" w:cs="Times New Roman"/>
           <w:noProof/>
         </w:rPr>
         <mc:AlternateContent>
@@ -5077,7 +5346,15 @@
                       <wps:txbx>
                         <w:txbxContent>
                           <w:p>
+                            <w:pPr>
+                              <w:rPr>
+                                <w:rFonts w:ascii="Times New Roman" w:hAnsi="Times New Roman" w:cs="Times New Roman"/>
+                              </w:rPr>
+                            </w:pPr>
                             <w:r>
+                              <w:rPr>
+                                <w:rFonts w:ascii="Times New Roman" w:hAnsi="Times New Roman" w:cs="Times New Roman"/>
+                              </w:rPr>
                               <w:t>JSON Data</w:t>
                             </w:r>
                           </w:p>
@@ -5100,11 +5377,23 @@
           </mc:Choice>
           <mc:Fallback>
             <w:pict>
-              <v:shape w14:anchorId="3A87FACF" id="Text Box 49" o:spid="_x0000_s1052" type="#_x0000_t202" style="position:absolute;left:0;text-align:left;margin-left:203.4pt;margin-top:20.05pt;width:71.4pt;height:20.4pt;z-index:251736064;visibility:visible;mso-wrap-style:square;mso-height-percent:0;mso-wrap-distance-left:9pt;mso-wrap-distance-top:0;mso-wrap-distance-right:9pt;mso-wrap-distance-bottom:0;mso-position-horizontal:absolute;mso-position-horizontal-relative:text;mso-position-vertical:absolute;mso-position-vertical-relative:text;mso-height-percent:0;mso-height-relative:margin;v-text-anchor:top" o:gfxdata="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" fillcolor="white [3201]" strokeweight=".5pt">
+              <v:shapetype w14:anchorId="3A87FACF" id="_x0000_t202" coordsize="21600,21600" o:spt="202" path="m,l,21600r21600,l21600,xe">
+                <v:stroke joinstyle="miter"/>
+                <v:path gradientshapeok="t" o:connecttype="rect"/>
+              </v:shapetype>
+              <v:shape id="Text Box 49" o:spid="_x0000_s1052" type="#_x0000_t202" style="position:absolute;left:0;text-align:left;margin-left:203.4pt;margin-top:20.05pt;width:71.4pt;height:20.4pt;z-index:251736064;visibility:visible;mso-wrap-style:square;mso-height-percent:0;mso-wrap-distance-left:9pt;mso-wrap-distance-top:0;mso-wrap-distance-right:9pt;mso-wrap-distance-bottom:0;mso-position-horizontal:absolute;mso-position-horizontal-relative:text;mso-position-vertical:absolute;mso-position-vertical-relative:text;mso-height-percent:0;mso-height-relative:margin;v-text-anchor:top" o:gfxdata="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" fillcolor="white [3201]" strokeweight=".5pt">
                 <v:textbox>
                   <w:txbxContent>
                     <w:p>
+                      <w:pPr>
+                        <w:rPr>
+                          <w:rFonts w:ascii="Times New Roman" w:hAnsi="Times New Roman" w:cs="Times New Roman"/>
+                        </w:rPr>
+                      </w:pPr>
                       <w:r>
+                        <w:rPr>
+                          <w:rFonts w:ascii="Times New Roman" w:hAnsi="Times New Roman" w:cs="Times New Roman"/>
+                        </w:rPr>
                         <w:t>JSON Data</w:t>
                       </w:r>
                     </w:p>
@@ -5117,6 +5406,7 @@
       </w:r>
       <w:r>
         <w:rPr>
+          <w:rFonts w:ascii="Times New Roman" w:hAnsi="Times New Roman" w:cs="Times New Roman"/>
           <w:noProof/>
         </w:rPr>
         <mc:AlternateContent>
@@ -5172,7 +5462,7 @@
               </wp:anchor>
             </w:drawing>
           </mc:Choice>
-          <mc:Fallback>
+          <mc:Fallback xmlns:w16cid="http://schemas.microsoft.com/office/word/2016/wordml/cid" xmlns:am3d="http://schemas.microsoft.com/office/drawing/2017/model3d" xmlns:aink="http://schemas.microsoft.com/office/drawing/2016/ink" xmlns:cx8="http://schemas.microsoft.com/office/drawing/2016/5/14/chartex" xmlns:cx7="http://schemas.microsoft.com/office/drawing/2016/5/13/chartex" xmlns:cx6="http://schemas.microsoft.com/office/drawing/2016/5/12/chartex" xmlns:cx5="http://schemas.microsoft.com/office/drawing/2016/5/11/chartex" xmlns:cx4="http://schemas.microsoft.com/office/drawing/2016/5/10/chartex" xmlns:cx3="http://schemas.microsoft.com/office/drawing/2016/5/9/chartex" xmlns:cx2="http://schemas.microsoft.com/office/drawing/2015/10/21/chartex">
             <w:pict>
               <v:shapetype w14:anchorId="0A5729F6" id="_x0000_t32" coordsize="21600,21600" o:spt="32" o:oned="t" path="m,l21600,21600e" filled="f">
                 <v:path arrowok="t" fillok="f" o:connecttype="none"/>
@@ -5189,11 +5479,17 @@
     <w:p>
       <w:pPr>
         <w:ind w:left="1080"/>
+        <w:rPr>
+          <w:rFonts w:ascii="Times New Roman" w:hAnsi="Times New Roman" w:cs="Times New Roman"/>
+        </w:rPr>
       </w:pPr>
     </w:p>
     <w:p>
       <w:pPr>
         <w:ind w:left="1080"/>
+        <w:rPr>
+          <w:rFonts w:ascii="Times New Roman" w:hAnsi="Times New Roman" w:cs="Times New Roman"/>
+        </w:rPr>
       </w:pPr>
       <w:r>
         <w:rPr>
@@ -5255,8 +5551,16 @@
                               <w:rPr>
                                 <w:rFonts w:ascii="Times New Roman" w:hAnsi="Times New Roman" w:cs="Times New Roman"/>
                               </w:rPr>
-                              <w:t>Convert JSON data to Bytes using JSONSerializer</w:t>
+                              <w:t xml:space="preserve">Convert JSON data to Bytes using </w:t>
                             </w:r>
+                            <w:proofErr w:type="spellStart"/>
+                            <w:r>
+                              <w:rPr>
+                                <w:rFonts w:ascii="Times New Roman" w:hAnsi="Times New Roman" w:cs="Times New Roman"/>
+                              </w:rPr>
+                              <w:t>JSONSerializer</w:t>
+                            </w:r>
+                            <w:proofErr w:type="spellEnd"/>
                           </w:p>
                         </w:txbxContent>
                       </wps:txbx>
@@ -5290,8 +5594,16 @@
                         <w:rPr>
                           <w:rFonts w:ascii="Times New Roman" w:hAnsi="Times New Roman" w:cs="Times New Roman"/>
                         </w:rPr>
-                        <w:t>Convert JSON data to Bytes using JSONSerializer</w:t>
+                        <w:t xml:space="preserve">Convert JSON data to Bytes using </w:t>
                       </w:r>
+                      <w:proofErr w:type="spellStart"/>
+                      <w:r>
+                        <w:rPr>
+                          <w:rFonts w:ascii="Times New Roman" w:hAnsi="Times New Roman" w:cs="Times New Roman"/>
+                        </w:rPr>
+                        <w:t>JSONSerializer</w:t>
+                      </w:r>
+                      <w:proofErr w:type="spellEnd"/>
                     </w:p>
                   </w:txbxContent>
                 </v:textbox>
@@ -5304,14 +5616,21 @@
     <w:p>
       <w:pPr>
         <w:ind w:left="1080"/>
+        <w:rPr>
+          <w:rFonts w:ascii="Times New Roman" w:hAnsi="Times New Roman" w:cs="Times New Roman"/>
+        </w:rPr>
       </w:pPr>
     </w:p>
     <w:p>
       <w:pPr>
         <w:ind w:left="1080"/>
-      </w:pPr>
-      <w:r>
-        <w:rPr>
+        <w:rPr>
+          <w:rFonts w:ascii="Times New Roman" w:hAnsi="Times New Roman" w:cs="Times New Roman"/>
+        </w:rPr>
+      </w:pPr>
+      <w:r>
+        <w:rPr>
+          <w:rFonts w:ascii="Times New Roman" w:hAnsi="Times New Roman" w:cs="Times New Roman"/>
           <w:noProof/>
         </w:rPr>
         <mc:AlternateContent>
@@ -5354,7 +5673,15 @@
                       <wps:txbx>
                         <w:txbxContent>
                           <w:p>
+                            <w:pPr>
+                              <w:rPr>
+                                <w:rFonts w:ascii="Times New Roman" w:hAnsi="Times New Roman" w:cs="Times New Roman"/>
+                              </w:rPr>
+                            </w:pPr>
                             <w:r>
+                              <w:rPr>
+                                <w:rFonts w:ascii="Times New Roman" w:hAnsi="Times New Roman" w:cs="Times New Roman"/>
+                              </w:rPr>
                               <w:t>Data in Byte format</w:t>
                             </w:r>
                           </w:p>
@@ -5384,7 +5711,15 @@
                 <v:textbox>
                   <w:txbxContent>
                     <w:p>
+                      <w:pPr>
+                        <w:rPr>
+                          <w:rFonts w:ascii="Times New Roman" w:hAnsi="Times New Roman" w:cs="Times New Roman"/>
+                        </w:rPr>
+                      </w:pPr>
                       <w:r>
+                        <w:rPr>
+                          <w:rFonts w:ascii="Times New Roman" w:hAnsi="Times New Roman" w:cs="Times New Roman"/>
+                        </w:rPr>
                         <w:t>Data in Byte format</w:t>
                       </w:r>
                     </w:p>
@@ -5397,6 +5732,7 @@
       </w:r>
       <w:r>
         <w:rPr>
+          <w:rFonts w:ascii="Times New Roman" w:hAnsi="Times New Roman" w:cs="Times New Roman"/>
           <w:noProof/>
         </w:rPr>
         <mc:AlternateContent>
@@ -5452,7 +5788,7 @@
               </wp:anchor>
             </w:drawing>
           </mc:Choice>
-          <mc:Fallback>
+          <mc:Fallback xmlns:w16cid="http://schemas.microsoft.com/office/word/2016/wordml/cid" xmlns:am3d="http://schemas.microsoft.com/office/drawing/2017/model3d" xmlns:aink="http://schemas.microsoft.com/office/drawing/2016/ink" xmlns:cx8="http://schemas.microsoft.com/office/drawing/2016/5/14/chartex" xmlns:cx7="http://schemas.microsoft.com/office/drawing/2016/5/13/chartex" xmlns:cx6="http://schemas.microsoft.com/office/drawing/2016/5/12/chartex" xmlns:cx5="http://schemas.microsoft.com/office/drawing/2016/5/11/chartex" xmlns:cx4="http://schemas.microsoft.com/office/drawing/2016/5/10/chartex" xmlns:cx3="http://schemas.microsoft.com/office/drawing/2016/5/9/chartex" xmlns:cx2="http://schemas.microsoft.com/office/drawing/2015/10/21/chartex">
             <w:pict>
               <v:shapetype w14:anchorId="73C1D5C8" id="_x0000_t32" coordsize="21600,21600" o:spt="32" o:oned="t" path="m,l21600,21600e" filled="f">
                 <v:path arrowok="t" fillok="f" o:connecttype="none"/>
@@ -5469,6 +5805,9 @@
     <w:p>
       <w:pPr>
         <w:ind w:left="1080"/>
+        <w:rPr>
+          <w:rFonts w:ascii="Times New Roman" w:hAnsi="Times New Roman" w:cs="Times New Roman"/>
+        </w:rPr>
       </w:pPr>
       <w:r>
         <w:rPr>
@@ -5553,7 +5892,7 @@
               </wp:anchor>
             </w:drawing>
           </mc:Choice>
-          <mc:Fallback>
+          <mc:Fallback xmlns:w16cid="http://schemas.microsoft.com/office/word/2016/wordml/cid" xmlns:am3d="http://schemas.microsoft.com/office/drawing/2017/model3d" xmlns:aink="http://schemas.microsoft.com/office/drawing/2016/ink" xmlns:cx8="http://schemas.microsoft.com/office/drawing/2016/5/14/chartex" xmlns:cx7="http://schemas.microsoft.com/office/drawing/2016/5/13/chartex" xmlns:cx6="http://schemas.microsoft.com/office/drawing/2016/5/12/chartex" xmlns:cx5="http://schemas.microsoft.com/office/drawing/2016/5/11/chartex" xmlns:cx4="http://schemas.microsoft.com/office/drawing/2016/5/10/chartex" xmlns:cx3="http://schemas.microsoft.com/office/drawing/2016/5/9/chartex" xmlns:cx2="http://schemas.microsoft.com/office/drawing/2015/10/21/chartex">
             <w:pict>
               <v:rect w14:anchorId="602D9C70" id="Rectangle 45" o:spid="_x0000_s1055" style="position:absolute;left:0;text-align:left;margin-left:135pt;margin-top:22.3pt;width:153pt;height:61.5pt;z-index:251710464;visibility:visible;mso-wrap-style:square;mso-width-percent:0;mso-height-percent:0;mso-wrap-distance-left:9pt;mso-wrap-distance-top:0;mso-wrap-distance-right:9pt;mso-wrap-distance-bottom:0;mso-position-horizontal:absolute;mso-position-horizontal-relative:text;mso-position-vertical:absolute;mso-position-vertical-relative:text;mso-width-percent:0;mso-height-percent:0;mso-width-relative:margin;mso-height-relative:margin;v-text-anchor:middle" o:gfxdata="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" fillcolor="white [3201]" strokecolor="black [3200]" strokeweight="1pt">
                 <v:textbox>
@@ -5582,19 +5921,29 @@
     <w:p>
       <w:pPr>
         <w:ind w:left="1080"/>
+        <w:rPr>
+          <w:rFonts w:ascii="Times New Roman" w:hAnsi="Times New Roman" w:cs="Times New Roman"/>
+        </w:rPr>
       </w:pPr>
     </w:p>
     <w:p>
       <w:pPr>
         <w:ind w:left="1080"/>
+        <w:rPr>
+          <w:rFonts w:ascii="Times New Roman" w:hAnsi="Times New Roman" w:cs="Times New Roman"/>
+        </w:rPr>
       </w:pPr>
     </w:p>
     <w:p>
       <w:pPr>
         <w:ind w:left="1080"/>
-      </w:pPr>
-      <w:r>
-        <w:rPr>
+        <w:rPr>
+          <w:rFonts w:ascii="Times New Roman" w:hAnsi="Times New Roman" w:cs="Times New Roman"/>
+        </w:rPr>
+      </w:pPr>
+      <w:r>
+        <w:rPr>
+          <w:rFonts w:ascii="Times New Roman" w:hAnsi="Times New Roman" w:cs="Times New Roman"/>
           <w:noProof/>
         </w:rPr>
         <mc:AlternateContent>
@@ -5637,7 +5986,15 @@
                       <wps:txbx>
                         <w:txbxContent>
                           <w:p>
+                            <w:pPr>
+                              <w:rPr>
+                                <w:rFonts w:ascii="Times New Roman" w:hAnsi="Times New Roman" w:cs="Times New Roman"/>
+                              </w:rPr>
+                            </w:pPr>
                             <w:r>
+                              <w:rPr>
+                                <w:rFonts w:ascii="Times New Roman" w:hAnsi="Times New Roman" w:cs="Times New Roman"/>
+                              </w:rPr>
                               <w:t>Data in Byte format</w:t>
                             </w:r>
                           </w:p>
@@ -5667,7 +6024,15 @@
                 <v:textbox>
                   <w:txbxContent>
                     <w:p>
+                      <w:pPr>
+                        <w:rPr>
+                          <w:rFonts w:ascii="Times New Roman" w:hAnsi="Times New Roman" w:cs="Times New Roman"/>
+                        </w:rPr>
+                      </w:pPr>
                       <w:r>
+                        <w:rPr>
+                          <w:rFonts w:ascii="Times New Roman" w:hAnsi="Times New Roman" w:cs="Times New Roman"/>
+                        </w:rPr>
                         <w:t>Data in Byte format</w:t>
                       </w:r>
                     </w:p>
@@ -5680,6 +6045,7 @@
       </w:r>
       <w:r>
         <w:rPr>
+          <w:rFonts w:ascii="Times New Roman" w:hAnsi="Times New Roman" w:cs="Times New Roman"/>
           <w:noProof/>
         </w:rPr>
         <mc:AlternateContent>
@@ -5735,7 +6101,7 @@
               </wp:anchor>
             </w:drawing>
           </mc:Choice>
-          <mc:Fallback>
+          <mc:Fallback xmlns:w16cid="http://schemas.microsoft.com/office/word/2016/wordml/cid" xmlns:am3d="http://schemas.microsoft.com/office/drawing/2017/model3d" xmlns:aink="http://schemas.microsoft.com/office/drawing/2016/ink" xmlns:cx8="http://schemas.microsoft.com/office/drawing/2016/5/14/chartex" xmlns:cx7="http://schemas.microsoft.com/office/drawing/2016/5/13/chartex" xmlns:cx6="http://schemas.microsoft.com/office/drawing/2016/5/12/chartex" xmlns:cx5="http://schemas.microsoft.com/office/drawing/2016/5/11/chartex" xmlns:cx4="http://schemas.microsoft.com/office/drawing/2016/5/10/chartex" xmlns:cx3="http://schemas.microsoft.com/office/drawing/2016/5/9/chartex" xmlns:cx2="http://schemas.microsoft.com/office/drawing/2015/10/21/chartex">
             <w:pict>
               <v:shape w14:anchorId="7C1C2775" id="Straight Arrow Connector 55" o:spid="_x0000_s1026" type="#_x0000_t32" style="position:absolute;margin-left:201pt;margin-top:16.35pt;width:1.5pt;height:30pt;z-index:251721728;visibility:visible;mso-wrap-style:square;mso-wrap-distance-left:9pt;mso-wrap-distance-top:0;mso-wrap-distance-right:9pt;mso-wrap-distance-bottom:0;mso-position-horizontal:absolute;mso-position-horizontal-relative:text;mso-position-vertical:absolute;mso-position-vertical-relative:text" o:gfxdata="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" strokecolor="black [3200]" strokeweight=".5pt">
                 <v:stroke endarrow="block" joinstyle="miter"/>
@@ -5748,11 +6114,17 @@
     <w:p>
       <w:pPr>
         <w:ind w:left="1080"/>
+        <w:rPr>
+          <w:rFonts w:ascii="Times New Roman" w:hAnsi="Times New Roman" w:cs="Times New Roman"/>
+        </w:rPr>
       </w:pPr>
     </w:p>
     <w:p>
       <w:pPr>
         <w:ind w:left="1080"/>
+        <w:rPr>
+          <w:rFonts w:ascii="Times New Roman" w:hAnsi="Times New Roman" w:cs="Times New Roman"/>
+        </w:rPr>
       </w:pPr>
       <w:r>
         <w:rPr>
@@ -5814,8 +6186,16 @@
                               <w:rPr>
                                 <w:rFonts w:ascii="Times New Roman" w:hAnsi="Times New Roman" w:cs="Times New Roman"/>
                               </w:rPr>
-                              <w:t>Convert Byte format data into JSON using JSONDeserializer</w:t>
+                              <w:t xml:space="preserve">Convert Byte format data into JSON using </w:t>
                             </w:r>
+                            <w:proofErr w:type="spellStart"/>
+                            <w:r>
+                              <w:rPr>
+                                <w:rFonts w:ascii="Times New Roman" w:hAnsi="Times New Roman" w:cs="Times New Roman"/>
+                              </w:rPr>
+                              <w:t>JSONDeserializer</w:t>
+                            </w:r>
+                            <w:proofErr w:type="spellEnd"/>
                           </w:p>
                           <w:p/>
                         </w:txbxContent>
@@ -5835,7 +6215,7 @@
               </wp:anchor>
             </w:drawing>
           </mc:Choice>
-          <mc:Fallback>
+          <mc:Fallback xmlns:w16cid="http://schemas.microsoft.com/office/word/2016/wordml/cid" xmlns:am3d="http://schemas.microsoft.com/office/drawing/2017/model3d" xmlns:aink="http://schemas.microsoft.com/office/drawing/2016/ink" xmlns:cx8="http://schemas.microsoft.com/office/drawing/2016/5/14/chartex" xmlns:cx7="http://schemas.microsoft.com/office/drawing/2016/5/13/chartex" xmlns:cx6="http://schemas.microsoft.com/office/drawing/2016/5/12/chartex" xmlns:cx5="http://schemas.microsoft.com/office/drawing/2016/5/11/chartex" xmlns:cx4="http://schemas.microsoft.com/office/drawing/2016/5/10/chartex" xmlns:cx3="http://schemas.microsoft.com/office/drawing/2016/5/9/chartex" xmlns:cx2="http://schemas.microsoft.com/office/drawing/2015/10/21/chartex">
             <w:pict>
               <v:rect w14:anchorId="41174F2E" id="Rectangle 46" o:spid="_x0000_s1057" style="position:absolute;left:0;text-align:left;margin-left:2in;margin-top:.7pt;width:126pt;height:54pt;z-index:251712512;visibility:visible;mso-wrap-style:square;mso-height-percent:0;mso-wrap-distance-left:9pt;mso-wrap-distance-top:0;mso-wrap-distance-right:9pt;mso-wrap-distance-bottom:0;mso-position-horizontal:absolute;mso-position-horizontal-relative:text;mso-position-vertical:absolute;mso-position-vertical-relative:text;mso-height-percent:0;mso-height-relative:margin;v-text-anchor:middle" o:gfxdata="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" fillcolor="white [3201]" strokecolor="black [3200]" strokeweight="1pt">
                 <v:textbox>
@@ -5865,20 +6245,27 @@
     <w:p>
       <w:pPr>
         <w:ind w:left="1080"/>
+        <w:rPr>
+          <w:rFonts w:ascii="Times New Roman" w:hAnsi="Times New Roman" w:cs="Times New Roman"/>
+        </w:rPr>
       </w:pPr>
     </w:p>
     <w:p>
       <w:pPr>
         <w:ind w:left="1080"/>
-      </w:pPr>
-      <w:r>
-        <w:rPr>
+        <w:rPr>
+          <w:rFonts w:ascii="Times New Roman" w:hAnsi="Times New Roman" w:cs="Times New Roman"/>
+        </w:rPr>
+      </w:pPr>
+      <w:r>
+        <w:rPr>
+          <w:rFonts w:ascii="Times New Roman" w:hAnsi="Times New Roman" w:cs="Times New Roman"/>
           <w:noProof/>
         </w:rPr>
         <mc:AlternateContent>
           <mc:Choice Requires="wps">
             <w:drawing>
-              <wp:anchor distT="0" distB="0" distL="114300" distR="114300" simplePos="0" relativeHeight="251742208" behindDoc="0" locked="0" layoutInCell="1" allowOverlap="1" wp14:anchorId="5F3BF537" wp14:editId="43DF85DF">
+              <wp:anchor distT="0" distB="0" distL="114300" distR="114300" simplePos="0" relativeHeight="251742208" behindDoc="0" locked="0" layoutInCell="1" allowOverlap="1" wp14:anchorId="5F3BF537" wp14:editId="2299D3FE">
                 <wp:simplePos x="0" y="0"/>
                 <wp:positionH relativeFrom="column">
                   <wp:posOffset>2682240</wp:posOffset>
@@ -5915,7 +6302,15 @@
                       <wps:txbx>
                         <w:txbxContent>
                           <w:p>
+                            <w:pPr>
+                              <w:rPr>
+                                <w:rFonts w:ascii="Times New Roman" w:hAnsi="Times New Roman" w:cs="Times New Roman"/>
+                              </w:rPr>
+                            </w:pPr>
                             <w:r>
+                              <w:rPr>
+                                <w:rFonts w:ascii="Times New Roman" w:hAnsi="Times New Roman" w:cs="Times New Roman"/>
+                              </w:rPr>
                               <w:t>JSON Data</w:t>
                             </w:r>
                           </w:p>
@@ -5942,7 +6337,15 @@
                 <v:textbox>
                   <w:txbxContent>
                     <w:p>
+                      <w:pPr>
+                        <w:rPr>
+                          <w:rFonts w:ascii="Times New Roman" w:hAnsi="Times New Roman" w:cs="Times New Roman"/>
+                        </w:rPr>
+                      </w:pPr>
                       <w:r>
+                        <w:rPr>
+                          <w:rFonts w:ascii="Times New Roman" w:hAnsi="Times New Roman" w:cs="Times New Roman"/>
+                        </w:rPr>
                         <w:t>JSON Data</w:t>
                       </w:r>
                     </w:p>
@@ -5955,12 +6358,13 @@
       </w:r>
       <w:r>
         <w:rPr>
+          <w:rFonts w:ascii="Times New Roman" w:hAnsi="Times New Roman" w:cs="Times New Roman"/>
           <w:noProof/>
         </w:rPr>
         <mc:AlternateContent>
           <mc:Choice Requires="wps">
             <w:drawing>
-              <wp:anchor distT="0" distB="0" distL="114300" distR="114300" simplePos="0" relativeHeight="251722752" behindDoc="0" locked="0" layoutInCell="1" allowOverlap="1" wp14:anchorId="7BF87188" wp14:editId="4D9C5216">
+              <wp:anchor distT="0" distB="0" distL="114300" distR="114300" simplePos="0" relativeHeight="251722752" behindDoc="0" locked="0" layoutInCell="1" allowOverlap="1" wp14:anchorId="7BF87188" wp14:editId="3D6718D1">
                 <wp:simplePos x="0" y="0"/>
                 <wp:positionH relativeFrom="column">
                   <wp:posOffset>2562225</wp:posOffset>
@@ -6007,12 +6411,22 @@
                     </wps:wsp>
                   </a:graphicData>
                 </a:graphic>
+                <wp14:sizeRelH relativeFrom="margin">
+                  <wp14:pctWidth>0</wp14:pctWidth>
+                </wp14:sizeRelH>
+                <wp14:sizeRelV relativeFrom="margin">
+                  <wp14:pctHeight>0</wp14:pctHeight>
+                </wp14:sizeRelV>
               </wp:anchor>
             </w:drawing>
           </mc:Choice>
           <mc:Fallback>
             <w:pict>
-              <v:shape w14:anchorId="35AA8D88" id="Straight Arrow Connector 56" o:spid="_x0000_s1026" type="#_x0000_t32" style="position:absolute;margin-left:201.75pt;margin-top:9.65pt;width:0;height:36pt;z-index:251722752;visibility:visible;mso-wrap-style:square;mso-wrap-distance-left:9pt;mso-wrap-distance-top:0;mso-wrap-distance-right:9pt;mso-wrap-distance-bottom:0;mso-position-horizontal:absolute;mso-position-horizontal-relative:text;mso-position-vertical:absolute;mso-position-vertical-relative:text" o:gfxdata="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" strokecolor="black [3200]" strokeweight=".5pt">
+              <v:shapetype w14:anchorId="14CAE1AB" id="_x0000_t32" coordsize="21600,21600" o:spt="32" o:oned="t" path="m,l21600,21600e" filled="f">
+                <v:path arrowok="t" fillok="f" o:connecttype="none"/>
+                <o:lock v:ext="edit" shapetype="t"/>
+              </v:shapetype>
+              <v:shape id="Straight Arrow Connector 56" o:spid="_x0000_s1026" type="#_x0000_t32" style="position:absolute;margin-left:201.75pt;margin-top:9.65pt;width:0;height:36pt;z-index:251722752;visibility:visible;mso-wrap-style:square;mso-width-percent:0;mso-height-percent:0;mso-wrap-distance-left:9pt;mso-wrap-distance-top:0;mso-wrap-distance-right:9pt;mso-wrap-distance-bottom:0;mso-position-horizontal:absolute;mso-position-horizontal-relative:text;mso-position-vertical:absolute;mso-position-vertical-relative:text;mso-width-percent:0;mso-height-percent:0;mso-width-relative:margin;mso-height-relative:margin" o:gfxdata="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" strokecolor="black [3200]" strokeweight=".5pt">
                 <v:stroke endarrow="block" joinstyle="miter"/>
               </v:shape>
             </w:pict>
@@ -6023,11 +6437,17 @@
     <w:p>
       <w:pPr>
         <w:ind w:left="1080"/>
+        <w:rPr>
+          <w:rFonts w:ascii="Times New Roman" w:hAnsi="Times New Roman" w:cs="Times New Roman"/>
+        </w:rPr>
       </w:pPr>
     </w:p>
     <w:p>
       <w:pPr>
         <w:ind w:left="1080"/>
+        <w:rPr>
+          <w:rFonts w:ascii="Times New Roman" w:hAnsi="Times New Roman" w:cs="Times New Roman"/>
+        </w:rPr>
       </w:pPr>
       <w:r>
         <w:rPr>
@@ -6080,21 +6500,39 @@
                       <wps:txbx>
                         <w:txbxContent>
                           <w:p>
+                            <w:pPr>
+                              <w:rPr>
+                                <w:rFonts w:ascii="Times New Roman" w:hAnsi="Times New Roman" w:cs="Times New Roman"/>
+                              </w:rPr>
+                            </w:pPr>
                             <w:r>
+                              <w:rPr>
+                                <w:rFonts w:ascii="Times New Roman" w:hAnsi="Times New Roman" w:cs="Times New Roman"/>
+                              </w:rPr>
                               <w:t xml:space="preserve">Consuming </w:t>
                             </w:r>
                             <w:r>
+                              <w:rPr>
+                                <w:rFonts w:ascii="Times New Roman" w:hAnsi="Times New Roman" w:cs="Times New Roman"/>
+                              </w:rPr>
                               <w:t>JSON</w:t>
                             </w:r>
                             <w:r>
+                              <w:rPr>
+                                <w:rFonts w:ascii="Times New Roman" w:hAnsi="Times New Roman" w:cs="Times New Roman"/>
+                              </w:rPr>
                               <w:t xml:space="preserve"> </w:t>
                             </w:r>
                             <w:r>
+                              <w:rPr>
+                                <w:rFonts w:ascii="Times New Roman" w:hAnsi="Times New Roman" w:cs="Times New Roman"/>
+                              </w:rPr>
                               <w:t xml:space="preserve">Data </w:t>
                             </w:r>
-                            <w:bookmarkStart w:id="0" w:name="_GoBack"/>
-                            <w:bookmarkEnd w:id="0"/>
                             <w:r>
+                              <w:rPr>
+                                <w:rFonts w:ascii="Times New Roman" w:hAnsi="Times New Roman" w:cs="Times New Roman"/>
+                              </w:rPr>
                               <w:t>into MongoDB</w:t>
                             </w:r>
                           </w:p>
@@ -6121,21 +6559,39 @@
                 <v:textbox>
                   <w:txbxContent>
                     <w:p>
+                      <w:pPr>
+                        <w:rPr>
+                          <w:rFonts w:ascii="Times New Roman" w:hAnsi="Times New Roman" w:cs="Times New Roman"/>
+                        </w:rPr>
+                      </w:pPr>
                       <w:r>
+                        <w:rPr>
+                          <w:rFonts w:ascii="Times New Roman" w:hAnsi="Times New Roman" w:cs="Times New Roman"/>
+                        </w:rPr>
                         <w:t xml:space="preserve">Consuming </w:t>
                       </w:r>
                       <w:r>
+                        <w:rPr>
+                          <w:rFonts w:ascii="Times New Roman" w:hAnsi="Times New Roman" w:cs="Times New Roman"/>
+                        </w:rPr>
                         <w:t>JSON</w:t>
                       </w:r>
                       <w:r>
+                        <w:rPr>
+                          <w:rFonts w:ascii="Times New Roman" w:hAnsi="Times New Roman" w:cs="Times New Roman"/>
+                        </w:rPr>
                         <w:t xml:space="preserve"> </w:t>
                       </w:r>
                       <w:r>
+                        <w:rPr>
+                          <w:rFonts w:ascii="Times New Roman" w:hAnsi="Times New Roman" w:cs="Times New Roman"/>
+                        </w:rPr>
                         <w:t xml:space="preserve">Data </w:t>
                       </w:r>
-                      <w:bookmarkStart w:id="1" w:name="_GoBack"/>
-                      <w:bookmarkEnd w:id="1"/>
                       <w:r>
+                        <w:rPr>
+                          <w:rFonts w:ascii="Times New Roman" w:hAnsi="Times New Roman" w:cs="Times New Roman"/>
+                        </w:rPr>
                         <w:t>into MongoDB</w:t>
                       </w:r>
                     </w:p>
@@ -6150,9 +6606,13 @@
     <w:p>
       <w:pPr>
         <w:ind w:left="1080"/>
-      </w:pPr>
-      <w:r>
-        <w:rPr>
+        <w:rPr>
+          <w:rFonts w:ascii="Times New Roman" w:hAnsi="Times New Roman" w:cs="Times New Roman"/>
+        </w:rPr>
+      </w:pPr>
+      <w:r>
+        <w:rPr>
+          <w:rFonts w:ascii="Times New Roman" w:hAnsi="Times New Roman" w:cs="Times New Roman"/>
           <w:noProof/>
         </w:rPr>
         <mc:AlternateContent>
@@ -6214,7 +6674,7 @@
               </wp:anchor>
             </w:drawing>
           </mc:Choice>
-          <mc:Fallback>
+          <mc:Fallback xmlns:w16cid="http://schemas.microsoft.com/office/word/2016/wordml/cid" xmlns:am3d="http://schemas.microsoft.com/office/drawing/2017/model3d" xmlns:aink="http://schemas.microsoft.com/office/drawing/2016/ink" xmlns:cx8="http://schemas.microsoft.com/office/drawing/2016/5/14/chartex" xmlns:cx7="http://schemas.microsoft.com/office/drawing/2016/5/13/chartex" xmlns:cx6="http://schemas.microsoft.com/office/drawing/2016/5/12/chartex" xmlns:cx5="http://schemas.microsoft.com/office/drawing/2016/5/11/chartex" xmlns:cx4="http://schemas.microsoft.com/office/drawing/2016/5/10/chartex" xmlns:cx3="http://schemas.microsoft.com/office/drawing/2016/5/9/chartex" xmlns:cx2="http://schemas.microsoft.com/office/drawing/2015/10/21/chartex">
             <w:pict>
               <v:shapetype w14:anchorId="6574074E" id="_x0000_t32" coordsize="21600,21600" o:spt="32" o:oned="t" path="m,l21600,21600e" filled="f">
                 <v:path arrowok="t" fillok="f" o:connecttype="none"/>
@@ -6231,11 +6691,17 @@
     <w:p>
       <w:pPr>
         <w:ind w:left="1080"/>
+        <w:rPr>
+          <w:rFonts w:ascii="Times New Roman" w:hAnsi="Times New Roman" w:cs="Times New Roman"/>
+        </w:rPr>
       </w:pPr>
     </w:p>
     <w:p>
       <w:pPr>
         <w:ind w:left="1080"/>
+        <w:rPr>
+          <w:rFonts w:ascii="Times New Roman" w:hAnsi="Times New Roman" w:cs="Times New Roman"/>
+        </w:rPr>
       </w:pPr>
       <w:r>
         <w:rPr>
@@ -6245,16 +6711,16 @@
         <mc:AlternateContent>
           <mc:Choice Requires="wps">
             <w:drawing>
-              <wp:anchor distT="0" distB="0" distL="114300" distR="114300" simplePos="0" relativeHeight="251716608" behindDoc="0" locked="0" layoutInCell="1" allowOverlap="1" wp14:anchorId="4A450FC2" wp14:editId="27FAC07C">
+              <wp:anchor distT="0" distB="0" distL="114300" distR="114300" simplePos="0" relativeHeight="251716608" behindDoc="0" locked="0" layoutInCell="1" allowOverlap="1" wp14:anchorId="4A450FC2" wp14:editId="6BFA87FD">
                 <wp:simplePos x="0" y="0"/>
                 <wp:positionH relativeFrom="column">
-                  <wp:posOffset>1733550</wp:posOffset>
+                  <wp:posOffset>1733266</wp:posOffset>
                 </wp:positionH>
                 <wp:positionV relativeFrom="paragraph">
-                  <wp:posOffset>43815</wp:posOffset>
+                  <wp:posOffset>48374</wp:posOffset>
                 </wp:positionV>
-                <wp:extent cx="1857375" cy="781050"/>
-                <wp:effectExtent l="0" t="0" r="28575" b="19050"/>
+                <wp:extent cx="1857375" cy="436728"/>
+                <wp:effectExtent l="0" t="0" r="28575" b="20955"/>
                 <wp:wrapNone/>
                 <wp:docPr id="48" name="Rectangle 48"/>
                 <wp:cNvGraphicFramePr/>
@@ -6265,7 +6731,7 @@
                       <wps:spPr>
                         <a:xfrm>
                           <a:off x="0" y="0"/>
-                          <a:ext cx="1857375" cy="781050"/>
+                          <a:ext cx="1857375" cy="436728"/>
                         </a:xfrm>
                         <a:prstGeom prst="rect">
                           <a:avLst/>
@@ -6288,7 +6754,15 @@
                       <wps:txbx>
                         <w:txbxContent>
                           <w:p>
+                            <w:pPr>
+                              <w:rPr>
+                                <w:rFonts w:ascii="Times New Roman" w:hAnsi="Times New Roman" w:cs="Times New Roman"/>
+                              </w:rPr>
+                            </w:pPr>
                             <w:r>
+                              <w:rPr>
+                                <w:rFonts w:ascii="Times New Roman" w:hAnsi="Times New Roman" w:cs="Times New Roman"/>
+                              </w:rPr>
                               <w:t>Fetch Data from MongoDB</w:t>
                             </w:r>
                           </w:p>
@@ -6314,11 +6788,19 @@
           </mc:Choice>
           <mc:Fallback>
             <w:pict>
-              <v:rect w14:anchorId="4A450FC2" id="Rectangle 48" o:spid="_x0000_s1060" style="position:absolute;left:0;text-align:left;margin-left:136.5pt;margin-top:3.45pt;width:146.25pt;height:61.5pt;z-index:251716608;visibility:visible;mso-wrap-style:square;mso-width-percent:0;mso-height-percent:0;mso-wrap-distance-left:9pt;mso-wrap-distance-top:0;mso-wrap-distance-right:9pt;mso-wrap-distance-bottom:0;mso-position-horizontal:absolute;mso-position-horizontal-relative:text;mso-position-vertical:absolute;mso-position-vertical-relative:text;mso-width-percent:0;mso-height-percent:0;mso-width-relative:margin;mso-height-relative:margin;v-text-anchor:middle" o:gfxdata="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" fillcolor="white [3201]" strokecolor="black [3200]" strokeweight="1pt">
+              <v:rect w14:anchorId="4A450FC2" id="Rectangle 48" o:spid="_x0000_s1060" style="position:absolute;left:0;text-align:left;margin-left:136.5pt;margin-top:3.8pt;width:146.25pt;height:34.4pt;z-index:251716608;visibility:visible;mso-wrap-style:square;mso-width-percent:0;mso-height-percent:0;mso-wrap-distance-left:9pt;mso-wrap-distance-top:0;mso-wrap-distance-right:9pt;mso-wrap-distance-bottom:0;mso-position-horizontal:absolute;mso-position-horizontal-relative:text;mso-position-vertical:absolute;mso-position-vertical-relative:text;mso-width-percent:0;mso-height-percent:0;mso-width-relative:margin;mso-height-relative:margin;v-text-anchor:middle" o:gfxdata="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" fillcolor="white [3201]" strokecolor="black [3200]" strokeweight="1pt">
                 <v:textbox>
                   <w:txbxContent>
                     <w:p>
+                      <w:pPr>
+                        <w:rPr>
+                          <w:rFonts w:ascii="Times New Roman" w:hAnsi="Times New Roman" w:cs="Times New Roman"/>
+                        </w:rPr>
+                      </w:pPr>
                       <w:r>
+                        <w:rPr>
+                          <w:rFonts w:ascii="Times New Roman" w:hAnsi="Times New Roman" w:cs="Times New Roman"/>
+                        </w:rPr>
                         <w:t>Fetch Data from MongoDB</w:t>
                       </w:r>
                     </w:p>
@@ -6333,26 +6815,226 @@
     <w:p>
       <w:pPr>
         <w:ind w:left="1080"/>
-      </w:pPr>
-    </w:p>
-    <w:p>
-      <w:pPr>
-        <w:ind w:left="1080"/>
-      </w:pPr>
-      <w:r>
-        <w:rPr>
+        <w:rPr>
+          <w:rFonts w:ascii="Times New Roman" w:hAnsi="Times New Roman" w:cs="Times New Roman"/>
+        </w:rPr>
+      </w:pPr>
+      <w:r>
+        <w:rPr>
+          <w:rFonts w:ascii="Times New Roman" w:hAnsi="Times New Roman" w:cs="Times New Roman"/>
           <w:noProof/>
         </w:rPr>
         <mc:AlternateContent>
           <mc:Choice Requires="wps">
             <w:drawing>
-              <wp:anchor distT="0" distB="0" distL="114300" distR="114300" simplePos="0" relativeHeight="251724800" behindDoc="0" locked="0" layoutInCell="1" allowOverlap="1" wp14:anchorId="70D3C290" wp14:editId="1E266CDF">
+              <wp:anchor distT="0" distB="0" distL="114300" distR="114300" simplePos="0" relativeHeight="251745280" behindDoc="0" locked="0" layoutInCell="1" allowOverlap="1" wp14:anchorId="73F2ECAD" wp14:editId="23EA3D02">
                 <wp:simplePos x="0" y="0"/>
                 <wp:positionH relativeFrom="column">
-                  <wp:posOffset>2590800</wp:posOffset>
+                  <wp:posOffset>2616247</wp:posOffset>
                 </wp:positionH>
                 <wp:positionV relativeFrom="paragraph">
-                  <wp:posOffset>247015</wp:posOffset>
+                  <wp:posOffset>237443</wp:posOffset>
+                </wp:positionV>
+                <wp:extent cx="0" cy="191068"/>
+                <wp:effectExtent l="76200" t="0" r="57150" b="57150"/>
+                <wp:wrapNone/>
+                <wp:docPr id="68" name="Straight Arrow Connector 68"/>
+                <wp:cNvGraphicFramePr/>
+                <a:graphic xmlns:a="http://schemas.openxmlformats.org/drawingml/2006/main">
+                  <a:graphicData uri="http://schemas.microsoft.com/office/word/2010/wordprocessingShape">
+                    <wps:wsp>
+                      <wps:cNvCnPr/>
+                      <wps:spPr>
+                        <a:xfrm>
+                          <a:off x="0" y="0"/>
+                          <a:ext cx="0" cy="191068"/>
+                        </a:xfrm>
+                        <a:prstGeom prst="straightConnector1">
+                          <a:avLst/>
+                        </a:prstGeom>
+                        <a:ln>
+                          <a:tailEnd type="triangle"/>
+                        </a:ln>
+                      </wps:spPr>
+                      <wps:style>
+                        <a:lnRef idx="1">
+                          <a:schemeClr val="dk1"/>
+                        </a:lnRef>
+                        <a:fillRef idx="0">
+                          <a:schemeClr val="dk1"/>
+                        </a:fillRef>
+                        <a:effectRef idx="0">
+                          <a:schemeClr val="dk1"/>
+                        </a:effectRef>
+                        <a:fontRef idx="minor">
+                          <a:schemeClr val="tx1"/>
+                        </a:fontRef>
+                      </wps:style>
+                      <wps:bodyPr/>
+                    </wps:wsp>
+                  </a:graphicData>
+                </a:graphic>
+              </wp:anchor>
+            </w:drawing>
+          </mc:Choice>
+          <mc:Fallback>
+            <w:pict>
+              <v:shape w14:anchorId="13396384" id="Straight Arrow Connector 68" o:spid="_x0000_s1026" type="#_x0000_t32" style="position:absolute;margin-left:206pt;margin-top:18.7pt;width:0;height:15.05pt;z-index:251745280;visibility:visible;mso-wrap-style:square;mso-wrap-distance-left:9pt;mso-wrap-distance-top:0;mso-wrap-distance-right:9pt;mso-wrap-distance-bottom:0;mso-position-horizontal:absolute;mso-position-horizontal-relative:text;mso-position-vertical:absolute;mso-position-vertical-relative:text" o:gfxdata="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" strokecolor="black [3200]" strokeweight=".5pt">
+                <v:stroke endarrow="block" joinstyle="miter"/>
+              </v:shape>
+            </w:pict>
+          </mc:Fallback>
+        </mc:AlternateContent>
+      </w:r>
+    </w:p>
+    <w:p>
+      <w:pPr>
+        <w:ind w:left="1080"/>
+        <w:rPr>
+          <w:rFonts w:ascii="Times New Roman" w:hAnsi="Times New Roman" w:cs="Times New Roman"/>
+        </w:rPr>
+      </w:pPr>
+      <w:r>
+        <w:rPr>
+          <w:rFonts w:ascii="Times New Roman" w:hAnsi="Times New Roman" w:cs="Times New Roman"/>
+          <w:noProof/>
+        </w:rPr>
+        <mc:AlternateContent>
+          <mc:Choice Requires="wps">
+            <w:drawing>
+              <wp:anchor distT="0" distB="0" distL="114300" distR="114300" simplePos="0" relativeHeight="251744256" behindDoc="0" locked="0" layoutInCell="1" allowOverlap="1" wp14:anchorId="217179C7" wp14:editId="5B801580">
+                <wp:simplePos x="0" y="0"/>
+                <wp:positionH relativeFrom="column">
+                  <wp:posOffset>1719561</wp:posOffset>
+                </wp:positionH>
+                <wp:positionV relativeFrom="paragraph">
+                  <wp:posOffset>163195</wp:posOffset>
+                </wp:positionV>
+                <wp:extent cx="1857375" cy="436728"/>
+                <wp:effectExtent l="0" t="0" r="28575" b="20955"/>
+                <wp:wrapNone/>
+                <wp:docPr id="62" name="Rectangle 62"/>
+                <wp:cNvGraphicFramePr/>
+                <a:graphic xmlns:a="http://schemas.openxmlformats.org/drawingml/2006/main">
+                  <a:graphicData uri="http://schemas.microsoft.com/office/word/2010/wordprocessingShape">
+                    <wps:wsp>
+                      <wps:cNvSpPr/>
+                      <wps:spPr>
+                        <a:xfrm>
+                          <a:off x="0" y="0"/>
+                          <a:ext cx="1857375" cy="436728"/>
+                        </a:xfrm>
+                        <a:prstGeom prst="rect">
+                          <a:avLst/>
+                        </a:prstGeom>
+                      </wps:spPr>
+                      <wps:style>
+                        <a:lnRef idx="2">
+                          <a:schemeClr val="dk1"/>
+                        </a:lnRef>
+                        <a:fillRef idx="1">
+                          <a:schemeClr val="lt1"/>
+                        </a:fillRef>
+                        <a:effectRef idx="0">
+                          <a:schemeClr val="dk1"/>
+                        </a:effectRef>
+                        <a:fontRef idx="minor">
+                          <a:schemeClr val="dk1"/>
+                        </a:fontRef>
+                      </wps:style>
+                      <wps:txbx>
+                        <w:txbxContent>
+                          <w:p>
+                            <w:pPr>
+                              <w:jc w:val="center"/>
+                              <w:rPr>
+                                <w:rFonts w:ascii="Times New Roman" w:hAnsi="Times New Roman" w:cs="Times New Roman"/>
+                              </w:rPr>
+                            </w:pPr>
+                            <w:r>
+                              <w:rPr>
+                                <w:rFonts w:ascii="Times New Roman" w:hAnsi="Times New Roman" w:cs="Times New Roman"/>
+                              </w:rPr>
+                              <w:t>Data Transformation</w:t>
+                            </w:r>
+                          </w:p>
+                        </w:txbxContent>
+                      </wps:txbx>
+                      <wps:bodyPr rot="0" spcFirstLastPara="0" vertOverflow="overflow" horzOverflow="overflow" vert="horz" wrap="square" lIns="91440" tIns="45720" rIns="91440" bIns="45720" numCol="1" spcCol="0" rtlCol="0" fromWordArt="0" anchor="ctr" anchorCtr="0" forceAA="0" compatLnSpc="1">
+                        <a:prstTxWarp prst="textNoShape">
+                          <a:avLst/>
+                        </a:prstTxWarp>
+                        <a:noAutofit/>
+                      </wps:bodyPr>
+                    </wps:wsp>
+                  </a:graphicData>
+                </a:graphic>
+                <wp14:sizeRelH relativeFrom="margin">
+                  <wp14:pctWidth>0</wp14:pctWidth>
+                </wp14:sizeRelH>
+                <wp14:sizeRelV relativeFrom="margin">
+                  <wp14:pctHeight>0</wp14:pctHeight>
+                </wp14:sizeRelV>
+              </wp:anchor>
+            </w:drawing>
+          </mc:Choice>
+          <mc:Fallback>
+            <w:pict>
+              <v:rect w14:anchorId="217179C7" id="Rectangle 62" o:spid="_x0000_s1061" style="position:absolute;left:0;text-align:left;margin-left:135.4pt;margin-top:12.85pt;width:146.25pt;height:34.4pt;z-index:251744256;visibility:visible;mso-wrap-style:square;mso-width-percent:0;mso-height-percent:0;mso-wrap-distance-left:9pt;mso-wrap-distance-top:0;mso-wrap-distance-right:9pt;mso-wrap-distance-bottom:0;mso-position-horizontal:absolute;mso-position-horizontal-relative:text;mso-position-vertical:absolute;mso-position-vertical-relative:text;mso-width-percent:0;mso-height-percent:0;mso-width-relative:margin;mso-height-relative:margin;v-text-anchor:middle" o:gfxdata="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" fillcolor="white [3201]" strokecolor="black [3200]" strokeweight="1pt">
+                <v:textbox>
+                  <w:txbxContent>
+                    <w:p>
+                      <w:pPr>
+                        <w:jc w:val="center"/>
+                        <w:rPr>
+                          <w:rFonts w:ascii="Times New Roman" w:hAnsi="Times New Roman" w:cs="Times New Roman"/>
+                        </w:rPr>
+                      </w:pPr>
+                      <w:r>
+                        <w:rPr>
+                          <w:rFonts w:ascii="Times New Roman" w:hAnsi="Times New Roman" w:cs="Times New Roman"/>
+                        </w:rPr>
+                        <w:t>Data Transformation</w:t>
+                      </w:r>
+                    </w:p>
+                  </w:txbxContent>
+                </v:textbox>
+              </v:rect>
+            </w:pict>
+          </mc:Fallback>
+        </mc:AlternateContent>
+      </w:r>
+    </w:p>
+    <w:p>
+      <w:pPr>
+        <w:ind w:left="1080"/>
+        <w:rPr>
+          <w:rFonts w:ascii="Times New Roman" w:hAnsi="Times New Roman" w:cs="Times New Roman"/>
+        </w:rPr>
+      </w:pPr>
+    </w:p>
+    <w:p>
+      <w:pPr>
+        <w:ind w:left="1080"/>
+        <w:rPr>
+          <w:rFonts w:ascii="Times New Roman" w:hAnsi="Times New Roman" w:cs="Times New Roman"/>
+        </w:rPr>
+      </w:pPr>
+      <w:r>
+        <w:rPr>
+          <w:rFonts w:ascii="Times New Roman" w:hAnsi="Times New Roman" w:cs="Times New Roman"/>
+          <w:noProof/>
+        </w:rPr>
+        <mc:AlternateContent>
+          <mc:Choice Requires="wps">
+            <w:drawing>
+              <wp:anchor distT="0" distB="0" distL="114300" distR="114300" simplePos="0" relativeHeight="251724800" behindDoc="0" locked="0" layoutInCell="1" allowOverlap="1" wp14:anchorId="70D3C290" wp14:editId="5FF2AB74">
+                <wp:simplePos x="0" y="0"/>
+                <wp:positionH relativeFrom="column">
+                  <wp:posOffset>2609850</wp:posOffset>
+                </wp:positionH>
+                <wp:positionV relativeFrom="paragraph">
+                  <wp:posOffset>79034</wp:posOffset>
                 </wp:positionV>
                 <wp:extent cx="9525" cy="457200"/>
                 <wp:effectExtent l="38100" t="0" r="66675" b="57150"/>
@@ -6393,12 +7075,18 @@
                     </wps:wsp>
                   </a:graphicData>
                 </a:graphic>
+                <wp14:sizeRelH relativeFrom="margin">
+                  <wp14:pctWidth>0</wp14:pctWidth>
+                </wp14:sizeRelH>
+                <wp14:sizeRelV relativeFrom="margin">
+                  <wp14:pctHeight>0</wp14:pctHeight>
+                </wp14:sizeRelV>
               </wp:anchor>
             </w:drawing>
           </mc:Choice>
           <mc:Fallback>
             <w:pict>
-              <v:shape w14:anchorId="06466720" id="Straight Arrow Connector 58" o:spid="_x0000_s1026" type="#_x0000_t32" style="position:absolute;margin-left:204pt;margin-top:19.45pt;width:.75pt;height:36pt;z-index:251724800;visibility:visible;mso-wrap-style:square;mso-wrap-distance-left:9pt;mso-wrap-distance-top:0;mso-wrap-distance-right:9pt;mso-wrap-distance-bottom:0;mso-position-horizontal:absolute;mso-position-horizontal-relative:text;mso-position-vertical:absolute;mso-position-vertical-relative:text" o:gfxdata="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" strokecolor="black [3200]" strokeweight=".5pt">
+              <v:shape w14:anchorId="6F4F3798" id="Straight Arrow Connector 58" o:spid="_x0000_s1026" type="#_x0000_t32" style="position:absolute;margin-left:205.5pt;margin-top:6.2pt;width:.75pt;height:36pt;z-index:251724800;visibility:visible;mso-wrap-style:square;mso-width-percent:0;mso-height-percent:0;mso-wrap-distance-left:9pt;mso-wrap-distance-top:0;mso-wrap-distance-right:9pt;mso-wrap-distance-bottom:0;mso-position-horizontal:absolute;mso-position-horizontal-relative:text;mso-position-vertical:absolute;mso-position-vertical-relative:text;mso-width-percent:0;mso-height-percent:0;mso-width-relative:margin;mso-height-relative:margin" o:gfxdata="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" strokecolor="black [3200]" strokeweight=".5pt">
                 <v:stroke endarrow="block" joinstyle="miter"/>
               </v:shape>
             </w:pict>
@@ -6409,11 +7097,9 @@
     <w:p>
       <w:pPr>
         <w:ind w:left="1080"/>
-      </w:pPr>
-    </w:p>
-    <w:p>
-      <w:pPr>
-        <w:ind w:left="1080"/>
+        <w:rPr>
+          <w:rFonts w:ascii="Times New Roman" w:hAnsi="Times New Roman" w:cs="Times New Roman"/>
+        </w:rPr>
       </w:pPr>
       <w:r>
         <w:rPr>
@@ -6423,13 +7109,13 @@
         <mc:AlternateContent>
           <mc:Choice Requires="wps">
             <w:drawing>
-              <wp:anchor distT="0" distB="0" distL="114300" distR="114300" simplePos="0" relativeHeight="251718656" behindDoc="0" locked="0" layoutInCell="1" allowOverlap="1" wp14:anchorId="3EF0FEC5" wp14:editId="088244C9">
+              <wp:anchor distT="0" distB="0" distL="114300" distR="114300" simplePos="0" relativeHeight="251718656" behindDoc="0" locked="0" layoutInCell="1" allowOverlap="1" wp14:anchorId="3EF0FEC5" wp14:editId="538EF662">
                 <wp:simplePos x="0" y="0"/>
                 <wp:positionH relativeFrom="column">
                   <wp:posOffset>1943100</wp:posOffset>
                 </wp:positionH>
                 <wp:positionV relativeFrom="paragraph">
-                  <wp:posOffset>123190</wp:posOffset>
+                  <wp:posOffset>230372</wp:posOffset>
                 </wp:positionV>
                 <wp:extent cx="1600200" cy="504825"/>
                 <wp:effectExtent l="0" t="0" r="19050" b="28575"/>
@@ -6466,9 +7152,25 @@
                       <wps:txbx>
                         <w:txbxContent>
                           <w:p>
+                            <w:pPr>
+                              <w:rPr>
+                                <w:rFonts w:ascii="Times New Roman" w:hAnsi="Times New Roman" w:cs="Times New Roman"/>
+                              </w:rPr>
+                            </w:pPr>
                             <w:r>
-                              <w:t>Visualize the data using PowerBI</w:t>
+                              <w:rPr>
+                                <w:rFonts w:ascii="Times New Roman" w:hAnsi="Times New Roman" w:cs="Times New Roman"/>
+                              </w:rPr>
+                              <w:t xml:space="preserve">Visualize the data using </w:t>
                             </w:r>
+                            <w:proofErr w:type="spellStart"/>
+                            <w:r>
+                              <w:rPr>
+                                <w:rFonts w:ascii="Times New Roman" w:hAnsi="Times New Roman" w:cs="Times New Roman"/>
+                              </w:rPr>
+                              <w:t>PowerBI</w:t>
+                            </w:r>
+                            <w:proofErr w:type="spellEnd"/>
                           </w:p>
                         </w:txbxContent>
                       </wps:txbx>
@@ -6489,13 +7191,29 @@
           </mc:Choice>
           <mc:Fallback>
             <w:pict>
-              <v:rect w14:anchorId="3EF0FEC5" id="Rectangle 52" o:spid="_x0000_s1061" style="position:absolute;left:0;text-align:left;margin-left:153pt;margin-top:9.7pt;width:126pt;height:39.75pt;z-index:251718656;visibility:visible;mso-wrap-style:square;mso-height-percent:0;mso-wrap-distance-left:9pt;mso-wrap-distance-top:0;mso-wrap-distance-right:9pt;mso-wrap-distance-bottom:0;mso-position-horizontal:absolute;mso-position-horizontal-relative:text;mso-position-vertical:absolute;mso-position-vertical-relative:text;mso-height-percent:0;mso-height-relative:margin;v-text-anchor:middle" o:gfxdata="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" fillcolor="white [3201]" strokecolor="black [3200]" strokeweight="1pt">
+              <v:rect w14:anchorId="3EF0FEC5" id="Rectangle 52" o:spid="_x0000_s1062" style="position:absolute;left:0;text-align:left;margin-left:153pt;margin-top:18.15pt;width:126pt;height:39.75pt;z-index:251718656;visibility:visible;mso-wrap-style:square;mso-height-percent:0;mso-wrap-distance-left:9pt;mso-wrap-distance-top:0;mso-wrap-distance-right:9pt;mso-wrap-distance-bottom:0;mso-position-horizontal:absolute;mso-position-horizontal-relative:text;mso-position-vertical:absolute;mso-position-vertical-relative:text;mso-height-percent:0;mso-height-relative:margin;v-text-anchor:middle" o:gfxdata="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" fillcolor="white [3201]" strokecolor="black [3200]" strokeweight="1pt">
                 <v:textbox>
                   <w:txbxContent>
                     <w:p>
+                      <w:pPr>
+                        <w:rPr>
+                          <w:rFonts w:ascii="Times New Roman" w:hAnsi="Times New Roman" w:cs="Times New Roman"/>
+                        </w:rPr>
+                      </w:pPr>
                       <w:r>
-                        <w:t>Visualize the data using PowerBI</w:t>
+                        <w:rPr>
+                          <w:rFonts w:ascii="Times New Roman" w:hAnsi="Times New Roman" w:cs="Times New Roman"/>
+                        </w:rPr>
+                        <w:t xml:space="preserve">Visualize the data using </w:t>
                       </w:r>
+                      <w:proofErr w:type="spellStart"/>
+                      <w:r>
+                        <w:rPr>
+                          <w:rFonts w:ascii="Times New Roman" w:hAnsi="Times New Roman" w:cs="Times New Roman"/>
+                        </w:rPr>
+                        <w:t>PowerBI</w:t>
+                      </w:r>
+                      <w:proofErr w:type="spellEnd"/>
                     </w:p>
                   </w:txbxContent>
                 </v:textbox>
@@ -6508,11 +7226,9 @@
     <w:p>
       <w:pPr>
         <w:ind w:left="1080"/>
-      </w:pPr>
-    </w:p>
-    <w:p>
-      <w:pPr>
-        <w:ind w:left="1080"/>
+        <w:rPr>
+          <w:rFonts w:ascii="Times New Roman" w:hAnsi="Times New Roman" w:cs="Times New Roman"/>
+        </w:rPr>
       </w:pPr>
     </w:p>
     <w:p>
@@ -6682,7 +7398,25 @@
           <w:sz w:val="24"/>
           <w:szCs w:val="24"/>
         </w:rPr>
-        <w:t xml:space="preserve"> zookeeper and kafka by using the following commands:</w:t>
+        <w:t xml:space="preserve"> zookeeper and </w:t>
+      </w:r>
+      <w:proofErr w:type="spellStart"/>
+      <w:r>
+        <w:rPr>
+          <w:rFonts w:ascii="Times New Roman" w:hAnsi="Times New Roman" w:cs="Times New Roman"/>
+          <w:sz w:val="24"/>
+          <w:szCs w:val="24"/>
+        </w:rPr>
+        <w:t>kafka</w:t>
+      </w:r>
+      <w:proofErr w:type="spellEnd"/>
+      <w:r>
+        <w:rPr>
+          <w:rFonts w:ascii="Times New Roman" w:hAnsi="Times New Roman" w:cs="Times New Roman"/>
+          <w:sz w:val="24"/>
+          <w:szCs w:val="24"/>
+        </w:rPr>
+        <w:t xml:space="preserve"> by using the following commands:</w:t>
       </w:r>
     </w:p>
     <w:p>
@@ -6704,8 +7438,36 @@
           <w:sz w:val="24"/>
           <w:szCs w:val="24"/>
         </w:rPr>
-        <w:t>.\bin\windows\zookeeper-server-start.bat .\config\zookeeper.properties</w:t>
-      </w:r>
+        <w:t>.\bin\windows\zookeeper-server-start.bat .\</w:t>
+      </w:r>
+      <w:proofErr w:type="spellStart"/>
+      <w:r>
+        <w:rPr>
+          <w:rFonts w:ascii="Times New Roman" w:hAnsi="Times New Roman" w:cs="Times New Roman"/>
+          <w:sz w:val="24"/>
+          <w:szCs w:val="24"/>
+        </w:rPr>
+        <w:t>config</w:t>
+      </w:r>
+      <w:proofErr w:type="spellEnd"/>
+      <w:r>
+        <w:rPr>
+          <w:rFonts w:ascii="Times New Roman" w:hAnsi="Times New Roman" w:cs="Times New Roman"/>
+          <w:sz w:val="24"/>
+          <w:szCs w:val="24"/>
+        </w:rPr>
+        <w:t>\</w:t>
+      </w:r>
+      <w:proofErr w:type="spellStart"/>
+      <w:r>
+        <w:rPr>
+          <w:rFonts w:ascii="Times New Roman" w:hAnsi="Times New Roman" w:cs="Times New Roman"/>
+          <w:sz w:val="24"/>
+          <w:szCs w:val="24"/>
+        </w:rPr>
+        <w:t>zookeeper.properties</w:t>
+      </w:r>
+      <w:proofErr w:type="spellEnd"/>
     </w:p>
     <w:p>
       <w:pPr>
@@ -6726,8 +7488,36 @@
           <w:sz w:val="24"/>
           <w:szCs w:val="24"/>
         </w:rPr>
-        <w:t>.\bin\windows\kafka-server-start.bat .\config\server.properties</w:t>
-      </w:r>
+        <w:t>.\bin\windows\kafka-server-start.bat .\</w:t>
+      </w:r>
+      <w:proofErr w:type="spellStart"/>
+      <w:r>
+        <w:rPr>
+          <w:rFonts w:ascii="Times New Roman" w:hAnsi="Times New Roman" w:cs="Times New Roman"/>
+          <w:sz w:val="24"/>
+          <w:szCs w:val="24"/>
+        </w:rPr>
+        <w:t>config</w:t>
+      </w:r>
+      <w:proofErr w:type="spellEnd"/>
+      <w:r>
+        <w:rPr>
+          <w:rFonts w:ascii="Times New Roman" w:hAnsi="Times New Roman" w:cs="Times New Roman"/>
+          <w:sz w:val="24"/>
+          <w:szCs w:val="24"/>
+        </w:rPr>
+        <w:t>\</w:t>
+      </w:r>
+      <w:proofErr w:type="spellStart"/>
+      <w:r>
+        <w:rPr>
+          <w:rFonts w:ascii="Times New Roman" w:hAnsi="Times New Roman" w:cs="Times New Roman"/>
+          <w:sz w:val="24"/>
+          <w:szCs w:val="24"/>
+        </w:rPr>
+        <w:t>server.properties</w:t>
+      </w:r>
+      <w:proofErr w:type="spellEnd"/>
     </w:p>
     <w:p>
       <w:pPr>
@@ -6780,7 +7570,25 @@
           <w:sz w:val="24"/>
           <w:szCs w:val="24"/>
         </w:rPr>
-        <w:t>server and connect it PowerBI using JDBC connections</w:t>
+        <w:t xml:space="preserve">server and connect it </w:t>
+      </w:r>
+      <w:proofErr w:type="spellStart"/>
+      <w:r>
+        <w:rPr>
+          <w:rFonts w:ascii="Times New Roman" w:hAnsi="Times New Roman" w:cs="Times New Roman"/>
+          <w:sz w:val="24"/>
+          <w:szCs w:val="24"/>
+        </w:rPr>
+        <w:t>PowerBI</w:t>
+      </w:r>
+      <w:proofErr w:type="spellEnd"/>
+      <w:r>
+        <w:rPr>
+          <w:rFonts w:ascii="Times New Roman" w:hAnsi="Times New Roman" w:cs="Times New Roman"/>
+          <w:sz w:val="24"/>
+          <w:szCs w:val="24"/>
+        </w:rPr>
+        <w:t xml:space="preserve"> using JDBC connections</w:t>
       </w:r>
       <w:r>
         <w:rPr>
@@ -6812,6 +7620,7 @@
         </w:rPr>
         <w:t xml:space="preserve">Build the project using </w:t>
       </w:r>
+      <w:proofErr w:type="spellStart"/>
       <w:r>
         <w:rPr>
           <w:rFonts w:ascii="Times New Roman" w:hAnsi="Times New Roman" w:cs="Times New Roman"/>
@@ -6820,8 +7629,31 @@
           <w:sz w:val="24"/>
           <w:szCs w:val="24"/>
         </w:rPr>
-        <w:t>mvn clean compile assembly:single</w:t>
-      </w:r>
+        <w:t>mvn</w:t>
+      </w:r>
+      <w:proofErr w:type="spellEnd"/>
+      <w:r>
+        <w:rPr>
+          <w:rFonts w:ascii="Times New Roman" w:hAnsi="Times New Roman" w:cs="Times New Roman"/>
+          <w:i/>
+          <w:iCs/>
+          <w:sz w:val="24"/>
+          <w:szCs w:val="24"/>
+        </w:rPr>
+        <w:t xml:space="preserve"> clean compile </w:t>
+      </w:r>
+      <w:proofErr w:type="spellStart"/>
+      <w:r>
+        <w:rPr>
+          <w:rFonts w:ascii="Times New Roman" w:hAnsi="Times New Roman" w:cs="Times New Roman"/>
+          <w:i/>
+          <w:iCs/>
+          <w:sz w:val="24"/>
+          <w:szCs w:val="24"/>
+        </w:rPr>
+        <w:t>assembly:single</w:t>
+      </w:r>
+      <w:proofErr w:type="spellEnd"/>
       <w:r>
         <w:rPr>
           <w:rFonts w:ascii="Times New Roman" w:hAnsi="Times New Roman" w:cs="Times New Roman"/>
@@ -6922,8 +7754,90 @@
           <w:sz w:val="24"/>
           <w:szCs w:val="24"/>
         </w:rPr>
-        <w:t>java -cp target/KafkaLiveScoreStream-1.0-SNAPSHOT-jar-with-dependencies.jar edu/nwmissouri/KafkaLiveScoreStream/LiveScoreKafkaProducer</w:t>
-      </w:r>
+        <w:t>java -</w:t>
+      </w:r>
+      <w:proofErr w:type="spellStart"/>
+      <w:r>
+        <w:rPr>
+          <w:rFonts w:ascii="Times New Roman" w:hAnsi="Times New Roman" w:cs="Times New Roman"/>
+          <w:sz w:val="24"/>
+          <w:szCs w:val="24"/>
+        </w:rPr>
+        <w:t>cp</w:t>
+      </w:r>
+      <w:proofErr w:type="spellEnd"/>
+      <w:r>
+        <w:rPr>
+          <w:rFonts w:ascii="Times New Roman" w:hAnsi="Times New Roman" w:cs="Times New Roman"/>
+          <w:sz w:val="24"/>
+          <w:szCs w:val="24"/>
+        </w:rPr>
+        <w:t xml:space="preserve"> target/KafkaLiveScoreStream-1.0-SNAPSHOT-jar-with-dependencies.jar </w:t>
+      </w:r>
+      <w:proofErr w:type="spellStart"/>
+      <w:r>
+        <w:rPr>
+          <w:rFonts w:ascii="Times New Roman" w:hAnsi="Times New Roman" w:cs="Times New Roman"/>
+          <w:sz w:val="24"/>
+          <w:szCs w:val="24"/>
+        </w:rPr>
+        <w:t>edu</w:t>
+      </w:r>
+      <w:proofErr w:type="spellEnd"/>
+      <w:r>
+        <w:rPr>
+          <w:rFonts w:ascii="Times New Roman" w:hAnsi="Times New Roman" w:cs="Times New Roman"/>
+          <w:sz w:val="24"/>
+          <w:szCs w:val="24"/>
+        </w:rPr>
+        <w:t>/</w:t>
+      </w:r>
+      <w:proofErr w:type="spellStart"/>
+      <w:r>
+        <w:rPr>
+          <w:rFonts w:ascii="Times New Roman" w:hAnsi="Times New Roman" w:cs="Times New Roman"/>
+          <w:sz w:val="24"/>
+          <w:szCs w:val="24"/>
+        </w:rPr>
+        <w:t>nwmissouri</w:t>
+      </w:r>
+      <w:proofErr w:type="spellEnd"/>
+      <w:r>
+        <w:rPr>
+          <w:rFonts w:ascii="Times New Roman" w:hAnsi="Times New Roman" w:cs="Times New Roman"/>
+          <w:sz w:val="24"/>
+          <w:szCs w:val="24"/>
+        </w:rPr>
+        <w:t>/</w:t>
+      </w:r>
+      <w:proofErr w:type="spellStart"/>
+      <w:r>
+        <w:rPr>
+          <w:rFonts w:ascii="Times New Roman" w:hAnsi="Times New Roman" w:cs="Times New Roman"/>
+          <w:sz w:val="24"/>
+          <w:szCs w:val="24"/>
+        </w:rPr>
+        <w:t>KafkaLiveScoreStream</w:t>
+      </w:r>
+      <w:proofErr w:type="spellEnd"/>
+      <w:r>
+        <w:rPr>
+          <w:rFonts w:ascii="Times New Roman" w:hAnsi="Times New Roman" w:cs="Times New Roman"/>
+          <w:sz w:val="24"/>
+          <w:szCs w:val="24"/>
+        </w:rPr>
+        <w:t>/</w:t>
+      </w:r>
+      <w:proofErr w:type="spellStart"/>
+      <w:r>
+        <w:rPr>
+          <w:rFonts w:ascii="Times New Roman" w:hAnsi="Times New Roman" w:cs="Times New Roman"/>
+          <w:sz w:val="24"/>
+          <w:szCs w:val="24"/>
+        </w:rPr>
+        <w:t>LiveScoreKafkaProducer</w:t>
+      </w:r>
+      <w:proofErr w:type="spellEnd"/>
     </w:p>
     <w:p>
       <w:pPr>
@@ -6944,8 +7858,90 @@
           <w:sz w:val="24"/>
           <w:szCs w:val="24"/>
         </w:rPr>
-        <w:t>java -cp target/KafkaLiveScoreStream-1.0-SNAPSHOT-jar-with-dependencies.jar edu/nwmissouri/KafkaLiveScoreStream/LiveScoreKafkaConsumer</w:t>
-      </w:r>
+        <w:t>java -</w:t>
+      </w:r>
+      <w:proofErr w:type="spellStart"/>
+      <w:r>
+        <w:rPr>
+          <w:rFonts w:ascii="Times New Roman" w:hAnsi="Times New Roman" w:cs="Times New Roman"/>
+          <w:sz w:val="24"/>
+          <w:szCs w:val="24"/>
+        </w:rPr>
+        <w:t>cp</w:t>
+      </w:r>
+      <w:proofErr w:type="spellEnd"/>
+      <w:r>
+        <w:rPr>
+          <w:rFonts w:ascii="Times New Roman" w:hAnsi="Times New Roman" w:cs="Times New Roman"/>
+          <w:sz w:val="24"/>
+          <w:szCs w:val="24"/>
+        </w:rPr>
+        <w:t xml:space="preserve"> target/KafkaLiveScoreStream-1.0-SNAPSHOT-jar-with-dependencies.jar </w:t>
+      </w:r>
+      <w:proofErr w:type="spellStart"/>
+      <w:r>
+        <w:rPr>
+          <w:rFonts w:ascii="Times New Roman" w:hAnsi="Times New Roman" w:cs="Times New Roman"/>
+          <w:sz w:val="24"/>
+          <w:szCs w:val="24"/>
+        </w:rPr>
+        <w:t>edu</w:t>
+      </w:r>
+      <w:proofErr w:type="spellEnd"/>
+      <w:r>
+        <w:rPr>
+          <w:rFonts w:ascii="Times New Roman" w:hAnsi="Times New Roman" w:cs="Times New Roman"/>
+          <w:sz w:val="24"/>
+          <w:szCs w:val="24"/>
+        </w:rPr>
+        <w:t>/</w:t>
+      </w:r>
+      <w:proofErr w:type="spellStart"/>
+      <w:r>
+        <w:rPr>
+          <w:rFonts w:ascii="Times New Roman" w:hAnsi="Times New Roman" w:cs="Times New Roman"/>
+          <w:sz w:val="24"/>
+          <w:szCs w:val="24"/>
+        </w:rPr>
+        <w:t>nwmissouri</w:t>
+      </w:r>
+      <w:proofErr w:type="spellEnd"/>
+      <w:r>
+        <w:rPr>
+          <w:rFonts w:ascii="Times New Roman" w:hAnsi="Times New Roman" w:cs="Times New Roman"/>
+          <w:sz w:val="24"/>
+          <w:szCs w:val="24"/>
+        </w:rPr>
+        <w:t>/</w:t>
+      </w:r>
+      <w:proofErr w:type="spellStart"/>
+      <w:r>
+        <w:rPr>
+          <w:rFonts w:ascii="Times New Roman" w:hAnsi="Times New Roman" w:cs="Times New Roman"/>
+          <w:sz w:val="24"/>
+          <w:szCs w:val="24"/>
+        </w:rPr>
+        <w:t>KafkaLiveScoreStream</w:t>
+      </w:r>
+      <w:proofErr w:type="spellEnd"/>
+      <w:r>
+        <w:rPr>
+          <w:rFonts w:ascii="Times New Roman" w:hAnsi="Times New Roman" w:cs="Times New Roman"/>
+          <w:sz w:val="24"/>
+          <w:szCs w:val="24"/>
+        </w:rPr>
+        <w:t>/</w:t>
+      </w:r>
+      <w:proofErr w:type="spellStart"/>
+      <w:r>
+        <w:rPr>
+          <w:rFonts w:ascii="Times New Roman" w:hAnsi="Times New Roman" w:cs="Times New Roman"/>
+          <w:sz w:val="24"/>
+          <w:szCs w:val="24"/>
+        </w:rPr>
+        <w:t>LiveScoreKafkaConsumer</w:t>
+      </w:r>
+      <w:proofErr w:type="spellEnd"/>
     </w:p>
     <w:p>
       <w:pPr>
@@ -6996,15 +7992,7 @@
           <w:sz w:val="24"/>
           <w:szCs w:val="24"/>
         </w:rPr>
-        <w:t>s</w:t>
-      </w:r>
-      <w:r>
-        <w:rPr>
-          <w:rFonts w:ascii="Times New Roman" w:hAnsi="Times New Roman" w:cs="Times New Roman"/>
-          <w:sz w:val="24"/>
-          <w:szCs w:val="24"/>
-        </w:rPr>
-        <w:t xml:space="preserve">erialization </w:t>
+        <w:t xml:space="preserve">serialization </w:t>
       </w:r>
       <w:r>
         <w:rPr>
@@ -7088,7 +8076,25 @@
           <w:sz w:val="24"/>
           <w:szCs w:val="24"/>
         </w:rPr>
-        <w:t>eason for using MongoDB is that, it’s used to store the streamed data and also it acts as a middleware between Kafka and PowerBI.</w:t>
+        <w:t xml:space="preserve">eason for using MongoDB is that, it’s used to store the streamed data and also it acts as a middleware between Kafka and </w:t>
+      </w:r>
+      <w:proofErr w:type="spellStart"/>
+      <w:r>
+        <w:rPr>
+          <w:rFonts w:ascii="Times New Roman" w:hAnsi="Times New Roman" w:cs="Times New Roman"/>
+          <w:sz w:val="24"/>
+          <w:szCs w:val="24"/>
+        </w:rPr>
+        <w:t>PowerBI</w:t>
+      </w:r>
+      <w:proofErr w:type="spellEnd"/>
+      <w:r>
+        <w:rPr>
+          <w:rFonts w:ascii="Times New Roman" w:hAnsi="Times New Roman" w:cs="Times New Roman"/>
+          <w:sz w:val="24"/>
+          <w:szCs w:val="24"/>
+        </w:rPr>
+        <w:t>.</w:t>
       </w:r>
     </w:p>
     <w:p>
@@ -7157,15 +8163,7 @@
           <w:sz w:val="24"/>
           <w:szCs w:val="24"/>
         </w:rPr>
-        <w:t>E</w:t>
-      </w:r>
-      <w:r>
-        <w:rPr>
-          <w:rFonts w:ascii="Times New Roman" w:hAnsi="Times New Roman" w:cs="Times New Roman"/>
-          <w:sz w:val="24"/>
-          <w:szCs w:val="24"/>
-        </w:rPr>
-        <w:t xml:space="preserve">stablishment </w:t>
+        <w:t xml:space="preserve">Establishment </w:t>
       </w:r>
       <w:r>
         <w:rPr>
@@ -7469,30 +8467,25 @@
         <w:rPr>
           <w:rFonts w:ascii="Times New Roman" w:hAnsi="Times New Roman" w:cs="Times New Roman"/>
         </w:rPr>
-        <w:t>We will be visu</w:t>
-      </w:r>
-      <w:r>
-        <w:rPr>
-          <w:rFonts w:ascii="Times New Roman" w:hAnsi="Times New Roman" w:cs="Times New Roman"/>
-        </w:rPr>
-        <w:t>alizing the data using Power BI.</w:t>
-      </w:r>
-    </w:p>
-    <w:p>
-      <w:pPr>
-        <w:rPr>
-          <w:rFonts w:ascii="Times New Roman" w:hAnsi="Times New Roman" w:cs="Times New Roman"/>
-        </w:rPr>
-      </w:pPr>
-    </w:p>
-    <w:p>
-      <w:pPr>
-        <w:rPr>
-          <w:rFonts w:ascii="Times New Roman" w:hAnsi="Times New Roman" w:cs="Times New Roman"/>
-        </w:rPr>
-      </w:pPr>
-      <w:r>
-        <w:rPr>
+        <w:t>We will be visualizing the data using Power BI.</w:t>
+      </w:r>
+    </w:p>
+    <w:p>
+      <w:pPr>
+        <w:rPr>
+          <w:rFonts w:ascii="Times New Roman" w:hAnsi="Times New Roman" w:cs="Times New Roman"/>
+        </w:rPr>
+      </w:pPr>
+    </w:p>
+    <w:p>
+      <w:pPr>
+        <w:rPr>
+          <w:rFonts w:ascii="Times New Roman" w:hAnsi="Times New Roman" w:cs="Times New Roman"/>
+        </w:rPr>
+      </w:pPr>
+      <w:r>
+        <w:rPr>
+          <w:rFonts w:ascii="Times New Roman" w:hAnsi="Times New Roman" w:cs="Times New Roman"/>
           <w:noProof/>
         </w:rPr>
         <w:drawing>
@@ -7598,14 +8591,30 @@
         <w:rPr>
           <w:rFonts w:ascii="Times New Roman" w:hAnsi="Times New Roman" w:cs="Times New Roman"/>
         </w:rPr>
-        <w:t>: Raghunandan</w:t>
-      </w:r>
-      <w:r>
-        <w:rPr>
-          <w:rFonts w:ascii="Times New Roman" w:hAnsi="Times New Roman" w:cs="Times New Roman"/>
-        </w:rPr>
-        <w:t xml:space="preserve"> Kumar Naishadam</w:t>
-      </w:r>
+        <w:t xml:space="preserve">: </w:t>
+      </w:r>
+      <w:proofErr w:type="spellStart"/>
+      <w:r>
+        <w:rPr>
+          <w:rFonts w:ascii="Times New Roman" w:hAnsi="Times New Roman" w:cs="Times New Roman"/>
+        </w:rPr>
+        <w:t>Raghunandan</w:t>
+      </w:r>
+      <w:proofErr w:type="spellEnd"/>
+      <w:r>
+        <w:rPr>
+          <w:rFonts w:ascii="Times New Roman" w:hAnsi="Times New Roman" w:cs="Times New Roman"/>
+        </w:rPr>
+        <w:t xml:space="preserve"> Kumar </w:t>
+      </w:r>
+      <w:proofErr w:type="spellStart"/>
+      <w:r>
+        <w:rPr>
+          <w:rFonts w:ascii="Times New Roman" w:hAnsi="Times New Roman" w:cs="Times New Roman"/>
+        </w:rPr>
+        <w:t>Naishadam</w:t>
+      </w:r>
+      <w:proofErr w:type="spellEnd"/>
     </w:p>
     <w:p>
       <w:pPr>
@@ -7628,7 +8637,21 @@
         <w:rPr>
           <w:rFonts w:ascii="Times New Roman" w:hAnsi="Times New Roman" w:cs="Times New Roman"/>
         </w:rPr>
-        <w:t xml:space="preserve"> to PowerBI : </w:t>
+        <w:t xml:space="preserve"> to </w:t>
+      </w:r>
+      <w:proofErr w:type="spellStart"/>
+      <w:r>
+        <w:rPr>
+          <w:rFonts w:ascii="Times New Roman" w:hAnsi="Times New Roman" w:cs="Times New Roman"/>
+        </w:rPr>
+        <w:t>PowerBI</w:t>
+      </w:r>
+      <w:proofErr w:type="spellEnd"/>
+      <w:r>
+        <w:rPr>
+          <w:rFonts w:ascii="Times New Roman" w:hAnsi="Times New Roman" w:cs="Times New Roman"/>
+        </w:rPr>
+        <w:t xml:space="preserve"> : </w:t>
       </w:r>
       <w:r>
         <w:rPr>
@@ -7670,19 +8693,28 @@
         <w:rPr>
           <w:rFonts w:ascii="Times New Roman" w:hAnsi="Times New Roman" w:cs="Times New Roman"/>
         </w:rPr>
-        <w:t xml:space="preserve">Data </w:t>
-      </w:r>
-      <w:r>
-        <w:rPr>
-          <w:rFonts w:ascii="Times New Roman" w:hAnsi="Times New Roman" w:cs="Times New Roman"/>
-        </w:rPr>
-        <w:t xml:space="preserve">Visualization: Jeevan </w:t>
+        <w:t xml:space="preserve">Data Visualization: </w:t>
+      </w:r>
+      <w:proofErr w:type="spellStart"/>
+      <w:r>
+        <w:rPr>
+          <w:rFonts w:ascii="Times New Roman" w:hAnsi="Times New Roman" w:cs="Times New Roman"/>
+        </w:rPr>
+        <w:t>Jeevan</w:t>
+      </w:r>
+      <w:proofErr w:type="spellEnd"/>
+      <w:r>
+        <w:rPr>
+          <w:rFonts w:ascii="Times New Roman" w:hAnsi="Times New Roman" w:cs="Times New Roman"/>
+        </w:rPr>
+        <w:t xml:space="preserve"> </w:t>
       </w:r>
     </w:p>
     <w:p>
       <w:pPr>
         <w:ind w:left="1080"/>
         <w:rPr>
+          <w:rFonts w:ascii="Times New Roman" w:hAnsi="Times New Roman" w:cs="Times New Roman"/>
           <w:sz w:val="32"/>
           <w:szCs w:val="32"/>
         </w:rPr>
@@ -7692,6 +8724,7 @@
       <w:pPr>
         <w:ind w:left="1080"/>
         <w:rPr>
+          <w:rFonts w:ascii="Times New Roman" w:hAnsi="Times New Roman" w:cs="Times New Roman"/>
           <w:sz w:val="32"/>
           <w:szCs w:val="32"/>
         </w:rPr>
@@ -7701,6 +8734,7 @@
       <w:pPr>
         <w:ind w:left="1080"/>
         <w:rPr>
+          <w:rFonts w:ascii="Times New Roman" w:hAnsi="Times New Roman" w:cs="Times New Roman"/>
           <w:sz w:val="32"/>
           <w:szCs w:val="32"/>
         </w:rPr>
@@ -7710,6 +8744,7 @@
       <w:pPr>
         <w:ind w:left="1080"/>
         <w:rPr>
+          <w:rFonts w:ascii="Times New Roman" w:hAnsi="Times New Roman" w:cs="Times New Roman"/>
           <w:sz w:val="32"/>
           <w:szCs w:val="32"/>
         </w:rPr>
@@ -7719,6 +8754,7 @@
       <w:pPr>
         <w:ind w:left="1080"/>
         <w:rPr>
+          <w:rFonts w:ascii="Times New Roman" w:hAnsi="Times New Roman" w:cs="Times New Roman"/>
           <w:sz w:val="32"/>
           <w:szCs w:val="32"/>
         </w:rPr>
@@ -7728,6 +8764,7 @@
       <w:pPr>
         <w:ind w:left="1080"/>
         <w:rPr>
+          <w:rFonts w:ascii="Times New Roman" w:hAnsi="Times New Roman" w:cs="Times New Roman"/>
           <w:sz w:val="32"/>
           <w:szCs w:val="32"/>
         </w:rPr>
@@ -7740,6 +8777,7 @@
         <w:jc w:val="center"/>
         <w:rPr>
           <w:rFonts w:ascii="Times New Roman" w:hAnsi="Times New Roman" w:cs="Times New Roman"/>
+          <w:b/>
           <w:sz w:val="32"/>
           <w:szCs w:val="32"/>
         </w:rPr>
@@ -7747,6 +8785,7 @@
       <w:r>
         <w:rPr>
           <w:rFonts w:ascii="Times New Roman" w:hAnsi="Times New Roman" w:cs="Times New Roman"/>
+          <w:b/>
           <w:sz w:val="32"/>
           <w:szCs w:val="32"/>
         </w:rPr>
@@ -7826,8 +8865,30 @@
                       <wps:txbx>
                         <w:txbxContent>
                           <w:p>
+                            <w:pPr>
+                              <w:rPr>
+                                <w:rFonts w:ascii="Times New Roman" w:hAnsi="Times New Roman" w:cs="Times New Roman"/>
+                              </w:rPr>
+                            </w:pPr>
                             <w:r>
-                              <w:t>Fetch Commentary in JSON format using Pycricbuzz package.</w:t>
+                              <w:rPr>
+                                <w:rFonts w:ascii="Times New Roman" w:hAnsi="Times New Roman" w:cs="Times New Roman"/>
+                              </w:rPr>
+                              <w:t xml:space="preserve">Fetch Commentary in JSON format using </w:t>
+                            </w:r>
+                            <w:proofErr w:type="spellStart"/>
+                            <w:r>
+                              <w:rPr>
+                                <w:rFonts w:ascii="Times New Roman" w:hAnsi="Times New Roman" w:cs="Times New Roman"/>
+                              </w:rPr>
+                              <w:t>Pycricbuzz</w:t>
+                            </w:r>
+                            <w:proofErr w:type="spellEnd"/>
+                            <w:r>
+                              <w:rPr>
+                                <w:rFonts w:ascii="Times New Roman" w:hAnsi="Times New Roman" w:cs="Times New Roman"/>
+                              </w:rPr>
+                              <w:t xml:space="preserve"> package.</w:t>
                             </w:r>
                           </w:p>
                           <w:p/>
@@ -7853,12 +8914,34 @@
           </mc:Choice>
           <mc:Fallback>
             <w:pict>
-              <v:rect w14:anchorId="65FB2FDB" id="Rectangle 60" o:spid="_x0000_s1062" style="position:absolute;left:0;text-align:left;margin-left:154.75pt;margin-top:11.8pt;width:2in;height:54pt;z-index:251728896;visibility:visible;mso-wrap-style:square;mso-width-percent:0;mso-height-percent:0;mso-wrap-distance-left:9pt;mso-wrap-distance-top:0;mso-wrap-distance-right:9pt;mso-wrap-distance-bottom:0;mso-position-horizontal:absolute;mso-position-horizontal-relative:text;mso-position-vertical:absolute;mso-position-vertical-relative:text;mso-width-percent:0;mso-height-percent:0;mso-width-relative:margin;mso-height-relative:margin;v-text-anchor:middle" o:gfxdata="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" fillcolor="white [3201]" strokecolor="black [3200]" strokeweight="1pt">
+              <v:rect w14:anchorId="65FB2FDB" id="Rectangle 60" o:spid="_x0000_s1063" style="position:absolute;left:0;text-align:left;margin-left:154.75pt;margin-top:11.8pt;width:2in;height:54pt;z-index:251728896;visibility:visible;mso-wrap-style:square;mso-width-percent:0;mso-height-percent:0;mso-wrap-distance-left:9pt;mso-wrap-distance-top:0;mso-wrap-distance-right:9pt;mso-wrap-distance-bottom:0;mso-position-horizontal:absolute;mso-position-horizontal-relative:text;mso-position-vertical:absolute;mso-position-vertical-relative:text;mso-width-percent:0;mso-height-percent:0;mso-width-relative:margin;mso-height-relative:margin;v-text-anchor:middle" o:gfxdata="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" fillcolor="white [3201]" strokecolor="black [3200]" strokeweight="1pt">
                 <v:textbox>
                   <w:txbxContent>
                     <w:p>
+                      <w:pPr>
+                        <w:rPr>
+                          <w:rFonts w:ascii="Times New Roman" w:hAnsi="Times New Roman" w:cs="Times New Roman"/>
+                        </w:rPr>
+                      </w:pPr>
                       <w:r>
-                        <w:t>Fetch Commentary in JSON format using Pycricbuzz package.</w:t>
+                        <w:rPr>
+                          <w:rFonts w:ascii="Times New Roman" w:hAnsi="Times New Roman" w:cs="Times New Roman"/>
+                        </w:rPr>
+                        <w:t xml:space="preserve">Fetch Commentary in JSON format using </w:t>
+                      </w:r>
+                      <w:proofErr w:type="spellStart"/>
+                      <w:r>
+                        <w:rPr>
+                          <w:rFonts w:ascii="Times New Roman" w:hAnsi="Times New Roman" w:cs="Times New Roman"/>
+                        </w:rPr>
+                        <w:t>Pycricbuzz</w:t>
+                      </w:r>
+                      <w:proofErr w:type="spellEnd"/>
+                      <w:r>
+                        <w:rPr>
+                          <w:rFonts w:ascii="Times New Roman" w:hAnsi="Times New Roman" w:cs="Times New Roman"/>
+                        </w:rPr>
+                        <w:t xml:space="preserve"> package.</w:t>
                       </w:r>
                     </w:p>
                     <w:p/>
@@ -7962,7 +9045,7 @@
               </wp:anchor>
             </w:drawing>
           </mc:Choice>
-          <mc:Fallback>
+          <mc:Fallback xmlns:w16cid="http://schemas.microsoft.com/office/word/2016/wordml/cid" xmlns:am3d="http://schemas.microsoft.com/office/drawing/2017/model3d" xmlns:aink="http://schemas.microsoft.com/office/drawing/2016/ink" xmlns:cx8="http://schemas.microsoft.com/office/drawing/2016/5/14/chartex" xmlns:cx7="http://schemas.microsoft.com/office/drawing/2016/5/13/chartex" xmlns:cx6="http://schemas.microsoft.com/office/drawing/2016/5/12/chartex" xmlns:cx5="http://schemas.microsoft.com/office/drawing/2016/5/11/chartex" xmlns:cx4="http://schemas.microsoft.com/office/drawing/2016/5/10/chartex" xmlns:cx3="http://schemas.microsoft.com/office/drawing/2016/5/9/chartex" xmlns:cx2="http://schemas.microsoft.com/office/drawing/2015/10/21/chartex">
             <w:pict>
               <v:shape w14:anchorId="14FCDD9E" id="Straight Arrow Connector 65" o:spid="_x0000_s1026" type="#_x0000_t32" style="position:absolute;margin-left:222.35pt;margin-top:6pt;width:0;height:44.5pt;z-index:251734016;visibility:visible;mso-wrap-style:square;mso-wrap-distance-left:9pt;mso-wrap-distance-top:0;mso-wrap-distance-right:9pt;mso-wrap-distance-bottom:0;mso-position-horizontal:absolute;mso-position-horizontal-relative:text;mso-position-vertical:absolute;mso-position-vertical-relative:text" o:gfxdata="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" strokecolor="black [3200]" strokeweight=".5pt">
                 <v:stroke endarrow="block" joinstyle="miter"/>
@@ -7976,18 +9059,27 @@
       <w:pPr>
         <w:pStyle w:val="ListParagraph"/>
         <w:ind w:left="1080"/>
+        <w:rPr>
+          <w:rFonts w:ascii="Times New Roman" w:hAnsi="Times New Roman" w:cs="Times New Roman"/>
+        </w:rPr>
       </w:pPr>
     </w:p>
     <w:p>
       <w:pPr>
         <w:pStyle w:val="ListParagraph"/>
         <w:ind w:left="1080"/>
+        <w:rPr>
+          <w:rFonts w:ascii="Times New Roman" w:hAnsi="Times New Roman" w:cs="Times New Roman"/>
+        </w:rPr>
       </w:pPr>
     </w:p>
     <w:p>
       <w:pPr>
         <w:pStyle w:val="ListParagraph"/>
         <w:ind w:left="1080"/>
+        <w:rPr>
+          <w:rFonts w:ascii="Times New Roman" w:hAnsi="Times New Roman" w:cs="Times New Roman"/>
+        </w:rPr>
       </w:pPr>
       <w:r>
         <w:rPr>
@@ -8040,7 +9132,15 @@
                       <wps:txbx>
                         <w:txbxContent>
                           <w:p>
+                            <w:pPr>
+                              <w:rPr>
+                                <w:rFonts w:ascii="Times New Roman" w:hAnsi="Times New Roman" w:cs="Times New Roman"/>
+                              </w:rPr>
+                            </w:pPr>
                             <w:r>
+                              <w:rPr>
+                                <w:rFonts w:ascii="Times New Roman" w:hAnsi="Times New Roman" w:cs="Times New Roman"/>
+                              </w:rPr>
                               <w:t>Sentiment Analysis with NLTK Package and generate score</w:t>
                             </w:r>
                           </w:p>
@@ -8066,11 +9166,19 @@
           </mc:Choice>
           <mc:Fallback>
             <w:pict>
-              <v:rect w14:anchorId="71951C43" id="Rectangle 59" o:spid="_x0000_s1063" style="position:absolute;left:0;text-align:left;margin-left:0;margin-top:1.6pt;width:2in;height:54pt;z-index:251730944;visibility:visible;mso-wrap-style:square;mso-width-percent:0;mso-height-percent:0;mso-wrap-distance-left:9pt;mso-wrap-distance-top:0;mso-wrap-distance-right:9pt;mso-wrap-distance-bottom:0;mso-position-horizontal:center;mso-position-horizontal-relative:margin;mso-position-vertical:absolute;mso-position-vertical-relative:text;mso-width-percent:0;mso-height-percent:0;mso-width-relative:margin;mso-height-relative:margin;v-text-anchor:middle" o:gfxdata="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" fillcolor="white [3201]" strokecolor="black [3200]" strokeweight="1pt">
+              <v:rect w14:anchorId="71951C43" id="Rectangle 59" o:spid="_x0000_s1064" style="position:absolute;left:0;text-align:left;margin-left:0;margin-top:1.6pt;width:2in;height:54pt;z-index:251730944;visibility:visible;mso-wrap-style:square;mso-width-percent:0;mso-height-percent:0;mso-wrap-distance-left:9pt;mso-wrap-distance-top:0;mso-wrap-distance-right:9pt;mso-wrap-distance-bottom:0;mso-position-horizontal:center;mso-position-horizontal-relative:margin;mso-position-vertical:absolute;mso-position-vertical-relative:text;mso-width-percent:0;mso-height-percent:0;mso-width-relative:margin;mso-height-relative:margin;v-text-anchor:middle" o:gfxdata="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" fillcolor="white [3201]" strokecolor="black [3200]" strokeweight="1pt">
                 <v:textbox>
                   <w:txbxContent>
                     <w:p>
+                      <w:pPr>
+                        <w:rPr>
+                          <w:rFonts w:ascii="Times New Roman" w:hAnsi="Times New Roman" w:cs="Times New Roman"/>
+                        </w:rPr>
+                      </w:pPr>
                       <w:r>
+                        <w:rPr>
+                          <w:rFonts w:ascii="Times New Roman" w:hAnsi="Times New Roman" w:cs="Times New Roman"/>
+                        </w:rPr>
                         <w:t>Sentiment Analysis with NLTK Package and generate score</w:t>
                       </w:r>
                     </w:p>
@@ -8087,21 +9195,33 @@
       <w:pPr>
         <w:pStyle w:val="ListParagraph"/>
         <w:ind w:left="1080"/>
+        <w:rPr>
+          <w:rFonts w:ascii="Times New Roman" w:hAnsi="Times New Roman" w:cs="Times New Roman"/>
+        </w:rPr>
       </w:pPr>
     </w:p>
     <w:p>
       <w:pPr>
         <w:pStyle w:val="ListParagraph"/>
         <w:ind w:left="1080"/>
-      </w:pPr>
+        <w:rPr>
+          <w:rFonts w:ascii="Times New Roman" w:hAnsi="Times New Roman" w:cs="Times New Roman"/>
+        </w:rPr>
+      </w:pPr>
+      <w:bookmarkStart w:id="0" w:name="_GoBack"/>
+      <w:bookmarkEnd w:id="0"/>
     </w:p>
     <w:p>
       <w:pPr>
         <w:pStyle w:val="ListParagraph"/>
         <w:ind w:left="1080"/>
-      </w:pPr>
-      <w:r>
-        <w:rPr>
+        <w:rPr>
+          <w:rFonts w:ascii="Times New Roman" w:hAnsi="Times New Roman" w:cs="Times New Roman"/>
+        </w:rPr>
+      </w:pPr>
+      <w:r>
+        <w:rPr>
+          <w:rFonts w:ascii="Times New Roman" w:hAnsi="Times New Roman" w:cs="Times New Roman"/>
           <w:noProof/>
         </w:rPr>
         <mc:AlternateContent>
@@ -8157,7 +9277,7 @@
               </wp:anchor>
             </w:drawing>
           </mc:Choice>
-          <mc:Fallback>
+          <mc:Fallback xmlns:w16cid="http://schemas.microsoft.com/office/word/2016/wordml/cid" xmlns:am3d="http://schemas.microsoft.com/office/drawing/2017/model3d" xmlns:aink="http://schemas.microsoft.com/office/drawing/2016/ink" xmlns:cx8="http://schemas.microsoft.com/office/drawing/2016/5/14/chartex" xmlns:cx7="http://schemas.microsoft.com/office/drawing/2016/5/13/chartex" xmlns:cx6="http://schemas.microsoft.com/office/drawing/2016/5/12/chartex" xmlns:cx5="http://schemas.microsoft.com/office/drawing/2016/5/11/chartex" xmlns:cx4="http://schemas.microsoft.com/office/drawing/2016/5/10/chartex" xmlns:cx3="http://schemas.microsoft.com/office/drawing/2016/5/9/chartex" xmlns:cx2="http://schemas.microsoft.com/office/drawing/2015/10/21/chartex">
             <w:pict>
               <v:shape w14:anchorId="7DD88794" id="Straight Arrow Connector 66" o:spid="_x0000_s1026" type="#_x0000_t32" style="position:absolute;margin-left:226.35pt;margin-top:12.2pt;width:1.75pt;height:48.55pt;z-index:251735040;visibility:visible;mso-wrap-style:square;mso-wrap-distance-left:9pt;mso-wrap-distance-top:0;mso-wrap-distance-right:9pt;mso-wrap-distance-bottom:0;mso-position-horizontal:absolute;mso-position-horizontal-relative:text;mso-position-vertical:absolute;mso-position-vertical-relative:text" o:gfxdata="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" strokecolor="black [3200]" strokeweight=".5pt">
                 <v:stroke endarrow="block" joinstyle="miter"/>
@@ -8171,24 +9291,36 @@
       <w:pPr>
         <w:pStyle w:val="ListParagraph"/>
         <w:ind w:left="1080"/>
+        <w:rPr>
+          <w:rFonts w:ascii="Times New Roman" w:hAnsi="Times New Roman" w:cs="Times New Roman"/>
+        </w:rPr>
       </w:pPr>
     </w:p>
     <w:p>
       <w:pPr>
         <w:pStyle w:val="ListParagraph"/>
         <w:ind w:left="1080"/>
+        <w:rPr>
+          <w:rFonts w:ascii="Times New Roman" w:hAnsi="Times New Roman" w:cs="Times New Roman"/>
+        </w:rPr>
       </w:pPr>
     </w:p>
     <w:p>
       <w:pPr>
         <w:pStyle w:val="ListParagraph"/>
         <w:ind w:left="1080"/>
+        <w:rPr>
+          <w:rFonts w:ascii="Times New Roman" w:hAnsi="Times New Roman" w:cs="Times New Roman"/>
+        </w:rPr>
       </w:pPr>
     </w:p>
     <w:p>
       <w:pPr>
         <w:pStyle w:val="ListParagraph"/>
         <w:ind w:left="1080"/>
+        <w:rPr>
+          <w:rFonts w:ascii="Times New Roman" w:hAnsi="Times New Roman" w:cs="Times New Roman"/>
+        </w:rPr>
       </w:pPr>
       <w:r>
         <w:rPr>
@@ -8241,7 +9373,15 @@
                       <wps:txbx>
                         <w:txbxContent>
                           <w:p>
+                            <w:pPr>
+                              <w:rPr>
+                                <w:rFonts w:ascii="Times New Roman" w:hAnsi="Times New Roman" w:cs="Times New Roman"/>
+                              </w:rPr>
+                            </w:pPr>
                             <w:r>
+                              <w:rPr>
+                                <w:rFonts w:ascii="Times New Roman" w:hAnsi="Times New Roman" w:cs="Times New Roman"/>
+                              </w:rPr>
                               <w:t>Generate emoji using Sentiment score</w:t>
                             </w:r>
                           </w:p>
@@ -8268,11 +9408,19 @@
           </mc:Choice>
           <mc:Fallback>
             <w:pict>
-              <v:rect w14:anchorId="239F3C8D" id="Rectangle 64" o:spid="_x0000_s1064" style="position:absolute;left:0;text-align:left;margin-left:0;margin-top:1.6pt;width:2in;height:54pt;z-index:251732992;visibility:visible;mso-wrap-style:square;mso-width-percent:0;mso-height-percent:0;mso-wrap-distance-left:9pt;mso-wrap-distance-top:0;mso-wrap-distance-right:9pt;mso-wrap-distance-bottom:0;mso-position-horizontal:center;mso-position-horizontal-relative:margin;mso-position-vertical:absolute;mso-position-vertical-relative:text;mso-width-percent:0;mso-height-percent:0;mso-width-relative:margin;mso-height-relative:margin;v-text-anchor:middle" o:gfxdata="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" fillcolor="white [3201]" strokecolor="black [3200]" strokeweight="1pt">
+              <v:rect w14:anchorId="239F3C8D" id="Rectangle 64" o:spid="_x0000_s1065" style="position:absolute;left:0;text-align:left;margin-left:0;margin-top:1.6pt;width:2in;height:54pt;z-index:251732992;visibility:visible;mso-wrap-style:square;mso-width-percent:0;mso-height-percent:0;mso-wrap-distance-left:9pt;mso-wrap-distance-top:0;mso-wrap-distance-right:9pt;mso-wrap-distance-bottom:0;mso-position-horizontal:center;mso-position-horizontal-relative:margin;mso-position-vertical:absolute;mso-position-vertical-relative:text;mso-width-percent:0;mso-height-percent:0;mso-width-relative:margin;mso-height-relative:margin;v-text-anchor:middle" o:gfxdata="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" fillcolor="white [3201]" strokecolor="black [3200]" strokeweight="1pt">
                 <v:textbox>
                   <w:txbxContent>
                     <w:p>
+                      <w:pPr>
+                        <w:rPr>
+                          <w:rFonts w:ascii="Times New Roman" w:hAnsi="Times New Roman" w:cs="Times New Roman"/>
+                        </w:rPr>
+                      </w:pPr>
                       <w:r>
+                        <w:rPr>
+                          <w:rFonts w:ascii="Times New Roman" w:hAnsi="Times New Roman" w:cs="Times New Roman"/>
+                        </w:rPr>
                         <w:t>Generate emoji using Sentiment score</w:t>
                       </w:r>
                     </w:p>
@@ -8376,16 +9524,36 @@
           <w:sz w:val="24"/>
           <w:szCs w:val="24"/>
         </w:rPr>
-        <w:t>: Raghunandan</w:t>
-      </w:r>
-      <w:r>
-        <w:rPr>
-          <w:rFonts w:ascii="Times New Roman" w:hAnsi="Times New Roman" w:cs="Times New Roman"/>
-          <w:sz w:val="24"/>
-          <w:szCs w:val="24"/>
-        </w:rPr>
-        <w:t xml:space="preserve"> Kumar Naishadam</w:t>
-      </w:r>
+        <w:t xml:space="preserve">: </w:t>
+      </w:r>
+      <w:proofErr w:type="spellStart"/>
+      <w:r>
+        <w:rPr>
+          <w:rFonts w:ascii="Times New Roman" w:hAnsi="Times New Roman" w:cs="Times New Roman"/>
+          <w:sz w:val="24"/>
+          <w:szCs w:val="24"/>
+        </w:rPr>
+        <w:t>Raghunandan</w:t>
+      </w:r>
+      <w:proofErr w:type="spellEnd"/>
+      <w:r>
+        <w:rPr>
+          <w:rFonts w:ascii="Times New Roman" w:hAnsi="Times New Roman" w:cs="Times New Roman"/>
+          <w:sz w:val="24"/>
+          <w:szCs w:val="24"/>
+        </w:rPr>
+        <w:t xml:space="preserve"> Kumar </w:t>
+      </w:r>
+      <w:proofErr w:type="spellStart"/>
+      <w:r>
+        <w:rPr>
+          <w:rFonts w:ascii="Times New Roman" w:hAnsi="Times New Roman" w:cs="Times New Roman"/>
+          <w:sz w:val="24"/>
+          <w:szCs w:val="24"/>
+        </w:rPr>
+        <w:t>Naishadam</w:t>
+      </w:r>
+      <w:proofErr w:type="spellEnd"/>
     </w:p>
     <w:p>
       <w:pPr>
@@ -8406,8 +9574,18 @@
           <w:sz w:val="24"/>
           <w:szCs w:val="24"/>
         </w:rPr>
-        <w:t>Analysis of Commentary: Dheeraj</w:t>
-      </w:r>
+        <w:t xml:space="preserve">Analysis of Commentary: </w:t>
+      </w:r>
+      <w:proofErr w:type="spellStart"/>
+      <w:r>
+        <w:rPr>
+          <w:rFonts w:ascii="Times New Roman" w:hAnsi="Times New Roman" w:cs="Times New Roman"/>
+          <w:sz w:val="24"/>
+          <w:szCs w:val="24"/>
+        </w:rPr>
+        <w:t>Dheeraj</w:t>
+      </w:r>
+      <w:proofErr w:type="spellEnd"/>
     </w:p>
     <w:p>
       <w:pPr>
@@ -8432,39 +9610,7 @@
           <w:sz w:val="24"/>
           <w:szCs w:val="24"/>
         </w:rPr>
-        <w:t xml:space="preserve">We are </w:t>
-      </w:r>
-      <w:r>
-        <w:rPr>
-          <w:rFonts w:ascii="Times New Roman" w:hAnsi="Times New Roman" w:cs="Times New Roman"/>
-          <w:sz w:val="24"/>
-          <w:szCs w:val="24"/>
-        </w:rPr>
-        <w:t>fetching the</w:t>
-      </w:r>
-      <w:r>
-        <w:rPr>
-          <w:rFonts w:ascii="Times New Roman" w:hAnsi="Times New Roman" w:cs="Times New Roman"/>
-          <w:sz w:val="24"/>
-          <w:szCs w:val="24"/>
-        </w:rPr>
-        <w:t xml:space="preserve"> data from the </w:t>
-      </w:r>
-      <w:r>
-        <w:rPr>
-          <w:rFonts w:ascii="Times New Roman" w:hAnsi="Times New Roman" w:cs="Times New Roman"/>
-          <w:sz w:val="24"/>
-          <w:szCs w:val="24"/>
-        </w:rPr>
-        <w:t>API provided by</w:t>
-      </w:r>
-      <w:r>
-        <w:rPr>
-          <w:rFonts w:ascii="Times New Roman" w:hAnsi="Times New Roman" w:cs="Times New Roman"/>
-          <w:sz w:val="24"/>
-          <w:szCs w:val="24"/>
-        </w:rPr>
-        <w:t xml:space="preserve"> </w:t>
+        <w:t xml:space="preserve">We are fetching the data from the API provided by </w:t>
       </w:r>
       <w:hyperlink r:id="rId7" w:history="1">
         <w:r>
@@ -8483,15 +9629,7 @@
           <w:sz w:val="24"/>
           <w:szCs w:val="24"/>
         </w:rPr>
-        <w:t xml:space="preserve"> to </w:t>
-      </w:r>
-      <w:r>
-        <w:rPr>
-          <w:rFonts w:ascii="Times New Roman" w:hAnsi="Times New Roman" w:cs="Times New Roman"/>
-          <w:sz w:val="24"/>
-          <w:szCs w:val="24"/>
-        </w:rPr>
-        <w:t>perform data visualization.</w:t>
+        <w:t xml:space="preserve"> to perform data visualization.</w:t>
       </w:r>
     </w:p>
     <w:p>
@@ -8528,7 +9666,25 @@
           <w:sz w:val="24"/>
           <w:szCs w:val="24"/>
         </w:rPr>
-        <w:t>Commentary data will be extracted using a python package called “pycricbuzz”</w:t>
+        <w:t>Commentary data will be extracted using a python package called “</w:t>
+      </w:r>
+      <w:proofErr w:type="spellStart"/>
+      <w:r>
+        <w:rPr>
+          <w:rFonts w:ascii="Times New Roman" w:hAnsi="Times New Roman" w:cs="Times New Roman"/>
+          <w:sz w:val="24"/>
+          <w:szCs w:val="24"/>
+        </w:rPr>
+        <w:t>pycricbuzz</w:t>
+      </w:r>
+      <w:proofErr w:type="spellEnd"/>
+      <w:r>
+        <w:rPr>
+          <w:rFonts w:ascii="Times New Roman" w:hAnsi="Times New Roman" w:cs="Times New Roman"/>
+          <w:sz w:val="24"/>
+          <w:szCs w:val="24"/>
+        </w:rPr>
+        <w:t>”</w:t>
       </w:r>
     </w:p>
     <w:p>
@@ -8593,15 +9749,7 @@
           <w:sz w:val="24"/>
           <w:szCs w:val="24"/>
         </w:rPr>
-        <w:t>which results in score</w:t>
-      </w:r>
-      <w:r>
-        <w:rPr>
-          <w:rFonts w:ascii="Times New Roman" w:hAnsi="Times New Roman" w:cs="Times New Roman"/>
-          <w:sz w:val="24"/>
-          <w:szCs w:val="24"/>
-        </w:rPr>
-        <w:t>.</w:t>
+        <w:t>which results in score.</w:t>
       </w:r>
     </w:p>
     <w:p>
@@ -8623,7 +9771,25 @@
           <w:sz w:val="24"/>
           <w:szCs w:val="24"/>
         </w:rPr>
-        <w:t>Based on the score emojis will be generated.</w:t>
+        <w:t xml:space="preserve">Based on the score </w:t>
+      </w:r>
+      <w:proofErr w:type="spellStart"/>
+      <w:r>
+        <w:rPr>
+          <w:rFonts w:ascii="Times New Roman" w:hAnsi="Times New Roman" w:cs="Times New Roman"/>
+          <w:sz w:val="24"/>
+          <w:szCs w:val="24"/>
+        </w:rPr>
+        <w:t>emojis</w:t>
+      </w:r>
+      <w:proofErr w:type="spellEnd"/>
+      <w:r>
+        <w:rPr>
+          <w:rFonts w:ascii="Times New Roman" w:hAnsi="Times New Roman" w:cs="Times New Roman"/>
+          <w:sz w:val="24"/>
+          <w:szCs w:val="24"/>
+        </w:rPr>
+        <w:t xml:space="preserve"> will be generated.</w:t>
       </w:r>
     </w:p>
     <w:p>
@@ -8673,7 +9839,7 @@
 </file>
 
 <file path=word/numbering.xml><?xml version="1.0" encoding="utf-8"?>
-<w:numbering xmlns:wpc="http://schemas.microsoft.com/office/word/2010/wordprocessingCanvas" xmlns:cx="http://schemas.microsoft.com/office/drawing/2014/chartex" xmlns:cx1="http://schemas.microsoft.com/office/drawing/2015/9/8/chartex" xmlns:cx2="http://schemas.microsoft.com/office/drawing/2015/10/21/chartex" xmlns:cx3="http://schemas.microsoft.com/office/drawing/2016/5/9/chartex" xmlns:cx4="http://schemas.microsoft.com/office/drawing/2016/5/10/chartex" xmlns:cx5="http://schemas.microsoft.com/office/drawing/2016/5/11/chartex" xmlns:cx6="http://schemas.microsoft.com/office/drawing/2016/5/12/chartex" xmlns:cx7="http://schemas.microsoft.com/office/drawing/2016/5/13/chartex" xmlns:cx8="http://schemas.microsoft.com/office/drawing/2016/5/14/chartex" xmlns:mc="http://schemas.openxmlformats.org/markup-compatibility/2006" xmlns:aink="http://schemas.microsoft.com/office/drawing/2016/ink" xmlns:am3d="http://schemas.microsoft.com/office/drawing/2017/model3d" xmlns:o="urn:schemas-microsoft-com:office:office" xmlns:r="http://schemas.openxmlformats.org/officeDocument/2006/relationships" xmlns:m="http://schemas.openxmlformats.org/officeDocument/2006/math" xmlns:v="urn:schemas-microsoft-com:vml" xmlns:wp14="http://schemas.microsoft.com/office/word/2010/wordprocessingDrawing" xmlns:wp="http://schemas.openxmlformats.org/drawingml/2006/wordprocessingDrawing" xmlns:w10="urn:schemas-microsoft-com:office:word" xmlns:w="http://schemas.openxmlformats.org/wordprocessingml/2006/main" xmlns:w14="http://schemas.microsoft.com/office/word/2010/wordml" xmlns:w15="http://schemas.microsoft.com/office/word/2012/wordml" xmlns:w16cid="http://schemas.microsoft.com/office/word/2016/wordml/cid" xmlns:w16se="http://schemas.microsoft.com/office/word/2015/wordml/symex" xmlns:wpg="http://schemas.microsoft.com/office/word/2010/wordprocessingGroup" xmlns:wpi="http://schemas.microsoft.com/office/word/2010/wordprocessingInk" xmlns:wne="http://schemas.microsoft.com/office/word/2006/wordml" xmlns:wps="http://schemas.microsoft.com/office/word/2010/wordprocessingShape" mc:Ignorable="w14 w15 w16se w16cid wp14">
+<w:numbering xmlns:wpc="http://schemas.microsoft.com/office/word/2010/wordprocessingCanvas" xmlns:cx="http://schemas.microsoft.com/office/drawing/2014/chartex" xmlns:cx1="http://schemas.microsoft.com/office/drawing/2015/9/8/chartex" xmlns:mc="http://schemas.openxmlformats.org/markup-compatibility/2006" xmlns:o="urn:schemas-microsoft-com:office:office" xmlns:r="http://schemas.openxmlformats.org/officeDocument/2006/relationships" xmlns:m="http://schemas.openxmlformats.org/officeDocument/2006/math" xmlns:v="urn:schemas-microsoft-com:vml" xmlns:wp14="http://schemas.microsoft.com/office/word/2010/wordprocessingDrawing" xmlns:wp="http://schemas.openxmlformats.org/drawingml/2006/wordprocessingDrawing" xmlns:w10="urn:schemas-microsoft-com:office:word" xmlns:w="http://schemas.openxmlformats.org/wordprocessingml/2006/main" xmlns:w14="http://schemas.microsoft.com/office/word/2010/wordml" xmlns:w15="http://schemas.microsoft.com/office/word/2012/wordml" xmlns:w16se="http://schemas.microsoft.com/office/word/2015/wordml/symex" xmlns:wpg="http://schemas.microsoft.com/office/word/2010/wordprocessingGroup" xmlns:wpi="http://schemas.microsoft.com/office/word/2010/wordprocessingInk" xmlns:wne="http://schemas.microsoft.com/office/word/2006/wordml" xmlns:wps="http://schemas.microsoft.com/office/word/2010/wordprocessingShape" mc:Ignorable="w14 w15 w16se wp14">
   <w:abstractNum w:abstractNumId="0" w15:restartNumberingAfterBreak="0">
     <w:nsid w:val="050D66BC"/>
     <w:multiLevelType w:val="hybridMultilevel"/>
@@ -10791,7 +11957,7 @@
 </file>
 
 <file path=word/styles.xml><?xml version="1.0" encoding="utf-8"?>
-<w:styles xmlns:mc="http://schemas.openxmlformats.org/markup-compatibility/2006" xmlns:r="http://schemas.openxmlformats.org/officeDocument/2006/relationships" xmlns:w="http://schemas.openxmlformats.org/wordprocessingml/2006/main" xmlns:w14="http://schemas.microsoft.com/office/word/2010/wordml" xmlns:w15="http://schemas.microsoft.com/office/word/2012/wordml" xmlns:w16cid="http://schemas.microsoft.com/office/word/2016/wordml/cid" xmlns:w16se="http://schemas.microsoft.com/office/word/2015/wordml/symex" mc:Ignorable="w14 w15 w16se w16cid">
+<w:styles xmlns:mc="http://schemas.openxmlformats.org/markup-compatibility/2006" xmlns:r="http://schemas.openxmlformats.org/officeDocument/2006/relationships" xmlns:w="http://schemas.openxmlformats.org/wordprocessingml/2006/main" xmlns:w14="http://schemas.microsoft.com/office/word/2010/wordml" xmlns:w15="http://schemas.microsoft.com/office/word/2012/wordml" xmlns:w16se="http://schemas.microsoft.com/office/word/2015/wordml/symex" mc:Ignorable="w14 w15 w16se">
   <w:docDefaults>
     <w:rPrDefault>
       <w:rPr>
@@ -10807,7 +11973,7 @@
       </w:pPr>
     </w:pPrDefault>
   </w:docDefaults>
-  <w:latentStyles w:defLockedState="0" w:defUIPriority="99" w:defSemiHidden="0" w:defUnhideWhenUsed="0" w:defQFormat="0" w:count="376">
+  <w:latentStyles w:defLockedState="0" w:defUIPriority="99" w:defSemiHidden="0" w:defUnhideWhenUsed="0" w:defQFormat="0" w:count="371">
     <w:lsdException w:name="Normal" w:uiPriority="0" w:qFormat="1"/>
     <w:lsdException w:name="heading 1" w:uiPriority="9" w:qFormat="1"/>
     <w:lsdException w:name="heading 2" w:semiHidden="1" w:uiPriority="9" w:unhideWhenUsed="1" w:qFormat="1"/>
@@ -11179,11 +12345,6 @@
     <w:lsdException w:name="List Table 5 Dark Accent 6" w:uiPriority="50"/>
     <w:lsdException w:name="List Table 6 Colorful Accent 6" w:uiPriority="51"/>
     <w:lsdException w:name="List Table 7 Colorful Accent 6" w:uiPriority="52"/>
-    <w:lsdException w:name="Mention" w:semiHidden="1" w:unhideWhenUsed="1"/>
-    <w:lsdException w:name="Smart Hyperlink" w:semiHidden="1" w:unhideWhenUsed="1"/>
-    <w:lsdException w:name="Hashtag" w:semiHidden="1" w:unhideWhenUsed="1"/>
-    <w:lsdException w:name="Unresolved Mention" w:semiHidden="1" w:unhideWhenUsed="1"/>
-    <w:lsdException w:name="Smart Link" w:semiHidden="1" w:unhideWhenUsed="1"/>
   </w:latentStyles>
   <w:style w:type="paragraph" w:default="1" w:styleId="Normal">
     <w:name w:val="Normal"/>

</xml_diff>

<commit_message>
Modified version of project documentation
</commit_message>
<xml_diff>
--- a/Project Proposal_Data_Encoders.docx
+++ b/Project Proposal_Data_Encoders.docx
@@ -169,7 +169,7 @@
               </wp:anchor>
             </w:drawing>
           </mc:Choice>
-          <mc:Fallback xmlns:w16cid="http://schemas.microsoft.com/office/word/2016/wordml/cid" xmlns:am3d="http://schemas.microsoft.com/office/drawing/2017/model3d" xmlns:aink="http://schemas.microsoft.com/office/drawing/2016/ink" xmlns:cx8="http://schemas.microsoft.com/office/drawing/2016/5/14/chartex" xmlns:cx7="http://schemas.microsoft.com/office/drawing/2016/5/13/chartex" xmlns:cx6="http://schemas.microsoft.com/office/drawing/2016/5/12/chartex" xmlns:cx5="http://schemas.microsoft.com/office/drawing/2016/5/11/chartex" xmlns:cx4="http://schemas.microsoft.com/office/drawing/2016/5/10/chartex" xmlns:cx3="http://schemas.microsoft.com/office/drawing/2016/5/9/chartex" xmlns:cx2="http://schemas.microsoft.com/office/drawing/2015/10/21/chartex">
+          <mc:Fallback xmlns:cx2="http://schemas.microsoft.com/office/drawing/2015/10/21/chartex" xmlns:cx3="http://schemas.microsoft.com/office/drawing/2016/5/9/chartex" xmlns:cx4="http://schemas.microsoft.com/office/drawing/2016/5/10/chartex" xmlns:cx5="http://schemas.microsoft.com/office/drawing/2016/5/11/chartex" xmlns:cx6="http://schemas.microsoft.com/office/drawing/2016/5/12/chartex" xmlns:cx7="http://schemas.microsoft.com/office/drawing/2016/5/13/chartex" xmlns:cx8="http://schemas.microsoft.com/office/drawing/2016/5/14/chartex" xmlns:aink="http://schemas.microsoft.com/office/drawing/2016/ink" xmlns:am3d="http://schemas.microsoft.com/office/drawing/2017/model3d" xmlns:w16cid="http://schemas.microsoft.com/office/word/2016/wordml/cid">
             <w:pict>
               <v:rect w14:anchorId="7FA998F1" id="Rectangle 1" o:spid="_x0000_s1026" style="position:absolute;left:0;text-align:left;margin-left:-12.5pt;margin-top:22.6pt;width:130.5pt;height:82.9pt;z-index:251659264;visibility:visible;mso-wrap-style:square;mso-width-percent:0;mso-height-percent:0;mso-wrap-distance-left:9pt;mso-wrap-distance-top:0;mso-wrap-distance-right:9pt;mso-wrap-distance-bottom:0;mso-position-horizontal:absolute;mso-position-horizontal-relative:text;mso-position-vertical:absolute;mso-position-vertical-relative:text;mso-width-percent:0;mso-height-percent:0;mso-width-relative:margin;mso-height-relative:margin;v-text-anchor:middle" o:gfxdata="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" fillcolor="white [3201]" strokecolor="#70ad47 [3209]" strokeweight="1pt">
                 <v:textbox>
@@ -333,7 +333,7 @@
               </wp:anchor>
             </w:drawing>
           </mc:Choice>
-          <mc:Fallback xmlns:w16cid="http://schemas.microsoft.com/office/word/2016/wordml/cid" xmlns:am3d="http://schemas.microsoft.com/office/drawing/2017/model3d" xmlns:aink="http://schemas.microsoft.com/office/drawing/2016/ink" xmlns:cx8="http://schemas.microsoft.com/office/drawing/2016/5/14/chartex" xmlns:cx7="http://schemas.microsoft.com/office/drawing/2016/5/13/chartex" xmlns:cx6="http://schemas.microsoft.com/office/drawing/2016/5/12/chartex" xmlns:cx5="http://schemas.microsoft.com/office/drawing/2016/5/11/chartex" xmlns:cx4="http://schemas.microsoft.com/office/drawing/2016/5/10/chartex" xmlns:cx3="http://schemas.microsoft.com/office/drawing/2016/5/9/chartex" xmlns:cx2="http://schemas.microsoft.com/office/drawing/2015/10/21/chartex">
+          <mc:Fallback xmlns:cx2="http://schemas.microsoft.com/office/drawing/2015/10/21/chartex" xmlns:cx3="http://schemas.microsoft.com/office/drawing/2016/5/9/chartex" xmlns:cx4="http://schemas.microsoft.com/office/drawing/2016/5/10/chartex" xmlns:cx5="http://schemas.microsoft.com/office/drawing/2016/5/11/chartex" xmlns:cx6="http://schemas.microsoft.com/office/drawing/2016/5/12/chartex" xmlns:cx7="http://schemas.microsoft.com/office/drawing/2016/5/13/chartex" xmlns:cx8="http://schemas.microsoft.com/office/drawing/2016/5/14/chartex" xmlns:aink="http://schemas.microsoft.com/office/drawing/2016/ink" xmlns:am3d="http://schemas.microsoft.com/office/drawing/2017/model3d" xmlns:w16cid="http://schemas.microsoft.com/office/word/2016/wordml/cid">
             <w:pict>
               <v:rect w14:anchorId="5D502129" id="Rectangle 2" o:spid="_x0000_s1027" style="position:absolute;margin-left:174.15pt;margin-top:.65pt;width:103.5pt;height:77pt;z-index:251660288;visibility:visible;mso-wrap-style:square;mso-width-percent:0;mso-height-percent:0;mso-wrap-distance-left:9pt;mso-wrap-distance-top:0;mso-wrap-distance-right:9pt;mso-wrap-distance-bottom:0;mso-position-horizontal:absolute;mso-position-horizontal-relative:text;mso-position-vertical:absolute;mso-position-vertical-relative:text;mso-width-percent:0;mso-height-percent:0;mso-width-relative:margin;mso-height-relative:margin;v-text-anchor:middle" o:gfxdata="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" fillcolor="white [3201]" strokecolor="#70ad47 [3209]" strokeweight="1pt">
                 <v:textbox>
@@ -490,7 +490,7 @@
               </wp:anchor>
             </w:drawing>
           </mc:Choice>
-          <mc:Fallback xmlns:w16cid="http://schemas.microsoft.com/office/word/2016/wordml/cid" xmlns:am3d="http://schemas.microsoft.com/office/drawing/2017/model3d" xmlns:aink="http://schemas.microsoft.com/office/drawing/2016/ink" xmlns:cx8="http://schemas.microsoft.com/office/drawing/2016/5/14/chartex" xmlns:cx7="http://schemas.microsoft.com/office/drawing/2016/5/13/chartex" xmlns:cx6="http://schemas.microsoft.com/office/drawing/2016/5/12/chartex" xmlns:cx5="http://schemas.microsoft.com/office/drawing/2016/5/11/chartex" xmlns:cx4="http://schemas.microsoft.com/office/drawing/2016/5/10/chartex" xmlns:cx3="http://schemas.microsoft.com/office/drawing/2016/5/9/chartex" xmlns:cx2="http://schemas.microsoft.com/office/drawing/2015/10/21/chartex">
+          <mc:Fallback xmlns:cx2="http://schemas.microsoft.com/office/drawing/2015/10/21/chartex" xmlns:cx3="http://schemas.microsoft.com/office/drawing/2016/5/9/chartex" xmlns:cx4="http://schemas.microsoft.com/office/drawing/2016/5/10/chartex" xmlns:cx5="http://schemas.microsoft.com/office/drawing/2016/5/11/chartex" xmlns:cx6="http://schemas.microsoft.com/office/drawing/2016/5/12/chartex" xmlns:cx7="http://schemas.microsoft.com/office/drawing/2016/5/13/chartex" xmlns:cx8="http://schemas.microsoft.com/office/drawing/2016/5/14/chartex" xmlns:aink="http://schemas.microsoft.com/office/drawing/2016/ink" xmlns:am3d="http://schemas.microsoft.com/office/drawing/2017/model3d" xmlns:w16cid="http://schemas.microsoft.com/office/word/2016/wordml/cid">
             <w:pict>
               <v:shapetype w14:anchorId="426DE7D5" id="_x0000_t202" coordsize="21600,21600" o:spt="202" path="m,l,21600r21600,l21600,xe">
                 <v:stroke joinstyle="miter"/>
@@ -626,7 +626,7 @@
               </wp:anchor>
             </w:drawing>
           </mc:Choice>
-          <mc:Fallback xmlns:w16cid="http://schemas.microsoft.com/office/word/2016/wordml/cid" xmlns:am3d="http://schemas.microsoft.com/office/drawing/2017/model3d" xmlns:aink="http://schemas.microsoft.com/office/drawing/2016/ink" xmlns:cx8="http://schemas.microsoft.com/office/drawing/2016/5/14/chartex" xmlns:cx7="http://schemas.microsoft.com/office/drawing/2016/5/13/chartex" xmlns:cx6="http://schemas.microsoft.com/office/drawing/2016/5/12/chartex" xmlns:cx5="http://schemas.microsoft.com/office/drawing/2016/5/11/chartex" xmlns:cx4="http://schemas.microsoft.com/office/drawing/2016/5/10/chartex" xmlns:cx3="http://schemas.microsoft.com/office/drawing/2016/5/9/chartex" xmlns:cx2="http://schemas.microsoft.com/office/drawing/2015/10/21/chartex">
+          <mc:Fallback xmlns:cx2="http://schemas.microsoft.com/office/drawing/2015/10/21/chartex" xmlns:cx3="http://schemas.microsoft.com/office/drawing/2016/5/9/chartex" xmlns:cx4="http://schemas.microsoft.com/office/drawing/2016/5/10/chartex" xmlns:cx5="http://schemas.microsoft.com/office/drawing/2016/5/11/chartex" xmlns:cx6="http://schemas.microsoft.com/office/drawing/2016/5/12/chartex" xmlns:cx7="http://schemas.microsoft.com/office/drawing/2016/5/13/chartex" xmlns:cx8="http://schemas.microsoft.com/office/drawing/2016/5/14/chartex" xmlns:aink="http://schemas.microsoft.com/office/drawing/2016/ink" xmlns:am3d="http://schemas.microsoft.com/office/drawing/2017/model3d" xmlns:w16cid="http://schemas.microsoft.com/office/word/2016/wordml/cid">
             <w:pict>
               <v:rect w14:anchorId="7BFD3EE2" id="Rectangle 9" o:spid="_x0000_s1029" style="position:absolute;margin-left:344.75pt;margin-top:6pt;width:106.5pt;height:51.75pt;z-index:251666432;visibility:visible;mso-wrap-style:square;mso-wrap-distance-left:9pt;mso-wrap-distance-top:0;mso-wrap-distance-right:9pt;mso-wrap-distance-bottom:0;mso-position-horizontal:absolute;mso-position-horizontal-relative:text;mso-position-vertical:absolute;mso-position-vertical-relative:text;v-text-anchor:middle" o:gfxdata="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" fillcolor="white [3201]" strokecolor="#70ad47 [3209]" strokeweight="1pt">
                 <v:textbox>
@@ -722,7 +722,7 @@
               </wp:anchor>
             </w:drawing>
           </mc:Choice>
-          <mc:Fallback xmlns:w16="http://schemas.microsoft.com/office/word/2018/wordml" xmlns:w16cex="http://schemas.microsoft.com/office/word/2018/wordml/cex" xmlns:w16cid="http://schemas.microsoft.com/office/word/2016/wordml/cid" xmlns:am3d="http://schemas.microsoft.com/office/drawing/2017/model3d" xmlns:aink="http://schemas.microsoft.com/office/drawing/2016/ink" xmlns:cx8="http://schemas.microsoft.com/office/drawing/2016/5/14/chartex" xmlns:cx7="http://schemas.microsoft.com/office/drawing/2016/5/13/chartex" xmlns:cx6="http://schemas.microsoft.com/office/drawing/2016/5/12/chartex" xmlns:cx5="http://schemas.microsoft.com/office/drawing/2016/5/11/chartex" xmlns:cx4="http://schemas.microsoft.com/office/drawing/2016/5/10/chartex" xmlns:cx3="http://schemas.microsoft.com/office/drawing/2016/5/9/chartex" xmlns:cx2="http://schemas.microsoft.com/office/drawing/2015/10/21/chartex">
+          <mc:Fallback xmlns:cx2="http://schemas.microsoft.com/office/drawing/2015/10/21/chartex" xmlns:cx3="http://schemas.microsoft.com/office/drawing/2016/5/9/chartex" xmlns:cx4="http://schemas.microsoft.com/office/drawing/2016/5/10/chartex" xmlns:cx5="http://schemas.microsoft.com/office/drawing/2016/5/11/chartex" xmlns:cx6="http://schemas.microsoft.com/office/drawing/2016/5/12/chartex" xmlns:cx7="http://schemas.microsoft.com/office/drawing/2016/5/13/chartex" xmlns:cx8="http://schemas.microsoft.com/office/drawing/2016/5/14/chartex" xmlns:aink="http://schemas.microsoft.com/office/drawing/2016/ink" xmlns:am3d="http://schemas.microsoft.com/office/drawing/2017/model3d" xmlns:w16cid="http://schemas.microsoft.com/office/word/2016/wordml/cid" xmlns:w16cex="http://schemas.microsoft.com/office/word/2018/wordml/cex" xmlns:w16="http://schemas.microsoft.com/office/word/2018/wordml">
             <w:pict>
               <v:shapetype w14:anchorId="41B5115D" id="_x0000_t32" coordsize="21600,21600" o:spt="32" o:oned="t" path="m,l21600,21600e" filled="f">
                 <v:path arrowok="t" fillok="f" o:connecttype="none"/>
@@ -813,7 +813,7 @@
               </wp:anchor>
             </w:drawing>
           </mc:Choice>
-          <mc:Fallback xmlns:w16cid="http://schemas.microsoft.com/office/word/2016/wordml/cid" xmlns:am3d="http://schemas.microsoft.com/office/drawing/2017/model3d" xmlns:aink="http://schemas.microsoft.com/office/drawing/2016/ink" xmlns:cx8="http://schemas.microsoft.com/office/drawing/2016/5/14/chartex" xmlns:cx7="http://schemas.microsoft.com/office/drawing/2016/5/13/chartex" xmlns:cx6="http://schemas.microsoft.com/office/drawing/2016/5/12/chartex" xmlns:cx5="http://schemas.microsoft.com/office/drawing/2016/5/11/chartex" xmlns:cx4="http://schemas.microsoft.com/office/drawing/2016/5/10/chartex" xmlns:cx3="http://schemas.microsoft.com/office/drawing/2016/5/9/chartex" xmlns:cx2="http://schemas.microsoft.com/office/drawing/2015/10/21/chartex">
+          <mc:Fallback xmlns:cx2="http://schemas.microsoft.com/office/drawing/2015/10/21/chartex" xmlns:cx3="http://schemas.microsoft.com/office/drawing/2016/5/9/chartex" xmlns:cx4="http://schemas.microsoft.com/office/drawing/2016/5/10/chartex" xmlns:cx5="http://schemas.microsoft.com/office/drawing/2016/5/11/chartex" xmlns:cx6="http://schemas.microsoft.com/office/drawing/2016/5/12/chartex" xmlns:cx7="http://schemas.microsoft.com/office/drawing/2016/5/13/chartex" xmlns:cx8="http://schemas.microsoft.com/office/drawing/2016/5/14/chartex" xmlns:aink="http://schemas.microsoft.com/office/drawing/2016/ink" xmlns:am3d="http://schemas.microsoft.com/office/drawing/2017/model3d" xmlns:w16cid="http://schemas.microsoft.com/office/word/2016/wordml/cid">
             <w:pict>
               <v:rect w14:anchorId="737F0EC7" id="Rectangle 10" o:spid="_x0000_s1030" style="position:absolute;margin-left:159.75pt;margin-top:145.5pt;width:102.75pt;height:51.75pt;z-index:251667456;visibility:visible;mso-wrap-style:square;mso-wrap-distance-left:9pt;mso-wrap-distance-top:0;mso-wrap-distance-right:9pt;mso-wrap-distance-bottom:0;mso-position-horizontal:absolute;mso-position-horizontal-relative:text;mso-position-vertical:absolute;mso-position-vertical-relative:text;v-text-anchor:middle" o:gfxdata="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" fillcolor="white [3201]" strokecolor="#70ad47 [3209]" strokeweight="1pt">
                 <v:textbox>
@@ -904,7 +904,7 @@
               </wp:anchor>
             </w:drawing>
           </mc:Choice>
-          <mc:Fallback xmlns:w16="http://schemas.microsoft.com/office/word/2018/wordml" xmlns:w16cex="http://schemas.microsoft.com/office/word/2018/wordml/cex" xmlns:w16cid="http://schemas.microsoft.com/office/word/2016/wordml/cid" xmlns:am3d="http://schemas.microsoft.com/office/drawing/2017/model3d" xmlns:aink="http://schemas.microsoft.com/office/drawing/2016/ink" xmlns:cx8="http://schemas.microsoft.com/office/drawing/2016/5/14/chartex" xmlns:cx7="http://schemas.microsoft.com/office/drawing/2016/5/13/chartex" xmlns:cx6="http://schemas.microsoft.com/office/drawing/2016/5/12/chartex" xmlns:cx5="http://schemas.microsoft.com/office/drawing/2016/5/11/chartex" xmlns:cx4="http://schemas.microsoft.com/office/drawing/2016/5/10/chartex" xmlns:cx3="http://schemas.microsoft.com/office/drawing/2016/5/9/chartex" xmlns:cx2="http://schemas.microsoft.com/office/drawing/2015/10/21/chartex">
+          <mc:Fallback xmlns:cx2="http://schemas.microsoft.com/office/drawing/2015/10/21/chartex" xmlns:cx3="http://schemas.microsoft.com/office/drawing/2016/5/9/chartex" xmlns:cx4="http://schemas.microsoft.com/office/drawing/2016/5/10/chartex" xmlns:cx5="http://schemas.microsoft.com/office/drawing/2016/5/11/chartex" xmlns:cx6="http://schemas.microsoft.com/office/drawing/2016/5/12/chartex" xmlns:cx7="http://schemas.microsoft.com/office/drawing/2016/5/13/chartex" xmlns:cx8="http://schemas.microsoft.com/office/drawing/2016/5/14/chartex" xmlns:aink="http://schemas.microsoft.com/office/drawing/2016/ink" xmlns:am3d="http://schemas.microsoft.com/office/drawing/2017/model3d" xmlns:w16cid="http://schemas.microsoft.com/office/word/2016/wordml/cid" xmlns:w16cex="http://schemas.microsoft.com/office/word/2018/wordml/cex" xmlns:w16="http://schemas.microsoft.com/office/word/2018/wordml">
             <w:pict>
               <v:shape w14:anchorId="34503605" id="Straight Arrow Connector 3" o:spid="_x0000_s1026" type="#_x0000_t32" style="position:absolute;margin-left:116pt;margin-top:6.9pt;width:60pt;height:0;z-index:251661312;visibility:visible;mso-wrap-style:square;mso-wrap-distance-left:9pt;mso-wrap-distance-top:0;mso-wrap-distance-right:9pt;mso-wrap-distance-bottom:0;mso-position-horizontal:absolute;mso-position-horizontal-relative:text;mso-position-vertical:absolute;mso-position-vertical-relative:text" o:gfxdata="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" strokecolor="#5b9bd5 [3204]" strokeweight=".5pt">
                 <v:stroke endarrow="block" joinstyle="miter"/>
@@ -971,7 +971,7 @@
               </wp:anchor>
             </w:drawing>
           </mc:Choice>
-          <mc:Fallback xmlns:w16="http://schemas.microsoft.com/office/word/2018/wordml" xmlns:w16cex="http://schemas.microsoft.com/office/word/2018/wordml/cex" xmlns:w16cid="http://schemas.microsoft.com/office/word/2016/wordml/cid" xmlns:am3d="http://schemas.microsoft.com/office/drawing/2017/model3d" xmlns:aink="http://schemas.microsoft.com/office/drawing/2016/ink" xmlns:cx8="http://schemas.microsoft.com/office/drawing/2016/5/14/chartex" xmlns:cx7="http://schemas.microsoft.com/office/drawing/2016/5/13/chartex" xmlns:cx6="http://schemas.microsoft.com/office/drawing/2016/5/12/chartex" xmlns:cx5="http://schemas.microsoft.com/office/drawing/2016/5/11/chartex" xmlns:cx4="http://schemas.microsoft.com/office/drawing/2016/5/10/chartex" xmlns:cx3="http://schemas.microsoft.com/office/drawing/2016/5/9/chartex" xmlns:cx2="http://schemas.microsoft.com/office/drawing/2015/10/21/chartex">
+          <mc:Fallback xmlns:cx2="http://schemas.microsoft.com/office/drawing/2015/10/21/chartex" xmlns:cx3="http://schemas.microsoft.com/office/drawing/2016/5/9/chartex" xmlns:cx4="http://schemas.microsoft.com/office/drawing/2016/5/10/chartex" xmlns:cx5="http://schemas.microsoft.com/office/drawing/2016/5/11/chartex" xmlns:cx6="http://schemas.microsoft.com/office/drawing/2016/5/12/chartex" xmlns:cx7="http://schemas.microsoft.com/office/drawing/2016/5/13/chartex" xmlns:cx8="http://schemas.microsoft.com/office/drawing/2016/5/14/chartex" xmlns:aink="http://schemas.microsoft.com/office/drawing/2016/ink" xmlns:am3d="http://schemas.microsoft.com/office/drawing/2017/model3d" xmlns:w16cid="http://schemas.microsoft.com/office/word/2016/wordml/cid" xmlns:w16cex="http://schemas.microsoft.com/office/word/2018/wordml/cex" xmlns:w16="http://schemas.microsoft.com/office/word/2018/wordml">
             <w:pict>
               <v:shape w14:anchorId="60CF6290" id="Straight Arrow Connector 6" o:spid="_x0000_s1026" type="#_x0000_t32" style="position:absolute;margin-left:280.4pt;margin-top:8.1pt;width:62.25pt;height:.75pt;flip:y;z-index:251663360;visibility:visible;mso-wrap-style:square;mso-wrap-distance-left:9pt;mso-wrap-distance-top:0;mso-wrap-distance-right:9pt;mso-wrap-distance-bottom:0;mso-position-horizontal:absolute;mso-position-horizontal-relative:text;mso-position-vertical:absolute;mso-position-vertical-relative:text" o:gfxdata="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" strokecolor="#5b9bd5 [3204]" strokeweight=".5pt">
                 <v:stroke endarrow="block" joinstyle="miter"/>
@@ -1051,7 +1051,7 @@
               </wp:anchor>
             </w:drawing>
           </mc:Choice>
-          <mc:Fallback xmlns:w16="http://schemas.microsoft.com/office/word/2018/wordml" xmlns:w16cex="http://schemas.microsoft.com/office/word/2018/wordml/cex" xmlns:w16cid="http://schemas.microsoft.com/office/word/2016/wordml/cid" xmlns:am3d="http://schemas.microsoft.com/office/drawing/2017/model3d" xmlns:aink="http://schemas.microsoft.com/office/drawing/2016/ink" xmlns:cx8="http://schemas.microsoft.com/office/drawing/2016/5/14/chartex" xmlns:cx7="http://schemas.microsoft.com/office/drawing/2016/5/13/chartex" xmlns:cx6="http://schemas.microsoft.com/office/drawing/2016/5/12/chartex" xmlns:cx5="http://schemas.microsoft.com/office/drawing/2016/5/11/chartex" xmlns:cx4="http://schemas.microsoft.com/office/drawing/2016/5/10/chartex" xmlns:cx3="http://schemas.microsoft.com/office/drawing/2016/5/9/chartex" xmlns:cx2="http://schemas.microsoft.com/office/drawing/2015/10/21/chartex">
+          <mc:Fallback xmlns:cx2="http://schemas.microsoft.com/office/drawing/2015/10/21/chartex" xmlns:cx3="http://schemas.microsoft.com/office/drawing/2016/5/9/chartex" xmlns:cx4="http://schemas.microsoft.com/office/drawing/2016/5/10/chartex" xmlns:cx5="http://schemas.microsoft.com/office/drawing/2016/5/11/chartex" xmlns:cx6="http://schemas.microsoft.com/office/drawing/2016/5/12/chartex" xmlns:cx7="http://schemas.microsoft.com/office/drawing/2016/5/13/chartex" xmlns:cx8="http://schemas.microsoft.com/office/drawing/2016/5/14/chartex" xmlns:aink="http://schemas.microsoft.com/office/drawing/2016/ink" xmlns:am3d="http://schemas.microsoft.com/office/drawing/2017/model3d" xmlns:w16cid="http://schemas.microsoft.com/office/word/2016/wordml/cid" xmlns:w16cex="http://schemas.microsoft.com/office/word/2018/wordml/cex" xmlns:w16="http://schemas.microsoft.com/office/word/2018/wordml">
             <w:pict>
               <v:shape w14:anchorId="65FD647B" id="Straight Arrow Connector 7" o:spid="_x0000_s1026" type="#_x0000_t32" style="position:absolute;margin-left:388.8pt;margin-top:15.95pt;width:3.6pt;height:77.85pt;flip:x;z-index:251664384;visibility:visible;mso-wrap-style:square;mso-width-percent:0;mso-height-percent:0;mso-wrap-distance-left:9pt;mso-wrap-distance-top:0;mso-wrap-distance-right:9pt;mso-wrap-distance-bottom:0;mso-position-horizontal:absolute;mso-position-horizontal-relative:text;mso-position-vertical:absolute;mso-position-vertical-relative:text;mso-width-percent:0;mso-height-percent:0;mso-width-relative:margin;mso-height-relative:margin" o:gfxdata="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" strokecolor="#5b9bd5 [3204]" strokeweight=".5pt">
                 <v:stroke endarrow="block" joinstyle="miter"/>
@@ -1144,7 +1144,7 @@
               </wp:anchor>
             </w:drawing>
           </mc:Choice>
-          <mc:Fallback xmlns:w16cid="http://schemas.microsoft.com/office/word/2016/wordml/cid" xmlns:am3d="http://schemas.microsoft.com/office/drawing/2017/model3d" xmlns:aink="http://schemas.microsoft.com/office/drawing/2016/ink" xmlns:cx8="http://schemas.microsoft.com/office/drawing/2016/5/14/chartex" xmlns:cx7="http://schemas.microsoft.com/office/drawing/2016/5/13/chartex" xmlns:cx6="http://schemas.microsoft.com/office/drawing/2016/5/12/chartex" xmlns:cx5="http://schemas.microsoft.com/office/drawing/2016/5/11/chartex" xmlns:cx4="http://schemas.microsoft.com/office/drawing/2016/5/10/chartex" xmlns:cx3="http://schemas.microsoft.com/office/drawing/2016/5/9/chartex" xmlns:cx2="http://schemas.microsoft.com/office/drawing/2015/10/21/chartex">
+          <mc:Fallback xmlns:cx2="http://schemas.microsoft.com/office/drawing/2015/10/21/chartex" xmlns:cx3="http://schemas.microsoft.com/office/drawing/2016/5/9/chartex" xmlns:cx4="http://schemas.microsoft.com/office/drawing/2016/5/10/chartex" xmlns:cx5="http://schemas.microsoft.com/office/drawing/2016/5/11/chartex" xmlns:cx6="http://schemas.microsoft.com/office/drawing/2016/5/12/chartex" xmlns:cx7="http://schemas.microsoft.com/office/drawing/2016/5/13/chartex" xmlns:cx8="http://schemas.microsoft.com/office/drawing/2016/5/14/chartex" xmlns:aink="http://schemas.microsoft.com/office/drawing/2016/ink" xmlns:am3d="http://schemas.microsoft.com/office/drawing/2017/model3d" xmlns:w16cid="http://schemas.microsoft.com/office/word/2016/wordml/cid">
             <w:pict>
               <v:shape w14:anchorId="211CAE83" id="Text Box 12" o:spid="_x0000_s1031" type="#_x0000_t202" style="position:absolute;margin-left:12.55pt;margin-top:17.25pt;width:63.75pt;height:32.25pt;z-index:251669504;visibility:visible;mso-wrap-style:square;mso-width-percent:0;mso-height-percent:0;mso-wrap-distance-left:9pt;mso-wrap-distance-top:0;mso-wrap-distance-right:9pt;mso-wrap-distance-bottom:0;mso-position-horizontal:right;mso-position-horizontal-relative:margin;mso-position-vertical:absolute;mso-position-vertical-relative:text;mso-width-percent:0;mso-height-percent:0;mso-width-relative:margin;mso-height-relative:margin;v-text-anchor:top" o:gfxdata="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" fillcolor="white [3201]" strokeweight=".5pt">
                 <v:textbox>
@@ -1296,7 +1296,7 @@
               </wp:anchor>
             </w:drawing>
           </mc:Choice>
-          <mc:Fallback xmlns:w16cid="http://schemas.microsoft.com/office/word/2016/wordml/cid" xmlns:am3d="http://schemas.microsoft.com/office/drawing/2017/model3d" xmlns:aink="http://schemas.microsoft.com/office/drawing/2016/ink" xmlns:cx8="http://schemas.microsoft.com/office/drawing/2016/5/14/chartex" xmlns:cx7="http://schemas.microsoft.com/office/drawing/2016/5/13/chartex" xmlns:cx6="http://schemas.microsoft.com/office/drawing/2016/5/12/chartex" xmlns:cx5="http://schemas.microsoft.com/office/drawing/2016/5/11/chartex" xmlns:cx4="http://schemas.microsoft.com/office/drawing/2016/5/10/chartex" xmlns:cx3="http://schemas.microsoft.com/office/drawing/2016/5/9/chartex" xmlns:cx2="http://schemas.microsoft.com/office/drawing/2015/10/21/chartex">
+          <mc:Fallback xmlns:cx2="http://schemas.microsoft.com/office/drawing/2015/10/21/chartex" xmlns:cx3="http://schemas.microsoft.com/office/drawing/2016/5/9/chartex" xmlns:cx4="http://schemas.microsoft.com/office/drawing/2016/5/10/chartex" xmlns:cx5="http://schemas.microsoft.com/office/drawing/2016/5/11/chartex" xmlns:cx6="http://schemas.microsoft.com/office/drawing/2016/5/12/chartex" xmlns:cx7="http://schemas.microsoft.com/office/drawing/2016/5/13/chartex" xmlns:cx8="http://schemas.microsoft.com/office/drawing/2016/5/14/chartex" xmlns:aink="http://schemas.microsoft.com/office/drawing/2016/ink" xmlns:am3d="http://schemas.microsoft.com/office/drawing/2017/model3d" xmlns:w16cid="http://schemas.microsoft.com/office/word/2016/wordml/cid">
             <w:pict>
               <v:rect w14:anchorId="52A4B7F2" id="Rectangle 4" o:spid="_x0000_s1032" style="position:absolute;margin-left:341.25pt;margin-top:9.8pt;width:96.75pt;height:51pt;z-index:251662336;visibility:visible;mso-wrap-style:square;mso-height-percent:0;mso-wrap-distance-left:9pt;mso-wrap-distance-top:0;mso-wrap-distance-right:9pt;mso-wrap-distance-bottom:0;mso-position-horizontal:absolute;mso-position-horizontal-relative:text;mso-position-vertical:absolute;mso-position-vertical-relative:text;mso-height-percent:0;mso-height-relative:margin;v-text-anchor:middle" o:gfxdata="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" fillcolor="white [3201]" strokecolor="#70ad47 [3209]" strokeweight="1pt">
                 <v:textbox>
@@ -1649,15 +1649,7 @@
                         <w:txbxContent>
                           <w:p>
                             <w:r>
-                              <w:t>Using a package called (</w:t>
-                            </w:r>
-                            <w:proofErr w:type="spellStart"/>
-                            <w:r>
-                              <w:t>pycricbuzz</w:t>
-                            </w:r>
-                            <w:proofErr w:type="spellEnd"/>
-                            <w:r>
-                              <w:t>) for generating the live data</w:t>
+                              <w:t>Using a package called (pycricbuzz) for generating the live data</w:t>
                             </w:r>
                           </w:p>
                         </w:txbxContent>
@@ -1680,7 +1672,7 @@
               </wp:anchor>
             </w:drawing>
           </mc:Choice>
-          <mc:Fallback xmlns:w16cid="http://schemas.microsoft.com/office/word/2016/wordml/cid" xmlns:am3d="http://schemas.microsoft.com/office/drawing/2017/model3d" xmlns:aink="http://schemas.microsoft.com/office/drawing/2016/ink" xmlns:cx8="http://schemas.microsoft.com/office/drawing/2016/5/14/chartex" xmlns:cx7="http://schemas.microsoft.com/office/drawing/2016/5/13/chartex" xmlns:cx6="http://schemas.microsoft.com/office/drawing/2016/5/12/chartex" xmlns:cx5="http://schemas.microsoft.com/office/drawing/2016/5/11/chartex" xmlns:cx4="http://schemas.microsoft.com/office/drawing/2016/5/10/chartex" xmlns:cx3="http://schemas.microsoft.com/office/drawing/2016/5/9/chartex" xmlns:cx2="http://schemas.microsoft.com/office/drawing/2015/10/21/chartex">
+          <mc:Fallback xmlns:cx2="http://schemas.microsoft.com/office/drawing/2015/10/21/chartex" xmlns:cx3="http://schemas.microsoft.com/office/drawing/2016/5/9/chartex" xmlns:cx4="http://schemas.microsoft.com/office/drawing/2016/5/10/chartex" xmlns:cx5="http://schemas.microsoft.com/office/drawing/2016/5/11/chartex" xmlns:cx6="http://schemas.microsoft.com/office/drawing/2016/5/12/chartex" xmlns:cx7="http://schemas.microsoft.com/office/drawing/2016/5/13/chartex" xmlns:cx8="http://schemas.microsoft.com/office/drawing/2016/5/14/chartex" xmlns:aink="http://schemas.microsoft.com/office/drawing/2016/ink" xmlns:am3d="http://schemas.microsoft.com/office/drawing/2017/model3d" xmlns:w16cid="http://schemas.microsoft.com/office/word/2016/wordml/cid">
             <w:pict>
               <v:shape w14:anchorId="3F4C2499" id="Text Box 5" o:spid="_x0000_s1033" type="#_x0000_t202" style="position:absolute;margin-left:-38.25pt;margin-top:0;width:102pt;height:78.75pt;z-index:251671552;visibility:visible;mso-wrap-style:square;mso-width-percent:0;mso-height-percent:0;mso-wrap-distance-left:9pt;mso-wrap-distance-top:0;mso-wrap-distance-right:9pt;mso-wrap-distance-bottom:0;mso-position-horizontal:absolute;mso-position-horizontal-relative:text;mso-position-vertical:absolute;mso-position-vertical-relative:text;mso-width-percent:0;mso-height-percent:0;mso-width-relative:margin;mso-height-relative:margin;v-text-anchor:top" o:gfxdata="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" fillcolor="white [3201]" strokeweight=".5pt">
                 <v:textbox>
@@ -1766,7 +1758,7 @@
               </wp:anchor>
             </w:drawing>
           </mc:Choice>
-          <mc:Fallback xmlns:w16cid="http://schemas.microsoft.com/office/word/2016/wordml/cid" xmlns:am3d="http://schemas.microsoft.com/office/drawing/2017/model3d" xmlns:aink="http://schemas.microsoft.com/office/drawing/2016/ink" xmlns:cx8="http://schemas.microsoft.com/office/drawing/2016/5/14/chartex" xmlns:cx7="http://schemas.microsoft.com/office/drawing/2016/5/13/chartex" xmlns:cx6="http://schemas.microsoft.com/office/drawing/2016/5/12/chartex" xmlns:cx5="http://schemas.microsoft.com/office/drawing/2016/5/11/chartex" xmlns:cx4="http://schemas.microsoft.com/office/drawing/2016/5/10/chartex" xmlns:cx3="http://schemas.microsoft.com/office/drawing/2016/5/9/chartex" xmlns:cx2="http://schemas.microsoft.com/office/drawing/2015/10/21/chartex">
+          <mc:Fallback xmlns:cx2="http://schemas.microsoft.com/office/drawing/2015/10/21/chartex" xmlns:cx3="http://schemas.microsoft.com/office/drawing/2016/5/9/chartex" xmlns:cx4="http://schemas.microsoft.com/office/drawing/2016/5/10/chartex" xmlns:cx5="http://schemas.microsoft.com/office/drawing/2016/5/11/chartex" xmlns:cx6="http://schemas.microsoft.com/office/drawing/2016/5/12/chartex" xmlns:cx7="http://schemas.microsoft.com/office/drawing/2016/5/13/chartex" xmlns:cx8="http://schemas.microsoft.com/office/drawing/2016/5/14/chartex" xmlns:aink="http://schemas.microsoft.com/office/drawing/2016/ink" xmlns:am3d="http://schemas.microsoft.com/office/drawing/2017/model3d" xmlns:w16cid="http://schemas.microsoft.com/office/word/2016/wordml/cid">
             <w:pict>
               <v:shape w14:anchorId="08F1D337" id="Text Box 13" o:spid="_x0000_s1034" type="#_x0000_t202" style="position:absolute;margin-left:110.25pt;margin-top:.75pt;width:123pt;height:76.5pt;z-index:251672576;visibility:visible;mso-wrap-style:square;mso-width-percent:0;mso-height-percent:0;mso-wrap-distance-left:9pt;mso-wrap-distance-top:0;mso-wrap-distance-right:9pt;mso-wrap-distance-bottom:0;mso-position-horizontal:absolute;mso-position-horizontal-relative:margin;mso-position-vertical:absolute;mso-position-vertical-relative:text;mso-width-percent:0;mso-height-percent:0;mso-width-relative:margin;mso-height-relative:margin;v-text-anchor:top" o:gfxdata="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" fillcolor="white [3201]" strokeweight=".5pt">
                 <v:textbox>
@@ -1860,7 +1852,7 @@
               </wp:anchor>
             </w:drawing>
           </mc:Choice>
-          <mc:Fallback xmlns:w16cid="http://schemas.microsoft.com/office/word/2016/wordml/cid" xmlns:am3d="http://schemas.microsoft.com/office/drawing/2017/model3d" xmlns:aink="http://schemas.microsoft.com/office/drawing/2016/ink" xmlns:cx8="http://schemas.microsoft.com/office/drawing/2016/5/14/chartex" xmlns:cx7="http://schemas.microsoft.com/office/drawing/2016/5/13/chartex" xmlns:cx6="http://schemas.microsoft.com/office/drawing/2016/5/12/chartex" xmlns:cx5="http://schemas.microsoft.com/office/drawing/2016/5/11/chartex" xmlns:cx4="http://schemas.microsoft.com/office/drawing/2016/5/10/chartex" xmlns:cx3="http://schemas.microsoft.com/office/drawing/2016/5/9/chartex" xmlns:cx2="http://schemas.microsoft.com/office/drawing/2015/10/21/chartex">
+          <mc:Fallback xmlns:cx2="http://schemas.microsoft.com/office/drawing/2015/10/21/chartex" xmlns:cx3="http://schemas.microsoft.com/office/drawing/2016/5/9/chartex" xmlns:cx4="http://schemas.microsoft.com/office/drawing/2016/5/10/chartex" xmlns:cx5="http://schemas.microsoft.com/office/drawing/2016/5/11/chartex" xmlns:cx6="http://schemas.microsoft.com/office/drawing/2016/5/12/chartex" xmlns:cx7="http://schemas.microsoft.com/office/drawing/2016/5/13/chartex" xmlns:cx8="http://schemas.microsoft.com/office/drawing/2016/5/14/chartex" xmlns:aink="http://schemas.microsoft.com/office/drawing/2016/ink" xmlns:am3d="http://schemas.microsoft.com/office/drawing/2017/model3d" xmlns:w16cid="http://schemas.microsoft.com/office/word/2016/wordml/cid">
             <w:pict>
               <v:shape w14:anchorId="0AF45D5C" id="Text Box 14" o:spid="_x0000_s1035" type="#_x0000_t202" style="position:absolute;margin-left:275.25pt;margin-top:.75pt;width:169.5pt;height:75pt;z-index:251673600;visibility:visible;mso-wrap-style:square;mso-width-percent:0;mso-height-percent:0;mso-wrap-distance-left:9pt;mso-wrap-distance-top:0;mso-wrap-distance-right:9pt;mso-wrap-distance-bottom:0;mso-position-horizontal:absolute;mso-position-horizontal-relative:text;mso-position-vertical:absolute;mso-position-vertical-relative:text;mso-width-percent:0;mso-height-percent:0;mso-width-relative:margin;mso-height-relative:margin;v-text-anchor:top" o:gfxdata="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" fillcolor="white [3201]" strokecolor="black [3200]" strokeweight="1pt">
                 <v:textbox>
@@ -1952,7 +1944,7 @@
               </wp:anchor>
             </w:drawing>
           </mc:Choice>
-          <mc:Fallback xmlns:w16="http://schemas.microsoft.com/office/word/2018/wordml" xmlns:w16cex="http://schemas.microsoft.com/office/word/2018/wordml/cex" xmlns:w16cid="http://schemas.microsoft.com/office/word/2016/wordml/cid" xmlns:am3d="http://schemas.microsoft.com/office/drawing/2017/model3d" xmlns:aink="http://schemas.microsoft.com/office/drawing/2016/ink" xmlns:cx8="http://schemas.microsoft.com/office/drawing/2016/5/14/chartex" xmlns:cx7="http://schemas.microsoft.com/office/drawing/2016/5/13/chartex" xmlns:cx6="http://schemas.microsoft.com/office/drawing/2016/5/12/chartex" xmlns:cx5="http://schemas.microsoft.com/office/drawing/2016/5/11/chartex" xmlns:cx4="http://schemas.microsoft.com/office/drawing/2016/5/10/chartex" xmlns:cx3="http://schemas.microsoft.com/office/drawing/2016/5/9/chartex" xmlns:cx2="http://schemas.microsoft.com/office/drawing/2015/10/21/chartex">
+          <mc:Fallback xmlns:cx2="http://schemas.microsoft.com/office/drawing/2015/10/21/chartex" xmlns:cx3="http://schemas.microsoft.com/office/drawing/2016/5/9/chartex" xmlns:cx4="http://schemas.microsoft.com/office/drawing/2016/5/10/chartex" xmlns:cx5="http://schemas.microsoft.com/office/drawing/2016/5/11/chartex" xmlns:cx6="http://schemas.microsoft.com/office/drawing/2016/5/12/chartex" xmlns:cx7="http://schemas.microsoft.com/office/drawing/2016/5/13/chartex" xmlns:cx8="http://schemas.microsoft.com/office/drawing/2016/5/14/chartex" xmlns:aink="http://schemas.microsoft.com/office/drawing/2016/ink" xmlns:am3d="http://schemas.microsoft.com/office/drawing/2017/model3d" xmlns:w16cid="http://schemas.microsoft.com/office/word/2016/wordml/cid" xmlns:w16cex="http://schemas.microsoft.com/office/word/2018/wordml/cex" xmlns:w16="http://schemas.microsoft.com/office/word/2018/wordml">
             <w:pict>
               <v:shapetype w14:anchorId="53CC9A75" id="_x0000_t13" coordsize="21600,21600" o:spt="13" adj="16200,5400" path="m@0,l@0@1,0@1,0@2@0@2@0,21600,21600,10800xe">
                 <v:stroke joinstyle="miter"/>
@@ -2043,7 +2035,7 @@
               </wp:anchor>
             </w:drawing>
           </mc:Choice>
-          <mc:Fallback xmlns:w16="http://schemas.microsoft.com/office/word/2018/wordml" xmlns:w16cex="http://schemas.microsoft.com/office/word/2018/wordml/cex" xmlns:w16cid="http://schemas.microsoft.com/office/word/2016/wordml/cid" xmlns:am3d="http://schemas.microsoft.com/office/drawing/2017/model3d" xmlns:aink="http://schemas.microsoft.com/office/drawing/2016/ink" xmlns:cx8="http://schemas.microsoft.com/office/drawing/2016/5/14/chartex" xmlns:cx7="http://schemas.microsoft.com/office/drawing/2016/5/13/chartex" xmlns:cx6="http://schemas.microsoft.com/office/drawing/2016/5/12/chartex" xmlns:cx5="http://schemas.microsoft.com/office/drawing/2016/5/11/chartex" xmlns:cx4="http://schemas.microsoft.com/office/drawing/2016/5/10/chartex" xmlns:cx3="http://schemas.microsoft.com/office/drawing/2016/5/9/chartex" xmlns:cx2="http://schemas.microsoft.com/office/drawing/2015/10/21/chartex">
+          <mc:Fallback xmlns:cx2="http://schemas.microsoft.com/office/drawing/2015/10/21/chartex" xmlns:cx3="http://schemas.microsoft.com/office/drawing/2016/5/9/chartex" xmlns:cx4="http://schemas.microsoft.com/office/drawing/2016/5/10/chartex" xmlns:cx5="http://schemas.microsoft.com/office/drawing/2016/5/11/chartex" xmlns:cx6="http://schemas.microsoft.com/office/drawing/2016/5/12/chartex" xmlns:cx7="http://schemas.microsoft.com/office/drawing/2016/5/13/chartex" xmlns:cx8="http://schemas.microsoft.com/office/drawing/2016/5/14/chartex" xmlns:aink="http://schemas.microsoft.com/office/drawing/2016/ink" xmlns:am3d="http://schemas.microsoft.com/office/drawing/2017/model3d" xmlns:w16cid="http://schemas.microsoft.com/office/word/2016/wordml/cid" xmlns:w16cex="http://schemas.microsoft.com/office/word/2018/wordml/cex" xmlns:w16="http://schemas.microsoft.com/office/word/2018/wordml">
             <w:pict>
               <v:shape w14:anchorId="368336A1" id="Right Arrow 8" o:spid="_x0000_s1026" type="#_x0000_t13" style="position:absolute;margin-left:65.25pt;margin-top:9.75pt;width:45.75pt;height:18pt;z-index:251675648;visibility:visible;mso-wrap-style:square;mso-width-percent:0;mso-height-percent:0;mso-wrap-distance-left:9pt;mso-wrap-distance-top:0;mso-wrap-distance-right:9pt;mso-wrap-distance-bottom:0;mso-position-horizontal:absolute;mso-position-horizontal-relative:text;mso-position-vertical:absolute;mso-position-vertical-relative:text;mso-width-percent:0;mso-height-percent:0;mso-width-relative:margin;mso-height-relative:margin;v-text-anchor:middle" o:gfxdata="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" adj="17351" fillcolor="black [3200]" strokecolor="black [1600]" strokeweight="1pt"/>
             </w:pict>
@@ -2126,7 +2118,7 @@
               </wp:anchor>
             </w:drawing>
           </mc:Choice>
-          <mc:Fallback xmlns:w16="http://schemas.microsoft.com/office/word/2018/wordml" xmlns:w16cex="http://schemas.microsoft.com/office/word/2018/wordml/cex" xmlns:w16cid="http://schemas.microsoft.com/office/word/2016/wordml/cid" xmlns:am3d="http://schemas.microsoft.com/office/drawing/2017/model3d" xmlns:aink="http://schemas.microsoft.com/office/drawing/2016/ink" xmlns:cx8="http://schemas.microsoft.com/office/drawing/2016/5/14/chartex" xmlns:cx7="http://schemas.microsoft.com/office/drawing/2016/5/13/chartex" xmlns:cx6="http://schemas.microsoft.com/office/drawing/2016/5/12/chartex" xmlns:cx5="http://schemas.microsoft.com/office/drawing/2016/5/11/chartex" xmlns:cx4="http://schemas.microsoft.com/office/drawing/2016/5/10/chartex" xmlns:cx3="http://schemas.microsoft.com/office/drawing/2016/5/9/chartex" xmlns:cx2="http://schemas.microsoft.com/office/drawing/2015/10/21/chartex">
+          <mc:Fallback xmlns:cx2="http://schemas.microsoft.com/office/drawing/2015/10/21/chartex" xmlns:cx3="http://schemas.microsoft.com/office/drawing/2016/5/9/chartex" xmlns:cx4="http://schemas.microsoft.com/office/drawing/2016/5/10/chartex" xmlns:cx5="http://schemas.microsoft.com/office/drawing/2016/5/11/chartex" xmlns:cx6="http://schemas.microsoft.com/office/drawing/2016/5/12/chartex" xmlns:cx7="http://schemas.microsoft.com/office/drawing/2016/5/13/chartex" xmlns:cx8="http://schemas.microsoft.com/office/drawing/2016/5/14/chartex" xmlns:aink="http://schemas.microsoft.com/office/drawing/2016/ink" xmlns:am3d="http://schemas.microsoft.com/office/drawing/2017/model3d" xmlns:w16cid="http://schemas.microsoft.com/office/word/2016/wordml/cid" xmlns:w16cex="http://schemas.microsoft.com/office/word/2018/wordml/cex" xmlns:w16="http://schemas.microsoft.com/office/word/2018/wordml">
             <w:pict>
               <v:shapetype w14:anchorId="516AF20F" id="_x0000_t67" coordsize="21600,21600" o:spt="67" adj="16200,5400" path="m0@0l@1@0@1,0@2,0@2@0,21600@0,10800,21600xe">
                 <v:stroke joinstyle="miter"/>
@@ -2222,7 +2214,7 @@
               </wp:anchor>
             </w:drawing>
           </mc:Choice>
-          <mc:Fallback xmlns:w16="http://schemas.microsoft.com/office/word/2018/wordml" xmlns:w16cex="http://schemas.microsoft.com/office/word/2018/wordml/cex" xmlns:w16cid="http://schemas.microsoft.com/office/word/2016/wordml/cid" xmlns:am3d="http://schemas.microsoft.com/office/drawing/2017/model3d" xmlns:aink="http://schemas.microsoft.com/office/drawing/2016/ink" xmlns:cx8="http://schemas.microsoft.com/office/drawing/2016/5/14/chartex" xmlns:cx7="http://schemas.microsoft.com/office/drawing/2016/5/13/chartex" xmlns:cx6="http://schemas.microsoft.com/office/drawing/2016/5/12/chartex" xmlns:cx5="http://schemas.microsoft.com/office/drawing/2016/5/11/chartex" xmlns:cx4="http://schemas.microsoft.com/office/drawing/2016/5/10/chartex" xmlns:cx3="http://schemas.microsoft.com/office/drawing/2016/5/9/chartex" xmlns:cx2="http://schemas.microsoft.com/office/drawing/2015/10/21/chartex">
+          <mc:Fallback xmlns:cx2="http://schemas.microsoft.com/office/drawing/2015/10/21/chartex" xmlns:cx3="http://schemas.microsoft.com/office/drawing/2016/5/9/chartex" xmlns:cx4="http://schemas.microsoft.com/office/drawing/2016/5/10/chartex" xmlns:cx5="http://schemas.microsoft.com/office/drawing/2016/5/11/chartex" xmlns:cx6="http://schemas.microsoft.com/office/drawing/2016/5/12/chartex" xmlns:cx7="http://schemas.microsoft.com/office/drawing/2016/5/13/chartex" xmlns:cx8="http://schemas.microsoft.com/office/drawing/2016/5/14/chartex" xmlns:aink="http://schemas.microsoft.com/office/drawing/2016/ink" xmlns:am3d="http://schemas.microsoft.com/office/drawing/2017/model3d" xmlns:w16cid="http://schemas.microsoft.com/office/word/2016/wordml/cid" xmlns:w16cex="http://schemas.microsoft.com/office/word/2018/wordml/cex" xmlns:w16="http://schemas.microsoft.com/office/word/2018/wordml">
             <w:pict>
               <v:shape w14:anchorId="2897F72A" id="Down Arrow 14" o:spid="_x0000_s1026" type="#_x0000_t67" style="position:absolute;margin-left:352.5pt;margin-top:78.8pt;width:19.5pt;height:41.25pt;z-index:251679744;visibility:visible;mso-wrap-style:square;mso-width-percent:0;mso-wrap-distance-left:9pt;mso-wrap-distance-top:0;mso-wrap-distance-right:9pt;mso-wrap-distance-bottom:0;mso-position-horizontal:absolute;mso-position-horizontal-relative:text;mso-position-vertical:absolute;mso-position-vertical-relative:text;mso-width-percent:0;mso-width-relative:margin;v-text-anchor:middle" o:gfxdata="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" adj="16495" fillcolor="black [3200]" strokecolor="black [1600]" strokeweight="1pt"/>
             </w:pict>
@@ -2303,7 +2295,7 @@
               </wp:anchor>
             </w:drawing>
           </mc:Choice>
-          <mc:Fallback xmlns:w16cid="http://schemas.microsoft.com/office/word/2016/wordml/cid" xmlns:am3d="http://schemas.microsoft.com/office/drawing/2017/model3d" xmlns:aink="http://schemas.microsoft.com/office/drawing/2016/ink" xmlns:cx8="http://schemas.microsoft.com/office/drawing/2016/5/14/chartex" xmlns:cx7="http://schemas.microsoft.com/office/drawing/2016/5/13/chartex" xmlns:cx6="http://schemas.microsoft.com/office/drawing/2016/5/12/chartex" xmlns:cx5="http://schemas.microsoft.com/office/drawing/2016/5/11/chartex" xmlns:cx4="http://schemas.microsoft.com/office/drawing/2016/5/10/chartex" xmlns:cx3="http://schemas.microsoft.com/office/drawing/2016/5/9/chartex" xmlns:cx2="http://schemas.microsoft.com/office/drawing/2015/10/21/chartex">
+          <mc:Fallback xmlns:cx2="http://schemas.microsoft.com/office/drawing/2015/10/21/chartex" xmlns:cx3="http://schemas.microsoft.com/office/drawing/2016/5/9/chartex" xmlns:cx4="http://schemas.microsoft.com/office/drawing/2016/5/10/chartex" xmlns:cx5="http://schemas.microsoft.com/office/drawing/2016/5/11/chartex" xmlns:cx6="http://schemas.microsoft.com/office/drawing/2016/5/12/chartex" xmlns:cx7="http://schemas.microsoft.com/office/drawing/2016/5/13/chartex" xmlns:cx8="http://schemas.microsoft.com/office/drawing/2016/5/14/chartex" xmlns:aink="http://schemas.microsoft.com/office/drawing/2016/ink" xmlns:am3d="http://schemas.microsoft.com/office/drawing/2017/model3d" xmlns:w16cid="http://schemas.microsoft.com/office/word/2016/wordml/cid">
             <w:pict>
               <v:shape w14:anchorId="59B2E23F" id="Text Box 19" o:spid="_x0000_s1036" type="#_x0000_t202" style="position:absolute;left:0;text-align:left;margin-left:282pt;margin-top:118.55pt;width:167.25pt;height:53.25pt;z-index:251677696;visibility:visible;mso-wrap-style:square;mso-width-percent:0;mso-wrap-distance-left:9pt;mso-wrap-distance-top:0;mso-wrap-distance-right:9pt;mso-wrap-distance-bottom:0;mso-position-horizontal:absolute;mso-position-horizontal-relative:text;mso-position-vertical:absolute;mso-position-vertical-relative:text;mso-width-percent:0;mso-width-relative:margin;v-text-anchor:top" o:gfxdata="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" fillcolor="white [3201]" strokeweight=".5pt">
                 <v:textbox>
@@ -2386,7 +2378,7 @@
               </wp:anchor>
             </w:drawing>
           </mc:Choice>
-          <mc:Fallback xmlns:w16cid="http://schemas.microsoft.com/office/word/2016/wordml/cid" xmlns:am3d="http://schemas.microsoft.com/office/drawing/2017/model3d" xmlns:aink="http://schemas.microsoft.com/office/drawing/2016/ink" xmlns:cx8="http://schemas.microsoft.com/office/drawing/2016/5/14/chartex" xmlns:cx7="http://schemas.microsoft.com/office/drawing/2016/5/13/chartex" xmlns:cx6="http://schemas.microsoft.com/office/drawing/2016/5/12/chartex" xmlns:cx5="http://schemas.microsoft.com/office/drawing/2016/5/11/chartex" xmlns:cx4="http://schemas.microsoft.com/office/drawing/2016/5/10/chartex" xmlns:cx3="http://schemas.microsoft.com/office/drawing/2016/5/9/chartex" xmlns:cx2="http://schemas.microsoft.com/office/drawing/2015/10/21/chartex">
+          <mc:Fallback xmlns:cx2="http://schemas.microsoft.com/office/drawing/2015/10/21/chartex" xmlns:cx3="http://schemas.microsoft.com/office/drawing/2016/5/9/chartex" xmlns:cx4="http://schemas.microsoft.com/office/drawing/2016/5/10/chartex" xmlns:cx5="http://schemas.microsoft.com/office/drawing/2016/5/11/chartex" xmlns:cx6="http://schemas.microsoft.com/office/drawing/2016/5/12/chartex" xmlns:cx7="http://schemas.microsoft.com/office/drawing/2016/5/13/chartex" xmlns:cx8="http://schemas.microsoft.com/office/drawing/2016/5/14/chartex" xmlns:aink="http://schemas.microsoft.com/office/drawing/2016/ink" xmlns:am3d="http://schemas.microsoft.com/office/drawing/2017/model3d" xmlns:w16cid="http://schemas.microsoft.com/office/word/2016/wordml/cid">
             <w:pict>
               <v:shape w14:anchorId="5F962DB4" id="Text Box 20" o:spid="_x0000_s1037" type="#_x0000_t202" style="position:absolute;left:0;text-align:left;margin-left:277.5pt;margin-top:21.8pt;width:170.25pt;height:57.75pt;z-index:251674624;visibility:visible;mso-wrap-style:square;mso-height-percent:0;mso-wrap-distance-left:9pt;mso-wrap-distance-top:0;mso-wrap-distance-right:9pt;mso-wrap-distance-bottom:0;mso-position-horizontal:absolute;mso-position-horizontal-relative:text;mso-position-vertical:absolute;mso-position-vertical-relative:text;mso-height-percent:0;mso-height-relative:margin;v-text-anchor:top" o:gfxdata="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" fillcolor="white [3201]" strokeweight=".5pt">
                 <v:textbox>
@@ -2733,15 +2725,7 @@
                         <w:txbxContent>
                           <w:p>
                             <w:r>
-                              <w:t>Using a package called (</w:t>
-                            </w:r>
-                            <w:proofErr w:type="spellStart"/>
-                            <w:r>
-                              <w:t>pycricbuzz</w:t>
-                            </w:r>
-                            <w:proofErr w:type="spellEnd"/>
-                            <w:r>
-                              <w:t>) for generating the live data</w:t>
+                              <w:t>Using a package called (pycricbuzz) for generating the live data</w:t>
                             </w:r>
                           </w:p>
                         </w:txbxContent>
@@ -2764,7 +2748,7 @@
               </wp:anchor>
             </w:drawing>
           </mc:Choice>
-          <mc:Fallback xmlns:w16cid="http://schemas.microsoft.com/office/word/2016/wordml/cid" xmlns:am3d="http://schemas.microsoft.com/office/drawing/2017/model3d" xmlns:aink="http://schemas.microsoft.com/office/drawing/2016/ink" xmlns:cx8="http://schemas.microsoft.com/office/drawing/2016/5/14/chartex" xmlns:cx7="http://schemas.microsoft.com/office/drawing/2016/5/13/chartex" xmlns:cx6="http://schemas.microsoft.com/office/drawing/2016/5/12/chartex" xmlns:cx5="http://schemas.microsoft.com/office/drawing/2016/5/11/chartex" xmlns:cx4="http://schemas.microsoft.com/office/drawing/2016/5/10/chartex" xmlns:cx3="http://schemas.microsoft.com/office/drawing/2016/5/9/chartex" xmlns:cx2="http://schemas.microsoft.com/office/drawing/2015/10/21/chartex">
+          <mc:Fallback xmlns:cx2="http://schemas.microsoft.com/office/drawing/2015/10/21/chartex" xmlns:cx3="http://schemas.microsoft.com/office/drawing/2016/5/9/chartex" xmlns:cx4="http://schemas.microsoft.com/office/drawing/2016/5/10/chartex" xmlns:cx5="http://schemas.microsoft.com/office/drawing/2016/5/11/chartex" xmlns:cx6="http://schemas.microsoft.com/office/drawing/2016/5/12/chartex" xmlns:cx7="http://schemas.microsoft.com/office/drawing/2016/5/13/chartex" xmlns:cx8="http://schemas.microsoft.com/office/drawing/2016/5/14/chartex" xmlns:aink="http://schemas.microsoft.com/office/drawing/2016/ink" xmlns:am3d="http://schemas.microsoft.com/office/drawing/2017/model3d" xmlns:w16cid="http://schemas.microsoft.com/office/word/2016/wordml/cid">
             <w:pict>
               <v:shape w14:anchorId="3AABFD34" id="Text Box 21" o:spid="_x0000_s1038" type="#_x0000_t202" style="position:absolute;margin-left:-38.25pt;margin-top:0;width:102pt;height:78.75pt;z-index:251681792;visibility:visible;mso-wrap-style:square;mso-width-percent:0;mso-height-percent:0;mso-wrap-distance-left:9pt;mso-wrap-distance-top:0;mso-wrap-distance-right:9pt;mso-wrap-distance-bottom:0;mso-position-horizontal:absolute;mso-position-horizontal-relative:text;mso-position-vertical:absolute;mso-position-vertical-relative:text;mso-width-percent:0;mso-height-percent:0;mso-width-relative:margin;mso-height-relative:margin;v-text-anchor:top" o:gfxdata="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" fillcolor="white [3201]" strokeweight=".5pt">
                 <v:textbox>
@@ -2851,7 +2835,7 @@
               </wp:anchor>
             </w:drawing>
           </mc:Choice>
-          <mc:Fallback xmlns:w16cid="http://schemas.microsoft.com/office/word/2016/wordml/cid" xmlns:am3d="http://schemas.microsoft.com/office/drawing/2017/model3d" xmlns:aink="http://schemas.microsoft.com/office/drawing/2016/ink" xmlns:cx8="http://schemas.microsoft.com/office/drawing/2016/5/14/chartex" xmlns:cx7="http://schemas.microsoft.com/office/drawing/2016/5/13/chartex" xmlns:cx6="http://schemas.microsoft.com/office/drawing/2016/5/12/chartex" xmlns:cx5="http://schemas.microsoft.com/office/drawing/2016/5/11/chartex" xmlns:cx4="http://schemas.microsoft.com/office/drawing/2016/5/10/chartex" xmlns:cx3="http://schemas.microsoft.com/office/drawing/2016/5/9/chartex" xmlns:cx2="http://schemas.microsoft.com/office/drawing/2015/10/21/chartex">
+          <mc:Fallback xmlns:cx2="http://schemas.microsoft.com/office/drawing/2015/10/21/chartex" xmlns:cx3="http://schemas.microsoft.com/office/drawing/2016/5/9/chartex" xmlns:cx4="http://schemas.microsoft.com/office/drawing/2016/5/10/chartex" xmlns:cx5="http://schemas.microsoft.com/office/drawing/2016/5/11/chartex" xmlns:cx6="http://schemas.microsoft.com/office/drawing/2016/5/12/chartex" xmlns:cx7="http://schemas.microsoft.com/office/drawing/2016/5/13/chartex" xmlns:cx8="http://schemas.microsoft.com/office/drawing/2016/5/14/chartex" xmlns:aink="http://schemas.microsoft.com/office/drawing/2016/ink" xmlns:am3d="http://schemas.microsoft.com/office/drawing/2017/model3d" xmlns:w16cid="http://schemas.microsoft.com/office/word/2016/wordml/cid">
             <w:pict>
               <v:shape w14:anchorId="4DE1C6FA" id="Text Box 22" o:spid="_x0000_s1039" type="#_x0000_t202" style="position:absolute;margin-left:110.25pt;margin-top:.75pt;width:123pt;height:76.5pt;z-index:251682816;visibility:visible;mso-wrap-style:square;mso-width-percent:0;mso-height-percent:0;mso-wrap-distance-left:9pt;mso-wrap-distance-top:0;mso-wrap-distance-right:9pt;mso-wrap-distance-bottom:0;mso-position-horizontal:absolute;mso-position-horizontal-relative:margin;mso-position-vertical:absolute;mso-position-vertical-relative:text;mso-width-percent:0;mso-height-percent:0;mso-width-relative:margin;mso-height-relative:margin;v-text-anchor:top" o:gfxdata="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" fillcolor="white [3201]" strokeweight=".5pt">
                 <v:textbox>
@@ -2946,7 +2930,7 @@
               </wp:anchor>
             </w:drawing>
           </mc:Choice>
-          <mc:Fallback xmlns:w16cid="http://schemas.microsoft.com/office/word/2016/wordml/cid" xmlns:am3d="http://schemas.microsoft.com/office/drawing/2017/model3d" xmlns:aink="http://schemas.microsoft.com/office/drawing/2016/ink" xmlns:cx8="http://schemas.microsoft.com/office/drawing/2016/5/14/chartex" xmlns:cx7="http://schemas.microsoft.com/office/drawing/2016/5/13/chartex" xmlns:cx6="http://schemas.microsoft.com/office/drawing/2016/5/12/chartex" xmlns:cx5="http://schemas.microsoft.com/office/drawing/2016/5/11/chartex" xmlns:cx4="http://schemas.microsoft.com/office/drawing/2016/5/10/chartex" xmlns:cx3="http://schemas.microsoft.com/office/drawing/2016/5/9/chartex" xmlns:cx2="http://schemas.microsoft.com/office/drawing/2015/10/21/chartex">
+          <mc:Fallback xmlns:cx2="http://schemas.microsoft.com/office/drawing/2015/10/21/chartex" xmlns:cx3="http://schemas.microsoft.com/office/drawing/2016/5/9/chartex" xmlns:cx4="http://schemas.microsoft.com/office/drawing/2016/5/10/chartex" xmlns:cx5="http://schemas.microsoft.com/office/drawing/2016/5/11/chartex" xmlns:cx6="http://schemas.microsoft.com/office/drawing/2016/5/12/chartex" xmlns:cx7="http://schemas.microsoft.com/office/drawing/2016/5/13/chartex" xmlns:cx8="http://schemas.microsoft.com/office/drawing/2016/5/14/chartex" xmlns:aink="http://schemas.microsoft.com/office/drawing/2016/ink" xmlns:am3d="http://schemas.microsoft.com/office/drawing/2017/model3d" xmlns:w16cid="http://schemas.microsoft.com/office/word/2016/wordml/cid">
             <w:pict>
               <v:shape w14:anchorId="070CC50C" id="Text Box 23" o:spid="_x0000_s1040" type="#_x0000_t202" style="position:absolute;margin-left:275.25pt;margin-top:.75pt;width:169.5pt;height:75pt;z-index:251683840;visibility:visible;mso-wrap-style:square;mso-width-percent:0;mso-height-percent:0;mso-wrap-distance-left:9pt;mso-wrap-distance-top:0;mso-wrap-distance-right:9pt;mso-wrap-distance-bottom:0;mso-position-horizontal:absolute;mso-position-horizontal-relative:text;mso-position-vertical:absolute;mso-position-vertical-relative:text;mso-width-percent:0;mso-height-percent:0;mso-width-relative:margin;mso-height-relative:margin;v-text-anchor:top" o:gfxdata="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" fillcolor="white [3201]" strokecolor="black [3200]" strokeweight="1pt">
                 <v:textbox>
@@ -3038,7 +3022,7 @@
               </wp:anchor>
             </w:drawing>
           </mc:Choice>
-          <mc:Fallback xmlns:w16="http://schemas.microsoft.com/office/word/2018/wordml" xmlns:w16cex="http://schemas.microsoft.com/office/word/2018/wordml/cex" xmlns:w16cid="http://schemas.microsoft.com/office/word/2016/wordml/cid" xmlns:am3d="http://schemas.microsoft.com/office/drawing/2017/model3d" xmlns:aink="http://schemas.microsoft.com/office/drawing/2016/ink" xmlns:cx8="http://schemas.microsoft.com/office/drawing/2016/5/14/chartex" xmlns:cx7="http://schemas.microsoft.com/office/drawing/2016/5/13/chartex" xmlns:cx6="http://schemas.microsoft.com/office/drawing/2016/5/12/chartex" xmlns:cx5="http://schemas.microsoft.com/office/drawing/2016/5/11/chartex" xmlns:cx4="http://schemas.microsoft.com/office/drawing/2016/5/10/chartex" xmlns:cx3="http://schemas.microsoft.com/office/drawing/2016/5/9/chartex" xmlns:cx2="http://schemas.microsoft.com/office/drawing/2015/10/21/chartex">
+          <mc:Fallback xmlns:cx2="http://schemas.microsoft.com/office/drawing/2015/10/21/chartex" xmlns:cx3="http://schemas.microsoft.com/office/drawing/2016/5/9/chartex" xmlns:cx4="http://schemas.microsoft.com/office/drawing/2016/5/10/chartex" xmlns:cx5="http://schemas.microsoft.com/office/drawing/2016/5/11/chartex" xmlns:cx6="http://schemas.microsoft.com/office/drawing/2016/5/12/chartex" xmlns:cx7="http://schemas.microsoft.com/office/drawing/2016/5/13/chartex" xmlns:cx8="http://schemas.microsoft.com/office/drawing/2016/5/14/chartex" xmlns:aink="http://schemas.microsoft.com/office/drawing/2016/ink" xmlns:am3d="http://schemas.microsoft.com/office/drawing/2017/model3d" xmlns:w16cid="http://schemas.microsoft.com/office/word/2016/wordml/cid" xmlns:w16cex="http://schemas.microsoft.com/office/word/2018/wordml/cex" xmlns:w16="http://schemas.microsoft.com/office/word/2018/wordml">
             <w:pict>
               <v:shape w14:anchorId="69CF7EE3" id="Right Arrow 9" o:spid="_x0000_s1026" type="#_x0000_t13" style="position:absolute;margin-left:232.5pt;margin-top:9.75pt;width:42pt;height:21.75pt;z-index:251686912;visibility:visible;mso-wrap-style:square;mso-width-percent:0;mso-height-percent:0;mso-wrap-distance-left:9pt;mso-wrap-distance-top:0;mso-wrap-distance-right:9pt;mso-wrap-distance-bottom:0;mso-position-horizontal:absolute;mso-position-horizontal-relative:text;mso-position-vertical:absolute;mso-position-vertical-relative:text;mso-width-percent:0;mso-height-percent:0;mso-width-relative:margin;mso-height-relative:margin;v-text-anchor:middle" o:gfxdata="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" adj="16007" fillcolor="black [3200]" strokecolor="black [1600]" strokeweight="1pt"/>
             </w:pict>
@@ -3113,7 +3097,7 @@
               </wp:anchor>
             </w:drawing>
           </mc:Choice>
-          <mc:Fallback xmlns:w16="http://schemas.microsoft.com/office/word/2018/wordml" xmlns:w16cex="http://schemas.microsoft.com/office/word/2018/wordml/cex" xmlns:w16cid="http://schemas.microsoft.com/office/word/2016/wordml/cid" xmlns:am3d="http://schemas.microsoft.com/office/drawing/2017/model3d" xmlns:aink="http://schemas.microsoft.com/office/drawing/2016/ink" xmlns:cx8="http://schemas.microsoft.com/office/drawing/2016/5/14/chartex" xmlns:cx7="http://schemas.microsoft.com/office/drawing/2016/5/13/chartex" xmlns:cx6="http://schemas.microsoft.com/office/drawing/2016/5/12/chartex" xmlns:cx5="http://schemas.microsoft.com/office/drawing/2016/5/11/chartex" xmlns:cx4="http://schemas.microsoft.com/office/drawing/2016/5/10/chartex" xmlns:cx3="http://schemas.microsoft.com/office/drawing/2016/5/9/chartex" xmlns:cx2="http://schemas.microsoft.com/office/drawing/2015/10/21/chartex">
+          <mc:Fallback xmlns:cx2="http://schemas.microsoft.com/office/drawing/2015/10/21/chartex" xmlns:cx3="http://schemas.microsoft.com/office/drawing/2016/5/9/chartex" xmlns:cx4="http://schemas.microsoft.com/office/drawing/2016/5/10/chartex" xmlns:cx5="http://schemas.microsoft.com/office/drawing/2016/5/11/chartex" xmlns:cx6="http://schemas.microsoft.com/office/drawing/2016/5/12/chartex" xmlns:cx7="http://schemas.microsoft.com/office/drawing/2016/5/13/chartex" xmlns:cx8="http://schemas.microsoft.com/office/drawing/2016/5/14/chartex" xmlns:aink="http://schemas.microsoft.com/office/drawing/2016/ink" xmlns:am3d="http://schemas.microsoft.com/office/drawing/2017/model3d" xmlns:w16cid="http://schemas.microsoft.com/office/word/2016/wordml/cid" xmlns:w16cex="http://schemas.microsoft.com/office/word/2018/wordml/cex" xmlns:w16="http://schemas.microsoft.com/office/word/2018/wordml">
             <w:pict>
               <v:shape w14:anchorId="3D2A4678" id="Right Arrow 8" o:spid="_x0000_s1026" type="#_x0000_t13" style="position:absolute;margin-left:65.25pt;margin-top:9.75pt;width:45.75pt;height:18pt;z-index:251685888;visibility:visible;mso-wrap-style:square;mso-width-percent:0;mso-height-percent:0;mso-wrap-distance-left:9pt;mso-wrap-distance-top:0;mso-wrap-distance-right:9pt;mso-wrap-distance-bottom:0;mso-position-horizontal:absolute;mso-position-horizontal-relative:text;mso-position-vertical:absolute;mso-position-vertical-relative:text;mso-width-percent:0;mso-height-percent:0;mso-width-relative:margin;mso-height-relative:margin;v-text-anchor:middle" o:gfxdata="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" adj="17351" fillcolor="black [3200]" strokecolor="black [1600]" strokeweight="1pt"/>
             </w:pict>
@@ -3196,7 +3180,7 @@
               </wp:anchor>
             </w:drawing>
           </mc:Choice>
-          <mc:Fallback xmlns:w16="http://schemas.microsoft.com/office/word/2018/wordml" xmlns:w16cex="http://schemas.microsoft.com/office/word/2018/wordml/cex" xmlns:w16cid="http://schemas.microsoft.com/office/word/2016/wordml/cid" xmlns:am3d="http://schemas.microsoft.com/office/drawing/2017/model3d" xmlns:aink="http://schemas.microsoft.com/office/drawing/2016/ink" xmlns:cx8="http://schemas.microsoft.com/office/drawing/2016/5/14/chartex" xmlns:cx7="http://schemas.microsoft.com/office/drawing/2016/5/13/chartex" xmlns:cx6="http://schemas.microsoft.com/office/drawing/2016/5/12/chartex" xmlns:cx5="http://schemas.microsoft.com/office/drawing/2016/5/11/chartex" xmlns:cx4="http://schemas.microsoft.com/office/drawing/2016/5/10/chartex" xmlns:cx3="http://schemas.microsoft.com/office/drawing/2016/5/9/chartex" xmlns:cx2="http://schemas.microsoft.com/office/drawing/2015/10/21/chartex">
+          <mc:Fallback xmlns:cx2="http://schemas.microsoft.com/office/drawing/2015/10/21/chartex" xmlns:cx3="http://schemas.microsoft.com/office/drawing/2016/5/9/chartex" xmlns:cx4="http://schemas.microsoft.com/office/drawing/2016/5/10/chartex" xmlns:cx5="http://schemas.microsoft.com/office/drawing/2016/5/11/chartex" xmlns:cx6="http://schemas.microsoft.com/office/drawing/2016/5/12/chartex" xmlns:cx7="http://schemas.microsoft.com/office/drawing/2016/5/13/chartex" xmlns:cx8="http://schemas.microsoft.com/office/drawing/2016/5/14/chartex" xmlns:aink="http://schemas.microsoft.com/office/drawing/2016/ink" xmlns:am3d="http://schemas.microsoft.com/office/drawing/2017/model3d" xmlns:w16cid="http://schemas.microsoft.com/office/word/2016/wordml/cid" xmlns:w16cex="http://schemas.microsoft.com/office/word/2018/wordml/cex" xmlns:w16="http://schemas.microsoft.com/office/word/2018/wordml">
             <w:pict>
               <v:shape w14:anchorId="3EE5A74F" id="Down Arrow 13" o:spid="_x0000_s1026" type="#_x0000_t67" style="position:absolute;margin-left:351.75pt;margin-top:9.05pt;width:17.25pt;height:35.25pt;z-index:251688960;visibility:visible;mso-wrap-style:square;mso-wrap-distance-left:9pt;mso-wrap-distance-top:0;mso-wrap-distance-right:9pt;mso-wrap-distance-bottom:0;mso-position-horizontal:absolute;mso-position-horizontal-relative:text;mso-position-vertical:absolute;mso-position-vertical-relative:text;v-text-anchor:middle" o:gfxdata="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" adj="16315" fillcolor="black [3200]" strokecolor="black [1600]" strokeweight="1pt"/>
             </w:pict>
@@ -3276,7 +3260,7 @@
               </wp:anchor>
             </w:drawing>
           </mc:Choice>
-          <mc:Fallback xmlns:w16="http://schemas.microsoft.com/office/word/2018/wordml" xmlns:w16cex="http://schemas.microsoft.com/office/word/2018/wordml/cex" xmlns:w16cid="http://schemas.microsoft.com/office/word/2016/wordml/cid" xmlns:am3d="http://schemas.microsoft.com/office/drawing/2017/model3d" xmlns:aink="http://schemas.microsoft.com/office/drawing/2016/ink" xmlns:cx8="http://schemas.microsoft.com/office/drawing/2016/5/14/chartex" xmlns:cx7="http://schemas.microsoft.com/office/drawing/2016/5/13/chartex" xmlns:cx6="http://schemas.microsoft.com/office/drawing/2016/5/12/chartex" xmlns:cx5="http://schemas.microsoft.com/office/drawing/2016/5/11/chartex" xmlns:cx4="http://schemas.microsoft.com/office/drawing/2016/5/10/chartex" xmlns:cx3="http://schemas.microsoft.com/office/drawing/2016/5/9/chartex" xmlns:cx2="http://schemas.microsoft.com/office/drawing/2015/10/21/chartex">
+          <mc:Fallback xmlns:cx2="http://schemas.microsoft.com/office/drawing/2015/10/21/chartex" xmlns:cx3="http://schemas.microsoft.com/office/drawing/2016/5/9/chartex" xmlns:cx4="http://schemas.microsoft.com/office/drawing/2016/5/10/chartex" xmlns:cx5="http://schemas.microsoft.com/office/drawing/2016/5/11/chartex" xmlns:cx6="http://schemas.microsoft.com/office/drawing/2016/5/12/chartex" xmlns:cx7="http://schemas.microsoft.com/office/drawing/2016/5/13/chartex" xmlns:cx8="http://schemas.microsoft.com/office/drawing/2016/5/14/chartex" xmlns:aink="http://schemas.microsoft.com/office/drawing/2016/ink" xmlns:am3d="http://schemas.microsoft.com/office/drawing/2017/model3d" xmlns:w16cid="http://schemas.microsoft.com/office/word/2016/wordml/cid" xmlns:w16cex="http://schemas.microsoft.com/office/word/2018/wordml/cex" xmlns:w16="http://schemas.microsoft.com/office/word/2018/wordml">
             <w:pict>
               <v:shape w14:anchorId="7D910F61" id="Down Arrow 14" o:spid="_x0000_s1026" type="#_x0000_t67" style="position:absolute;margin-left:352.5pt;margin-top:78.8pt;width:19.5pt;height:41.25pt;z-index:251689984;visibility:visible;mso-wrap-style:square;mso-width-percent:0;mso-wrap-distance-left:9pt;mso-wrap-distance-top:0;mso-wrap-distance-right:9pt;mso-wrap-distance-bottom:0;mso-position-horizontal:absolute;mso-position-horizontal-relative:text;mso-position-vertical:absolute;mso-position-vertical-relative:text;mso-width-percent:0;mso-width-relative:margin;v-text-anchor:middle" o:gfxdata="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" adj="16495" fillcolor="black [3200]" strokecolor="black [1600]" strokeweight="1pt"/>
             </w:pict>
@@ -3361,7 +3345,7 @@
               </wp:anchor>
             </w:drawing>
           </mc:Choice>
-          <mc:Fallback xmlns:w16cid="http://schemas.microsoft.com/office/word/2016/wordml/cid" xmlns:am3d="http://schemas.microsoft.com/office/drawing/2017/model3d" xmlns:aink="http://schemas.microsoft.com/office/drawing/2016/ink" xmlns:cx8="http://schemas.microsoft.com/office/drawing/2016/5/14/chartex" xmlns:cx7="http://schemas.microsoft.com/office/drawing/2016/5/13/chartex" xmlns:cx6="http://schemas.microsoft.com/office/drawing/2016/5/12/chartex" xmlns:cx5="http://schemas.microsoft.com/office/drawing/2016/5/11/chartex" xmlns:cx4="http://schemas.microsoft.com/office/drawing/2016/5/10/chartex" xmlns:cx3="http://schemas.microsoft.com/office/drawing/2016/5/9/chartex" xmlns:cx2="http://schemas.microsoft.com/office/drawing/2015/10/21/chartex">
+          <mc:Fallback xmlns:cx2="http://schemas.microsoft.com/office/drawing/2015/10/21/chartex" xmlns:cx3="http://schemas.microsoft.com/office/drawing/2016/5/9/chartex" xmlns:cx4="http://schemas.microsoft.com/office/drawing/2016/5/10/chartex" xmlns:cx5="http://schemas.microsoft.com/office/drawing/2016/5/11/chartex" xmlns:cx6="http://schemas.microsoft.com/office/drawing/2016/5/12/chartex" xmlns:cx7="http://schemas.microsoft.com/office/drawing/2016/5/13/chartex" xmlns:cx8="http://schemas.microsoft.com/office/drawing/2016/5/14/chartex" xmlns:aink="http://schemas.microsoft.com/office/drawing/2016/ink" xmlns:am3d="http://schemas.microsoft.com/office/drawing/2017/model3d" xmlns:w16cid="http://schemas.microsoft.com/office/word/2016/wordml/cid">
             <w:pict>
               <v:shape w14:anchorId="229DC021" id="Text Box 28" o:spid="_x0000_s1041" type="#_x0000_t202" style="position:absolute;left:0;text-align:left;margin-left:282pt;margin-top:118.55pt;width:167.25pt;height:53.25pt;z-index:251687936;visibility:visible;mso-wrap-style:square;mso-width-percent:0;mso-wrap-distance-left:9pt;mso-wrap-distance-top:0;mso-wrap-distance-right:9pt;mso-wrap-distance-bottom:0;mso-position-horizontal:absolute;mso-position-horizontal-relative:text;mso-position-vertical:absolute;mso-position-vertical-relative:text;mso-width-percent:0;mso-width-relative:margin;v-text-anchor:top" o:gfxdata="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" fillcolor="white [3201]" strokeweight=".5pt">
                 <v:textbox>
@@ -3462,7 +3446,7 @@
               </wp:anchor>
             </w:drawing>
           </mc:Choice>
-          <mc:Fallback xmlns:w16cid="http://schemas.microsoft.com/office/word/2016/wordml/cid" xmlns:am3d="http://schemas.microsoft.com/office/drawing/2017/model3d" xmlns:aink="http://schemas.microsoft.com/office/drawing/2016/ink" xmlns:cx8="http://schemas.microsoft.com/office/drawing/2016/5/14/chartex" xmlns:cx7="http://schemas.microsoft.com/office/drawing/2016/5/13/chartex" xmlns:cx6="http://schemas.microsoft.com/office/drawing/2016/5/12/chartex" xmlns:cx5="http://schemas.microsoft.com/office/drawing/2016/5/11/chartex" xmlns:cx4="http://schemas.microsoft.com/office/drawing/2016/5/10/chartex" xmlns:cx3="http://schemas.microsoft.com/office/drawing/2016/5/9/chartex" xmlns:cx2="http://schemas.microsoft.com/office/drawing/2015/10/21/chartex">
+          <mc:Fallback xmlns:cx2="http://schemas.microsoft.com/office/drawing/2015/10/21/chartex" xmlns:cx3="http://schemas.microsoft.com/office/drawing/2016/5/9/chartex" xmlns:cx4="http://schemas.microsoft.com/office/drawing/2016/5/10/chartex" xmlns:cx5="http://schemas.microsoft.com/office/drawing/2016/5/11/chartex" xmlns:cx6="http://schemas.microsoft.com/office/drawing/2016/5/12/chartex" xmlns:cx7="http://schemas.microsoft.com/office/drawing/2016/5/13/chartex" xmlns:cx8="http://schemas.microsoft.com/office/drawing/2016/5/14/chartex" xmlns:aink="http://schemas.microsoft.com/office/drawing/2016/ink" xmlns:am3d="http://schemas.microsoft.com/office/drawing/2017/model3d" xmlns:w16cid="http://schemas.microsoft.com/office/word/2016/wordml/cid">
             <w:pict>
               <v:shape w14:anchorId="78784029" id="Text Box 29" o:spid="_x0000_s1042" type="#_x0000_t202" style="position:absolute;left:0;text-align:left;margin-left:277.5pt;margin-top:21.8pt;width:170.25pt;height:57.75pt;z-index:251684864;visibility:visible;mso-wrap-style:square;mso-height-percent:0;mso-wrap-distance-left:9pt;mso-wrap-distance-top:0;mso-wrap-distance-right:9pt;mso-wrap-distance-bottom:0;mso-position-horizontal:absolute;mso-position-horizontal-relative:text;mso-position-vertical:absolute;mso-position-vertical-relative:text;mso-height-percent:0;mso-height-relative:margin;v-text-anchor:top" o:gfxdata="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" fillcolor="white [3201]" strokeweight=".5pt">
                 <v:textbox>
@@ -3877,15 +3861,7 @@
                         <w:txbxContent>
                           <w:p>
                             <w:r>
-                              <w:t>Using a package called (</w:t>
-                            </w:r>
-                            <w:proofErr w:type="spellStart"/>
-                            <w:r>
-                              <w:t>pycricbuzz</w:t>
-                            </w:r>
-                            <w:proofErr w:type="spellEnd"/>
-                            <w:r>
-                              <w:t>) for generating the live data</w:t>
+                              <w:t>Using a package called (pycricbuzz) for generating the live data</w:t>
                             </w:r>
                           </w:p>
                           <w:p/>
@@ -3909,7 +3885,7 @@
               </wp:anchor>
             </w:drawing>
           </mc:Choice>
-          <mc:Fallback xmlns:w16cid="http://schemas.microsoft.com/office/word/2016/wordml/cid" xmlns:am3d="http://schemas.microsoft.com/office/drawing/2017/model3d" xmlns:aink="http://schemas.microsoft.com/office/drawing/2016/ink" xmlns:cx8="http://schemas.microsoft.com/office/drawing/2016/5/14/chartex" xmlns:cx7="http://schemas.microsoft.com/office/drawing/2016/5/13/chartex" xmlns:cx6="http://schemas.microsoft.com/office/drawing/2016/5/12/chartex" xmlns:cx5="http://schemas.microsoft.com/office/drawing/2016/5/11/chartex" xmlns:cx4="http://schemas.microsoft.com/office/drawing/2016/5/10/chartex" xmlns:cx3="http://schemas.microsoft.com/office/drawing/2016/5/9/chartex" xmlns:cx2="http://schemas.microsoft.com/office/drawing/2015/10/21/chartex">
+          <mc:Fallback xmlns:cx2="http://schemas.microsoft.com/office/drawing/2015/10/21/chartex" xmlns:cx3="http://schemas.microsoft.com/office/drawing/2016/5/9/chartex" xmlns:cx4="http://schemas.microsoft.com/office/drawing/2016/5/10/chartex" xmlns:cx5="http://schemas.microsoft.com/office/drawing/2016/5/11/chartex" xmlns:cx6="http://schemas.microsoft.com/office/drawing/2016/5/12/chartex" xmlns:cx7="http://schemas.microsoft.com/office/drawing/2016/5/13/chartex" xmlns:cx8="http://schemas.microsoft.com/office/drawing/2016/5/14/chartex" xmlns:aink="http://schemas.microsoft.com/office/drawing/2016/ink" xmlns:am3d="http://schemas.microsoft.com/office/drawing/2017/model3d" xmlns:w16cid="http://schemas.microsoft.com/office/word/2016/wordml/cid">
             <w:pict>
               <v:shape w14:anchorId="79FB418B" id="Text Box 30" o:spid="_x0000_s1043" type="#_x0000_t202" style="position:absolute;margin-left:-38.1pt;margin-top:22.7pt;width:102pt;height:111.4pt;z-index:251692032;visibility:visible;mso-wrap-style:square;mso-width-percent:0;mso-height-percent:0;mso-wrap-distance-left:9pt;mso-wrap-distance-top:0;mso-wrap-distance-right:9pt;mso-wrap-distance-bottom:0;mso-position-horizontal:absolute;mso-position-horizontal-relative:text;mso-position-vertical:absolute;mso-position-vertical-relative:text;mso-width-percent:0;mso-height-percent:0;mso-width-relative:margin;mso-height-relative:margin;v-text-anchor:top" o:gfxdata="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" fillcolor="white [3201]" strokeweight=".5pt">
                 <v:textbox>
@@ -4004,7 +3980,7 @@
               </wp:anchor>
             </w:drawing>
           </mc:Choice>
-          <mc:Fallback xmlns:w16cid="http://schemas.microsoft.com/office/word/2016/wordml/cid" xmlns:am3d="http://schemas.microsoft.com/office/drawing/2017/model3d" xmlns:aink="http://schemas.microsoft.com/office/drawing/2016/ink" xmlns:cx8="http://schemas.microsoft.com/office/drawing/2016/5/14/chartex" xmlns:cx7="http://schemas.microsoft.com/office/drawing/2016/5/13/chartex" xmlns:cx6="http://schemas.microsoft.com/office/drawing/2016/5/12/chartex" xmlns:cx5="http://schemas.microsoft.com/office/drawing/2016/5/11/chartex" xmlns:cx4="http://schemas.microsoft.com/office/drawing/2016/5/10/chartex" xmlns:cx3="http://schemas.microsoft.com/office/drawing/2016/5/9/chartex" xmlns:cx2="http://schemas.microsoft.com/office/drawing/2015/10/21/chartex">
+          <mc:Fallback xmlns:cx2="http://schemas.microsoft.com/office/drawing/2015/10/21/chartex" xmlns:cx3="http://schemas.microsoft.com/office/drawing/2016/5/9/chartex" xmlns:cx4="http://schemas.microsoft.com/office/drawing/2016/5/10/chartex" xmlns:cx5="http://schemas.microsoft.com/office/drawing/2016/5/11/chartex" xmlns:cx6="http://schemas.microsoft.com/office/drawing/2016/5/12/chartex" xmlns:cx7="http://schemas.microsoft.com/office/drawing/2016/5/13/chartex" xmlns:cx8="http://schemas.microsoft.com/office/drawing/2016/5/14/chartex" xmlns:aink="http://schemas.microsoft.com/office/drawing/2016/ink" xmlns:am3d="http://schemas.microsoft.com/office/drawing/2017/model3d" xmlns:w16cid="http://schemas.microsoft.com/office/word/2016/wordml/cid">
             <w:pict>
               <v:shape w14:anchorId="409CCCCE" id="Text Box 31" o:spid="_x0000_s1044" type="#_x0000_t202" style="position:absolute;margin-left:110.1pt;margin-top:.9pt;width:91.4pt;height:110.75pt;z-index:251693056;visibility:visible;mso-wrap-style:square;mso-width-percent:0;mso-height-percent:0;mso-wrap-distance-left:9pt;mso-wrap-distance-top:0;mso-wrap-distance-right:9pt;mso-wrap-distance-bottom:0;mso-position-horizontal:absolute;mso-position-horizontal-relative:margin;mso-position-vertical:absolute;mso-position-vertical-relative:text;mso-width-percent:0;mso-height-percent:0;mso-width-relative:margin;mso-height-relative:margin;v-text-anchor:top" o:gfxdata="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" fillcolor="white [3201]" strokeweight=".5pt">
                 <v:textbox>
@@ -4099,7 +4075,7 @@
               </wp:anchor>
             </w:drawing>
           </mc:Choice>
-          <mc:Fallback xmlns:w16cid="http://schemas.microsoft.com/office/word/2016/wordml/cid" xmlns:am3d="http://schemas.microsoft.com/office/drawing/2017/model3d" xmlns:aink="http://schemas.microsoft.com/office/drawing/2016/ink" xmlns:cx8="http://schemas.microsoft.com/office/drawing/2016/5/14/chartex" xmlns:cx7="http://schemas.microsoft.com/office/drawing/2016/5/13/chartex" xmlns:cx6="http://schemas.microsoft.com/office/drawing/2016/5/12/chartex" xmlns:cx5="http://schemas.microsoft.com/office/drawing/2016/5/11/chartex" xmlns:cx4="http://schemas.microsoft.com/office/drawing/2016/5/10/chartex" xmlns:cx3="http://schemas.microsoft.com/office/drawing/2016/5/9/chartex" xmlns:cx2="http://schemas.microsoft.com/office/drawing/2015/10/21/chartex">
+          <mc:Fallback xmlns:cx2="http://schemas.microsoft.com/office/drawing/2015/10/21/chartex" xmlns:cx3="http://schemas.microsoft.com/office/drawing/2016/5/9/chartex" xmlns:cx4="http://schemas.microsoft.com/office/drawing/2016/5/10/chartex" xmlns:cx5="http://schemas.microsoft.com/office/drawing/2016/5/11/chartex" xmlns:cx6="http://schemas.microsoft.com/office/drawing/2016/5/12/chartex" xmlns:cx7="http://schemas.microsoft.com/office/drawing/2016/5/13/chartex" xmlns:cx8="http://schemas.microsoft.com/office/drawing/2016/5/14/chartex" xmlns:aink="http://schemas.microsoft.com/office/drawing/2016/ink" xmlns:am3d="http://schemas.microsoft.com/office/drawing/2017/model3d" xmlns:w16cid="http://schemas.microsoft.com/office/word/2016/wordml/cid">
             <w:pict>
               <v:shape w14:anchorId="29FF57CA" id="Text Box 32" o:spid="_x0000_s1045" type="#_x0000_t202" style="position:absolute;margin-left:275.25pt;margin-top:.75pt;width:169.5pt;height:75pt;z-index:251694080;visibility:visible;mso-wrap-style:square;mso-width-percent:0;mso-height-percent:0;mso-wrap-distance-left:9pt;mso-wrap-distance-top:0;mso-wrap-distance-right:9pt;mso-wrap-distance-bottom:0;mso-position-horizontal:absolute;mso-position-horizontal-relative:text;mso-position-vertical:absolute;mso-position-vertical-relative:text;mso-width-percent:0;mso-height-percent:0;mso-width-relative:margin;mso-height-relative:margin;v-text-anchor:top" o:gfxdata="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" fillcolor="white [3201]" strokecolor="black [3200]" strokeweight="1pt">
                 <v:textbox>
@@ -4191,7 +4167,7 @@
               </wp:anchor>
             </w:drawing>
           </mc:Choice>
-          <mc:Fallback xmlns:w16="http://schemas.microsoft.com/office/word/2018/wordml" xmlns:w16cex="http://schemas.microsoft.com/office/word/2018/wordml/cex" xmlns:w16cid="http://schemas.microsoft.com/office/word/2016/wordml/cid" xmlns:am3d="http://schemas.microsoft.com/office/drawing/2017/model3d" xmlns:aink="http://schemas.microsoft.com/office/drawing/2016/ink" xmlns:cx8="http://schemas.microsoft.com/office/drawing/2016/5/14/chartex" xmlns:cx7="http://schemas.microsoft.com/office/drawing/2016/5/13/chartex" xmlns:cx6="http://schemas.microsoft.com/office/drawing/2016/5/12/chartex" xmlns:cx5="http://schemas.microsoft.com/office/drawing/2016/5/11/chartex" xmlns:cx4="http://schemas.microsoft.com/office/drawing/2016/5/10/chartex" xmlns:cx3="http://schemas.microsoft.com/office/drawing/2016/5/9/chartex" xmlns:cx2="http://schemas.microsoft.com/office/drawing/2015/10/21/chartex">
+          <mc:Fallback xmlns:cx2="http://schemas.microsoft.com/office/drawing/2015/10/21/chartex" xmlns:cx3="http://schemas.microsoft.com/office/drawing/2016/5/9/chartex" xmlns:cx4="http://schemas.microsoft.com/office/drawing/2016/5/10/chartex" xmlns:cx5="http://schemas.microsoft.com/office/drawing/2016/5/11/chartex" xmlns:cx6="http://schemas.microsoft.com/office/drawing/2016/5/12/chartex" xmlns:cx7="http://schemas.microsoft.com/office/drawing/2016/5/13/chartex" xmlns:cx8="http://schemas.microsoft.com/office/drawing/2016/5/14/chartex" xmlns:aink="http://schemas.microsoft.com/office/drawing/2016/ink" xmlns:am3d="http://schemas.microsoft.com/office/drawing/2017/model3d" xmlns:w16cid="http://schemas.microsoft.com/office/word/2016/wordml/cid" xmlns:w16cex="http://schemas.microsoft.com/office/word/2018/wordml/cex" xmlns:w16="http://schemas.microsoft.com/office/word/2018/wordml">
             <w:pict>
               <v:shapetype w14:anchorId="4A4285CB" id="_x0000_t13" coordsize="21600,21600" o:spt="13" adj="16200,5400" path="m@0,l@0@1,0@1,0@2@0@2@0,21600,21600,10800xe">
                 <v:stroke joinstyle="miter"/>
@@ -4282,7 +4258,7 @@
               </wp:anchor>
             </w:drawing>
           </mc:Choice>
-          <mc:Fallback xmlns:w16="http://schemas.microsoft.com/office/word/2018/wordml" xmlns:w16cex="http://schemas.microsoft.com/office/word/2018/wordml/cex" xmlns:w16cid="http://schemas.microsoft.com/office/word/2016/wordml/cid" xmlns:am3d="http://schemas.microsoft.com/office/drawing/2017/model3d" xmlns:aink="http://schemas.microsoft.com/office/drawing/2016/ink" xmlns:cx8="http://schemas.microsoft.com/office/drawing/2016/5/14/chartex" xmlns:cx7="http://schemas.microsoft.com/office/drawing/2016/5/13/chartex" xmlns:cx6="http://schemas.microsoft.com/office/drawing/2016/5/12/chartex" xmlns:cx5="http://schemas.microsoft.com/office/drawing/2016/5/11/chartex" xmlns:cx4="http://schemas.microsoft.com/office/drawing/2016/5/10/chartex" xmlns:cx3="http://schemas.microsoft.com/office/drawing/2016/5/9/chartex" xmlns:cx2="http://schemas.microsoft.com/office/drawing/2015/10/21/chartex">
+          <mc:Fallback xmlns:cx2="http://schemas.microsoft.com/office/drawing/2015/10/21/chartex" xmlns:cx3="http://schemas.microsoft.com/office/drawing/2016/5/9/chartex" xmlns:cx4="http://schemas.microsoft.com/office/drawing/2016/5/10/chartex" xmlns:cx5="http://schemas.microsoft.com/office/drawing/2016/5/11/chartex" xmlns:cx6="http://schemas.microsoft.com/office/drawing/2016/5/12/chartex" xmlns:cx7="http://schemas.microsoft.com/office/drawing/2016/5/13/chartex" xmlns:cx8="http://schemas.microsoft.com/office/drawing/2016/5/14/chartex" xmlns:aink="http://schemas.microsoft.com/office/drawing/2016/ink" xmlns:am3d="http://schemas.microsoft.com/office/drawing/2017/model3d" xmlns:w16cid="http://schemas.microsoft.com/office/word/2016/wordml/cid" xmlns:w16cex="http://schemas.microsoft.com/office/word/2018/wordml/cex" xmlns:w16="http://schemas.microsoft.com/office/word/2018/wordml">
             <w:pict>
               <v:shape w14:anchorId="36D559F3" id="Right Arrow 8" o:spid="_x0000_s1026" type="#_x0000_t13" style="position:absolute;margin-left:65.25pt;margin-top:9.75pt;width:45.75pt;height:18pt;z-index:251696128;visibility:visible;mso-wrap-style:square;mso-width-percent:0;mso-height-percent:0;mso-wrap-distance-left:9pt;mso-wrap-distance-top:0;mso-wrap-distance-right:9pt;mso-wrap-distance-bottom:0;mso-position-horizontal:absolute;mso-position-horizontal-relative:text;mso-position-vertical:absolute;mso-position-vertical-relative:text;mso-width-percent:0;mso-height-percent:0;mso-width-relative:margin;mso-height-relative:margin;v-text-anchor:middle" o:gfxdata="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" adj="17351" fillcolor="black [3200]" strokecolor="black [1600]" strokeweight="1pt"/>
             </w:pict>
@@ -4359,7 +4335,7 @@
               </wp:anchor>
             </w:drawing>
           </mc:Choice>
-          <mc:Fallback xmlns:w16cid="http://schemas.microsoft.com/office/word/2016/wordml/cid" xmlns:am3d="http://schemas.microsoft.com/office/drawing/2017/model3d" xmlns:aink="http://schemas.microsoft.com/office/drawing/2016/ink" xmlns:cx8="http://schemas.microsoft.com/office/drawing/2016/5/14/chartex" xmlns:cx7="http://schemas.microsoft.com/office/drawing/2016/5/13/chartex" xmlns:cx6="http://schemas.microsoft.com/office/drawing/2016/5/12/chartex" xmlns:cx5="http://schemas.microsoft.com/office/drawing/2016/5/11/chartex" xmlns:cx4="http://schemas.microsoft.com/office/drawing/2016/5/10/chartex" xmlns:cx3="http://schemas.microsoft.com/office/drawing/2016/5/9/chartex" xmlns:cx2="http://schemas.microsoft.com/office/drawing/2015/10/21/chartex">
+          <mc:Fallback xmlns:cx2="http://schemas.microsoft.com/office/drawing/2015/10/21/chartex" xmlns:cx3="http://schemas.microsoft.com/office/drawing/2016/5/9/chartex" xmlns:cx4="http://schemas.microsoft.com/office/drawing/2016/5/10/chartex" xmlns:cx5="http://schemas.microsoft.com/office/drawing/2016/5/11/chartex" xmlns:cx6="http://schemas.microsoft.com/office/drawing/2016/5/12/chartex" xmlns:cx7="http://schemas.microsoft.com/office/drawing/2016/5/13/chartex" xmlns:cx8="http://schemas.microsoft.com/office/drawing/2016/5/14/chartex" xmlns:aink="http://schemas.microsoft.com/office/drawing/2016/ink" xmlns:am3d="http://schemas.microsoft.com/office/drawing/2017/model3d" xmlns:w16cid="http://schemas.microsoft.com/office/word/2016/wordml/cid">
             <w:pict>
               <v:shape w14:anchorId="742EF910" id="Text Box 40" o:spid="_x0000_s1046" type="#_x0000_t202" style="position:absolute;margin-left:211.85pt;margin-top:12.65pt;width:42.25pt;height:23.55pt;z-index:251701248;visibility:visible;mso-wrap-style:square;mso-wrap-distance-left:9pt;mso-wrap-distance-top:0;mso-wrap-distance-right:9pt;mso-wrap-distance-bottom:0;mso-position-horizontal:absolute;mso-position-horizontal-relative:text;mso-position-vertical:absolute;mso-position-vertical-relative:text;v-text-anchor:top" o:gfxdata="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" fillcolor="white [3201]" strokeweight=".5pt">
                 <v:textbox>
@@ -4449,7 +4425,7 @@
               </wp:anchor>
             </w:drawing>
           </mc:Choice>
-          <mc:Fallback xmlns:w16cid="http://schemas.microsoft.com/office/word/2016/wordml/cid" xmlns:am3d="http://schemas.microsoft.com/office/drawing/2017/model3d" xmlns:aink="http://schemas.microsoft.com/office/drawing/2016/ink" xmlns:cx8="http://schemas.microsoft.com/office/drawing/2016/5/14/chartex" xmlns:cx7="http://schemas.microsoft.com/office/drawing/2016/5/13/chartex" xmlns:cx6="http://schemas.microsoft.com/office/drawing/2016/5/12/chartex" xmlns:cx5="http://schemas.microsoft.com/office/drawing/2016/5/11/chartex" xmlns:cx4="http://schemas.microsoft.com/office/drawing/2016/5/10/chartex" xmlns:cx3="http://schemas.microsoft.com/office/drawing/2016/5/9/chartex" xmlns:cx2="http://schemas.microsoft.com/office/drawing/2015/10/21/chartex">
+          <mc:Fallback xmlns:cx2="http://schemas.microsoft.com/office/drawing/2015/10/21/chartex" xmlns:cx3="http://schemas.microsoft.com/office/drawing/2016/5/9/chartex" xmlns:cx4="http://schemas.microsoft.com/office/drawing/2016/5/10/chartex" xmlns:cx5="http://schemas.microsoft.com/office/drawing/2016/5/11/chartex" xmlns:cx6="http://schemas.microsoft.com/office/drawing/2016/5/12/chartex" xmlns:cx7="http://schemas.microsoft.com/office/drawing/2016/5/13/chartex" xmlns:cx8="http://schemas.microsoft.com/office/drawing/2016/5/14/chartex" xmlns:aink="http://schemas.microsoft.com/office/drawing/2016/ink" xmlns:am3d="http://schemas.microsoft.com/office/drawing/2017/model3d" xmlns:w16cid="http://schemas.microsoft.com/office/word/2016/wordml/cid">
             <w:pict>
               <v:shape w14:anchorId="20BE9168" id="Text Box 41" o:spid="_x0000_s1047" type="#_x0000_t202" style="position:absolute;margin-left:369pt;margin-top:13.7pt;width:101.1pt;height:23.55pt;z-index:251703296;visibility:visible;mso-wrap-style:square;mso-width-percent:0;mso-wrap-distance-left:9pt;mso-wrap-distance-top:0;mso-wrap-distance-right:9pt;mso-wrap-distance-bottom:0;mso-position-horizontal:absolute;mso-position-horizontal-relative:text;mso-position-vertical:absolute;mso-position-vertical-relative:text;mso-width-percent:0;mso-width-relative:margin;v-text-anchor:top" o:gfxdata="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" fillcolor="white [3201]" strokeweight=".5pt">
                 <v:textbox>
@@ -4528,7 +4504,7 @@
               </wp:anchor>
             </w:drawing>
           </mc:Choice>
-          <mc:Fallback xmlns:w16="http://schemas.microsoft.com/office/word/2018/wordml" xmlns:w16cex="http://schemas.microsoft.com/office/word/2018/wordml/cex" xmlns:w16cid="http://schemas.microsoft.com/office/word/2016/wordml/cid" xmlns:am3d="http://schemas.microsoft.com/office/drawing/2017/model3d" xmlns:aink="http://schemas.microsoft.com/office/drawing/2016/ink" xmlns:cx8="http://schemas.microsoft.com/office/drawing/2016/5/14/chartex" xmlns:cx7="http://schemas.microsoft.com/office/drawing/2016/5/13/chartex" xmlns:cx6="http://schemas.microsoft.com/office/drawing/2016/5/12/chartex" xmlns:cx5="http://schemas.microsoft.com/office/drawing/2016/5/11/chartex" xmlns:cx4="http://schemas.microsoft.com/office/drawing/2016/5/10/chartex" xmlns:cx3="http://schemas.microsoft.com/office/drawing/2016/5/9/chartex" xmlns:cx2="http://schemas.microsoft.com/office/drawing/2015/10/21/chartex">
+          <mc:Fallback xmlns:cx2="http://schemas.microsoft.com/office/drawing/2015/10/21/chartex" xmlns:cx3="http://schemas.microsoft.com/office/drawing/2016/5/9/chartex" xmlns:cx4="http://schemas.microsoft.com/office/drawing/2016/5/10/chartex" xmlns:cx5="http://schemas.microsoft.com/office/drawing/2016/5/11/chartex" xmlns:cx6="http://schemas.microsoft.com/office/drawing/2016/5/12/chartex" xmlns:cx7="http://schemas.microsoft.com/office/drawing/2016/5/13/chartex" xmlns:cx8="http://schemas.microsoft.com/office/drawing/2016/5/14/chartex" xmlns:aink="http://schemas.microsoft.com/office/drawing/2016/ink" xmlns:am3d="http://schemas.microsoft.com/office/drawing/2017/model3d" xmlns:w16cid="http://schemas.microsoft.com/office/word/2016/wordml/cid" xmlns:w16cex="http://schemas.microsoft.com/office/word/2018/wordml/cex" xmlns:w16="http://schemas.microsoft.com/office/word/2018/wordml">
             <w:pict>
               <v:shapetype w14:anchorId="1DF6183B" id="_x0000_t67" coordsize="21600,21600" o:spt="67" adj="16200,5400" path="m0@0l@1@0@1,0@2,0@2@0,21600@0,10800,21600xe">
                 <v:stroke joinstyle="miter"/>
@@ -4624,7 +4600,7 @@
               </wp:anchor>
             </w:drawing>
           </mc:Choice>
-          <mc:Fallback xmlns:w16="http://schemas.microsoft.com/office/word/2018/wordml" xmlns:w16cex="http://schemas.microsoft.com/office/word/2018/wordml/cex" xmlns:w16cid="http://schemas.microsoft.com/office/word/2016/wordml/cid" xmlns:am3d="http://schemas.microsoft.com/office/drawing/2017/model3d" xmlns:aink="http://schemas.microsoft.com/office/drawing/2016/ink" xmlns:cx8="http://schemas.microsoft.com/office/drawing/2016/5/14/chartex" xmlns:cx7="http://schemas.microsoft.com/office/drawing/2016/5/13/chartex" xmlns:cx6="http://schemas.microsoft.com/office/drawing/2016/5/12/chartex" xmlns:cx5="http://schemas.microsoft.com/office/drawing/2016/5/11/chartex" xmlns:cx4="http://schemas.microsoft.com/office/drawing/2016/5/10/chartex" xmlns:cx3="http://schemas.microsoft.com/office/drawing/2016/5/9/chartex" xmlns:cx2="http://schemas.microsoft.com/office/drawing/2015/10/21/chartex">
+          <mc:Fallback xmlns:cx2="http://schemas.microsoft.com/office/drawing/2015/10/21/chartex" xmlns:cx3="http://schemas.microsoft.com/office/drawing/2016/5/9/chartex" xmlns:cx4="http://schemas.microsoft.com/office/drawing/2016/5/10/chartex" xmlns:cx5="http://schemas.microsoft.com/office/drawing/2016/5/11/chartex" xmlns:cx6="http://schemas.microsoft.com/office/drawing/2016/5/12/chartex" xmlns:cx7="http://schemas.microsoft.com/office/drawing/2016/5/13/chartex" xmlns:cx8="http://schemas.microsoft.com/office/drawing/2016/5/14/chartex" xmlns:aink="http://schemas.microsoft.com/office/drawing/2016/ink" xmlns:am3d="http://schemas.microsoft.com/office/drawing/2017/model3d" xmlns:w16cid="http://schemas.microsoft.com/office/word/2016/wordml/cid" xmlns:w16cex="http://schemas.microsoft.com/office/word/2018/wordml/cex" xmlns:w16="http://schemas.microsoft.com/office/word/2018/wordml">
             <w:pict>
               <v:shape w14:anchorId="04644189" id="Down Arrow 14" o:spid="_x0000_s1026" type="#_x0000_t67" style="position:absolute;margin-left:352.5pt;margin-top:78.8pt;width:19.5pt;height:41.25pt;z-index:251700224;visibility:visible;mso-wrap-style:square;mso-width-percent:0;mso-wrap-distance-left:9pt;mso-wrap-distance-top:0;mso-wrap-distance-right:9pt;mso-wrap-distance-bottom:0;mso-position-horizontal:absolute;mso-position-horizontal-relative:text;mso-position-vertical:absolute;mso-position-vertical-relative:text;mso-width-percent:0;mso-width-relative:margin;v-text-anchor:middle" o:gfxdata="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" adj="16495" fillcolor="black [3200]" strokecolor="black [1600]" strokeweight="1pt"/>
             </w:pict>
@@ -4697,7 +4673,7 @@
               </wp:anchor>
             </w:drawing>
           </mc:Choice>
-          <mc:Fallback xmlns:w16cid="http://schemas.microsoft.com/office/word/2016/wordml/cid" xmlns:am3d="http://schemas.microsoft.com/office/drawing/2017/model3d" xmlns:aink="http://schemas.microsoft.com/office/drawing/2016/ink" xmlns:cx8="http://schemas.microsoft.com/office/drawing/2016/5/14/chartex" xmlns:cx7="http://schemas.microsoft.com/office/drawing/2016/5/13/chartex" xmlns:cx6="http://schemas.microsoft.com/office/drawing/2016/5/12/chartex" xmlns:cx5="http://schemas.microsoft.com/office/drawing/2016/5/11/chartex" xmlns:cx4="http://schemas.microsoft.com/office/drawing/2016/5/10/chartex" xmlns:cx3="http://schemas.microsoft.com/office/drawing/2016/5/9/chartex" xmlns:cx2="http://schemas.microsoft.com/office/drawing/2015/10/21/chartex">
+          <mc:Fallback xmlns:cx2="http://schemas.microsoft.com/office/drawing/2015/10/21/chartex" xmlns:cx3="http://schemas.microsoft.com/office/drawing/2016/5/9/chartex" xmlns:cx4="http://schemas.microsoft.com/office/drawing/2016/5/10/chartex" xmlns:cx5="http://schemas.microsoft.com/office/drawing/2016/5/11/chartex" xmlns:cx6="http://schemas.microsoft.com/office/drawing/2016/5/12/chartex" xmlns:cx7="http://schemas.microsoft.com/office/drawing/2016/5/13/chartex" xmlns:cx8="http://schemas.microsoft.com/office/drawing/2016/5/14/chartex" xmlns:aink="http://schemas.microsoft.com/office/drawing/2016/ink" xmlns:am3d="http://schemas.microsoft.com/office/drawing/2017/model3d" xmlns:w16cid="http://schemas.microsoft.com/office/word/2016/wordml/cid">
             <w:pict>
               <v:shape w14:anchorId="3864B4B0" id="Text Box 37" o:spid="_x0000_s1048" type="#_x0000_t202" style="position:absolute;left:0;text-align:left;margin-left:282pt;margin-top:118.55pt;width:167.25pt;height:53.25pt;z-index:251698176;visibility:visible;mso-wrap-style:square;mso-width-percent:0;mso-wrap-distance-left:9pt;mso-wrap-distance-top:0;mso-wrap-distance-right:9pt;mso-wrap-distance-bottom:0;mso-position-horizontal:absolute;mso-position-horizontal-relative:text;mso-position-vertical:absolute;mso-position-vertical-relative:text;mso-width-percent:0;mso-width-relative:margin;v-text-anchor:top" o:gfxdata="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" fillcolor="white [3201]" strokeweight=".5pt">
                 <v:textbox>
@@ -4780,7 +4756,7 @@
               </wp:anchor>
             </w:drawing>
           </mc:Choice>
-          <mc:Fallback xmlns:w16cid="http://schemas.microsoft.com/office/word/2016/wordml/cid" xmlns:am3d="http://schemas.microsoft.com/office/drawing/2017/model3d" xmlns:aink="http://schemas.microsoft.com/office/drawing/2016/ink" xmlns:cx8="http://schemas.microsoft.com/office/drawing/2016/5/14/chartex" xmlns:cx7="http://schemas.microsoft.com/office/drawing/2016/5/13/chartex" xmlns:cx6="http://schemas.microsoft.com/office/drawing/2016/5/12/chartex" xmlns:cx5="http://schemas.microsoft.com/office/drawing/2016/5/11/chartex" xmlns:cx4="http://schemas.microsoft.com/office/drawing/2016/5/10/chartex" xmlns:cx3="http://schemas.microsoft.com/office/drawing/2016/5/9/chartex" xmlns:cx2="http://schemas.microsoft.com/office/drawing/2015/10/21/chartex">
+          <mc:Fallback xmlns:cx2="http://schemas.microsoft.com/office/drawing/2015/10/21/chartex" xmlns:cx3="http://schemas.microsoft.com/office/drawing/2016/5/9/chartex" xmlns:cx4="http://schemas.microsoft.com/office/drawing/2016/5/10/chartex" xmlns:cx5="http://schemas.microsoft.com/office/drawing/2016/5/11/chartex" xmlns:cx6="http://schemas.microsoft.com/office/drawing/2016/5/12/chartex" xmlns:cx7="http://schemas.microsoft.com/office/drawing/2016/5/13/chartex" xmlns:cx8="http://schemas.microsoft.com/office/drawing/2016/5/14/chartex" xmlns:aink="http://schemas.microsoft.com/office/drawing/2016/ink" xmlns:am3d="http://schemas.microsoft.com/office/drawing/2017/model3d" xmlns:w16cid="http://schemas.microsoft.com/office/word/2016/wordml/cid">
             <w:pict>
               <v:shape w14:anchorId="375CC6E3" id="Text Box 38" o:spid="_x0000_s1049" type="#_x0000_t202" style="position:absolute;left:0;text-align:left;margin-left:277.5pt;margin-top:21.8pt;width:170.25pt;height:57.75pt;z-index:251695104;visibility:visible;mso-wrap-style:square;mso-height-percent:0;mso-wrap-distance-left:9pt;mso-wrap-distance-top:0;mso-wrap-distance-right:9pt;mso-wrap-distance-bottom:0;mso-position-horizontal:absolute;mso-position-horizontal-relative:text;mso-position-vertical:absolute;mso-position-vertical-relative:text;mso-height-percent:0;mso-height-relative:margin;v-text-anchor:top" o:gfxdata="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" fillcolor="white [3201]" strokeweight=".5pt">
                 <v:textbox>
@@ -4884,7 +4860,7 @@
               </wp:anchor>
             </w:drawing>
           </mc:Choice>
-          <mc:Fallback xmlns:w16cid="http://schemas.microsoft.com/office/word/2016/wordml/cid" xmlns:am3d="http://schemas.microsoft.com/office/drawing/2017/model3d" xmlns:aink="http://schemas.microsoft.com/office/drawing/2016/ink" xmlns:cx8="http://schemas.microsoft.com/office/drawing/2016/5/14/chartex" xmlns:cx7="http://schemas.microsoft.com/office/drawing/2016/5/13/chartex" xmlns:cx6="http://schemas.microsoft.com/office/drawing/2016/5/12/chartex" xmlns:cx5="http://schemas.microsoft.com/office/drawing/2016/5/11/chartex" xmlns:cx4="http://schemas.microsoft.com/office/drawing/2016/5/10/chartex" xmlns:cx3="http://schemas.microsoft.com/office/drawing/2016/5/9/chartex" xmlns:cx2="http://schemas.microsoft.com/office/drawing/2015/10/21/chartex">
+          <mc:Fallback xmlns:cx2="http://schemas.microsoft.com/office/drawing/2015/10/21/chartex" xmlns:cx3="http://schemas.microsoft.com/office/drawing/2016/5/9/chartex" xmlns:cx4="http://schemas.microsoft.com/office/drawing/2016/5/10/chartex" xmlns:cx5="http://schemas.microsoft.com/office/drawing/2016/5/11/chartex" xmlns:cx6="http://schemas.microsoft.com/office/drawing/2016/5/12/chartex" xmlns:cx7="http://schemas.microsoft.com/office/drawing/2016/5/13/chartex" xmlns:cx8="http://schemas.microsoft.com/office/drawing/2016/5/14/chartex" xmlns:aink="http://schemas.microsoft.com/office/drawing/2016/ink" xmlns:am3d="http://schemas.microsoft.com/office/drawing/2017/model3d" xmlns:w16cid="http://schemas.microsoft.com/office/word/2016/wordml/cid">
             <w:pict>
               <v:shape w14:anchorId="5273EE67" id="Text Box 42" o:spid="_x0000_s1050" type="#_x0000_t202" style="position:absolute;margin-left:371.75pt;margin-top:22.75pt;width:60.25pt;height:23.55pt;z-index:251705344;visibility:visible;mso-wrap-style:square;mso-width-percent:0;mso-wrap-distance-left:9pt;mso-wrap-distance-top:0;mso-wrap-distance-right:9pt;mso-wrap-distance-bottom:0;mso-position-horizontal:absolute;mso-position-horizontal-relative:text;mso-position-vertical:absolute;mso-position-vertical-relative:text;mso-width-percent:0;mso-width-relative:margin;v-text-anchor:top" o:gfxdata="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" fillcolor="white [3201]" strokeweight=".5pt">
                 <v:textbox>
@@ -5462,7 +5438,7 @@
               </wp:anchor>
             </w:drawing>
           </mc:Choice>
-          <mc:Fallback xmlns:w16cid="http://schemas.microsoft.com/office/word/2016/wordml/cid" xmlns:am3d="http://schemas.microsoft.com/office/drawing/2017/model3d" xmlns:aink="http://schemas.microsoft.com/office/drawing/2016/ink" xmlns:cx8="http://schemas.microsoft.com/office/drawing/2016/5/14/chartex" xmlns:cx7="http://schemas.microsoft.com/office/drawing/2016/5/13/chartex" xmlns:cx6="http://schemas.microsoft.com/office/drawing/2016/5/12/chartex" xmlns:cx5="http://schemas.microsoft.com/office/drawing/2016/5/11/chartex" xmlns:cx4="http://schemas.microsoft.com/office/drawing/2016/5/10/chartex" xmlns:cx3="http://schemas.microsoft.com/office/drawing/2016/5/9/chartex" xmlns:cx2="http://schemas.microsoft.com/office/drawing/2015/10/21/chartex">
+          <mc:Fallback xmlns:cx2="http://schemas.microsoft.com/office/drawing/2015/10/21/chartex" xmlns:cx3="http://schemas.microsoft.com/office/drawing/2016/5/9/chartex" xmlns:cx4="http://schemas.microsoft.com/office/drawing/2016/5/10/chartex" xmlns:cx5="http://schemas.microsoft.com/office/drawing/2016/5/11/chartex" xmlns:cx6="http://schemas.microsoft.com/office/drawing/2016/5/12/chartex" xmlns:cx7="http://schemas.microsoft.com/office/drawing/2016/5/13/chartex" xmlns:cx8="http://schemas.microsoft.com/office/drawing/2016/5/14/chartex" xmlns:aink="http://schemas.microsoft.com/office/drawing/2016/ink" xmlns:am3d="http://schemas.microsoft.com/office/drawing/2017/model3d" xmlns:w16cid="http://schemas.microsoft.com/office/word/2016/wordml/cid">
             <w:pict>
               <v:shapetype w14:anchorId="0A5729F6" id="_x0000_t32" coordsize="21600,21600" o:spt="32" o:oned="t" path="m,l21600,21600e" filled="f">
                 <v:path arrowok="t" fillok="f" o:connecttype="none"/>
@@ -5788,7 +5764,7 @@
               </wp:anchor>
             </w:drawing>
           </mc:Choice>
-          <mc:Fallback xmlns:w16cid="http://schemas.microsoft.com/office/word/2016/wordml/cid" xmlns:am3d="http://schemas.microsoft.com/office/drawing/2017/model3d" xmlns:aink="http://schemas.microsoft.com/office/drawing/2016/ink" xmlns:cx8="http://schemas.microsoft.com/office/drawing/2016/5/14/chartex" xmlns:cx7="http://schemas.microsoft.com/office/drawing/2016/5/13/chartex" xmlns:cx6="http://schemas.microsoft.com/office/drawing/2016/5/12/chartex" xmlns:cx5="http://schemas.microsoft.com/office/drawing/2016/5/11/chartex" xmlns:cx4="http://schemas.microsoft.com/office/drawing/2016/5/10/chartex" xmlns:cx3="http://schemas.microsoft.com/office/drawing/2016/5/9/chartex" xmlns:cx2="http://schemas.microsoft.com/office/drawing/2015/10/21/chartex">
+          <mc:Fallback xmlns:cx2="http://schemas.microsoft.com/office/drawing/2015/10/21/chartex" xmlns:cx3="http://schemas.microsoft.com/office/drawing/2016/5/9/chartex" xmlns:cx4="http://schemas.microsoft.com/office/drawing/2016/5/10/chartex" xmlns:cx5="http://schemas.microsoft.com/office/drawing/2016/5/11/chartex" xmlns:cx6="http://schemas.microsoft.com/office/drawing/2016/5/12/chartex" xmlns:cx7="http://schemas.microsoft.com/office/drawing/2016/5/13/chartex" xmlns:cx8="http://schemas.microsoft.com/office/drawing/2016/5/14/chartex" xmlns:aink="http://schemas.microsoft.com/office/drawing/2016/ink" xmlns:am3d="http://schemas.microsoft.com/office/drawing/2017/model3d" xmlns:w16cid="http://schemas.microsoft.com/office/word/2016/wordml/cid">
             <w:pict>
               <v:shapetype w14:anchorId="73C1D5C8" id="_x0000_t32" coordsize="21600,21600" o:spt="32" o:oned="t" path="m,l21600,21600e" filled="f">
                 <v:path arrowok="t" fillok="f" o:connecttype="none"/>
@@ -5892,7 +5868,7 @@
               </wp:anchor>
             </w:drawing>
           </mc:Choice>
-          <mc:Fallback xmlns:w16cid="http://schemas.microsoft.com/office/word/2016/wordml/cid" xmlns:am3d="http://schemas.microsoft.com/office/drawing/2017/model3d" xmlns:aink="http://schemas.microsoft.com/office/drawing/2016/ink" xmlns:cx8="http://schemas.microsoft.com/office/drawing/2016/5/14/chartex" xmlns:cx7="http://schemas.microsoft.com/office/drawing/2016/5/13/chartex" xmlns:cx6="http://schemas.microsoft.com/office/drawing/2016/5/12/chartex" xmlns:cx5="http://schemas.microsoft.com/office/drawing/2016/5/11/chartex" xmlns:cx4="http://schemas.microsoft.com/office/drawing/2016/5/10/chartex" xmlns:cx3="http://schemas.microsoft.com/office/drawing/2016/5/9/chartex" xmlns:cx2="http://schemas.microsoft.com/office/drawing/2015/10/21/chartex">
+          <mc:Fallback xmlns:cx2="http://schemas.microsoft.com/office/drawing/2015/10/21/chartex" xmlns:cx3="http://schemas.microsoft.com/office/drawing/2016/5/9/chartex" xmlns:cx4="http://schemas.microsoft.com/office/drawing/2016/5/10/chartex" xmlns:cx5="http://schemas.microsoft.com/office/drawing/2016/5/11/chartex" xmlns:cx6="http://schemas.microsoft.com/office/drawing/2016/5/12/chartex" xmlns:cx7="http://schemas.microsoft.com/office/drawing/2016/5/13/chartex" xmlns:cx8="http://schemas.microsoft.com/office/drawing/2016/5/14/chartex" xmlns:aink="http://schemas.microsoft.com/office/drawing/2016/ink" xmlns:am3d="http://schemas.microsoft.com/office/drawing/2017/model3d" xmlns:w16cid="http://schemas.microsoft.com/office/word/2016/wordml/cid">
             <w:pict>
               <v:rect w14:anchorId="602D9C70" id="Rectangle 45" o:spid="_x0000_s1055" style="position:absolute;left:0;text-align:left;margin-left:135pt;margin-top:22.3pt;width:153pt;height:61.5pt;z-index:251710464;visibility:visible;mso-wrap-style:square;mso-width-percent:0;mso-height-percent:0;mso-wrap-distance-left:9pt;mso-wrap-distance-top:0;mso-wrap-distance-right:9pt;mso-wrap-distance-bottom:0;mso-position-horizontal:absolute;mso-position-horizontal-relative:text;mso-position-vertical:absolute;mso-position-vertical-relative:text;mso-width-percent:0;mso-height-percent:0;mso-width-relative:margin;mso-height-relative:margin;v-text-anchor:middle" o:gfxdata="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" fillcolor="white [3201]" strokecolor="black [3200]" strokeweight="1pt">
                 <v:textbox>
@@ -6101,7 +6077,7 @@
               </wp:anchor>
             </w:drawing>
           </mc:Choice>
-          <mc:Fallback xmlns:w16cid="http://schemas.microsoft.com/office/word/2016/wordml/cid" xmlns:am3d="http://schemas.microsoft.com/office/drawing/2017/model3d" xmlns:aink="http://schemas.microsoft.com/office/drawing/2016/ink" xmlns:cx8="http://schemas.microsoft.com/office/drawing/2016/5/14/chartex" xmlns:cx7="http://schemas.microsoft.com/office/drawing/2016/5/13/chartex" xmlns:cx6="http://schemas.microsoft.com/office/drawing/2016/5/12/chartex" xmlns:cx5="http://schemas.microsoft.com/office/drawing/2016/5/11/chartex" xmlns:cx4="http://schemas.microsoft.com/office/drawing/2016/5/10/chartex" xmlns:cx3="http://schemas.microsoft.com/office/drawing/2016/5/9/chartex" xmlns:cx2="http://schemas.microsoft.com/office/drawing/2015/10/21/chartex">
+          <mc:Fallback xmlns:cx2="http://schemas.microsoft.com/office/drawing/2015/10/21/chartex" xmlns:cx3="http://schemas.microsoft.com/office/drawing/2016/5/9/chartex" xmlns:cx4="http://schemas.microsoft.com/office/drawing/2016/5/10/chartex" xmlns:cx5="http://schemas.microsoft.com/office/drawing/2016/5/11/chartex" xmlns:cx6="http://schemas.microsoft.com/office/drawing/2016/5/12/chartex" xmlns:cx7="http://schemas.microsoft.com/office/drawing/2016/5/13/chartex" xmlns:cx8="http://schemas.microsoft.com/office/drawing/2016/5/14/chartex" xmlns:aink="http://schemas.microsoft.com/office/drawing/2016/ink" xmlns:am3d="http://schemas.microsoft.com/office/drawing/2017/model3d" xmlns:w16cid="http://schemas.microsoft.com/office/word/2016/wordml/cid">
             <w:pict>
               <v:shape w14:anchorId="7C1C2775" id="Straight Arrow Connector 55" o:spid="_x0000_s1026" type="#_x0000_t32" style="position:absolute;margin-left:201pt;margin-top:16.35pt;width:1.5pt;height:30pt;z-index:251721728;visibility:visible;mso-wrap-style:square;mso-wrap-distance-left:9pt;mso-wrap-distance-top:0;mso-wrap-distance-right:9pt;mso-wrap-distance-bottom:0;mso-position-horizontal:absolute;mso-position-horizontal-relative:text;mso-position-vertical:absolute;mso-position-vertical-relative:text" o:gfxdata="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" strokecolor="black [3200]" strokeweight=".5pt">
                 <v:stroke endarrow="block" joinstyle="miter"/>
@@ -6215,7 +6191,7 @@
               </wp:anchor>
             </w:drawing>
           </mc:Choice>
-          <mc:Fallback xmlns:w16cid="http://schemas.microsoft.com/office/word/2016/wordml/cid" xmlns:am3d="http://schemas.microsoft.com/office/drawing/2017/model3d" xmlns:aink="http://schemas.microsoft.com/office/drawing/2016/ink" xmlns:cx8="http://schemas.microsoft.com/office/drawing/2016/5/14/chartex" xmlns:cx7="http://schemas.microsoft.com/office/drawing/2016/5/13/chartex" xmlns:cx6="http://schemas.microsoft.com/office/drawing/2016/5/12/chartex" xmlns:cx5="http://schemas.microsoft.com/office/drawing/2016/5/11/chartex" xmlns:cx4="http://schemas.microsoft.com/office/drawing/2016/5/10/chartex" xmlns:cx3="http://schemas.microsoft.com/office/drawing/2016/5/9/chartex" xmlns:cx2="http://schemas.microsoft.com/office/drawing/2015/10/21/chartex">
+          <mc:Fallback xmlns:cx2="http://schemas.microsoft.com/office/drawing/2015/10/21/chartex" xmlns:cx3="http://schemas.microsoft.com/office/drawing/2016/5/9/chartex" xmlns:cx4="http://schemas.microsoft.com/office/drawing/2016/5/10/chartex" xmlns:cx5="http://schemas.microsoft.com/office/drawing/2016/5/11/chartex" xmlns:cx6="http://schemas.microsoft.com/office/drawing/2016/5/12/chartex" xmlns:cx7="http://schemas.microsoft.com/office/drawing/2016/5/13/chartex" xmlns:cx8="http://schemas.microsoft.com/office/drawing/2016/5/14/chartex" xmlns:aink="http://schemas.microsoft.com/office/drawing/2016/ink" xmlns:am3d="http://schemas.microsoft.com/office/drawing/2017/model3d" xmlns:w16cid="http://schemas.microsoft.com/office/word/2016/wordml/cid">
             <w:pict>
               <v:rect w14:anchorId="41174F2E" id="Rectangle 46" o:spid="_x0000_s1057" style="position:absolute;left:0;text-align:left;margin-left:2in;margin-top:.7pt;width:126pt;height:54pt;z-index:251712512;visibility:visible;mso-wrap-style:square;mso-height-percent:0;mso-wrap-distance-left:9pt;mso-wrap-distance-top:0;mso-wrap-distance-right:9pt;mso-wrap-distance-bottom:0;mso-position-horizontal:absolute;mso-position-horizontal-relative:text;mso-position-vertical:absolute;mso-position-vertical-relative:text;mso-height-percent:0;mso-height-relative:margin;v-text-anchor:middle" o:gfxdata="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" fillcolor="white [3201]" strokecolor="black [3200]" strokeweight="1pt">
                 <v:textbox>
@@ -6674,7 +6650,7 @@
               </wp:anchor>
             </w:drawing>
           </mc:Choice>
-          <mc:Fallback xmlns:w16cid="http://schemas.microsoft.com/office/word/2016/wordml/cid" xmlns:am3d="http://schemas.microsoft.com/office/drawing/2017/model3d" xmlns:aink="http://schemas.microsoft.com/office/drawing/2016/ink" xmlns:cx8="http://schemas.microsoft.com/office/drawing/2016/5/14/chartex" xmlns:cx7="http://schemas.microsoft.com/office/drawing/2016/5/13/chartex" xmlns:cx6="http://schemas.microsoft.com/office/drawing/2016/5/12/chartex" xmlns:cx5="http://schemas.microsoft.com/office/drawing/2016/5/11/chartex" xmlns:cx4="http://schemas.microsoft.com/office/drawing/2016/5/10/chartex" xmlns:cx3="http://schemas.microsoft.com/office/drawing/2016/5/9/chartex" xmlns:cx2="http://schemas.microsoft.com/office/drawing/2015/10/21/chartex">
+          <mc:Fallback xmlns:cx2="http://schemas.microsoft.com/office/drawing/2015/10/21/chartex" xmlns:cx3="http://schemas.microsoft.com/office/drawing/2016/5/9/chartex" xmlns:cx4="http://schemas.microsoft.com/office/drawing/2016/5/10/chartex" xmlns:cx5="http://schemas.microsoft.com/office/drawing/2016/5/11/chartex" xmlns:cx6="http://schemas.microsoft.com/office/drawing/2016/5/12/chartex" xmlns:cx7="http://schemas.microsoft.com/office/drawing/2016/5/13/chartex" xmlns:cx8="http://schemas.microsoft.com/office/drawing/2016/5/14/chartex" xmlns:aink="http://schemas.microsoft.com/office/drawing/2016/ink" xmlns:am3d="http://schemas.microsoft.com/office/drawing/2017/model3d" xmlns:w16cid="http://schemas.microsoft.com/office/word/2016/wordml/cid">
             <w:pict>
               <v:shapetype w14:anchorId="6574074E" id="_x0000_t32" coordsize="21600,21600" o:spt="32" o:oned="t" path="m,l21600,21600e" filled="f">
                 <v:path arrowok="t" fillok="f" o:connecttype="none"/>
@@ -7161,16 +7137,8 @@
                               <w:rPr>
                                 <w:rFonts w:ascii="Times New Roman" w:hAnsi="Times New Roman" w:cs="Times New Roman"/>
                               </w:rPr>
-                              <w:t xml:space="preserve">Visualize the data using </w:t>
+                              <w:t>Visualize the data using PowerBI</w:t>
                             </w:r>
-                            <w:proofErr w:type="spellStart"/>
-                            <w:r>
-                              <w:rPr>
-                                <w:rFonts w:ascii="Times New Roman" w:hAnsi="Times New Roman" w:cs="Times New Roman"/>
-                              </w:rPr>
-                              <w:t>PowerBI</w:t>
-                            </w:r>
-                            <w:proofErr w:type="spellEnd"/>
                           </w:p>
                         </w:txbxContent>
                       </wps:txbx>
@@ -7570,25 +7538,7 @@
           <w:sz w:val="24"/>
           <w:szCs w:val="24"/>
         </w:rPr>
-        <w:t xml:space="preserve">server and connect it </w:t>
-      </w:r>
-      <w:proofErr w:type="spellStart"/>
-      <w:r>
-        <w:rPr>
-          <w:rFonts w:ascii="Times New Roman" w:hAnsi="Times New Roman" w:cs="Times New Roman"/>
-          <w:sz w:val="24"/>
-          <w:szCs w:val="24"/>
-        </w:rPr>
-        <w:t>PowerBI</w:t>
-      </w:r>
-      <w:proofErr w:type="spellEnd"/>
-      <w:r>
-        <w:rPr>
-          <w:rFonts w:ascii="Times New Roman" w:hAnsi="Times New Roman" w:cs="Times New Roman"/>
-          <w:sz w:val="24"/>
-          <w:szCs w:val="24"/>
-        </w:rPr>
-        <w:t xml:space="preserve"> using JDBC connections</w:t>
+        <w:t>server and connect it PowerBI using JDBC connections</w:t>
       </w:r>
       <w:r>
         <w:rPr>
@@ -8076,30 +8026,12 @@
           <w:sz w:val="24"/>
           <w:szCs w:val="24"/>
         </w:rPr>
-        <w:t xml:space="preserve">eason for using MongoDB is that, it’s used to store the streamed data and also it acts as a middleware between Kafka and </w:t>
-      </w:r>
-      <w:proofErr w:type="spellStart"/>
-      <w:r>
-        <w:rPr>
-          <w:rFonts w:ascii="Times New Roman" w:hAnsi="Times New Roman" w:cs="Times New Roman"/>
-          <w:sz w:val="24"/>
-          <w:szCs w:val="24"/>
-        </w:rPr>
-        <w:t>PowerBI</w:t>
-      </w:r>
-      <w:proofErr w:type="spellEnd"/>
-      <w:r>
-        <w:rPr>
-          <w:rFonts w:ascii="Times New Roman" w:hAnsi="Times New Roman" w:cs="Times New Roman"/>
-          <w:sz w:val="24"/>
-          <w:szCs w:val="24"/>
-        </w:rPr>
-        <w:t>.</w:t>
-      </w:r>
-    </w:p>
-    <w:p>
-      <w:pPr>
-        <w:ind w:left="360"/>
+        <w:t>eason for using MongoDB is that, it’s used to store the streamed data and also it acts as a middleware between Kafka and PowerBI.</w:t>
+      </w:r>
+    </w:p>
+    <w:p>
+      <w:pPr>
+        <w:pStyle w:val="ListParagraph"/>
         <w:rPr>
           <w:rFonts w:ascii="Times New Roman" w:hAnsi="Times New Roman" w:cs="Times New Roman"/>
           <w:sz w:val="24"/>
@@ -8123,6 +8055,1425 @@
           <w:sz w:val="32"/>
           <w:szCs w:val="32"/>
         </w:rPr>
+        <w:t>Steps for Data Extraction:</w:t>
+      </w:r>
+    </w:p>
+    <w:p>
+      <w:pPr>
+        <w:pStyle w:val="ListParagraph"/>
+        <w:rPr>
+          <w:rFonts w:ascii="Times New Roman" w:hAnsi="Times New Roman" w:cs="Times New Roman"/>
+          <w:sz w:val="24"/>
+          <w:szCs w:val="24"/>
+        </w:rPr>
+      </w:pPr>
+      <w:r>
+        <w:rPr>
+          <w:rFonts w:ascii="Times New Roman" w:hAnsi="Times New Roman" w:cs="Times New Roman"/>
+          <w:sz w:val="24"/>
+          <w:szCs w:val="24"/>
+        </w:rPr>
+        <w:t>Prerequisites:</w:t>
+      </w:r>
+    </w:p>
+    <w:p>
+      <w:pPr>
+        <w:pStyle w:val="ListParagraph"/>
+        <w:numPr>
+          <w:ilvl w:val="0"/>
+          <w:numId w:val="14"/>
+        </w:numPr>
+        <w:rPr>
+          <w:rFonts w:ascii="Times New Roman" w:hAnsi="Times New Roman" w:cs="Times New Roman"/>
+          <w:sz w:val="24"/>
+          <w:szCs w:val="24"/>
+        </w:rPr>
+      </w:pPr>
+      <w:r>
+        <w:rPr>
+          <w:rFonts w:ascii="Times New Roman" w:hAnsi="Times New Roman" w:cs="Times New Roman"/>
+          <w:sz w:val="24"/>
+          <w:szCs w:val="24"/>
+        </w:rPr>
+        <w:t>We need to make sure to download MongoDB, PowerBI and ProgressDataDirect.</w:t>
+      </w:r>
+    </w:p>
+    <w:p>
+      <w:pPr>
+        <w:pStyle w:val="ListParagraph"/>
+        <w:numPr>
+          <w:ilvl w:val="0"/>
+          <w:numId w:val="14"/>
+        </w:numPr>
+        <w:rPr>
+          <w:rFonts w:ascii="Times New Roman" w:hAnsi="Times New Roman" w:cs="Times New Roman"/>
+          <w:sz w:val="24"/>
+          <w:szCs w:val="24"/>
+        </w:rPr>
+      </w:pPr>
+      <w:r>
+        <w:rPr>
+          <w:rFonts w:ascii="Times New Roman" w:hAnsi="Times New Roman" w:cs="Times New Roman"/>
+          <w:sz w:val="24"/>
+          <w:szCs w:val="24"/>
+        </w:rPr>
+        <w:t>After running IntelliJ commands, we need to continue the following steps:</w:t>
+      </w:r>
+    </w:p>
+    <w:p>
+      <w:pPr>
+        <w:pStyle w:val="ListParagraph"/>
+        <w:numPr>
+          <w:ilvl w:val="0"/>
+          <w:numId w:val="14"/>
+        </w:numPr>
+        <w:rPr>
+          <w:rFonts w:ascii="Times New Roman" w:hAnsi="Times New Roman" w:cs="Times New Roman"/>
+          <w:sz w:val="24"/>
+          <w:szCs w:val="24"/>
+        </w:rPr>
+      </w:pPr>
+      <w:r>
+        <w:rPr>
+          <w:rFonts w:ascii="Times New Roman" w:hAnsi="Times New Roman" w:cs="Times New Roman"/>
+          <w:sz w:val="24"/>
+          <w:szCs w:val="24"/>
+        </w:rPr>
+        <w:t>We need to type ODBC Administrator In search box and select ODBC Administrator option(32 or 64 bit depending upon the system)</w:t>
+      </w:r>
+    </w:p>
+    <w:p>
+      <w:pPr>
+        <w:pStyle w:val="ListParagraph"/>
+        <w:rPr>
+          <w:rFonts w:ascii="Times New Roman" w:hAnsi="Times New Roman" w:cs="Times New Roman"/>
+          <w:sz w:val="24"/>
+          <w:szCs w:val="24"/>
+        </w:rPr>
+      </w:pPr>
+      <w:r>
+        <w:rPr>
+          <w:rFonts w:ascii="Times New Roman" w:hAnsi="Times New Roman" w:cs="Times New Roman"/>
+          <w:noProof/>
+          <w:sz w:val="24"/>
+          <w:szCs w:val="24"/>
+        </w:rPr>
+        <w:lastRenderedPageBreak/>
+        <w:drawing>
+          <wp:inline distT="0" distB="0" distL="0" distR="0" wp14:anchorId="378F3971" wp14:editId="0C9B7C2B">
+            <wp:extent cx="3019425" cy="3629025"/>
+            <wp:effectExtent l="0" t="0" r="9525" b="9525"/>
+            <wp:docPr id="63" name="Picture 63"/>
+            <wp:cNvGraphicFramePr>
+              <a:graphicFrameLocks xmlns:a="http://schemas.openxmlformats.org/drawingml/2006/main" noChangeAspect="1"/>
+            </wp:cNvGraphicFramePr>
+            <a:graphic xmlns:a="http://schemas.openxmlformats.org/drawingml/2006/main">
+              <a:graphicData uri="http://schemas.openxmlformats.org/drawingml/2006/picture">
+                <pic:pic xmlns:pic="http://schemas.openxmlformats.org/drawingml/2006/picture">
+                  <pic:nvPicPr>
+                    <pic:cNvPr id="9" name="Screenshot (250).png"/>
+                    <pic:cNvPicPr/>
+                  </pic:nvPicPr>
+                  <pic:blipFill>
+                    <a:blip r:embed="rId6">
+                      <a:extLst>
+                        <a:ext uri="{28A0092B-C50C-407E-A947-70E740481C1C}">
+                          <a14:useLocalDpi xmlns:a14="http://schemas.microsoft.com/office/drawing/2010/main" val="0"/>
+                        </a:ext>
+                      </a:extLst>
+                    </a:blip>
+                    <a:stretch>
+                      <a:fillRect/>
+                    </a:stretch>
+                  </pic:blipFill>
+                  <pic:spPr>
+                    <a:xfrm>
+                      <a:off x="0" y="0"/>
+                      <a:ext cx="3026403" cy="3637412"/>
+                    </a:xfrm>
+                    <a:prstGeom prst="rect">
+                      <a:avLst/>
+                    </a:prstGeom>
+                  </pic:spPr>
+                </pic:pic>
+              </a:graphicData>
+            </a:graphic>
+          </wp:inline>
+        </w:drawing>
+      </w:r>
+    </w:p>
+    <w:p>
+      <w:pPr>
+        <w:pStyle w:val="ListParagraph"/>
+      </w:pPr>
+    </w:p>
+    <w:p>
+      <w:pPr>
+        <w:pStyle w:val="ListParagraph"/>
+        <w:numPr>
+          <w:ilvl w:val="0"/>
+          <w:numId w:val="14"/>
+        </w:numPr>
+        <w:rPr>
+          <w:rFonts w:ascii="Times New Roman" w:hAnsi="Times New Roman" w:cs="Times New Roman"/>
+          <w:noProof/>
+          <w:sz w:val="24"/>
+          <w:szCs w:val="24"/>
+        </w:rPr>
+      </w:pPr>
+      <w:r>
+        <w:rPr>
+          <w:rFonts w:ascii="Times New Roman" w:hAnsi="Times New Roman" w:cs="Times New Roman"/>
+          <w:noProof/>
+          <w:sz w:val="24"/>
+          <w:szCs w:val="24"/>
+        </w:rPr>
+        <w:t xml:space="preserve"> </w:t>
+      </w:r>
+      <w:r>
+        <w:rPr>
+          <w:rFonts w:ascii="Times New Roman" w:hAnsi="Times New Roman" w:cs="Times New Roman"/>
+          <w:b/>
+          <w:noProof/>
+          <w:sz w:val="24"/>
+          <w:szCs w:val="24"/>
+        </w:rPr>
+        <w:t>Step2 :</w:t>
+      </w:r>
+      <w:r>
+        <w:rPr>
+          <w:rFonts w:ascii="Times New Roman" w:hAnsi="Times New Roman" w:cs="Times New Roman"/>
+          <w:noProof/>
+          <w:sz w:val="24"/>
+          <w:szCs w:val="24"/>
+        </w:rPr>
+        <w:t xml:space="preserve"> After selecting ODBC data source administrator, a pop up will be opened where we need to select System DSN and choose the option called ADD </w:t>
+      </w:r>
+    </w:p>
+    <w:p>
+      <w:pPr>
+        <w:pStyle w:val="ListParagraph"/>
+      </w:pPr>
+    </w:p>
+    <w:p>
+      <w:pPr>
+        <w:pStyle w:val="ListParagraph"/>
+      </w:pPr>
+      <w:r>
+        <w:rPr>
+          <w:noProof/>
+        </w:rPr>
+        <w:drawing>
+          <wp:inline distT="0" distB="0" distL="0" distR="0" wp14:anchorId="43F74879" wp14:editId="00A43569">
+            <wp:extent cx="4316866" cy="2686050"/>
+            <wp:effectExtent l="0" t="0" r="7620" b="0"/>
+            <wp:docPr id="67" name="Picture 67"/>
+            <wp:cNvGraphicFramePr>
+              <a:graphicFrameLocks xmlns:a="http://schemas.openxmlformats.org/drawingml/2006/main" noChangeAspect="1"/>
+            </wp:cNvGraphicFramePr>
+            <a:graphic xmlns:a="http://schemas.openxmlformats.org/drawingml/2006/main">
+              <a:graphicData uri="http://schemas.openxmlformats.org/drawingml/2006/picture">
+                <pic:pic xmlns:pic="http://schemas.openxmlformats.org/drawingml/2006/picture">
+                  <pic:nvPicPr>
+                    <pic:cNvPr id="1" name="Capture1.PNG"/>
+                    <pic:cNvPicPr/>
+                  </pic:nvPicPr>
+                  <pic:blipFill>
+                    <a:blip r:embed="rId7">
+                      <a:extLst>
+                        <a:ext uri="{28A0092B-C50C-407E-A947-70E740481C1C}">
+                          <a14:useLocalDpi xmlns:a14="http://schemas.microsoft.com/office/drawing/2010/main" val="0"/>
+                        </a:ext>
+                      </a:extLst>
+                    </a:blip>
+                    <a:stretch>
+                      <a:fillRect/>
+                    </a:stretch>
+                  </pic:blipFill>
+                  <pic:spPr>
+                    <a:xfrm>
+                      <a:off x="0" y="0"/>
+                      <a:ext cx="4322789" cy="2689736"/>
+                    </a:xfrm>
+                    <a:prstGeom prst="rect">
+                      <a:avLst/>
+                    </a:prstGeom>
+                  </pic:spPr>
+                </pic:pic>
+              </a:graphicData>
+            </a:graphic>
+          </wp:inline>
+        </w:drawing>
+      </w:r>
+    </w:p>
+    <w:p>
+      <w:pPr>
+        <w:pStyle w:val="ListParagraph"/>
+      </w:pPr>
+    </w:p>
+    <w:p>
+      <w:pPr>
+        <w:pStyle w:val="ListParagraph"/>
+        <w:numPr>
+          <w:ilvl w:val="0"/>
+          <w:numId w:val="14"/>
+        </w:numPr>
+        <w:rPr>
+          <w:rFonts w:ascii="Times New Roman" w:hAnsi="Times New Roman" w:cs="Times New Roman"/>
+          <w:sz w:val="24"/>
+          <w:szCs w:val="24"/>
+        </w:rPr>
+      </w:pPr>
+      <w:r>
+        <w:rPr>
+          <w:rFonts w:ascii="Times New Roman" w:hAnsi="Times New Roman" w:cs="Times New Roman"/>
+          <w:b/>
+          <w:sz w:val="24"/>
+          <w:szCs w:val="24"/>
+        </w:rPr>
+        <w:t>Step 3:</w:t>
+      </w:r>
+      <w:r>
+        <w:rPr>
+          <w:rFonts w:ascii="Times New Roman" w:hAnsi="Times New Roman" w:cs="Times New Roman"/>
+          <w:sz w:val="24"/>
+          <w:szCs w:val="24"/>
+        </w:rPr>
+        <w:t xml:space="preserve"> When we click ADD button, a pop will be opened where we need to select the option called Data Direct 8.0 MongoDB and select the option called FINISH</w:t>
+      </w:r>
+    </w:p>
+    <w:p>
+      <w:pPr>
+        <w:pStyle w:val="ListParagraph"/>
+      </w:pPr>
+    </w:p>
+    <w:p>
+      <w:pPr>
+        <w:pStyle w:val="ListParagraph"/>
+      </w:pPr>
+      <w:r>
+        <w:rPr>
+          <w:noProof/>
+        </w:rPr>
+        <w:lastRenderedPageBreak/>
+        <w:drawing>
+          <wp:inline distT="0" distB="0" distL="0" distR="0" wp14:anchorId="36A19C64" wp14:editId="70F9785A">
+            <wp:extent cx="4419600" cy="2590800"/>
+            <wp:effectExtent l="0" t="0" r="0" b="0"/>
+            <wp:docPr id="69" name="Picture 69"/>
+            <wp:cNvGraphicFramePr>
+              <a:graphicFrameLocks xmlns:a="http://schemas.openxmlformats.org/drawingml/2006/main" noChangeAspect="1"/>
+            </wp:cNvGraphicFramePr>
+            <a:graphic xmlns:a="http://schemas.openxmlformats.org/drawingml/2006/main">
+              <a:graphicData uri="http://schemas.openxmlformats.org/drawingml/2006/picture">
+                <pic:pic xmlns:pic="http://schemas.openxmlformats.org/drawingml/2006/picture">
+                  <pic:nvPicPr>
+                    <pic:cNvPr id="3" name="Capture3.PNG"/>
+                    <pic:cNvPicPr/>
+                  </pic:nvPicPr>
+                  <pic:blipFill>
+                    <a:blip r:embed="rId8">
+                      <a:extLst>
+                        <a:ext uri="{28A0092B-C50C-407E-A947-70E740481C1C}">
+                          <a14:useLocalDpi xmlns:a14="http://schemas.microsoft.com/office/drawing/2010/main" val="0"/>
+                        </a:ext>
+                      </a:extLst>
+                    </a:blip>
+                    <a:stretch>
+                      <a:fillRect/>
+                    </a:stretch>
+                  </pic:blipFill>
+                  <pic:spPr>
+                    <a:xfrm>
+                      <a:off x="0" y="0"/>
+                      <a:ext cx="4420223" cy="2591165"/>
+                    </a:xfrm>
+                    <a:prstGeom prst="rect">
+                      <a:avLst/>
+                    </a:prstGeom>
+                  </pic:spPr>
+                </pic:pic>
+              </a:graphicData>
+            </a:graphic>
+          </wp:inline>
+        </w:drawing>
+      </w:r>
+    </w:p>
+    <w:p>
+      <w:pPr>
+        <w:pStyle w:val="ListParagraph"/>
+      </w:pPr>
+    </w:p>
+    <w:p>
+      <w:pPr>
+        <w:pStyle w:val="ListParagraph"/>
+        <w:numPr>
+          <w:ilvl w:val="0"/>
+          <w:numId w:val="14"/>
+        </w:numPr>
+        <w:rPr>
+          <w:rFonts w:ascii="Times New Roman" w:hAnsi="Times New Roman" w:cs="Times New Roman"/>
+          <w:sz w:val="24"/>
+          <w:szCs w:val="24"/>
+        </w:rPr>
+      </w:pPr>
+      <w:r>
+        <w:rPr>
+          <w:rFonts w:ascii="Times New Roman" w:hAnsi="Times New Roman" w:cs="Times New Roman"/>
+          <w:b/>
+          <w:sz w:val="24"/>
+          <w:szCs w:val="24"/>
+        </w:rPr>
+        <w:t>Step 4:</w:t>
+      </w:r>
+      <w:r>
+        <w:rPr>
+          <w:rFonts w:ascii="Times New Roman" w:hAnsi="Times New Roman" w:cs="Times New Roman"/>
+          <w:sz w:val="24"/>
+          <w:szCs w:val="24"/>
+        </w:rPr>
+        <w:t xml:space="preserve"> Once you click finish, a pop will be opened with the following details</w:t>
+      </w:r>
+    </w:p>
+    <w:p>
+      <w:pPr>
+        <w:pStyle w:val="ListParagraph"/>
+      </w:pPr>
+    </w:p>
+    <w:p>
+      <w:pPr>
+        <w:pStyle w:val="ListParagraph"/>
+      </w:pPr>
+      <w:r>
+        <w:rPr>
+          <w:noProof/>
+        </w:rPr>
+        <w:drawing>
+          <wp:inline distT="0" distB="0" distL="0" distR="0" wp14:anchorId="2D8AF9B3" wp14:editId="479A1C2C">
+            <wp:extent cx="3095625" cy="2886075"/>
+            <wp:effectExtent l="0" t="0" r="9525" b="9525"/>
+            <wp:docPr id="70" name="Picture 70"/>
+            <wp:cNvGraphicFramePr>
+              <a:graphicFrameLocks xmlns:a="http://schemas.openxmlformats.org/drawingml/2006/main" noChangeAspect="1"/>
+            </wp:cNvGraphicFramePr>
+            <a:graphic xmlns:a="http://schemas.openxmlformats.org/drawingml/2006/main">
+              <a:graphicData uri="http://schemas.openxmlformats.org/drawingml/2006/picture">
+                <pic:pic xmlns:pic="http://schemas.openxmlformats.org/drawingml/2006/picture">
+                  <pic:nvPicPr>
+                    <pic:cNvPr id="4" name="Capture4.PNG"/>
+                    <pic:cNvPicPr/>
+                  </pic:nvPicPr>
+                  <pic:blipFill>
+                    <a:blip r:embed="rId9">
+                      <a:extLst>
+                        <a:ext uri="{28A0092B-C50C-407E-A947-70E740481C1C}">
+                          <a14:useLocalDpi xmlns:a14="http://schemas.microsoft.com/office/drawing/2010/main" val="0"/>
+                        </a:ext>
+                      </a:extLst>
+                    </a:blip>
+                    <a:stretch>
+                      <a:fillRect/>
+                    </a:stretch>
+                  </pic:blipFill>
+                  <pic:spPr>
+                    <a:xfrm>
+                      <a:off x="0" y="0"/>
+                      <a:ext cx="3096066" cy="2886486"/>
+                    </a:xfrm>
+                    <a:prstGeom prst="rect">
+                      <a:avLst/>
+                    </a:prstGeom>
+                  </pic:spPr>
+                </pic:pic>
+              </a:graphicData>
+            </a:graphic>
+          </wp:inline>
+        </w:drawing>
+      </w:r>
+    </w:p>
+    <w:p>
+      <w:pPr>
+        <w:pStyle w:val="ListParagraph"/>
+      </w:pPr>
+    </w:p>
+    <w:p>
+      <w:pPr>
+        <w:pStyle w:val="ListParagraph"/>
+        <w:numPr>
+          <w:ilvl w:val="0"/>
+          <w:numId w:val="14"/>
+        </w:numPr>
+        <w:rPr>
+          <w:rFonts w:ascii="Times New Roman" w:hAnsi="Times New Roman" w:cs="Times New Roman"/>
+        </w:rPr>
+      </w:pPr>
+      <w:r>
+        <w:rPr>
+          <w:rFonts w:ascii="Times New Roman" w:hAnsi="Times New Roman" w:cs="Times New Roman"/>
+          <w:b/>
+        </w:rPr>
+        <w:t>Step 5:</w:t>
+      </w:r>
+      <w:r>
+        <w:rPr>
+          <w:rFonts w:ascii="Times New Roman" w:hAnsi="Times New Roman" w:cs="Times New Roman"/>
+        </w:rPr>
+        <w:t xml:space="preserve"> We need to fill all the details depending upon your requirement and we need to choose </w:t>
+      </w:r>
+      <w:r>
+        <w:rPr>
+          <w:rFonts w:ascii="Times New Roman" w:hAnsi="Times New Roman" w:cs="Times New Roman"/>
+          <w:sz w:val="24"/>
+          <w:szCs w:val="24"/>
+        </w:rPr>
+        <w:t xml:space="preserve">the option called TEST CONNECT and a popup will be opened. In our case, I have used </w:t>
+      </w:r>
+      <w:proofErr w:type="spellStart"/>
+      <w:r>
+        <w:rPr>
+          <w:rFonts w:ascii="Times New Roman" w:hAnsi="Times New Roman" w:cs="Times New Roman"/>
+          <w:sz w:val="24"/>
+          <w:szCs w:val="24"/>
+        </w:rPr>
+        <w:t>myDB</w:t>
+      </w:r>
+      <w:proofErr w:type="spellEnd"/>
+      <w:r>
+        <w:rPr>
+          <w:rFonts w:ascii="Times New Roman" w:hAnsi="Times New Roman" w:cs="Times New Roman"/>
+        </w:rPr>
+        <w:t xml:space="preserve"> because it is the data which we get when we run our Kafka Commands</w:t>
+      </w:r>
+    </w:p>
+    <w:p>
+      <w:pPr>
+        <w:pStyle w:val="ListParagraph"/>
+      </w:pPr>
+      <w:r>
+        <w:rPr>
+          <w:noProof/>
+        </w:rPr>
+        <w:lastRenderedPageBreak/>
+        <w:drawing>
+          <wp:inline distT="0" distB="0" distL="0" distR="0" wp14:anchorId="7E379D25" wp14:editId="36949A7D">
+            <wp:extent cx="3181350" cy="3533775"/>
+            <wp:effectExtent l="0" t="0" r="0" b="9525"/>
+            <wp:docPr id="71" name="Picture 71"/>
+            <wp:cNvGraphicFramePr>
+              <a:graphicFrameLocks xmlns:a="http://schemas.openxmlformats.org/drawingml/2006/main" noChangeAspect="1"/>
+            </wp:cNvGraphicFramePr>
+            <a:graphic xmlns:a="http://schemas.openxmlformats.org/drawingml/2006/main">
+              <a:graphicData uri="http://schemas.openxmlformats.org/drawingml/2006/picture">
+                <pic:pic xmlns:pic="http://schemas.openxmlformats.org/drawingml/2006/picture">
+                  <pic:nvPicPr>
+                    <pic:cNvPr id="5" name="Capture5.PNG"/>
+                    <pic:cNvPicPr/>
+                  </pic:nvPicPr>
+                  <pic:blipFill>
+                    <a:blip r:embed="rId10">
+                      <a:extLst>
+                        <a:ext uri="{28A0092B-C50C-407E-A947-70E740481C1C}">
+                          <a14:useLocalDpi xmlns:a14="http://schemas.microsoft.com/office/drawing/2010/main" val="0"/>
+                        </a:ext>
+                      </a:extLst>
+                    </a:blip>
+                    <a:stretch>
+                      <a:fillRect/>
+                    </a:stretch>
+                  </pic:blipFill>
+                  <pic:spPr>
+                    <a:xfrm>
+                      <a:off x="0" y="0"/>
+                      <a:ext cx="3199373" cy="3553795"/>
+                    </a:xfrm>
+                    <a:prstGeom prst="rect">
+                      <a:avLst/>
+                    </a:prstGeom>
+                  </pic:spPr>
+                </pic:pic>
+              </a:graphicData>
+            </a:graphic>
+          </wp:inline>
+        </w:drawing>
+      </w:r>
+    </w:p>
+    <w:p>
+      <w:pPr>
+        <w:pStyle w:val="ListParagraph"/>
+        <w:numPr>
+          <w:ilvl w:val="0"/>
+          <w:numId w:val="14"/>
+        </w:numPr>
+        <w:rPr>
+          <w:rFonts w:ascii="Times New Roman" w:hAnsi="Times New Roman" w:cs="Times New Roman"/>
+          <w:sz w:val="24"/>
+          <w:szCs w:val="24"/>
+        </w:rPr>
+      </w:pPr>
+      <w:r>
+        <w:rPr>
+          <w:rFonts w:ascii="Times New Roman" w:hAnsi="Times New Roman" w:cs="Times New Roman"/>
+          <w:b/>
+          <w:sz w:val="24"/>
+          <w:szCs w:val="24"/>
+        </w:rPr>
+        <w:t>Step 6:</w:t>
+      </w:r>
+      <w:r>
+        <w:rPr>
+          <w:rFonts w:ascii="Times New Roman" w:hAnsi="Times New Roman" w:cs="Times New Roman"/>
+          <w:sz w:val="24"/>
+          <w:szCs w:val="24"/>
+        </w:rPr>
+        <w:t xml:space="preserve"> Once the pop up is opened we need to enter the user name and password related to our MongoDB database</w:t>
+      </w:r>
+    </w:p>
+    <w:p>
+      <w:pPr>
+        <w:pStyle w:val="ListParagraph"/>
+      </w:pPr>
+      <w:r>
+        <w:rPr>
+          <w:noProof/>
+        </w:rPr>
+        <w:drawing>
+          <wp:inline distT="0" distB="0" distL="0" distR="0" wp14:anchorId="7DF78599" wp14:editId="1BCD36C5">
+            <wp:extent cx="3524742" cy="2200582"/>
+            <wp:effectExtent l="0" t="0" r="0" b="9525"/>
+            <wp:docPr id="72" name="Picture 72"/>
+            <wp:cNvGraphicFramePr>
+              <a:graphicFrameLocks xmlns:a="http://schemas.openxmlformats.org/drawingml/2006/main" noChangeAspect="1"/>
+            </wp:cNvGraphicFramePr>
+            <a:graphic xmlns:a="http://schemas.openxmlformats.org/drawingml/2006/main">
+              <a:graphicData uri="http://schemas.openxmlformats.org/drawingml/2006/picture">
+                <pic:pic xmlns:pic="http://schemas.openxmlformats.org/drawingml/2006/picture">
+                  <pic:nvPicPr>
+                    <pic:cNvPr id="6" name="Capture6.PNG"/>
+                    <pic:cNvPicPr/>
+                  </pic:nvPicPr>
+                  <pic:blipFill>
+                    <a:blip r:embed="rId11">
+                      <a:extLst>
+                        <a:ext uri="{28A0092B-C50C-407E-A947-70E740481C1C}">
+                          <a14:useLocalDpi xmlns:a14="http://schemas.microsoft.com/office/drawing/2010/main" val="0"/>
+                        </a:ext>
+                      </a:extLst>
+                    </a:blip>
+                    <a:stretch>
+                      <a:fillRect/>
+                    </a:stretch>
+                  </pic:blipFill>
+                  <pic:spPr>
+                    <a:xfrm>
+                      <a:off x="0" y="0"/>
+                      <a:ext cx="3524742" cy="2200582"/>
+                    </a:xfrm>
+                    <a:prstGeom prst="rect">
+                      <a:avLst/>
+                    </a:prstGeom>
+                  </pic:spPr>
+                </pic:pic>
+              </a:graphicData>
+            </a:graphic>
+          </wp:inline>
+        </w:drawing>
+      </w:r>
+    </w:p>
+    <w:p>
+      <w:pPr>
+        <w:pStyle w:val="ListParagraph"/>
+        <w:numPr>
+          <w:ilvl w:val="0"/>
+          <w:numId w:val="14"/>
+        </w:numPr>
+        <w:rPr>
+          <w:rFonts w:ascii="Times New Roman" w:hAnsi="Times New Roman" w:cs="Times New Roman"/>
+          <w:sz w:val="24"/>
+          <w:szCs w:val="24"/>
+        </w:rPr>
+      </w:pPr>
+      <w:r>
+        <w:rPr>
+          <w:rFonts w:ascii="Times New Roman" w:hAnsi="Times New Roman" w:cs="Times New Roman"/>
+          <w:b/>
+          <w:sz w:val="24"/>
+          <w:szCs w:val="24"/>
+        </w:rPr>
+        <w:t>Step 7:</w:t>
+      </w:r>
+      <w:r>
+        <w:rPr>
+          <w:rFonts w:ascii="Times New Roman" w:hAnsi="Times New Roman" w:cs="Times New Roman"/>
+          <w:sz w:val="24"/>
+          <w:szCs w:val="24"/>
+        </w:rPr>
+        <w:t xml:space="preserve"> </w:t>
+      </w:r>
+      <w:r>
+        <w:rPr>
+          <w:rFonts w:ascii="Times New Roman" w:hAnsi="Times New Roman" w:cs="Times New Roman"/>
+          <w:sz w:val="24"/>
+          <w:szCs w:val="24"/>
+        </w:rPr>
+        <w:t>Once we press the OK option, if the credentials and database details are correct, we will get an alert that a connection is established, we need to click OK button.</w:t>
+      </w:r>
+    </w:p>
+    <w:p>
+      <w:pPr>
+        <w:pStyle w:val="ListParagraph"/>
+      </w:pPr>
+      <w:r>
+        <w:rPr>
+          <w:noProof/>
+        </w:rPr>
+        <w:lastRenderedPageBreak/>
+        <w:drawing>
+          <wp:inline distT="0" distB="0" distL="0" distR="0" wp14:anchorId="2ABAE488" wp14:editId="5EDDFB63">
+            <wp:extent cx="2409825" cy="1714500"/>
+            <wp:effectExtent l="0" t="0" r="9525" b="0"/>
+            <wp:docPr id="73" name="Picture 73"/>
+            <wp:cNvGraphicFramePr>
+              <a:graphicFrameLocks xmlns:a="http://schemas.openxmlformats.org/drawingml/2006/main" noChangeAspect="1"/>
+            </wp:cNvGraphicFramePr>
+            <a:graphic xmlns:a="http://schemas.openxmlformats.org/drawingml/2006/main">
+              <a:graphicData uri="http://schemas.openxmlformats.org/drawingml/2006/picture">
+                <pic:pic xmlns:pic="http://schemas.openxmlformats.org/drawingml/2006/picture">
+                  <pic:nvPicPr>
+                    <pic:cNvPr id="7" name="Capture7.PNG"/>
+                    <pic:cNvPicPr/>
+                  </pic:nvPicPr>
+                  <pic:blipFill>
+                    <a:blip r:embed="rId12">
+                      <a:extLst>
+                        <a:ext uri="{28A0092B-C50C-407E-A947-70E740481C1C}">
+                          <a14:useLocalDpi xmlns:a14="http://schemas.microsoft.com/office/drawing/2010/main" val="0"/>
+                        </a:ext>
+                      </a:extLst>
+                    </a:blip>
+                    <a:stretch>
+                      <a:fillRect/>
+                    </a:stretch>
+                  </pic:blipFill>
+                  <pic:spPr>
+                    <a:xfrm>
+                      <a:off x="0" y="0"/>
+                      <a:ext cx="2410162" cy="1714740"/>
+                    </a:xfrm>
+                    <a:prstGeom prst="rect">
+                      <a:avLst/>
+                    </a:prstGeom>
+                  </pic:spPr>
+                </pic:pic>
+              </a:graphicData>
+            </a:graphic>
+          </wp:inline>
+        </w:drawing>
+      </w:r>
+    </w:p>
+    <w:p>
+      <w:pPr>
+        <w:pStyle w:val="ListParagraph"/>
+      </w:pPr>
+    </w:p>
+    <w:p>
+      <w:pPr>
+        <w:pStyle w:val="ListParagraph"/>
+        <w:numPr>
+          <w:ilvl w:val="0"/>
+          <w:numId w:val="14"/>
+        </w:numPr>
+        <w:rPr>
+          <w:rFonts w:ascii="Times New Roman" w:hAnsi="Times New Roman" w:cs="Times New Roman"/>
+          <w:sz w:val="24"/>
+          <w:szCs w:val="24"/>
+        </w:rPr>
+      </w:pPr>
+      <w:r>
+        <w:rPr>
+          <w:rFonts w:ascii="Times New Roman" w:hAnsi="Times New Roman" w:cs="Times New Roman"/>
+          <w:b/>
+          <w:sz w:val="24"/>
+          <w:szCs w:val="24"/>
+        </w:rPr>
+        <w:t>Step 8:</w:t>
+      </w:r>
+      <w:r>
+        <w:rPr>
+          <w:rFonts w:ascii="Times New Roman" w:hAnsi="Times New Roman" w:cs="Times New Roman"/>
+          <w:sz w:val="24"/>
+          <w:szCs w:val="24"/>
+        </w:rPr>
+        <w:t xml:space="preserve"> Once the connection is established, we need to make sure to click on APPLY and OK buttons in order add the DSN to our System DSN</w:t>
+      </w:r>
+    </w:p>
+    <w:p>
+      <w:pPr>
+        <w:pStyle w:val="ListParagraph"/>
+        <w:rPr>
+          <w:rFonts w:ascii="Times New Roman" w:hAnsi="Times New Roman" w:cs="Times New Roman"/>
+        </w:rPr>
+      </w:pPr>
+    </w:p>
+    <w:p>
+      <w:pPr>
+        <w:pStyle w:val="ListParagraph"/>
+      </w:pPr>
+      <w:r>
+        <w:rPr>
+          <w:noProof/>
+        </w:rPr>
+        <w:drawing>
+          <wp:inline distT="0" distB="0" distL="0" distR="0" wp14:anchorId="0501F7D5" wp14:editId="378D6B50">
+            <wp:extent cx="2809875" cy="3057525"/>
+            <wp:effectExtent l="0" t="0" r="9525" b="9525"/>
+            <wp:docPr id="74" name="Picture 74"/>
+            <wp:cNvGraphicFramePr>
+              <a:graphicFrameLocks xmlns:a="http://schemas.openxmlformats.org/drawingml/2006/main" noChangeAspect="1"/>
+            </wp:cNvGraphicFramePr>
+            <a:graphic xmlns:a="http://schemas.openxmlformats.org/drawingml/2006/main">
+              <a:graphicData uri="http://schemas.openxmlformats.org/drawingml/2006/picture">
+                <pic:pic xmlns:pic="http://schemas.openxmlformats.org/drawingml/2006/picture">
+                  <pic:nvPicPr>
+                    <pic:cNvPr id="5" name="Capture5.PNG"/>
+                    <pic:cNvPicPr/>
+                  </pic:nvPicPr>
+                  <pic:blipFill>
+                    <a:blip r:embed="rId10">
+                      <a:extLst>
+                        <a:ext uri="{28A0092B-C50C-407E-A947-70E740481C1C}">
+                          <a14:useLocalDpi xmlns:a14="http://schemas.microsoft.com/office/drawing/2010/main" val="0"/>
+                        </a:ext>
+                      </a:extLst>
+                    </a:blip>
+                    <a:stretch>
+                      <a:fillRect/>
+                    </a:stretch>
+                  </pic:blipFill>
+                  <pic:spPr>
+                    <a:xfrm>
+                      <a:off x="0" y="0"/>
+                      <a:ext cx="2839150" cy="3089380"/>
+                    </a:xfrm>
+                    <a:prstGeom prst="rect">
+                      <a:avLst/>
+                    </a:prstGeom>
+                  </pic:spPr>
+                </pic:pic>
+              </a:graphicData>
+            </a:graphic>
+          </wp:inline>
+        </w:drawing>
+      </w:r>
+    </w:p>
+    <w:p>
+      <w:pPr>
+        <w:pStyle w:val="ListParagraph"/>
+        <w:rPr>
+          <w:rFonts w:ascii="Times New Roman" w:hAnsi="Times New Roman" w:cs="Times New Roman"/>
+          <w:sz w:val="24"/>
+          <w:szCs w:val="24"/>
+        </w:rPr>
+      </w:pPr>
+    </w:p>
+    <w:p>
+      <w:pPr>
+        <w:pStyle w:val="ListParagraph"/>
+        <w:numPr>
+          <w:ilvl w:val="0"/>
+          <w:numId w:val="14"/>
+        </w:numPr>
+        <w:rPr>
+          <w:rFonts w:ascii="Times New Roman" w:hAnsi="Times New Roman" w:cs="Times New Roman"/>
+          <w:sz w:val="24"/>
+          <w:szCs w:val="24"/>
+        </w:rPr>
+      </w:pPr>
+      <w:r>
+        <w:rPr>
+          <w:rFonts w:ascii="Times New Roman" w:hAnsi="Times New Roman" w:cs="Times New Roman"/>
+          <w:b/>
+          <w:sz w:val="24"/>
+          <w:szCs w:val="24"/>
+        </w:rPr>
+        <w:t>Step 9:</w:t>
+      </w:r>
+      <w:r>
+        <w:rPr>
+          <w:rFonts w:ascii="Times New Roman" w:hAnsi="Times New Roman" w:cs="Times New Roman"/>
+          <w:sz w:val="24"/>
+          <w:szCs w:val="24"/>
+        </w:rPr>
+        <w:t xml:space="preserve"> Once everything is done, the DSN which we added is displayed in the System DSN of the ODBC Data Source Administrator.</w:t>
+      </w:r>
+    </w:p>
+    <w:p>
+      <w:pPr>
+        <w:pStyle w:val="ListParagraph"/>
+      </w:pPr>
+      <w:r>
+        <w:rPr>
+          <w:noProof/>
+        </w:rPr>
+        <w:lastRenderedPageBreak/>
+        <w:drawing>
+          <wp:inline distT="0" distB="0" distL="0" distR="0" wp14:anchorId="475ABA19" wp14:editId="7EA22958">
+            <wp:extent cx="5247640" cy="2819400"/>
+            <wp:effectExtent l="0" t="0" r="0" b="0"/>
+            <wp:docPr id="75" name="Picture 75"/>
+            <wp:cNvGraphicFramePr>
+              <a:graphicFrameLocks xmlns:a="http://schemas.openxmlformats.org/drawingml/2006/main" noChangeAspect="1"/>
+            </wp:cNvGraphicFramePr>
+            <a:graphic xmlns:a="http://schemas.openxmlformats.org/drawingml/2006/main">
+              <a:graphicData uri="http://schemas.openxmlformats.org/drawingml/2006/picture">
+                <pic:pic xmlns:pic="http://schemas.openxmlformats.org/drawingml/2006/picture">
+                  <pic:nvPicPr>
+                    <pic:cNvPr id="8" name="Capture8.PNG"/>
+                    <pic:cNvPicPr/>
+                  </pic:nvPicPr>
+                  <pic:blipFill>
+                    <a:blip r:embed="rId13">
+                      <a:extLst>
+                        <a:ext uri="{28A0092B-C50C-407E-A947-70E740481C1C}">
+                          <a14:useLocalDpi xmlns:a14="http://schemas.microsoft.com/office/drawing/2010/main" val="0"/>
+                        </a:ext>
+                      </a:extLst>
+                    </a:blip>
+                    <a:stretch>
+                      <a:fillRect/>
+                    </a:stretch>
+                  </pic:blipFill>
+                  <pic:spPr>
+                    <a:xfrm>
+                      <a:off x="0" y="0"/>
+                      <a:ext cx="5272460" cy="2832735"/>
+                    </a:xfrm>
+                    <a:prstGeom prst="rect">
+                      <a:avLst/>
+                    </a:prstGeom>
+                  </pic:spPr>
+                </pic:pic>
+              </a:graphicData>
+            </a:graphic>
+          </wp:inline>
+        </w:drawing>
+      </w:r>
+    </w:p>
+    <w:p>
+      <w:pPr>
+        <w:pStyle w:val="ListParagraph"/>
+      </w:pPr>
+    </w:p>
+    <w:p>
+      <w:pPr>
+        <w:pStyle w:val="ListParagraph"/>
+        <w:numPr>
+          <w:ilvl w:val="0"/>
+          <w:numId w:val="14"/>
+        </w:numPr>
+        <w:rPr>
+          <w:rFonts w:ascii="Times New Roman" w:hAnsi="Times New Roman" w:cs="Times New Roman"/>
+          <w:sz w:val="24"/>
+          <w:szCs w:val="24"/>
+        </w:rPr>
+      </w:pPr>
+      <w:r>
+        <w:rPr>
+          <w:rFonts w:ascii="Times New Roman" w:hAnsi="Times New Roman" w:cs="Times New Roman"/>
+          <w:b/>
+          <w:sz w:val="24"/>
+          <w:szCs w:val="24"/>
+        </w:rPr>
+        <w:t>Step 10:</w:t>
+      </w:r>
+      <w:r>
+        <w:rPr>
+          <w:rFonts w:ascii="Times New Roman" w:hAnsi="Times New Roman" w:cs="Times New Roman"/>
+          <w:sz w:val="24"/>
+          <w:szCs w:val="24"/>
+        </w:rPr>
+        <w:t xml:space="preserve"> Once we are done, we can now open PowerBI desktop and choose the option called GETDATA in order to get the data from </w:t>
+      </w:r>
+      <w:proofErr w:type="spellStart"/>
+      <w:r>
+        <w:rPr>
+          <w:rFonts w:ascii="Times New Roman" w:hAnsi="Times New Roman" w:cs="Times New Roman"/>
+          <w:sz w:val="24"/>
+          <w:szCs w:val="24"/>
+        </w:rPr>
+        <w:t>MongoDb</w:t>
+      </w:r>
+      <w:proofErr w:type="spellEnd"/>
+      <w:r>
+        <w:rPr>
+          <w:rFonts w:ascii="Times New Roman" w:hAnsi="Times New Roman" w:cs="Times New Roman"/>
+          <w:sz w:val="24"/>
+          <w:szCs w:val="24"/>
+        </w:rPr>
+        <w:t>.</w:t>
+      </w:r>
+    </w:p>
+    <w:p>
+      <w:pPr>
+        <w:pStyle w:val="ListParagraph"/>
+      </w:pPr>
+    </w:p>
+    <w:p>
+      <w:pPr>
+        <w:pStyle w:val="ListParagraph"/>
+      </w:pPr>
+      <w:r>
+        <w:rPr>
+          <w:noProof/>
+        </w:rPr>
+        <w:drawing>
+          <wp:inline distT="0" distB="0" distL="0" distR="0" wp14:anchorId="2E191420" wp14:editId="1325CC8B">
+            <wp:extent cx="5605145" cy="3238500"/>
+            <wp:effectExtent l="0" t="0" r="0" b="0"/>
+            <wp:docPr id="76" name="Picture 76"/>
+            <wp:cNvGraphicFramePr>
+              <a:graphicFrameLocks xmlns:a="http://schemas.openxmlformats.org/drawingml/2006/main" noChangeAspect="1"/>
+            </wp:cNvGraphicFramePr>
+            <a:graphic xmlns:a="http://schemas.openxmlformats.org/drawingml/2006/main">
+              <a:graphicData uri="http://schemas.openxmlformats.org/drawingml/2006/picture">
+                <pic:pic xmlns:pic="http://schemas.openxmlformats.org/drawingml/2006/picture">
+                  <pic:nvPicPr>
+                    <pic:cNvPr id="11" name="Capture9.PNG"/>
+                    <pic:cNvPicPr/>
+                  </pic:nvPicPr>
+                  <pic:blipFill>
+                    <a:blip r:embed="rId14">
+                      <a:extLst>
+                        <a:ext uri="{28A0092B-C50C-407E-A947-70E740481C1C}">
+                          <a14:useLocalDpi xmlns:a14="http://schemas.microsoft.com/office/drawing/2010/main" val="0"/>
+                        </a:ext>
+                      </a:extLst>
+                    </a:blip>
+                    <a:stretch>
+                      <a:fillRect/>
+                    </a:stretch>
+                  </pic:blipFill>
+                  <pic:spPr>
+                    <a:xfrm>
+                      <a:off x="0" y="0"/>
+                      <a:ext cx="5612373" cy="3242676"/>
+                    </a:xfrm>
+                    <a:prstGeom prst="rect">
+                      <a:avLst/>
+                    </a:prstGeom>
+                  </pic:spPr>
+                </pic:pic>
+              </a:graphicData>
+            </a:graphic>
+          </wp:inline>
+        </w:drawing>
+      </w:r>
+    </w:p>
+    <w:p>
+      <w:pPr>
+        <w:pStyle w:val="ListParagraph"/>
+      </w:pPr>
+    </w:p>
+    <w:p>
+      <w:pPr>
+        <w:pStyle w:val="ListParagraph"/>
+        <w:numPr>
+          <w:ilvl w:val="0"/>
+          <w:numId w:val="14"/>
+        </w:numPr>
+        <w:rPr>
+          <w:rFonts w:ascii="Times New Roman" w:hAnsi="Times New Roman" w:cs="Times New Roman"/>
+          <w:sz w:val="24"/>
+          <w:szCs w:val="24"/>
+        </w:rPr>
+      </w:pPr>
+      <w:r>
+        <w:rPr>
+          <w:rFonts w:ascii="Times New Roman" w:hAnsi="Times New Roman" w:cs="Times New Roman"/>
+          <w:b/>
+          <w:sz w:val="24"/>
+          <w:szCs w:val="24"/>
+        </w:rPr>
+        <w:t>Step 11:</w:t>
+      </w:r>
+      <w:r>
+        <w:rPr>
+          <w:rFonts w:ascii="Times New Roman" w:hAnsi="Times New Roman" w:cs="Times New Roman"/>
+          <w:sz w:val="24"/>
+          <w:szCs w:val="24"/>
+        </w:rPr>
+        <w:t xml:space="preserve"> When we choose the option GETDATA, the following options are displayed and we need to select the option OTHER and ODBC and we need to press CONNECT button</w:t>
+      </w:r>
+    </w:p>
+    <w:p>
+      <w:pPr>
+        <w:pStyle w:val="ListParagraph"/>
+      </w:pPr>
+    </w:p>
+    <w:p>
+      <w:pPr>
+        <w:pStyle w:val="ListParagraph"/>
+      </w:pPr>
+      <w:r>
+        <w:rPr>
+          <w:noProof/>
+        </w:rPr>
+        <w:lastRenderedPageBreak/>
+        <w:drawing>
+          <wp:inline distT="0" distB="0" distL="0" distR="0" wp14:anchorId="2C24BDD3" wp14:editId="18930C84">
+            <wp:extent cx="5943600" cy="3203575"/>
+            <wp:effectExtent l="0" t="0" r="0" b="0"/>
+            <wp:docPr id="77" name="Picture 77"/>
+            <wp:cNvGraphicFramePr>
+              <a:graphicFrameLocks xmlns:a="http://schemas.openxmlformats.org/drawingml/2006/main" noChangeAspect="1"/>
+            </wp:cNvGraphicFramePr>
+            <a:graphic xmlns:a="http://schemas.openxmlformats.org/drawingml/2006/main">
+              <a:graphicData uri="http://schemas.openxmlformats.org/drawingml/2006/picture">
+                <pic:pic xmlns:pic="http://schemas.openxmlformats.org/drawingml/2006/picture">
+                  <pic:nvPicPr>
+                    <pic:cNvPr id="12" name="Capture10.PNG"/>
+                    <pic:cNvPicPr/>
+                  </pic:nvPicPr>
+                  <pic:blipFill>
+                    <a:blip r:embed="rId15">
+                      <a:extLst>
+                        <a:ext uri="{28A0092B-C50C-407E-A947-70E740481C1C}">
+                          <a14:useLocalDpi xmlns:a14="http://schemas.microsoft.com/office/drawing/2010/main" val="0"/>
+                        </a:ext>
+                      </a:extLst>
+                    </a:blip>
+                    <a:stretch>
+                      <a:fillRect/>
+                    </a:stretch>
+                  </pic:blipFill>
+                  <pic:spPr>
+                    <a:xfrm>
+                      <a:off x="0" y="0"/>
+                      <a:ext cx="5943600" cy="3203575"/>
+                    </a:xfrm>
+                    <a:prstGeom prst="rect">
+                      <a:avLst/>
+                    </a:prstGeom>
+                  </pic:spPr>
+                </pic:pic>
+              </a:graphicData>
+            </a:graphic>
+          </wp:inline>
+        </w:drawing>
+      </w:r>
+    </w:p>
+    <w:p>
+      <w:pPr>
+        <w:pStyle w:val="ListParagraph"/>
+      </w:pPr>
+    </w:p>
+    <w:p>
+      <w:pPr>
+        <w:pStyle w:val="ListParagraph"/>
+        <w:numPr>
+          <w:ilvl w:val="0"/>
+          <w:numId w:val="14"/>
+        </w:numPr>
+        <w:rPr>
+          <w:rFonts w:ascii="Times New Roman" w:hAnsi="Times New Roman" w:cs="Times New Roman"/>
+          <w:sz w:val="24"/>
+          <w:szCs w:val="24"/>
+        </w:rPr>
+      </w:pPr>
+      <w:r>
+        <w:rPr>
+          <w:rFonts w:ascii="Times New Roman" w:hAnsi="Times New Roman" w:cs="Times New Roman"/>
+          <w:b/>
+          <w:sz w:val="24"/>
+          <w:szCs w:val="24"/>
+        </w:rPr>
+        <w:t>Step 12:</w:t>
+      </w:r>
+      <w:r>
+        <w:rPr>
+          <w:rFonts w:ascii="Times New Roman" w:hAnsi="Times New Roman" w:cs="Times New Roman"/>
+          <w:sz w:val="24"/>
+          <w:szCs w:val="24"/>
+        </w:rPr>
+        <w:t xml:space="preserve"> Once we click on CONNECT button, an alert dialog is displayed where we need to enter our username and password of MongoDB and click on CONNECT option</w:t>
+      </w:r>
+    </w:p>
+    <w:p>
+      <w:pPr>
+        <w:pStyle w:val="ListParagraph"/>
+      </w:pPr>
+    </w:p>
+    <w:p>
+      <w:pPr>
+        <w:pStyle w:val="ListParagraph"/>
+      </w:pPr>
+      <w:r>
+        <w:rPr>
+          <w:noProof/>
+        </w:rPr>
+        <w:drawing>
+          <wp:inline distT="0" distB="0" distL="0" distR="0" wp14:anchorId="5C53D4A8" wp14:editId="17120D6C">
+            <wp:extent cx="5943600" cy="2941955"/>
+            <wp:effectExtent l="0" t="0" r="0" b="0"/>
+            <wp:docPr id="78" name="Picture 78"/>
+            <wp:cNvGraphicFramePr>
+              <a:graphicFrameLocks xmlns:a="http://schemas.openxmlformats.org/drawingml/2006/main" noChangeAspect="1"/>
+            </wp:cNvGraphicFramePr>
+            <a:graphic xmlns:a="http://schemas.openxmlformats.org/drawingml/2006/main">
+              <a:graphicData uri="http://schemas.openxmlformats.org/drawingml/2006/picture">
+                <pic:pic xmlns:pic="http://schemas.openxmlformats.org/drawingml/2006/picture">
+                  <pic:nvPicPr>
+                    <pic:cNvPr id="13" name="Capture11.PNG"/>
+                    <pic:cNvPicPr/>
+                  </pic:nvPicPr>
+                  <pic:blipFill>
+                    <a:blip r:embed="rId16">
+                      <a:extLst>
+                        <a:ext uri="{28A0092B-C50C-407E-A947-70E740481C1C}">
+                          <a14:useLocalDpi xmlns:a14="http://schemas.microsoft.com/office/drawing/2010/main" val="0"/>
+                        </a:ext>
+                      </a:extLst>
+                    </a:blip>
+                    <a:stretch>
+                      <a:fillRect/>
+                    </a:stretch>
+                  </pic:blipFill>
+                  <pic:spPr>
+                    <a:xfrm>
+                      <a:off x="0" y="0"/>
+                      <a:ext cx="5943600" cy="2941955"/>
+                    </a:xfrm>
+                    <a:prstGeom prst="rect">
+                      <a:avLst/>
+                    </a:prstGeom>
+                  </pic:spPr>
+                </pic:pic>
+              </a:graphicData>
+            </a:graphic>
+          </wp:inline>
+        </w:drawing>
+      </w:r>
+    </w:p>
+    <w:p>
+      <w:pPr>
+        <w:pStyle w:val="ListParagraph"/>
+      </w:pPr>
+    </w:p>
+    <w:p>
+      <w:pPr>
+        <w:pStyle w:val="ListParagraph"/>
+        <w:numPr>
+          <w:ilvl w:val="0"/>
+          <w:numId w:val="14"/>
+        </w:numPr>
+        <w:rPr>
+          <w:rFonts w:ascii="Times New Roman" w:hAnsi="Times New Roman" w:cs="Times New Roman"/>
+          <w:sz w:val="24"/>
+          <w:szCs w:val="24"/>
+        </w:rPr>
+      </w:pPr>
+      <w:r>
+        <w:rPr>
+          <w:rFonts w:ascii="Times New Roman" w:hAnsi="Times New Roman" w:cs="Times New Roman"/>
+          <w:b/>
+          <w:sz w:val="24"/>
+          <w:szCs w:val="24"/>
+        </w:rPr>
+        <w:t>Step 13:</w:t>
+      </w:r>
+      <w:r>
+        <w:rPr>
+          <w:rFonts w:ascii="Times New Roman" w:hAnsi="Times New Roman" w:cs="Times New Roman"/>
+          <w:sz w:val="24"/>
+          <w:szCs w:val="24"/>
+        </w:rPr>
+        <w:t xml:space="preserve"> Once we connect, another pop up will be displayed where we need to select the Data source name which we created in the early steps and we need to click OK</w:t>
+      </w:r>
+    </w:p>
+    <w:p>
+      <w:pPr>
+        <w:pStyle w:val="ListParagraph"/>
+        <w:rPr>
+          <w:rFonts w:ascii="Times New Roman" w:hAnsi="Times New Roman" w:cs="Times New Roman"/>
+          <w:sz w:val="24"/>
+          <w:szCs w:val="24"/>
+        </w:rPr>
+      </w:pPr>
+      <w:r>
+        <w:rPr>
+          <w:rFonts w:ascii="Times New Roman" w:hAnsi="Times New Roman" w:cs="Times New Roman"/>
+          <w:noProof/>
+          <w:sz w:val="24"/>
+          <w:szCs w:val="24"/>
+        </w:rPr>
+        <w:lastRenderedPageBreak/>
+        <w:drawing>
+          <wp:inline distT="0" distB="0" distL="0" distR="0" wp14:anchorId="2A999A4A" wp14:editId="61C0C93F">
+            <wp:extent cx="5943600" cy="3509010"/>
+            <wp:effectExtent l="0" t="0" r="0" b="0"/>
+            <wp:docPr id="79" name="Picture 79"/>
+            <wp:cNvGraphicFramePr>
+              <a:graphicFrameLocks xmlns:a="http://schemas.openxmlformats.org/drawingml/2006/main" noChangeAspect="1"/>
+            </wp:cNvGraphicFramePr>
+            <a:graphic xmlns:a="http://schemas.openxmlformats.org/drawingml/2006/main">
+              <a:graphicData uri="http://schemas.openxmlformats.org/drawingml/2006/picture">
+                <pic:pic xmlns:pic="http://schemas.openxmlformats.org/drawingml/2006/picture">
+                  <pic:nvPicPr>
+                    <pic:cNvPr id="14" name="Screenshot (251).png"/>
+                    <pic:cNvPicPr/>
+                  </pic:nvPicPr>
+                  <pic:blipFill>
+                    <a:blip r:embed="rId17">
+                      <a:extLst>
+                        <a:ext uri="{28A0092B-C50C-407E-A947-70E740481C1C}">
+                          <a14:useLocalDpi xmlns:a14="http://schemas.microsoft.com/office/drawing/2010/main" val="0"/>
+                        </a:ext>
+                      </a:extLst>
+                    </a:blip>
+                    <a:stretch>
+                      <a:fillRect/>
+                    </a:stretch>
+                  </pic:blipFill>
+                  <pic:spPr>
+                    <a:xfrm>
+                      <a:off x="0" y="0"/>
+                      <a:ext cx="5943600" cy="3509010"/>
+                    </a:xfrm>
+                    <a:prstGeom prst="rect">
+                      <a:avLst/>
+                    </a:prstGeom>
+                  </pic:spPr>
+                </pic:pic>
+              </a:graphicData>
+            </a:graphic>
+          </wp:inline>
+        </w:drawing>
+      </w:r>
+    </w:p>
+    <w:p>
+      <w:pPr>
+        <w:pStyle w:val="ListParagraph"/>
+      </w:pPr>
+    </w:p>
+    <w:p>
+      <w:pPr>
+        <w:pStyle w:val="ListParagraph"/>
+        <w:numPr>
+          <w:ilvl w:val="0"/>
+          <w:numId w:val="14"/>
+        </w:numPr>
+        <w:rPr>
+          <w:rFonts w:ascii="Times New Roman" w:hAnsi="Times New Roman" w:cs="Times New Roman"/>
+          <w:sz w:val="24"/>
+          <w:szCs w:val="24"/>
+        </w:rPr>
+      </w:pPr>
+      <w:r>
+        <w:rPr>
+          <w:rFonts w:ascii="Times New Roman" w:hAnsi="Times New Roman" w:cs="Times New Roman"/>
+          <w:b/>
+          <w:sz w:val="24"/>
+          <w:szCs w:val="24"/>
+        </w:rPr>
+        <w:t>Step 14:</w:t>
+      </w:r>
+      <w:r>
+        <w:rPr>
+          <w:rFonts w:ascii="Times New Roman" w:hAnsi="Times New Roman" w:cs="Times New Roman"/>
+          <w:sz w:val="24"/>
+          <w:szCs w:val="24"/>
+        </w:rPr>
+        <w:t xml:space="preserve"> Once we are connected, the tables present in the MongoDB are displayed as in the following Screenshot, later on we need to press the option called LOAD in order to LOAD the data.</w:t>
+      </w:r>
+      <w:bookmarkStart w:id="0" w:name="_GoBack"/>
+      <w:bookmarkEnd w:id="0"/>
+    </w:p>
+    <w:p>
+      <w:pPr>
+        <w:pStyle w:val="ListParagraph"/>
+      </w:pPr>
+      <w:r>
+        <w:rPr>
+          <w:noProof/>
+        </w:rPr>
+        <w:drawing>
+          <wp:inline distT="0" distB="0" distL="0" distR="0" wp14:anchorId="3BF550DA" wp14:editId="4D2B824D">
+            <wp:extent cx="5943600" cy="3102610"/>
+            <wp:effectExtent l="0" t="0" r="0" b="2540"/>
+            <wp:docPr id="80" name="Picture 80"/>
+            <wp:cNvGraphicFramePr>
+              <a:graphicFrameLocks xmlns:a="http://schemas.openxmlformats.org/drawingml/2006/main" noChangeAspect="1"/>
+            </wp:cNvGraphicFramePr>
+            <a:graphic xmlns:a="http://schemas.openxmlformats.org/drawingml/2006/main">
+              <a:graphicData uri="http://schemas.openxmlformats.org/drawingml/2006/picture">
+                <pic:pic xmlns:pic="http://schemas.openxmlformats.org/drawingml/2006/picture">
+                  <pic:nvPicPr>
+                    <pic:cNvPr id="16" name="Screenshot (71).png"/>
+                    <pic:cNvPicPr/>
+                  </pic:nvPicPr>
+                  <pic:blipFill>
+                    <a:blip r:embed="rId18">
+                      <a:extLst>
+                        <a:ext uri="{28A0092B-C50C-407E-A947-70E740481C1C}">
+                          <a14:useLocalDpi xmlns:a14="http://schemas.microsoft.com/office/drawing/2010/main" val="0"/>
+                        </a:ext>
+                      </a:extLst>
+                    </a:blip>
+                    <a:stretch>
+                      <a:fillRect/>
+                    </a:stretch>
+                  </pic:blipFill>
+                  <pic:spPr>
+                    <a:xfrm>
+                      <a:off x="0" y="0"/>
+                      <a:ext cx="5943600" cy="3102610"/>
+                    </a:xfrm>
+                    <a:prstGeom prst="rect">
+                      <a:avLst/>
+                    </a:prstGeom>
+                  </pic:spPr>
+                </pic:pic>
+              </a:graphicData>
+            </a:graphic>
+          </wp:inline>
+        </w:drawing>
+      </w:r>
+    </w:p>
+    <w:p>
+      <w:pPr>
+        <w:rPr>
+          <w:rFonts w:ascii="Times New Roman" w:hAnsi="Times New Roman" w:cs="Times New Roman"/>
+          <w:sz w:val="24"/>
+          <w:szCs w:val="24"/>
+        </w:rPr>
+      </w:pPr>
+    </w:p>
+    <w:p>
+      <w:pPr>
+        <w:ind w:left="360"/>
+        <w:rPr>
+          <w:rFonts w:ascii="Times New Roman" w:hAnsi="Times New Roman" w:cs="Times New Roman"/>
+          <w:sz w:val="24"/>
+          <w:szCs w:val="24"/>
+        </w:rPr>
+      </w:pPr>
+    </w:p>
+    <w:p>
+      <w:pPr>
+        <w:rPr>
+          <w:rFonts w:ascii="Times New Roman" w:hAnsi="Times New Roman" w:cs="Times New Roman"/>
+          <w:b/>
+          <w:sz w:val="32"/>
+          <w:szCs w:val="32"/>
+        </w:rPr>
+      </w:pPr>
+      <w:r>
+        <w:rPr>
+          <w:rFonts w:ascii="Times New Roman" w:hAnsi="Times New Roman" w:cs="Times New Roman"/>
+          <w:b/>
+          <w:sz w:val="32"/>
+          <w:szCs w:val="32"/>
+        </w:rPr>
+        <w:lastRenderedPageBreak/>
         <w:t xml:space="preserve">Data </w:t>
       </w:r>
       <w:r>
@@ -8435,7 +9786,6 @@
           <w:sz w:val="32"/>
           <w:szCs w:val="32"/>
         </w:rPr>
-        <w:lastRenderedPageBreak/>
         <w:t xml:space="preserve">Data </w:t>
       </w:r>
       <w:r>
@@ -8504,7 +9854,7 @@
                     <pic:cNvPicPr/>
                   </pic:nvPicPr>
                   <pic:blipFill>
-                    <a:blip r:embed="rId6"/>
+                    <a:blip r:embed="rId19"/>
                     <a:stretch>
                       <a:fillRect/>
                     </a:stretch>
@@ -8561,6 +9911,7 @@
           <w:sz w:val="32"/>
           <w:szCs w:val="32"/>
         </w:rPr>
+        <w:lastRenderedPageBreak/>
         <w:t>Work Division:</w:t>
       </w:r>
     </w:p>
@@ -8637,21 +9988,7 @@
         <w:rPr>
           <w:rFonts w:ascii="Times New Roman" w:hAnsi="Times New Roman" w:cs="Times New Roman"/>
         </w:rPr>
-        <w:t xml:space="preserve"> to </w:t>
-      </w:r>
-      <w:proofErr w:type="spellStart"/>
-      <w:r>
-        <w:rPr>
-          <w:rFonts w:ascii="Times New Roman" w:hAnsi="Times New Roman" w:cs="Times New Roman"/>
-        </w:rPr>
-        <w:t>PowerBI</w:t>
-      </w:r>
-      <w:proofErr w:type="spellEnd"/>
-      <w:r>
-        <w:rPr>
-          <w:rFonts w:ascii="Times New Roman" w:hAnsi="Times New Roman" w:cs="Times New Roman"/>
-        </w:rPr>
-        <w:t xml:space="preserve"> : </w:t>
+        <w:t xml:space="preserve"> to PowerBI : </w:t>
       </w:r>
       <w:r>
         <w:rPr>
@@ -8789,7 +10126,6 @@
           <w:sz w:val="32"/>
           <w:szCs w:val="32"/>
         </w:rPr>
-        <w:lastRenderedPageBreak/>
         <w:t>Commentary Sentiment Analysis:</w:t>
       </w:r>
     </w:p>
@@ -8874,21 +10210,7 @@
                               <w:rPr>
                                 <w:rFonts w:ascii="Times New Roman" w:hAnsi="Times New Roman" w:cs="Times New Roman"/>
                               </w:rPr>
-                              <w:t xml:space="preserve">Fetch Commentary in JSON format using </w:t>
-                            </w:r>
-                            <w:proofErr w:type="spellStart"/>
-                            <w:r>
-                              <w:rPr>
-                                <w:rFonts w:ascii="Times New Roman" w:hAnsi="Times New Roman" w:cs="Times New Roman"/>
-                              </w:rPr>
-                              <w:t>Pycricbuzz</w:t>
-                            </w:r>
-                            <w:proofErr w:type="spellEnd"/>
-                            <w:r>
-                              <w:rPr>
-                                <w:rFonts w:ascii="Times New Roman" w:hAnsi="Times New Roman" w:cs="Times New Roman"/>
-                              </w:rPr>
-                              <w:t xml:space="preserve"> package.</w:t>
+                              <w:t>Fetch Commentary in JSON format using Pycricbuzz package.</w:t>
                             </w:r>
                           </w:p>
                           <w:p/>
@@ -9045,7 +10367,7 @@
               </wp:anchor>
             </w:drawing>
           </mc:Choice>
-          <mc:Fallback xmlns:w16cid="http://schemas.microsoft.com/office/word/2016/wordml/cid" xmlns:am3d="http://schemas.microsoft.com/office/drawing/2017/model3d" xmlns:aink="http://schemas.microsoft.com/office/drawing/2016/ink" xmlns:cx8="http://schemas.microsoft.com/office/drawing/2016/5/14/chartex" xmlns:cx7="http://schemas.microsoft.com/office/drawing/2016/5/13/chartex" xmlns:cx6="http://schemas.microsoft.com/office/drawing/2016/5/12/chartex" xmlns:cx5="http://schemas.microsoft.com/office/drawing/2016/5/11/chartex" xmlns:cx4="http://schemas.microsoft.com/office/drawing/2016/5/10/chartex" xmlns:cx3="http://schemas.microsoft.com/office/drawing/2016/5/9/chartex" xmlns:cx2="http://schemas.microsoft.com/office/drawing/2015/10/21/chartex">
+          <mc:Fallback xmlns:cx2="http://schemas.microsoft.com/office/drawing/2015/10/21/chartex" xmlns:cx3="http://schemas.microsoft.com/office/drawing/2016/5/9/chartex" xmlns:cx4="http://schemas.microsoft.com/office/drawing/2016/5/10/chartex" xmlns:cx5="http://schemas.microsoft.com/office/drawing/2016/5/11/chartex" xmlns:cx6="http://schemas.microsoft.com/office/drawing/2016/5/12/chartex" xmlns:cx7="http://schemas.microsoft.com/office/drawing/2016/5/13/chartex" xmlns:cx8="http://schemas.microsoft.com/office/drawing/2016/5/14/chartex" xmlns:aink="http://schemas.microsoft.com/office/drawing/2016/ink" xmlns:am3d="http://schemas.microsoft.com/office/drawing/2017/model3d" xmlns:w16cid="http://schemas.microsoft.com/office/word/2016/wordml/cid">
             <w:pict>
               <v:shape w14:anchorId="14FCDD9E" id="Straight Arrow Connector 65" o:spid="_x0000_s1026" type="#_x0000_t32" style="position:absolute;margin-left:222.35pt;margin-top:6pt;width:0;height:44.5pt;z-index:251734016;visibility:visible;mso-wrap-style:square;mso-wrap-distance-left:9pt;mso-wrap-distance-top:0;mso-wrap-distance-right:9pt;mso-wrap-distance-bottom:0;mso-position-horizontal:absolute;mso-position-horizontal-relative:text;mso-position-vertical:absolute;mso-position-vertical-relative:text" o:gfxdata="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" strokecolor="black [3200]" strokeweight=".5pt">
                 <v:stroke endarrow="block" joinstyle="miter"/>
@@ -9208,8 +10530,6 @@
           <w:rFonts w:ascii="Times New Roman" w:hAnsi="Times New Roman" w:cs="Times New Roman"/>
         </w:rPr>
       </w:pPr>
-      <w:bookmarkStart w:id="0" w:name="_GoBack"/>
-      <w:bookmarkEnd w:id="0"/>
     </w:p>
     <w:p>
       <w:pPr>
@@ -9277,7 +10597,7 @@
               </wp:anchor>
             </w:drawing>
           </mc:Choice>
-          <mc:Fallback xmlns:w16cid="http://schemas.microsoft.com/office/word/2016/wordml/cid" xmlns:am3d="http://schemas.microsoft.com/office/drawing/2017/model3d" xmlns:aink="http://schemas.microsoft.com/office/drawing/2016/ink" xmlns:cx8="http://schemas.microsoft.com/office/drawing/2016/5/14/chartex" xmlns:cx7="http://schemas.microsoft.com/office/drawing/2016/5/13/chartex" xmlns:cx6="http://schemas.microsoft.com/office/drawing/2016/5/12/chartex" xmlns:cx5="http://schemas.microsoft.com/office/drawing/2016/5/11/chartex" xmlns:cx4="http://schemas.microsoft.com/office/drawing/2016/5/10/chartex" xmlns:cx3="http://schemas.microsoft.com/office/drawing/2016/5/9/chartex" xmlns:cx2="http://schemas.microsoft.com/office/drawing/2015/10/21/chartex">
+          <mc:Fallback xmlns:cx2="http://schemas.microsoft.com/office/drawing/2015/10/21/chartex" xmlns:cx3="http://schemas.microsoft.com/office/drawing/2016/5/9/chartex" xmlns:cx4="http://schemas.microsoft.com/office/drawing/2016/5/10/chartex" xmlns:cx5="http://schemas.microsoft.com/office/drawing/2016/5/11/chartex" xmlns:cx6="http://schemas.microsoft.com/office/drawing/2016/5/12/chartex" xmlns:cx7="http://schemas.microsoft.com/office/drawing/2016/5/13/chartex" xmlns:cx8="http://schemas.microsoft.com/office/drawing/2016/5/14/chartex" xmlns:aink="http://schemas.microsoft.com/office/drawing/2016/ink" xmlns:am3d="http://schemas.microsoft.com/office/drawing/2017/model3d" xmlns:w16cid="http://schemas.microsoft.com/office/word/2016/wordml/cid">
             <w:pict>
               <v:shape w14:anchorId="7DD88794" id="Straight Arrow Connector 66" o:spid="_x0000_s1026" type="#_x0000_t32" style="position:absolute;margin-left:226.35pt;margin-top:12.2pt;width:1.75pt;height:48.55pt;z-index:251735040;visibility:visible;mso-wrap-style:square;mso-wrap-distance-left:9pt;mso-wrap-distance-top:0;mso-wrap-distance-right:9pt;mso-wrap-distance-bottom:0;mso-position-horizontal:absolute;mso-position-horizontal-relative:text;mso-position-vertical:absolute;mso-position-vertical-relative:text" o:gfxdata="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" strokecolor="black [3200]" strokeweight=".5pt">
                 <v:stroke endarrow="block" joinstyle="miter"/>
@@ -9574,6 +10894,7 @@
           <w:sz w:val="24"/>
           <w:szCs w:val="24"/>
         </w:rPr>
+        <w:lastRenderedPageBreak/>
         <w:t xml:space="preserve">Analysis of Commentary: </w:t>
       </w:r>
       <w:proofErr w:type="spellStart"/>
@@ -9612,7 +10933,7 @@
         </w:rPr>
         <w:t xml:space="preserve">We are fetching the data from the API provided by </w:t>
       </w:r>
-      <w:hyperlink r:id="rId7" w:history="1">
+      <w:hyperlink r:id="rId20" w:history="1">
         <w:r>
           <w:rPr>
             <w:rStyle w:val="Hyperlink"/>
@@ -9666,25 +10987,7 @@
           <w:sz w:val="24"/>
           <w:szCs w:val="24"/>
         </w:rPr>
-        <w:t>Commentary data will be extracted using a python package called “</w:t>
-      </w:r>
-      <w:proofErr w:type="spellStart"/>
-      <w:r>
-        <w:rPr>
-          <w:rFonts w:ascii="Times New Roman" w:hAnsi="Times New Roman" w:cs="Times New Roman"/>
-          <w:sz w:val="24"/>
-          <w:szCs w:val="24"/>
-        </w:rPr>
-        <w:t>pycricbuzz</w:t>
-      </w:r>
-      <w:proofErr w:type="spellEnd"/>
-      <w:r>
-        <w:rPr>
-          <w:rFonts w:ascii="Times New Roman" w:hAnsi="Times New Roman" w:cs="Times New Roman"/>
-          <w:sz w:val="24"/>
-          <w:szCs w:val="24"/>
-        </w:rPr>
-        <w:t>”</w:t>
+        <w:t>Commentary data will be extracted using a python package called “pycricbuzz”</w:t>
       </w:r>
     </w:p>
     <w:p>

</xml_diff>

<commit_message>
Modified the Project Proposal_Data_Encoders.docx file
</commit_message>
<xml_diff>
--- a/Project Proposal_Data_Encoders.docx
+++ b/Project Proposal_Data_Encoders.docx
@@ -12,6 +12,8 @@
           <w:szCs w:val="36"/>
         </w:rPr>
       </w:pPr>
+      <w:bookmarkStart w:id="0" w:name="_GoBack"/>
+      <w:bookmarkEnd w:id="0"/>
       <w:r>
         <w:rPr>
           <w:rFonts w:ascii="Times New Roman" w:hAnsi="Times New Roman" w:cs="Times New Roman"/>
@@ -5152,6 +5154,8 @@
     </w:p>
     <w:p>
       <w:pPr>
+        <w:ind w:left="1080"/>
+        <w:jc w:val="center"/>
         <w:rPr>
           <w:rFonts w:ascii="Times New Roman" w:hAnsi="Times New Roman" w:cs="Times New Roman"/>
         </w:rPr>
@@ -5161,110 +5165,53 @@
           <w:rFonts w:ascii="Times New Roman" w:hAnsi="Times New Roman" w:cs="Times New Roman"/>
           <w:noProof/>
         </w:rPr>
-        <mc:AlternateContent>
-          <mc:Choice Requires="wps">
-            <w:drawing>
-              <wp:anchor distT="0" distB="0" distL="114300" distR="114300" simplePos="0" relativeHeight="251706368" behindDoc="0" locked="0" layoutInCell="1" allowOverlap="1" wp14:anchorId="1AF1B2FE" wp14:editId="5BC382D5">
-                <wp:simplePos x="0" y="0"/>
-                <wp:positionH relativeFrom="column">
-                  <wp:posOffset>1771650</wp:posOffset>
-                </wp:positionH>
-                <wp:positionV relativeFrom="paragraph">
-                  <wp:posOffset>53976</wp:posOffset>
-                </wp:positionV>
-                <wp:extent cx="1600200" cy="685800"/>
-                <wp:effectExtent l="0" t="0" r="19050" b="19050"/>
-                <wp:wrapNone/>
-                <wp:docPr id="39" name="Rectangle 39"/>
-                <wp:cNvGraphicFramePr/>
-                <a:graphic xmlns:a="http://schemas.openxmlformats.org/drawingml/2006/main">
-                  <a:graphicData uri="http://schemas.microsoft.com/office/word/2010/wordprocessingShape">
-                    <wps:wsp>
-                      <wps:cNvSpPr/>
-                      <wps:spPr>
-                        <a:xfrm>
-                          <a:off x="0" y="0"/>
-                          <a:ext cx="1600200" cy="685800"/>
-                        </a:xfrm>
-                        <a:prstGeom prst="rect">
-                          <a:avLst/>
-                        </a:prstGeom>
-                      </wps:spPr>
-                      <wps:style>
-                        <a:lnRef idx="2">
-                          <a:schemeClr val="dk1"/>
-                        </a:lnRef>
-                        <a:fillRef idx="1">
-                          <a:schemeClr val="lt1"/>
-                        </a:fillRef>
-                        <a:effectRef idx="0">
-                          <a:schemeClr val="dk1"/>
-                        </a:effectRef>
-                        <a:fontRef idx="minor">
-                          <a:schemeClr val="dk1"/>
-                        </a:fontRef>
-                      </wps:style>
-                      <wps:txbx>
-                        <w:txbxContent>
-                          <w:p>
-                            <w:pPr>
-                              <w:rPr>
-                                <w:rFonts w:ascii="Times New Roman" w:hAnsi="Times New Roman" w:cs="Times New Roman"/>
-                              </w:rPr>
-                            </w:pPr>
-                            <w:r>
-                              <w:rPr>
-                                <w:rFonts w:ascii="Times New Roman" w:hAnsi="Times New Roman" w:cs="Times New Roman"/>
-                              </w:rPr>
-                              <w:t>Fetch the data from API in JSON Format</w:t>
-                            </w:r>
-                          </w:p>
-                        </w:txbxContent>
-                      </wps:txbx>
-                      <wps:bodyPr rot="0" spcFirstLastPara="0" vertOverflow="overflow" horzOverflow="overflow" vert="horz" wrap="square" lIns="91440" tIns="45720" rIns="91440" bIns="45720" numCol="1" spcCol="0" rtlCol="0" fromWordArt="0" anchor="ctr" anchorCtr="0" forceAA="0" compatLnSpc="1">
-                        <a:prstTxWarp prst="textNoShape">
-                          <a:avLst/>
-                        </a:prstTxWarp>
-                        <a:noAutofit/>
-                      </wps:bodyPr>
-                    </wps:wsp>
-                  </a:graphicData>
-                </a:graphic>
-                <wp14:sizeRelV relativeFrom="margin">
-                  <wp14:pctHeight>0</wp14:pctHeight>
-                </wp14:sizeRelV>
-              </wp:anchor>
-            </w:drawing>
-          </mc:Choice>
-          <mc:Fallback>
-            <w:pict>
-              <v:rect w14:anchorId="1AF1B2FE" id="Rectangle 39" o:spid="_x0000_s1051" style="position:absolute;margin-left:139.5pt;margin-top:4.25pt;width:126pt;height:54pt;z-index:251706368;visibility:visible;mso-wrap-style:square;mso-height-percent:0;mso-wrap-distance-left:9pt;mso-wrap-distance-top:0;mso-wrap-distance-right:9pt;mso-wrap-distance-bottom:0;mso-position-horizontal:absolute;mso-position-horizontal-relative:text;mso-position-vertical:absolute;mso-position-vertical-relative:text;mso-height-percent:0;mso-height-relative:margin;v-text-anchor:middle" o:gfxdata="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" fillcolor="white [3201]" strokecolor="black [3200]" strokeweight="1pt">
-                <v:textbox>
-                  <w:txbxContent>
-                    <w:p>
-                      <w:pPr>
-                        <w:rPr>
-                          <w:rFonts w:ascii="Times New Roman" w:hAnsi="Times New Roman" w:cs="Times New Roman"/>
-                        </w:rPr>
-                      </w:pPr>
-                      <w:r>
-                        <w:rPr>
-                          <w:rFonts w:ascii="Times New Roman" w:hAnsi="Times New Roman" w:cs="Times New Roman"/>
-                        </w:rPr>
-                        <w:t>Fetch the data from API in JSON Format</w:t>
-                      </w:r>
-                    </w:p>
-                  </w:txbxContent>
-                </v:textbox>
-              </v:rect>
-            </w:pict>
-          </mc:Fallback>
-        </mc:AlternateContent>
+        <w:drawing>
+          <wp:inline distT="0" distB="0" distL="0" distR="0" wp14:anchorId="3F03C818" wp14:editId="5B0BDF9D">
+            <wp:extent cx="1895475" cy="6810375"/>
+            <wp:effectExtent l="0" t="0" r="9525" b="9525"/>
+            <wp:docPr id="82" name="Picture 82"/>
+            <wp:cNvGraphicFramePr>
+              <a:graphicFrameLocks xmlns:a="http://schemas.openxmlformats.org/drawingml/2006/main" noChangeAspect="1"/>
+            </wp:cNvGraphicFramePr>
+            <a:graphic xmlns:a="http://schemas.openxmlformats.org/drawingml/2006/main">
+              <a:graphicData uri="http://schemas.openxmlformats.org/drawingml/2006/picture">
+                <pic:pic xmlns:pic="http://schemas.openxmlformats.org/drawingml/2006/picture">
+                  <pic:nvPicPr>
+                    <pic:cNvPr id="82" name="sampleValue.png"/>
+                    <pic:cNvPicPr/>
+                  </pic:nvPicPr>
+                  <pic:blipFill>
+                    <a:blip r:embed="rId5">
+                      <a:extLst>
+                        <a:ext uri="{28A0092B-C50C-407E-A947-70E740481C1C}">
+                          <a14:useLocalDpi xmlns:a14="http://schemas.microsoft.com/office/drawing/2010/main" val="0"/>
+                        </a:ext>
+                      </a:extLst>
+                    </a:blip>
+                    <a:stretch>
+                      <a:fillRect/>
+                    </a:stretch>
+                  </pic:blipFill>
+                  <pic:spPr>
+                    <a:xfrm>
+                      <a:off x="0" y="0"/>
+                      <a:ext cx="1895475" cy="6810375"/>
+                    </a:xfrm>
+                    <a:prstGeom prst="rect">
+                      <a:avLst/>
+                    </a:prstGeom>
+                  </pic:spPr>
+                </pic:pic>
+              </a:graphicData>
+            </a:graphic>
+          </wp:inline>
+        </w:drawing>
       </w:r>
     </w:p>
     <w:p>
       <w:pPr>
         <w:ind w:left="1080"/>
+        <w:jc w:val="center"/>
         <w:rPr>
           <w:rFonts w:ascii="Times New Roman" w:hAnsi="Times New Roman" w:cs="Times New Roman"/>
         </w:rPr>
@@ -5273,1927 +5220,16 @@
     <w:p>
       <w:pPr>
         <w:ind w:left="1080"/>
-        <w:rPr>
-          <w:rFonts w:ascii="Times New Roman" w:hAnsi="Times New Roman" w:cs="Times New Roman"/>
-        </w:rPr>
-      </w:pPr>
-      <w:r>
-        <w:rPr>
-          <w:rFonts w:ascii="Times New Roman" w:hAnsi="Times New Roman" w:cs="Times New Roman"/>
-          <w:noProof/>
-        </w:rPr>
-        <mc:AlternateContent>
-          <mc:Choice Requires="wps">
-            <w:drawing>
-              <wp:anchor distT="0" distB="0" distL="114300" distR="114300" simplePos="0" relativeHeight="251736064" behindDoc="0" locked="0" layoutInCell="1" allowOverlap="1" wp14:anchorId="3A87FACF" wp14:editId="05016D15">
-                <wp:simplePos x="0" y="0"/>
-                <wp:positionH relativeFrom="column">
-                  <wp:posOffset>2583180</wp:posOffset>
-                </wp:positionH>
-                <wp:positionV relativeFrom="paragraph">
-                  <wp:posOffset>254635</wp:posOffset>
-                </wp:positionV>
-                <wp:extent cx="906780" cy="259080"/>
-                <wp:effectExtent l="0" t="0" r="26670" b="26670"/>
-                <wp:wrapNone/>
-                <wp:docPr id="49" name="Text Box 49"/>
-                <wp:cNvGraphicFramePr/>
-                <a:graphic xmlns:a="http://schemas.openxmlformats.org/drawingml/2006/main">
-                  <a:graphicData uri="http://schemas.microsoft.com/office/word/2010/wordprocessingShape">
-                    <wps:wsp>
-                      <wps:cNvSpPr txBox="1"/>
-                      <wps:spPr>
-                        <a:xfrm>
-                          <a:off x="0" y="0"/>
-                          <a:ext cx="906780" cy="259080"/>
-                        </a:xfrm>
-                        <a:prstGeom prst="rect">
-                          <a:avLst/>
-                        </a:prstGeom>
-                        <a:solidFill>
-                          <a:schemeClr val="lt1"/>
-                        </a:solidFill>
-                        <a:ln w="6350">
-                          <a:solidFill>
-                            <a:prstClr val="black"/>
-                          </a:solidFill>
-                        </a:ln>
-                      </wps:spPr>
-                      <wps:txbx>
-                        <w:txbxContent>
-                          <w:p>
-                            <w:pPr>
-                              <w:rPr>
-                                <w:rFonts w:ascii="Times New Roman" w:hAnsi="Times New Roman" w:cs="Times New Roman"/>
-                              </w:rPr>
-                            </w:pPr>
-                            <w:r>
-                              <w:rPr>
-                                <w:rFonts w:ascii="Times New Roman" w:hAnsi="Times New Roman" w:cs="Times New Roman"/>
-                              </w:rPr>
-                              <w:t>JSON Data</w:t>
-                            </w:r>
-                          </w:p>
-                        </w:txbxContent>
-                      </wps:txbx>
-                      <wps:bodyPr rot="0" spcFirstLastPara="0" vertOverflow="overflow" horzOverflow="overflow" vert="horz" wrap="square" lIns="91440" tIns="45720" rIns="91440" bIns="45720" numCol="1" spcCol="0" rtlCol="0" fromWordArt="0" anchor="t" anchorCtr="0" forceAA="0" compatLnSpc="1">
-                        <a:prstTxWarp prst="textNoShape">
-                          <a:avLst/>
-                        </a:prstTxWarp>
-                        <a:noAutofit/>
-                      </wps:bodyPr>
-                    </wps:wsp>
-                  </a:graphicData>
-                </a:graphic>
-                <wp14:sizeRelV relativeFrom="margin">
-                  <wp14:pctHeight>0</wp14:pctHeight>
-                </wp14:sizeRelV>
-              </wp:anchor>
-            </w:drawing>
-          </mc:Choice>
-          <mc:Fallback>
-            <w:pict>
-              <v:shapetype w14:anchorId="3A87FACF" id="_x0000_t202" coordsize="21600,21600" o:spt="202" path="m,l,21600r21600,l21600,xe">
-                <v:stroke joinstyle="miter"/>
-                <v:path gradientshapeok="t" o:connecttype="rect"/>
-              </v:shapetype>
-              <v:shape id="Text Box 49" o:spid="_x0000_s1052" type="#_x0000_t202" style="position:absolute;left:0;text-align:left;margin-left:203.4pt;margin-top:20.05pt;width:71.4pt;height:20.4pt;z-index:251736064;visibility:visible;mso-wrap-style:square;mso-height-percent:0;mso-wrap-distance-left:9pt;mso-wrap-distance-top:0;mso-wrap-distance-right:9pt;mso-wrap-distance-bottom:0;mso-position-horizontal:absolute;mso-position-horizontal-relative:text;mso-position-vertical:absolute;mso-position-vertical-relative:text;mso-height-percent:0;mso-height-relative:margin;v-text-anchor:top" o:gfxdata="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" fillcolor="white [3201]" strokeweight=".5pt">
-                <v:textbox>
-                  <w:txbxContent>
-                    <w:p>
-                      <w:pPr>
-                        <w:rPr>
-                          <w:rFonts w:ascii="Times New Roman" w:hAnsi="Times New Roman" w:cs="Times New Roman"/>
-                        </w:rPr>
-                      </w:pPr>
-                      <w:r>
-                        <w:rPr>
-                          <w:rFonts w:ascii="Times New Roman" w:hAnsi="Times New Roman" w:cs="Times New Roman"/>
-                        </w:rPr>
-                        <w:t>JSON Data</w:t>
-                      </w:r>
-                    </w:p>
-                  </w:txbxContent>
-                </v:textbox>
-              </v:shape>
-            </w:pict>
-          </mc:Fallback>
-        </mc:AlternateContent>
-      </w:r>
-      <w:r>
-        <w:rPr>
-          <w:rFonts w:ascii="Times New Roman" w:hAnsi="Times New Roman" w:cs="Times New Roman"/>
-          <w:noProof/>
-        </w:rPr>
-        <mc:AlternateContent>
-          <mc:Choice Requires="wps">
-            <w:drawing>
-              <wp:anchor distT="0" distB="0" distL="114300" distR="114300" simplePos="0" relativeHeight="251719680" behindDoc="0" locked="0" layoutInCell="1" allowOverlap="1" wp14:anchorId="74EC366C" wp14:editId="18370307">
-                <wp:simplePos x="0" y="0"/>
-                <wp:positionH relativeFrom="column">
-                  <wp:posOffset>2466975</wp:posOffset>
-                </wp:positionH>
-                <wp:positionV relativeFrom="paragraph">
-                  <wp:posOffset>187325</wp:posOffset>
-                </wp:positionV>
-                <wp:extent cx="9525" cy="409575"/>
-                <wp:effectExtent l="38100" t="0" r="66675" b="47625"/>
-                <wp:wrapNone/>
-                <wp:docPr id="53" name="Straight Arrow Connector 53"/>
-                <wp:cNvGraphicFramePr/>
-                <a:graphic xmlns:a="http://schemas.openxmlformats.org/drawingml/2006/main">
-                  <a:graphicData uri="http://schemas.microsoft.com/office/word/2010/wordprocessingShape">
-                    <wps:wsp>
-                      <wps:cNvCnPr/>
-                      <wps:spPr>
-                        <a:xfrm>
-                          <a:off x="0" y="0"/>
-                          <a:ext cx="9525" cy="409575"/>
-                        </a:xfrm>
-                        <a:prstGeom prst="straightConnector1">
-                          <a:avLst/>
-                        </a:prstGeom>
-                        <a:ln>
-                          <a:tailEnd type="triangle"/>
-                        </a:ln>
-                      </wps:spPr>
-                      <wps:style>
-                        <a:lnRef idx="1">
-                          <a:schemeClr val="dk1"/>
-                        </a:lnRef>
-                        <a:fillRef idx="0">
-                          <a:schemeClr val="dk1"/>
-                        </a:fillRef>
-                        <a:effectRef idx="0">
-                          <a:schemeClr val="dk1"/>
-                        </a:effectRef>
-                        <a:fontRef idx="minor">
-                          <a:schemeClr val="tx1"/>
-                        </a:fontRef>
-                      </wps:style>
-                      <wps:bodyPr/>
-                    </wps:wsp>
-                  </a:graphicData>
-                </a:graphic>
-              </wp:anchor>
-            </w:drawing>
-          </mc:Choice>
-          <mc:Fallback xmlns:cx2="http://schemas.microsoft.com/office/drawing/2015/10/21/chartex" xmlns:cx3="http://schemas.microsoft.com/office/drawing/2016/5/9/chartex" xmlns:cx4="http://schemas.microsoft.com/office/drawing/2016/5/10/chartex" xmlns:cx5="http://schemas.microsoft.com/office/drawing/2016/5/11/chartex" xmlns:cx6="http://schemas.microsoft.com/office/drawing/2016/5/12/chartex" xmlns:cx7="http://schemas.microsoft.com/office/drawing/2016/5/13/chartex" xmlns:cx8="http://schemas.microsoft.com/office/drawing/2016/5/14/chartex" xmlns:aink="http://schemas.microsoft.com/office/drawing/2016/ink" xmlns:am3d="http://schemas.microsoft.com/office/drawing/2017/model3d" xmlns:w16cid="http://schemas.microsoft.com/office/word/2016/wordml/cid">
-            <w:pict>
-              <v:shapetype w14:anchorId="0A5729F6" id="_x0000_t32" coordsize="21600,21600" o:spt="32" o:oned="t" path="m,l21600,21600e" filled="f">
-                <v:path arrowok="t" fillok="f" o:connecttype="none"/>
-                <o:lock v:ext="edit" shapetype="t"/>
-              </v:shapetype>
-              <v:shape id="Straight Arrow Connector 53" o:spid="_x0000_s1026" type="#_x0000_t32" style="position:absolute;margin-left:194.25pt;margin-top:14.75pt;width:.75pt;height:32.25pt;z-index:251719680;visibility:visible;mso-wrap-style:square;mso-wrap-distance-left:9pt;mso-wrap-distance-top:0;mso-wrap-distance-right:9pt;mso-wrap-distance-bottom:0;mso-position-horizontal:absolute;mso-position-horizontal-relative:text;mso-position-vertical:absolute;mso-position-vertical-relative:text" o:gfxdata="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" strokecolor="black [3200]" strokeweight=".5pt">
-                <v:stroke endarrow="block" joinstyle="miter"/>
-              </v:shape>
-            </w:pict>
-          </mc:Fallback>
-        </mc:AlternateContent>
-      </w:r>
+        <w:jc w:val="center"/>
+        <w:rPr>
+          <w:rFonts w:ascii="Times New Roman" w:hAnsi="Times New Roman" w:cs="Times New Roman"/>
+        </w:rPr>
+      </w:pPr>
     </w:p>
     <w:p>
       <w:pPr>
         <w:ind w:left="1080"/>
-        <w:rPr>
-          <w:rFonts w:ascii="Times New Roman" w:hAnsi="Times New Roman" w:cs="Times New Roman"/>
-        </w:rPr>
-      </w:pPr>
-    </w:p>
-    <w:p>
-      <w:pPr>
-        <w:ind w:left="1080"/>
-        <w:rPr>
-          <w:rFonts w:ascii="Times New Roman" w:hAnsi="Times New Roman" w:cs="Times New Roman"/>
-        </w:rPr>
-      </w:pPr>
-      <w:r>
-        <w:rPr>
-          <w:rFonts w:ascii="Times New Roman" w:hAnsi="Times New Roman" w:cs="Times New Roman"/>
-          <w:noProof/>
-        </w:rPr>
-        <mc:AlternateContent>
-          <mc:Choice Requires="wps">
-            <w:drawing>
-              <wp:anchor distT="0" distB="0" distL="114300" distR="114300" simplePos="0" relativeHeight="251708416" behindDoc="0" locked="0" layoutInCell="1" allowOverlap="1" wp14:anchorId="42AB2E5E" wp14:editId="0E6E7847">
-                <wp:simplePos x="0" y="0"/>
-                <wp:positionH relativeFrom="column">
-                  <wp:posOffset>1800225</wp:posOffset>
-                </wp:positionH>
-                <wp:positionV relativeFrom="paragraph">
-                  <wp:posOffset>9525</wp:posOffset>
-                </wp:positionV>
-                <wp:extent cx="1600200" cy="685800"/>
-                <wp:effectExtent l="0" t="0" r="19050" b="19050"/>
-                <wp:wrapNone/>
-                <wp:docPr id="44" name="Rectangle 44"/>
-                <wp:cNvGraphicFramePr/>
-                <a:graphic xmlns:a="http://schemas.openxmlformats.org/drawingml/2006/main">
-                  <a:graphicData uri="http://schemas.microsoft.com/office/word/2010/wordprocessingShape">
-                    <wps:wsp>
-                      <wps:cNvSpPr/>
-                      <wps:spPr>
-                        <a:xfrm>
-                          <a:off x="0" y="0"/>
-                          <a:ext cx="1600200" cy="685800"/>
-                        </a:xfrm>
-                        <a:prstGeom prst="rect">
-                          <a:avLst/>
-                        </a:prstGeom>
-                      </wps:spPr>
-                      <wps:style>
-                        <a:lnRef idx="2">
-                          <a:schemeClr val="dk1"/>
-                        </a:lnRef>
-                        <a:fillRef idx="1">
-                          <a:schemeClr val="lt1"/>
-                        </a:fillRef>
-                        <a:effectRef idx="0">
-                          <a:schemeClr val="dk1"/>
-                        </a:effectRef>
-                        <a:fontRef idx="minor">
-                          <a:schemeClr val="dk1"/>
-                        </a:fontRef>
-                      </wps:style>
-                      <wps:txbx>
-                        <w:txbxContent>
-                          <w:p>
-                            <w:pPr>
-                              <w:rPr>
-                                <w:rFonts w:ascii="Times New Roman" w:hAnsi="Times New Roman" w:cs="Times New Roman"/>
-                              </w:rPr>
-                            </w:pPr>
-                            <w:r>
-                              <w:rPr>
-                                <w:rFonts w:ascii="Times New Roman" w:hAnsi="Times New Roman" w:cs="Times New Roman"/>
-                              </w:rPr>
-                              <w:t xml:space="preserve">Convert JSON data to Bytes using </w:t>
-                            </w:r>
-                            <w:proofErr w:type="spellStart"/>
-                            <w:r>
-                              <w:rPr>
-                                <w:rFonts w:ascii="Times New Roman" w:hAnsi="Times New Roman" w:cs="Times New Roman"/>
-                              </w:rPr>
-                              <w:t>JSONSerializer</w:t>
-                            </w:r>
-                            <w:proofErr w:type="spellEnd"/>
-                          </w:p>
-                        </w:txbxContent>
-                      </wps:txbx>
-                      <wps:bodyPr rot="0" spcFirstLastPara="0" vertOverflow="overflow" horzOverflow="overflow" vert="horz" wrap="square" lIns="91440" tIns="45720" rIns="91440" bIns="45720" numCol="1" spcCol="0" rtlCol="0" fromWordArt="0" anchor="ctr" anchorCtr="0" forceAA="0" compatLnSpc="1">
-                        <a:prstTxWarp prst="textNoShape">
-                          <a:avLst/>
-                        </a:prstTxWarp>
-                        <a:noAutofit/>
-                      </wps:bodyPr>
-                    </wps:wsp>
-                  </a:graphicData>
-                </a:graphic>
-                <wp14:sizeRelV relativeFrom="margin">
-                  <wp14:pctHeight>0</wp14:pctHeight>
-                </wp14:sizeRelV>
-              </wp:anchor>
-            </w:drawing>
-          </mc:Choice>
-          <mc:Fallback>
-            <w:pict>
-              <v:rect w14:anchorId="42AB2E5E" id="Rectangle 44" o:spid="_x0000_s1053" style="position:absolute;left:0;text-align:left;margin-left:141.75pt;margin-top:.75pt;width:126pt;height:54pt;z-index:251708416;visibility:visible;mso-wrap-style:square;mso-height-percent:0;mso-wrap-distance-left:9pt;mso-wrap-distance-top:0;mso-wrap-distance-right:9pt;mso-wrap-distance-bottom:0;mso-position-horizontal:absolute;mso-position-horizontal-relative:text;mso-position-vertical:absolute;mso-position-vertical-relative:text;mso-height-percent:0;mso-height-relative:margin;v-text-anchor:middle" o:gfxdata="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" fillcolor="white [3201]" strokecolor="black [3200]" strokeweight="1pt">
-                <v:textbox>
-                  <w:txbxContent>
-                    <w:p>
-                      <w:pPr>
-                        <w:rPr>
-                          <w:rFonts w:ascii="Times New Roman" w:hAnsi="Times New Roman" w:cs="Times New Roman"/>
-                        </w:rPr>
-                      </w:pPr>
-                      <w:r>
-                        <w:rPr>
-                          <w:rFonts w:ascii="Times New Roman" w:hAnsi="Times New Roman" w:cs="Times New Roman"/>
-                        </w:rPr>
-                        <w:t xml:space="preserve">Convert JSON data to Bytes using </w:t>
-                      </w:r>
-                      <w:proofErr w:type="spellStart"/>
-                      <w:r>
-                        <w:rPr>
-                          <w:rFonts w:ascii="Times New Roman" w:hAnsi="Times New Roman" w:cs="Times New Roman"/>
-                        </w:rPr>
-                        <w:t>JSONSerializer</w:t>
-                      </w:r>
-                      <w:proofErr w:type="spellEnd"/>
-                    </w:p>
-                  </w:txbxContent>
-                </v:textbox>
-              </v:rect>
-            </w:pict>
-          </mc:Fallback>
-        </mc:AlternateContent>
-      </w:r>
-    </w:p>
-    <w:p>
-      <w:pPr>
-        <w:ind w:left="1080"/>
-        <w:rPr>
-          <w:rFonts w:ascii="Times New Roman" w:hAnsi="Times New Roman" w:cs="Times New Roman"/>
-        </w:rPr>
-      </w:pPr>
-    </w:p>
-    <w:p>
-      <w:pPr>
-        <w:ind w:left="1080"/>
-        <w:rPr>
-          <w:rFonts w:ascii="Times New Roman" w:hAnsi="Times New Roman" w:cs="Times New Roman"/>
-        </w:rPr>
-      </w:pPr>
-      <w:r>
-        <w:rPr>
-          <w:rFonts w:ascii="Times New Roman" w:hAnsi="Times New Roman" w:cs="Times New Roman"/>
-          <w:noProof/>
-        </w:rPr>
-        <mc:AlternateContent>
-          <mc:Choice Requires="wps">
-            <w:drawing>
-              <wp:anchor distT="0" distB="0" distL="114300" distR="114300" simplePos="0" relativeHeight="251738112" behindDoc="0" locked="0" layoutInCell="1" allowOverlap="1" wp14:anchorId="7F7BFCB4" wp14:editId="59B43D0E">
-                <wp:simplePos x="0" y="0"/>
-                <wp:positionH relativeFrom="column">
-                  <wp:posOffset>2560320</wp:posOffset>
-                </wp:positionH>
-                <wp:positionV relativeFrom="paragraph">
-                  <wp:posOffset>232410</wp:posOffset>
-                </wp:positionV>
-                <wp:extent cx="1303020" cy="259080"/>
-                <wp:effectExtent l="0" t="0" r="11430" b="26670"/>
-                <wp:wrapNone/>
-                <wp:docPr id="50" name="Text Box 50"/>
-                <wp:cNvGraphicFramePr/>
-                <a:graphic xmlns:a="http://schemas.openxmlformats.org/drawingml/2006/main">
-                  <a:graphicData uri="http://schemas.microsoft.com/office/word/2010/wordprocessingShape">
-                    <wps:wsp>
-                      <wps:cNvSpPr txBox="1"/>
-                      <wps:spPr>
-                        <a:xfrm>
-                          <a:off x="0" y="0"/>
-                          <a:ext cx="1303020" cy="259080"/>
-                        </a:xfrm>
-                        <a:prstGeom prst="rect">
-                          <a:avLst/>
-                        </a:prstGeom>
-                        <a:solidFill>
-                          <a:schemeClr val="lt1"/>
-                        </a:solidFill>
-                        <a:ln w="6350">
-                          <a:solidFill>
-                            <a:prstClr val="black"/>
-                          </a:solidFill>
-                        </a:ln>
-                      </wps:spPr>
-                      <wps:txbx>
-                        <w:txbxContent>
-                          <w:p>
-                            <w:pPr>
-                              <w:rPr>
-                                <w:rFonts w:ascii="Times New Roman" w:hAnsi="Times New Roman" w:cs="Times New Roman"/>
-                              </w:rPr>
-                            </w:pPr>
-                            <w:r>
-                              <w:rPr>
-                                <w:rFonts w:ascii="Times New Roman" w:hAnsi="Times New Roman" w:cs="Times New Roman"/>
-                              </w:rPr>
-                              <w:t>Data in Byte format</w:t>
-                            </w:r>
-                          </w:p>
-                        </w:txbxContent>
-                      </wps:txbx>
-                      <wps:bodyPr rot="0" spcFirstLastPara="0" vertOverflow="overflow" horzOverflow="overflow" vert="horz" wrap="square" lIns="91440" tIns="45720" rIns="91440" bIns="45720" numCol="1" spcCol="0" rtlCol="0" fromWordArt="0" anchor="t" anchorCtr="0" forceAA="0" compatLnSpc="1">
-                        <a:prstTxWarp prst="textNoShape">
-                          <a:avLst/>
-                        </a:prstTxWarp>
-                        <a:noAutofit/>
-                      </wps:bodyPr>
-                    </wps:wsp>
-                  </a:graphicData>
-                </a:graphic>
-                <wp14:sizeRelH relativeFrom="margin">
-                  <wp14:pctWidth>0</wp14:pctWidth>
-                </wp14:sizeRelH>
-                <wp14:sizeRelV relativeFrom="margin">
-                  <wp14:pctHeight>0</wp14:pctHeight>
-                </wp14:sizeRelV>
-              </wp:anchor>
-            </w:drawing>
-          </mc:Choice>
-          <mc:Fallback>
-            <w:pict>
-              <v:shape w14:anchorId="7F7BFCB4" id="Text Box 50" o:spid="_x0000_s1054" type="#_x0000_t202" style="position:absolute;left:0;text-align:left;margin-left:201.6pt;margin-top:18.3pt;width:102.6pt;height:20.4pt;z-index:251738112;visibility:visible;mso-wrap-style:square;mso-width-percent:0;mso-height-percent:0;mso-wrap-distance-left:9pt;mso-wrap-distance-top:0;mso-wrap-distance-right:9pt;mso-wrap-distance-bottom:0;mso-position-horizontal:absolute;mso-position-horizontal-relative:text;mso-position-vertical:absolute;mso-position-vertical-relative:text;mso-width-percent:0;mso-height-percent:0;mso-width-relative:margin;mso-height-relative:margin;v-text-anchor:top" o:gfxdata="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" fillcolor="white [3201]" strokeweight=".5pt">
-                <v:textbox>
-                  <w:txbxContent>
-                    <w:p>
-                      <w:pPr>
-                        <w:rPr>
-                          <w:rFonts w:ascii="Times New Roman" w:hAnsi="Times New Roman" w:cs="Times New Roman"/>
-                        </w:rPr>
-                      </w:pPr>
-                      <w:r>
-                        <w:rPr>
-                          <w:rFonts w:ascii="Times New Roman" w:hAnsi="Times New Roman" w:cs="Times New Roman"/>
-                        </w:rPr>
-                        <w:t>Data in Byte format</w:t>
-                      </w:r>
-                    </w:p>
-                  </w:txbxContent>
-                </v:textbox>
-              </v:shape>
-            </w:pict>
-          </mc:Fallback>
-        </mc:AlternateContent>
-      </w:r>
-      <w:r>
-        <w:rPr>
-          <w:rFonts w:ascii="Times New Roman" w:hAnsi="Times New Roman" w:cs="Times New Roman"/>
-          <w:noProof/>
-        </w:rPr>
-        <mc:AlternateContent>
-          <mc:Choice Requires="wps">
-            <w:drawing>
-              <wp:anchor distT="0" distB="0" distL="114300" distR="114300" simplePos="0" relativeHeight="251720704" behindDoc="0" locked="0" layoutInCell="1" allowOverlap="1" wp14:anchorId="564FF74A" wp14:editId="0168C70E">
-                <wp:simplePos x="0" y="0"/>
-                <wp:positionH relativeFrom="column">
-                  <wp:posOffset>2486025</wp:posOffset>
-                </wp:positionH>
-                <wp:positionV relativeFrom="paragraph">
-                  <wp:posOffset>140335</wp:posOffset>
-                </wp:positionV>
-                <wp:extent cx="0" cy="457200"/>
-                <wp:effectExtent l="76200" t="0" r="57150" b="57150"/>
-                <wp:wrapNone/>
-                <wp:docPr id="54" name="Straight Arrow Connector 54"/>
-                <wp:cNvGraphicFramePr/>
-                <a:graphic xmlns:a="http://schemas.openxmlformats.org/drawingml/2006/main">
-                  <a:graphicData uri="http://schemas.microsoft.com/office/word/2010/wordprocessingShape">
-                    <wps:wsp>
-                      <wps:cNvCnPr/>
-                      <wps:spPr>
-                        <a:xfrm>
-                          <a:off x="0" y="0"/>
-                          <a:ext cx="0" cy="457200"/>
-                        </a:xfrm>
-                        <a:prstGeom prst="straightConnector1">
-                          <a:avLst/>
-                        </a:prstGeom>
-                        <a:ln>
-                          <a:tailEnd type="triangle"/>
-                        </a:ln>
-                      </wps:spPr>
-                      <wps:style>
-                        <a:lnRef idx="1">
-                          <a:schemeClr val="dk1"/>
-                        </a:lnRef>
-                        <a:fillRef idx="0">
-                          <a:schemeClr val="dk1"/>
-                        </a:fillRef>
-                        <a:effectRef idx="0">
-                          <a:schemeClr val="dk1"/>
-                        </a:effectRef>
-                        <a:fontRef idx="minor">
-                          <a:schemeClr val="tx1"/>
-                        </a:fontRef>
-                      </wps:style>
-                      <wps:bodyPr/>
-                    </wps:wsp>
-                  </a:graphicData>
-                </a:graphic>
-              </wp:anchor>
-            </w:drawing>
-          </mc:Choice>
-          <mc:Fallback xmlns:cx2="http://schemas.microsoft.com/office/drawing/2015/10/21/chartex" xmlns:cx3="http://schemas.microsoft.com/office/drawing/2016/5/9/chartex" xmlns:cx4="http://schemas.microsoft.com/office/drawing/2016/5/10/chartex" xmlns:cx5="http://schemas.microsoft.com/office/drawing/2016/5/11/chartex" xmlns:cx6="http://schemas.microsoft.com/office/drawing/2016/5/12/chartex" xmlns:cx7="http://schemas.microsoft.com/office/drawing/2016/5/13/chartex" xmlns:cx8="http://schemas.microsoft.com/office/drawing/2016/5/14/chartex" xmlns:aink="http://schemas.microsoft.com/office/drawing/2016/ink" xmlns:am3d="http://schemas.microsoft.com/office/drawing/2017/model3d" xmlns:w16cid="http://schemas.microsoft.com/office/word/2016/wordml/cid">
-            <w:pict>
-              <v:shapetype w14:anchorId="73C1D5C8" id="_x0000_t32" coordsize="21600,21600" o:spt="32" o:oned="t" path="m,l21600,21600e" filled="f">
-                <v:path arrowok="t" fillok="f" o:connecttype="none"/>
-                <o:lock v:ext="edit" shapetype="t"/>
-              </v:shapetype>
-              <v:shape id="Straight Arrow Connector 54" o:spid="_x0000_s1026" type="#_x0000_t32" style="position:absolute;margin-left:195.75pt;margin-top:11.05pt;width:0;height:36pt;z-index:251720704;visibility:visible;mso-wrap-style:square;mso-wrap-distance-left:9pt;mso-wrap-distance-top:0;mso-wrap-distance-right:9pt;mso-wrap-distance-bottom:0;mso-position-horizontal:absolute;mso-position-horizontal-relative:text;mso-position-vertical:absolute;mso-position-vertical-relative:text" o:gfxdata="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" strokecolor="black [3200]" strokeweight=".5pt">
-                <v:stroke endarrow="block" joinstyle="miter"/>
-              </v:shape>
-            </w:pict>
-          </mc:Fallback>
-        </mc:AlternateContent>
-      </w:r>
-    </w:p>
-    <w:p>
-      <w:pPr>
-        <w:ind w:left="1080"/>
-        <w:rPr>
-          <w:rFonts w:ascii="Times New Roman" w:hAnsi="Times New Roman" w:cs="Times New Roman"/>
-        </w:rPr>
-      </w:pPr>
-      <w:r>
-        <w:rPr>
-          <w:rFonts w:ascii="Times New Roman" w:hAnsi="Times New Roman" w:cs="Times New Roman"/>
-          <w:noProof/>
-        </w:rPr>
-        <mc:AlternateContent>
-          <mc:Choice Requires="wps">
-            <w:drawing>
-              <wp:anchor distT="0" distB="0" distL="114300" distR="114300" simplePos="0" relativeHeight="251710464" behindDoc="0" locked="0" layoutInCell="1" allowOverlap="1" wp14:anchorId="602D9C70" wp14:editId="6D553078">
-                <wp:simplePos x="0" y="0"/>
-                <wp:positionH relativeFrom="column">
-                  <wp:posOffset>1714501</wp:posOffset>
-                </wp:positionH>
-                <wp:positionV relativeFrom="paragraph">
-                  <wp:posOffset>283210</wp:posOffset>
-                </wp:positionV>
-                <wp:extent cx="1943100" cy="781050"/>
-                <wp:effectExtent l="0" t="0" r="19050" b="19050"/>
-                <wp:wrapNone/>
-                <wp:docPr id="45" name="Rectangle 45"/>
-                <wp:cNvGraphicFramePr/>
-                <a:graphic xmlns:a="http://schemas.openxmlformats.org/drawingml/2006/main">
-                  <a:graphicData uri="http://schemas.microsoft.com/office/word/2010/wordprocessingShape">
-                    <wps:wsp>
-                      <wps:cNvSpPr/>
-                      <wps:spPr>
-                        <a:xfrm>
-                          <a:off x="0" y="0"/>
-                          <a:ext cx="1943100" cy="781050"/>
-                        </a:xfrm>
-                        <a:prstGeom prst="rect">
-                          <a:avLst/>
-                        </a:prstGeom>
-                      </wps:spPr>
-                      <wps:style>
-                        <a:lnRef idx="2">
-                          <a:schemeClr val="dk1"/>
-                        </a:lnRef>
-                        <a:fillRef idx="1">
-                          <a:schemeClr val="lt1"/>
-                        </a:fillRef>
-                        <a:effectRef idx="0">
-                          <a:schemeClr val="dk1"/>
-                        </a:effectRef>
-                        <a:fontRef idx="minor">
-                          <a:schemeClr val="dk1"/>
-                        </a:fontRef>
-                      </wps:style>
-                      <wps:txbx>
-                        <w:txbxContent>
-                          <w:p>
-                            <w:pPr>
-                              <w:rPr>
-                                <w:rFonts w:ascii="Times New Roman" w:hAnsi="Times New Roman" w:cs="Times New Roman"/>
-                              </w:rPr>
-                            </w:pPr>
-                            <w:r>
-                              <w:rPr>
-                                <w:rFonts w:ascii="Times New Roman" w:hAnsi="Times New Roman" w:cs="Times New Roman"/>
-                              </w:rPr>
-                              <w:t>Stream the bytes data into Kafka</w:t>
-                            </w:r>
-                          </w:p>
-                        </w:txbxContent>
-                      </wps:txbx>
-                      <wps:bodyPr rot="0" spcFirstLastPara="0" vertOverflow="overflow" horzOverflow="overflow" vert="horz" wrap="square" lIns="91440" tIns="45720" rIns="91440" bIns="45720" numCol="1" spcCol="0" rtlCol="0" fromWordArt="0" anchor="ctr" anchorCtr="0" forceAA="0" compatLnSpc="1">
-                        <a:prstTxWarp prst="textNoShape">
-                          <a:avLst/>
-                        </a:prstTxWarp>
-                        <a:noAutofit/>
-                      </wps:bodyPr>
-                    </wps:wsp>
-                  </a:graphicData>
-                </a:graphic>
-                <wp14:sizeRelH relativeFrom="margin">
-                  <wp14:pctWidth>0</wp14:pctWidth>
-                </wp14:sizeRelH>
-                <wp14:sizeRelV relativeFrom="margin">
-                  <wp14:pctHeight>0</wp14:pctHeight>
-                </wp14:sizeRelV>
-              </wp:anchor>
-            </w:drawing>
-          </mc:Choice>
-          <mc:Fallback xmlns:cx2="http://schemas.microsoft.com/office/drawing/2015/10/21/chartex" xmlns:cx3="http://schemas.microsoft.com/office/drawing/2016/5/9/chartex" xmlns:cx4="http://schemas.microsoft.com/office/drawing/2016/5/10/chartex" xmlns:cx5="http://schemas.microsoft.com/office/drawing/2016/5/11/chartex" xmlns:cx6="http://schemas.microsoft.com/office/drawing/2016/5/12/chartex" xmlns:cx7="http://schemas.microsoft.com/office/drawing/2016/5/13/chartex" xmlns:cx8="http://schemas.microsoft.com/office/drawing/2016/5/14/chartex" xmlns:aink="http://schemas.microsoft.com/office/drawing/2016/ink" xmlns:am3d="http://schemas.microsoft.com/office/drawing/2017/model3d" xmlns:w16cid="http://schemas.microsoft.com/office/word/2016/wordml/cid">
-            <w:pict>
-              <v:rect w14:anchorId="602D9C70" id="Rectangle 45" o:spid="_x0000_s1055" style="position:absolute;left:0;text-align:left;margin-left:135pt;margin-top:22.3pt;width:153pt;height:61.5pt;z-index:251710464;visibility:visible;mso-wrap-style:square;mso-width-percent:0;mso-height-percent:0;mso-wrap-distance-left:9pt;mso-wrap-distance-top:0;mso-wrap-distance-right:9pt;mso-wrap-distance-bottom:0;mso-position-horizontal:absolute;mso-position-horizontal-relative:text;mso-position-vertical:absolute;mso-position-vertical-relative:text;mso-width-percent:0;mso-height-percent:0;mso-width-relative:margin;mso-height-relative:margin;v-text-anchor:middle" o:gfxdata="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" fillcolor="white [3201]" strokecolor="black [3200]" strokeweight="1pt">
-                <v:textbox>
-                  <w:txbxContent>
-                    <w:p>
-                      <w:pPr>
-                        <w:rPr>
-                          <w:rFonts w:ascii="Times New Roman" w:hAnsi="Times New Roman" w:cs="Times New Roman"/>
-                        </w:rPr>
-                      </w:pPr>
-                      <w:r>
-                        <w:rPr>
-                          <w:rFonts w:ascii="Times New Roman" w:hAnsi="Times New Roman" w:cs="Times New Roman"/>
-                        </w:rPr>
-                        <w:t>Stream the bytes data into Kafka</w:t>
-                      </w:r>
-                    </w:p>
-                  </w:txbxContent>
-                </v:textbox>
-              </v:rect>
-            </w:pict>
-          </mc:Fallback>
-        </mc:AlternateContent>
-      </w:r>
-    </w:p>
-    <w:p>
-      <w:pPr>
-        <w:ind w:left="1080"/>
-        <w:rPr>
-          <w:rFonts w:ascii="Times New Roman" w:hAnsi="Times New Roman" w:cs="Times New Roman"/>
-        </w:rPr>
-      </w:pPr>
-    </w:p>
-    <w:p>
-      <w:pPr>
-        <w:ind w:left="1080"/>
-        <w:rPr>
-          <w:rFonts w:ascii="Times New Roman" w:hAnsi="Times New Roman" w:cs="Times New Roman"/>
-        </w:rPr>
-      </w:pPr>
-    </w:p>
-    <w:p>
-      <w:pPr>
-        <w:ind w:left="1080"/>
-        <w:rPr>
-          <w:rFonts w:ascii="Times New Roman" w:hAnsi="Times New Roman" w:cs="Times New Roman"/>
-        </w:rPr>
-      </w:pPr>
-      <w:r>
-        <w:rPr>
-          <w:rFonts w:ascii="Times New Roman" w:hAnsi="Times New Roman" w:cs="Times New Roman"/>
-          <w:noProof/>
-        </w:rPr>
-        <mc:AlternateContent>
-          <mc:Choice Requires="wps">
-            <w:drawing>
-              <wp:anchor distT="0" distB="0" distL="114300" distR="114300" simplePos="0" relativeHeight="251740160" behindDoc="0" locked="0" layoutInCell="1" allowOverlap="1" wp14:anchorId="350759AF" wp14:editId="29692B3E">
-                <wp:simplePos x="0" y="0"/>
-                <wp:positionH relativeFrom="column">
-                  <wp:posOffset>2682240</wp:posOffset>
-                </wp:positionH>
-                <wp:positionV relativeFrom="paragraph">
-                  <wp:posOffset>262255</wp:posOffset>
-                </wp:positionV>
-                <wp:extent cx="1303020" cy="259080"/>
-                <wp:effectExtent l="0" t="0" r="11430" b="26670"/>
-                <wp:wrapNone/>
-                <wp:docPr id="51" name="Text Box 51"/>
-                <wp:cNvGraphicFramePr/>
-                <a:graphic xmlns:a="http://schemas.openxmlformats.org/drawingml/2006/main">
-                  <a:graphicData uri="http://schemas.microsoft.com/office/word/2010/wordprocessingShape">
-                    <wps:wsp>
-                      <wps:cNvSpPr txBox="1"/>
-                      <wps:spPr>
-                        <a:xfrm>
-                          <a:off x="0" y="0"/>
-                          <a:ext cx="1303020" cy="259080"/>
-                        </a:xfrm>
-                        <a:prstGeom prst="rect">
-                          <a:avLst/>
-                        </a:prstGeom>
-                        <a:solidFill>
-                          <a:schemeClr val="lt1"/>
-                        </a:solidFill>
-                        <a:ln w="6350">
-                          <a:solidFill>
-                            <a:prstClr val="black"/>
-                          </a:solidFill>
-                        </a:ln>
-                      </wps:spPr>
-                      <wps:txbx>
-                        <w:txbxContent>
-                          <w:p>
-                            <w:pPr>
-                              <w:rPr>
-                                <w:rFonts w:ascii="Times New Roman" w:hAnsi="Times New Roman" w:cs="Times New Roman"/>
-                              </w:rPr>
-                            </w:pPr>
-                            <w:r>
-                              <w:rPr>
-                                <w:rFonts w:ascii="Times New Roman" w:hAnsi="Times New Roman" w:cs="Times New Roman"/>
-                              </w:rPr>
-                              <w:t>Data in Byte format</w:t>
-                            </w:r>
-                          </w:p>
-                        </w:txbxContent>
-                      </wps:txbx>
-                      <wps:bodyPr rot="0" spcFirstLastPara="0" vertOverflow="overflow" horzOverflow="overflow" vert="horz" wrap="square" lIns="91440" tIns="45720" rIns="91440" bIns="45720" numCol="1" spcCol="0" rtlCol="0" fromWordArt="0" anchor="t" anchorCtr="0" forceAA="0" compatLnSpc="1">
-                        <a:prstTxWarp prst="textNoShape">
-                          <a:avLst/>
-                        </a:prstTxWarp>
-                        <a:noAutofit/>
-                      </wps:bodyPr>
-                    </wps:wsp>
-                  </a:graphicData>
-                </a:graphic>
-                <wp14:sizeRelH relativeFrom="margin">
-                  <wp14:pctWidth>0</wp14:pctWidth>
-                </wp14:sizeRelH>
-                <wp14:sizeRelV relativeFrom="margin">
-                  <wp14:pctHeight>0</wp14:pctHeight>
-                </wp14:sizeRelV>
-              </wp:anchor>
-            </w:drawing>
-          </mc:Choice>
-          <mc:Fallback>
-            <w:pict>
-              <v:shape w14:anchorId="350759AF" id="Text Box 51" o:spid="_x0000_s1056" type="#_x0000_t202" style="position:absolute;left:0;text-align:left;margin-left:211.2pt;margin-top:20.65pt;width:102.6pt;height:20.4pt;z-index:251740160;visibility:visible;mso-wrap-style:square;mso-width-percent:0;mso-height-percent:0;mso-wrap-distance-left:9pt;mso-wrap-distance-top:0;mso-wrap-distance-right:9pt;mso-wrap-distance-bottom:0;mso-position-horizontal:absolute;mso-position-horizontal-relative:text;mso-position-vertical:absolute;mso-position-vertical-relative:text;mso-width-percent:0;mso-height-percent:0;mso-width-relative:margin;mso-height-relative:margin;v-text-anchor:top" o:gfxdata="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" fillcolor="white [3201]" strokeweight=".5pt">
-                <v:textbox>
-                  <w:txbxContent>
-                    <w:p>
-                      <w:pPr>
-                        <w:rPr>
-                          <w:rFonts w:ascii="Times New Roman" w:hAnsi="Times New Roman" w:cs="Times New Roman"/>
-                        </w:rPr>
-                      </w:pPr>
-                      <w:r>
-                        <w:rPr>
-                          <w:rFonts w:ascii="Times New Roman" w:hAnsi="Times New Roman" w:cs="Times New Roman"/>
-                        </w:rPr>
-                        <w:t>Data in Byte format</w:t>
-                      </w:r>
-                    </w:p>
-                  </w:txbxContent>
-                </v:textbox>
-              </v:shape>
-            </w:pict>
-          </mc:Fallback>
-        </mc:AlternateContent>
-      </w:r>
-      <w:r>
-        <w:rPr>
-          <w:rFonts w:ascii="Times New Roman" w:hAnsi="Times New Roman" w:cs="Times New Roman"/>
-          <w:noProof/>
-        </w:rPr>
-        <mc:AlternateContent>
-          <mc:Choice Requires="wps">
-            <w:drawing>
-              <wp:anchor distT="0" distB="0" distL="114300" distR="114300" simplePos="0" relativeHeight="251721728" behindDoc="0" locked="0" layoutInCell="1" allowOverlap="1" wp14:anchorId="4A756F22" wp14:editId="375CDCA5">
-                <wp:simplePos x="0" y="0"/>
-                <wp:positionH relativeFrom="column">
-                  <wp:posOffset>2552700</wp:posOffset>
-                </wp:positionH>
-                <wp:positionV relativeFrom="paragraph">
-                  <wp:posOffset>207645</wp:posOffset>
-                </wp:positionV>
-                <wp:extent cx="19050" cy="381000"/>
-                <wp:effectExtent l="57150" t="0" r="95250" b="57150"/>
-                <wp:wrapNone/>
-                <wp:docPr id="55" name="Straight Arrow Connector 55"/>
-                <wp:cNvGraphicFramePr/>
-                <a:graphic xmlns:a="http://schemas.openxmlformats.org/drawingml/2006/main">
-                  <a:graphicData uri="http://schemas.microsoft.com/office/word/2010/wordprocessingShape">
-                    <wps:wsp>
-                      <wps:cNvCnPr/>
-                      <wps:spPr>
-                        <a:xfrm>
-                          <a:off x="0" y="0"/>
-                          <a:ext cx="19050" cy="381000"/>
-                        </a:xfrm>
-                        <a:prstGeom prst="straightConnector1">
-                          <a:avLst/>
-                        </a:prstGeom>
-                        <a:ln>
-                          <a:tailEnd type="triangle"/>
-                        </a:ln>
-                      </wps:spPr>
-                      <wps:style>
-                        <a:lnRef idx="1">
-                          <a:schemeClr val="dk1"/>
-                        </a:lnRef>
-                        <a:fillRef idx="0">
-                          <a:schemeClr val="dk1"/>
-                        </a:fillRef>
-                        <a:effectRef idx="0">
-                          <a:schemeClr val="dk1"/>
-                        </a:effectRef>
-                        <a:fontRef idx="minor">
-                          <a:schemeClr val="tx1"/>
-                        </a:fontRef>
-                      </wps:style>
-                      <wps:bodyPr/>
-                    </wps:wsp>
-                  </a:graphicData>
-                </a:graphic>
-              </wp:anchor>
-            </w:drawing>
-          </mc:Choice>
-          <mc:Fallback xmlns:cx2="http://schemas.microsoft.com/office/drawing/2015/10/21/chartex" xmlns:cx3="http://schemas.microsoft.com/office/drawing/2016/5/9/chartex" xmlns:cx4="http://schemas.microsoft.com/office/drawing/2016/5/10/chartex" xmlns:cx5="http://schemas.microsoft.com/office/drawing/2016/5/11/chartex" xmlns:cx6="http://schemas.microsoft.com/office/drawing/2016/5/12/chartex" xmlns:cx7="http://schemas.microsoft.com/office/drawing/2016/5/13/chartex" xmlns:cx8="http://schemas.microsoft.com/office/drawing/2016/5/14/chartex" xmlns:aink="http://schemas.microsoft.com/office/drawing/2016/ink" xmlns:am3d="http://schemas.microsoft.com/office/drawing/2017/model3d" xmlns:w16cid="http://schemas.microsoft.com/office/word/2016/wordml/cid">
-            <w:pict>
-              <v:shape w14:anchorId="7C1C2775" id="Straight Arrow Connector 55" o:spid="_x0000_s1026" type="#_x0000_t32" style="position:absolute;margin-left:201pt;margin-top:16.35pt;width:1.5pt;height:30pt;z-index:251721728;visibility:visible;mso-wrap-style:square;mso-wrap-distance-left:9pt;mso-wrap-distance-top:0;mso-wrap-distance-right:9pt;mso-wrap-distance-bottom:0;mso-position-horizontal:absolute;mso-position-horizontal-relative:text;mso-position-vertical:absolute;mso-position-vertical-relative:text" o:gfxdata="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" strokecolor="black [3200]" strokeweight=".5pt">
-                <v:stroke endarrow="block" joinstyle="miter"/>
-              </v:shape>
-            </w:pict>
-          </mc:Fallback>
-        </mc:AlternateContent>
-      </w:r>
-    </w:p>
-    <w:p>
-      <w:pPr>
-        <w:ind w:left="1080"/>
-        <w:rPr>
-          <w:rFonts w:ascii="Times New Roman" w:hAnsi="Times New Roman" w:cs="Times New Roman"/>
-        </w:rPr>
-      </w:pPr>
-    </w:p>
-    <w:p>
-      <w:pPr>
-        <w:ind w:left="1080"/>
-        <w:rPr>
-          <w:rFonts w:ascii="Times New Roman" w:hAnsi="Times New Roman" w:cs="Times New Roman"/>
-        </w:rPr>
-      </w:pPr>
-      <w:r>
-        <w:rPr>
-          <w:rFonts w:ascii="Times New Roman" w:hAnsi="Times New Roman" w:cs="Times New Roman"/>
-          <w:noProof/>
-        </w:rPr>
-        <mc:AlternateContent>
-          <mc:Choice Requires="wps">
-            <w:drawing>
-              <wp:anchor distT="0" distB="0" distL="114300" distR="114300" simplePos="0" relativeHeight="251712512" behindDoc="0" locked="0" layoutInCell="1" allowOverlap="1" wp14:anchorId="41174F2E" wp14:editId="691C418E">
-                <wp:simplePos x="0" y="0"/>
-                <wp:positionH relativeFrom="column">
-                  <wp:posOffset>1828800</wp:posOffset>
-                </wp:positionH>
-                <wp:positionV relativeFrom="paragraph">
-                  <wp:posOffset>8890</wp:posOffset>
-                </wp:positionV>
-                <wp:extent cx="1600200" cy="685800"/>
-                <wp:effectExtent l="0" t="0" r="19050" b="19050"/>
-                <wp:wrapNone/>
-                <wp:docPr id="46" name="Rectangle 46"/>
-                <wp:cNvGraphicFramePr/>
-                <a:graphic xmlns:a="http://schemas.openxmlformats.org/drawingml/2006/main">
-                  <a:graphicData uri="http://schemas.microsoft.com/office/word/2010/wordprocessingShape">
-                    <wps:wsp>
-                      <wps:cNvSpPr/>
-                      <wps:spPr>
-                        <a:xfrm>
-                          <a:off x="0" y="0"/>
-                          <a:ext cx="1600200" cy="685800"/>
-                        </a:xfrm>
-                        <a:prstGeom prst="rect">
-                          <a:avLst/>
-                        </a:prstGeom>
-                      </wps:spPr>
-                      <wps:style>
-                        <a:lnRef idx="2">
-                          <a:schemeClr val="dk1"/>
-                        </a:lnRef>
-                        <a:fillRef idx="1">
-                          <a:schemeClr val="lt1"/>
-                        </a:fillRef>
-                        <a:effectRef idx="0">
-                          <a:schemeClr val="dk1"/>
-                        </a:effectRef>
-                        <a:fontRef idx="minor">
-                          <a:schemeClr val="dk1"/>
-                        </a:fontRef>
-                      </wps:style>
-                      <wps:txbx>
-                        <w:txbxContent>
-                          <w:p>
-                            <w:pPr>
-                              <w:rPr>
-                                <w:rFonts w:ascii="Times New Roman" w:hAnsi="Times New Roman" w:cs="Times New Roman"/>
-                              </w:rPr>
-                            </w:pPr>
-                            <w:r>
-                              <w:rPr>
-                                <w:rFonts w:ascii="Times New Roman" w:hAnsi="Times New Roman" w:cs="Times New Roman"/>
-                              </w:rPr>
-                              <w:t xml:space="preserve">Convert Byte format data into JSON using </w:t>
-                            </w:r>
-                            <w:proofErr w:type="spellStart"/>
-                            <w:r>
-                              <w:rPr>
-                                <w:rFonts w:ascii="Times New Roman" w:hAnsi="Times New Roman" w:cs="Times New Roman"/>
-                              </w:rPr>
-                              <w:t>JSONDeserializer</w:t>
-                            </w:r>
-                            <w:proofErr w:type="spellEnd"/>
-                          </w:p>
-                          <w:p/>
-                        </w:txbxContent>
-                      </wps:txbx>
-                      <wps:bodyPr rot="0" spcFirstLastPara="0" vertOverflow="overflow" horzOverflow="overflow" vert="horz" wrap="square" lIns="91440" tIns="45720" rIns="91440" bIns="45720" numCol="1" spcCol="0" rtlCol="0" fromWordArt="0" anchor="ctr" anchorCtr="0" forceAA="0" compatLnSpc="1">
-                        <a:prstTxWarp prst="textNoShape">
-                          <a:avLst/>
-                        </a:prstTxWarp>
-                        <a:noAutofit/>
-                      </wps:bodyPr>
-                    </wps:wsp>
-                  </a:graphicData>
-                </a:graphic>
-                <wp14:sizeRelV relativeFrom="margin">
-                  <wp14:pctHeight>0</wp14:pctHeight>
-                </wp14:sizeRelV>
-              </wp:anchor>
-            </w:drawing>
-          </mc:Choice>
-          <mc:Fallback xmlns:cx2="http://schemas.microsoft.com/office/drawing/2015/10/21/chartex" xmlns:cx3="http://schemas.microsoft.com/office/drawing/2016/5/9/chartex" xmlns:cx4="http://schemas.microsoft.com/office/drawing/2016/5/10/chartex" xmlns:cx5="http://schemas.microsoft.com/office/drawing/2016/5/11/chartex" xmlns:cx6="http://schemas.microsoft.com/office/drawing/2016/5/12/chartex" xmlns:cx7="http://schemas.microsoft.com/office/drawing/2016/5/13/chartex" xmlns:cx8="http://schemas.microsoft.com/office/drawing/2016/5/14/chartex" xmlns:aink="http://schemas.microsoft.com/office/drawing/2016/ink" xmlns:am3d="http://schemas.microsoft.com/office/drawing/2017/model3d" xmlns:w16cid="http://schemas.microsoft.com/office/word/2016/wordml/cid">
-            <w:pict>
-              <v:rect w14:anchorId="41174F2E" id="Rectangle 46" o:spid="_x0000_s1057" style="position:absolute;left:0;text-align:left;margin-left:2in;margin-top:.7pt;width:126pt;height:54pt;z-index:251712512;visibility:visible;mso-wrap-style:square;mso-height-percent:0;mso-wrap-distance-left:9pt;mso-wrap-distance-top:0;mso-wrap-distance-right:9pt;mso-wrap-distance-bottom:0;mso-position-horizontal:absolute;mso-position-horizontal-relative:text;mso-position-vertical:absolute;mso-position-vertical-relative:text;mso-height-percent:0;mso-height-relative:margin;v-text-anchor:middle" o:gfxdata="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" fillcolor="white [3201]" strokecolor="black [3200]" strokeweight="1pt">
-                <v:textbox>
-                  <w:txbxContent>
-                    <w:p>
-                      <w:pPr>
-                        <w:rPr>
-                          <w:rFonts w:ascii="Times New Roman" w:hAnsi="Times New Roman" w:cs="Times New Roman"/>
-                        </w:rPr>
-                      </w:pPr>
-                      <w:r>
-                        <w:rPr>
-                          <w:rFonts w:ascii="Times New Roman" w:hAnsi="Times New Roman" w:cs="Times New Roman"/>
-                        </w:rPr>
-                        <w:t>Convert Byte format data into JSON using JSONDeserializer</w:t>
-                      </w:r>
-                    </w:p>
-                    <w:p/>
-                  </w:txbxContent>
-                </v:textbox>
-              </v:rect>
-            </w:pict>
-          </mc:Fallback>
-        </mc:AlternateContent>
-      </w:r>
-    </w:p>
-    <w:p>
-      <w:pPr>
-        <w:ind w:left="1080"/>
-        <w:rPr>
-          <w:rFonts w:ascii="Times New Roman" w:hAnsi="Times New Roman" w:cs="Times New Roman"/>
-        </w:rPr>
-      </w:pPr>
-    </w:p>
-    <w:p>
-      <w:pPr>
-        <w:ind w:left="1080"/>
-        <w:rPr>
-          <w:rFonts w:ascii="Times New Roman" w:hAnsi="Times New Roman" w:cs="Times New Roman"/>
-        </w:rPr>
-      </w:pPr>
-      <w:r>
-        <w:rPr>
-          <w:rFonts w:ascii="Times New Roman" w:hAnsi="Times New Roman" w:cs="Times New Roman"/>
-          <w:noProof/>
-        </w:rPr>
-        <mc:AlternateContent>
-          <mc:Choice Requires="wps">
-            <w:drawing>
-              <wp:anchor distT="0" distB="0" distL="114300" distR="114300" simplePos="0" relativeHeight="251742208" behindDoc="0" locked="0" layoutInCell="1" allowOverlap="1" wp14:anchorId="5F3BF537" wp14:editId="2299D3FE">
-                <wp:simplePos x="0" y="0"/>
-                <wp:positionH relativeFrom="column">
-                  <wp:posOffset>2682240</wp:posOffset>
-                </wp:positionH>
-                <wp:positionV relativeFrom="paragraph">
-                  <wp:posOffset>209550</wp:posOffset>
-                </wp:positionV>
-                <wp:extent cx="906780" cy="259080"/>
-                <wp:effectExtent l="0" t="0" r="26670" b="26670"/>
-                <wp:wrapNone/>
-                <wp:docPr id="61" name="Text Box 61"/>
-                <wp:cNvGraphicFramePr/>
-                <a:graphic xmlns:a="http://schemas.openxmlformats.org/drawingml/2006/main">
-                  <a:graphicData uri="http://schemas.microsoft.com/office/word/2010/wordprocessingShape">
-                    <wps:wsp>
-                      <wps:cNvSpPr txBox="1"/>
-                      <wps:spPr>
-                        <a:xfrm>
-                          <a:off x="0" y="0"/>
-                          <a:ext cx="906780" cy="259080"/>
-                        </a:xfrm>
-                        <a:prstGeom prst="rect">
-                          <a:avLst/>
-                        </a:prstGeom>
-                        <a:solidFill>
-                          <a:schemeClr val="lt1"/>
-                        </a:solidFill>
-                        <a:ln w="6350">
-                          <a:solidFill>
-                            <a:prstClr val="black"/>
-                          </a:solidFill>
-                        </a:ln>
-                      </wps:spPr>
-                      <wps:txbx>
-                        <w:txbxContent>
-                          <w:p>
-                            <w:pPr>
-                              <w:rPr>
-                                <w:rFonts w:ascii="Times New Roman" w:hAnsi="Times New Roman" w:cs="Times New Roman"/>
-                              </w:rPr>
-                            </w:pPr>
-                            <w:r>
-                              <w:rPr>
-                                <w:rFonts w:ascii="Times New Roman" w:hAnsi="Times New Roman" w:cs="Times New Roman"/>
-                              </w:rPr>
-                              <w:t>JSON Data</w:t>
-                            </w:r>
-                          </w:p>
-                        </w:txbxContent>
-                      </wps:txbx>
-                      <wps:bodyPr rot="0" spcFirstLastPara="0" vertOverflow="overflow" horzOverflow="overflow" vert="horz" wrap="square" lIns="91440" tIns="45720" rIns="91440" bIns="45720" numCol="1" spcCol="0" rtlCol="0" fromWordArt="0" anchor="t" anchorCtr="0" forceAA="0" compatLnSpc="1">
-                        <a:prstTxWarp prst="textNoShape">
-                          <a:avLst/>
-                        </a:prstTxWarp>
-                        <a:noAutofit/>
-                      </wps:bodyPr>
-                    </wps:wsp>
-                  </a:graphicData>
-                </a:graphic>
-                <wp14:sizeRelV relativeFrom="margin">
-                  <wp14:pctHeight>0</wp14:pctHeight>
-                </wp14:sizeRelV>
-              </wp:anchor>
-            </w:drawing>
-          </mc:Choice>
-          <mc:Fallback>
-            <w:pict>
-              <v:shape w14:anchorId="5F3BF537" id="Text Box 61" o:spid="_x0000_s1058" type="#_x0000_t202" style="position:absolute;left:0;text-align:left;margin-left:211.2pt;margin-top:16.5pt;width:71.4pt;height:20.4pt;z-index:251742208;visibility:visible;mso-wrap-style:square;mso-height-percent:0;mso-wrap-distance-left:9pt;mso-wrap-distance-top:0;mso-wrap-distance-right:9pt;mso-wrap-distance-bottom:0;mso-position-horizontal:absolute;mso-position-horizontal-relative:text;mso-position-vertical:absolute;mso-position-vertical-relative:text;mso-height-percent:0;mso-height-relative:margin;v-text-anchor:top" o:gfxdata="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" fillcolor="white [3201]" strokeweight=".5pt">
-                <v:textbox>
-                  <w:txbxContent>
-                    <w:p>
-                      <w:pPr>
-                        <w:rPr>
-                          <w:rFonts w:ascii="Times New Roman" w:hAnsi="Times New Roman" w:cs="Times New Roman"/>
-                        </w:rPr>
-                      </w:pPr>
-                      <w:r>
-                        <w:rPr>
-                          <w:rFonts w:ascii="Times New Roman" w:hAnsi="Times New Roman" w:cs="Times New Roman"/>
-                        </w:rPr>
-                        <w:t>JSON Data</w:t>
-                      </w:r>
-                    </w:p>
-                  </w:txbxContent>
-                </v:textbox>
-              </v:shape>
-            </w:pict>
-          </mc:Fallback>
-        </mc:AlternateContent>
-      </w:r>
-      <w:r>
-        <w:rPr>
-          <w:rFonts w:ascii="Times New Roman" w:hAnsi="Times New Roman" w:cs="Times New Roman"/>
-          <w:noProof/>
-        </w:rPr>
-        <mc:AlternateContent>
-          <mc:Choice Requires="wps">
-            <w:drawing>
-              <wp:anchor distT="0" distB="0" distL="114300" distR="114300" simplePos="0" relativeHeight="251722752" behindDoc="0" locked="0" layoutInCell="1" allowOverlap="1" wp14:anchorId="7BF87188" wp14:editId="3D6718D1">
-                <wp:simplePos x="0" y="0"/>
-                <wp:positionH relativeFrom="column">
-                  <wp:posOffset>2562225</wp:posOffset>
-                </wp:positionH>
-                <wp:positionV relativeFrom="paragraph">
-                  <wp:posOffset>122555</wp:posOffset>
-                </wp:positionV>
-                <wp:extent cx="0" cy="457200"/>
-                <wp:effectExtent l="76200" t="0" r="57150" b="57150"/>
-                <wp:wrapNone/>
-                <wp:docPr id="56" name="Straight Arrow Connector 56"/>
-                <wp:cNvGraphicFramePr/>
-                <a:graphic xmlns:a="http://schemas.openxmlformats.org/drawingml/2006/main">
-                  <a:graphicData uri="http://schemas.microsoft.com/office/word/2010/wordprocessingShape">
-                    <wps:wsp>
-                      <wps:cNvCnPr/>
-                      <wps:spPr>
-                        <a:xfrm>
-                          <a:off x="0" y="0"/>
-                          <a:ext cx="0" cy="457200"/>
-                        </a:xfrm>
-                        <a:prstGeom prst="straightConnector1">
-                          <a:avLst/>
-                        </a:prstGeom>
-                        <a:ln>
-                          <a:tailEnd type="triangle"/>
-                        </a:ln>
-                      </wps:spPr>
-                      <wps:style>
-                        <a:lnRef idx="1">
-                          <a:schemeClr val="dk1"/>
-                        </a:lnRef>
-                        <a:fillRef idx="0">
-                          <a:schemeClr val="dk1"/>
-                        </a:fillRef>
-                        <a:effectRef idx="0">
-                          <a:schemeClr val="dk1"/>
-                        </a:effectRef>
-                        <a:fontRef idx="minor">
-                          <a:schemeClr val="tx1"/>
-                        </a:fontRef>
-                      </wps:style>
-                      <wps:bodyPr/>
-                    </wps:wsp>
-                  </a:graphicData>
-                </a:graphic>
-                <wp14:sizeRelH relativeFrom="margin">
-                  <wp14:pctWidth>0</wp14:pctWidth>
-                </wp14:sizeRelH>
-                <wp14:sizeRelV relativeFrom="margin">
-                  <wp14:pctHeight>0</wp14:pctHeight>
-                </wp14:sizeRelV>
-              </wp:anchor>
-            </w:drawing>
-          </mc:Choice>
-          <mc:Fallback>
-            <w:pict>
-              <v:shapetype w14:anchorId="14CAE1AB" id="_x0000_t32" coordsize="21600,21600" o:spt="32" o:oned="t" path="m,l21600,21600e" filled="f">
-                <v:path arrowok="t" fillok="f" o:connecttype="none"/>
-                <o:lock v:ext="edit" shapetype="t"/>
-              </v:shapetype>
-              <v:shape id="Straight Arrow Connector 56" o:spid="_x0000_s1026" type="#_x0000_t32" style="position:absolute;margin-left:201.75pt;margin-top:9.65pt;width:0;height:36pt;z-index:251722752;visibility:visible;mso-wrap-style:square;mso-width-percent:0;mso-height-percent:0;mso-wrap-distance-left:9pt;mso-wrap-distance-top:0;mso-wrap-distance-right:9pt;mso-wrap-distance-bottom:0;mso-position-horizontal:absolute;mso-position-horizontal-relative:text;mso-position-vertical:absolute;mso-position-vertical-relative:text;mso-width-percent:0;mso-height-percent:0;mso-width-relative:margin;mso-height-relative:margin" o:gfxdata="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" strokecolor="black [3200]" strokeweight=".5pt">
-                <v:stroke endarrow="block" joinstyle="miter"/>
-              </v:shape>
-            </w:pict>
-          </mc:Fallback>
-        </mc:AlternateContent>
-      </w:r>
-    </w:p>
-    <w:p>
-      <w:pPr>
-        <w:ind w:left="1080"/>
-        <w:rPr>
-          <w:rFonts w:ascii="Times New Roman" w:hAnsi="Times New Roman" w:cs="Times New Roman"/>
-        </w:rPr>
-      </w:pPr>
-    </w:p>
-    <w:p>
-      <w:pPr>
-        <w:ind w:left="1080"/>
-        <w:rPr>
-          <w:rFonts w:ascii="Times New Roman" w:hAnsi="Times New Roman" w:cs="Times New Roman"/>
-        </w:rPr>
-      </w:pPr>
-      <w:r>
-        <w:rPr>
-          <w:rFonts w:ascii="Times New Roman" w:hAnsi="Times New Roman" w:cs="Times New Roman"/>
-          <w:noProof/>
-        </w:rPr>
-        <mc:AlternateContent>
-          <mc:Choice Requires="wps">
-            <w:drawing>
-              <wp:anchor distT="0" distB="0" distL="114300" distR="114300" simplePos="0" relativeHeight="251714560" behindDoc="0" locked="0" layoutInCell="1" allowOverlap="1" wp14:anchorId="64FDE065" wp14:editId="2157ECB2">
-                <wp:simplePos x="0" y="0"/>
-                <wp:positionH relativeFrom="column">
-                  <wp:posOffset>1885950</wp:posOffset>
-                </wp:positionH>
-                <wp:positionV relativeFrom="paragraph">
-                  <wp:posOffset>5715</wp:posOffset>
-                </wp:positionV>
-                <wp:extent cx="1600200" cy="447675"/>
-                <wp:effectExtent l="0" t="0" r="19050" b="28575"/>
-                <wp:wrapNone/>
-                <wp:docPr id="47" name="Rectangle 47"/>
-                <wp:cNvGraphicFramePr/>
-                <a:graphic xmlns:a="http://schemas.openxmlformats.org/drawingml/2006/main">
-                  <a:graphicData uri="http://schemas.microsoft.com/office/word/2010/wordprocessingShape">
-                    <wps:wsp>
-                      <wps:cNvSpPr/>
-                      <wps:spPr>
-                        <a:xfrm>
-                          <a:off x="0" y="0"/>
-                          <a:ext cx="1600200" cy="447675"/>
-                        </a:xfrm>
-                        <a:prstGeom prst="rect">
-                          <a:avLst/>
-                        </a:prstGeom>
-                      </wps:spPr>
-                      <wps:style>
-                        <a:lnRef idx="2">
-                          <a:schemeClr val="dk1"/>
-                        </a:lnRef>
-                        <a:fillRef idx="1">
-                          <a:schemeClr val="lt1"/>
-                        </a:fillRef>
-                        <a:effectRef idx="0">
-                          <a:schemeClr val="dk1"/>
-                        </a:effectRef>
-                        <a:fontRef idx="minor">
-                          <a:schemeClr val="dk1"/>
-                        </a:fontRef>
-                      </wps:style>
-                      <wps:txbx>
-                        <w:txbxContent>
-                          <w:p>
-                            <w:pPr>
-                              <w:rPr>
-                                <w:rFonts w:ascii="Times New Roman" w:hAnsi="Times New Roman" w:cs="Times New Roman"/>
-                              </w:rPr>
-                            </w:pPr>
-                            <w:r>
-                              <w:rPr>
-                                <w:rFonts w:ascii="Times New Roman" w:hAnsi="Times New Roman" w:cs="Times New Roman"/>
-                              </w:rPr>
-                              <w:t xml:space="preserve">Consuming </w:t>
-                            </w:r>
-                            <w:r>
-                              <w:rPr>
-                                <w:rFonts w:ascii="Times New Roman" w:hAnsi="Times New Roman" w:cs="Times New Roman"/>
-                              </w:rPr>
-                              <w:t>JSON</w:t>
-                            </w:r>
-                            <w:r>
-                              <w:rPr>
-                                <w:rFonts w:ascii="Times New Roman" w:hAnsi="Times New Roman" w:cs="Times New Roman"/>
-                              </w:rPr>
-                              <w:t xml:space="preserve"> </w:t>
-                            </w:r>
-                            <w:r>
-                              <w:rPr>
-                                <w:rFonts w:ascii="Times New Roman" w:hAnsi="Times New Roman" w:cs="Times New Roman"/>
-                              </w:rPr>
-                              <w:t xml:space="preserve">Data </w:t>
-                            </w:r>
-                            <w:r>
-                              <w:rPr>
-                                <w:rFonts w:ascii="Times New Roman" w:hAnsi="Times New Roman" w:cs="Times New Roman"/>
-                              </w:rPr>
-                              <w:t>into MongoDB</w:t>
-                            </w:r>
-                          </w:p>
-                        </w:txbxContent>
-                      </wps:txbx>
-                      <wps:bodyPr rot="0" spcFirstLastPara="0" vertOverflow="overflow" horzOverflow="overflow" vert="horz" wrap="square" lIns="91440" tIns="45720" rIns="91440" bIns="45720" numCol="1" spcCol="0" rtlCol="0" fromWordArt="0" anchor="ctr" anchorCtr="0" forceAA="0" compatLnSpc="1">
-                        <a:prstTxWarp prst="textNoShape">
-                          <a:avLst/>
-                        </a:prstTxWarp>
-                        <a:noAutofit/>
-                      </wps:bodyPr>
-                    </wps:wsp>
-                  </a:graphicData>
-                </a:graphic>
-                <wp14:sizeRelV relativeFrom="margin">
-                  <wp14:pctHeight>0</wp14:pctHeight>
-                </wp14:sizeRelV>
-              </wp:anchor>
-            </w:drawing>
-          </mc:Choice>
-          <mc:Fallback>
-            <w:pict>
-              <v:rect w14:anchorId="64FDE065" id="Rectangle 47" o:spid="_x0000_s1059" style="position:absolute;left:0;text-align:left;margin-left:148.5pt;margin-top:.45pt;width:126pt;height:35.25pt;z-index:251714560;visibility:visible;mso-wrap-style:square;mso-height-percent:0;mso-wrap-distance-left:9pt;mso-wrap-distance-top:0;mso-wrap-distance-right:9pt;mso-wrap-distance-bottom:0;mso-position-horizontal:absolute;mso-position-horizontal-relative:text;mso-position-vertical:absolute;mso-position-vertical-relative:text;mso-height-percent:0;mso-height-relative:margin;v-text-anchor:middle" o:gfxdata="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" fillcolor="white [3201]" strokecolor="black [3200]" strokeweight="1pt">
-                <v:textbox>
-                  <w:txbxContent>
-                    <w:p>
-                      <w:pPr>
-                        <w:rPr>
-                          <w:rFonts w:ascii="Times New Roman" w:hAnsi="Times New Roman" w:cs="Times New Roman"/>
-                        </w:rPr>
-                      </w:pPr>
-                      <w:r>
-                        <w:rPr>
-                          <w:rFonts w:ascii="Times New Roman" w:hAnsi="Times New Roman" w:cs="Times New Roman"/>
-                        </w:rPr>
-                        <w:t xml:space="preserve">Consuming </w:t>
-                      </w:r>
-                      <w:r>
-                        <w:rPr>
-                          <w:rFonts w:ascii="Times New Roman" w:hAnsi="Times New Roman" w:cs="Times New Roman"/>
-                        </w:rPr>
-                        <w:t>JSON</w:t>
-                      </w:r>
-                      <w:r>
-                        <w:rPr>
-                          <w:rFonts w:ascii="Times New Roman" w:hAnsi="Times New Roman" w:cs="Times New Roman"/>
-                        </w:rPr>
-                        <w:t xml:space="preserve"> </w:t>
-                      </w:r>
-                      <w:r>
-                        <w:rPr>
-                          <w:rFonts w:ascii="Times New Roman" w:hAnsi="Times New Roman" w:cs="Times New Roman"/>
-                        </w:rPr>
-                        <w:t xml:space="preserve">Data </w:t>
-                      </w:r>
-                      <w:r>
-                        <w:rPr>
-                          <w:rFonts w:ascii="Times New Roman" w:hAnsi="Times New Roman" w:cs="Times New Roman"/>
-                        </w:rPr>
-                        <w:t>into MongoDB</w:t>
-                      </w:r>
-                    </w:p>
-                  </w:txbxContent>
-                </v:textbox>
-              </v:rect>
-            </w:pict>
-          </mc:Fallback>
-        </mc:AlternateContent>
-      </w:r>
-    </w:p>
-    <w:p>
-      <w:pPr>
-        <w:ind w:left="1080"/>
-        <w:rPr>
-          <w:rFonts w:ascii="Times New Roman" w:hAnsi="Times New Roman" w:cs="Times New Roman"/>
-        </w:rPr>
-      </w:pPr>
-      <w:r>
-        <w:rPr>
-          <w:rFonts w:ascii="Times New Roman" w:hAnsi="Times New Roman" w:cs="Times New Roman"/>
-          <w:noProof/>
-        </w:rPr>
-        <mc:AlternateContent>
-          <mc:Choice Requires="wps">
-            <w:drawing>
-              <wp:anchor distT="0" distB="0" distL="114300" distR="114300" simplePos="0" relativeHeight="251723776" behindDoc="0" locked="0" layoutInCell="1" allowOverlap="1" wp14:anchorId="44A70239" wp14:editId="35A7B17D">
-                <wp:simplePos x="0" y="0"/>
-                <wp:positionH relativeFrom="column">
-                  <wp:posOffset>2533650</wp:posOffset>
-                </wp:positionH>
-                <wp:positionV relativeFrom="paragraph">
-                  <wp:posOffset>160655</wp:posOffset>
-                </wp:positionV>
-                <wp:extent cx="0" cy="438150"/>
-                <wp:effectExtent l="76200" t="0" r="57150" b="57150"/>
-                <wp:wrapNone/>
-                <wp:docPr id="57" name="Straight Arrow Connector 57"/>
-                <wp:cNvGraphicFramePr/>
-                <a:graphic xmlns:a="http://schemas.openxmlformats.org/drawingml/2006/main">
-                  <a:graphicData uri="http://schemas.microsoft.com/office/word/2010/wordprocessingShape">
-                    <wps:wsp>
-                      <wps:cNvCnPr/>
-                      <wps:spPr>
-                        <a:xfrm>
-                          <a:off x="0" y="0"/>
-                          <a:ext cx="0" cy="438150"/>
-                        </a:xfrm>
-                        <a:prstGeom prst="straightConnector1">
-                          <a:avLst/>
-                        </a:prstGeom>
-                        <a:ln>
-                          <a:tailEnd type="triangle"/>
-                        </a:ln>
-                      </wps:spPr>
-                      <wps:style>
-                        <a:lnRef idx="1">
-                          <a:schemeClr val="dk1"/>
-                        </a:lnRef>
-                        <a:fillRef idx="0">
-                          <a:schemeClr val="dk1"/>
-                        </a:fillRef>
-                        <a:effectRef idx="0">
-                          <a:schemeClr val="dk1"/>
-                        </a:effectRef>
-                        <a:fontRef idx="minor">
-                          <a:schemeClr val="tx1"/>
-                        </a:fontRef>
-                      </wps:style>
-                      <wps:bodyPr/>
-                    </wps:wsp>
-                  </a:graphicData>
-                </a:graphic>
-                <wp14:sizeRelH relativeFrom="margin">
-                  <wp14:pctWidth>0</wp14:pctWidth>
-                </wp14:sizeRelH>
-                <wp14:sizeRelV relativeFrom="margin">
-                  <wp14:pctHeight>0</wp14:pctHeight>
-                </wp14:sizeRelV>
-              </wp:anchor>
-            </w:drawing>
-          </mc:Choice>
-          <mc:Fallback xmlns:cx2="http://schemas.microsoft.com/office/drawing/2015/10/21/chartex" xmlns:cx3="http://schemas.microsoft.com/office/drawing/2016/5/9/chartex" xmlns:cx4="http://schemas.microsoft.com/office/drawing/2016/5/10/chartex" xmlns:cx5="http://schemas.microsoft.com/office/drawing/2016/5/11/chartex" xmlns:cx6="http://schemas.microsoft.com/office/drawing/2016/5/12/chartex" xmlns:cx7="http://schemas.microsoft.com/office/drawing/2016/5/13/chartex" xmlns:cx8="http://schemas.microsoft.com/office/drawing/2016/5/14/chartex" xmlns:aink="http://schemas.microsoft.com/office/drawing/2016/ink" xmlns:am3d="http://schemas.microsoft.com/office/drawing/2017/model3d" xmlns:w16cid="http://schemas.microsoft.com/office/word/2016/wordml/cid">
-            <w:pict>
-              <v:shapetype w14:anchorId="6574074E" id="_x0000_t32" coordsize="21600,21600" o:spt="32" o:oned="t" path="m,l21600,21600e" filled="f">
-                <v:path arrowok="t" fillok="f" o:connecttype="none"/>
-                <o:lock v:ext="edit" shapetype="t"/>
-              </v:shapetype>
-              <v:shape id="Straight Arrow Connector 57" o:spid="_x0000_s1026" type="#_x0000_t32" style="position:absolute;margin-left:199.5pt;margin-top:12.65pt;width:0;height:34.5pt;z-index:251723776;visibility:visible;mso-wrap-style:square;mso-width-percent:0;mso-height-percent:0;mso-wrap-distance-left:9pt;mso-wrap-distance-top:0;mso-wrap-distance-right:9pt;mso-wrap-distance-bottom:0;mso-position-horizontal:absolute;mso-position-horizontal-relative:text;mso-position-vertical:absolute;mso-position-vertical-relative:text;mso-width-percent:0;mso-height-percent:0;mso-width-relative:margin;mso-height-relative:margin" o:gfxdata="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" strokecolor="black [3200]" strokeweight=".5pt">
-                <v:stroke endarrow="block" joinstyle="miter"/>
-              </v:shape>
-            </w:pict>
-          </mc:Fallback>
-        </mc:AlternateContent>
-      </w:r>
-    </w:p>
-    <w:p>
-      <w:pPr>
-        <w:ind w:left="1080"/>
-        <w:rPr>
-          <w:rFonts w:ascii="Times New Roman" w:hAnsi="Times New Roman" w:cs="Times New Roman"/>
-        </w:rPr>
-      </w:pPr>
-    </w:p>
-    <w:p>
-      <w:pPr>
-        <w:ind w:left="1080"/>
-        <w:rPr>
-          <w:rFonts w:ascii="Times New Roman" w:hAnsi="Times New Roman" w:cs="Times New Roman"/>
-        </w:rPr>
-      </w:pPr>
-      <w:r>
-        <w:rPr>
-          <w:rFonts w:ascii="Times New Roman" w:hAnsi="Times New Roman" w:cs="Times New Roman"/>
-          <w:noProof/>
-        </w:rPr>
-        <mc:AlternateContent>
-          <mc:Choice Requires="wps">
-            <w:drawing>
-              <wp:anchor distT="0" distB="0" distL="114300" distR="114300" simplePos="0" relativeHeight="251716608" behindDoc="0" locked="0" layoutInCell="1" allowOverlap="1" wp14:anchorId="4A450FC2" wp14:editId="6BFA87FD">
-                <wp:simplePos x="0" y="0"/>
-                <wp:positionH relativeFrom="column">
-                  <wp:posOffset>1733266</wp:posOffset>
-                </wp:positionH>
-                <wp:positionV relativeFrom="paragraph">
-                  <wp:posOffset>48374</wp:posOffset>
-                </wp:positionV>
-                <wp:extent cx="1857375" cy="436728"/>
-                <wp:effectExtent l="0" t="0" r="28575" b="20955"/>
-                <wp:wrapNone/>
-                <wp:docPr id="48" name="Rectangle 48"/>
-                <wp:cNvGraphicFramePr/>
-                <a:graphic xmlns:a="http://schemas.openxmlformats.org/drawingml/2006/main">
-                  <a:graphicData uri="http://schemas.microsoft.com/office/word/2010/wordprocessingShape">
-                    <wps:wsp>
-                      <wps:cNvSpPr/>
-                      <wps:spPr>
-                        <a:xfrm>
-                          <a:off x="0" y="0"/>
-                          <a:ext cx="1857375" cy="436728"/>
-                        </a:xfrm>
-                        <a:prstGeom prst="rect">
-                          <a:avLst/>
-                        </a:prstGeom>
-                      </wps:spPr>
-                      <wps:style>
-                        <a:lnRef idx="2">
-                          <a:schemeClr val="dk1"/>
-                        </a:lnRef>
-                        <a:fillRef idx="1">
-                          <a:schemeClr val="lt1"/>
-                        </a:fillRef>
-                        <a:effectRef idx="0">
-                          <a:schemeClr val="dk1"/>
-                        </a:effectRef>
-                        <a:fontRef idx="minor">
-                          <a:schemeClr val="dk1"/>
-                        </a:fontRef>
-                      </wps:style>
-                      <wps:txbx>
-                        <w:txbxContent>
-                          <w:p>
-                            <w:pPr>
-                              <w:rPr>
-                                <w:rFonts w:ascii="Times New Roman" w:hAnsi="Times New Roman" w:cs="Times New Roman"/>
-                              </w:rPr>
-                            </w:pPr>
-                            <w:r>
-                              <w:rPr>
-                                <w:rFonts w:ascii="Times New Roman" w:hAnsi="Times New Roman" w:cs="Times New Roman"/>
-                              </w:rPr>
-                              <w:t>Fetch Data from MongoDB</w:t>
-                            </w:r>
-                          </w:p>
-                        </w:txbxContent>
-                      </wps:txbx>
-                      <wps:bodyPr rot="0" spcFirstLastPara="0" vertOverflow="overflow" horzOverflow="overflow" vert="horz" wrap="square" lIns="91440" tIns="45720" rIns="91440" bIns="45720" numCol="1" spcCol="0" rtlCol="0" fromWordArt="0" anchor="ctr" anchorCtr="0" forceAA="0" compatLnSpc="1">
-                        <a:prstTxWarp prst="textNoShape">
-                          <a:avLst/>
-                        </a:prstTxWarp>
-                        <a:noAutofit/>
-                      </wps:bodyPr>
-                    </wps:wsp>
-                  </a:graphicData>
-                </a:graphic>
-                <wp14:sizeRelH relativeFrom="margin">
-                  <wp14:pctWidth>0</wp14:pctWidth>
-                </wp14:sizeRelH>
-                <wp14:sizeRelV relativeFrom="margin">
-                  <wp14:pctHeight>0</wp14:pctHeight>
-                </wp14:sizeRelV>
-              </wp:anchor>
-            </w:drawing>
-          </mc:Choice>
-          <mc:Fallback>
-            <w:pict>
-              <v:rect w14:anchorId="4A450FC2" id="Rectangle 48" o:spid="_x0000_s1060" style="position:absolute;left:0;text-align:left;margin-left:136.5pt;margin-top:3.8pt;width:146.25pt;height:34.4pt;z-index:251716608;visibility:visible;mso-wrap-style:square;mso-width-percent:0;mso-height-percent:0;mso-wrap-distance-left:9pt;mso-wrap-distance-top:0;mso-wrap-distance-right:9pt;mso-wrap-distance-bottom:0;mso-position-horizontal:absolute;mso-position-horizontal-relative:text;mso-position-vertical:absolute;mso-position-vertical-relative:text;mso-width-percent:0;mso-height-percent:0;mso-width-relative:margin;mso-height-relative:margin;v-text-anchor:middle" o:gfxdata="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" fillcolor="white [3201]" strokecolor="black [3200]" strokeweight="1pt">
-                <v:textbox>
-                  <w:txbxContent>
-                    <w:p>
-                      <w:pPr>
-                        <w:rPr>
-                          <w:rFonts w:ascii="Times New Roman" w:hAnsi="Times New Roman" w:cs="Times New Roman"/>
-                        </w:rPr>
-                      </w:pPr>
-                      <w:r>
-                        <w:rPr>
-                          <w:rFonts w:ascii="Times New Roman" w:hAnsi="Times New Roman" w:cs="Times New Roman"/>
-                        </w:rPr>
-                        <w:t>Fetch Data from MongoDB</w:t>
-                      </w:r>
-                    </w:p>
-                  </w:txbxContent>
-                </v:textbox>
-              </v:rect>
-            </w:pict>
-          </mc:Fallback>
-        </mc:AlternateContent>
-      </w:r>
-    </w:p>
-    <w:p>
-      <w:pPr>
-        <w:ind w:left="1080"/>
-        <w:rPr>
-          <w:rFonts w:ascii="Times New Roman" w:hAnsi="Times New Roman" w:cs="Times New Roman"/>
-        </w:rPr>
-      </w:pPr>
-      <w:r>
-        <w:rPr>
-          <w:rFonts w:ascii="Times New Roman" w:hAnsi="Times New Roman" w:cs="Times New Roman"/>
-          <w:noProof/>
-        </w:rPr>
-        <mc:AlternateContent>
-          <mc:Choice Requires="wps">
-            <w:drawing>
-              <wp:anchor distT="0" distB="0" distL="114300" distR="114300" simplePos="0" relativeHeight="251745280" behindDoc="0" locked="0" layoutInCell="1" allowOverlap="1" wp14:anchorId="73F2ECAD" wp14:editId="23EA3D02">
-                <wp:simplePos x="0" y="0"/>
-                <wp:positionH relativeFrom="column">
-                  <wp:posOffset>2616247</wp:posOffset>
-                </wp:positionH>
-                <wp:positionV relativeFrom="paragraph">
-                  <wp:posOffset>237443</wp:posOffset>
-                </wp:positionV>
-                <wp:extent cx="0" cy="191068"/>
-                <wp:effectExtent l="76200" t="0" r="57150" b="57150"/>
-                <wp:wrapNone/>
-                <wp:docPr id="68" name="Straight Arrow Connector 68"/>
-                <wp:cNvGraphicFramePr/>
-                <a:graphic xmlns:a="http://schemas.openxmlformats.org/drawingml/2006/main">
-                  <a:graphicData uri="http://schemas.microsoft.com/office/word/2010/wordprocessingShape">
-                    <wps:wsp>
-                      <wps:cNvCnPr/>
-                      <wps:spPr>
-                        <a:xfrm>
-                          <a:off x="0" y="0"/>
-                          <a:ext cx="0" cy="191068"/>
-                        </a:xfrm>
-                        <a:prstGeom prst="straightConnector1">
-                          <a:avLst/>
-                        </a:prstGeom>
-                        <a:ln>
-                          <a:tailEnd type="triangle"/>
-                        </a:ln>
-                      </wps:spPr>
-                      <wps:style>
-                        <a:lnRef idx="1">
-                          <a:schemeClr val="dk1"/>
-                        </a:lnRef>
-                        <a:fillRef idx="0">
-                          <a:schemeClr val="dk1"/>
-                        </a:fillRef>
-                        <a:effectRef idx="0">
-                          <a:schemeClr val="dk1"/>
-                        </a:effectRef>
-                        <a:fontRef idx="minor">
-                          <a:schemeClr val="tx1"/>
-                        </a:fontRef>
-                      </wps:style>
-                      <wps:bodyPr/>
-                    </wps:wsp>
-                  </a:graphicData>
-                </a:graphic>
-              </wp:anchor>
-            </w:drawing>
-          </mc:Choice>
-          <mc:Fallback>
-            <w:pict>
-              <v:shape w14:anchorId="13396384" id="Straight Arrow Connector 68" o:spid="_x0000_s1026" type="#_x0000_t32" style="position:absolute;margin-left:206pt;margin-top:18.7pt;width:0;height:15.05pt;z-index:251745280;visibility:visible;mso-wrap-style:square;mso-wrap-distance-left:9pt;mso-wrap-distance-top:0;mso-wrap-distance-right:9pt;mso-wrap-distance-bottom:0;mso-position-horizontal:absolute;mso-position-horizontal-relative:text;mso-position-vertical:absolute;mso-position-vertical-relative:text" o:gfxdata="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" strokecolor="black [3200]" strokeweight=".5pt">
-                <v:stroke endarrow="block" joinstyle="miter"/>
-              </v:shape>
-            </w:pict>
-          </mc:Fallback>
-        </mc:AlternateContent>
-      </w:r>
-    </w:p>
-    <w:p>
-      <w:pPr>
-        <w:ind w:left="1080"/>
-        <w:rPr>
-          <w:rFonts w:ascii="Times New Roman" w:hAnsi="Times New Roman" w:cs="Times New Roman"/>
-        </w:rPr>
-      </w:pPr>
-      <w:r>
-        <w:rPr>
-          <w:rFonts w:ascii="Times New Roman" w:hAnsi="Times New Roman" w:cs="Times New Roman"/>
-          <w:noProof/>
-        </w:rPr>
-        <mc:AlternateContent>
-          <mc:Choice Requires="wps">
-            <w:drawing>
-              <wp:anchor distT="0" distB="0" distL="114300" distR="114300" simplePos="0" relativeHeight="251744256" behindDoc="0" locked="0" layoutInCell="1" allowOverlap="1" wp14:anchorId="217179C7" wp14:editId="5B801580">
-                <wp:simplePos x="0" y="0"/>
-                <wp:positionH relativeFrom="column">
-                  <wp:posOffset>1719561</wp:posOffset>
-                </wp:positionH>
-                <wp:positionV relativeFrom="paragraph">
-                  <wp:posOffset>163195</wp:posOffset>
-                </wp:positionV>
-                <wp:extent cx="1857375" cy="436728"/>
-                <wp:effectExtent l="0" t="0" r="28575" b="20955"/>
-                <wp:wrapNone/>
-                <wp:docPr id="62" name="Rectangle 62"/>
-                <wp:cNvGraphicFramePr/>
-                <a:graphic xmlns:a="http://schemas.openxmlformats.org/drawingml/2006/main">
-                  <a:graphicData uri="http://schemas.microsoft.com/office/word/2010/wordprocessingShape">
-                    <wps:wsp>
-                      <wps:cNvSpPr/>
-                      <wps:spPr>
-                        <a:xfrm>
-                          <a:off x="0" y="0"/>
-                          <a:ext cx="1857375" cy="436728"/>
-                        </a:xfrm>
-                        <a:prstGeom prst="rect">
-                          <a:avLst/>
-                        </a:prstGeom>
-                      </wps:spPr>
-                      <wps:style>
-                        <a:lnRef idx="2">
-                          <a:schemeClr val="dk1"/>
-                        </a:lnRef>
-                        <a:fillRef idx="1">
-                          <a:schemeClr val="lt1"/>
-                        </a:fillRef>
-                        <a:effectRef idx="0">
-                          <a:schemeClr val="dk1"/>
-                        </a:effectRef>
-                        <a:fontRef idx="minor">
-                          <a:schemeClr val="dk1"/>
-                        </a:fontRef>
-                      </wps:style>
-                      <wps:txbx>
-                        <w:txbxContent>
-                          <w:p>
-                            <w:pPr>
-                              <w:jc w:val="center"/>
-                              <w:rPr>
-                                <w:rFonts w:ascii="Times New Roman" w:hAnsi="Times New Roman" w:cs="Times New Roman"/>
-                              </w:rPr>
-                            </w:pPr>
-                            <w:r>
-                              <w:rPr>
-                                <w:rFonts w:ascii="Times New Roman" w:hAnsi="Times New Roman" w:cs="Times New Roman"/>
-                              </w:rPr>
-                              <w:t>Data Transformation</w:t>
-                            </w:r>
-                          </w:p>
-                        </w:txbxContent>
-                      </wps:txbx>
-                      <wps:bodyPr rot="0" spcFirstLastPara="0" vertOverflow="overflow" horzOverflow="overflow" vert="horz" wrap="square" lIns="91440" tIns="45720" rIns="91440" bIns="45720" numCol="1" spcCol="0" rtlCol="0" fromWordArt="0" anchor="ctr" anchorCtr="0" forceAA="0" compatLnSpc="1">
-                        <a:prstTxWarp prst="textNoShape">
-                          <a:avLst/>
-                        </a:prstTxWarp>
-                        <a:noAutofit/>
-                      </wps:bodyPr>
-                    </wps:wsp>
-                  </a:graphicData>
-                </a:graphic>
-                <wp14:sizeRelH relativeFrom="margin">
-                  <wp14:pctWidth>0</wp14:pctWidth>
-                </wp14:sizeRelH>
-                <wp14:sizeRelV relativeFrom="margin">
-                  <wp14:pctHeight>0</wp14:pctHeight>
-                </wp14:sizeRelV>
-              </wp:anchor>
-            </w:drawing>
-          </mc:Choice>
-          <mc:Fallback>
-            <w:pict>
-              <v:rect w14:anchorId="217179C7" id="Rectangle 62" o:spid="_x0000_s1061" style="position:absolute;left:0;text-align:left;margin-left:135.4pt;margin-top:12.85pt;width:146.25pt;height:34.4pt;z-index:251744256;visibility:visible;mso-wrap-style:square;mso-width-percent:0;mso-height-percent:0;mso-wrap-distance-left:9pt;mso-wrap-distance-top:0;mso-wrap-distance-right:9pt;mso-wrap-distance-bottom:0;mso-position-horizontal:absolute;mso-position-horizontal-relative:text;mso-position-vertical:absolute;mso-position-vertical-relative:text;mso-width-percent:0;mso-height-percent:0;mso-width-relative:margin;mso-height-relative:margin;v-text-anchor:middle" o:gfxdata="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" fillcolor="white [3201]" strokecolor="black [3200]" strokeweight="1pt">
-                <v:textbox>
-                  <w:txbxContent>
-                    <w:p>
-                      <w:pPr>
-                        <w:jc w:val="center"/>
-                        <w:rPr>
-                          <w:rFonts w:ascii="Times New Roman" w:hAnsi="Times New Roman" w:cs="Times New Roman"/>
-                        </w:rPr>
-                      </w:pPr>
-                      <w:r>
-                        <w:rPr>
-                          <w:rFonts w:ascii="Times New Roman" w:hAnsi="Times New Roman" w:cs="Times New Roman"/>
-                        </w:rPr>
-                        <w:t>Data Transformation</w:t>
-                      </w:r>
-                    </w:p>
-                  </w:txbxContent>
-                </v:textbox>
-              </v:rect>
-            </w:pict>
-          </mc:Fallback>
-        </mc:AlternateContent>
-      </w:r>
-    </w:p>
-    <w:p>
-      <w:pPr>
-        <w:ind w:left="1080"/>
-        <w:rPr>
-          <w:rFonts w:ascii="Times New Roman" w:hAnsi="Times New Roman" w:cs="Times New Roman"/>
-        </w:rPr>
-      </w:pPr>
-    </w:p>
-    <w:p>
-      <w:pPr>
-        <w:ind w:left="1080"/>
-        <w:rPr>
-          <w:rFonts w:ascii="Times New Roman" w:hAnsi="Times New Roman" w:cs="Times New Roman"/>
-        </w:rPr>
-      </w:pPr>
-      <w:r>
-        <w:rPr>
-          <w:rFonts w:ascii="Times New Roman" w:hAnsi="Times New Roman" w:cs="Times New Roman"/>
-          <w:noProof/>
-        </w:rPr>
-        <mc:AlternateContent>
-          <mc:Choice Requires="wps">
-            <w:drawing>
-              <wp:anchor distT="0" distB="0" distL="114300" distR="114300" simplePos="0" relativeHeight="251724800" behindDoc="0" locked="0" layoutInCell="1" allowOverlap="1" wp14:anchorId="70D3C290" wp14:editId="5FF2AB74">
-                <wp:simplePos x="0" y="0"/>
-                <wp:positionH relativeFrom="column">
-                  <wp:posOffset>2609850</wp:posOffset>
-                </wp:positionH>
-                <wp:positionV relativeFrom="paragraph">
-                  <wp:posOffset>79034</wp:posOffset>
-                </wp:positionV>
-                <wp:extent cx="9525" cy="457200"/>
-                <wp:effectExtent l="38100" t="0" r="66675" b="57150"/>
-                <wp:wrapNone/>
-                <wp:docPr id="58" name="Straight Arrow Connector 58"/>
-                <wp:cNvGraphicFramePr/>
-                <a:graphic xmlns:a="http://schemas.openxmlformats.org/drawingml/2006/main">
-                  <a:graphicData uri="http://schemas.microsoft.com/office/word/2010/wordprocessingShape">
-                    <wps:wsp>
-                      <wps:cNvCnPr/>
-                      <wps:spPr>
-                        <a:xfrm>
-                          <a:off x="0" y="0"/>
-                          <a:ext cx="9525" cy="457200"/>
-                        </a:xfrm>
-                        <a:prstGeom prst="straightConnector1">
-                          <a:avLst/>
-                        </a:prstGeom>
-                        <a:ln>
-                          <a:tailEnd type="triangle"/>
-                        </a:ln>
-                      </wps:spPr>
-                      <wps:style>
-                        <a:lnRef idx="1">
-                          <a:schemeClr val="dk1"/>
-                        </a:lnRef>
-                        <a:fillRef idx="0">
-                          <a:schemeClr val="dk1"/>
-                        </a:fillRef>
-                        <a:effectRef idx="0">
-                          <a:schemeClr val="dk1"/>
-                        </a:effectRef>
-                        <a:fontRef idx="minor">
-                          <a:schemeClr val="tx1"/>
-                        </a:fontRef>
-                      </wps:style>
-                      <wps:bodyPr/>
-                    </wps:wsp>
-                  </a:graphicData>
-                </a:graphic>
-                <wp14:sizeRelH relativeFrom="margin">
-                  <wp14:pctWidth>0</wp14:pctWidth>
-                </wp14:sizeRelH>
-                <wp14:sizeRelV relativeFrom="margin">
-                  <wp14:pctHeight>0</wp14:pctHeight>
-                </wp14:sizeRelV>
-              </wp:anchor>
-            </w:drawing>
-          </mc:Choice>
-          <mc:Fallback>
-            <w:pict>
-              <v:shape w14:anchorId="6F4F3798" id="Straight Arrow Connector 58" o:spid="_x0000_s1026" type="#_x0000_t32" style="position:absolute;margin-left:205.5pt;margin-top:6.2pt;width:.75pt;height:36pt;z-index:251724800;visibility:visible;mso-wrap-style:square;mso-width-percent:0;mso-height-percent:0;mso-wrap-distance-left:9pt;mso-wrap-distance-top:0;mso-wrap-distance-right:9pt;mso-wrap-distance-bottom:0;mso-position-horizontal:absolute;mso-position-horizontal-relative:text;mso-position-vertical:absolute;mso-position-vertical-relative:text;mso-width-percent:0;mso-height-percent:0;mso-width-relative:margin;mso-height-relative:margin" o:gfxdata="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" strokecolor="black [3200]" strokeweight=".5pt">
-                <v:stroke endarrow="block" joinstyle="miter"/>
-              </v:shape>
-            </w:pict>
-          </mc:Fallback>
-        </mc:AlternateContent>
-      </w:r>
-    </w:p>
-    <w:p>
-      <w:pPr>
-        <w:ind w:left="1080"/>
-        <w:rPr>
-          <w:rFonts w:ascii="Times New Roman" w:hAnsi="Times New Roman" w:cs="Times New Roman"/>
-        </w:rPr>
-      </w:pPr>
-      <w:r>
-        <w:rPr>
-          <w:rFonts w:ascii="Times New Roman" w:hAnsi="Times New Roman" w:cs="Times New Roman"/>
-          <w:noProof/>
-        </w:rPr>
-        <mc:AlternateContent>
-          <mc:Choice Requires="wps">
-            <w:drawing>
-              <wp:anchor distT="0" distB="0" distL="114300" distR="114300" simplePos="0" relativeHeight="251718656" behindDoc="0" locked="0" layoutInCell="1" allowOverlap="1" wp14:anchorId="3EF0FEC5" wp14:editId="538EF662">
-                <wp:simplePos x="0" y="0"/>
-                <wp:positionH relativeFrom="column">
-                  <wp:posOffset>1943100</wp:posOffset>
-                </wp:positionH>
-                <wp:positionV relativeFrom="paragraph">
-                  <wp:posOffset>230372</wp:posOffset>
-                </wp:positionV>
-                <wp:extent cx="1600200" cy="504825"/>
-                <wp:effectExtent l="0" t="0" r="19050" b="28575"/>
-                <wp:wrapNone/>
-                <wp:docPr id="52" name="Rectangle 52"/>
-                <wp:cNvGraphicFramePr/>
-                <a:graphic xmlns:a="http://schemas.openxmlformats.org/drawingml/2006/main">
-                  <a:graphicData uri="http://schemas.microsoft.com/office/word/2010/wordprocessingShape">
-                    <wps:wsp>
-                      <wps:cNvSpPr/>
-                      <wps:spPr>
-                        <a:xfrm>
-                          <a:off x="0" y="0"/>
-                          <a:ext cx="1600200" cy="504825"/>
-                        </a:xfrm>
-                        <a:prstGeom prst="rect">
-                          <a:avLst/>
-                        </a:prstGeom>
-                      </wps:spPr>
-                      <wps:style>
-                        <a:lnRef idx="2">
-                          <a:schemeClr val="dk1"/>
-                        </a:lnRef>
-                        <a:fillRef idx="1">
-                          <a:schemeClr val="lt1"/>
-                        </a:fillRef>
-                        <a:effectRef idx="0">
-                          <a:schemeClr val="dk1"/>
-                        </a:effectRef>
-                        <a:fontRef idx="minor">
-                          <a:schemeClr val="dk1"/>
-                        </a:fontRef>
-                      </wps:style>
-                      <wps:txbx>
-                        <w:txbxContent>
-                          <w:p>
-                            <w:pPr>
-                              <w:rPr>
-                                <w:rFonts w:ascii="Times New Roman" w:hAnsi="Times New Roman" w:cs="Times New Roman"/>
-                              </w:rPr>
-                            </w:pPr>
-                            <w:r>
-                              <w:rPr>
-                                <w:rFonts w:ascii="Times New Roman" w:hAnsi="Times New Roman" w:cs="Times New Roman"/>
-                              </w:rPr>
-                              <w:t>Visualize the data using PowerBI</w:t>
-                            </w:r>
-                          </w:p>
-                        </w:txbxContent>
-                      </wps:txbx>
-                      <wps:bodyPr rot="0" spcFirstLastPara="0" vertOverflow="overflow" horzOverflow="overflow" vert="horz" wrap="square" lIns="91440" tIns="45720" rIns="91440" bIns="45720" numCol="1" spcCol="0" rtlCol="0" fromWordArt="0" anchor="ctr" anchorCtr="0" forceAA="0" compatLnSpc="1">
-                        <a:prstTxWarp prst="textNoShape">
-                          <a:avLst/>
-                        </a:prstTxWarp>
-                        <a:noAutofit/>
-                      </wps:bodyPr>
-                    </wps:wsp>
-                  </a:graphicData>
-                </a:graphic>
-                <wp14:sizeRelV relativeFrom="margin">
-                  <wp14:pctHeight>0</wp14:pctHeight>
-                </wp14:sizeRelV>
-              </wp:anchor>
-            </w:drawing>
-          </mc:Choice>
-          <mc:Fallback>
-            <w:pict>
-              <v:rect w14:anchorId="3EF0FEC5" id="Rectangle 52" o:spid="_x0000_s1062" style="position:absolute;left:0;text-align:left;margin-left:153pt;margin-top:18.15pt;width:126pt;height:39.75pt;z-index:251718656;visibility:visible;mso-wrap-style:square;mso-height-percent:0;mso-wrap-distance-left:9pt;mso-wrap-distance-top:0;mso-wrap-distance-right:9pt;mso-wrap-distance-bottom:0;mso-position-horizontal:absolute;mso-position-horizontal-relative:text;mso-position-vertical:absolute;mso-position-vertical-relative:text;mso-height-percent:0;mso-height-relative:margin;v-text-anchor:middle" o:gfxdata="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" fillcolor="white [3201]" strokecolor="black [3200]" strokeweight="1pt">
-                <v:textbox>
-                  <w:txbxContent>
-                    <w:p>
-                      <w:pPr>
-                        <w:rPr>
-                          <w:rFonts w:ascii="Times New Roman" w:hAnsi="Times New Roman" w:cs="Times New Roman"/>
-                        </w:rPr>
-                      </w:pPr>
-                      <w:r>
-                        <w:rPr>
-                          <w:rFonts w:ascii="Times New Roman" w:hAnsi="Times New Roman" w:cs="Times New Roman"/>
-                        </w:rPr>
-                        <w:t xml:space="preserve">Visualize the data using </w:t>
-                      </w:r>
-                      <w:proofErr w:type="spellStart"/>
-                      <w:r>
-                        <w:rPr>
-                          <w:rFonts w:ascii="Times New Roman" w:hAnsi="Times New Roman" w:cs="Times New Roman"/>
-                        </w:rPr>
-                        <w:t>PowerBI</w:t>
-                      </w:r>
-                      <w:proofErr w:type="spellEnd"/>
-                    </w:p>
-                  </w:txbxContent>
-                </v:textbox>
-              </v:rect>
-            </w:pict>
-          </mc:Fallback>
-        </mc:AlternateContent>
-      </w:r>
-    </w:p>
-    <w:p>
-      <w:pPr>
-        <w:ind w:left="1080"/>
+        <w:jc w:val="center"/>
         <w:rPr>
           <w:rFonts w:ascii="Times New Roman" w:hAnsi="Times New Roman" w:cs="Times New Roman"/>
         </w:rPr>
@@ -7214,7 +5250,6 @@
           <w:sz w:val="32"/>
           <w:szCs w:val="32"/>
         </w:rPr>
-        <w:lastRenderedPageBreak/>
         <w:t>Data Source:</w:t>
       </w:r>
       <w:r>
@@ -7266,7 +5301,7 @@
         </w:rPr>
         <w:t xml:space="preserve"> </w:t>
       </w:r>
-      <w:hyperlink r:id="rId5" w:history="1">
+      <w:hyperlink r:id="rId6" w:history="1">
         <w:r>
           <w:rPr>
             <w:rStyle w:val="Hyperlink"/>
@@ -8055,7 +6090,952 @@
           <w:sz w:val="32"/>
           <w:szCs w:val="32"/>
         </w:rPr>
-        <w:t>Steps for Data Extraction:</w:t>
+        <w:t>Data Analyzing and transformation:</w:t>
+      </w:r>
+    </w:p>
+    <w:p>
+      <w:pPr>
+        <w:pStyle w:val="ListParagraph"/>
+        <w:numPr>
+          <w:ilvl w:val="0"/>
+          <w:numId w:val="13"/>
+        </w:numPr>
+        <w:rPr>
+          <w:rFonts w:ascii="Times New Roman" w:hAnsi="Times New Roman" w:cs="Times New Roman"/>
+          <w:sz w:val="24"/>
+          <w:szCs w:val="24"/>
+        </w:rPr>
+      </w:pPr>
+      <w:r>
+        <w:rPr>
+          <w:rFonts w:ascii="Times New Roman" w:hAnsi="Times New Roman" w:cs="Times New Roman"/>
+          <w:sz w:val="24"/>
+          <w:szCs w:val="24"/>
+        </w:rPr>
+        <w:t>Establishment connection from MongoDB to Power BI</w:t>
+      </w:r>
+    </w:p>
+    <w:p>
+      <w:pPr>
+        <w:pStyle w:val="ListParagraph"/>
+        <w:numPr>
+          <w:ilvl w:val="0"/>
+          <w:numId w:val="13"/>
+        </w:numPr>
+        <w:rPr>
+          <w:rFonts w:ascii="Times New Roman" w:hAnsi="Times New Roman" w:cs="Times New Roman"/>
+          <w:sz w:val="24"/>
+          <w:szCs w:val="24"/>
+        </w:rPr>
+      </w:pPr>
+      <w:r>
+        <w:rPr>
+          <w:rFonts w:ascii="Times New Roman" w:hAnsi="Times New Roman" w:cs="Times New Roman"/>
+          <w:sz w:val="24"/>
+          <w:szCs w:val="24"/>
+        </w:rPr>
+        <w:t>Click on transform data option. A new tab will be opened wherein we will perform the following operations:</w:t>
+      </w:r>
+    </w:p>
+    <w:p>
+      <w:pPr>
+        <w:pStyle w:val="ListParagraph"/>
+        <w:numPr>
+          <w:ilvl w:val="1"/>
+          <w:numId w:val="13"/>
+        </w:numPr>
+        <w:rPr>
+          <w:rFonts w:ascii="Times New Roman" w:hAnsi="Times New Roman" w:cs="Times New Roman"/>
+          <w:sz w:val="24"/>
+          <w:szCs w:val="24"/>
+        </w:rPr>
+      </w:pPr>
+      <w:r>
+        <w:rPr>
+          <w:rFonts w:ascii="Times New Roman" w:hAnsi="Times New Roman" w:cs="Times New Roman"/>
+          <w:sz w:val="24"/>
+          <w:szCs w:val="24"/>
+        </w:rPr>
+        <w:t>We need to perform group-by operation upon the unique id which is generated for every individual teams.</w:t>
+      </w:r>
+    </w:p>
+    <w:p>
+      <w:pPr>
+        <w:pStyle w:val="ListParagraph"/>
+        <w:numPr>
+          <w:ilvl w:val="1"/>
+          <w:numId w:val="13"/>
+        </w:numPr>
+        <w:rPr>
+          <w:rFonts w:ascii="Times New Roman" w:hAnsi="Times New Roman" w:cs="Times New Roman"/>
+          <w:sz w:val="24"/>
+          <w:szCs w:val="24"/>
+        </w:rPr>
+      </w:pPr>
+      <w:r>
+        <w:rPr>
+          <w:rFonts w:ascii="Times New Roman" w:hAnsi="Times New Roman" w:cs="Times New Roman"/>
+          <w:sz w:val="24"/>
+          <w:szCs w:val="24"/>
+        </w:rPr>
+        <w:t>We should be finding most recent overs and recent score by calculating the maximum of overs and maximum score so as to obtain the most recent overs and runs scored by each team at that point of time.</w:t>
+      </w:r>
+    </w:p>
+    <w:p>
+      <w:pPr>
+        <w:pStyle w:val="ListParagraph"/>
+        <w:numPr>
+          <w:ilvl w:val="1"/>
+          <w:numId w:val="13"/>
+        </w:numPr>
+        <w:rPr>
+          <w:rFonts w:ascii="Times New Roman" w:hAnsi="Times New Roman" w:cs="Times New Roman"/>
+          <w:sz w:val="24"/>
+          <w:szCs w:val="24"/>
+        </w:rPr>
+      </w:pPr>
+      <w:r>
+        <w:rPr>
+          <w:rFonts w:ascii="Times New Roman" w:hAnsi="Times New Roman" w:cs="Times New Roman"/>
+          <w:sz w:val="24"/>
+          <w:szCs w:val="24"/>
+        </w:rPr>
+        <w:t>Using score and total number of overs played, we will be run rate of the team. This is done by dividing score with overs. The value thus obtained will be rounded-up.</w:t>
+      </w:r>
+    </w:p>
+    <w:p>
+      <w:pPr>
+        <w:pStyle w:val="ListParagraph"/>
+        <w:numPr>
+          <w:ilvl w:val="0"/>
+          <w:numId w:val="13"/>
+        </w:numPr>
+        <w:rPr>
+          <w:rFonts w:ascii="Times New Roman" w:hAnsi="Times New Roman" w:cs="Times New Roman"/>
+          <w:sz w:val="24"/>
+          <w:szCs w:val="24"/>
+        </w:rPr>
+      </w:pPr>
+      <w:r>
+        <w:rPr>
+          <w:rFonts w:ascii="Times New Roman" w:hAnsi="Times New Roman" w:cs="Times New Roman"/>
+          <w:sz w:val="24"/>
+          <w:szCs w:val="24"/>
+        </w:rPr>
+        <w:t>By adding the run rate to total score we can obtain the estimated score.</w:t>
+      </w:r>
+    </w:p>
+    <w:p>
+      <w:pPr>
+        <w:pStyle w:val="ListParagraph"/>
+        <w:numPr>
+          <w:ilvl w:val="0"/>
+          <w:numId w:val="13"/>
+        </w:numPr>
+        <w:rPr>
+          <w:rFonts w:ascii="Times New Roman" w:hAnsi="Times New Roman" w:cs="Times New Roman"/>
+          <w:sz w:val="24"/>
+          <w:szCs w:val="24"/>
+        </w:rPr>
+      </w:pPr>
+      <w:r>
+        <w:rPr>
+          <w:rFonts w:ascii="Times New Roman" w:hAnsi="Times New Roman" w:cs="Times New Roman"/>
+          <w:sz w:val="24"/>
+          <w:szCs w:val="24"/>
+        </w:rPr>
+        <w:t>The estimated score thus obtained will be used to visualize the data accordingly.</w:t>
+      </w:r>
+    </w:p>
+    <w:p>
+      <w:pPr>
+        <w:rPr>
+          <w:rFonts w:ascii="Times New Roman" w:hAnsi="Times New Roman" w:cs="Times New Roman"/>
+          <w:sz w:val="24"/>
+          <w:szCs w:val="24"/>
+        </w:rPr>
+      </w:pPr>
+    </w:p>
+    <w:p>
+      <w:pPr>
+        <w:rPr>
+          <w:rFonts w:ascii="Times New Roman" w:hAnsi="Times New Roman" w:cs="Times New Roman"/>
+          <w:b/>
+          <w:sz w:val="32"/>
+          <w:szCs w:val="32"/>
+        </w:rPr>
+      </w:pPr>
+      <w:r>
+        <w:rPr>
+          <w:rFonts w:ascii="Times New Roman" w:hAnsi="Times New Roman" w:cs="Times New Roman"/>
+          <w:b/>
+          <w:sz w:val="32"/>
+          <w:szCs w:val="32"/>
+        </w:rPr>
+        <w:lastRenderedPageBreak/>
+        <w:t>Data Visualizing:</w:t>
+      </w:r>
+    </w:p>
+    <w:p>
+      <w:pPr>
+        <w:rPr>
+          <w:rFonts w:ascii="Times New Roman" w:hAnsi="Times New Roman" w:cs="Times New Roman"/>
+        </w:rPr>
+      </w:pPr>
+      <w:r>
+        <w:rPr>
+          <w:rFonts w:ascii="Times New Roman" w:hAnsi="Times New Roman" w:cs="Times New Roman"/>
+          <w:b/>
+          <w:sz w:val="32"/>
+          <w:szCs w:val="32"/>
+        </w:rPr>
+        <w:t xml:space="preserve"> </w:t>
+      </w:r>
+      <w:r>
+        <w:rPr>
+          <w:rFonts w:ascii="Times New Roman" w:hAnsi="Times New Roman" w:cs="Times New Roman"/>
+        </w:rPr>
+        <w:t>We will be visualizing the data using Power BI.</w:t>
+      </w:r>
+    </w:p>
+    <w:p>
+      <w:pPr>
+        <w:rPr>
+          <w:rFonts w:ascii="Times New Roman" w:hAnsi="Times New Roman" w:cs="Times New Roman"/>
+        </w:rPr>
+      </w:pPr>
+    </w:p>
+    <w:p>
+      <w:pPr>
+        <w:rPr>
+          <w:rFonts w:ascii="Times New Roman" w:hAnsi="Times New Roman" w:cs="Times New Roman"/>
+        </w:rPr>
+      </w:pPr>
+      <w:r>
+        <w:rPr>
+          <w:rFonts w:ascii="Times New Roman" w:hAnsi="Times New Roman" w:cs="Times New Roman"/>
+          <w:noProof/>
+        </w:rPr>
+        <w:drawing>
+          <wp:inline distT="0" distB="0" distL="0" distR="0" wp14:anchorId="477BEA99" wp14:editId="77E3D016">
+            <wp:extent cx="5943600" cy="3335655"/>
+            <wp:effectExtent l="0" t="0" r="0" b="0"/>
+            <wp:docPr id="43" name="Picture 43"/>
+            <wp:cNvGraphicFramePr>
+              <a:graphicFrameLocks xmlns:a="http://schemas.openxmlformats.org/drawingml/2006/main" noChangeAspect="1"/>
+            </wp:cNvGraphicFramePr>
+            <a:graphic xmlns:a="http://schemas.openxmlformats.org/drawingml/2006/main">
+              <a:graphicData uri="http://schemas.openxmlformats.org/drawingml/2006/picture">
+                <pic:pic xmlns:pic="http://schemas.openxmlformats.org/drawingml/2006/picture">
+                  <pic:nvPicPr>
+                    <pic:cNvPr id="1" name=""/>
+                    <pic:cNvPicPr/>
+                  </pic:nvPicPr>
+                  <pic:blipFill>
+                    <a:blip r:embed="rId7"/>
+                    <a:stretch>
+                      <a:fillRect/>
+                    </a:stretch>
+                  </pic:blipFill>
+                  <pic:spPr>
+                    <a:xfrm>
+                      <a:off x="0" y="0"/>
+                      <a:ext cx="5943600" cy="3335655"/>
+                    </a:xfrm>
+                    <a:prstGeom prst="rect">
+                      <a:avLst/>
+                    </a:prstGeom>
+                  </pic:spPr>
+                </pic:pic>
+              </a:graphicData>
+            </a:graphic>
+          </wp:inline>
+        </w:drawing>
+      </w:r>
+    </w:p>
+    <w:p>
+      <w:pPr>
+        <w:rPr>
+          <w:rFonts w:ascii="Times New Roman" w:hAnsi="Times New Roman" w:cs="Times New Roman"/>
+        </w:rPr>
+      </w:pPr>
+      <w:r>
+        <w:rPr>
+          <w:rFonts w:ascii="Times New Roman" w:hAnsi="Times New Roman" w:cs="Times New Roman"/>
+        </w:rPr>
+        <w:t>The image shown above is the final visualized output for the streaming data for a cricket match.\</w:t>
+      </w:r>
+    </w:p>
+    <w:p>
+      <w:pPr>
+        <w:rPr>
+          <w:rFonts w:ascii="Times New Roman" w:hAnsi="Times New Roman" w:cs="Times New Roman"/>
+        </w:rPr>
+      </w:pPr>
+    </w:p>
+    <w:p>
+      <w:pPr>
+        <w:rPr>
+          <w:rFonts w:ascii="Times New Roman" w:hAnsi="Times New Roman" w:cs="Times New Roman"/>
+          <w:b/>
+          <w:sz w:val="32"/>
+          <w:szCs w:val="32"/>
+        </w:rPr>
+      </w:pPr>
+      <w:r>
+        <w:rPr>
+          <w:rFonts w:ascii="Times New Roman" w:hAnsi="Times New Roman" w:cs="Times New Roman"/>
+          <w:b/>
+          <w:sz w:val="32"/>
+          <w:szCs w:val="32"/>
+        </w:rPr>
+        <w:t>Work Division:</w:t>
+      </w:r>
+    </w:p>
+    <w:p>
+      <w:pPr>
+        <w:pStyle w:val="ListParagraph"/>
+        <w:numPr>
+          <w:ilvl w:val="0"/>
+          <w:numId w:val="17"/>
+        </w:numPr>
+        <w:rPr>
+          <w:rFonts w:ascii="Times New Roman" w:hAnsi="Times New Roman" w:cs="Times New Roman"/>
+        </w:rPr>
+      </w:pPr>
+      <w:r>
+        <w:rPr>
+          <w:rFonts w:ascii="Times New Roman" w:hAnsi="Times New Roman" w:cs="Times New Roman"/>
+        </w:rPr>
+        <w:t xml:space="preserve">Implementation of Kafka and Data Extraction: </w:t>
+      </w:r>
+      <w:proofErr w:type="spellStart"/>
+      <w:r>
+        <w:rPr>
+          <w:rFonts w:ascii="Times New Roman" w:hAnsi="Times New Roman" w:cs="Times New Roman"/>
+        </w:rPr>
+        <w:t>Raghunandan</w:t>
+      </w:r>
+      <w:proofErr w:type="spellEnd"/>
+      <w:r>
+        <w:rPr>
+          <w:rFonts w:ascii="Times New Roman" w:hAnsi="Times New Roman" w:cs="Times New Roman"/>
+        </w:rPr>
+        <w:t xml:space="preserve"> Kumar </w:t>
+      </w:r>
+      <w:proofErr w:type="spellStart"/>
+      <w:r>
+        <w:rPr>
+          <w:rFonts w:ascii="Times New Roman" w:hAnsi="Times New Roman" w:cs="Times New Roman"/>
+        </w:rPr>
+        <w:t>Naishadam</w:t>
+      </w:r>
+      <w:proofErr w:type="spellEnd"/>
+    </w:p>
+    <w:p>
+      <w:pPr>
+        <w:pStyle w:val="ListParagraph"/>
+        <w:numPr>
+          <w:ilvl w:val="0"/>
+          <w:numId w:val="17"/>
+        </w:numPr>
+        <w:rPr>
+          <w:rFonts w:ascii="Times New Roman" w:hAnsi="Times New Roman" w:cs="Times New Roman"/>
+        </w:rPr>
+      </w:pPr>
+      <w:r>
+        <w:rPr>
+          <w:rFonts w:ascii="Times New Roman" w:hAnsi="Times New Roman" w:cs="Times New Roman"/>
+        </w:rPr>
+        <w:t xml:space="preserve">Connecting MongoDB to </w:t>
+      </w:r>
+      <w:proofErr w:type="spellStart"/>
+      <w:r>
+        <w:rPr>
+          <w:rFonts w:ascii="Times New Roman" w:hAnsi="Times New Roman" w:cs="Times New Roman"/>
+        </w:rPr>
+        <w:t>PowerBI</w:t>
+      </w:r>
+      <w:proofErr w:type="spellEnd"/>
+      <w:r>
+        <w:rPr>
+          <w:rFonts w:ascii="Times New Roman" w:hAnsi="Times New Roman" w:cs="Times New Roman"/>
+        </w:rPr>
+        <w:t xml:space="preserve"> : Nikitha Kethireddy</w:t>
+      </w:r>
+    </w:p>
+    <w:p>
+      <w:pPr>
+        <w:pStyle w:val="ListParagraph"/>
+        <w:numPr>
+          <w:ilvl w:val="0"/>
+          <w:numId w:val="17"/>
+        </w:numPr>
+        <w:rPr>
+          <w:rFonts w:ascii="Times New Roman" w:hAnsi="Times New Roman" w:cs="Times New Roman"/>
+        </w:rPr>
+      </w:pPr>
+      <w:r>
+        <w:rPr>
+          <w:rFonts w:ascii="Times New Roman" w:hAnsi="Times New Roman" w:cs="Times New Roman"/>
+        </w:rPr>
+        <w:t>Data Transformations: Deepthi Chokka</w:t>
+      </w:r>
+    </w:p>
+    <w:p>
+      <w:pPr>
+        <w:pStyle w:val="ListParagraph"/>
+        <w:numPr>
+          <w:ilvl w:val="0"/>
+          <w:numId w:val="17"/>
+        </w:numPr>
+        <w:rPr>
+          <w:rFonts w:ascii="Times New Roman" w:hAnsi="Times New Roman" w:cs="Times New Roman"/>
+        </w:rPr>
+      </w:pPr>
+      <w:r>
+        <w:rPr>
+          <w:rFonts w:ascii="Times New Roman" w:hAnsi="Times New Roman" w:cs="Times New Roman"/>
+        </w:rPr>
+        <w:t xml:space="preserve">Data Visualization: </w:t>
+      </w:r>
+      <w:proofErr w:type="spellStart"/>
+      <w:r>
+        <w:rPr>
+          <w:rFonts w:ascii="Times New Roman" w:hAnsi="Times New Roman" w:cs="Times New Roman"/>
+        </w:rPr>
+        <w:t>Jeevan</w:t>
+      </w:r>
+      <w:proofErr w:type="spellEnd"/>
+      <w:r>
+        <w:rPr>
+          <w:rFonts w:ascii="Times New Roman" w:hAnsi="Times New Roman" w:cs="Times New Roman"/>
+        </w:rPr>
+        <w:t xml:space="preserve"> </w:t>
+      </w:r>
+    </w:p>
+    <w:p>
+      <w:pPr>
+        <w:ind w:left="1080"/>
+        <w:rPr>
+          <w:rFonts w:ascii="Times New Roman" w:hAnsi="Times New Roman" w:cs="Times New Roman"/>
+          <w:sz w:val="32"/>
+          <w:szCs w:val="32"/>
+        </w:rPr>
+      </w:pPr>
+    </w:p>
+    <w:p>
+      <w:pPr>
+        <w:ind w:left="1080"/>
+        <w:rPr>
+          <w:rFonts w:ascii="Times New Roman" w:hAnsi="Times New Roman" w:cs="Times New Roman"/>
+          <w:sz w:val="32"/>
+          <w:szCs w:val="32"/>
+        </w:rPr>
+      </w:pPr>
+    </w:p>
+    <w:p>
+      <w:pPr>
+        <w:ind w:left="1080"/>
+        <w:rPr>
+          <w:rFonts w:ascii="Times New Roman" w:hAnsi="Times New Roman" w:cs="Times New Roman"/>
+          <w:sz w:val="32"/>
+          <w:szCs w:val="32"/>
+        </w:rPr>
+      </w:pPr>
+    </w:p>
+    <w:p>
+      <w:pPr>
+        <w:ind w:left="1080"/>
+        <w:rPr>
+          <w:rFonts w:ascii="Times New Roman" w:hAnsi="Times New Roman" w:cs="Times New Roman"/>
+          <w:sz w:val="32"/>
+          <w:szCs w:val="32"/>
+        </w:rPr>
+      </w:pPr>
+    </w:p>
+    <w:p>
+      <w:pPr>
+        <w:ind w:left="1080"/>
+        <w:rPr>
+          <w:rFonts w:ascii="Times New Roman" w:hAnsi="Times New Roman" w:cs="Times New Roman"/>
+          <w:sz w:val="32"/>
+          <w:szCs w:val="32"/>
+        </w:rPr>
+      </w:pPr>
+    </w:p>
+    <w:p>
+      <w:pPr>
+        <w:ind w:left="1080"/>
+        <w:rPr>
+          <w:rFonts w:ascii="Times New Roman" w:hAnsi="Times New Roman" w:cs="Times New Roman"/>
+          <w:sz w:val="32"/>
+          <w:szCs w:val="32"/>
+        </w:rPr>
+      </w:pPr>
+    </w:p>
+    <w:p>
+      <w:pPr>
+        <w:pStyle w:val="ListParagraph"/>
+        <w:ind w:left="1080"/>
+        <w:jc w:val="center"/>
+        <w:rPr>
+          <w:rFonts w:ascii="Times New Roman" w:hAnsi="Times New Roman" w:cs="Times New Roman"/>
+          <w:b/>
+          <w:sz w:val="32"/>
+          <w:szCs w:val="32"/>
+        </w:rPr>
+      </w:pPr>
+      <w:r>
+        <w:rPr>
+          <w:rFonts w:ascii="Times New Roman" w:hAnsi="Times New Roman" w:cs="Times New Roman"/>
+          <w:b/>
+          <w:sz w:val="32"/>
+          <w:szCs w:val="32"/>
+        </w:rPr>
+        <w:lastRenderedPageBreak/>
+        <w:t>Commentary Sentiment Analysis:</w:t>
+      </w:r>
+    </w:p>
+    <w:p>
+      <w:pPr>
+        <w:pStyle w:val="ListParagraph"/>
+        <w:ind w:left="1080"/>
+        <w:rPr>
+          <w:rFonts w:ascii="Times New Roman" w:hAnsi="Times New Roman" w:cs="Times New Roman"/>
+          <w:sz w:val="32"/>
+          <w:szCs w:val="32"/>
+        </w:rPr>
+      </w:pPr>
+    </w:p>
+    <w:p>
+      <w:pPr>
+        <w:pStyle w:val="ListParagraph"/>
+        <w:ind w:left="1080"/>
+        <w:jc w:val="center"/>
+        <w:rPr>
+          <w:rFonts w:ascii="Times New Roman" w:hAnsi="Times New Roman" w:cs="Times New Roman"/>
+          <w:sz w:val="32"/>
+          <w:szCs w:val="32"/>
+        </w:rPr>
+      </w:pPr>
+      <w:r>
+        <w:rPr>
+          <w:rFonts w:ascii="Times New Roman" w:hAnsi="Times New Roman" w:cs="Times New Roman"/>
+          <w:noProof/>
+          <w:sz w:val="32"/>
+          <w:szCs w:val="32"/>
+        </w:rPr>
+        <w:drawing>
+          <wp:inline distT="0" distB="0" distL="0" distR="0" wp14:anchorId="34DCC226" wp14:editId="11C37076">
+            <wp:extent cx="1571625" cy="3390900"/>
+            <wp:effectExtent l="0" t="0" r="9525" b="0"/>
+            <wp:docPr id="81" name="Picture 81"/>
+            <wp:cNvGraphicFramePr>
+              <a:graphicFrameLocks xmlns:a="http://schemas.openxmlformats.org/drawingml/2006/main" noChangeAspect="1"/>
+            </wp:cNvGraphicFramePr>
+            <a:graphic xmlns:a="http://schemas.openxmlformats.org/drawingml/2006/main">
+              <a:graphicData uri="http://schemas.openxmlformats.org/drawingml/2006/picture">
+                <pic:pic xmlns:pic="http://schemas.openxmlformats.org/drawingml/2006/picture">
+                  <pic:nvPicPr>
+                    <pic:cNvPr id="81" name="Capture.PNG"/>
+                    <pic:cNvPicPr/>
+                  </pic:nvPicPr>
+                  <pic:blipFill>
+                    <a:blip r:embed="rId8">
+                      <a:extLst>
+                        <a:ext uri="{28A0092B-C50C-407E-A947-70E740481C1C}">
+                          <a14:useLocalDpi xmlns:a14="http://schemas.microsoft.com/office/drawing/2010/main" val="0"/>
+                        </a:ext>
+                      </a:extLst>
+                    </a:blip>
+                    <a:stretch>
+                      <a:fillRect/>
+                    </a:stretch>
+                  </pic:blipFill>
+                  <pic:spPr>
+                    <a:xfrm>
+                      <a:off x="0" y="0"/>
+                      <a:ext cx="1571857" cy="3391401"/>
+                    </a:xfrm>
+                    <a:prstGeom prst="rect">
+                      <a:avLst/>
+                    </a:prstGeom>
+                  </pic:spPr>
+                </pic:pic>
+              </a:graphicData>
+            </a:graphic>
+          </wp:inline>
+        </w:drawing>
+      </w:r>
+    </w:p>
+    <w:p>
+      <w:pPr>
+        <w:pStyle w:val="ListParagraph"/>
+        <w:ind w:left="1080"/>
+        <w:rPr>
+          <w:rFonts w:ascii="Times New Roman" w:hAnsi="Times New Roman" w:cs="Times New Roman"/>
+          <w:sz w:val="32"/>
+          <w:szCs w:val="32"/>
+        </w:rPr>
+      </w:pPr>
+    </w:p>
+    <w:p>
+      <w:pPr>
+        <w:pStyle w:val="ListParagraph"/>
+        <w:ind w:left="1080"/>
+        <w:rPr>
+          <w:rFonts w:ascii="Times New Roman" w:hAnsi="Times New Roman" w:cs="Times New Roman"/>
+          <w:sz w:val="32"/>
+          <w:szCs w:val="32"/>
+        </w:rPr>
+      </w:pPr>
+    </w:p>
+    <w:p>
+      <w:pPr>
+        <w:rPr>
+          <w:rFonts w:ascii="Times New Roman" w:hAnsi="Times New Roman" w:cs="Times New Roman"/>
+          <w:b/>
+          <w:sz w:val="32"/>
+          <w:szCs w:val="32"/>
+        </w:rPr>
+      </w:pPr>
+      <w:r>
+        <w:rPr>
+          <w:rFonts w:ascii="Times New Roman" w:hAnsi="Times New Roman" w:cs="Times New Roman"/>
+          <w:b/>
+          <w:sz w:val="32"/>
+          <w:szCs w:val="32"/>
+        </w:rPr>
+        <w:t>Work Division:</w:t>
+      </w:r>
+    </w:p>
+    <w:p>
+      <w:pPr>
+        <w:pStyle w:val="ListParagraph"/>
+        <w:numPr>
+          <w:ilvl w:val="0"/>
+          <w:numId w:val="18"/>
+        </w:numPr>
+        <w:rPr>
+          <w:rFonts w:ascii="Times New Roman" w:hAnsi="Times New Roman" w:cs="Times New Roman"/>
+          <w:sz w:val="24"/>
+          <w:szCs w:val="24"/>
+        </w:rPr>
+      </w:pPr>
+      <w:r>
+        <w:rPr>
+          <w:rFonts w:ascii="Times New Roman" w:hAnsi="Times New Roman" w:cs="Times New Roman"/>
+          <w:sz w:val="24"/>
+          <w:szCs w:val="24"/>
+        </w:rPr>
+        <w:t xml:space="preserve">Data Extraction: </w:t>
+      </w:r>
+      <w:proofErr w:type="spellStart"/>
+      <w:r>
+        <w:rPr>
+          <w:rFonts w:ascii="Times New Roman" w:hAnsi="Times New Roman" w:cs="Times New Roman"/>
+          <w:sz w:val="24"/>
+          <w:szCs w:val="24"/>
+        </w:rPr>
+        <w:t>Raghunandan</w:t>
+      </w:r>
+      <w:proofErr w:type="spellEnd"/>
+      <w:r>
+        <w:rPr>
+          <w:rFonts w:ascii="Times New Roman" w:hAnsi="Times New Roman" w:cs="Times New Roman"/>
+          <w:sz w:val="24"/>
+          <w:szCs w:val="24"/>
+        </w:rPr>
+        <w:t xml:space="preserve"> Kumar </w:t>
+      </w:r>
+      <w:proofErr w:type="spellStart"/>
+      <w:r>
+        <w:rPr>
+          <w:rFonts w:ascii="Times New Roman" w:hAnsi="Times New Roman" w:cs="Times New Roman"/>
+          <w:sz w:val="24"/>
+          <w:szCs w:val="24"/>
+        </w:rPr>
+        <w:t>Naishadam</w:t>
+      </w:r>
+      <w:proofErr w:type="spellEnd"/>
+    </w:p>
+    <w:p>
+      <w:pPr>
+        <w:pStyle w:val="ListParagraph"/>
+        <w:numPr>
+          <w:ilvl w:val="0"/>
+          <w:numId w:val="18"/>
+        </w:numPr>
+        <w:rPr>
+          <w:rFonts w:ascii="Times New Roman" w:hAnsi="Times New Roman" w:cs="Times New Roman"/>
+          <w:sz w:val="24"/>
+          <w:szCs w:val="24"/>
+        </w:rPr>
+      </w:pPr>
+      <w:r>
+        <w:rPr>
+          <w:rFonts w:ascii="Times New Roman" w:hAnsi="Times New Roman" w:cs="Times New Roman"/>
+          <w:sz w:val="24"/>
+          <w:szCs w:val="24"/>
+        </w:rPr>
+        <w:t xml:space="preserve">Analysis of Commentary: </w:t>
+      </w:r>
+      <w:proofErr w:type="spellStart"/>
+      <w:r>
+        <w:rPr>
+          <w:rFonts w:ascii="Times New Roman" w:hAnsi="Times New Roman" w:cs="Times New Roman"/>
+          <w:sz w:val="24"/>
+          <w:szCs w:val="24"/>
+        </w:rPr>
+        <w:t>Dheeraj</w:t>
+      </w:r>
+      <w:proofErr w:type="spellEnd"/>
+    </w:p>
+    <w:p>
+      <w:pPr>
+        <w:rPr>
+          <w:rFonts w:ascii="Times New Roman" w:hAnsi="Times New Roman" w:cs="Times New Roman"/>
+          <w:sz w:val="24"/>
+          <w:szCs w:val="24"/>
+        </w:rPr>
+      </w:pPr>
+      <w:r>
+        <w:rPr>
+          <w:rFonts w:ascii="Times New Roman" w:hAnsi="Times New Roman" w:cs="Times New Roman"/>
+          <w:b/>
+          <w:sz w:val="32"/>
+          <w:szCs w:val="32"/>
+        </w:rPr>
+        <w:t xml:space="preserve">Data Source: </w:t>
+      </w:r>
+      <w:r>
+        <w:rPr>
+          <w:rFonts w:ascii="Times New Roman" w:hAnsi="Times New Roman" w:cs="Times New Roman"/>
+          <w:sz w:val="24"/>
+          <w:szCs w:val="24"/>
+        </w:rPr>
+        <w:t xml:space="preserve">We are fetching the data from the API provided by </w:t>
+      </w:r>
+      <w:hyperlink r:id="rId9" w:history="1">
+        <w:r>
+          <w:rPr>
+            <w:rStyle w:val="Hyperlink"/>
+            <w:rFonts w:ascii="Times New Roman" w:hAnsi="Times New Roman" w:cs="Times New Roman"/>
+            <w:sz w:val="24"/>
+            <w:szCs w:val="24"/>
+          </w:rPr>
+          <w:t>www.crickbuzz.com</w:t>
+        </w:r>
+      </w:hyperlink>
+      <w:r>
+        <w:rPr>
+          <w:rFonts w:ascii="Times New Roman" w:hAnsi="Times New Roman" w:cs="Times New Roman"/>
+          <w:sz w:val="24"/>
+          <w:szCs w:val="24"/>
+        </w:rPr>
+        <w:t xml:space="preserve"> to perform data visualization.</w:t>
+      </w:r>
+    </w:p>
+    <w:p>
+      <w:pPr>
+        <w:rPr>
+          <w:rFonts w:ascii="Times New Roman" w:hAnsi="Times New Roman" w:cs="Times New Roman"/>
+          <w:b/>
+          <w:sz w:val="32"/>
+          <w:szCs w:val="32"/>
+        </w:rPr>
+      </w:pPr>
+      <w:r>
+        <w:rPr>
+          <w:rFonts w:ascii="Times New Roman" w:hAnsi="Times New Roman" w:cs="Times New Roman"/>
+          <w:b/>
+          <w:sz w:val="32"/>
+          <w:szCs w:val="32"/>
+        </w:rPr>
+        <w:t>Data Extraction:</w:t>
+      </w:r>
+    </w:p>
+    <w:p>
+      <w:pPr>
+        <w:pStyle w:val="ListParagraph"/>
+        <w:rPr>
+          <w:rFonts w:ascii="Times New Roman" w:hAnsi="Times New Roman" w:cs="Times New Roman"/>
+          <w:sz w:val="24"/>
+          <w:szCs w:val="24"/>
+        </w:rPr>
+      </w:pPr>
+      <w:r>
+        <w:rPr>
+          <w:rFonts w:ascii="Times New Roman" w:hAnsi="Times New Roman" w:cs="Times New Roman"/>
+          <w:sz w:val="24"/>
+          <w:szCs w:val="24"/>
+        </w:rPr>
+        <w:t>Commentary data will be extracted using a python package called “</w:t>
+      </w:r>
+      <w:proofErr w:type="spellStart"/>
+      <w:r>
+        <w:rPr>
+          <w:rFonts w:ascii="Times New Roman" w:hAnsi="Times New Roman" w:cs="Times New Roman"/>
+          <w:sz w:val="24"/>
+          <w:szCs w:val="24"/>
+        </w:rPr>
+        <w:t>pycricbuzz</w:t>
+      </w:r>
+      <w:proofErr w:type="spellEnd"/>
+      <w:r>
+        <w:rPr>
+          <w:rFonts w:ascii="Times New Roman" w:hAnsi="Times New Roman" w:cs="Times New Roman"/>
+          <w:sz w:val="24"/>
+          <w:szCs w:val="24"/>
+        </w:rPr>
+        <w:t>”</w:t>
+      </w:r>
+    </w:p>
+    <w:p>
+      <w:pPr>
+        <w:rPr>
+          <w:rFonts w:ascii="Times New Roman" w:hAnsi="Times New Roman" w:cs="Times New Roman"/>
+          <w:b/>
+          <w:sz w:val="32"/>
+          <w:szCs w:val="32"/>
+        </w:rPr>
+      </w:pPr>
+      <w:r>
+        <w:rPr>
+          <w:rFonts w:ascii="Times New Roman" w:hAnsi="Times New Roman" w:cs="Times New Roman"/>
+          <w:b/>
+          <w:sz w:val="32"/>
+          <w:szCs w:val="32"/>
+        </w:rPr>
+        <w:t>Data Analyzing:</w:t>
+      </w:r>
+    </w:p>
+    <w:p>
+      <w:pPr>
+        <w:pStyle w:val="ListParagraph"/>
+        <w:numPr>
+          <w:ilvl w:val="0"/>
+          <w:numId w:val="20"/>
+        </w:numPr>
+        <w:rPr>
+          <w:rFonts w:ascii="Times New Roman" w:hAnsi="Times New Roman" w:cs="Times New Roman"/>
+          <w:sz w:val="24"/>
+          <w:szCs w:val="24"/>
+        </w:rPr>
+      </w:pPr>
+      <w:r>
+        <w:rPr>
+          <w:rFonts w:ascii="Times New Roman" w:hAnsi="Times New Roman" w:cs="Times New Roman"/>
+          <w:sz w:val="24"/>
+          <w:szCs w:val="24"/>
+        </w:rPr>
+        <w:t>Data Analysis is done by using a python package called as NLTK which results in score.</w:t>
+      </w:r>
+    </w:p>
+    <w:p>
+      <w:pPr>
+        <w:pStyle w:val="ListParagraph"/>
+        <w:numPr>
+          <w:ilvl w:val="0"/>
+          <w:numId w:val="20"/>
+        </w:numPr>
+        <w:rPr>
+          <w:rFonts w:ascii="Times New Roman" w:hAnsi="Times New Roman" w:cs="Times New Roman"/>
+          <w:sz w:val="24"/>
+          <w:szCs w:val="24"/>
+        </w:rPr>
+      </w:pPr>
+      <w:r>
+        <w:rPr>
+          <w:rFonts w:ascii="Times New Roman" w:hAnsi="Times New Roman" w:cs="Times New Roman"/>
+          <w:sz w:val="24"/>
+          <w:szCs w:val="24"/>
+        </w:rPr>
+        <w:t xml:space="preserve">Based on the score </w:t>
+      </w:r>
+      <w:proofErr w:type="spellStart"/>
+      <w:r>
+        <w:rPr>
+          <w:rFonts w:ascii="Times New Roman" w:hAnsi="Times New Roman" w:cs="Times New Roman"/>
+          <w:sz w:val="24"/>
+          <w:szCs w:val="24"/>
+        </w:rPr>
+        <w:t>emojis</w:t>
+      </w:r>
+      <w:proofErr w:type="spellEnd"/>
+      <w:r>
+        <w:rPr>
+          <w:rFonts w:ascii="Times New Roman" w:hAnsi="Times New Roman" w:cs="Times New Roman"/>
+          <w:sz w:val="24"/>
+          <w:szCs w:val="24"/>
+        </w:rPr>
+        <w:t xml:space="preserve"> will be generated.</w:t>
+      </w:r>
+    </w:p>
+    <w:p>
+      <w:pPr>
+        <w:rPr>
+          <w:rFonts w:ascii="Times New Roman" w:hAnsi="Times New Roman" w:cs="Times New Roman"/>
+          <w:b/>
+          <w:sz w:val="32"/>
+          <w:szCs w:val="32"/>
+        </w:rPr>
+      </w:pPr>
+      <w:r>
+        <w:rPr>
+          <w:rFonts w:ascii="Times New Roman" w:hAnsi="Times New Roman" w:cs="Times New Roman"/>
+          <w:b/>
+          <w:sz w:val="32"/>
+          <w:szCs w:val="32"/>
+        </w:rPr>
+        <w:t>Data Visualization:</w:t>
+      </w:r>
+    </w:p>
+    <w:p>
+      <w:pPr>
+        <w:rPr>
+          <w:rFonts w:ascii="Times New Roman" w:hAnsi="Times New Roman" w:cs="Times New Roman"/>
+          <w:sz w:val="24"/>
+          <w:szCs w:val="24"/>
+        </w:rPr>
+      </w:pPr>
+      <w:r>
+        <w:rPr>
+          <w:rFonts w:ascii="Times New Roman" w:hAnsi="Times New Roman" w:cs="Times New Roman"/>
+          <w:sz w:val="24"/>
+          <w:szCs w:val="24"/>
+        </w:rPr>
+        <w:t>The data thus obtained will be visualized by using python programming.</w:t>
+      </w:r>
+    </w:p>
+    <w:p>
+      <w:pPr>
+        <w:pStyle w:val="ListParagraph"/>
+        <w:rPr>
+          <w:rFonts w:ascii="Times New Roman" w:hAnsi="Times New Roman" w:cs="Times New Roman"/>
+          <w:sz w:val="24"/>
+          <w:szCs w:val="24"/>
+        </w:rPr>
+      </w:pPr>
+    </w:p>
+    <w:p>
+      <w:pPr>
+        <w:rPr>
+          <w:rFonts w:ascii="Times New Roman" w:hAnsi="Times New Roman" w:cs="Times New Roman"/>
+          <w:b/>
+          <w:sz w:val="32"/>
+          <w:szCs w:val="32"/>
+        </w:rPr>
+      </w:pPr>
+      <w:r>
+        <w:rPr>
+          <w:rFonts w:ascii="Times New Roman" w:hAnsi="Times New Roman" w:cs="Times New Roman"/>
+          <w:b/>
+          <w:sz w:val="32"/>
+          <w:szCs w:val="32"/>
+        </w:rPr>
+        <w:t>Steps for Data Connection for Score Estimation:</w:t>
       </w:r>
     </w:p>
     <w:p>
@@ -8158,7 +7138,6 @@
           <w:sz w:val="24"/>
           <w:szCs w:val="24"/>
         </w:rPr>
-        <w:lastRenderedPageBreak/>
         <w:drawing>
           <wp:inline distT="0" distB="0" distL="0" distR="0" wp14:anchorId="378F3971" wp14:editId="0C9B7C2B">
             <wp:extent cx="3019425" cy="3629025"/>
@@ -8175,7 +7154,7 @@
                     <pic:cNvPicPr/>
                   </pic:nvPicPr>
                   <pic:blipFill>
-                    <a:blip r:embed="rId6">
+                    <a:blip r:embed="rId10">
                       <a:extLst>
                         <a:ext uri="{28A0092B-C50C-407E-A947-70E740481C1C}">
                           <a14:useLocalDpi xmlns:a14="http://schemas.microsoft.com/office/drawing/2010/main" val="0"/>
@@ -8263,6 +7242,7 @@
         <w:rPr>
           <w:noProof/>
         </w:rPr>
+        <w:lastRenderedPageBreak/>
         <w:drawing>
           <wp:inline distT="0" distB="0" distL="0" distR="0" wp14:anchorId="43F74879" wp14:editId="00A43569">
             <wp:extent cx="4316866" cy="2686050"/>
@@ -8279,7 +7259,7 @@
                     <pic:cNvPicPr/>
                   </pic:nvPicPr>
                   <pic:blipFill>
-                    <a:blip r:embed="rId7">
+                    <a:blip r:embed="rId11">
                       <a:extLst>
                         <a:ext uri="{28A0092B-C50C-407E-A947-70E740481C1C}">
                           <a14:useLocalDpi xmlns:a14="http://schemas.microsoft.com/office/drawing/2010/main" val="0"/>
@@ -8355,7 +7335,6 @@
         <w:rPr>
           <w:noProof/>
         </w:rPr>
-        <w:lastRenderedPageBreak/>
         <w:drawing>
           <wp:inline distT="0" distB="0" distL="0" distR="0" wp14:anchorId="36A19C64" wp14:editId="70F9785A">
             <wp:extent cx="4419600" cy="2590800"/>
@@ -8372,7 +7351,7 @@
                     <pic:cNvPicPr/>
                   </pic:nvPicPr>
                   <pic:blipFill>
-                    <a:blip r:embed="rId8">
+                    <a:blip r:embed="rId12">
                       <a:extLst>
                         <a:ext uri="{28A0092B-C50C-407E-A947-70E740481C1C}">
                           <a14:useLocalDpi xmlns:a14="http://schemas.microsoft.com/office/drawing/2010/main" val="0"/>
@@ -8448,6 +7427,7 @@
         <w:rPr>
           <w:noProof/>
         </w:rPr>
+        <w:lastRenderedPageBreak/>
         <w:drawing>
           <wp:inline distT="0" distB="0" distL="0" distR="0" wp14:anchorId="2D8AF9B3" wp14:editId="479A1C2C">
             <wp:extent cx="3095625" cy="2886075"/>
@@ -8464,7 +7444,7 @@
                     <pic:cNvPicPr/>
                   </pic:nvPicPr>
                   <pic:blipFill>
-                    <a:blip r:embed="rId9">
+                    <a:blip r:embed="rId13">
                       <a:extLst>
                         <a:ext uri="{28A0092B-C50C-407E-A947-70E740481C1C}">
                           <a14:useLocalDpi xmlns:a14="http://schemas.microsoft.com/office/drawing/2010/main" val="0"/>
@@ -8553,7 +7533,6 @@
         <w:rPr>
           <w:noProof/>
         </w:rPr>
-        <w:lastRenderedPageBreak/>
         <w:drawing>
           <wp:inline distT="0" distB="0" distL="0" distR="0" wp14:anchorId="7E379D25" wp14:editId="36949A7D">
             <wp:extent cx="3181350" cy="3533775"/>
@@ -8570,7 +7549,7 @@
                     <pic:cNvPicPr/>
                   </pic:nvPicPr>
                   <pic:blipFill>
-                    <a:blip r:embed="rId10">
+                    <a:blip r:embed="rId14">
                       <a:extLst>
                         <a:ext uri="{28A0092B-C50C-407E-A947-70E740481C1C}">
                           <a14:useLocalDpi xmlns:a14="http://schemas.microsoft.com/office/drawing/2010/main" val="0"/>
@@ -8636,6 +7615,7 @@
         <w:rPr>
           <w:noProof/>
         </w:rPr>
+        <w:lastRenderedPageBreak/>
         <w:drawing>
           <wp:inline distT="0" distB="0" distL="0" distR="0" wp14:anchorId="7DF78599" wp14:editId="1BCD36C5">
             <wp:extent cx="3524742" cy="2200582"/>
@@ -8652,7 +7632,7 @@
                     <pic:cNvPicPr/>
                   </pic:nvPicPr>
                   <pic:blipFill>
-                    <a:blip r:embed="rId11">
+                    <a:blip r:embed="rId15">
                       <a:extLst>
                         <a:ext uri="{28A0092B-C50C-407E-A947-70E740481C1C}">
                           <a14:useLocalDpi xmlns:a14="http://schemas.microsoft.com/office/drawing/2010/main" val="0"/>
@@ -8726,7 +7706,6 @@
         <w:rPr>
           <w:noProof/>
         </w:rPr>
-        <w:lastRenderedPageBreak/>
         <w:drawing>
           <wp:inline distT="0" distB="0" distL="0" distR="0" wp14:anchorId="2ABAE488" wp14:editId="5EDDFB63">
             <wp:extent cx="2409825" cy="1714500"/>
@@ -8743,7 +7722,7 @@
                     <pic:cNvPicPr/>
                   </pic:nvPicPr>
                   <pic:blipFill>
-                    <a:blip r:embed="rId12">
+                    <a:blip r:embed="rId16">
                       <a:extLst>
                         <a:ext uri="{28A0092B-C50C-407E-A947-70E740481C1C}">
                           <a14:useLocalDpi xmlns:a14="http://schemas.microsoft.com/office/drawing/2010/main" val="0"/>
@@ -8838,7 +7817,7 @@
                     <pic:cNvPicPr/>
                   </pic:nvPicPr>
                   <pic:blipFill>
-                    <a:blip r:embed="rId10">
+                    <a:blip r:embed="rId14">
                       <a:extLst>
                         <a:ext uri="{28A0092B-C50C-407E-A947-70E740481C1C}">
                           <a14:useLocalDpi xmlns:a14="http://schemas.microsoft.com/office/drawing/2010/main" val="0"/>
@@ -8914,7 +7893,6 @@
         <w:rPr>
           <w:noProof/>
         </w:rPr>
-        <w:lastRenderedPageBreak/>
         <w:drawing>
           <wp:inline distT="0" distB="0" distL="0" distR="0" wp14:anchorId="475ABA19" wp14:editId="7EA22958">
             <wp:extent cx="5247640" cy="2819400"/>
@@ -8931,7 +7909,7 @@
                     <pic:cNvPicPr/>
                   </pic:nvPicPr>
                   <pic:blipFill>
-                    <a:blip r:embed="rId13">
+                    <a:blip r:embed="rId17">
                       <a:extLst>
                         <a:ext uri="{28A0092B-C50C-407E-A947-70E740481C1C}">
                           <a14:useLocalDpi xmlns:a14="http://schemas.microsoft.com/office/drawing/2010/main" val="0"/>
@@ -9041,7 +8019,7 @@
                     <pic:cNvPicPr/>
                   </pic:nvPicPr>
                   <pic:blipFill>
-                    <a:blip r:embed="rId14">
+                    <a:blip r:embed="rId18">
                       <a:extLst>
                         <a:ext uri="{28A0092B-C50C-407E-A947-70E740481C1C}">
                           <a14:useLocalDpi xmlns:a14="http://schemas.microsoft.com/office/drawing/2010/main" val="0"/>
@@ -9117,7 +8095,6 @@
         <w:rPr>
           <w:noProof/>
         </w:rPr>
-        <w:lastRenderedPageBreak/>
         <w:drawing>
           <wp:inline distT="0" distB="0" distL="0" distR="0" wp14:anchorId="2C24BDD3" wp14:editId="18930C84">
             <wp:extent cx="5943600" cy="3203575"/>
@@ -9134,7 +8111,7 @@
                     <pic:cNvPicPr/>
                   </pic:nvPicPr>
                   <pic:blipFill>
-                    <a:blip r:embed="rId15">
+                    <a:blip r:embed="rId19">
                       <a:extLst>
                         <a:ext uri="{28A0092B-C50C-407E-A947-70E740481C1C}">
                           <a14:useLocalDpi xmlns:a14="http://schemas.microsoft.com/office/drawing/2010/main" val="0"/>
@@ -9226,7 +8203,7 @@
                     <pic:cNvPicPr/>
                   </pic:nvPicPr>
                   <pic:blipFill>
-                    <a:blip r:embed="rId16">
+                    <a:blip r:embed="rId20">
                       <a:extLst>
                         <a:ext uri="{28A0092B-C50C-407E-A947-70E740481C1C}">
                           <a14:useLocalDpi xmlns:a14="http://schemas.microsoft.com/office/drawing/2010/main" val="0"/>
@@ -9322,7 +8299,7 @@
                     <pic:cNvPicPr/>
                   </pic:nvPicPr>
                   <pic:blipFill>
-                    <a:blip r:embed="rId17">
+                    <a:blip r:embed="rId21">
                       <a:extLst>
                         <a:ext uri="{28A0092B-C50C-407E-A947-70E740481C1C}">
                           <a14:useLocalDpi xmlns:a14="http://schemas.microsoft.com/office/drawing/2010/main" val="0"/>
@@ -9384,8 +8361,6 @@
         </w:rPr>
         <w:t xml:space="preserve"> Once we are connected, the tables present in the MongoDB are displayed as in the following Screenshot, later on we need to press the option called LOAD in order to LOAD the data.</w:t>
       </w:r>
-      <w:bookmarkStart w:id="0" w:name="_GoBack"/>
-      <w:bookmarkEnd w:id="0"/>
     </w:p>
     <w:p>
       <w:pPr>
@@ -9411,7 +8386,7 @@
                     <pic:cNvPicPr/>
                   </pic:nvPicPr>
                   <pic:blipFill>
-                    <a:blip r:embed="rId18">
+                    <a:blip r:embed="rId22">
                       <a:extLst>
                         <a:ext uri="{28A0092B-C50C-407E-A947-70E740481C1C}">
                           <a14:useLocalDpi xmlns:a14="http://schemas.microsoft.com/office/drawing/2010/main" val="0"/>
@@ -9456,1680 +8431,6 @@
           <w:szCs w:val="24"/>
         </w:rPr>
       </w:pPr>
-    </w:p>
-    <w:p>
-      <w:pPr>
-        <w:rPr>
-          <w:rFonts w:ascii="Times New Roman" w:hAnsi="Times New Roman" w:cs="Times New Roman"/>
-          <w:b/>
-          <w:sz w:val="32"/>
-          <w:szCs w:val="32"/>
-        </w:rPr>
-      </w:pPr>
-      <w:r>
-        <w:rPr>
-          <w:rFonts w:ascii="Times New Roman" w:hAnsi="Times New Roman" w:cs="Times New Roman"/>
-          <w:b/>
-          <w:sz w:val="32"/>
-          <w:szCs w:val="32"/>
-        </w:rPr>
-        <w:lastRenderedPageBreak/>
-        <w:t xml:space="preserve">Data </w:t>
-      </w:r>
-      <w:r>
-        <w:rPr>
-          <w:rFonts w:ascii="Times New Roman" w:hAnsi="Times New Roman" w:cs="Times New Roman"/>
-          <w:b/>
-          <w:sz w:val="32"/>
-          <w:szCs w:val="32"/>
-        </w:rPr>
-        <w:t>Analyzing and t</w:t>
-      </w:r>
-      <w:r>
-        <w:rPr>
-          <w:rFonts w:ascii="Times New Roman" w:hAnsi="Times New Roman" w:cs="Times New Roman"/>
-          <w:b/>
-          <w:sz w:val="32"/>
-          <w:szCs w:val="32"/>
-        </w:rPr>
-        <w:t>ransformation:</w:t>
-      </w:r>
-    </w:p>
-    <w:p>
-      <w:pPr>
-        <w:pStyle w:val="ListParagraph"/>
-        <w:numPr>
-          <w:ilvl w:val="0"/>
-          <w:numId w:val="13"/>
-        </w:numPr>
-        <w:rPr>
-          <w:rFonts w:ascii="Times New Roman" w:hAnsi="Times New Roman" w:cs="Times New Roman"/>
-          <w:sz w:val="24"/>
-          <w:szCs w:val="24"/>
-        </w:rPr>
-      </w:pPr>
-      <w:r>
-        <w:rPr>
-          <w:rFonts w:ascii="Times New Roman" w:hAnsi="Times New Roman" w:cs="Times New Roman"/>
-          <w:sz w:val="24"/>
-          <w:szCs w:val="24"/>
-        </w:rPr>
-        <w:t xml:space="preserve">Establishment </w:t>
-      </w:r>
-      <w:r>
-        <w:rPr>
-          <w:rFonts w:ascii="Times New Roman" w:hAnsi="Times New Roman" w:cs="Times New Roman"/>
-          <w:sz w:val="24"/>
-          <w:szCs w:val="24"/>
-        </w:rPr>
-        <w:t xml:space="preserve">connection from </w:t>
-      </w:r>
-      <w:r>
-        <w:rPr>
-          <w:rFonts w:ascii="Times New Roman" w:hAnsi="Times New Roman" w:cs="Times New Roman"/>
-          <w:sz w:val="24"/>
-          <w:szCs w:val="24"/>
-        </w:rPr>
-        <w:t>MongoDB to Power BI</w:t>
-      </w:r>
-    </w:p>
-    <w:p>
-      <w:pPr>
-        <w:pStyle w:val="ListParagraph"/>
-        <w:numPr>
-          <w:ilvl w:val="0"/>
-          <w:numId w:val="13"/>
-        </w:numPr>
-        <w:rPr>
-          <w:rFonts w:ascii="Times New Roman" w:hAnsi="Times New Roman" w:cs="Times New Roman"/>
-          <w:sz w:val="24"/>
-          <w:szCs w:val="24"/>
-        </w:rPr>
-      </w:pPr>
-      <w:r>
-        <w:rPr>
-          <w:rFonts w:ascii="Times New Roman" w:hAnsi="Times New Roman" w:cs="Times New Roman"/>
-          <w:sz w:val="24"/>
-          <w:szCs w:val="24"/>
-        </w:rPr>
-        <w:t>C</w:t>
-      </w:r>
-      <w:r>
-        <w:rPr>
-          <w:rFonts w:ascii="Times New Roman" w:hAnsi="Times New Roman" w:cs="Times New Roman"/>
-          <w:sz w:val="24"/>
-          <w:szCs w:val="24"/>
-        </w:rPr>
-        <w:t xml:space="preserve">lick on transform data option. A </w:t>
-      </w:r>
-      <w:r>
-        <w:rPr>
-          <w:rFonts w:ascii="Times New Roman" w:hAnsi="Times New Roman" w:cs="Times New Roman"/>
-          <w:sz w:val="24"/>
-          <w:szCs w:val="24"/>
-        </w:rPr>
-        <w:t>new</w:t>
-      </w:r>
-      <w:r>
-        <w:rPr>
-          <w:rFonts w:ascii="Times New Roman" w:hAnsi="Times New Roman" w:cs="Times New Roman"/>
-          <w:sz w:val="24"/>
-          <w:szCs w:val="24"/>
-        </w:rPr>
-        <w:t xml:space="preserve"> </w:t>
-      </w:r>
-      <w:r>
-        <w:rPr>
-          <w:rFonts w:ascii="Times New Roman" w:hAnsi="Times New Roman" w:cs="Times New Roman"/>
-          <w:sz w:val="24"/>
-          <w:szCs w:val="24"/>
-        </w:rPr>
-        <w:t>tab</w:t>
-      </w:r>
-      <w:r>
-        <w:rPr>
-          <w:rFonts w:ascii="Times New Roman" w:hAnsi="Times New Roman" w:cs="Times New Roman"/>
-          <w:sz w:val="24"/>
-          <w:szCs w:val="24"/>
-        </w:rPr>
-        <w:t xml:space="preserve"> will be opened wherein we will perform the following operations:</w:t>
-      </w:r>
-    </w:p>
-    <w:p>
-      <w:pPr>
-        <w:pStyle w:val="ListParagraph"/>
-        <w:numPr>
-          <w:ilvl w:val="1"/>
-          <w:numId w:val="13"/>
-        </w:numPr>
-        <w:rPr>
-          <w:rFonts w:ascii="Times New Roman" w:hAnsi="Times New Roman" w:cs="Times New Roman"/>
-          <w:sz w:val="24"/>
-          <w:szCs w:val="24"/>
-        </w:rPr>
-      </w:pPr>
-      <w:r>
-        <w:rPr>
-          <w:rFonts w:ascii="Times New Roman" w:hAnsi="Times New Roman" w:cs="Times New Roman"/>
-          <w:sz w:val="24"/>
-          <w:szCs w:val="24"/>
-        </w:rPr>
-        <w:t>W</w:t>
-      </w:r>
-      <w:r>
-        <w:rPr>
-          <w:rFonts w:ascii="Times New Roman" w:hAnsi="Times New Roman" w:cs="Times New Roman"/>
-          <w:sz w:val="24"/>
-          <w:szCs w:val="24"/>
-        </w:rPr>
-        <w:t>e need to perform group-by operation upon the unique id which is generated for every individual teams.</w:t>
-      </w:r>
-    </w:p>
-    <w:p>
-      <w:pPr>
-        <w:pStyle w:val="ListParagraph"/>
-        <w:numPr>
-          <w:ilvl w:val="1"/>
-          <w:numId w:val="13"/>
-        </w:numPr>
-        <w:rPr>
-          <w:rFonts w:ascii="Times New Roman" w:hAnsi="Times New Roman" w:cs="Times New Roman"/>
-          <w:sz w:val="24"/>
-          <w:szCs w:val="24"/>
-        </w:rPr>
-      </w:pPr>
-      <w:r>
-        <w:rPr>
-          <w:rFonts w:ascii="Times New Roman" w:hAnsi="Times New Roman" w:cs="Times New Roman"/>
-          <w:sz w:val="24"/>
-          <w:szCs w:val="24"/>
-        </w:rPr>
-        <w:t>W</w:t>
-      </w:r>
-      <w:r>
-        <w:rPr>
-          <w:rFonts w:ascii="Times New Roman" w:hAnsi="Times New Roman" w:cs="Times New Roman"/>
-          <w:sz w:val="24"/>
-          <w:szCs w:val="24"/>
-        </w:rPr>
-        <w:t xml:space="preserve">e </w:t>
-      </w:r>
-      <w:r>
-        <w:rPr>
-          <w:rFonts w:ascii="Times New Roman" w:hAnsi="Times New Roman" w:cs="Times New Roman"/>
-          <w:sz w:val="24"/>
-          <w:szCs w:val="24"/>
-        </w:rPr>
-        <w:t xml:space="preserve">should </w:t>
-      </w:r>
-      <w:r>
-        <w:rPr>
-          <w:rFonts w:ascii="Times New Roman" w:hAnsi="Times New Roman" w:cs="Times New Roman"/>
-          <w:sz w:val="24"/>
-          <w:szCs w:val="24"/>
-        </w:rPr>
-        <w:t>be finding most recent overs and recent score by calculating the maximum of overs and maximum score so as to obtain the most recent overs and runs scored by each team at that point of time.</w:t>
-      </w:r>
-    </w:p>
-    <w:p>
-      <w:pPr>
-        <w:pStyle w:val="ListParagraph"/>
-        <w:numPr>
-          <w:ilvl w:val="1"/>
-          <w:numId w:val="13"/>
-        </w:numPr>
-        <w:rPr>
-          <w:rFonts w:ascii="Times New Roman" w:hAnsi="Times New Roman" w:cs="Times New Roman"/>
-          <w:sz w:val="24"/>
-          <w:szCs w:val="24"/>
-        </w:rPr>
-      </w:pPr>
-      <w:r>
-        <w:rPr>
-          <w:rFonts w:ascii="Times New Roman" w:hAnsi="Times New Roman" w:cs="Times New Roman"/>
-          <w:sz w:val="24"/>
-          <w:szCs w:val="24"/>
-        </w:rPr>
-        <w:t xml:space="preserve">Using </w:t>
-      </w:r>
-      <w:r>
-        <w:rPr>
-          <w:rFonts w:ascii="Times New Roman" w:hAnsi="Times New Roman" w:cs="Times New Roman"/>
-          <w:sz w:val="24"/>
-          <w:szCs w:val="24"/>
-        </w:rPr>
-        <w:t xml:space="preserve">score and total number of overs played, we will be </w:t>
-      </w:r>
-      <w:r>
-        <w:rPr>
-          <w:rFonts w:ascii="Times New Roman" w:hAnsi="Times New Roman" w:cs="Times New Roman"/>
-          <w:sz w:val="24"/>
-          <w:szCs w:val="24"/>
-        </w:rPr>
-        <w:t>run rate of the team.</w:t>
-      </w:r>
-      <w:r>
-        <w:rPr>
-          <w:rFonts w:ascii="Times New Roman" w:hAnsi="Times New Roman" w:cs="Times New Roman"/>
-          <w:sz w:val="24"/>
-          <w:szCs w:val="24"/>
-        </w:rPr>
-        <w:t xml:space="preserve"> This is done by dividing score with overs. The value thus obtained will be rounded-up.</w:t>
-      </w:r>
-    </w:p>
-    <w:p>
-      <w:pPr>
-        <w:pStyle w:val="ListParagraph"/>
-        <w:numPr>
-          <w:ilvl w:val="0"/>
-          <w:numId w:val="13"/>
-        </w:numPr>
-        <w:rPr>
-          <w:rFonts w:ascii="Times New Roman" w:hAnsi="Times New Roman" w:cs="Times New Roman"/>
-          <w:sz w:val="24"/>
-          <w:szCs w:val="24"/>
-        </w:rPr>
-      </w:pPr>
-      <w:r>
-        <w:rPr>
-          <w:rFonts w:ascii="Times New Roman" w:hAnsi="Times New Roman" w:cs="Times New Roman"/>
-          <w:sz w:val="24"/>
-          <w:szCs w:val="24"/>
-        </w:rPr>
-        <w:t>By adding the run rate to total score we can obtain the estimated score.</w:t>
-      </w:r>
-    </w:p>
-    <w:p>
-      <w:pPr>
-        <w:pStyle w:val="ListParagraph"/>
-        <w:numPr>
-          <w:ilvl w:val="0"/>
-          <w:numId w:val="13"/>
-        </w:numPr>
-        <w:rPr>
-          <w:rFonts w:ascii="Times New Roman" w:hAnsi="Times New Roman" w:cs="Times New Roman"/>
-          <w:sz w:val="24"/>
-          <w:szCs w:val="24"/>
-        </w:rPr>
-      </w:pPr>
-      <w:r>
-        <w:rPr>
-          <w:rFonts w:ascii="Times New Roman" w:hAnsi="Times New Roman" w:cs="Times New Roman"/>
-          <w:sz w:val="24"/>
-          <w:szCs w:val="24"/>
-        </w:rPr>
-        <w:t>The estimated score thus obtained will be used to visualize the data accordingly.</w:t>
-      </w:r>
-    </w:p>
-    <w:p>
-      <w:pPr>
-        <w:rPr>
-          <w:rFonts w:ascii="Times New Roman" w:hAnsi="Times New Roman" w:cs="Times New Roman"/>
-          <w:sz w:val="24"/>
-          <w:szCs w:val="24"/>
-        </w:rPr>
-      </w:pPr>
-    </w:p>
-    <w:p>
-      <w:pPr>
-        <w:rPr>
-          <w:rFonts w:ascii="Times New Roman" w:hAnsi="Times New Roman" w:cs="Times New Roman"/>
-          <w:b/>
-          <w:sz w:val="32"/>
-          <w:szCs w:val="32"/>
-        </w:rPr>
-      </w:pPr>
-      <w:r>
-        <w:rPr>
-          <w:rFonts w:ascii="Times New Roman" w:hAnsi="Times New Roman" w:cs="Times New Roman"/>
-          <w:b/>
-          <w:sz w:val="32"/>
-          <w:szCs w:val="32"/>
-        </w:rPr>
-        <w:t xml:space="preserve">Data </w:t>
-      </w:r>
-      <w:r>
-        <w:rPr>
-          <w:rFonts w:ascii="Times New Roman" w:hAnsi="Times New Roman" w:cs="Times New Roman"/>
-          <w:b/>
-          <w:sz w:val="32"/>
-          <w:szCs w:val="32"/>
-        </w:rPr>
-        <w:t>Visualizing:</w:t>
-      </w:r>
-    </w:p>
-    <w:p>
-      <w:pPr>
-        <w:rPr>
-          <w:rFonts w:ascii="Times New Roman" w:hAnsi="Times New Roman" w:cs="Times New Roman"/>
-        </w:rPr>
-      </w:pPr>
-      <w:r>
-        <w:rPr>
-          <w:rFonts w:ascii="Times New Roman" w:hAnsi="Times New Roman" w:cs="Times New Roman"/>
-          <w:b/>
-          <w:sz w:val="32"/>
-          <w:szCs w:val="32"/>
-        </w:rPr>
-        <w:t xml:space="preserve"> </w:t>
-      </w:r>
-      <w:r>
-        <w:rPr>
-          <w:rFonts w:ascii="Times New Roman" w:hAnsi="Times New Roman" w:cs="Times New Roman"/>
-        </w:rPr>
-        <w:t>We will be visualizing the data using Power BI.</w:t>
-      </w:r>
-    </w:p>
-    <w:p>
-      <w:pPr>
-        <w:rPr>
-          <w:rFonts w:ascii="Times New Roman" w:hAnsi="Times New Roman" w:cs="Times New Roman"/>
-        </w:rPr>
-      </w:pPr>
-    </w:p>
-    <w:p>
-      <w:pPr>
-        <w:rPr>
-          <w:rFonts w:ascii="Times New Roman" w:hAnsi="Times New Roman" w:cs="Times New Roman"/>
-        </w:rPr>
-      </w:pPr>
-      <w:r>
-        <w:rPr>
-          <w:rFonts w:ascii="Times New Roman" w:hAnsi="Times New Roman" w:cs="Times New Roman"/>
-          <w:noProof/>
-        </w:rPr>
-        <w:drawing>
-          <wp:inline distT="0" distB="0" distL="0" distR="0" wp14:anchorId="6534121D" wp14:editId="1F104790">
-            <wp:extent cx="5943600" cy="3335655"/>
-            <wp:effectExtent l="0" t="0" r="0" b="0"/>
-            <wp:docPr id="43" name="Picture 43"/>
-            <wp:cNvGraphicFramePr>
-              <a:graphicFrameLocks xmlns:a="http://schemas.openxmlformats.org/drawingml/2006/main" noChangeAspect="1"/>
-            </wp:cNvGraphicFramePr>
-            <a:graphic xmlns:a="http://schemas.openxmlformats.org/drawingml/2006/main">
-              <a:graphicData uri="http://schemas.openxmlformats.org/drawingml/2006/picture">
-                <pic:pic xmlns:pic="http://schemas.openxmlformats.org/drawingml/2006/picture">
-                  <pic:nvPicPr>
-                    <pic:cNvPr id="1" name=""/>
-                    <pic:cNvPicPr/>
-                  </pic:nvPicPr>
-                  <pic:blipFill>
-                    <a:blip r:embed="rId19"/>
-                    <a:stretch>
-                      <a:fillRect/>
-                    </a:stretch>
-                  </pic:blipFill>
-                  <pic:spPr>
-                    <a:xfrm>
-                      <a:off x="0" y="0"/>
-                      <a:ext cx="5943600" cy="3335655"/>
-                    </a:xfrm>
-                    <a:prstGeom prst="rect">
-                      <a:avLst/>
-                    </a:prstGeom>
-                  </pic:spPr>
-                </pic:pic>
-              </a:graphicData>
-            </a:graphic>
-          </wp:inline>
-        </w:drawing>
-      </w:r>
-    </w:p>
-    <w:p>
-      <w:pPr>
-        <w:rPr>
-          <w:rFonts w:ascii="Times New Roman" w:hAnsi="Times New Roman" w:cs="Times New Roman"/>
-        </w:rPr>
-      </w:pPr>
-      <w:r>
-        <w:rPr>
-          <w:rFonts w:ascii="Times New Roman" w:hAnsi="Times New Roman" w:cs="Times New Roman"/>
-        </w:rPr>
-        <w:t>The image shown above is the final visualized output for the streaming data for a cricket match.\</w:t>
-      </w:r>
-    </w:p>
-    <w:p>
-      <w:pPr>
-        <w:rPr>
-          <w:rFonts w:ascii="Times New Roman" w:hAnsi="Times New Roman" w:cs="Times New Roman"/>
-        </w:rPr>
-      </w:pPr>
-    </w:p>
-    <w:p>
-      <w:pPr>
-        <w:rPr>
-          <w:rFonts w:ascii="Times New Roman" w:hAnsi="Times New Roman" w:cs="Times New Roman"/>
-          <w:b/>
-          <w:sz w:val="32"/>
-          <w:szCs w:val="32"/>
-        </w:rPr>
-      </w:pPr>
-      <w:r>
-        <w:rPr>
-          <w:rFonts w:ascii="Times New Roman" w:hAnsi="Times New Roman" w:cs="Times New Roman"/>
-          <w:b/>
-          <w:sz w:val="32"/>
-          <w:szCs w:val="32"/>
-        </w:rPr>
-        <w:lastRenderedPageBreak/>
-        <w:t>Work Division:</w:t>
-      </w:r>
-    </w:p>
-    <w:p>
-      <w:pPr>
-        <w:pStyle w:val="ListParagraph"/>
-        <w:numPr>
-          <w:ilvl w:val="0"/>
-          <w:numId w:val="17"/>
-        </w:numPr>
-        <w:rPr>
-          <w:rFonts w:ascii="Times New Roman" w:hAnsi="Times New Roman" w:cs="Times New Roman"/>
-        </w:rPr>
-      </w:pPr>
-      <w:r>
-        <w:rPr>
-          <w:rFonts w:ascii="Times New Roman" w:hAnsi="Times New Roman" w:cs="Times New Roman"/>
-        </w:rPr>
-        <w:t>Implementation of Kafka</w:t>
-      </w:r>
-      <w:r>
-        <w:rPr>
-          <w:rFonts w:ascii="Times New Roman" w:hAnsi="Times New Roman" w:cs="Times New Roman"/>
-        </w:rPr>
-        <w:t xml:space="preserve"> and Data Extraction</w:t>
-      </w:r>
-      <w:r>
-        <w:rPr>
-          <w:rFonts w:ascii="Times New Roman" w:hAnsi="Times New Roman" w:cs="Times New Roman"/>
-        </w:rPr>
-        <w:t xml:space="preserve">: </w:t>
-      </w:r>
-      <w:proofErr w:type="spellStart"/>
-      <w:r>
-        <w:rPr>
-          <w:rFonts w:ascii="Times New Roman" w:hAnsi="Times New Roman" w:cs="Times New Roman"/>
-        </w:rPr>
-        <w:t>Raghunandan</w:t>
-      </w:r>
-      <w:proofErr w:type="spellEnd"/>
-      <w:r>
-        <w:rPr>
-          <w:rFonts w:ascii="Times New Roman" w:hAnsi="Times New Roman" w:cs="Times New Roman"/>
-        </w:rPr>
-        <w:t xml:space="preserve"> Kumar </w:t>
-      </w:r>
-      <w:proofErr w:type="spellStart"/>
-      <w:r>
-        <w:rPr>
-          <w:rFonts w:ascii="Times New Roman" w:hAnsi="Times New Roman" w:cs="Times New Roman"/>
-        </w:rPr>
-        <w:t>Naishadam</w:t>
-      </w:r>
-      <w:proofErr w:type="spellEnd"/>
-    </w:p>
-    <w:p>
-      <w:pPr>
-        <w:pStyle w:val="ListParagraph"/>
-        <w:numPr>
-          <w:ilvl w:val="0"/>
-          <w:numId w:val="17"/>
-        </w:numPr>
-        <w:rPr>
-          <w:rFonts w:ascii="Times New Roman" w:hAnsi="Times New Roman" w:cs="Times New Roman"/>
-        </w:rPr>
-      </w:pPr>
-      <w:r>
-        <w:rPr>
-          <w:rFonts w:ascii="Times New Roman" w:hAnsi="Times New Roman" w:cs="Times New Roman"/>
-        </w:rPr>
-        <w:t>Connecting MongoDB</w:t>
-      </w:r>
-      <w:r>
-        <w:rPr>
-          <w:rFonts w:ascii="Times New Roman" w:hAnsi="Times New Roman" w:cs="Times New Roman"/>
-        </w:rPr>
-        <w:t xml:space="preserve"> to PowerBI : </w:t>
-      </w:r>
-      <w:r>
-        <w:rPr>
-          <w:rFonts w:ascii="Times New Roman" w:hAnsi="Times New Roman" w:cs="Times New Roman"/>
-        </w:rPr>
-        <w:t>Nikitha Kethireddy</w:t>
-      </w:r>
-    </w:p>
-    <w:p>
-      <w:pPr>
-        <w:pStyle w:val="ListParagraph"/>
-        <w:numPr>
-          <w:ilvl w:val="0"/>
-          <w:numId w:val="17"/>
-        </w:numPr>
-        <w:rPr>
-          <w:rFonts w:ascii="Times New Roman" w:hAnsi="Times New Roman" w:cs="Times New Roman"/>
-        </w:rPr>
-      </w:pPr>
-      <w:r>
-        <w:rPr>
-          <w:rFonts w:ascii="Times New Roman" w:hAnsi="Times New Roman" w:cs="Times New Roman"/>
-        </w:rPr>
-        <w:t>Data Transformations: Deepthi Chokka</w:t>
-      </w:r>
-    </w:p>
-    <w:p>
-      <w:pPr>
-        <w:pStyle w:val="ListParagraph"/>
-        <w:numPr>
-          <w:ilvl w:val="0"/>
-          <w:numId w:val="17"/>
-        </w:numPr>
-        <w:rPr>
-          <w:rFonts w:ascii="Times New Roman" w:hAnsi="Times New Roman" w:cs="Times New Roman"/>
-        </w:rPr>
-      </w:pPr>
-      <w:r>
-        <w:rPr>
-          <w:rFonts w:ascii="Times New Roman" w:hAnsi="Times New Roman" w:cs="Times New Roman"/>
-        </w:rPr>
-        <w:t xml:space="preserve">Data Visualization: </w:t>
-      </w:r>
-      <w:proofErr w:type="spellStart"/>
-      <w:r>
-        <w:rPr>
-          <w:rFonts w:ascii="Times New Roman" w:hAnsi="Times New Roman" w:cs="Times New Roman"/>
-        </w:rPr>
-        <w:t>Jeevan</w:t>
-      </w:r>
-      <w:proofErr w:type="spellEnd"/>
-      <w:r>
-        <w:rPr>
-          <w:rFonts w:ascii="Times New Roman" w:hAnsi="Times New Roman" w:cs="Times New Roman"/>
-        </w:rPr>
-        <w:t xml:space="preserve"> </w:t>
-      </w:r>
-    </w:p>
-    <w:p>
-      <w:pPr>
-        <w:ind w:left="1080"/>
-        <w:rPr>
-          <w:rFonts w:ascii="Times New Roman" w:hAnsi="Times New Roman" w:cs="Times New Roman"/>
-          <w:sz w:val="32"/>
-          <w:szCs w:val="32"/>
-        </w:rPr>
-      </w:pPr>
-    </w:p>
-    <w:p>
-      <w:pPr>
-        <w:ind w:left="1080"/>
-        <w:rPr>
-          <w:rFonts w:ascii="Times New Roman" w:hAnsi="Times New Roman" w:cs="Times New Roman"/>
-          <w:sz w:val="32"/>
-          <w:szCs w:val="32"/>
-        </w:rPr>
-      </w:pPr>
-    </w:p>
-    <w:p>
-      <w:pPr>
-        <w:ind w:left="1080"/>
-        <w:rPr>
-          <w:rFonts w:ascii="Times New Roman" w:hAnsi="Times New Roman" w:cs="Times New Roman"/>
-          <w:sz w:val="32"/>
-          <w:szCs w:val="32"/>
-        </w:rPr>
-      </w:pPr>
-    </w:p>
-    <w:p>
-      <w:pPr>
-        <w:ind w:left="1080"/>
-        <w:rPr>
-          <w:rFonts w:ascii="Times New Roman" w:hAnsi="Times New Roman" w:cs="Times New Roman"/>
-          <w:sz w:val="32"/>
-          <w:szCs w:val="32"/>
-        </w:rPr>
-      </w:pPr>
-    </w:p>
-    <w:p>
-      <w:pPr>
-        <w:ind w:left="1080"/>
-        <w:rPr>
-          <w:rFonts w:ascii="Times New Roman" w:hAnsi="Times New Roman" w:cs="Times New Roman"/>
-          <w:sz w:val="32"/>
-          <w:szCs w:val="32"/>
-        </w:rPr>
-      </w:pPr>
-    </w:p>
-    <w:p>
-      <w:pPr>
-        <w:ind w:left="1080"/>
-        <w:rPr>
-          <w:rFonts w:ascii="Times New Roman" w:hAnsi="Times New Roman" w:cs="Times New Roman"/>
-          <w:sz w:val="32"/>
-          <w:szCs w:val="32"/>
-        </w:rPr>
-      </w:pPr>
-    </w:p>
-    <w:p>
-      <w:pPr>
-        <w:pStyle w:val="ListParagraph"/>
-        <w:ind w:left="1080"/>
-        <w:jc w:val="center"/>
-        <w:rPr>
-          <w:rFonts w:ascii="Times New Roman" w:hAnsi="Times New Roman" w:cs="Times New Roman"/>
-          <w:b/>
-          <w:sz w:val="32"/>
-          <w:szCs w:val="32"/>
-        </w:rPr>
-      </w:pPr>
-      <w:r>
-        <w:rPr>
-          <w:rFonts w:ascii="Times New Roman" w:hAnsi="Times New Roman" w:cs="Times New Roman"/>
-          <w:b/>
-          <w:sz w:val="32"/>
-          <w:szCs w:val="32"/>
-        </w:rPr>
-        <w:t>Commentary Sentiment Analysis:</w:t>
-      </w:r>
-    </w:p>
-    <w:p>
-      <w:pPr>
-        <w:pStyle w:val="ListParagraph"/>
-        <w:ind w:left="1080"/>
-        <w:rPr>
-          <w:rFonts w:ascii="Times New Roman" w:hAnsi="Times New Roman" w:cs="Times New Roman"/>
-          <w:sz w:val="32"/>
-          <w:szCs w:val="32"/>
-        </w:rPr>
-      </w:pPr>
-    </w:p>
-    <w:p>
-      <w:pPr>
-        <w:pStyle w:val="ListParagraph"/>
-        <w:ind w:left="1080"/>
-        <w:rPr>
-          <w:rFonts w:ascii="Times New Roman" w:hAnsi="Times New Roman" w:cs="Times New Roman"/>
-          <w:sz w:val="32"/>
-          <w:szCs w:val="32"/>
-        </w:rPr>
-      </w:pPr>
-      <w:r>
-        <w:rPr>
-          <w:rFonts w:ascii="Times New Roman" w:hAnsi="Times New Roman" w:cs="Times New Roman"/>
-          <w:noProof/>
-        </w:rPr>
-        <mc:AlternateContent>
-          <mc:Choice Requires="wps">
-            <w:drawing>
-              <wp:anchor distT="0" distB="0" distL="114300" distR="114300" simplePos="0" relativeHeight="251728896" behindDoc="0" locked="0" layoutInCell="1" allowOverlap="1" wp14:anchorId="65FB2FDB" wp14:editId="7952B681">
-                <wp:simplePos x="0" y="0"/>
-                <wp:positionH relativeFrom="column">
-                  <wp:posOffset>1965278</wp:posOffset>
-                </wp:positionH>
-                <wp:positionV relativeFrom="paragraph">
-                  <wp:posOffset>150125</wp:posOffset>
-                </wp:positionV>
-                <wp:extent cx="1828800" cy="685800"/>
-                <wp:effectExtent l="0" t="0" r="19050" b="19050"/>
-                <wp:wrapNone/>
-                <wp:docPr id="60" name="Rectangle 60"/>
-                <wp:cNvGraphicFramePr/>
-                <a:graphic xmlns:a="http://schemas.openxmlformats.org/drawingml/2006/main">
-                  <a:graphicData uri="http://schemas.microsoft.com/office/word/2010/wordprocessingShape">
-                    <wps:wsp>
-                      <wps:cNvSpPr/>
-                      <wps:spPr>
-                        <a:xfrm>
-                          <a:off x="0" y="0"/>
-                          <a:ext cx="1828800" cy="685800"/>
-                        </a:xfrm>
-                        <a:prstGeom prst="rect">
-                          <a:avLst/>
-                        </a:prstGeom>
-                      </wps:spPr>
-                      <wps:style>
-                        <a:lnRef idx="2">
-                          <a:schemeClr val="dk1"/>
-                        </a:lnRef>
-                        <a:fillRef idx="1">
-                          <a:schemeClr val="lt1"/>
-                        </a:fillRef>
-                        <a:effectRef idx="0">
-                          <a:schemeClr val="dk1"/>
-                        </a:effectRef>
-                        <a:fontRef idx="minor">
-                          <a:schemeClr val="dk1"/>
-                        </a:fontRef>
-                      </wps:style>
-                      <wps:txbx>
-                        <w:txbxContent>
-                          <w:p>
-                            <w:pPr>
-                              <w:rPr>
-                                <w:rFonts w:ascii="Times New Roman" w:hAnsi="Times New Roman" w:cs="Times New Roman"/>
-                              </w:rPr>
-                            </w:pPr>
-                            <w:r>
-                              <w:rPr>
-                                <w:rFonts w:ascii="Times New Roman" w:hAnsi="Times New Roman" w:cs="Times New Roman"/>
-                              </w:rPr>
-                              <w:t>Fetch Commentary in JSON format using Pycricbuzz package.</w:t>
-                            </w:r>
-                          </w:p>
-                          <w:p/>
-                        </w:txbxContent>
-                      </wps:txbx>
-                      <wps:bodyPr rot="0" spcFirstLastPara="0" vertOverflow="overflow" horzOverflow="overflow" vert="horz" wrap="square" lIns="91440" tIns="45720" rIns="91440" bIns="45720" numCol="1" spcCol="0" rtlCol="0" fromWordArt="0" anchor="ctr" anchorCtr="0" forceAA="0" compatLnSpc="1">
-                        <a:prstTxWarp prst="textNoShape">
-                          <a:avLst/>
-                        </a:prstTxWarp>
-                        <a:noAutofit/>
-                      </wps:bodyPr>
-                    </wps:wsp>
-                  </a:graphicData>
-                </a:graphic>
-                <wp14:sizeRelH relativeFrom="margin">
-                  <wp14:pctWidth>0</wp14:pctWidth>
-                </wp14:sizeRelH>
-                <wp14:sizeRelV relativeFrom="margin">
-                  <wp14:pctHeight>0</wp14:pctHeight>
-                </wp14:sizeRelV>
-              </wp:anchor>
-            </w:drawing>
-          </mc:Choice>
-          <mc:Fallback>
-            <w:pict>
-              <v:rect w14:anchorId="65FB2FDB" id="Rectangle 60" o:spid="_x0000_s1063" style="position:absolute;left:0;text-align:left;margin-left:154.75pt;margin-top:11.8pt;width:2in;height:54pt;z-index:251728896;visibility:visible;mso-wrap-style:square;mso-width-percent:0;mso-height-percent:0;mso-wrap-distance-left:9pt;mso-wrap-distance-top:0;mso-wrap-distance-right:9pt;mso-wrap-distance-bottom:0;mso-position-horizontal:absolute;mso-position-horizontal-relative:text;mso-position-vertical:absolute;mso-position-vertical-relative:text;mso-width-percent:0;mso-height-percent:0;mso-width-relative:margin;mso-height-relative:margin;v-text-anchor:middle" o:gfxdata="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" fillcolor="white [3201]" strokecolor="black [3200]" strokeweight="1pt">
-                <v:textbox>
-                  <w:txbxContent>
-                    <w:p>
-                      <w:pPr>
-                        <w:rPr>
-                          <w:rFonts w:ascii="Times New Roman" w:hAnsi="Times New Roman" w:cs="Times New Roman"/>
-                        </w:rPr>
-                      </w:pPr>
-                      <w:r>
-                        <w:rPr>
-                          <w:rFonts w:ascii="Times New Roman" w:hAnsi="Times New Roman" w:cs="Times New Roman"/>
-                        </w:rPr>
-                        <w:t xml:space="preserve">Fetch Commentary in JSON format using </w:t>
-                      </w:r>
-                      <w:proofErr w:type="spellStart"/>
-                      <w:r>
-                        <w:rPr>
-                          <w:rFonts w:ascii="Times New Roman" w:hAnsi="Times New Roman" w:cs="Times New Roman"/>
-                        </w:rPr>
-                        <w:t>Pycricbuzz</w:t>
-                      </w:r>
-                      <w:proofErr w:type="spellEnd"/>
-                      <w:r>
-                        <w:rPr>
-                          <w:rFonts w:ascii="Times New Roman" w:hAnsi="Times New Roman" w:cs="Times New Roman"/>
-                        </w:rPr>
-                        <w:t xml:space="preserve"> package.</w:t>
-                      </w:r>
-                    </w:p>
-                    <w:p/>
-                  </w:txbxContent>
-                </v:textbox>
-              </v:rect>
-            </w:pict>
-          </mc:Fallback>
-        </mc:AlternateContent>
-      </w:r>
-    </w:p>
-    <w:p>
-      <w:pPr>
-        <w:pStyle w:val="ListParagraph"/>
-        <w:ind w:left="1080"/>
-        <w:rPr>
-          <w:rFonts w:ascii="Times New Roman" w:hAnsi="Times New Roman" w:cs="Times New Roman"/>
-          <w:sz w:val="32"/>
-          <w:szCs w:val="32"/>
-        </w:rPr>
-      </w:pPr>
-    </w:p>
-    <w:p>
-      <w:pPr>
-        <w:pStyle w:val="ListParagraph"/>
-        <w:ind w:left="1080"/>
-        <w:rPr>
-          <w:rFonts w:ascii="Times New Roman" w:hAnsi="Times New Roman" w:cs="Times New Roman"/>
-          <w:sz w:val="32"/>
-          <w:szCs w:val="32"/>
-        </w:rPr>
-      </w:pPr>
-    </w:p>
-    <w:p>
-      <w:pPr>
-        <w:pStyle w:val="ListParagraph"/>
-        <w:ind w:left="1080"/>
-        <w:rPr>
-          <w:rFonts w:ascii="Times New Roman" w:hAnsi="Times New Roman" w:cs="Times New Roman"/>
-          <w:sz w:val="32"/>
-          <w:szCs w:val="32"/>
-        </w:rPr>
-      </w:pPr>
-      <w:r>
-        <w:rPr>
-          <w:rFonts w:ascii="Times New Roman" w:hAnsi="Times New Roman" w:cs="Times New Roman"/>
-          <w:noProof/>
-          <w:sz w:val="32"/>
-          <w:szCs w:val="32"/>
-        </w:rPr>
-        <mc:AlternateContent>
-          <mc:Choice Requires="wps">
-            <w:drawing>
-              <wp:anchor distT="0" distB="0" distL="114300" distR="114300" simplePos="0" relativeHeight="251734016" behindDoc="0" locked="0" layoutInCell="1" allowOverlap="1" wp14:anchorId="71642279" wp14:editId="74F932D2">
-                <wp:simplePos x="0" y="0"/>
-                <wp:positionH relativeFrom="column">
-                  <wp:posOffset>2823667</wp:posOffset>
-                </wp:positionH>
-                <wp:positionV relativeFrom="paragraph">
-                  <wp:posOffset>76225</wp:posOffset>
-                </wp:positionV>
-                <wp:extent cx="0" cy="565100"/>
-                <wp:effectExtent l="76200" t="0" r="57150" b="64135"/>
-                <wp:wrapNone/>
-                <wp:docPr id="65" name="Straight Arrow Connector 65"/>
-                <wp:cNvGraphicFramePr/>
-                <a:graphic xmlns:a="http://schemas.openxmlformats.org/drawingml/2006/main">
-                  <a:graphicData uri="http://schemas.microsoft.com/office/word/2010/wordprocessingShape">
-                    <wps:wsp>
-                      <wps:cNvCnPr/>
-                      <wps:spPr>
-                        <a:xfrm>
-                          <a:off x="0" y="0"/>
-                          <a:ext cx="0" cy="565100"/>
-                        </a:xfrm>
-                        <a:prstGeom prst="straightConnector1">
-                          <a:avLst/>
-                        </a:prstGeom>
-                        <a:ln>
-                          <a:tailEnd type="triangle"/>
-                        </a:ln>
-                      </wps:spPr>
-                      <wps:style>
-                        <a:lnRef idx="1">
-                          <a:schemeClr val="dk1"/>
-                        </a:lnRef>
-                        <a:fillRef idx="0">
-                          <a:schemeClr val="dk1"/>
-                        </a:fillRef>
-                        <a:effectRef idx="0">
-                          <a:schemeClr val="dk1"/>
-                        </a:effectRef>
-                        <a:fontRef idx="minor">
-                          <a:schemeClr val="tx1"/>
-                        </a:fontRef>
-                      </wps:style>
-                      <wps:bodyPr/>
-                    </wps:wsp>
-                  </a:graphicData>
-                </a:graphic>
-              </wp:anchor>
-            </w:drawing>
-          </mc:Choice>
-          <mc:Fallback xmlns:cx2="http://schemas.microsoft.com/office/drawing/2015/10/21/chartex" xmlns:cx3="http://schemas.microsoft.com/office/drawing/2016/5/9/chartex" xmlns:cx4="http://schemas.microsoft.com/office/drawing/2016/5/10/chartex" xmlns:cx5="http://schemas.microsoft.com/office/drawing/2016/5/11/chartex" xmlns:cx6="http://schemas.microsoft.com/office/drawing/2016/5/12/chartex" xmlns:cx7="http://schemas.microsoft.com/office/drawing/2016/5/13/chartex" xmlns:cx8="http://schemas.microsoft.com/office/drawing/2016/5/14/chartex" xmlns:aink="http://schemas.microsoft.com/office/drawing/2016/ink" xmlns:am3d="http://schemas.microsoft.com/office/drawing/2017/model3d" xmlns:w16cid="http://schemas.microsoft.com/office/word/2016/wordml/cid">
-            <w:pict>
-              <v:shape w14:anchorId="14FCDD9E" id="Straight Arrow Connector 65" o:spid="_x0000_s1026" type="#_x0000_t32" style="position:absolute;margin-left:222.35pt;margin-top:6pt;width:0;height:44.5pt;z-index:251734016;visibility:visible;mso-wrap-style:square;mso-wrap-distance-left:9pt;mso-wrap-distance-top:0;mso-wrap-distance-right:9pt;mso-wrap-distance-bottom:0;mso-position-horizontal:absolute;mso-position-horizontal-relative:text;mso-position-vertical:absolute;mso-position-vertical-relative:text" o:gfxdata="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" strokecolor="black [3200]" strokeweight=".5pt">
-                <v:stroke endarrow="block" joinstyle="miter"/>
-              </v:shape>
-            </w:pict>
-          </mc:Fallback>
-        </mc:AlternateContent>
-      </w:r>
-    </w:p>
-    <w:p>
-      <w:pPr>
-        <w:pStyle w:val="ListParagraph"/>
-        <w:ind w:left="1080"/>
-        <w:rPr>
-          <w:rFonts w:ascii="Times New Roman" w:hAnsi="Times New Roman" w:cs="Times New Roman"/>
-        </w:rPr>
-      </w:pPr>
-    </w:p>
-    <w:p>
-      <w:pPr>
-        <w:pStyle w:val="ListParagraph"/>
-        <w:ind w:left="1080"/>
-        <w:rPr>
-          <w:rFonts w:ascii="Times New Roman" w:hAnsi="Times New Roman" w:cs="Times New Roman"/>
-        </w:rPr>
-      </w:pPr>
-    </w:p>
-    <w:p>
-      <w:pPr>
-        <w:pStyle w:val="ListParagraph"/>
-        <w:ind w:left="1080"/>
-        <w:rPr>
-          <w:rFonts w:ascii="Times New Roman" w:hAnsi="Times New Roman" w:cs="Times New Roman"/>
-        </w:rPr>
-      </w:pPr>
-      <w:r>
-        <w:rPr>
-          <w:rFonts w:ascii="Times New Roman" w:hAnsi="Times New Roman" w:cs="Times New Roman"/>
-          <w:noProof/>
-        </w:rPr>
-        <mc:AlternateContent>
-          <mc:Choice Requires="wps">
-            <w:drawing>
-              <wp:anchor distT="0" distB="0" distL="114300" distR="114300" simplePos="0" relativeHeight="251730944" behindDoc="0" locked="0" layoutInCell="1" allowOverlap="1" wp14:anchorId="71951C43" wp14:editId="6AB029DE">
-                <wp:simplePos x="0" y="0"/>
-                <wp:positionH relativeFrom="margin">
-                  <wp:align>center</wp:align>
-                </wp:positionH>
-                <wp:positionV relativeFrom="paragraph">
-                  <wp:posOffset>20566</wp:posOffset>
-                </wp:positionV>
-                <wp:extent cx="1828800" cy="685800"/>
-                <wp:effectExtent l="0" t="0" r="19050" b="19050"/>
-                <wp:wrapNone/>
-                <wp:docPr id="59" name="Rectangle 59"/>
-                <wp:cNvGraphicFramePr/>
-                <a:graphic xmlns:a="http://schemas.openxmlformats.org/drawingml/2006/main">
-                  <a:graphicData uri="http://schemas.microsoft.com/office/word/2010/wordprocessingShape">
-                    <wps:wsp>
-                      <wps:cNvSpPr/>
-                      <wps:spPr>
-                        <a:xfrm>
-                          <a:off x="0" y="0"/>
-                          <a:ext cx="1828800" cy="685800"/>
-                        </a:xfrm>
-                        <a:prstGeom prst="rect">
-                          <a:avLst/>
-                        </a:prstGeom>
-                      </wps:spPr>
-                      <wps:style>
-                        <a:lnRef idx="2">
-                          <a:schemeClr val="dk1"/>
-                        </a:lnRef>
-                        <a:fillRef idx="1">
-                          <a:schemeClr val="lt1"/>
-                        </a:fillRef>
-                        <a:effectRef idx="0">
-                          <a:schemeClr val="dk1"/>
-                        </a:effectRef>
-                        <a:fontRef idx="minor">
-                          <a:schemeClr val="dk1"/>
-                        </a:fontRef>
-                      </wps:style>
-                      <wps:txbx>
-                        <w:txbxContent>
-                          <w:p>
-                            <w:pPr>
-                              <w:rPr>
-                                <w:rFonts w:ascii="Times New Roman" w:hAnsi="Times New Roman" w:cs="Times New Roman"/>
-                              </w:rPr>
-                            </w:pPr>
-                            <w:r>
-                              <w:rPr>
-                                <w:rFonts w:ascii="Times New Roman" w:hAnsi="Times New Roman" w:cs="Times New Roman"/>
-                              </w:rPr>
-                              <w:t>Sentiment Analysis with NLTK Package and generate score</w:t>
-                            </w:r>
-                          </w:p>
-                        </w:txbxContent>
-                      </wps:txbx>
-                      <wps:bodyPr rot="0" spcFirstLastPara="0" vertOverflow="overflow" horzOverflow="overflow" vert="horz" wrap="square" lIns="91440" tIns="45720" rIns="91440" bIns="45720" numCol="1" spcCol="0" rtlCol="0" fromWordArt="0" anchor="ctr" anchorCtr="0" forceAA="0" compatLnSpc="1">
-                        <a:prstTxWarp prst="textNoShape">
-                          <a:avLst/>
-                        </a:prstTxWarp>
-                        <a:noAutofit/>
-                      </wps:bodyPr>
-                    </wps:wsp>
-                  </a:graphicData>
-                </a:graphic>
-                <wp14:sizeRelH relativeFrom="margin">
-                  <wp14:pctWidth>0</wp14:pctWidth>
-                </wp14:sizeRelH>
-                <wp14:sizeRelV relativeFrom="margin">
-                  <wp14:pctHeight>0</wp14:pctHeight>
-                </wp14:sizeRelV>
-              </wp:anchor>
-            </w:drawing>
-          </mc:Choice>
-          <mc:Fallback>
-            <w:pict>
-              <v:rect w14:anchorId="71951C43" id="Rectangle 59" o:spid="_x0000_s1064" style="position:absolute;left:0;text-align:left;margin-left:0;margin-top:1.6pt;width:2in;height:54pt;z-index:251730944;visibility:visible;mso-wrap-style:square;mso-width-percent:0;mso-height-percent:0;mso-wrap-distance-left:9pt;mso-wrap-distance-top:0;mso-wrap-distance-right:9pt;mso-wrap-distance-bottom:0;mso-position-horizontal:center;mso-position-horizontal-relative:margin;mso-position-vertical:absolute;mso-position-vertical-relative:text;mso-width-percent:0;mso-height-percent:0;mso-width-relative:margin;mso-height-relative:margin;v-text-anchor:middle" o:gfxdata="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" fillcolor="white [3201]" strokecolor="black [3200]" strokeweight="1pt">
-                <v:textbox>
-                  <w:txbxContent>
-                    <w:p>
-                      <w:pPr>
-                        <w:rPr>
-                          <w:rFonts w:ascii="Times New Roman" w:hAnsi="Times New Roman" w:cs="Times New Roman"/>
-                        </w:rPr>
-                      </w:pPr>
-                      <w:r>
-                        <w:rPr>
-                          <w:rFonts w:ascii="Times New Roman" w:hAnsi="Times New Roman" w:cs="Times New Roman"/>
-                        </w:rPr>
-                        <w:t>Sentiment Analysis with NLTK Package and generate score</w:t>
-                      </w:r>
-                    </w:p>
-                  </w:txbxContent>
-                </v:textbox>
-                <w10:wrap anchorx="margin"/>
-              </v:rect>
-            </w:pict>
-          </mc:Fallback>
-        </mc:AlternateContent>
-      </w:r>
-    </w:p>
-    <w:p>
-      <w:pPr>
-        <w:pStyle w:val="ListParagraph"/>
-        <w:ind w:left="1080"/>
-        <w:rPr>
-          <w:rFonts w:ascii="Times New Roman" w:hAnsi="Times New Roman" w:cs="Times New Roman"/>
-        </w:rPr>
-      </w:pPr>
-    </w:p>
-    <w:p>
-      <w:pPr>
-        <w:pStyle w:val="ListParagraph"/>
-        <w:ind w:left="1080"/>
-        <w:rPr>
-          <w:rFonts w:ascii="Times New Roman" w:hAnsi="Times New Roman" w:cs="Times New Roman"/>
-        </w:rPr>
-      </w:pPr>
-    </w:p>
-    <w:p>
-      <w:pPr>
-        <w:pStyle w:val="ListParagraph"/>
-        <w:ind w:left="1080"/>
-        <w:rPr>
-          <w:rFonts w:ascii="Times New Roman" w:hAnsi="Times New Roman" w:cs="Times New Roman"/>
-        </w:rPr>
-      </w:pPr>
-      <w:r>
-        <w:rPr>
-          <w:rFonts w:ascii="Times New Roman" w:hAnsi="Times New Roman" w:cs="Times New Roman"/>
-          <w:noProof/>
-        </w:rPr>
-        <mc:AlternateContent>
-          <mc:Choice Requires="wps">
-            <w:drawing>
-              <wp:anchor distT="0" distB="0" distL="114300" distR="114300" simplePos="0" relativeHeight="251735040" behindDoc="0" locked="0" layoutInCell="1" allowOverlap="1" wp14:anchorId="1C27379E" wp14:editId="58D35BD5">
-                <wp:simplePos x="0" y="0"/>
-                <wp:positionH relativeFrom="column">
-                  <wp:posOffset>2874874</wp:posOffset>
-                </wp:positionH>
-                <wp:positionV relativeFrom="paragraph">
-                  <wp:posOffset>154915</wp:posOffset>
-                </wp:positionV>
-                <wp:extent cx="21945" cy="616305"/>
-                <wp:effectExtent l="57150" t="0" r="73660" b="50800"/>
-                <wp:wrapNone/>
-                <wp:docPr id="66" name="Straight Arrow Connector 66"/>
-                <wp:cNvGraphicFramePr/>
-                <a:graphic xmlns:a="http://schemas.openxmlformats.org/drawingml/2006/main">
-                  <a:graphicData uri="http://schemas.microsoft.com/office/word/2010/wordprocessingShape">
-                    <wps:wsp>
-                      <wps:cNvCnPr/>
-                      <wps:spPr>
-                        <a:xfrm>
-                          <a:off x="0" y="0"/>
-                          <a:ext cx="21945" cy="616305"/>
-                        </a:xfrm>
-                        <a:prstGeom prst="straightConnector1">
-                          <a:avLst/>
-                        </a:prstGeom>
-                        <a:ln>
-                          <a:tailEnd type="triangle"/>
-                        </a:ln>
-                      </wps:spPr>
-                      <wps:style>
-                        <a:lnRef idx="1">
-                          <a:schemeClr val="dk1"/>
-                        </a:lnRef>
-                        <a:fillRef idx="0">
-                          <a:schemeClr val="dk1"/>
-                        </a:fillRef>
-                        <a:effectRef idx="0">
-                          <a:schemeClr val="dk1"/>
-                        </a:effectRef>
-                        <a:fontRef idx="minor">
-                          <a:schemeClr val="tx1"/>
-                        </a:fontRef>
-                      </wps:style>
-                      <wps:bodyPr/>
-                    </wps:wsp>
-                  </a:graphicData>
-                </a:graphic>
-              </wp:anchor>
-            </w:drawing>
-          </mc:Choice>
-          <mc:Fallback xmlns:cx2="http://schemas.microsoft.com/office/drawing/2015/10/21/chartex" xmlns:cx3="http://schemas.microsoft.com/office/drawing/2016/5/9/chartex" xmlns:cx4="http://schemas.microsoft.com/office/drawing/2016/5/10/chartex" xmlns:cx5="http://schemas.microsoft.com/office/drawing/2016/5/11/chartex" xmlns:cx6="http://schemas.microsoft.com/office/drawing/2016/5/12/chartex" xmlns:cx7="http://schemas.microsoft.com/office/drawing/2016/5/13/chartex" xmlns:cx8="http://schemas.microsoft.com/office/drawing/2016/5/14/chartex" xmlns:aink="http://schemas.microsoft.com/office/drawing/2016/ink" xmlns:am3d="http://schemas.microsoft.com/office/drawing/2017/model3d" xmlns:w16cid="http://schemas.microsoft.com/office/word/2016/wordml/cid">
-            <w:pict>
-              <v:shape w14:anchorId="7DD88794" id="Straight Arrow Connector 66" o:spid="_x0000_s1026" type="#_x0000_t32" style="position:absolute;margin-left:226.35pt;margin-top:12.2pt;width:1.75pt;height:48.55pt;z-index:251735040;visibility:visible;mso-wrap-style:square;mso-wrap-distance-left:9pt;mso-wrap-distance-top:0;mso-wrap-distance-right:9pt;mso-wrap-distance-bottom:0;mso-position-horizontal:absolute;mso-position-horizontal-relative:text;mso-position-vertical:absolute;mso-position-vertical-relative:text" o:gfxdata="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" strokecolor="black [3200]" strokeweight=".5pt">
-                <v:stroke endarrow="block" joinstyle="miter"/>
-              </v:shape>
-            </w:pict>
-          </mc:Fallback>
-        </mc:AlternateContent>
-      </w:r>
-    </w:p>
-    <w:p>
-      <w:pPr>
-        <w:pStyle w:val="ListParagraph"/>
-        <w:ind w:left="1080"/>
-        <w:rPr>
-          <w:rFonts w:ascii="Times New Roman" w:hAnsi="Times New Roman" w:cs="Times New Roman"/>
-        </w:rPr>
-      </w:pPr>
-    </w:p>
-    <w:p>
-      <w:pPr>
-        <w:pStyle w:val="ListParagraph"/>
-        <w:ind w:left="1080"/>
-        <w:rPr>
-          <w:rFonts w:ascii="Times New Roman" w:hAnsi="Times New Roman" w:cs="Times New Roman"/>
-        </w:rPr>
-      </w:pPr>
-    </w:p>
-    <w:p>
-      <w:pPr>
-        <w:pStyle w:val="ListParagraph"/>
-        <w:ind w:left="1080"/>
-        <w:rPr>
-          <w:rFonts w:ascii="Times New Roman" w:hAnsi="Times New Roman" w:cs="Times New Roman"/>
-        </w:rPr>
-      </w:pPr>
-    </w:p>
-    <w:p>
-      <w:pPr>
-        <w:pStyle w:val="ListParagraph"/>
-        <w:ind w:left="1080"/>
-        <w:rPr>
-          <w:rFonts w:ascii="Times New Roman" w:hAnsi="Times New Roman" w:cs="Times New Roman"/>
-        </w:rPr>
-      </w:pPr>
-      <w:r>
-        <w:rPr>
-          <w:rFonts w:ascii="Times New Roman" w:hAnsi="Times New Roman" w:cs="Times New Roman"/>
-          <w:noProof/>
-        </w:rPr>
-        <mc:AlternateContent>
-          <mc:Choice Requires="wps">
-            <w:drawing>
-              <wp:anchor distT="0" distB="0" distL="114300" distR="114300" simplePos="0" relativeHeight="251732992" behindDoc="0" locked="0" layoutInCell="1" allowOverlap="1" wp14:anchorId="239F3C8D" wp14:editId="355B8B8C">
-                <wp:simplePos x="0" y="0"/>
-                <wp:positionH relativeFrom="margin">
-                  <wp:align>center</wp:align>
-                </wp:positionH>
-                <wp:positionV relativeFrom="paragraph">
-                  <wp:posOffset>20566</wp:posOffset>
-                </wp:positionV>
-                <wp:extent cx="1828800" cy="685800"/>
-                <wp:effectExtent l="0" t="0" r="19050" b="19050"/>
-                <wp:wrapNone/>
-                <wp:docPr id="64" name="Rectangle 64"/>
-                <wp:cNvGraphicFramePr/>
-                <a:graphic xmlns:a="http://schemas.openxmlformats.org/drawingml/2006/main">
-                  <a:graphicData uri="http://schemas.microsoft.com/office/word/2010/wordprocessingShape">
-                    <wps:wsp>
-                      <wps:cNvSpPr/>
-                      <wps:spPr>
-                        <a:xfrm>
-                          <a:off x="0" y="0"/>
-                          <a:ext cx="1828800" cy="685800"/>
-                        </a:xfrm>
-                        <a:prstGeom prst="rect">
-                          <a:avLst/>
-                        </a:prstGeom>
-                      </wps:spPr>
-                      <wps:style>
-                        <a:lnRef idx="2">
-                          <a:schemeClr val="dk1"/>
-                        </a:lnRef>
-                        <a:fillRef idx="1">
-                          <a:schemeClr val="lt1"/>
-                        </a:fillRef>
-                        <a:effectRef idx="0">
-                          <a:schemeClr val="dk1"/>
-                        </a:effectRef>
-                        <a:fontRef idx="minor">
-                          <a:schemeClr val="dk1"/>
-                        </a:fontRef>
-                      </wps:style>
-                      <wps:txbx>
-                        <w:txbxContent>
-                          <w:p>
-                            <w:pPr>
-                              <w:rPr>
-                                <w:rFonts w:ascii="Times New Roman" w:hAnsi="Times New Roman" w:cs="Times New Roman"/>
-                              </w:rPr>
-                            </w:pPr>
-                            <w:r>
-                              <w:rPr>
-                                <w:rFonts w:ascii="Times New Roman" w:hAnsi="Times New Roman" w:cs="Times New Roman"/>
-                              </w:rPr>
-                              <w:t>Generate emoji using Sentiment score</w:t>
-                            </w:r>
-                          </w:p>
-                          <w:p/>
-                        </w:txbxContent>
-                      </wps:txbx>
-                      <wps:bodyPr rot="0" spcFirstLastPara="0" vertOverflow="overflow" horzOverflow="overflow" vert="horz" wrap="square" lIns="91440" tIns="45720" rIns="91440" bIns="45720" numCol="1" spcCol="0" rtlCol="0" fromWordArt="0" anchor="ctr" anchorCtr="0" forceAA="0" compatLnSpc="1">
-                        <a:prstTxWarp prst="textNoShape">
-                          <a:avLst/>
-                        </a:prstTxWarp>
-                        <a:noAutofit/>
-                      </wps:bodyPr>
-                    </wps:wsp>
-                  </a:graphicData>
-                </a:graphic>
-                <wp14:sizeRelH relativeFrom="margin">
-                  <wp14:pctWidth>0</wp14:pctWidth>
-                </wp14:sizeRelH>
-                <wp14:sizeRelV relativeFrom="margin">
-                  <wp14:pctHeight>0</wp14:pctHeight>
-                </wp14:sizeRelV>
-              </wp:anchor>
-            </w:drawing>
-          </mc:Choice>
-          <mc:Fallback>
-            <w:pict>
-              <v:rect w14:anchorId="239F3C8D" id="Rectangle 64" o:spid="_x0000_s1065" style="position:absolute;left:0;text-align:left;margin-left:0;margin-top:1.6pt;width:2in;height:54pt;z-index:251732992;visibility:visible;mso-wrap-style:square;mso-width-percent:0;mso-height-percent:0;mso-wrap-distance-left:9pt;mso-wrap-distance-top:0;mso-wrap-distance-right:9pt;mso-wrap-distance-bottom:0;mso-position-horizontal:center;mso-position-horizontal-relative:margin;mso-position-vertical:absolute;mso-position-vertical-relative:text;mso-width-percent:0;mso-height-percent:0;mso-width-relative:margin;mso-height-relative:margin;v-text-anchor:middle" o:gfxdata="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" fillcolor="white [3201]" strokecolor="black [3200]" strokeweight="1pt">
-                <v:textbox>
-                  <w:txbxContent>
-                    <w:p>
-                      <w:pPr>
-                        <w:rPr>
-                          <w:rFonts w:ascii="Times New Roman" w:hAnsi="Times New Roman" w:cs="Times New Roman"/>
-                        </w:rPr>
-                      </w:pPr>
-                      <w:r>
-                        <w:rPr>
-                          <w:rFonts w:ascii="Times New Roman" w:hAnsi="Times New Roman" w:cs="Times New Roman"/>
-                        </w:rPr>
-                        <w:t>Generate emoji using Sentiment score</w:t>
-                      </w:r>
-                    </w:p>
-                    <w:p/>
-                  </w:txbxContent>
-                </v:textbox>
-                <w10:wrap anchorx="margin"/>
-              </v:rect>
-            </w:pict>
-          </mc:Fallback>
-        </mc:AlternateContent>
-      </w:r>
-    </w:p>
-    <w:p>
-      <w:pPr>
-        <w:pStyle w:val="ListParagraph"/>
-        <w:ind w:left="1080"/>
-        <w:rPr>
-          <w:rFonts w:ascii="Times New Roman" w:hAnsi="Times New Roman" w:cs="Times New Roman"/>
-          <w:sz w:val="32"/>
-          <w:szCs w:val="32"/>
-        </w:rPr>
-      </w:pPr>
-    </w:p>
-    <w:p>
-      <w:pPr>
-        <w:pStyle w:val="ListParagraph"/>
-        <w:ind w:left="1080"/>
-        <w:rPr>
-          <w:rFonts w:ascii="Times New Roman" w:hAnsi="Times New Roman" w:cs="Times New Roman"/>
-          <w:sz w:val="32"/>
-          <w:szCs w:val="32"/>
-        </w:rPr>
-      </w:pPr>
-    </w:p>
-    <w:p>
-      <w:pPr>
-        <w:pStyle w:val="ListParagraph"/>
-        <w:ind w:left="1080"/>
-        <w:rPr>
-          <w:rFonts w:ascii="Times New Roman" w:hAnsi="Times New Roman" w:cs="Times New Roman"/>
-          <w:sz w:val="32"/>
-          <w:szCs w:val="32"/>
-        </w:rPr>
-      </w:pPr>
-    </w:p>
-    <w:p>
-      <w:pPr>
-        <w:pStyle w:val="ListParagraph"/>
-        <w:ind w:left="1080"/>
-        <w:rPr>
-          <w:rFonts w:ascii="Times New Roman" w:hAnsi="Times New Roman" w:cs="Times New Roman"/>
-          <w:sz w:val="32"/>
-          <w:szCs w:val="32"/>
-        </w:rPr>
-      </w:pPr>
-    </w:p>
-    <w:p>
-      <w:pPr>
-        <w:rPr>
-          <w:rFonts w:ascii="Times New Roman" w:hAnsi="Times New Roman" w:cs="Times New Roman"/>
-          <w:b/>
-          <w:sz w:val="32"/>
-          <w:szCs w:val="32"/>
-        </w:rPr>
-      </w:pPr>
-      <w:r>
-        <w:rPr>
-          <w:rFonts w:ascii="Times New Roman" w:hAnsi="Times New Roman" w:cs="Times New Roman"/>
-          <w:b/>
-          <w:sz w:val="32"/>
-          <w:szCs w:val="32"/>
-        </w:rPr>
-        <w:t>Work Division:</w:t>
-      </w:r>
-    </w:p>
-    <w:p>
-      <w:pPr>
-        <w:pStyle w:val="ListParagraph"/>
-        <w:numPr>
-          <w:ilvl w:val="0"/>
-          <w:numId w:val="18"/>
-        </w:numPr>
-        <w:rPr>
-          <w:rFonts w:ascii="Times New Roman" w:hAnsi="Times New Roman" w:cs="Times New Roman"/>
-          <w:sz w:val="24"/>
-          <w:szCs w:val="24"/>
-        </w:rPr>
-      </w:pPr>
-      <w:r>
-        <w:rPr>
-          <w:rFonts w:ascii="Times New Roman" w:hAnsi="Times New Roman" w:cs="Times New Roman"/>
-          <w:sz w:val="24"/>
-          <w:szCs w:val="24"/>
-        </w:rPr>
-        <w:t>Data Extraction</w:t>
-      </w:r>
-      <w:r>
-        <w:rPr>
-          <w:rFonts w:ascii="Times New Roman" w:hAnsi="Times New Roman" w:cs="Times New Roman"/>
-          <w:sz w:val="24"/>
-          <w:szCs w:val="24"/>
-        </w:rPr>
-        <w:t xml:space="preserve">: </w:t>
-      </w:r>
-      <w:proofErr w:type="spellStart"/>
-      <w:r>
-        <w:rPr>
-          <w:rFonts w:ascii="Times New Roman" w:hAnsi="Times New Roman" w:cs="Times New Roman"/>
-          <w:sz w:val="24"/>
-          <w:szCs w:val="24"/>
-        </w:rPr>
-        <w:t>Raghunandan</w:t>
-      </w:r>
-      <w:proofErr w:type="spellEnd"/>
-      <w:r>
-        <w:rPr>
-          <w:rFonts w:ascii="Times New Roman" w:hAnsi="Times New Roman" w:cs="Times New Roman"/>
-          <w:sz w:val="24"/>
-          <w:szCs w:val="24"/>
-        </w:rPr>
-        <w:t xml:space="preserve"> Kumar </w:t>
-      </w:r>
-      <w:proofErr w:type="spellStart"/>
-      <w:r>
-        <w:rPr>
-          <w:rFonts w:ascii="Times New Roman" w:hAnsi="Times New Roman" w:cs="Times New Roman"/>
-          <w:sz w:val="24"/>
-          <w:szCs w:val="24"/>
-        </w:rPr>
-        <w:t>Naishadam</w:t>
-      </w:r>
-      <w:proofErr w:type="spellEnd"/>
-    </w:p>
-    <w:p>
-      <w:pPr>
-        <w:pStyle w:val="ListParagraph"/>
-        <w:numPr>
-          <w:ilvl w:val="0"/>
-          <w:numId w:val="18"/>
-        </w:numPr>
-        <w:rPr>
-          <w:rFonts w:ascii="Times New Roman" w:hAnsi="Times New Roman" w:cs="Times New Roman"/>
-          <w:sz w:val="24"/>
-          <w:szCs w:val="24"/>
-        </w:rPr>
-      </w:pPr>
-      <w:r>
-        <w:rPr>
-          <w:rFonts w:ascii="Times New Roman" w:hAnsi="Times New Roman" w:cs="Times New Roman"/>
-          <w:sz w:val="24"/>
-          <w:szCs w:val="24"/>
-        </w:rPr>
-        <w:lastRenderedPageBreak/>
-        <w:t xml:space="preserve">Analysis of Commentary: </w:t>
-      </w:r>
-      <w:proofErr w:type="spellStart"/>
-      <w:r>
-        <w:rPr>
-          <w:rFonts w:ascii="Times New Roman" w:hAnsi="Times New Roman" w:cs="Times New Roman"/>
-          <w:sz w:val="24"/>
-          <w:szCs w:val="24"/>
-        </w:rPr>
-        <w:t>Dheeraj</w:t>
-      </w:r>
-      <w:proofErr w:type="spellEnd"/>
-    </w:p>
-    <w:p>
-      <w:pPr>
-        <w:rPr>
-          <w:rFonts w:ascii="Times New Roman" w:hAnsi="Times New Roman" w:cs="Times New Roman"/>
-          <w:sz w:val="24"/>
-          <w:szCs w:val="24"/>
-        </w:rPr>
-      </w:pPr>
-      <w:r>
-        <w:rPr>
-          <w:rFonts w:ascii="Times New Roman" w:hAnsi="Times New Roman" w:cs="Times New Roman"/>
-          <w:b/>
-          <w:sz w:val="32"/>
-          <w:szCs w:val="32"/>
-        </w:rPr>
-        <w:t xml:space="preserve">Data Source: </w:t>
-      </w:r>
-      <w:r>
-        <w:rPr>
-          <w:rFonts w:ascii="Times New Roman" w:hAnsi="Times New Roman" w:cs="Times New Roman"/>
-          <w:sz w:val="24"/>
-          <w:szCs w:val="24"/>
-        </w:rPr>
-        <w:t xml:space="preserve">We are fetching the data from the API provided by </w:t>
-      </w:r>
-      <w:hyperlink r:id="rId20" w:history="1">
-        <w:r>
-          <w:rPr>
-            <w:rStyle w:val="Hyperlink"/>
-            <w:rFonts w:ascii="Times New Roman" w:hAnsi="Times New Roman" w:cs="Times New Roman"/>
-            <w:sz w:val="24"/>
-            <w:szCs w:val="24"/>
-          </w:rPr>
-          <w:t>www.crickbuzz.com</w:t>
-        </w:r>
-      </w:hyperlink>
-      <w:r>
-        <w:rPr>
-          <w:rFonts w:ascii="Times New Roman" w:hAnsi="Times New Roman" w:cs="Times New Roman"/>
-          <w:sz w:val="24"/>
-          <w:szCs w:val="24"/>
-        </w:rPr>
-        <w:t xml:space="preserve"> to perform data visualization.</w:t>
-      </w:r>
-    </w:p>
-    <w:p>
-      <w:pPr>
-        <w:rPr>
-          <w:rFonts w:ascii="Times New Roman" w:hAnsi="Times New Roman" w:cs="Times New Roman"/>
-          <w:b/>
-          <w:sz w:val="32"/>
-          <w:szCs w:val="32"/>
-        </w:rPr>
-      </w:pPr>
-      <w:r>
-        <w:rPr>
-          <w:rFonts w:ascii="Times New Roman" w:hAnsi="Times New Roman" w:cs="Times New Roman"/>
-          <w:b/>
-          <w:sz w:val="32"/>
-          <w:szCs w:val="32"/>
-        </w:rPr>
-        <w:t>Data Extraction:</w:t>
-      </w:r>
-    </w:p>
-    <w:p>
-      <w:pPr>
-        <w:pStyle w:val="ListParagraph"/>
-        <w:rPr>
-          <w:rFonts w:ascii="Times New Roman" w:hAnsi="Times New Roman" w:cs="Times New Roman"/>
-          <w:sz w:val="24"/>
-          <w:szCs w:val="24"/>
-        </w:rPr>
-      </w:pPr>
-      <w:r>
-        <w:rPr>
-          <w:rFonts w:ascii="Times New Roman" w:hAnsi="Times New Roman" w:cs="Times New Roman"/>
-          <w:sz w:val="24"/>
-          <w:szCs w:val="24"/>
-        </w:rPr>
-        <w:t>Commentary data will be extracted using a python package called “pycricbuzz”</w:t>
-      </w:r>
-    </w:p>
-    <w:p>
-      <w:pPr>
-        <w:rPr>
-          <w:rFonts w:ascii="Times New Roman" w:hAnsi="Times New Roman" w:cs="Times New Roman"/>
-          <w:b/>
-          <w:sz w:val="32"/>
-          <w:szCs w:val="32"/>
-        </w:rPr>
-      </w:pPr>
-      <w:r>
-        <w:rPr>
-          <w:rFonts w:ascii="Times New Roman" w:hAnsi="Times New Roman" w:cs="Times New Roman"/>
-          <w:b/>
-          <w:sz w:val="32"/>
-          <w:szCs w:val="32"/>
-        </w:rPr>
-        <w:t>Data Analyzing:</w:t>
-      </w:r>
-    </w:p>
-    <w:p>
-      <w:pPr>
-        <w:pStyle w:val="ListParagraph"/>
-        <w:numPr>
-          <w:ilvl w:val="0"/>
-          <w:numId w:val="20"/>
-        </w:numPr>
-        <w:rPr>
-          <w:rFonts w:ascii="Times New Roman" w:hAnsi="Times New Roman" w:cs="Times New Roman"/>
-          <w:sz w:val="24"/>
-          <w:szCs w:val="24"/>
-        </w:rPr>
-      </w:pPr>
-      <w:r>
-        <w:rPr>
-          <w:rFonts w:ascii="Times New Roman" w:hAnsi="Times New Roman" w:cs="Times New Roman"/>
-          <w:sz w:val="24"/>
-          <w:szCs w:val="24"/>
-        </w:rPr>
-        <w:t>Data Analysis is done by using a</w:t>
-      </w:r>
-      <w:r>
-        <w:rPr>
-          <w:rFonts w:ascii="Times New Roman" w:hAnsi="Times New Roman" w:cs="Times New Roman"/>
-          <w:sz w:val="24"/>
-          <w:szCs w:val="24"/>
-        </w:rPr>
-        <w:t xml:space="preserve"> python</w:t>
-      </w:r>
-      <w:r>
-        <w:rPr>
-          <w:rFonts w:ascii="Times New Roman" w:hAnsi="Times New Roman" w:cs="Times New Roman"/>
-          <w:sz w:val="24"/>
-          <w:szCs w:val="24"/>
-        </w:rPr>
-        <w:t xml:space="preserve"> package called as NLTK </w:t>
-      </w:r>
-      <w:r>
-        <w:rPr>
-          <w:rFonts w:ascii="Times New Roman" w:hAnsi="Times New Roman" w:cs="Times New Roman"/>
-          <w:sz w:val="24"/>
-          <w:szCs w:val="24"/>
-        </w:rPr>
-        <w:t>which results in score.</w:t>
-      </w:r>
-    </w:p>
-    <w:p>
-      <w:pPr>
-        <w:pStyle w:val="ListParagraph"/>
-        <w:numPr>
-          <w:ilvl w:val="0"/>
-          <w:numId w:val="20"/>
-        </w:numPr>
-        <w:rPr>
-          <w:rFonts w:ascii="Times New Roman" w:hAnsi="Times New Roman" w:cs="Times New Roman"/>
-          <w:sz w:val="24"/>
-          <w:szCs w:val="24"/>
-        </w:rPr>
-      </w:pPr>
-      <w:r>
-        <w:rPr>
-          <w:rFonts w:ascii="Times New Roman" w:hAnsi="Times New Roman" w:cs="Times New Roman"/>
-          <w:sz w:val="24"/>
-          <w:szCs w:val="24"/>
-        </w:rPr>
-        <w:t xml:space="preserve">Based on the score </w:t>
-      </w:r>
-      <w:proofErr w:type="spellStart"/>
-      <w:r>
-        <w:rPr>
-          <w:rFonts w:ascii="Times New Roman" w:hAnsi="Times New Roman" w:cs="Times New Roman"/>
-          <w:sz w:val="24"/>
-          <w:szCs w:val="24"/>
-        </w:rPr>
-        <w:t>emojis</w:t>
-      </w:r>
-      <w:proofErr w:type="spellEnd"/>
-      <w:r>
-        <w:rPr>
-          <w:rFonts w:ascii="Times New Roman" w:hAnsi="Times New Roman" w:cs="Times New Roman"/>
-          <w:sz w:val="24"/>
-          <w:szCs w:val="24"/>
-        </w:rPr>
-        <w:t xml:space="preserve"> will be generated.</w:t>
-      </w:r>
-    </w:p>
-    <w:p>
-      <w:pPr>
-        <w:rPr>
-          <w:rFonts w:ascii="Times New Roman" w:hAnsi="Times New Roman" w:cs="Times New Roman"/>
-          <w:b/>
-          <w:sz w:val="32"/>
-          <w:szCs w:val="32"/>
-        </w:rPr>
-      </w:pPr>
-      <w:r>
-        <w:rPr>
-          <w:rFonts w:ascii="Times New Roman" w:hAnsi="Times New Roman" w:cs="Times New Roman"/>
-          <w:b/>
-          <w:sz w:val="32"/>
-          <w:szCs w:val="32"/>
-        </w:rPr>
-        <w:t>Data Visualization:</w:t>
-      </w:r>
-    </w:p>
-    <w:p>
-      <w:pPr>
-        <w:rPr>
-          <w:rFonts w:ascii="Times New Roman" w:hAnsi="Times New Roman" w:cs="Times New Roman"/>
-          <w:sz w:val="24"/>
-          <w:szCs w:val="24"/>
-        </w:rPr>
-      </w:pPr>
-      <w:r>
-        <w:rPr>
-          <w:rFonts w:ascii="Times New Roman" w:hAnsi="Times New Roman" w:cs="Times New Roman"/>
-          <w:sz w:val="24"/>
-          <w:szCs w:val="24"/>
-        </w:rPr>
-        <w:t>The data thus obtained will be visualized by using python programming.</w:t>
-      </w:r>
     </w:p>
     <w:sectPr>
       <w:pgSz w:w="12240" w:h="15840"/>

</xml_diff>